<commit_message>
Desarrpññp del apartado Gestión de la construccón e integración continua
</commit_message>
<xml_diff>
--- a/Documentacion/MemoriaActualizada2.docx
+++ b/Documentacion/MemoriaActualizada2.docx
@@ -4516,27 +4516,14 @@
       <w:r>
         <w:t xml:space="preserve">Tabla </w:t>
       </w:r>
-      <w:r>
-        <w:fldChar w:fldCharType="begin"/>
-      </w:r>
-      <w:r>
-        <w:instrText xml:space="preserve"> SEQ Tabla \* ARABIC </w:instrText>
-      </w:r>
-      <w:r>
-        <w:fldChar w:fldCharType="separate"/>
-      </w:r>
-      <w:r>
-        <w:rPr>
-          <w:noProof/>
-        </w:rPr>
-        <w:t>1</w:t>
-      </w:r>
-      <w:r>
-        <w:rPr>
-          <w:noProof/>
-        </w:rPr>
-        <w:fldChar w:fldCharType="end"/>
-      </w:r>
+      <w:fldSimple w:instr=" SEQ Tabla \* ARABIC ">
+        <w:r>
+          <w:rPr>
+            <w:noProof/>
+          </w:rPr>
+          <w:t>1</w:t>
+        </w:r>
+      </w:fldSimple>
       <w:r>
         <w:t>.</w:t>
       </w:r>
@@ -6340,15 +6327,12 @@
     <w:p/>
     <w:p/>
     <w:p/>
-    <w:p>
-      <w:bookmarkStart w:id="7" w:name="_GoBack"/>
-      <w:bookmarkEnd w:id="7"/>
-    </w:p>
+    <w:p/>
     <w:p>
       <w:pPr>
         <w:pStyle w:val="Ttulo1"/>
       </w:pPr>
-      <w:bookmarkStart w:id="8" w:name="_Toc441942253"/>
+      <w:bookmarkStart w:id="7" w:name="_Toc441942253"/>
       <w:r>
         <w:lastRenderedPageBreak/>
         <w:t>1</w:t>
@@ -6365,7 +6349,7 @@
       <w:r>
         <w:t>ntroducción</w:t>
       </w:r>
-      <w:bookmarkEnd w:id="8"/>
+      <w:bookmarkEnd w:id="7"/>
     </w:p>
     <w:p/>
     <w:p>
@@ -6474,32 +6458,19 @@
         <w:pStyle w:val="Epgrafe"/>
         <w:jc w:val="center"/>
       </w:pPr>
-      <w:bookmarkStart w:id="9" w:name="_Toc441854004"/>
-      <w:bookmarkStart w:id="10" w:name="_Toc441854489"/>
+      <w:bookmarkStart w:id="8" w:name="_Toc441854004"/>
+      <w:bookmarkStart w:id="9" w:name="_Toc441854489"/>
       <w:r>
         <w:t xml:space="preserve">Figura </w:t>
       </w:r>
-      <w:r>
-        <w:fldChar w:fldCharType="begin"/>
-      </w:r>
-      <w:r>
-        <w:instrText xml:space="preserve"> SEQ Figura \* ARABIC </w:instrText>
-      </w:r>
-      <w:r>
-        <w:fldChar w:fldCharType="separate"/>
-      </w:r>
-      <w:r>
-        <w:rPr>
-          <w:noProof/>
-        </w:rPr>
-        <w:t>1</w:t>
-      </w:r>
-      <w:r>
-        <w:rPr>
-          <w:noProof/>
-        </w:rPr>
-        <w:fldChar w:fldCharType="end"/>
-      </w:r>
+      <w:fldSimple w:instr=" SEQ Figura \* ARABIC ">
+        <w:r>
+          <w:rPr>
+            <w:noProof/>
+          </w:rPr>
+          <w:t>1</w:t>
+        </w:r>
+      </w:fldSimple>
       <w:r>
         <w:t>.</w:t>
       </w:r>
@@ -6521,8 +6492,8 @@
       <w:r>
         <w:t>Voting</w:t>
       </w:r>
+      <w:bookmarkEnd w:id="8"/>
       <w:bookmarkEnd w:id="9"/>
-      <w:bookmarkEnd w:id="10"/>
       <w:proofErr w:type="spellEnd"/>
     </w:p>
     <w:p>
@@ -7323,7 +7294,7 @@
         <w:pStyle w:val="Ttulo1"/>
         <w:jc w:val="both"/>
       </w:pPr>
-      <w:bookmarkStart w:id="11" w:name="_Toc441942254"/>
+      <w:bookmarkStart w:id="10" w:name="_Toc441942254"/>
       <w:r>
         <w:lastRenderedPageBreak/>
         <w:t>2</w:t>
@@ -7340,7 +7311,7 @@
       <w:r>
         <w:t>escripción del sistema</w:t>
       </w:r>
-      <w:bookmarkEnd w:id="11"/>
+      <w:bookmarkEnd w:id="10"/>
     </w:p>
     <w:p>
       <w:pPr>
@@ -7606,32 +7577,19 @@
         <w:pStyle w:val="Epgrafe"/>
         <w:jc w:val="center"/>
       </w:pPr>
-      <w:bookmarkStart w:id="12" w:name="_Toc441854005"/>
-      <w:bookmarkStart w:id="13" w:name="_Toc441854490"/>
+      <w:bookmarkStart w:id="11" w:name="_Toc441854005"/>
+      <w:bookmarkStart w:id="12" w:name="_Toc441854490"/>
       <w:r>
         <w:t xml:space="preserve">Figura </w:t>
       </w:r>
-      <w:r>
-        <w:fldChar w:fldCharType="begin"/>
-      </w:r>
-      <w:r>
-        <w:instrText xml:space="preserve"> SEQ Figura \* ARABIC </w:instrText>
-      </w:r>
-      <w:r>
-        <w:fldChar w:fldCharType="separate"/>
-      </w:r>
-      <w:r>
-        <w:rPr>
-          <w:noProof/>
-        </w:rPr>
-        <w:t>2</w:t>
-      </w:r>
-      <w:r>
-        <w:rPr>
-          <w:noProof/>
-        </w:rPr>
-        <w:fldChar w:fldCharType="end"/>
-      </w:r>
+      <w:fldSimple w:instr=" SEQ Figura \* ARABIC ">
+        <w:r>
+          <w:rPr>
+            <w:noProof/>
+          </w:rPr>
+          <w:t>2</w:t>
+        </w:r>
+      </w:fldSimple>
       <w:r>
         <w:t>.</w:t>
       </w:r>
@@ -7646,8 +7604,8 @@
       <w:r>
         <w:t xml:space="preserve"> del sistema de AGORA@US</w:t>
       </w:r>
+      <w:bookmarkEnd w:id="11"/>
       <w:bookmarkEnd w:id="12"/>
-      <w:bookmarkEnd w:id="13"/>
     </w:p>
     <w:p>
       <w:pPr>
@@ -7747,35 +7705,22 @@
         <w:pStyle w:val="Epgrafe"/>
         <w:jc w:val="center"/>
       </w:pPr>
-      <w:bookmarkStart w:id="14" w:name="_Toc441854491"/>
+      <w:bookmarkStart w:id="13" w:name="_Toc441854491"/>
       <w:r>
         <w:t xml:space="preserve">Figura </w:t>
       </w:r>
-      <w:r>
-        <w:fldChar w:fldCharType="begin"/>
-      </w:r>
-      <w:r>
-        <w:instrText xml:space="preserve"> SEQ Figura \* ARABIC </w:instrText>
-      </w:r>
-      <w:r>
-        <w:fldChar w:fldCharType="separate"/>
-      </w:r>
-      <w:r>
-        <w:rPr>
-          <w:noProof/>
-        </w:rPr>
-        <w:t>3</w:t>
-      </w:r>
-      <w:r>
-        <w:rPr>
-          <w:noProof/>
-        </w:rPr>
-        <w:fldChar w:fldCharType="end"/>
-      </w:r>
+      <w:fldSimple w:instr=" SEQ Figura \* ARABIC ">
+        <w:r>
+          <w:rPr>
+            <w:noProof/>
+          </w:rPr>
+          <w:t>3</w:t>
+        </w:r>
+      </w:fldSimple>
       <w:r>
         <w:t>. Peticiones GET sacado de la API del proyecto de EGC del año anterior.</w:t>
       </w:r>
-      <w:bookmarkEnd w:id="14"/>
+      <w:bookmarkEnd w:id="13"/>
     </w:p>
     <w:p>
       <w:pPr>
@@ -7887,32 +7832,19 @@
         <w:pStyle w:val="Epgrafe"/>
         <w:jc w:val="center"/>
       </w:pPr>
-      <w:bookmarkStart w:id="15" w:name="_Toc441854006"/>
-      <w:bookmarkStart w:id="16" w:name="_Toc441854492"/>
+      <w:bookmarkStart w:id="14" w:name="_Toc441854006"/>
+      <w:bookmarkStart w:id="15" w:name="_Toc441854492"/>
       <w:r>
         <w:t xml:space="preserve">Figura </w:t>
       </w:r>
-      <w:r>
-        <w:fldChar w:fldCharType="begin"/>
-      </w:r>
-      <w:r>
-        <w:instrText xml:space="preserve"> SEQ Figura \* ARABIC </w:instrText>
-      </w:r>
-      <w:r>
-        <w:fldChar w:fldCharType="separate"/>
-      </w:r>
-      <w:r>
-        <w:rPr>
-          <w:noProof/>
-        </w:rPr>
-        <w:t>4</w:t>
-      </w:r>
-      <w:r>
-        <w:rPr>
-          <w:noProof/>
-        </w:rPr>
-        <w:fldChar w:fldCharType="end"/>
-      </w:r>
+      <w:fldSimple w:instr=" SEQ Figura \* ARABIC ">
+        <w:r>
+          <w:rPr>
+            <w:noProof/>
+          </w:rPr>
+          <w:t>4</w:t>
+        </w:r>
+      </w:fldSimple>
       <w:r>
         <w:t>.</w:t>
       </w:r>
@@ -7922,8 +7854,8 @@
       <w:r>
         <w:t>Formulario de registro del sistema AGORA@US</w:t>
       </w:r>
+      <w:bookmarkEnd w:id="14"/>
       <w:bookmarkEnd w:id="15"/>
-      <w:bookmarkEnd w:id="16"/>
     </w:p>
     <w:p>
       <w:pPr>
@@ -8089,35 +8021,22 @@
                       <w:noProof/>
                     </w:rPr>
                   </w:pPr>
-                  <w:bookmarkStart w:id="17" w:name="_Toc441854516"/>
+                  <w:bookmarkStart w:id="16" w:name="_Toc441854516"/>
                   <w:r>
                     <w:t xml:space="preserve">Tabla </w:t>
                   </w:r>
-                  <w:r>
-                    <w:fldChar w:fldCharType="begin"/>
-                  </w:r>
-                  <w:r>
-                    <w:instrText xml:space="preserve"> SEQ Tabla \* ARABIC </w:instrText>
-                  </w:r>
-                  <w:r>
-                    <w:fldChar w:fldCharType="separate"/>
-                  </w:r>
-                  <w:r>
-                    <w:rPr>
-                      <w:noProof/>
-                    </w:rPr>
-                    <w:t>2</w:t>
-                  </w:r>
-                  <w:r>
-                    <w:rPr>
-                      <w:noProof/>
-                    </w:rPr>
-                    <w:fldChar w:fldCharType="end"/>
-                  </w:r>
+                  <w:fldSimple w:instr=" SEQ Tabla \* ARABIC ">
+                    <w:r>
+                      <w:rPr>
+                        <w:noProof/>
+                      </w:rPr>
+                      <w:t>2</w:t>
+                    </w:r>
+                  </w:fldSimple>
                   <w:r>
                     <w:t>. API REST ofrecida del proyecto de EGC  del año anterior</w:t>
                   </w:r>
-                  <w:bookmarkEnd w:id="17"/>
+                  <w:bookmarkEnd w:id="16"/>
                 </w:p>
               </w:txbxContent>
             </v:textbox>
@@ -8129,7 +8048,7 @@
       <w:pPr>
         <w:pStyle w:val="Ttulo1"/>
       </w:pPr>
-      <w:bookmarkStart w:id="18" w:name="_Toc441942255"/>
+      <w:bookmarkStart w:id="17" w:name="_Toc441942255"/>
       <w:r>
         <w:lastRenderedPageBreak/>
         <w:t>3</w:t>
@@ -8140,7 +8059,7 @@
       <w:r>
         <w:t xml:space="preserve"> Elementos de control</w:t>
       </w:r>
-      <w:bookmarkEnd w:id="18"/>
+      <w:bookmarkEnd w:id="17"/>
     </w:p>
     <w:p/>
     <w:p>
@@ -8629,37 +8548,24 @@
         <w:pStyle w:val="Epgrafe"/>
         <w:jc w:val="center"/>
       </w:pPr>
-      <w:bookmarkStart w:id="19" w:name="_Toc441854007"/>
-      <w:bookmarkStart w:id="20" w:name="_Toc441854493"/>
+      <w:bookmarkStart w:id="18" w:name="_Toc441854007"/>
+      <w:bookmarkStart w:id="19" w:name="_Toc441854493"/>
       <w:r>
         <w:t xml:space="preserve">Figura </w:t>
       </w:r>
-      <w:r>
-        <w:fldChar w:fldCharType="begin"/>
-      </w:r>
-      <w:r>
-        <w:instrText xml:space="preserve"> SEQ Figura \* ARABIC </w:instrText>
-      </w:r>
-      <w:r>
-        <w:fldChar w:fldCharType="separate"/>
-      </w:r>
-      <w:r>
-        <w:rPr>
-          <w:noProof/>
-        </w:rPr>
-        <w:t>5</w:t>
-      </w:r>
-      <w:r>
-        <w:rPr>
-          <w:noProof/>
-        </w:rPr>
-        <w:fldChar w:fldCharType="end"/>
-      </w:r>
+      <w:fldSimple w:instr=" SEQ Figura \* ARABIC ">
+        <w:r>
+          <w:rPr>
+            <w:noProof/>
+          </w:rPr>
+          <w:t>5</w:t>
+        </w:r>
+      </w:fldSimple>
       <w:r>
         <w:t>. Diagrama de entornos</w:t>
       </w:r>
+      <w:bookmarkEnd w:id="18"/>
       <w:bookmarkEnd w:id="19"/>
-      <w:bookmarkEnd w:id="20"/>
     </w:p>
     <w:p>
       <w:pPr>
@@ -9010,7 +8916,7 @@
       <w:pPr>
         <w:pStyle w:val="Ttulo1"/>
       </w:pPr>
-      <w:bookmarkStart w:id="21" w:name="_Toc441942256"/>
+      <w:bookmarkStart w:id="20" w:name="_Toc441942256"/>
       <w:r>
         <w:lastRenderedPageBreak/>
         <w:t>4</w:t>
@@ -9021,7 +8927,7 @@
       <w:r>
         <w:t xml:space="preserve"> Entorno de desarrollo</w:t>
       </w:r>
-      <w:bookmarkEnd w:id="21"/>
+      <w:bookmarkEnd w:id="20"/>
     </w:p>
     <w:p/>
     <w:p>
@@ -9340,32 +9246,19 @@
         <w:pStyle w:val="Epgrafe"/>
         <w:jc w:val="center"/>
       </w:pPr>
-      <w:bookmarkStart w:id="22" w:name="_Toc441854008"/>
-      <w:bookmarkStart w:id="23" w:name="_Toc441854494"/>
+      <w:bookmarkStart w:id="21" w:name="_Toc441854008"/>
+      <w:bookmarkStart w:id="22" w:name="_Toc441854494"/>
       <w:r>
         <w:t xml:space="preserve">Figura </w:t>
       </w:r>
-      <w:r>
-        <w:fldChar w:fldCharType="begin"/>
-      </w:r>
-      <w:r>
-        <w:instrText xml:space="preserve"> SEQ Figura \* ARABIC </w:instrText>
-      </w:r>
-      <w:r>
-        <w:fldChar w:fldCharType="separate"/>
-      </w:r>
-      <w:r>
-        <w:rPr>
-          <w:noProof/>
-        </w:rPr>
-        <w:t>6</w:t>
-      </w:r>
-      <w:r>
-        <w:rPr>
-          <w:noProof/>
-        </w:rPr>
-        <w:fldChar w:fldCharType="end"/>
-      </w:r>
+      <w:fldSimple w:instr=" SEQ Figura \* ARABIC ">
+        <w:r>
+          <w:rPr>
+            <w:noProof/>
+          </w:rPr>
+          <w:t>6</w:t>
+        </w:r>
+      </w:fldSimple>
       <w:r>
         <w:t xml:space="preserve">. Descarga de </w:t>
       </w:r>
@@ -9377,8 +9270,8 @@
       <w:r>
         <w:t xml:space="preserve"> Studio 3.6.1</w:t>
       </w:r>
+      <w:bookmarkEnd w:id="21"/>
       <w:bookmarkEnd w:id="22"/>
-      <w:bookmarkEnd w:id="23"/>
     </w:p>
     <w:p>
       <w:pPr>
@@ -9552,37 +9445,24 @@
         <w:pStyle w:val="Epgrafe"/>
         <w:jc w:val="center"/>
       </w:pPr>
-      <w:bookmarkStart w:id="24" w:name="_Toc441854009"/>
-      <w:bookmarkStart w:id="25" w:name="_Toc441854495"/>
+      <w:bookmarkStart w:id="23" w:name="_Toc441854009"/>
+      <w:bookmarkStart w:id="24" w:name="_Toc441854495"/>
       <w:r>
         <w:t xml:space="preserve">Figura </w:t>
       </w:r>
-      <w:r>
-        <w:fldChar w:fldCharType="begin"/>
-      </w:r>
-      <w:r>
-        <w:instrText xml:space="preserve"> SEQ Figura \* ARABIC </w:instrText>
-      </w:r>
-      <w:r>
-        <w:fldChar w:fldCharType="separate"/>
-      </w:r>
-      <w:r>
-        <w:rPr>
-          <w:noProof/>
-        </w:rPr>
-        <w:t>7</w:t>
-      </w:r>
-      <w:r>
-        <w:rPr>
-          <w:noProof/>
-        </w:rPr>
-        <w:fldChar w:fldCharType="end"/>
-      </w:r>
+      <w:fldSimple w:instr=" SEQ Figura \* ARABIC ">
+        <w:r>
+          <w:rPr>
+            <w:noProof/>
+          </w:rPr>
+          <w:t>7</w:t>
+        </w:r>
+      </w:fldSimple>
       <w:r>
         <w:t>. Aceptar las condiciones e instalar</w:t>
       </w:r>
+      <w:bookmarkEnd w:id="23"/>
       <w:bookmarkEnd w:id="24"/>
-      <w:bookmarkEnd w:id="25"/>
     </w:p>
     <w:p>
       <w:pPr>
@@ -9709,32 +9589,19 @@
         <w:pStyle w:val="Epgrafe"/>
         <w:jc w:val="center"/>
       </w:pPr>
-      <w:bookmarkStart w:id="26" w:name="_Toc441854010"/>
-      <w:bookmarkStart w:id="27" w:name="_Toc441854496"/>
+      <w:bookmarkStart w:id="25" w:name="_Toc441854010"/>
+      <w:bookmarkStart w:id="26" w:name="_Toc441854496"/>
       <w:r>
         <w:t xml:space="preserve">Figura </w:t>
       </w:r>
-      <w:r>
-        <w:fldChar w:fldCharType="begin"/>
-      </w:r>
-      <w:r>
-        <w:instrText xml:space="preserve"> SEQ Figura \* ARABIC </w:instrText>
-      </w:r>
-      <w:r>
-        <w:fldChar w:fldCharType="separate"/>
-      </w:r>
-      <w:r>
-        <w:rPr>
-          <w:noProof/>
-        </w:rPr>
-        <w:t>8</w:t>
-      </w:r>
-      <w:r>
-        <w:rPr>
-          <w:noProof/>
-        </w:rPr>
-        <w:fldChar w:fldCharType="end"/>
-      </w:r>
+      <w:fldSimple w:instr=" SEQ Figura \* ARABIC ">
+        <w:r>
+          <w:rPr>
+            <w:noProof/>
+          </w:rPr>
+          <w:t>8</w:t>
+        </w:r>
+      </w:fldSimple>
       <w:r>
         <w:t xml:space="preserve">. Instalación de </w:t>
       </w:r>
@@ -9746,8 +9613,8 @@
       <w:r>
         <w:t xml:space="preserve"> Studio 3.6.1</w:t>
       </w:r>
+      <w:bookmarkEnd w:id="25"/>
       <w:bookmarkEnd w:id="26"/>
-      <w:bookmarkEnd w:id="27"/>
     </w:p>
     <w:p>
       <w:pPr>
@@ -9901,32 +9768,19 @@
         <w:pStyle w:val="Epgrafe"/>
         <w:jc w:val="center"/>
       </w:pPr>
-      <w:bookmarkStart w:id="28" w:name="_Toc441854011"/>
-      <w:bookmarkStart w:id="29" w:name="_Toc441854497"/>
+      <w:bookmarkStart w:id="27" w:name="_Toc441854011"/>
+      <w:bookmarkStart w:id="28" w:name="_Toc441854497"/>
       <w:r>
         <w:t xml:space="preserve">Figura </w:t>
       </w:r>
-      <w:r>
-        <w:fldChar w:fldCharType="begin"/>
-      </w:r>
-      <w:r>
-        <w:instrText xml:space="preserve"> SEQ Figura \* ARABIC </w:instrText>
-      </w:r>
-      <w:r>
-        <w:fldChar w:fldCharType="separate"/>
-      </w:r>
-      <w:r>
-        <w:rPr>
-          <w:noProof/>
-        </w:rPr>
-        <w:t>9</w:t>
-      </w:r>
-      <w:r>
-        <w:rPr>
-          <w:noProof/>
-        </w:rPr>
-        <w:fldChar w:fldCharType="end"/>
-      </w:r>
+      <w:fldSimple w:instr=" SEQ Figura \* ARABIC ">
+        <w:r>
+          <w:rPr>
+            <w:noProof/>
+          </w:rPr>
+          <w:t>9</w:t>
+        </w:r>
+      </w:fldSimple>
       <w:r>
         <w:t xml:space="preserve">. Selección de carpeta para </w:t>
       </w:r>
@@ -9934,8 +9788,8 @@
       <w:r>
         <w:t>workspace</w:t>
       </w:r>
+      <w:bookmarkEnd w:id="27"/>
       <w:bookmarkEnd w:id="28"/>
-      <w:bookmarkEnd w:id="29"/>
       <w:proofErr w:type="spellEnd"/>
     </w:p>
     <w:p>
@@ -10236,32 +10090,19 @@
         <w:pStyle w:val="Epgrafe"/>
         <w:jc w:val="center"/>
       </w:pPr>
-      <w:bookmarkStart w:id="30" w:name="_Toc441854012"/>
-      <w:bookmarkStart w:id="31" w:name="_Toc441854498"/>
+      <w:bookmarkStart w:id="29" w:name="_Toc441854012"/>
+      <w:bookmarkStart w:id="30" w:name="_Toc441854498"/>
       <w:r>
         <w:t xml:space="preserve">Figura </w:t>
       </w:r>
-      <w:r>
-        <w:fldChar w:fldCharType="begin"/>
-      </w:r>
-      <w:r>
-        <w:instrText xml:space="preserve"> SEQ Figura \* ARABIC </w:instrText>
-      </w:r>
-      <w:r>
-        <w:fldChar w:fldCharType="separate"/>
-      </w:r>
-      <w:r>
-        <w:rPr>
-          <w:noProof/>
-        </w:rPr>
-        <w:t>10</w:t>
-      </w:r>
-      <w:r>
-        <w:rPr>
-          <w:noProof/>
-        </w:rPr>
-        <w:fldChar w:fldCharType="end"/>
-      </w:r>
+      <w:fldSimple w:instr=" SEQ Figura \* ARABIC ">
+        <w:r>
+          <w:rPr>
+            <w:noProof/>
+          </w:rPr>
+          <w:t>10</w:t>
+        </w:r>
+      </w:fldSimple>
       <w:r>
         <w:t xml:space="preserve">. Proyecto exportado en </w:t>
       </w:r>
@@ -10269,8 +10110,8 @@
       <w:r>
         <w:t>Aptana</w:t>
       </w:r>
+      <w:bookmarkEnd w:id="29"/>
       <w:bookmarkEnd w:id="30"/>
-      <w:bookmarkEnd w:id="31"/>
       <w:proofErr w:type="spellEnd"/>
     </w:p>
     <w:p>
@@ -10302,7 +10143,7 @@
       <w:pPr>
         <w:pStyle w:val="Ttulo1"/>
       </w:pPr>
-      <w:bookmarkStart w:id="32" w:name="_Toc441942257"/>
+      <w:bookmarkStart w:id="31" w:name="_Toc441942257"/>
       <w:r>
         <w:lastRenderedPageBreak/>
         <w:t>5</w:t>
@@ -10316,12 +10157,12 @@
       <w:r>
         <w:t xml:space="preserve"> </w:t>
       </w:r>
-      <w:bookmarkStart w:id="33" w:name="_Toc441705016"/>
+      <w:bookmarkStart w:id="32" w:name="_Toc441705016"/>
       <w:r>
         <w:t>Gestión del código fuente</w:t>
       </w:r>
+      <w:bookmarkEnd w:id="31"/>
       <w:bookmarkEnd w:id="32"/>
-      <w:bookmarkEnd w:id="33"/>
     </w:p>
     <w:p>
       <w:pPr>
@@ -10636,97 +10477,84 @@
         <w:pStyle w:val="Epgrafe"/>
         <w:jc w:val="center"/>
       </w:pPr>
-      <w:bookmarkStart w:id="34" w:name="_Toc441854013"/>
-      <w:bookmarkStart w:id="35" w:name="_Toc441854499"/>
+      <w:bookmarkStart w:id="33" w:name="_Toc441854013"/>
+      <w:bookmarkStart w:id="34" w:name="_Toc441854499"/>
       <w:r>
         <w:t xml:space="preserve">Figura </w:t>
       </w:r>
-      <w:r>
-        <w:fldChar w:fldCharType="begin"/>
-      </w:r>
-      <w:r>
-        <w:instrText xml:space="preserve"> SEQ Figura \* ARABIC </w:instrText>
-      </w:r>
-      <w:r>
-        <w:fldChar w:fldCharType="separate"/>
-      </w:r>
-      <w:r>
-        <w:rPr>
-          <w:noProof/>
-        </w:rPr>
-        <w:t>11</w:t>
-      </w:r>
-      <w:bookmarkEnd w:id="34"/>
+      <w:fldSimple w:instr=" SEQ Figura \* ARABIC ">
+        <w:r>
+          <w:rPr>
+            <w:noProof/>
+          </w:rPr>
+          <w:t>11</w:t>
+        </w:r>
+        <w:bookmarkEnd w:id="33"/>
+        <w:bookmarkEnd w:id="34"/>
+      </w:fldSimple>
+    </w:p>
+    <w:p>
+      <w:pPr>
+        <w:jc w:val="both"/>
+        <w:rPr>
+          <w:sz w:val="24"/>
+          <w:szCs w:val="24"/>
+        </w:rPr>
+      </w:pPr>
+      <w:r>
+        <w:t xml:space="preserve"> </w:t>
+      </w:r>
+    </w:p>
+    <w:p>
+      <w:pPr>
+        <w:jc w:val="both"/>
+        <w:rPr>
+          <w:sz w:val="24"/>
+          <w:szCs w:val="24"/>
+        </w:rPr>
+      </w:pPr>
+    </w:p>
+    <w:p>
+      <w:pPr>
+        <w:jc w:val="both"/>
+        <w:rPr>
+          <w:sz w:val="24"/>
+          <w:szCs w:val="24"/>
+        </w:rPr>
+      </w:pPr>
+      <w:r>
+        <w:rPr>
+          <w:sz w:val="24"/>
+          <w:szCs w:val="24"/>
+        </w:rPr>
+        <w:t>La gestión del código fuente del repositorio de Autenticación se detallará a continuación:</w:t>
+      </w:r>
+    </w:p>
+    <w:p>
+      <w:pPr>
+        <w:rPr>
+          <w:sz w:val="24"/>
+          <w:szCs w:val="24"/>
+        </w:rPr>
+      </w:pPr>
+    </w:p>
+    <w:p>
+      <w:pPr>
+        <w:pStyle w:val="Ttulo2"/>
+        <w:jc w:val="both"/>
+      </w:pPr>
+      <w:bookmarkStart w:id="35" w:name="_Toc438936698"/>
+      <w:bookmarkStart w:id="36" w:name="_Toc441705017"/>
+      <w:bookmarkStart w:id="37" w:name="_Toc441942258"/>
+      <w:r>
+        <w:t>5</w:t>
+      </w:r>
+      <w:r>
+        <w:t>.1 Arquitectura y creación de documentos</w:t>
+      </w:r>
       <w:bookmarkEnd w:id="35"/>
-      <w:r>
-        <w:rPr>
-          <w:noProof/>
-        </w:rPr>
-        <w:fldChar w:fldCharType="end"/>
-      </w:r>
-    </w:p>
-    <w:p>
-      <w:pPr>
-        <w:jc w:val="both"/>
-        <w:rPr>
-          <w:sz w:val="24"/>
-          <w:szCs w:val="24"/>
-        </w:rPr>
-      </w:pPr>
-      <w:r>
-        <w:t xml:space="preserve"> </w:t>
-      </w:r>
-    </w:p>
-    <w:p>
-      <w:pPr>
-        <w:jc w:val="both"/>
-        <w:rPr>
-          <w:sz w:val="24"/>
-          <w:szCs w:val="24"/>
-        </w:rPr>
-      </w:pPr>
-    </w:p>
-    <w:p>
-      <w:pPr>
-        <w:jc w:val="both"/>
-        <w:rPr>
-          <w:sz w:val="24"/>
-          <w:szCs w:val="24"/>
-        </w:rPr>
-      </w:pPr>
-      <w:r>
-        <w:rPr>
-          <w:sz w:val="24"/>
-          <w:szCs w:val="24"/>
-        </w:rPr>
-        <w:t>La gestión del código fuente del repositorio de Autenticación se detallará a continuación:</w:t>
-      </w:r>
-    </w:p>
-    <w:p>
-      <w:pPr>
-        <w:rPr>
-          <w:sz w:val="24"/>
-          <w:szCs w:val="24"/>
-        </w:rPr>
-      </w:pPr>
-    </w:p>
-    <w:p>
-      <w:pPr>
-        <w:pStyle w:val="Ttulo2"/>
-        <w:jc w:val="both"/>
-      </w:pPr>
-      <w:bookmarkStart w:id="36" w:name="_Toc438936698"/>
-      <w:bookmarkStart w:id="37" w:name="_Toc441705017"/>
-      <w:bookmarkStart w:id="38" w:name="_Toc441942258"/>
-      <w:r>
-        <w:t>5</w:t>
-      </w:r>
-      <w:r>
-        <w:t>.1 Arquitectura y creación de documentos</w:t>
-      </w:r>
       <w:bookmarkEnd w:id="36"/>
       <w:bookmarkEnd w:id="37"/>
-      <w:bookmarkEnd w:id="38"/>
     </w:p>
     <w:p>
       <w:pPr>
@@ -11405,18 +11233,18 @@
         <w:pStyle w:val="Ttulo2"/>
         <w:jc w:val="both"/>
       </w:pPr>
-      <w:bookmarkStart w:id="39" w:name="_Toc438936699"/>
-      <w:bookmarkStart w:id="40" w:name="_Toc441705018"/>
-      <w:bookmarkStart w:id="41" w:name="_Toc441942259"/>
+      <w:bookmarkStart w:id="38" w:name="_Toc438936699"/>
+      <w:bookmarkStart w:id="39" w:name="_Toc441705018"/>
+      <w:bookmarkStart w:id="40" w:name="_Toc441942259"/>
       <w:r>
         <w:t>5</w:t>
       </w:r>
       <w:r>
         <w:t>.2 Permisos</w:t>
       </w:r>
+      <w:bookmarkEnd w:id="38"/>
       <w:bookmarkEnd w:id="39"/>
       <w:bookmarkEnd w:id="40"/>
-      <w:bookmarkEnd w:id="41"/>
     </w:p>
     <w:p>
       <w:pPr>
@@ -11816,9 +11644,9 @@
           <w:color w:val="548DD4" w:themeColor="text2" w:themeTint="99"/>
         </w:rPr>
       </w:pPr>
-      <w:bookmarkStart w:id="42" w:name="_Toc438936700"/>
-      <w:bookmarkStart w:id="43" w:name="_Toc441705019"/>
-      <w:bookmarkStart w:id="44" w:name="_Toc441942260"/>
+      <w:bookmarkStart w:id="41" w:name="_Toc438936700"/>
+      <w:bookmarkStart w:id="42" w:name="_Toc441705019"/>
+      <w:bookmarkStart w:id="43" w:name="_Toc441942260"/>
       <w:r>
         <w:rPr>
           <w:color w:val="548DD4" w:themeColor="text2" w:themeTint="99"/>
@@ -11831,9 +11659,9 @@
         </w:rPr>
         <w:t>.3 Gestión del código en relación al conjunto de subsistemas y nomenclatura</w:t>
       </w:r>
+      <w:bookmarkEnd w:id="41"/>
       <w:bookmarkEnd w:id="42"/>
       <w:bookmarkEnd w:id="43"/>
-      <w:bookmarkEnd w:id="44"/>
     </w:p>
     <w:p>
       <w:pPr>
@@ -12398,9 +12226,9 @@
       <w:pPr>
         <w:pStyle w:val="Ttulo2"/>
       </w:pPr>
-      <w:bookmarkStart w:id="45" w:name="_Toc438936701"/>
-    </w:p>
-    <w:bookmarkEnd w:id="45"/>
+      <w:bookmarkStart w:id="44" w:name="_Toc438936701"/>
+    </w:p>
+    <w:bookmarkEnd w:id="44"/>
     <w:p>
       <w:pPr>
         <w:rPr>
@@ -12712,9 +12540,9 @@
           <w:color w:val="548DD4" w:themeColor="text2" w:themeTint="99"/>
         </w:rPr>
       </w:pPr>
-      <w:bookmarkStart w:id="46" w:name="_Toc438936702"/>
-      <w:bookmarkStart w:id="47" w:name="_Toc441705021"/>
-      <w:bookmarkStart w:id="48" w:name="_Toc441942261"/>
+      <w:bookmarkStart w:id="45" w:name="_Toc438936702"/>
+      <w:bookmarkStart w:id="46" w:name="_Toc441705021"/>
+      <w:bookmarkStart w:id="47" w:name="_Toc441942261"/>
       <w:r>
         <w:rPr>
           <w:color w:val="548DD4" w:themeColor="text2" w:themeTint="99"/>
@@ -12728,9 +12556,9 @@
         </w:rPr>
         <w:t>.5 Decisión de cambios:</w:t>
       </w:r>
+      <w:bookmarkEnd w:id="45"/>
       <w:bookmarkEnd w:id="46"/>
       <w:bookmarkEnd w:id="47"/>
-      <w:bookmarkEnd w:id="48"/>
     </w:p>
     <w:p>
       <w:pPr>
@@ -13110,8 +12938,8 @@
       <w:pPr>
         <w:pStyle w:val="Ttulo1"/>
       </w:pPr>
-      <w:bookmarkStart w:id="49" w:name="_Toc441851142"/>
-      <w:bookmarkStart w:id="50" w:name="_Toc441942262"/>
+      <w:bookmarkStart w:id="48" w:name="_Toc441851142"/>
+      <w:bookmarkStart w:id="49" w:name="_Toc441942262"/>
       <w:r>
         <w:lastRenderedPageBreak/>
         <w:t>6</w:t>
@@ -13122,8 +12950,48 @@
       <w:r>
         <w:t xml:space="preserve"> Gestión de la construcción e integración continua</w:t>
       </w:r>
+      <w:bookmarkEnd w:id="48"/>
       <w:bookmarkEnd w:id="49"/>
+    </w:p>
+    <w:p>
+      <w:pPr>
+        <w:pStyle w:val="Ttulo2"/>
+        <w:jc w:val="both"/>
+        <w:rPr>
+          <w:color w:val="548DD4" w:themeColor="text2" w:themeTint="99"/>
+        </w:rPr>
+      </w:pPr>
+    </w:p>
+    <w:p>
+      <w:pPr>
+        <w:pStyle w:val="Ttulo2"/>
+        <w:jc w:val="both"/>
+        <w:rPr>
+          <w:color w:val="548DD4" w:themeColor="text2" w:themeTint="99"/>
+        </w:rPr>
+      </w:pPr>
+      <w:bookmarkStart w:id="50" w:name="_Toc441851143"/>
+      <w:bookmarkStart w:id="51" w:name="_Toc441942263"/>
+      <w:r>
+        <w:rPr>
+          <w:color w:val="548DD4" w:themeColor="text2" w:themeTint="99"/>
+        </w:rPr>
+        <w:t>6.1</w:t>
+      </w:r>
+      <w:r>
+        <w:rPr>
+          <w:color w:val="548DD4" w:themeColor="text2" w:themeTint="99"/>
+        </w:rPr>
+        <w:t xml:space="preserve"> </w:t>
+      </w:r>
+      <w:r>
+        <w:rPr>
+          <w:color w:val="548DD4" w:themeColor="text2" w:themeTint="99"/>
+        </w:rPr>
+        <w:t>Gestión de la construcción</w:t>
+      </w:r>
       <w:bookmarkEnd w:id="50"/>
+      <w:bookmarkEnd w:id="51"/>
     </w:p>
     <w:p>
       <w:pPr>
@@ -13133,6 +13001,7 @@
           <w:color w:val="548DD4" w:themeColor="text2" w:themeTint="99"/>
         </w:rPr>
       </w:pPr>
+      <w:bookmarkStart w:id="52" w:name="_Toc441794614"/>
     </w:p>
     <w:p>
       <w:pPr>
@@ -13142,13 +13011,13 @@
           <w:color w:val="548DD4" w:themeColor="text2" w:themeTint="99"/>
         </w:rPr>
       </w:pPr>
-      <w:bookmarkStart w:id="51" w:name="_Toc441851143"/>
-      <w:bookmarkStart w:id="52" w:name="_Toc441942263"/>
+      <w:bookmarkStart w:id="53" w:name="_Toc441851144"/>
+      <w:bookmarkStart w:id="54" w:name="_Toc441942264"/>
       <w:r>
         <w:rPr>
           <w:color w:val="548DD4" w:themeColor="text2" w:themeTint="99"/>
         </w:rPr>
-        <w:t>6.1</w:t>
+        <w:t>6.2</w:t>
       </w:r>
       <w:r>
         <w:rPr>
@@ -13156,56 +13025,15 @@
         </w:rPr>
         <w:t xml:space="preserve"> </w:t>
       </w:r>
+      <w:bookmarkEnd w:id="52"/>
       <w:r>
         <w:rPr>
           <w:color w:val="548DD4" w:themeColor="text2" w:themeTint="99"/>
         </w:rPr>
-        <w:t>Gestión de la construcción</w:t>
-      </w:r>
-      <w:bookmarkEnd w:id="51"/>
-      <w:bookmarkEnd w:id="52"/>
-    </w:p>
-    <w:p>
-      <w:pPr>
-        <w:pStyle w:val="Ttulo2"/>
-        <w:jc w:val="both"/>
-        <w:rPr>
-          <w:color w:val="548DD4" w:themeColor="text2" w:themeTint="99"/>
-        </w:rPr>
-      </w:pPr>
-      <w:bookmarkStart w:id="53" w:name="_Toc441794614"/>
-    </w:p>
-    <w:p>
-      <w:pPr>
-        <w:pStyle w:val="Ttulo2"/>
-        <w:jc w:val="both"/>
-        <w:rPr>
-          <w:color w:val="548DD4" w:themeColor="text2" w:themeTint="99"/>
-        </w:rPr>
-      </w:pPr>
-      <w:bookmarkStart w:id="54" w:name="_Toc441851144"/>
-      <w:bookmarkStart w:id="55" w:name="_Toc441942264"/>
-      <w:r>
-        <w:rPr>
-          <w:color w:val="548DD4" w:themeColor="text2" w:themeTint="99"/>
-        </w:rPr>
-        <w:t>6.2</w:t>
-      </w:r>
-      <w:r>
-        <w:rPr>
-          <w:color w:val="548DD4" w:themeColor="text2" w:themeTint="99"/>
-        </w:rPr>
-        <w:t xml:space="preserve"> </w:t>
+        <w:t>Gestión de la integración continua</w:t>
       </w:r>
       <w:bookmarkEnd w:id="53"/>
-      <w:r>
-        <w:rPr>
-          <w:color w:val="548DD4" w:themeColor="text2" w:themeTint="99"/>
-        </w:rPr>
-        <w:t>Gestión de la integración continua</w:t>
-      </w:r>
       <w:bookmarkEnd w:id="54"/>
-      <w:bookmarkEnd w:id="55"/>
     </w:p>
     <w:p/>
     <w:p>
@@ -13667,8 +13495,8 @@
           <w:color w:val="548DD4" w:themeColor="text2" w:themeTint="99"/>
         </w:rPr>
       </w:pPr>
-      <w:bookmarkStart w:id="56" w:name="_Toc441851145"/>
-      <w:bookmarkStart w:id="57" w:name="_Toc441942265"/>
+      <w:bookmarkStart w:id="55" w:name="_Toc441851145"/>
+      <w:bookmarkStart w:id="56" w:name="_Toc441942265"/>
       <w:r>
         <w:rPr>
           <w:color w:val="548DD4" w:themeColor="text2" w:themeTint="99"/>
@@ -13688,8 +13516,8 @@
         </w:rPr>
         <w:t>Herramientas</w:t>
       </w:r>
+      <w:bookmarkEnd w:id="55"/>
       <w:bookmarkEnd w:id="56"/>
-      <w:bookmarkEnd w:id="57"/>
     </w:p>
     <w:p/>
     <w:p>
@@ -13816,8 +13644,8 @@
           <w:color w:val="548DD4" w:themeColor="text2" w:themeTint="99"/>
         </w:rPr>
       </w:pPr>
-      <w:bookmarkStart w:id="58" w:name="_Toc441851146"/>
-      <w:bookmarkStart w:id="59" w:name="_Toc441942266"/>
+      <w:bookmarkStart w:id="57" w:name="_Toc441851146"/>
+      <w:bookmarkStart w:id="58" w:name="_Toc441942266"/>
       <w:r>
         <w:rPr>
           <w:color w:val="548DD4" w:themeColor="text2" w:themeTint="99"/>
@@ -13836,8 +13664,8 @@
         </w:rPr>
         <w:t>Uso de herramientas</w:t>
       </w:r>
+      <w:bookmarkEnd w:id="57"/>
       <w:bookmarkEnd w:id="58"/>
-      <w:bookmarkEnd w:id="59"/>
     </w:p>
     <w:p>
       <w:pPr>
@@ -14142,7 +13970,7 @@
           <w:color w:val="548DD4" w:themeColor="text2" w:themeTint="99"/>
         </w:rPr>
       </w:pPr>
-      <w:bookmarkStart w:id="60" w:name="_Toc441851147"/>
+      <w:bookmarkStart w:id="59" w:name="_Toc441851147"/>
     </w:p>
     <w:p/>
     <w:p/>
@@ -14169,7 +13997,7 @@
           <w:color w:val="548DD4" w:themeColor="text2" w:themeTint="99"/>
         </w:rPr>
       </w:pPr>
-      <w:bookmarkStart w:id="61" w:name="_Toc441942267"/>
+      <w:bookmarkStart w:id="60" w:name="_Toc441942267"/>
       <w:r>
         <w:rPr>
           <w:color w:val="548DD4" w:themeColor="text2" w:themeTint="99"/>
@@ -14189,8 +14017,8 @@
         </w:rPr>
         <w:t>Tiempo entre construcción de los proyectos</w:t>
       </w:r>
+      <w:bookmarkEnd w:id="59"/>
       <w:bookmarkEnd w:id="60"/>
-      <w:bookmarkEnd w:id="61"/>
     </w:p>
     <w:p>
       <w:pPr>
@@ -14239,8 +14067,8 @@
           <w:color w:val="548DD4" w:themeColor="text2" w:themeTint="99"/>
         </w:rPr>
       </w:pPr>
-      <w:bookmarkStart w:id="62" w:name="_Toc441851148"/>
-      <w:bookmarkStart w:id="63" w:name="_Toc441942268"/>
+      <w:bookmarkStart w:id="61" w:name="_Toc441851148"/>
+      <w:bookmarkStart w:id="62" w:name="_Toc441942268"/>
       <w:r>
         <w:rPr>
           <w:color w:val="548DD4" w:themeColor="text2" w:themeTint="99"/>
@@ -14259,8 +14087,8 @@
         </w:rPr>
         <w:t>Ejemplo propuesto</w:t>
       </w:r>
+      <w:bookmarkEnd w:id="61"/>
       <w:bookmarkEnd w:id="62"/>
-      <w:bookmarkEnd w:id="63"/>
     </w:p>
     <w:p/>
     <w:p>
@@ -14382,7 +14210,7 @@
         <w:pStyle w:val="Ttulo1"/>
         <w:jc w:val="both"/>
       </w:pPr>
-      <w:bookmarkStart w:id="64" w:name="_Toc441942269"/>
+      <w:bookmarkStart w:id="63" w:name="_Toc441942269"/>
       <w:r>
         <w:rPr>
           <w:color w:val="7030A0"/>
@@ -14411,29 +14239,29 @@
         </w:rPr>
         <w:t>del cambio, incidencias y depuración</w:t>
       </w:r>
+      <w:bookmarkEnd w:id="63"/>
+    </w:p>
+    <w:p>
+      <w:pPr>
+        <w:jc w:val="both"/>
+      </w:pPr>
+    </w:p>
+    <w:p>
+      <w:pPr>
+        <w:pStyle w:val="Ttulo2"/>
+        <w:jc w:val="both"/>
+      </w:pPr>
+      <w:bookmarkStart w:id="64" w:name="_Toc441942270"/>
+      <w:r>
+        <w:t>7</w:t>
+      </w:r>
+      <w:r>
+        <w:t xml:space="preserve">.1 </w:t>
+      </w:r>
+      <w:r>
+        <w:t>Peticiones de cambio e incidencias</w:t>
+      </w:r>
       <w:bookmarkEnd w:id="64"/>
-    </w:p>
-    <w:p>
-      <w:pPr>
-        <w:jc w:val="both"/>
-      </w:pPr>
-    </w:p>
-    <w:p>
-      <w:pPr>
-        <w:pStyle w:val="Ttulo2"/>
-        <w:jc w:val="both"/>
-      </w:pPr>
-      <w:bookmarkStart w:id="65" w:name="_Toc441942270"/>
-      <w:r>
-        <w:t>7</w:t>
-      </w:r>
-      <w:r>
-        <w:t xml:space="preserve">.1 </w:t>
-      </w:r>
-      <w:r>
-        <w:t>Peticiones de cambio e incidencias</w:t>
-      </w:r>
-      <w:bookmarkEnd w:id="65"/>
     </w:p>
     <w:p>
       <w:pPr>
@@ -14651,34 +14479,21 @@
           <w:szCs w:val="24"/>
         </w:rPr>
       </w:pPr>
-      <w:bookmarkStart w:id="66" w:name="_Toc441854014"/>
-      <w:bookmarkStart w:id="67" w:name="_Toc441854500"/>
+      <w:bookmarkStart w:id="65" w:name="_Toc441854014"/>
+      <w:bookmarkStart w:id="66" w:name="_Toc441854500"/>
       <w:r>
         <w:t xml:space="preserve">Figura </w:t>
       </w:r>
-      <w:r>
-        <w:fldChar w:fldCharType="begin"/>
-      </w:r>
-      <w:r>
-        <w:instrText xml:space="preserve"> SEQ Figura \* ARABIC </w:instrText>
-      </w:r>
-      <w:r>
-        <w:fldChar w:fldCharType="separate"/>
-      </w:r>
-      <w:r>
-        <w:rPr>
-          <w:noProof/>
-        </w:rPr>
-        <w:t>12</w:t>
-      </w:r>
-      <w:bookmarkEnd w:id="66"/>
-      <w:bookmarkEnd w:id="67"/>
-      <w:r>
-        <w:rPr>
-          <w:noProof/>
-        </w:rPr>
-        <w:fldChar w:fldCharType="end"/>
-      </w:r>
+      <w:fldSimple w:instr=" SEQ Figura \* ARABIC ">
+        <w:r>
+          <w:rPr>
+            <w:noProof/>
+          </w:rPr>
+          <w:t>12</w:t>
+        </w:r>
+        <w:bookmarkEnd w:id="65"/>
+        <w:bookmarkEnd w:id="66"/>
+      </w:fldSimple>
     </w:p>
     <w:p>
       <w:pPr>
@@ -14896,34 +14711,21 @@
           <w:szCs w:val="24"/>
         </w:rPr>
       </w:pPr>
-      <w:bookmarkStart w:id="68" w:name="_Toc441854015"/>
-      <w:bookmarkStart w:id="69" w:name="_Toc441854501"/>
+      <w:bookmarkStart w:id="67" w:name="_Toc441854015"/>
+      <w:bookmarkStart w:id="68" w:name="_Toc441854501"/>
       <w:r>
         <w:t xml:space="preserve">Figura </w:t>
       </w:r>
-      <w:r>
-        <w:fldChar w:fldCharType="begin"/>
-      </w:r>
-      <w:r>
-        <w:instrText xml:space="preserve"> SEQ Figura \* ARABIC </w:instrText>
-      </w:r>
-      <w:r>
-        <w:fldChar w:fldCharType="separate"/>
-      </w:r>
-      <w:r>
-        <w:rPr>
-          <w:noProof/>
-        </w:rPr>
-        <w:t>13</w:t>
-      </w:r>
-      <w:bookmarkEnd w:id="68"/>
-      <w:bookmarkEnd w:id="69"/>
-      <w:r>
-        <w:rPr>
-          <w:noProof/>
-        </w:rPr>
-        <w:fldChar w:fldCharType="end"/>
-      </w:r>
+      <w:fldSimple w:instr=" SEQ Figura \* ARABIC ">
+        <w:r>
+          <w:rPr>
+            <w:noProof/>
+          </w:rPr>
+          <w:t>13</w:t>
+        </w:r>
+        <w:bookmarkEnd w:id="67"/>
+        <w:bookmarkEnd w:id="68"/>
+      </w:fldSimple>
     </w:p>
     <w:p>
       <w:pPr>
@@ -15539,7 +15341,7 @@
         <w:pStyle w:val="Ttulo2"/>
         <w:jc w:val="both"/>
       </w:pPr>
-      <w:bookmarkStart w:id="70" w:name="_Toc441942271"/>
+      <w:bookmarkStart w:id="69" w:name="_Toc441942271"/>
       <w:r>
         <w:t>7</w:t>
       </w:r>
@@ -15549,7 +15351,7 @@
       <w:r>
         <w:t>Depuración</w:t>
       </w:r>
-      <w:bookmarkEnd w:id="70"/>
+      <w:bookmarkEnd w:id="69"/>
     </w:p>
     <w:p>
       <w:pPr>
@@ -16139,7 +15941,7 @@
       <w:pPr>
         <w:pStyle w:val="Ttulo1"/>
       </w:pPr>
-      <w:bookmarkStart w:id="71" w:name="_Toc441942272"/>
+      <w:bookmarkStart w:id="70" w:name="_Toc441942272"/>
       <w:r>
         <w:lastRenderedPageBreak/>
         <w:t>8</w:t>
@@ -16150,7 +15952,7 @@
       <w:r>
         <w:t xml:space="preserve"> de las liberaciones</w:t>
       </w:r>
-      <w:bookmarkEnd w:id="71"/>
+      <w:bookmarkEnd w:id="70"/>
     </w:p>
     <w:p/>
     <w:p>
@@ -16298,7 +16100,7 @@
       <w:pPr>
         <w:pStyle w:val="Ttulo1"/>
       </w:pPr>
-      <w:bookmarkStart w:id="72" w:name="_Toc441942273"/>
+      <w:bookmarkStart w:id="71" w:name="_Toc441942273"/>
       <w:r>
         <w:lastRenderedPageBreak/>
         <w:t>9</w:t>
@@ -16306,9 +16108,9 @@
       <w:r>
         <w:t>. Mapa de herramientas</w:t>
       </w:r>
-      <w:bookmarkStart w:id="73" w:name="_Toc441699124"/>
-      <w:bookmarkStart w:id="74" w:name="_Toc441704810"/>
-      <w:bookmarkStart w:id="75" w:name="_Toc441705028"/>
+      <w:bookmarkStart w:id="72" w:name="_Toc441699124"/>
+      <w:bookmarkStart w:id="73" w:name="_Toc441704810"/>
+      <w:bookmarkStart w:id="74" w:name="_Toc441705028"/>
       <w:r>
         <w:rPr>
           <w:b w:val="0"/>
@@ -16376,10 +16178,10 @@
           </wp:anchor>
         </w:drawing>
       </w:r>
+      <w:bookmarkEnd w:id="71"/>
       <w:bookmarkEnd w:id="72"/>
       <w:bookmarkEnd w:id="73"/>
       <w:bookmarkEnd w:id="74"/>
-      <w:bookmarkEnd w:id="75"/>
       <w:r>
         <w:t xml:space="preserve"> </w:t>
       </w:r>
@@ -16435,37 +16237,24 @@
                     <w:pStyle w:val="Epgrafe"/>
                     <w:jc w:val="center"/>
                   </w:pPr>
-                  <w:bookmarkStart w:id="76" w:name="_Toc441854016"/>
-                  <w:bookmarkStart w:id="77" w:name="_Toc441854502"/>
+                  <w:bookmarkStart w:id="75" w:name="_Toc441854016"/>
+                  <w:bookmarkStart w:id="76" w:name="_Toc441854502"/>
                   <w:r>
                     <w:t xml:space="preserve">Figura </w:t>
                   </w:r>
-                  <w:r>
-                    <w:fldChar w:fldCharType="begin"/>
-                  </w:r>
-                  <w:r>
-                    <w:instrText xml:space="preserve"> SEQ Figura \* ARABIC </w:instrText>
-                  </w:r>
-                  <w:r>
-                    <w:fldChar w:fldCharType="separate"/>
-                  </w:r>
-                  <w:r>
-                    <w:rPr>
-                      <w:noProof/>
-                    </w:rPr>
-                    <w:t>14</w:t>
-                  </w:r>
-                  <w:r>
-                    <w:rPr>
-                      <w:noProof/>
-                    </w:rPr>
-                    <w:fldChar w:fldCharType="end"/>
-                  </w:r>
+                  <w:fldSimple w:instr=" SEQ Figura \* ARABIC ">
+                    <w:r>
+                      <w:rPr>
+                        <w:noProof/>
+                      </w:rPr>
+                      <w:t>14</w:t>
+                    </w:r>
+                  </w:fldSimple>
                   <w:r>
                     <w:t>. . Mapa de herramientas</w:t>
                   </w:r>
+                  <w:bookmarkEnd w:id="75"/>
                   <w:bookmarkEnd w:id="76"/>
-                  <w:bookmarkEnd w:id="77"/>
                 </w:p>
                 <w:p>
                   <w:pPr>
@@ -16526,14 +16315,14 @@
         <w:pStyle w:val="Ttulo2"/>
         <w:jc w:val="both"/>
       </w:pPr>
-      <w:bookmarkStart w:id="78" w:name="_Toc441942274"/>
+      <w:bookmarkStart w:id="77" w:name="_Toc441942274"/>
       <w:r>
         <w:t>9</w:t>
       </w:r>
       <w:r>
         <w:t>.1 Descripción del mapa de herramientas</w:t>
       </w:r>
-      <w:bookmarkEnd w:id="78"/>
+      <w:bookmarkEnd w:id="77"/>
     </w:p>
     <w:p>
       <w:pPr>
@@ -16714,12 +16503,40 @@
           <w:szCs w:val="24"/>
         </w:rPr>
       </w:pPr>
-      <w:r>
-        <w:rPr>
-          <w:sz w:val="24"/>
-          <w:szCs w:val="24"/>
-        </w:rPr>
-        <w:t>Se ha preparado una máquina virtual con la configuración necesaria para hacer funcionar el proyecto. Las herramientas principales son:</w:t>
+    </w:p>
+    <w:p>
+      <w:pPr>
+        <w:jc w:val="both"/>
+        <w:rPr>
+          <w:sz w:val="24"/>
+          <w:szCs w:val="24"/>
+        </w:rPr>
+      </w:pPr>
+    </w:p>
+    <w:p>
+      <w:pPr>
+        <w:jc w:val="both"/>
+        <w:rPr>
+          <w:sz w:val="24"/>
+          <w:szCs w:val="24"/>
+        </w:rPr>
+      </w:pPr>
+      <w:r>
+        <w:rPr>
+          <w:sz w:val="24"/>
+          <w:szCs w:val="24"/>
+        </w:rPr>
+        <w:lastRenderedPageBreak/>
+        <w:t>Se ha preparado una máquina virtual con la configuración necesaria para hacer funcion</w:t>
+      </w:r>
+      <w:bookmarkStart w:id="78" w:name="_GoBack"/>
+      <w:bookmarkEnd w:id="78"/>
+      <w:r>
+        <w:rPr>
+          <w:sz w:val="24"/>
+          <w:szCs w:val="24"/>
+        </w:rPr>
+        <w:t>ar el proyecto. Las herramientas principales son:</w:t>
       </w:r>
     </w:p>
     <w:p>
@@ -16775,7 +16592,6 @@
           <w:sz w:val="24"/>
           <w:szCs w:val="24"/>
         </w:rPr>
-        <w:lastRenderedPageBreak/>
         <w:t>Bitnami</w:t>
       </w:r>
       <w:proofErr w:type="spellEnd"/>
@@ -16977,7 +16793,6 @@
       </w:pPr>
       <w:bookmarkStart w:id="79" w:name="_Toc441942275"/>
       <w:r>
-        <w:lastRenderedPageBreak/>
         <w:t>10. Conclusiones</w:t>
       </w:r>
       <w:bookmarkEnd w:id="79"/>
@@ -17168,7 +16983,6 @@
       <w:bookmarkStart w:id="80" w:name="_Toc441767409"/>
       <w:bookmarkStart w:id="81" w:name="_Toc441942276"/>
       <w:r>
-        <w:lastRenderedPageBreak/>
         <w:t xml:space="preserve">11. </w:t>
       </w:r>
       <w:bookmarkEnd w:id="80"/>
@@ -17387,7 +17201,7 @@
             <w:sz w:val="24"/>
             <w:szCs w:val="24"/>
           </w:rPr>
-          <w:t>12</w:t>
+          <w:t>35</w:t>
         </w:r>
         <w:r>
           <w:rPr>
@@ -22665,6 +22479,7 @@
     <w:rsid w:val="000B5551"/>
     <w:rsid w:val="000C2B08"/>
     <w:rsid w:val="001E3E9C"/>
+    <w:rsid w:val="0025607C"/>
     <w:rsid w:val="00325486"/>
     <w:rsid w:val="00372799"/>
     <w:rsid w:val="007B5966"/>
@@ -23500,7 +23315,7 @@
 </file>
 
 <file path=customXml/itemProps2.xml><?xml version="1.0" encoding="utf-8"?>
-<ds:datastoreItem xmlns:ds="http://schemas.openxmlformats.org/officeDocument/2006/customXml" ds:itemID="{8B46BC95-17D1-4D16-BE9F-1D855F4A1B78}">
+<ds:datastoreItem xmlns:ds="http://schemas.openxmlformats.org/officeDocument/2006/customXml" ds:itemID="{08504159-893D-4D84-9CDC-AAD3EF22055E}">
   <ds:schemaRefs>
     <ds:schemaRef ds:uri="http://schemas.openxmlformats.org/officeDocument/2006/bibliography"/>
   </ds:schemaRefs>

</xml_diff>

<commit_message>
Ampliación de la gestión de la integración continua
</commit_message>
<xml_diff>
--- a/Documentacion/MemoriaActualizada2.docx
+++ b/Documentacion/MemoriaActualizada2.docx
@@ -16527,16 +16527,7 @@
           <w:szCs w:val="24"/>
         </w:rPr>
         <w:lastRenderedPageBreak/>
-        <w:t>Se ha preparado una máquina virtual con la configuración necesaria para hacer funcion</w:t>
-      </w:r>
-      <w:bookmarkStart w:id="78" w:name="_GoBack"/>
-      <w:bookmarkEnd w:id="78"/>
-      <w:r>
-        <w:rPr>
-          <w:sz w:val="24"/>
-          <w:szCs w:val="24"/>
-        </w:rPr>
-        <w:t>ar el proyecto. Las herramientas principales son:</w:t>
+        <w:t>Se ha preparado una máquina virtual con la configuración necesaria para hacer funcionar el proyecto. Las herramientas principales son:</w:t>
       </w:r>
     </w:p>
     <w:p>
@@ -16776,16 +16767,8 @@
       <w:pPr>
         <w:jc w:val="both"/>
       </w:pPr>
-    </w:p>
-    <w:p>
-      <w:pPr>
-        <w:jc w:val="both"/>
-      </w:pPr>
-    </w:p>
-    <w:p>
-      <w:pPr>
-        <w:jc w:val="both"/>
-      </w:pPr>
+      <w:bookmarkStart w:id="78" w:name="_GoBack"/>
+      <w:bookmarkEnd w:id="78"/>
     </w:p>
     <w:p>
       <w:pPr>
@@ -16793,6 +16776,7 @@
       </w:pPr>
       <w:bookmarkStart w:id="79" w:name="_Toc441942275"/>
       <w:r>
+        <w:lastRenderedPageBreak/>
         <w:t>10. Conclusiones</w:t>
       </w:r>
       <w:bookmarkEnd w:id="79"/>
@@ -16983,6 +16967,7 @@
       <w:bookmarkStart w:id="80" w:name="_Toc441767409"/>
       <w:bookmarkStart w:id="81" w:name="_Toc441942276"/>
       <w:r>
+        <w:lastRenderedPageBreak/>
         <w:t xml:space="preserve">11. </w:t>
       </w:r>
       <w:bookmarkEnd w:id="80"/>
@@ -17201,7 +17186,7 @@
             <w:sz w:val="24"/>
             <w:szCs w:val="24"/>
           </w:rPr>
-          <w:t>35</w:t>
+          <w:t>2</w:t>
         </w:r>
         <w:r>
           <w:rPr>
@@ -22479,9 +22464,9 @@
     <w:rsid w:val="000B5551"/>
     <w:rsid w:val="000C2B08"/>
     <w:rsid w:val="001E3E9C"/>
-    <w:rsid w:val="0025607C"/>
     <w:rsid w:val="00325486"/>
     <w:rsid w:val="00372799"/>
+    <w:rsid w:val="005A7419"/>
     <w:rsid w:val="007B5966"/>
     <w:rsid w:val="00980D6F"/>
     <w:rsid w:val="009C7FF7"/>
@@ -23315,7 +23300,7 @@
 </file>
 
 <file path=customXml/itemProps2.xml><?xml version="1.0" encoding="utf-8"?>
-<ds:datastoreItem xmlns:ds="http://schemas.openxmlformats.org/officeDocument/2006/customXml" ds:itemID="{08504159-893D-4D84-9CDC-AAD3EF22055E}">
+<ds:datastoreItem xmlns:ds="http://schemas.openxmlformats.org/officeDocument/2006/customXml" ds:itemID="{EE4F2C5B-2B92-4946-8A57-3630ED804E34}">
   <ds:schemaRefs>
     <ds:schemaRef ds:uri="http://schemas.openxmlformats.org/officeDocument/2006/bibliography"/>
   </ds:schemaRefs>

</xml_diff>

<commit_message>
Ampliación del apartado de gestión de las liberaciones, despliegue y entregas
</commit_message>
<xml_diff>
--- a/Documentacion/MemoriaActualizada2.docx
+++ b/Documentacion/MemoriaActualizada2.docx
@@ -509,8 +509,6 @@
           <w:r>
             <w:t>Índice</w:t>
           </w:r>
-          <w:bookmarkStart w:id="0" w:name="_GoBack"/>
-          <w:bookmarkEnd w:id="0"/>
         </w:p>
         <w:p/>
         <w:p>
@@ -2665,12 +2663,12 @@
       <w:pPr>
         <w:pStyle w:val="Ttulo1"/>
       </w:pPr>
-      <w:bookmarkStart w:id="1" w:name="_Toc442021283"/>
+      <w:bookmarkStart w:id="0" w:name="_Toc442021283"/>
       <w:r>
         <w:lastRenderedPageBreak/>
         <w:t>Control de versiones</w:t>
       </w:r>
-      <w:bookmarkEnd w:id="1"/>
+      <w:bookmarkEnd w:id="0"/>
     </w:p>
     <w:p/>
     <w:tbl>
@@ -4589,19 +4587,32 @@
           <w:noProof/>
         </w:rPr>
       </w:pPr>
-      <w:bookmarkStart w:id="2" w:name="_Toc441854244"/>
-      <w:bookmarkStart w:id="3" w:name="_Toc441854515"/>
+      <w:bookmarkStart w:id="1" w:name="_Toc441854244"/>
+      <w:bookmarkStart w:id="2" w:name="_Toc441854515"/>
       <w:r>
         <w:t xml:space="preserve">Tabla </w:t>
       </w:r>
-      <w:fldSimple w:instr=" SEQ Tabla \* ARABIC ">
-        <w:r>
-          <w:rPr>
-            <w:noProof/>
-          </w:rPr>
-          <w:t>1</w:t>
-        </w:r>
-      </w:fldSimple>
+      <w:r>
+        <w:fldChar w:fldCharType="begin"/>
+      </w:r>
+      <w:r>
+        <w:instrText xml:space="preserve"> SEQ Tabla \* ARABIC </w:instrText>
+      </w:r>
+      <w:r>
+        <w:fldChar w:fldCharType="separate"/>
+      </w:r>
+      <w:r>
+        <w:rPr>
+          <w:noProof/>
+        </w:rPr>
+        <w:t>1</w:t>
+      </w:r>
+      <w:r>
+        <w:rPr>
+          <w:noProof/>
+        </w:rPr>
+        <w:fldChar w:fldCharType="end"/>
+      </w:r>
       <w:r>
         <w:t>.</w:t>
       </w:r>
@@ -4611,8 +4622,8 @@
       <w:r>
         <w:t>Control de versiones.</w:t>
       </w:r>
+      <w:bookmarkEnd w:id="1"/>
       <w:bookmarkEnd w:id="2"/>
-      <w:bookmarkEnd w:id="3"/>
     </w:p>
     <w:p/>
     <w:p/>
@@ -4625,9 +4636,6 @@
     <w:p/>
     <w:p/>
     <w:p/>
-    <w:p/>
-    <w:p/>
-    <w:p/>
     <w:p>
       <w:pPr>
         <w:pStyle w:val="Ttulo1"/>
@@ -4635,14 +4643,15 @@
           <w:color w:val="7030A0"/>
         </w:rPr>
       </w:pPr>
-      <w:bookmarkStart w:id="4" w:name="_Toc442021284"/>
-      <w:r>
+      <w:bookmarkStart w:id="3" w:name="_Toc442021284"/>
+      <w:r>
+        <w:lastRenderedPageBreak/>
         <w:t>Enlaces</w:t>
       </w:r>
       <w:r>
         <w:t xml:space="preserve"> importantes</w:t>
       </w:r>
-      <w:bookmarkEnd w:id="4"/>
+      <w:bookmarkEnd w:id="3"/>
     </w:p>
     <w:p/>
     <w:p>
@@ -4928,14 +4937,15 @@
       <w:pPr>
         <w:pStyle w:val="Ttulo1"/>
       </w:pPr>
-      <w:bookmarkStart w:id="5" w:name="_Toc442021285"/>
-      <w:r>
+      <w:bookmarkStart w:id="4" w:name="_Toc442021285"/>
+      <w:r>
+        <w:lastRenderedPageBreak/>
         <w:t xml:space="preserve">Índice de </w:t>
       </w:r>
       <w:r>
         <w:t>figuras</w:t>
       </w:r>
-      <w:bookmarkEnd w:id="5"/>
+      <w:bookmarkEnd w:id="4"/>
     </w:p>
     <w:p/>
     <w:p>
@@ -5957,16 +5967,16 @@
     <w:p/>
     <w:p/>
     <w:p/>
-    <w:p/>
     <w:p>
       <w:pPr>
         <w:pStyle w:val="Ttulo1"/>
       </w:pPr>
-      <w:bookmarkStart w:id="6" w:name="_Toc442021286"/>
-      <w:r>
+      <w:bookmarkStart w:id="5" w:name="_Toc442021286"/>
+      <w:r>
+        <w:lastRenderedPageBreak/>
         <w:t>Índice de tablas</w:t>
       </w:r>
-      <w:bookmarkEnd w:id="6"/>
+      <w:bookmarkEnd w:id="5"/>
     </w:p>
     <w:p/>
     <w:p>
@@ -6148,20 +6158,20 @@
     <w:p/>
     <w:p/>
     <w:p/>
-    <w:p/>
     <w:p>
       <w:pPr>
         <w:pStyle w:val="Ttulo1"/>
         <w:jc w:val="center"/>
       </w:pPr>
-      <w:bookmarkStart w:id="7" w:name="_Toc442021287"/>
-      <w:r>
+      <w:bookmarkStart w:id="6" w:name="_Toc442021287"/>
+      <w:r>
+        <w:lastRenderedPageBreak/>
         <w:t>R</w:t>
       </w:r>
       <w:r>
         <w:t>esumen</w:t>
       </w:r>
-      <w:bookmarkEnd w:id="7"/>
+      <w:bookmarkEnd w:id="6"/>
     </w:p>
     <w:p/>
     <w:p/>
@@ -6342,8 +6352,9 @@
       <w:pPr>
         <w:pStyle w:val="Ttulo1"/>
       </w:pPr>
-      <w:bookmarkStart w:id="8" w:name="_Toc442021288"/>
-      <w:r>
+      <w:bookmarkStart w:id="7" w:name="_Toc442021288"/>
+      <w:r>
+        <w:lastRenderedPageBreak/>
         <w:t>1</w:t>
       </w:r>
       <w:r>
@@ -6358,7 +6369,7 @@
       <w:r>
         <w:t>ntroducción</w:t>
       </w:r>
-      <w:bookmarkEnd w:id="8"/>
+      <w:bookmarkEnd w:id="7"/>
     </w:p>
     <w:p/>
     <w:p>
@@ -6435,19 +6446,32 @@
         <w:pStyle w:val="Epgrafe"/>
         <w:jc w:val="center"/>
       </w:pPr>
-      <w:bookmarkStart w:id="9" w:name="_Toc441854004"/>
-      <w:bookmarkStart w:id="10" w:name="_Toc441854489"/>
+      <w:bookmarkStart w:id="8" w:name="_Toc441854004"/>
+      <w:bookmarkStart w:id="9" w:name="_Toc441854489"/>
       <w:r>
         <w:t xml:space="preserve">Figura </w:t>
       </w:r>
-      <w:fldSimple w:instr=" SEQ Figura \* ARABIC ">
-        <w:r>
-          <w:rPr>
-            <w:noProof/>
-          </w:rPr>
-          <w:t>1</w:t>
-        </w:r>
-      </w:fldSimple>
+      <w:r>
+        <w:fldChar w:fldCharType="begin"/>
+      </w:r>
+      <w:r>
+        <w:instrText xml:space="preserve"> SEQ Figura \* ARABIC </w:instrText>
+      </w:r>
+      <w:r>
+        <w:fldChar w:fldCharType="separate"/>
+      </w:r>
+      <w:r>
+        <w:rPr>
+          <w:noProof/>
+        </w:rPr>
+        <w:t>1</w:t>
+      </w:r>
+      <w:r>
+        <w:rPr>
+          <w:noProof/>
+        </w:rPr>
+        <w:fldChar w:fldCharType="end"/>
+      </w:r>
       <w:r>
         <w:t>.</w:t>
       </w:r>
@@ -6457,8 +6481,8 @@
       <w:r>
         <w:t>Arquitectura de Agora Voting</w:t>
       </w:r>
+      <w:bookmarkEnd w:id="8"/>
       <w:bookmarkEnd w:id="9"/>
-      <w:bookmarkEnd w:id="10"/>
     </w:p>
     <w:p>
       <w:r>
@@ -6601,7 +6625,6 @@
           <w:sz w:val="24"/>
           <w:szCs w:val="24"/>
         </w:rPr>
-        <w:lastRenderedPageBreak/>
         <w:t>Gestión del código fuente: se describe cómo hacemos la gestión del código fuente durante el desarrollo de nuestro proyecto. En principio se  creó un repositorio en git para la gestión del código, pero hablando con los demás grupos de los demás subsistemas se acordó crear un repositorio en común con subcarpetas, una por cada grupo o subsistema para facilitar la integración o el trabajo de cada grupo en común con los demás subsistemas.</w:t>
       </w:r>
     </w:p>
@@ -6623,6 +6646,7 @@
           <w:sz w:val="24"/>
           <w:szCs w:val="24"/>
         </w:rPr>
+        <w:lastRenderedPageBreak/>
         <w:t>Gestión de la construcción y de la integración: se describen las técnicas de integración continua, principalmente usamos Jenkins para automatizar el trabajo de las tareas cuando se produzcan cambios en el repositorio, se especificará más en el apartado correspondiente.</w:t>
       </w:r>
     </w:p>
@@ -7232,8 +7256,9 @@
         <w:pStyle w:val="Ttulo1"/>
         <w:jc w:val="both"/>
       </w:pPr>
-      <w:bookmarkStart w:id="11" w:name="_Toc442021289"/>
-      <w:r>
+      <w:bookmarkStart w:id="10" w:name="_Toc442021289"/>
+      <w:r>
+        <w:lastRenderedPageBreak/>
         <w:t>2</w:t>
       </w:r>
       <w:r>
@@ -7248,7 +7273,7 @@
       <w:r>
         <w:t>escripción del sistema</w:t>
       </w:r>
-      <w:bookmarkEnd w:id="11"/>
+      <w:bookmarkEnd w:id="10"/>
     </w:p>
     <w:p>
       <w:pPr>
@@ -7460,19 +7485,32 @@
         <w:pStyle w:val="Epgrafe"/>
         <w:jc w:val="center"/>
       </w:pPr>
-      <w:bookmarkStart w:id="12" w:name="_Toc441854005"/>
-      <w:bookmarkStart w:id="13" w:name="_Toc441854490"/>
+      <w:bookmarkStart w:id="11" w:name="_Toc441854005"/>
+      <w:bookmarkStart w:id="12" w:name="_Toc441854490"/>
       <w:r>
         <w:t xml:space="preserve">Figura </w:t>
       </w:r>
-      <w:fldSimple w:instr=" SEQ Figura \* ARABIC ">
-        <w:r>
-          <w:rPr>
-            <w:noProof/>
-          </w:rPr>
-          <w:t>2</w:t>
-        </w:r>
-      </w:fldSimple>
+      <w:r>
+        <w:fldChar w:fldCharType="begin"/>
+      </w:r>
+      <w:r>
+        <w:instrText xml:space="preserve"> SEQ Figura \* ARABIC </w:instrText>
+      </w:r>
+      <w:r>
+        <w:fldChar w:fldCharType="separate"/>
+      </w:r>
+      <w:r>
+        <w:rPr>
+          <w:noProof/>
+        </w:rPr>
+        <w:t>2</w:t>
+      </w:r>
+      <w:r>
+        <w:rPr>
+          <w:noProof/>
+        </w:rPr>
+        <w:fldChar w:fldCharType="end"/>
+      </w:r>
       <w:r>
         <w:t>.</w:t>
       </w:r>
@@ -7482,8 +7520,8 @@
       <w:r>
         <w:t>Index del sistema de AGORA@US</w:t>
       </w:r>
+      <w:bookmarkEnd w:id="11"/>
       <w:bookmarkEnd w:id="12"/>
-      <w:bookmarkEnd w:id="13"/>
     </w:p>
     <w:p>
       <w:pPr>
@@ -7528,7 +7566,6 @@
         <w:rPr>
           <w:rFonts w:ascii="Arial" w:hAnsi="Arial" w:cs="Arial"/>
         </w:rPr>
-        <w:lastRenderedPageBreak/>
         <w:t>.</w:t>
       </w:r>
       <w:r>
@@ -7584,22 +7621,35 @@
         <w:pStyle w:val="Epgrafe"/>
         <w:jc w:val="center"/>
       </w:pPr>
-      <w:bookmarkStart w:id="14" w:name="_Toc441854491"/>
+      <w:bookmarkStart w:id="13" w:name="_Toc441854491"/>
       <w:r>
         <w:t xml:space="preserve">Figura </w:t>
       </w:r>
-      <w:fldSimple w:instr=" SEQ Figura \* ARABIC ">
-        <w:r>
-          <w:rPr>
-            <w:noProof/>
-          </w:rPr>
-          <w:t>3</w:t>
-        </w:r>
-      </w:fldSimple>
+      <w:r>
+        <w:fldChar w:fldCharType="begin"/>
+      </w:r>
+      <w:r>
+        <w:instrText xml:space="preserve"> SEQ Figura \* ARABIC </w:instrText>
+      </w:r>
+      <w:r>
+        <w:fldChar w:fldCharType="separate"/>
+      </w:r>
+      <w:r>
+        <w:rPr>
+          <w:noProof/>
+        </w:rPr>
+        <w:t>3</w:t>
+      </w:r>
+      <w:r>
+        <w:rPr>
+          <w:noProof/>
+        </w:rPr>
+        <w:fldChar w:fldCharType="end"/>
+      </w:r>
       <w:r>
         <w:t>. Peticiones GET sacado de la API del proyecto de EGC del año anterior.</w:t>
       </w:r>
-      <w:bookmarkEnd w:id="14"/>
+      <w:bookmarkEnd w:id="13"/>
     </w:p>
     <w:p>
       <w:pPr>
@@ -7634,6 +7684,7 @@
         <w:rPr>
           <w:sz w:val="24"/>
         </w:rPr>
+        <w:lastRenderedPageBreak/>
         <w:t>Registro en el sistema</w:t>
       </w:r>
     </w:p>
@@ -7710,19 +7761,32 @@
         <w:pStyle w:val="Epgrafe"/>
         <w:jc w:val="center"/>
       </w:pPr>
-      <w:bookmarkStart w:id="15" w:name="_Toc441854006"/>
-      <w:bookmarkStart w:id="16" w:name="_Toc441854492"/>
+      <w:bookmarkStart w:id="14" w:name="_Toc441854006"/>
+      <w:bookmarkStart w:id="15" w:name="_Toc441854492"/>
       <w:r>
         <w:t xml:space="preserve">Figura </w:t>
       </w:r>
-      <w:fldSimple w:instr=" SEQ Figura \* ARABIC ">
-        <w:r>
-          <w:rPr>
-            <w:noProof/>
-          </w:rPr>
-          <w:t>4</w:t>
-        </w:r>
-      </w:fldSimple>
+      <w:r>
+        <w:fldChar w:fldCharType="begin"/>
+      </w:r>
+      <w:r>
+        <w:instrText xml:space="preserve"> SEQ Figura \* ARABIC </w:instrText>
+      </w:r>
+      <w:r>
+        <w:fldChar w:fldCharType="separate"/>
+      </w:r>
+      <w:r>
+        <w:rPr>
+          <w:noProof/>
+        </w:rPr>
+        <w:t>4</w:t>
+      </w:r>
+      <w:r>
+        <w:rPr>
+          <w:noProof/>
+        </w:rPr>
+        <w:fldChar w:fldCharType="end"/>
+      </w:r>
       <w:r>
         <w:t>.</w:t>
       </w:r>
@@ -7732,8 +7796,8 @@
       <w:r>
         <w:t>Formulario de registro del sistema AGORA@US</w:t>
       </w:r>
+      <w:bookmarkEnd w:id="14"/>
       <w:bookmarkEnd w:id="15"/>
-      <w:bookmarkEnd w:id="16"/>
     </w:p>
     <w:p>
       <w:pPr>
@@ -7899,22 +7963,35 @@
                       <w:noProof/>
                     </w:rPr>
                   </w:pPr>
-                  <w:bookmarkStart w:id="17" w:name="_Toc441854516"/>
+                  <w:bookmarkStart w:id="16" w:name="_Toc441854516"/>
                   <w:r>
                     <w:t xml:space="preserve">Tabla </w:t>
                   </w:r>
-                  <w:fldSimple w:instr=" SEQ Tabla \* ARABIC ">
-                    <w:r>
-                      <w:rPr>
-                        <w:noProof/>
-                      </w:rPr>
-                      <w:t>2</w:t>
-                    </w:r>
-                  </w:fldSimple>
+                  <w:r>
+                    <w:fldChar w:fldCharType="begin"/>
+                  </w:r>
+                  <w:r>
+                    <w:instrText xml:space="preserve"> SEQ Tabla \* ARABIC </w:instrText>
+                  </w:r>
+                  <w:r>
+                    <w:fldChar w:fldCharType="separate"/>
+                  </w:r>
+                  <w:r>
+                    <w:rPr>
+                      <w:noProof/>
+                    </w:rPr>
+                    <w:t>2</w:t>
+                  </w:r>
+                  <w:r>
+                    <w:rPr>
+                      <w:noProof/>
+                    </w:rPr>
+                    <w:fldChar w:fldCharType="end"/>
+                  </w:r>
                   <w:r>
                     <w:t>. API REST ofrecida del proyecto de EGC  del año anterior</w:t>
                   </w:r>
-                  <w:bookmarkEnd w:id="17"/>
+                  <w:bookmarkEnd w:id="16"/>
                 </w:p>
               </w:txbxContent>
             </v:textbox>
@@ -7926,8 +8003,9 @@
       <w:pPr>
         <w:pStyle w:val="Ttulo1"/>
       </w:pPr>
-      <w:bookmarkStart w:id="18" w:name="_Toc442021290"/>
-      <w:r>
+      <w:bookmarkStart w:id="17" w:name="_Toc442021290"/>
+      <w:r>
+        <w:lastRenderedPageBreak/>
         <w:t>3</w:t>
       </w:r>
       <w:r>
@@ -7936,7 +8014,7 @@
       <w:r>
         <w:t xml:space="preserve"> Elementos de control</w:t>
       </w:r>
-      <w:bookmarkEnd w:id="18"/>
+      <w:bookmarkEnd w:id="17"/>
     </w:p>
     <w:p/>
     <w:p>
@@ -8240,7 +8318,6 @@
           <w:noProof/>
           <w:lang w:eastAsia="es-ES"/>
         </w:rPr>
-        <w:lastRenderedPageBreak/>
         <w:drawing>
           <wp:inline distT="0" distB="0" distL="0" distR="0" wp14:anchorId="5D3E2EE9" wp14:editId="359A84AD">
             <wp:extent cx="3336548" cy="1857913"/>
@@ -8296,24 +8373,37 @@
         <w:pStyle w:val="Epgrafe"/>
         <w:jc w:val="center"/>
       </w:pPr>
-      <w:bookmarkStart w:id="19" w:name="_Toc441854007"/>
-      <w:bookmarkStart w:id="20" w:name="_Toc441854493"/>
+      <w:bookmarkStart w:id="18" w:name="_Toc441854007"/>
+      <w:bookmarkStart w:id="19" w:name="_Toc441854493"/>
       <w:r>
         <w:t xml:space="preserve">Figura </w:t>
       </w:r>
-      <w:fldSimple w:instr=" SEQ Figura \* ARABIC ">
-        <w:r>
-          <w:rPr>
-            <w:noProof/>
-          </w:rPr>
-          <w:t>5</w:t>
-        </w:r>
-      </w:fldSimple>
+      <w:r>
+        <w:fldChar w:fldCharType="begin"/>
+      </w:r>
+      <w:r>
+        <w:instrText xml:space="preserve"> SEQ Figura \* ARABIC </w:instrText>
+      </w:r>
+      <w:r>
+        <w:fldChar w:fldCharType="separate"/>
+      </w:r>
+      <w:r>
+        <w:rPr>
+          <w:noProof/>
+        </w:rPr>
+        <w:t>5</w:t>
+      </w:r>
+      <w:r>
+        <w:rPr>
+          <w:noProof/>
+        </w:rPr>
+        <w:fldChar w:fldCharType="end"/>
+      </w:r>
       <w:r>
         <w:t>. Diagrama de entornos</w:t>
       </w:r>
+      <w:bookmarkEnd w:id="18"/>
       <w:bookmarkEnd w:id="19"/>
-      <w:bookmarkEnd w:id="20"/>
     </w:p>
     <w:p>
       <w:pPr>
@@ -8373,6 +8463,7 @@
           <w:sz w:val="24"/>
           <w:szCs w:val="24"/>
         </w:rPr>
+        <w:lastRenderedPageBreak/>
         <w:t>- Para gestionar la configuración de cada uno de los elementos mencionados anteriormente h</w:t>
       </w:r>
       <w:r>
@@ -8663,8 +8754,9 @@
       <w:pPr>
         <w:pStyle w:val="Ttulo1"/>
       </w:pPr>
-      <w:bookmarkStart w:id="21" w:name="_Toc442021291"/>
-      <w:r>
+      <w:bookmarkStart w:id="20" w:name="_Toc442021291"/>
+      <w:r>
+        <w:lastRenderedPageBreak/>
         <w:t>4</w:t>
       </w:r>
       <w:r>
@@ -8673,7 +8765,7 @@
       <w:r>
         <w:t xml:space="preserve"> Entorno de desarrollo</w:t>
       </w:r>
-      <w:bookmarkEnd w:id="21"/>
+      <w:bookmarkEnd w:id="20"/>
     </w:p>
     <w:p/>
     <w:p>
@@ -8834,7 +8926,6 @@
           <w:szCs w:val="24"/>
           <w:lang w:eastAsia="es-ES"/>
         </w:rPr>
-        <w:lastRenderedPageBreak/>
         <w:drawing>
           <wp:inline distT="0" distB="0" distL="0" distR="0" wp14:anchorId="2296CD8C" wp14:editId="0E5842D6">
             <wp:extent cx="4514850" cy="3709197"/>
@@ -8890,24 +8981,37 @@
         <w:pStyle w:val="Epgrafe"/>
         <w:jc w:val="center"/>
       </w:pPr>
-      <w:bookmarkStart w:id="22" w:name="_Toc441854008"/>
-      <w:bookmarkStart w:id="23" w:name="_Toc441854494"/>
+      <w:bookmarkStart w:id="21" w:name="_Toc441854008"/>
+      <w:bookmarkStart w:id="22" w:name="_Toc441854494"/>
       <w:r>
         <w:t xml:space="preserve">Figura </w:t>
       </w:r>
-      <w:fldSimple w:instr=" SEQ Figura \* ARABIC ">
-        <w:r>
-          <w:rPr>
-            <w:noProof/>
-          </w:rPr>
-          <w:t>6</w:t>
-        </w:r>
-      </w:fldSimple>
+      <w:r>
+        <w:fldChar w:fldCharType="begin"/>
+      </w:r>
+      <w:r>
+        <w:instrText xml:space="preserve"> SEQ Figura \* ARABIC </w:instrText>
+      </w:r>
+      <w:r>
+        <w:fldChar w:fldCharType="separate"/>
+      </w:r>
+      <w:r>
+        <w:rPr>
+          <w:noProof/>
+        </w:rPr>
+        <w:t>6</w:t>
+      </w:r>
+      <w:r>
+        <w:rPr>
+          <w:noProof/>
+        </w:rPr>
+        <w:fldChar w:fldCharType="end"/>
+      </w:r>
       <w:r>
         <w:t>. Descarga de Aptana Studio 3.6.1</w:t>
       </w:r>
+      <w:bookmarkEnd w:id="21"/>
       <w:bookmarkEnd w:id="22"/>
-      <w:bookmarkEnd w:id="23"/>
     </w:p>
     <w:p>
       <w:pPr>
@@ -9007,6 +9111,7 @@
           <w:sz w:val="24"/>
           <w:szCs w:val="24"/>
         </w:rPr>
+        <w:lastRenderedPageBreak/>
         <w:t>Una vez descargado, ejecutamos Aptana_Studio_3_Setup_3.6.1 y nos aparecerá una ventana tal que así:</w:t>
       </w:r>
     </w:p>
@@ -9025,7 +9130,6 @@
           <w:szCs w:val="24"/>
           <w:lang w:eastAsia="es-ES"/>
         </w:rPr>
-        <w:lastRenderedPageBreak/>
         <w:drawing>
           <wp:inline distT="0" distB="0" distL="0" distR="0" wp14:anchorId="41116D92" wp14:editId="54A556CD">
             <wp:extent cx="3266664" cy="4018148"/>
@@ -9081,24 +9185,37 @@
         <w:pStyle w:val="Epgrafe"/>
         <w:jc w:val="center"/>
       </w:pPr>
-      <w:bookmarkStart w:id="24" w:name="_Toc441854009"/>
-      <w:bookmarkStart w:id="25" w:name="_Toc441854495"/>
+      <w:bookmarkStart w:id="23" w:name="_Toc441854009"/>
+      <w:bookmarkStart w:id="24" w:name="_Toc441854495"/>
       <w:r>
         <w:t xml:space="preserve">Figura </w:t>
       </w:r>
-      <w:fldSimple w:instr=" SEQ Figura \* ARABIC ">
-        <w:r>
-          <w:rPr>
-            <w:noProof/>
-          </w:rPr>
-          <w:t>7</w:t>
-        </w:r>
-      </w:fldSimple>
+      <w:r>
+        <w:fldChar w:fldCharType="begin"/>
+      </w:r>
+      <w:r>
+        <w:instrText xml:space="preserve"> SEQ Figura \* ARABIC </w:instrText>
+      </w:r>
+      <w:r>
+        <w:fldChar w:fldCharType="separate"/>
+      </w:r>
+      <w:r>
+        <w:rPr>
+          <w:noProof/>
+        </w:rPr>
+        <w:t>7</w:t>
+      </w:r>
+      <w:r>
+        <w:rPr>
+          <w:noProof/>
+        </w:rPr>
+        <w:fldChar w:fldCharType="end"/>
+      </w:r>
       <w:r>
         <w:t>. Aceptar las condiciones e instalar</w:t>
       </w:r>
+      <w:bookmarkEnd w:id="23"/>
       <w:bookmarkEnd w:id="24"/>
-      <w:bookmarkEnd w:id="25"/>
     </w:p>
     <w:p>
       <w:pPr>
@@ -9225,24 +9342,37 @@
         <w:pStyle w:val="Epgrafe"/>
         <w:jc w:val="center"/>
       </w:pPr>
-      <w:bookmarkStart w:id="26" w:name="_Toc441854010"/>
-      <w:bookmarkStart w:id="27" w:name="_Toc441854496"/>
+      <w:bookmarkStart w:id="25" w:name="_Toc441854010"/>
+      <w:bookmarkStart w:id="26" w:name="_Toc441854496"/>
       <w:r>
         <w:t xml:space="preserve">Figura </w:t>
       </w:r>
-      <w:fldSimple w:instr=" SEQ Figura \* ARABIC ">
-        <w:r>
-          <w:rPr>
-            <w:noProof/>
-          </w:rPr>
-          <w:t>8</w:t>
-        </w:r>
-      </w:fldSimple>
+      <w:r>
+        <w:fldChar w:fldCharType="begin"/>
+      </w:r>
+      <w:r>
+        <w:instrText xml:space="preserve"> SEQ Figura \* ARABIC </w:instrText>
+      </w:r>
+      <w:r>
+        <w:fldChar w:fldCharType="separate"/>
+      </w:r>
+      <w:r>
+        <w:rPr>
+          <w:noProof/>
+        </w:rPr>
+        <w:t>8</w:t>
+      </w:r>
+      <w:r>
+        <w:rPr>
+          <w:noProof/>
+        </w:rPr>
+        <w:fldChar w:fldCharType="end"/>
+      </w:r>
       <w:r>
         <w:t>. Instalación de Aptana Studio 3.6.1</w:t>
       </w:r>
+      <w:bookmarkEnd w:id="25"/>
       <w:bookmarkEnd w:id="26"/>
-      <w:bookmarkEnd w:id="27"/>
     </w:p>
     <w:p>
       <w:pPr>
@@ -9266,6 +9396,7 @@
           <w:sz w:val="24"/>
           <w:szCs w:val="24"/>
         </w:rPr>
+        <w:lastRenderedPageBreak/>
         <w:t>Una vez finalizado, aparecerá en nuestra computadora un nuevo icono denominado Aptana Studio. Hacemos doble click y nos mostrará una nueva ventana donde debemos seleccionar una carpeta que nos sirva como ‘workspace’.</w:t>
       </w:r>
     </w:p>
@@ -9292,7 +9423,6 @@
           <w:szCs w:val="24"/>
           <w:lang w:eastAsia="es-ES"/>
         </w:rPr>
-        <w:lastRenderedPageBreak/>
         <w:drawing>
           <wp:inline distT="0" distB="0" distL="0" distR="0" wp14:anchorId="258431C1" wp14:editId="5B757AF9">
             <wp:extent cx="3896227" cy="2553419"/>
@@ -9348,24 +9478,37 @@
         <w:pStyle w:val="Epgrafe"/>
         <w:jc w:val="center"/>
       </w:pPr>
-      <w:bookmarkStart w:id="28" w:name="_Toc441854011"/>
-      <w:bookmarkStart w:id="29" w:name="_Toc441854497"/>
+      <w:bookmarkStart w:id="27" w:name="_Toc441854011"/>
+      <w:bookmarkStart w:id="28" w:name="_Toc441854497"/>
       <w:r>
         <w:t xml:space="preserve">Figura </w:t>
       </w:r>
-      <w:fldSimple w:instr=" SEQ Figura \* ARABIC ">
-        <w:r>
-          <w:rPr>
-            <w:noProof/>
-          </w:rPr>
-          <w:t>9</w:t>
-        </w:r>
-      </w:fldSimple>
+      <w:r>
+        <w:fldChar w:fldCharType="begin"/>
+      </w:r>
+      <w:r>
+        <w:instrText xml:space="preserve"> SEQ Figura \* ARABIC </w:instrText>
+      </w:r>
+      <w:r>
+        <w:fldChar w:fldCharType="separate"/>
+      </w:r>
+      <w:r>
+        <w:rPr>
+          <w:noProof/>
+        </w:rPr>
+        <w:t>9</w:t>
+      </w:r>
+      <w:r>
+        <w:rPr>
+          <w:noProof/>
+        </w:rPr>
+        <w:fldChar w:fldCharType="end"/>
+      </w:r>
       <w:r>
         <w:t>. Selección de carpeta para workspace</w:t>
       </w:r>
+      <w:bookmarkEnd w:id="27"/>
       <w:bookmarkEnd w:id="28"/>
-      <w:bookmarkEnd w:id="29"/>
     </w:p>
     <w:p>
       <w:pPr>
@@ -9537,24 +9680,37 @@
         <w:pStyle w:val="Epgrafe"/>
         <w:jc w:val="center"/>
       </w:pPr>
-      <w:bookmarkStart w:id="30" w:name="_Toc441854012"/>
-      <w:bookmarkStart w:id="31" w:name="_Toc441854498"/>
+      <w:bookmarkStart w:id="29" w:name="_Toc441854012"/>
+      <w:bookmarkStart w:id="30" w:name="_Toc441854498"/>
       <w:r>
         <w:t xml:space="preserve">Figura </w:t>
       </w:r>
-      <w:fldSimple w:instr=" SEQ Figura \* ARABIC ">
-        <w:r>
-          <w:rPr>
-            <w:noProof/>
-          </w:rPr>
-          <w:t>10</w:t>
-        </w:r>
-      </w:fldSimple>
+      <w:r>
+        <w:fldChar w:fldCharType="begin"/>
+      </w:r>
+      <w:r>
+        <w:instrText xml:space="preserve"> SEQ Figura \* ARABIC </w:instrText>
+      </w:r>
+      <w:r>
+        <w:fldChar w:fldCharType="separate"/>
+      </w:r>
+      <w:r>
+        <w:rPr>
+          <w:noProof/>
+        </w:rPr>
+        <w:t>10</w:t>
+      </w:r>
+      <w:r>
+        <w:rPr>
+          <w:noProof/>
+        </w:rPr>
+        <w:fldChar w:fldCharType="end"/>
+      </w:r>
       <w:r>
         <w:t>. Proyecto exportado en Aptana</w:t>
       </w:r>
+      <w:bookmarkEnd w:id="29"/>
       <w:bookmarkEnd w:id="30"/>
-      <w:bookmarkEnd w:id="31"/>
     </w:p>
     <w:p>
       <w:pPr>
@@ -9585,7 +9741,7 @@
       <w:pPr>
         <w:pStyle w:val="Ttulo1"/>
       </w:pPr>
-      <w:bookmarkStart w:id="32" w:name="_Toc442021292"/>
+      <w:bookmarkStart w:id="31" w:name="_Toc442021292"/>
       <w:r>
         <w:lastRenderedPageBreak/>
         <w:t>5</w:t>
@@ -9599,12 +9755,12 @@
       <w:r>
         <w:t xml:space="preserve"> </w:t>
       </w:r>
-      <w:bookmarkStart w:id="33" w:name="_Toc441705016"/>
+      <w:bookmarkStart w:id="32" w:name="_Toc441705016"/>
       <w:r>
         <w:t>Gestión del código fuente</w:t>
       </w:r>
+      <w:bookmarkEnd w:id="31"/>
       <w:bookmarkEnd w:id="32"/>
-      <w:bookmarkEnd w:id="33"/>
     </w:p>
     <w:p>
       <w:pPr>
@@ -9823,21 +9979,34 @@
         <w:pStyle w:val="Epgrafe"/>
         <w:jc w:val="center"/>
       </w:pPr>
-      <w:bookmarkStart w:id="34" w:name="_Toc441854013"/>
-      <w:bookmarkStart w:id="35" w:name="_Toc441854499"/>
+      <w:bookmarkStart w:id="33" w:name="_Toc441854013"/>
+      <w:bookmarkStart w:id="34" w:name="_Toc441854499"/>
       <w:r>
         <w:t xml:space="preserve">Figura </w:t>
       </w:r>
-      <w:fldSimple w:instr=" SEQ Figura \* ARABIC ">
-        <w:r>
-          <w:rPr>
-            <w:noProof/>
-          </w:rPr>
-          <w:t>11</w:t>
-        </w:r>
-        <w:bookmarkEnd w:id="34"/>
-        <w:bookmarkEnd w:id="35"/>
-      </w:fldSimple>
+      <w:r>
+        <w:fldChar w:fldCharType="begin"/>
+      </w:r>
+      <w:r>
+        <w:instrText xml:space="preserve"> SEQ Figura \* ARABIC </w:instrText>
+      </w:r>
+      <w:r>
+        <w:fldChar w:fldCharType="separate"/>
+      </w:r>
+      <w:r>
+        <w:rPr>
+          <w:noProof/>
+        </w:rPr>
+        <w:t>11</w:t>
+      </w:r>
+      <w:bookmarkEnd w:id="33"/>
+      <w:bookmarkEnd w:id="34"/>
+      <w:r>
+        <w:rPr>
+          <w:noProof/>
+        </w:rPr>
+        <w:fldChar w:fldCharType="end"/>
+      </w:r>
     </w:p>
     <w:p>
       <w:pPr>
@@ -9889,18 +10058,18 @@
         <w:pStyle w:val="Ttulo2"/>
         <w:jc w:val="both"/>
       </w:pPr>
-      <w:bookmarkStart w:id="36" w:name="_Toc438936698"/>
-      <w:bookmarkStart w:id="37" w:name="_Toc441705017"/>
-      <w:bookmarkStart w:id="38" w:name="_Toc442021293"/>
+      <w:bookmarkStart w:id="35" w:name="_Toc438936698"/>
+      <w:bookmarkStart w:id="36" w:name="_Toc441705017"/>
+      <w:bookmarkStart w:id="37" w:name="_Toc442021293"/>
       <w:r>
         <w:t>5</w:t>
       </w:r>
       <w:r>
         <w:t>.1 Arquitectura y creación de documentos</w:t>
       </w:r>
+      <w:bookmarkEnd w:id="35"/>
       <w:bookmarkEnd w:id="36"/>
       <w:bookmarkEnd w:id="37"/>
-      <w:bookmarkEnd w:id="38"/>
     </w:p>
     <w:p>
       <w:pPr>
@@ -10241,18 +10410,18 @@
         <w:pStyle w:val="Ttulo2"/>
         <w:jc w:val="both"/>
       </w:pPr>
-      <w:bookmarkStart w:id="39" w:name="_Toc438936699"/>
-      <w:bookmarkStart w:id="40" w:name="_Toc441705018"/>
-      <w:bookmarkStart w:id="41" w:name="_Toc442021294"/>
+      <w:bookmarkStart w:id="38" w:name="_Toc438936699"/>
+      <w:bookmarkStart w:id="39" w:name="_Toc441705018"/>
+      <w:bookmarkStart w:id="40" w:name="_Toc442021294"/>
       <w:r>
         <w:t>5</w:t>
       </w:r>
       <w:r>
         <w:t>.2 Permisos</w:t>
       </w:r>
+      <w:bookmarkEnd w:id="38"/>
       <w:bookmarkEnd w:id="39"/>
       <w:bookmarkEnd w:id="40"/>
-      <w:bookmarkEnd w:id="41"/>
     </w:p>
     <w:p>
       <w:pPr>
@@ -10540,9 +10709,9 @@
           <w:color w:val="548DD4" w:themeColor="text2" w:themeTint="99"/>
         </w:rPr>
       </w:pPr>
-      <w:bookmarkStart w:id="42" w:name="_Toc438936700"/>
-      <w:bookmarkStart w:id="43" w:name="_Toc441705019"/>
-      <w:bookmarkStart w:id="44" w:name="_Toc442021295"/>
+      <w:bookmarkStart w:id="41" w:name="_Toc438936700"/>
+      <w:bookmarkStart w:id="42" w:name="_Toc441705019"/>
+      <w:bookmarkStart w:id="43" w:name="_Toc442021295"/>
       <w:r>
         <w:rPr>
           <w:color w:val="548DD4" w:themeColor="text2" w:themeTint="99"/>
@@ -10555,9 +10724,9 @@
         </w:rPr>
         <w:t>.3 Gestión del código en relación al conjunto de subsistemas y nomenclatura</w:t>
       </w:r>
+      <w:bookmarkEnd w:id="41"/>
       <w:bookmarkEnd w:id="42"/>
       <w:bookmarkEnd w:id="43"/>
-      <w:bookmarkEnd w:id="44"/>
     </w:p>
     <w:p>
       <w:pPr>
@@ -10841,9 +11010,9 @@
       <w:pPr>
         <w:pStyle w:val="Ttulo2"/>
       </w:pPr>
-      <w:bookmarkStart w:id="45" w:name="_Toc438936701"/>
-    </w:p>
-    <w:bookmarkEnd w:id="45"/>
+      <w:bookmarkStart w:id="44" w:name="_Toc438936701"/>
+    </w:p>
+    <w:bookmarkEnd w:id="44"/>
     <w:p>
       <w:pPr>
         <w:rPr>
@@ -11107,9 +11276,9 @@
           <w:color w:val="548DD4" w:themeColor="text2" w:themeTint="99"/>
         </w:rPr>
       </w:pPr>
-      <w:bookmarkStart w:id="46" w:name="_Toc438936702"/>
-      <w:bookmarkStart w:id="47" w:name="_Toc441705021"/>
-      <w:bookmarkStart w:id="48" w:name="_Toc442021296"/>
+      <w:bookmarkStart w:id="45" w:name="_Toc438936702"/>
+      <w:bookmarkStart w:id="46" w:name="_Toc441705021"/>
+      <w:bookmarkStart w:id="47" w:name="_Toc442021296"/>
       <w:r>
         <w:rPr>
           <w:color w:val="548DD4" w:themeColor="text2" w:themeTint="99"/>
@@ -11123,9 +11292,9 @@
         </w:rPr>
         <w:t>.5 Decisión de cambios:</w:t>
       </w:r>
+      <w:bookmarkEnd w:id="45"/>
       <w:bookmarkEnd w:id="46"/>
       <w:bookmarkEnd w:id="47"/>
-      <w:bookmarkEnd w:id="48"/>
     </w:p>
     <w:p>
       <w:pPr>
@@ -11417,8 +11586,8 @@
       <w:pPr>
         <w:pStyle w:val="Ttulo1"/>
       </w:pPr>
-      <w:bookmarkStart w:id="49" w:name="_Toc441851142"/>
-      <w:bookmarkStart w:id="50" w:name="_Toc442021297"/>
+      <w:bookmarkStart w:id="48" w:name="_Toc441851142"/>
+      <w:bookmarkStart w:id="49" w:name="_Toc442021297"/>
       <w:r>
         <w:lastRenderedPageBreak/>
         <w:t>6</w:t>
@@ -11429,8 +11598,48 @@
       <w:r>
         <w:t xml:space="preserve"> Gestión de la construcción e integración continua</w:t>
       </w:r>
+      <w:bookmarkEnd w:id="48"/>
       <w:bookmarkEnd w:id="49"/>
+    </w:p>
+    <w:p>
+      <w:pPr>
+        <w:pStyle w:val="Ttulo2"/>
+        <w:jc w:val="both"/>
+        <w:rPr>
+          <w:color w:val="548DD4" w:themeColor="text2" w:themeTint="99"/>
+        </w:rPr>
+      </w:pPr>
+    </w:p>
+    <w:p>
+      <w:pPr>
+        <w:pStyle w:val="Ttulo2"/>
+        <w:jc w:val="both"/>
+        <w:rPr>
+          <w:color w:val="548DD4" w:themeColor="text2" w:themeTint="99"/>
+        </w:rPr>
+      </w:pPr>
+      <w:bookmarkStart w:id="50" w:name="_Toc441851143"/>
+      <w:bookmarkStart w:id="51" w:name="_Toc442021298"/>
+      <w:r>
+        <w:rPr>
+          <w:color w:val="548DD4" w:themeColor="text2" w:themeTint="99"/>
+        </w:rPr>
+        <w:t>6.1</w:t>
+      </w:r>
+      <w:r>
+        <w:rPr>
+          <w:color w:val="548DD4" w:themeColor="text2" w:themeTint="99"/>
+        </w:rPr>
+        <w:t xml:space="preserve"> </w:t>
+      </w:r>
+      <w:r>
+        <w:rPr>
+          <w:color w:val="548DD4" w:themeColor="text2" w:themeTint="99"/>
+        </w:rPr>
+        <w:t>Gestión de la construcción</w:t>
+      </w:r>
       <w:bookmarkEnd w:id="50"/>
+      <w:bookmarkEnd w:id="51"/>
     </w:p>
     <w:p>
       <w:pPr>
@@ -11440,6 +11649,7 @@
           <w:color w:val="548DD4" w:themeColor="text2" w:themeTint="99"/>
         </w:rPr>
       </w:pPr>
+      <w:bookmarkStart w:id="52" w:name="_Toc441794614"/>
     </w:p>
     <w:p>
       <w:pPr>
@@ -11449,13 +11659,13 @@
           <w:color w:val="548DD4" w:themeColor="text2" w:themeTint="99"/>
         </w:rPr>
       </w:pPr>
-      <w:bookmarkStart w:id="51" w:name="_Toc441851143"/>
-      <w:bookmarkStart w:id="52" w:name="_Toc442021298"/>
+      <w:bookmarkStart w:id="53" w:name="_Toc441851144"/>
+      <w:bookmarkStart w:id="54" w:name="_Toc442021299"/>
       <w:r>
         <w:rPr>
           <w:color w:val="548DD4" w:themeColor="text2" w:themeTint="99"/>
         </w:rPr>
-        <w:t>6.1</w:t>
+        <w:t>6.2</w:t>
       </w:r>
       <w:r>
         <w:rPr>
@@ -11463,56 +11673,15 @@
         </w:rPr>
         <w:t xml:space="preserve"> </w:t>
       </w:r>
+      <w:bookmarkEnd w:id="52"/>
       <w:r>
         <w:rPr>
           <w:color w:val="548DD4" w:themeColor="text2" w:themeTint="99"/>
         </w:rPr>
-        <w:t>Gestión de la construcción</w:t>
-      </w:r>
-      <w:bookmarkEnd w:id="51"/>
-      <w:bookmarkEnd w:id="52"/>
-    </w:p>
-    <w:p>
-      <w:pPr>
-        <w:pStyle w:val="Ttulo2"/>
-        <w:jc w:val="both"/>
-        <w:rPr>
-          <w:color w:val="548DD4" w:themeColor="text2" w:themeTint="99"/>
-        </w:rPr>
-      </w:pPr>
-      <w:bookmarkStart w:id="53" w:name="_Toc441794614"/>
-    </w:p>
-    <w:p>
-      <w:pPr>
-        <w:pStyle w:val="Ttulo2"/>
-        <w:jc w:val="both"/>
-        <w:rPr>
-          <w:color w:val="548DD4" w:themeColor="text2" w:themeTint="99"/>
-        </w:rPr>
-      </w:pPr>
-      <w:bookmarkStart w:id="54" w:name="_Toc441851144"/>
-      <w:bookmarkStart w:id="55" w:name="_Toc442021299"/>
-      <w:r>
-        <w:rPr>
-          <w:color w:val="548DD4" w:themeColor="text2" w:themeTint="99"/>
-        </w:rPr>
-        <w:t>6.2</w:t>
-      </w:r>
-      <w:r>
-        <w:rPr>
-          <w:color w:val="548DD4" w:themeColor="text2" w:themeTint="99"/>
-        </w:rPr>
-        <w:t xml:space="preserve"> </w:t>
+        <w:t>Gestión de la integración continua</w:t>
       </w:r>
       <w:bookmarkEnd w:id="53"/>
-      <w:r>
-        <w:rPr>
-          <w:color w:val="548DD4" w:themeColor="text2" w:themeTint="99"/>
-        </w:rPr>
-        <w:t>Gestión de la integración continua</w:t>
-      </w:r>
       <w:bookmarkEnd w:id="54"/>
-      <w:bookmarkEnd w:id="55"/>
     </w:p>
     <w:p/>
     <w:p>
@@ -11954,8 +12123,8 @@
           <w:color w:val="548DD4" w:themeColor="text2" w:themeTint="99"/>
         </w:rPr>
       </w:pPr>
-      <w:bookmarkStart w:id="56" w:name="_Toc441851145"/>
-      <w:bookmarkStart w:id="57" w:name="_Toc442021300"/>
+      <w:bookmarkStart w:id="55" w:name="_Toc441851145"/>
+      <w:bookmarkStart w:id="56" w:name="_Toc442021300"/>
       <w:r>
         <w:rPr>
           <w:color w:val="548DD4" w:themeColor="text2" w:themeTint="99"/>
@@ -11975,8 +12144,8 @@
         </w:rPr>
         <w:t>Herramientas</w:t>
       </w:r>
+      <w:bookmarkEnd w:id="55"/>
       <w:bookmarkEnd w:id="56"/>
-      <w:bookmarkEnd w:id="57"/>
     </w:p>
     <w:p/>
     <w:p>
@@ -12064,8 +12233,8 @@
           <w:color w:val="548DD4" w:themeColor="text2" w:themeTint="99"/>
         </w:rPr>
       </w:pPr>
-      <w:bookmarkStart w:id="58" w:name="_Toc441851146"/>
-      <w:bookmarkStart w:id="59" w:name="_Toc442021301"/>
+      <w:bookmarkStart w:id="57" w:name="_Toc441851146"/>
+      <w:bookmarkStart w:id="58" w:name="_Toc442021301"/>
       <w:r>
         <w:rPr>
           <w:color w:val="548DD4" w:themeColor="text2" w:themeTint="99"/>
@@ -12084,8 +12253,8 @@
         </w:rPr>
         <w:t>Uso de herramientas</w:t>
       </w:r>
+      <w:bookmarkEnd w:id="57"/>
       <w:bookmarkEnd w:id="58"/>
-      <w:bookmarkEnd w:id="59"/>
     </w:p>
     <w:p>
       <w:pPr>
@@ -12359,7 +12528,7 @@
           <w:color w:val="548DD4" w:themeColor="text2" w:themeTint="99"/>
         </w:rPr>
       </w:pPr>
-      <w:bookmarkStart w:id="60" w:name="_Toc441851147"/>
+      <w:bookmarkStart w:id="59" w:name="_Toc441851147"/>
     </w:p>
     <w:p/>
     <w:p/>
@@ -12386,7 +12555,7 @@
           <w:color w:val="548DD4" w:themeColor="text2" w:themeTint="99"/>
         </w:rPr>
       </w:pPr>
-      <w:bookmarkStart w:id="61" w:name="_Toc442021302"/>
+      <w:bookmarkStart w:id="60" w:name="_Toc442021302"/>
       <w:r>
         <w:rPr>
           <w:color w:val="548DD4" w:themeColor="text2" w:themeTint="99"/>
@@ -12406,8 +12575,8 @@
         </w:rPr>
         <w:t>Tiempo entre construcción de los proyectos</w:t>
       </w:r>
+      <w:bookmarkEnd w:id="59"/>
       <w:bookmarkEnd w:id="60"/>
-      <w:bookmarkEnd w:id="61"/>
     </w:p>
     <w:p>
       <w:pPr>
@@ -12456,8 +12625,8 @@
           <w:color w:val="548DD4" w:themeColor="text2" w:themeTint="99"/>
         </w:rPr>
       </w:pPr>
-      <w:bookmarkStart w:id="62" w:name="_Toc441851148"/>
-      <w:bookmarkStart w:id="63" w:name="_Toc442021303"/>
+      <w:bookmarkStart w:id="61" w:name="_Toc441851148"/>
+      <w:bookmarkStart w:id="62" w:name="_Toc442021303"/>
       <w:r>
         <w:rPr>
           <w:color w:val="548DD4" w:themeColor="text2" w:themeTint="99"/>
@@ -12476,8 +12645,8 @@
         </w:rPr>
         <w:t>Ejemplo propuesto</w:t>
       </w:r>
+      <w:bookmarkEnd w:id="61"/>
       <w:bookmarkEnd w:id="62"/>
-      <w:bookmarkEnd w:id="63"/>
     </w:p>
     <w:p/>
     <w:p>
@@ -12599,7 +12768,7 @@
         <w:pStyle w:val="Ttulo1"/>
         <w:jc w:val="both"/>
       </w:pPr>
-      <w:bookmarkStart w:id="64" w:name="_Toc442021304"/>
+      <w:bookmarkStart w:id="63" w:name="_Toc442021304"/>
       <w:r>
         <w:rPr>
           <w:color w:val="7030A0"/>
@@ -12628,29 +12797,29 @@
         </w:rPr>
         <w:t>del cambio, incidencias y depuración</w:t>
       </w:r>
+      <w:bookmarkEnd w:id="63"/>
+    </w:p>
+    <w:p>
+      <w:pPr>
+        <w:jc w:val="both"/>
+      </w:pPr>
+    </w:p>
+    <w:p>
+      <w:pPr>
+        <w:pStyle w:val="Ttulo2"/>
+        <w:jc w:val="both"/>
+      </w:pPr>
+      <w:bookmarkStart w:id="64" w:name="_Toc442021305"/>
+      <w:r>
+        <w:t>7</w:t>
+      </w:r>
+      <w:r>
+        <w:t xml:space="preserve">.1 </w:t>
+      </w:r>
+      <w:r>
+        <w:t>Peticiones de cambio e incidencias</w:t>
+      </w:r>
       <w:bookmarkEnd w:id="64"/>
-    </w:p>
-    <w:p>
-      <w:pPr>
-        <w:jc w:val="both"/>
-      </w:pPr>
-    </w:p>
-    <w:p>
-      <w:pPr>
-        <w:pStyle w:val="Ttulo2"/>
-        <w:jc w:val="both"/>
-      </w:pPr>
-      <w:bookmarkStart w:id="65" w:name="_Toc442021305"/>
-      <w:r>
-        <w:t>7</w:t>
-      </w:r>
-      <w:r>
-        <w:t xml:space="preserve">.1 </w:t>
-      </w:r>
-      <w:r>
-        <w:t>Peticiones de cambio e incidencias</w:t>
-      </w:r>
-      <w:bookmarkEnd w:id="65"/>
     </w:p>
     <w:p>
       <w:pPr>
@@ -12795,21 +12964,34 @@
           <w:szCs w:val="24"/>
         </w:rPr>
       </w:pPr>
-      <w:bookmarkStart w:id="66" w:name="_Toc441854014"/>
-      <w:bookmarkStart w:id="67" w:name="_Toc441854500"/>
+      <w:bookmarkStart w:id="65" w:name="_Toc441854014"/>
+      <w:bookmarkStart w:id="66" w:name="_Toc441854500"/>
       <w:r>
         <w:t xml:space="preserve">Figura </w:t>
       </w:r>
-      <w:fldSimple w:instr=" SEQ Figura \* ARABIC ">
-        <w:r>
-          <w:rPr>
-            <w:noProof/>
-          </w:rPr>
-          <w:t>12</w:t>
-        </w:r>
-        <w:bookmarkEnd w:id="66"/>
-        <w:bookmarkEnd w:id="67"/>
-      </w:fldSimple>
+      <w:r>
+        <w:fldChar w:fldCharType="begin"/>
+      </w:r>
+      <w:r>
+        <w:instrText xml:space="preserve"> SEQ Figura \* ARABIC </w:instrText>
+      </w:r>
+      <w:r>
+        <w:fldChar w:fldCharType="separate"/>
+      </w:r>
+      <w:r>
+        <w:rPr>
+          <w:noProof/>
+        </w:rPr>
+        <w:t>12</w:t>
+      </w:r>
+      <w:bookmarkEnd w:id="65"/>
+      <w:bookmarkEnd w:id="66"/>
+      <w:r>
+        <w:rPr>
+          <w:noProof/>
+        </w:rPr>
+        <w:fldChar w:fldCharType="end"/>
+      </w:r>
     </w:p>
     <w:p>
       <w:pPr>
@@ -12963,21 +13145,34 @@
           <w:szCs w:val="24"/>
         </w:rPr>
       </w:pPr>
-      <w:bookmarkStart w:id="68" w:name="_Toc441854015"/>
-      <w:bookmarkStart w:id="69" w:name="_Toc441854501"/>
+      <w:bookmarkStart w:id="67" w:name="_Toc441854015"/>
+      <w:bookmarkStart w:id="68" w:name="_Toc441854501"/>
       <w:r>
         <w:t xml:space="preserve">Figura </w:t>
       </w:r>
-      <w:fldSimple w:instr=" SEQ Figura \* ARABIC ">
-        <w:r>
-          <w:rPr>
-            <w:noProof/>
-          </w:rPr>
-          <w:t>13</w:t>
-        </w:r>
-        <w:bookmarkEnd w:id="68"/>
-        <w:bookmarkEnd w:id="69"/>
-      </w:fldSimple>
+      <w:r>
+        <w:fldChar w:fldCharType="begin"/>
+      </w:r>
+      <w:r>
+        <w:instrText xml:space="preserve"> SEQ Figura \* ARABIC </w:instrText>
+      </w:r>
+      <w:r>
+        <w:fldChar w:fldCharType="separate"/>
+      </w:r>
+      <w:r>
+        <w:rPr>
+          <w:noProof/>
+        </w:rPr>
+        <w:t>13</w:t>
+      </w:r>
+      <w:bookmarkEnd w:id="67"/>
+      <w:bookmarkEnd w:id="68"/>
+      <w:r>
+        <w:rPr>
+          <w:noProof/>
+        </w:rPr>
+        <w:fldChar w:fldCharType="end"/>
+      </w:r>
     </w:p>
     <w:p>
       <w:pPr>
@@ -13376,7 +13571,7 @@
         <w:pStyle w:val="Ttulo2"/>
         <w:jc w:val="both"/>
       </w:pPr>
-      <w:bookmarkStart w:id="70" w:name="_Toc442021306"/>
+      <w:bookmarkStart w:id="69" w:name="_Toc442021306"/>
       <w:r>
         <w:t>7</w:t>
       </w:r>
@@ -13386,7 +13581,7 @@
       <w:r>
         <w:t>Depuración</w:t>
       </w:r>
-      <w:bookmarkEnd w:id="70"/>
+      <w:bookmarkEnd w:id="69"/>
     </w:p>
     <w:p>
       <w:pPr>
@@ -13768,7 +13963,7 @@
       <w:pPr>
         <w:pStyle w:val="Ttulo1"/>
       </w:pPr>
-      <w:bookmarkStart w:id="71" w:name="_Toc442021307"/>
+      <w:bookmarkStart w:id="70" w:name="_Toc442021307"/>
       <w:r>
         <w:lastRenderedPageBreak/>
         <w:t>8</w:t>
@@ -13782,46 +13977,46 @@
       <w:r>
         <w:t>, despliegue y entregas</w:t>
       </w:r>
+      <w:bookmarkEnd w:id="70"/>
+    </w:p>
+    <w:p/>
+    <w:p>
+      <w:pPr>
+        <w:jc w:val="both"/>
+        <w:rPr>
+          <w:color w:val="548DD4" w:themeColor="text2" w:themeTint="99"/>
+          <w:sz w:val="24"/>
+          <w:szCs w:val="24"/>
+        </w:rPr>
+      </w:pPr>
+      <w:r>
+        <w:rPr>
+          <w:color w:val="548DD4" w:themeColor="text2" w:themeTint="99"/>
+          <w:sz w:val="24"/>
+          <w:szCs w:val="24"/>
+        </w:rPr>
+        <w:t>En esta sección, abarca toda la información referente a los distintos elementos y/o entregables necesarios para la entrega, así como toda aquella documentación que lo compone, proyecto desarrollado por todo el equipo de trabajo y la correspondiente máquina virtual para el despliegue.</w:t>
+      </w:r>
+    </w:p>
+    <w:p>
+      <w:pPr>
+        <w:jc w:val="both"/>
+        <w:rPr>
+          <w:sz w:val="24"/>
+          <w:szCs w:val="24"/>
+        </w:rPr>
+      </w:pPr>
+    </w:p>
+    <w:p>
+      <w:pPr>
+        <w:pStyle w:val="Ttulo2"/>
+        <w:jc w:val="both"/>
+      </w:pPr>
+      <w:bookmarkStart w:id="71" w:name="_Toc442021308"/>
+      <w:r>
+        <w:t>8.1 Entregables</w:t>
+      </w:r>
       <w:bookmarkEnd w:id="71"/>
-    </w:p>
-    <w:p/>
-    <w:p>
-      <w:pPr>
-        <w:jc w:val="both"/>
-        <w:rPr>
-          <w:color w:val="548DD4" w:themeColor="text2" w:themeTint="99"/>
-          <w:sz w:val="24"/>
-          <w:szCs w:val="24"/>
-        </w:rPr>
-      </w:pPr>
-      <w:r>
-        <w:rPr>
-          <w:color w:val="548DD4" w:themeColor="text2" w:themeTint="99"/>
-          <w:sz w:val="24"/>
-          <w:szCs w:val="24"/>
-        </w:rPr>
-        <w:t>En esta sección, abarca toda la información referente a los distintos elementos y/o entregables necesarios para la entrega, así como toda aquella documentación que lo compone, proyecto desarrollado por todo el equipo de trabajo y la correspondiente máquina virtual para el despliegue.</w:t>
-      </w:r>
-    </w:p>
-    <w:p>
-      <w:pPr>
-        <w:jc w:val="both"/>
-        <w:rPr>
-          <w:sz w:val="24"/>
-          <w:szCs w:val="24"/>
-        </w:rPr>
-      </w:pPr>
-    </w:p>
-    <w:p>
-      <w:pPr>
-        <w:pStyle w:val="Ttulo2"/>
-        <w:jc w:val="both"/>
-      </w:pPr>
-      <w:bookmarkStart w:id="72" w:name="_Toc442021308"/>
-      <w:r>
-        <w:t>8.1 Entregables</w:t>
-      </w:r>
-      <w:bookmarkEnd w:id="72"/>
     </w:p>
     <w:p/>
     <w:p>
@@ -14041,6 +14236,130 @@
         </w:rPr>
       </w:pPr>
     </w:p>
+    <w:p>
+      <w:pPr>
+        <w:pStyle w:val="Ttulo2"/>
+        <w:jc w:val="both"/>
+      </w:pPr>
+      <w:bookmarkStart w:id="72" w:name="_Toc441970271"/>
+      <w:r>
+        <w:t>8.2 Entrega</w:t>
+      </w:r>
+      <w:bookmarkEnd w:id="72"/>
+    </w:p>
+    <w:p/>
+    <w:p>
+      <w:pPr>
+        <w:jc w:val="both"/>
+        <w:rPr>
+          <w:color w:val="548DD4" w:themeColor="text2" w:themeTint="99"/>
+        </w:rPr>
+      </w:pPr>
+      <w:r>
+        <w:rPr>
+          <w:color w:val="548DD4" w:themeColor="text2" w:themeTint="99"/>
+        </w:rPr>
+        <w:t>Una vez finalizado todos y cada uno de los entregables necesarios</w:t>
+      </w:r>
+      <w:r>
+        <w:rPr>
+          <w:color w:val="548DD4" w:themeColor="text2" w:themeTint="99"/>
+        </w:rPr>
+        <w:t xml:space="preserve"> (indicados en la sección 8.1)</w:t>
+      </w:r>
+      <w:r>
+        <w:rPr>
+          <w:color w:val="548DD4" w:themeColor="text2" w:themeTint="99"/>
+        </w:rPr>
+        <w:t xml:space="preserve"> para el desarrollo del proyecto, subimos los archivos pertinentes al </w:t>
+      </w:r>
+      <w:r>
+        <w:rPr>
+          <w:color w:val="548DD4" w:themeColor="text2" w:themeTint="99"/>
+        </w:rPr>
+        <w:t>portal web</w:t>
+      </w:r>
+      <w:r>
+        <w:rPr>
+          <w:color w:val="548DD4" w:themeColor="text2" w:themeTint="99"/>
+        </w:rPr>
+        <w:t xml:space="preserve">: </w:t>
+      </w:r>
+      <w:hyperlink r:id="rId39" w:history="1">
+        <w:r>
+          <w:rPr>
+            <w:rStyle w:val="Hipervnculo"/>
+            <w:color w:val="548DD4" w:themeColor="text2" w:themeTint="99"/>
+          </w:rPr>
+          <w:t>https://opera.eii.us.es/egc/public/</w:t>
+        </w:r>
+      </w:hyperlink>
+    </w:p>
+    <w:p>
+      <w:pPr>
+        <w:jc w:val="both"/>
+        <w:rPr>
+          <w:color w:val="548DD4" w:themeColor="text2" w:themeTint="99"/>
+        </w:rPr>
+      </w:pPr>
+      <w:r>
+        <w:rPr>
+          <w:color w:val="548DD4" w:themeColor="text2" w:themeTint="99"/>
+        </w:rPr>
+        <w:t xml:space="preserve">En nuestro caso, el grupo creado se denomina “Autenticación” (Grupo 3) cuyo enlace correspondiente es: </w:t>
+      </w:r>
+      <w:hyperlink r:id="rId40" w:history="1">
+        <w:r>
+          <w:rPr>
+            <w:rStyle w:val="Hipervnculo"/>
+            <w:color w:val="548DD4" w:themeColor="text2" w:themeTint="99"/>
+          </w:rPr>
+          <w:t>https://opera.eii.us.es/egc/public/default/grupo/ver/id/30</w:t>
+        </w:r>
+      </w:hyperlink>
+    </w:p>
+    <w:p>
+      <w:pPr>
+        <w:jc w:val="both"/>
+        <w:rPr>
+          <w:color w:val="548DD4" w:themeColor="text2" w:themeTint="99"/>
+        </w:rPr>
+      </w:pPr>
+    </w:p>
+    <w:p>
+      <w:pPr>
+        <w:jc w:val="both"/>
+        <w:rPr>
+          <w:color w:val="548DD4" w:themeColor="text2" w:themeTint="99"/>
+        </w:rPr>
+      </w:pPr>
+    </w:p>
+    <w:p>
+      <w:pPr>
+        <w:jc w:val="both"/>
+        <w:rPr>
+          <w:color w:val="548DD4" w:themeColor="text2" w:themeTint="99"/>
+        </w:rPr>
+      </w:pPr>
+    </w:p>
+    <w:p>
+      <w:pPr>
+        <w:jc w:val="both"/>
+        <w:rPr>
+          <w:color w:val="548DD4" w:themeColor="text2" w:themeTint="99"/>
+        </w:rPr>
+      </w:pPr>
+    </w:p>
+    <w:p>
+      <w:pPr>
+        <w:pStyle w:val="Ttulo2"/>
+        <w:jc w:val="both"/>
+      </w:pPr>
+      <w:r>
+        <w:lastRenderedPageBreak/>
+        <w:t>8.3 Roles</w:t>
+      </w:r>
+    </w:p>
     <w:p/>
     <w:p>
       <w:pPr>
@@ -14050,13 +14369,125 @@
         <w:spacing w:after="0" w:line="240" w:lineRule="auto"/>
         <w:jc w:val="both"/>
         <w:rPr>
-          <w:rFonts w:cs="Arial"/>
-          <w:color w:val="000000"/>
-          <w:sz w:val="24"/>
-          <w:szCs w:val="24"/>
-        </w:rPr>
-      </w:pPr>
-    </w:p>
+          <w:rFonts w:ascii="Calibri" w:hAnsi="Calibri" w:cs="Calibri"/>
+          <w:color w:val="548DD4" w:themeColor="text2" w:themeTint="99"/>
+        </w:rPr>
+      </w:pPr>
+      <w:r>
+        <w:rPr>
+          <w:rFonts w:ascii="Calibri" w:hAnsi="Calibri" w:cs="Calibri"/>
+          <w:color w:val="548DD4" w:themeColor="text2" w:themeTint="99"/>
+        </w:rPr>
+        <w:t xml:space="preserve">En el momento de entrega, se creado  cierta distinción entre los distintos miembros del grupo. </w:t>
+      </w:r>
+    </w:p>
+    <w:p>
+      <w:pPr>
+        <w:autoSpaceDE w:val="0"/>
+        <w:autoSpaceDN w:val="0"/>
+        <w:adjustRightInd w:val="0"/>
+        <w:spacing w:after="0" w:line="240" w:lineRule="auto"/>
+        <w:jc w:val="both"/>
+        <w:rPr>
+          <w:rFonts w:ascii="Calibri" w:hAnsi="Calibri" w:cs="Calibri"/>
+          <w:color w:val="548DD4" w:themeColor="text2" w:themeTint="99"/>
+        </w:rPr>
+      </w:pPr>
+    </w:p>
+    <w:p>
+      <w:pPr>
+        <w:autoSpaceDE w:val="0"/>
+        <w:autoSpaceDN w:val="0"/>
+        <w:adjustRightInd w:val="0"/>
+        <w:spacing w:after="0" w:line="240" w:lineRule="auto"/>
+        <w:jc w:val="both"/>
+        <w:rPr>
+          <w:rFonts w:ascii="Calibri" w:hAnsi="Calibri" w:cs="Calibri"/>
+          <w:color w:val="548DD4" w:themeColor="text2" w:themeTint="99"/>
+        </w:rPr>
+      </w:pPr>
+      <w:r>
+        <w:rPr>
+          <w:rFonts w:ascii="Calibri" w:hAnsi="Calibri" w:cs="Calibri"/>
+          <w:color w:val="548DD4" w:themeColor="text2" w:themeTint="99"/>
+        </w:rPr>
+        <w:t>E</w:t>
+      </w:r>
+      <w:r>
+        <w:rPr>
+          <w:rFonts w:ascii="Calibri" w:hAnsi="Calibri" w:cs="Calibri"/>
+          <w:color w:val="548DD4" w:themeColor="text2" w:themeTint="99"/>
+        </w:rPr>
+        <w:t>n nuestro caso, un miembro del grupo será el encargado de preparar la máquina y subirlo donde corresponda, mientras que otro miembro del grupo se encargará de finalizar el documento de diario de grupo.</w:t>
+      </w:r>
+    </w:p>
+    <w:p>
+      <w:pPr>
+        <w:autoSpaceDE w:val="0"/>
+        <w:autoSpaceDN w:val="0"/>
+        <w:adjustRightInd w:val="0"/>
+        <w:spacing w:after="0" w:line="240" w:lineRule="auto"/>
+        <w:jc w:val="both"/>
+        <w:rPr>
+          <w:rFonts w:ascii="Calibri" w:hAnsi="Calibri" w:cs="Calibri"/>
+          <w:color w:val="548DD4" w:themeColor="text2" w:themeTint="99"/>
+        </w:rPr>
+      </w:pPr>
+    </w:p>
+    <w:p>
+      <w:pPr>
+        <w:autoSpaceDE w:val="0"/>
+        <w:autoSpaceDN w:val="0"/>
+        <w:adjustRightInd w:val="0"/>
+        <w:spacing w:after="0" w:line="240" w:lineRule="auto"/>
+        <w:jc w:val="both"/>
+        <w:rPr>
+          <w:rFonts w:ascii="Calibri" w:hAnsi="Calibri" w:cs="Calibri"/>
+          <w:color w:val="548DD4" w:themeColor="text2" w:themeTint="99"/>
+        </w:rPr>
+      </w:pPr>
+      <w:r>
+        <w:rPr>
+          <w:rFonts w:ascii="Calibri" w:hAnsi="Calibri" w:cs="Calibri"/>
+          <w:color w:val="548DD4" w:themeColor="text2" w:themeTint="99"/>
+        </w:rPr>
+        <w:t>A continuación, otro compañero de grupo se encarga  de unificar los documentos y realizar los últimos retoques tanto del formato como de la propia documentación.</w:t>
+      </w:r>
+    </w:p>
+    <w:p>
+      <w:pPr>
+        <w:autoSpaceDE w:val="0"/>
+        <w:autoSpaceDN w:val="0"/>
+        <w:adjustRightInd w:val="0"/>
+        <w:spacing w:after="0" w:line="240" w:lineRule="auto"/>
+        <w:jc w:val="both"/>
+        <w:rPr>
+          <w:rFonts w:ascii="Calibri" w:hAnsi="Calibri" w:cs="Calibri"/>
+          <w:color w:val="548DD4" w:themeColor="text2" w:themeTint="99"/>
+        </w:rPr>
+      </w:pPr>
+    </w:p>
+    <w:p>
+      <w:pPr>
+        <w:autoSpaceDE w:val="0"/>
+        <w:autoSpaceDN w:val="0"/>
+        <w:adjustRightInd w:val="0"/>
+        <w:spacing w:after="0" w:line="240" w:lineRule="auto"/>
+        <w:jc w:val="both"/>
+        <w:rPr>
+          <w:rFonts w:ascii="Calibri" w:hAnsi="Calibri" w:cs="Calibri"/>
+          <w:color w:val="548DD4" w:themeColor="text2" w:themeTint="99"/>
+        </w:rPr>
+      </w:pPr>
+      <w:r>
+        <w:rPr>
+          <w:rFonts w:ascii="Calibri" w:hAnsi="Calibri" w:cs="Calibri"/>
+          <w:color w:val="548DD4" w:themeColor="text2" w:themeTint="99"/>
+        </w:rPr>
+        <w:t>Por último, otro compañero de grupo se encargará de la subida del comprimido a Ópera.</w:t>
+      </w:r>
+    </w:p>
+    <w:p/>
     <w:p>
       <w:pPr>
         <w:jc w:val="both"/>
@@ -14066,6 +14497,17 @@
           <w:szCs w:val="24"/>
         </w:rPr>
       </w:pPr>
+      <w:bookmarkStart w:id="73" w:name="_GoBack"/>
+      <w:bookmarkEnd w:id="73"/>
+    </w:p>
+    <w:p>
+      <w:pPr>
+        <w:pStyle w:val="Ttulo2"/>
+        <w:jc w:val="both"/>
+      </w:pPr>
+      <w:r>
+        <w:t>8.4 Mecanismo de despliegue</w:t>
+      </w:r>
     </w:p>
     <w:p/>
     <w:p/>
@@ -14083,9 +14525,79 @@
     </w:p>
     <w:p>
       <w:pPr>
+        <w:rPr>
+          <w:rStyle w:val="Ttulo1Car"/>
+        </w:rPr>
+      </w:pPr>
+    </w:p>
+    <w:p>
+      <w:pPr>
+        <w:rPr>
+          <w:rStyle w:val="Ttulo1Car"/>
+        </w:rPr>
+      </w:pPr>
+    </w:p>
+    <w:p>
+      <w:pPr>
+        <w:rPr>
+          <w:rStyle w:val="Ttulo1Car"/>
+        </w:rPr>
+      </w:pPr>
+    </w:p>
+    <w:p>
+      <w:pPr>
+        <w:rPr>
+          <w:rStyle w:val="Ttulo1Car"/>
+        </w:rPr>
+      </w:pPr>
+    </w:p>
+    <w:p>
+      <w:pPr>
+        <w:rPr>
+          <w:rStyle w:val="Ttulo1Car"/>
+        </w:rPr>
+      </w:pPr>
+    </w:p>
+    <w:p>
+      <w:pPr>
+        <w:rPr>
+          <w:rStyle w:val="Ttulo1Car"/>
+        </w:rPr>
+      </w:pPr>
+    </w:p>
+    <w:p>
+      <w:pPr>
+        <w:rPr>
+          <w:rStyle w:val="Ttulo1Car"/>
+        </w:rPr>
+      </w:pPr>
+    </w:p>
+    <w:p>
+      <w:pPr>
+        <w:rPr>
+          <w:rStyle w:val="Ttulo1Car"/>
+        </w:rPr>
+      </w:pPr>
+    </w:p>
+    <w:p>
+      <w:pPr>
+        <w:rPr>
+          <w:rStyle w:val="Ttulo1Car"/>
+        </w:rPr>
+      </w:pPr>
+    </w:p>
+    <w:p>
+      <w:pPr>
+        <w:rPr>
+          <w:rStyle w:val="Ttulo1Car"/>
+        </w:rPr>
+      </w:pPr>
+    </w:p>
+    <w:p>
+      <w:pPr>
         <w:pStyle w:val="Ttulo1"/>
       </w:pPr>
-      <w:bookmarkStart w:id="73" w:name="_Toc442021309"/>
+      <w:bookmarkStart w:id="74" w:name="_Toc442021309"/>
       <w:r>
         <w:lastRenderedPageBreak/>
         <w:t>9</w:t>
@@ -14093,9 +14605,9 @@
       <w:r>
         <w:t>. Mapa de herramientas</w:t>
       </w:r>
-      <w:bookmarkStart w:id="74" w:name="_Toc441699124"/>
-      <w:bookmarkStart w:id="75" w:name="_Toc441704810"/>
-      <w:bookmarkStart w:id="76" w:name="_Toc441705028"/>
+      <w:bookmarkStart w:id="75" w:name="_Toc441699124"/>
+      <w:bookmarkStart w:id="76" w:name="_Toc441704810"/>
+      <w:bookmarkStart w:id="77" w:name="_Toc441705028"/>
       <w:r>
         <w:rPr>
           <w:b w:val="0"/>
@@ -14104,7 +14616,7 @@
           <w:lang w:eastAsia="es-ES"/>
         </w:rPr>
         <w:drawing>
-          <wp:anchor distT="0" distB="0" distL="114300" distR="114300" simplePos="0" relativeHeight="251662848" behindDoc="1" locked="0" layoutInCell="1" allowOverlap="1" wp14:anchorId="66BBB6AB" wp14:editId="4A5BB6E8">
+          <wp:anchor distT="0" distB="0" distL="114300" distR="114300" simplePos="0" relativeHeight="251662848" behindDoc="1" locked="0" layoutInCell="1" allowOverlap="1" wp14:anchorId="6FBFCA8D" wp14:editId="2BCA83F3">
             <wp:simplePos x="0" y="0"/>
             <wp:positionH relativeFrom="column">
               <wp:posOffset>5715</wp:posOffset>
@@ -14129,7 +14641,7 @@
                     </pic:cNvPicPr>
                   </pic:nvPicPr>
                   <pic:blipFill>
-                    <a:blip r:embed="rId39" cstate="print"/>
+                    <a:blip r:embed="rId41" cstate="print"/>
                     <a:srcRect/>
                     <a:stretch>
                       <a:fillRect/>
@@ -14163,10 +14675,10 @@
           </wp:anchor>
         </w:drawing>
       </w:r>
-      <w:bookmarkEnd w:id="73"/>
       <w:bookmarkEnd w:id="74"/>
       <w:bookmarkEnd w:id="75"/>
       <w:bookmarkEnd w:id="76"/>
+      <w:bookmarkEnd w:id="77"/>
       <w:r>
         <w:t xml:space="preserve"> </w:t>
       </w:r>
@@ -14222,24 +14734,37 @@
                     <w:pStyle w:val="Epgrafe"/>
                     <w:jc w:val="center"/>
                   </w:pPr>
-                  <w:bookmarkStart w:id="77" w:name="_Toc441854016"/>
-                  <w:bookmarkStart w:id="78" w:name="_Toc441854502"/>
+                  <w:bookmarkStart w:id="78" w:name="_Toc441854016"/>
+                  <w:bookmarkStart w:id="79" w:name="_Toc441854502"/>
                   <w:r>
                     <w:t xml:space="preserve">Figura </w:t>
                   </w:r>
-                  <w:fldSimple w:instr=" SEQ Figura \* ARABIC ">
-                    <w:r>
-                      <w:rPr>
-                        <w:noProof/>
-                      </w:rPr>
-                      <w:t>14</w:t>
-                    </w:r>
-                  </w:fldSimple>
+                  <w:r>
+                    <w:fldChar w:fldCharType="begin"/>
+                  </w:r>
+                  <w:r>
+                    <w:instrText xml:space="preserve"> SEQ Figura \* ARABIC </w:instrText>
+                  </w:r>
+                  <w:r>
+                    <w:fldChar w:fldCharType="separate"/>
+                  </w:r>
+                  <w:r>
+                    <w:rPr>
+                      <w:noProof/>
+                    </w:rPr>
+                    <w:t>14</w:t>
+                  </w:r>
+                  <w:r>
+                    <w:rPr>
+                      <w:noProof/>
+                    </w:rPr>
+                    <w:fldChar w:fldCharType="end"/>
+                  </w:r>
                   <w:r>
                     <w:t>. . Mapa de herramientas</w:t>
                   </w:r>
-                  <w:bookmarkEnd w:id="77"/>
                   <w:bookmarkEnd w:id="78"/>
+                  <w:bookmarkEnd w:id="79"/>
                 </w:p>
                 <w:p>
                   <w:pPr>
@@ -14300,14 +14825,14 @@
         <w:pStyle w:val="Ttulo2"/>
         <w:jc w:val="both"/>
       </w:pPr>
-      <w:bookmarkStart w:id="79" w:name="_Toc442021310"/>
+      <w:bookmarkStart w:id="80" w:name="_Toc442021310"/>
       <w:r>
         <w:t>9</w:t>
       </w:r>
       <w:r>
         <w:t>.1 Descripción del mapa de herramientas</w:t>
       </w:r>
-      <w:bookmarkEnd w:id="79"/>
+      <w:bookmarkEnd w:id="80"/>
     </w:p>
     <w:p>
       <w:pPr>
@@ -14332,7 +14857,7 @@
         </w:rPr>
         <w:t xml:space="preserve">Todos los grupos han utilizado la wiki de </w:t>
       </w:r>
-      <w:hyperlink r:id="rId40" w:history="1">
+      <w:hyperlink r:id="rId42" w:history="1">
         <w:r>
           <w:rPr>
             <w:rStyle w:val="Hipervnculo"/>
@@ -14393,7 +14918,7 @@
         </w:rPr>
         <w:t xml:space="preserve">it como gestor y GitHub como servidor donde alojar el código. Todos los grupos participan en un repositorio común llamado </w:t>
       </w:r>
-      <w:hyperlink r:id="rId41" w:history="1">
+      <w:hyperlink r:id="rId43" w:history="1">
         <w:r>
           <w:rPr>
             <w:rStyle w:val="Hipervnculo"/>
@@ -14424,7 +14949,7 @@
         </w:rPr>
         <w:t xml:space="preserve"> en su interior un repositorio individual para cada grupo, cuya nomenclatura es “G” + número de grupo (por ejemplo, “</w:t>
       </w:r>
-      <w:hyperlink r:id="rId42" w:history="1">
+      <w:hyperlink r:id="rId44" w:history="1">
         <w:r>
           <w:rPr>
             <w:rStyle w:val="Hipervnculo"/>
@@ -14763,12 +15288,12 @@
       <w:pPr>
         <w:pStyle w:val="Ttulo1"/>
       </w:pPr>
-      <w:bookmarkStart w:id="80" w:name="_Toc442021311"/>
+      <w:bookmarkStart w:id="81" w:name="_Toc442021311"/>
       <w:r>
         <w:lastRenderedPageBreak/>
         <w:t>10. Conclusiones</w:t>
       </w:r>
-      <w:bookmarkEnd w:id="80"/>
+      <w:bookmarkEnd w:id="81"/>
     </w:p>
     <w:p>
       <w:pPr>
@@ -14938,17 +15463,17 @@
       <w:pPr>
         <w:pStyle w:val="Ttulo1"/>
       </w:pPr>
-      <w:bookmarkStart w:id="81" w:name="_Toc441767409"/>
-      <w:bookmarkStart w:id="82" w:name="_Toc442021312"/>
+      <w:bookmarkStart w:id="82" w:name="_Toc441767409"/>
+      <w:bookmarkStart w:id="83" w:name="_Toc442021312"/>
       <w:r>
         <w:lastRenderedPageBreak/>
         <w:t xml:space="preserve">11. </w:t>
       </w:r>
-      <w:bookmarkEnd w:id="81"/>
+      <w:bookmarkEnd w:id="82"/>
       <w:r>
         <w:t>Bibliografía</w:t>
       </w:r>
-      <w:bookmarkEnd w:id="82"/>
+      <w:bookmarkEnd w:id="83"/>
     </w:p>
     <w:p/>
     <w:p>
@@ -14973,7 +15498,7 @@
           <w:numId w:val="28"/>
         </w:numPr>
       </w:pPr>
-      <w:hyperlink r:id="rId43" w:history="1">
+      <w:hyperlink r:id="rId45" w:history="1">
         <w:r>
           <w:rPr>
             <w:rStyle w:val="Hipervnculo"/>
@@ -14990,7 +15515,7 @@
           <w:numId w:val="28"/>
         </w:numPr>
       </w:pPr>
-      <w:hyperlink r:id="rId44" w:history="1">
+      <w:hyperlink r:id="rId46" w:history="1">
         <w:r>
           <w:rPr>
             <w:rStyle w:val="Hipervnculo"/>
@@ -15007,7 +15532,7 @@
           <w:numId w:val="28"/>
         </w:numPr>
       </w:pPr>
-      <w:hyperlink r:id="rId45" w:history="1">
+      <w:hyperlink r:id="rId47" w:history="1">
         <w:r>
           <w:rPr>
             <w:rStyle w:val="Hipervnculo"/>
@@ -15029,7 +15554,7 @@
           <w:u w:val="none"/>
         </w:rPr>
       </w:pPr>
-      <w:hyperlink r:id="rId46" w:history="1">
+      <w:hyperlink r:id="rId48" w:history="1">
         <w:r>
           <w:rPr>
             <w:rStyle w:val="Hipervnculo"/>
@@ -15046,7 +15571,7 @@
           <w:numId w:val="28"/>
         </w:numPr>
       </w:pPr>
-      <w:hyperlink r:id="rId47" w:history="1">
+      <w:hyperlink r:id="rId49" w:history="1">
         <w:r>
           <w:rPr>
             <w:rStyle w:val="Hipervnculo"/>
@@ -15066,7 +15591,7 @@
       </w:pPr>
     </w:p>
     <w:sectPr>
-      <w:footerReference w:type="default" r:id="rId48"/>
+      <w:footerReference w:type="default" r:id="rId50"/>
       <w:pgSz w:w="11906" w:h="16838"/>
       <w:pgMar w:top="1417" w:right="1701" w:bottom="1417" w:left="1701" w:header="708" w:footer="708" w:gutter="0"/>
       <w:cols w:space="708"/>
@@ -15160,7 +15685,7 @@
             <w:sz w:val="24"/>
             <w:szCs w:val="24"/>
           </w:rPr>
-          <w:t>2</w:t>
+          <w:t>34</w:t>
         </w:r>
         <w:r>
           <w:rPr>
@@ -20563,6 +21088,7 @@
     <w:rsid w:val="007B5966"/>
     <w:rsid w:val="00980D6F"/>
     <w:rsid w:val="009C7FF7"/>
+    <w:rsid w:val="00A61484"/>
     <w:rsid w:val="00A928A3"/>
     <w:rsid w:val="00AD5924"/>
     <w:rsid w:val="00B55032"/>
@@ -21393,7 +21919,7 @@
 </file>
 
 <file path=customXml/itemProps2.xml><?xml version="1.0" encoding="utf-8"?>
-<ds:datastoreItem xmlns:ds="http://schemas.openxmlformats.org/officeDocument/2006/customXml" ds:itemID="{5F68897C-97CF-4F48-876F-1EEB1E2093C6}">
+<ds:datastoreItem xmlns:ds="http://schemas.openxmlformats.org/officeDocument/2006/customXml" ds:itemID="{A82D8533-7870-4F1F-9122-F8738E3C83AB}">
   <ds:schemaRefs>
     <ds:schemaRef ds:uri="http://schemas.openxmlformats.org/officeDocument/2006/bibliography"/>
   </ds:schemaRefs>

</xml_diff>

<commit_message>
Mejora de sección de mapa de herramientas
</commit_message>
<xml_diff>
--- a/Documentacion/MemoriaActualizada2.docx
+++ b/Documentacion/MemoriaActualizada2.docx
@@ -562,7 +562,7 @@
             </w:rPr>
             <w:fldChar w:fldCharType="separate"/>
           </w:r>
-          <w:hyperlink w:anchor="_Toc442021283" w:history="1">
+          <w:hyperlink w:anchor="_Toc442032639" w:history="1">
             <w:r>
               <w:rPr>
                 <w:rStyle w:val="Hipervnculo"/>
@@ -589,7 +589,7 @@
                 <w:noProof/>
                 <w:webHidden/>
               </w:rPr>
-              <w:instrText xml:space="preserve"> PAGEREF _Toc442021283 \h </w:instrText>
+              <w:instrText xml:space="preserve"> PAGEREF _Toc442032639 \h </w:instrText>
             </w:r>
             <w:r>
               <w:rPr>
@@ -609,7 +609,7 @@
                 <w:noProof/>
                 <w:webHidden/>
               </w:rPr>
-              <w:t>3</w:t>
+              <w:t>4</w:t>
             </w:r>
             <w:r>
               <w:rPr>
@@ -632,7 +632,7 @@
               <w:lang w:eastAsia="es-ES"/>
             </w:rPr>
           </w:pPr>
-          <w:hyperlink w:anchor="_Toc442021284" w:history="1">
+          <w:hyperlink w:anchor="_Toc442032640" w:history="1">
             <w:r>
               <w:rPr>
                 <w:rStyle w:val="Hipervnculo"/>
@@ -659,7 +659,7 @@
                 <w:noProof/>
                 <w:webHidden/>
               </w:rPr>
-              <w:instrText xml:space="preserve"> PAGEREF _Toc442021284 \h </w:instrText>
+              <w:instrText xml:space="preserve"> PAGEREF _Toc442032640 \h </w:instrText>
             </w:r>
             <w:r>
               <w:rPr>
@@ -679,7 +679,7 @@
                 <w:noProof/>
                 <w:webHidden/>
               </w:rPr>
-              <w:t>5</w:t>
+              <w:t>6</w:t>
             </w:r>
             <w:r>
               <w:rPr>
@@ -702,7 +702,7 @@
               <w:lang w:eastAsia="es-ES"/>
             </w:rPr>
           </w:pPr>
-          <w:hyperlink w:anchor="_Toc442021285" w:history="1">
+          <w:hyperlink w:anchor="_Toc442032641" w:history="1">
             <w:r>
               <w:rPr>
                 <w:rStyle w:val="Hipervnculo"/>
@@ -729,7 +729,7 @@
                 <w:noProof/>
                 <w:webHidden/>
               </w:rPr>
-              <w:instrText xml:space="preserve"> PAGEREF _Toc442021285 \h </w:instrText>
+              <w:instrText xml:space="preserve"> PAGEREF _Toc442032641 \h </w:instrText>
             </w:r>
             <w:r>
               <w:rPr>
@@ -749,7 +749,7 @@
                 <w:noProof/>
                 <w:webHidden/>
               </w:rPr>
-              <w:t>6</w:t>
+              <w:t>7</w:t>
             </w:r>
             <w:r>
               <w:rPr>
@@ -772,7 +772,7 @@
               <w:lang w:eastAsia="es-ES"/>
             </w:rPr>
           </w:pPr>
-          <w:hyperlink w:anchor="_Toc442021286" w:history="1">
+          <w:hyperlink w:anchor="_Toc442032642" w:history="1">
             <w:r>
               <w:rPr>
                 <w:rStyle w:val="Hipervnculo"/>
@@ -799,7 +799,7 @@
                 <w:noProof/>
                 <w:webHidden/>
               </w:rPr>
-              <w:instrText xml:space="preserve"> PAGEREF _Toc442021286 \h </w:instrText>
+              <w:instrText xml:space="preserve"> PAGEREF _Toc442032642 \h </w:instrText>
             </w:r>
             <w:r>
               <w:rPr>
@@ -819,7 +819,7 @@
                 <w:noProof/>
                 <w:webHidden/>
               </w:rPr>
-              <w:t>7</w:t>
+              <w:t>8</w:t>
             </w:r>
             <w:r>
               <w:rPr>
@@ -842,7 +842,7 @@
               <w:lang w:eastAsia="es-ES"/>
             </w:rPr>
           </w:pPr>
-          <w:hyperlink w:anchor="_Toc442021287" w:history="1">
+          <w:hyperlink w:anchor="_Toc442032643" w:history="1">
             <w:r>
               <w:rPr>
                 <w:rStyle w:val="Hipervnculo"/>
@@ -869,7 +869,7 @@
                 <w:noProof/>
                 <w:webHidden/>
               </w:rPr>
-              <w:instrText xml:space="preserve"> PAGEREF _Toc442021287 \h </w:instrText>
+              <w:instrText xml:space="preserve"> PAGEREF _Toc442032643 \h </w:instrText>
             </w:r>
             <w:r>
               <w:rPr>
@@ -889,7 +889,7 @@
                 <w:noProof/>
                 <w:webHidden/>
               </w:rPr>
-              <w:t>8</w:t>
+              <w:t>9</w:t>
             </w:r>
             <w:r>
               <w:rPr>
@@ -912,7 +912,7 @@
               <w:lang w:eastAsia="es-ES"/>
             </w:rPr>
           </w:pPr>
-          <w:hyperlink w:anchor="_Toc442021288" w:history="1">
+          <w:hyperlink w:anchor="_Toc442032644" w:history="1">
             <w:r>
               <w:rPr>
                 <w:rStyle w:val="Hipervnculo"/>
@@ -939,7 +939,7 @@
                 <w:noProof/>
                 <w:webHidden/>
               </w:rPr>
-              <w:instrText xml:space="preserve"> PAGEREF _Toc442021288 \h </w:instrText>
+              <w:instrText xml:space="preserve"> PAGEREF _Toc442032644 \h </w:instrText>
             </w:r>
             <w:r>
               <w:rPr>
@@ -959,7 +959,7 @@
                 <w:noProof/>
                 <w:webHidden/>
               </w:rPr>
-              <w:t>9</w:t>
+              <w:t>10</w:t>
             </w:r>
             <w:r>
               <w:rPr>
@@ -982,7 +982,7 @@
               <w:lang w:eastAsia="es-ES"/>
             </w:rPr>
           </w:pPr>
-          <w:hyperlink w:anchor="_Toc442021289" w:history="1">
+          <w:hyperlink w:anchor="_Toc442032645" w:history="1">
             <w:r>
               <w:rPr>
                 <w:rStyle w:val="Hipervnculo"/>
@@ -1009,7 +1009,7 @@
                 <w:noProof/>
                 <w:webHidden/>
               </w:rPr>
-              <w:instrText xml:space="preserve"> PAGEREF _Toc442021289 \h </w:instrText>
+              <w:instrText xml:space="preserve"> PAGEREF _Toc442032645 \h </w:instrText>
             </w:r>
             <w:r>
               <w:rPr>
@@ -1029,7 +1029,7 @@
                 <w:noProof/>
                 <w:webHidden/>
               </w:rPr>
-              <w:t>11</w:t>
+              <w:t>12</w:t>
             </w:r>
             <w:r>
               <w:rPr>
@@ -1052,7 +1052,7 @@
               <w:lang w:eastAsia="es-ES"/>
             </w:rPr>
           </w:pPr>
-          <w:hyperlink w:anchor="_Toc442021290" w:history="1">
+          <w:hyperlink w:anchor="_Toc442032646" w:history="1">
             <w:r>
               <w:rPr>
                 <w:rStyle w:val="Hipervnculo"/>
@@ -1079,7 +1079,7 @@
                 <w:noProof/>
                 <w:webHidden/>
               </w:rPr>
-              <w:instrText xml:space="preserve"> PAGEREF _Toc442021290 \h </w:instrText>
+              <w:instrText xml:space="preserve"> PAGEREF _Toc442032646 \h </w:instrText>
             </w:r>
             <w:r>
               <w:rPr>
@@ -1099,7 +1099,7 @@
                 <w:noProof/>
                 <w:webHidden/>
               </w:rPr>
-              <w:t>13</w:t>
+              <w:t>14</w:t>
             </w:r>
             <w:r>
               <w:rPr>
@@ -1122,7 +1122,7 @@
               <w:lang w:eastAsia="es-ES"/>
             </w:rPr>
           </w:pPr>
-          <w:hyperlink w:anchor="_Toc442021291" w:history="1">
+          <w:hyperlink w:anchor="_Toc442032647" w:history="1">
             <w:r>
               <w:rPr>
                 <w:rStyle w:val="Hipervnculo"/>
@@ -1149,7 +1149,7 @@
                 <w:noProof/>
                 <w:webHidden/>
               </w:rPr>
-              <w:instrText xml:space="preserve"> PAGEREF _Toc442021291 \h </w:instrText>
+              <w:instrText xml:space="preserve"> PAGEREF _Toc442032647 \h </w:instrText>
             </w:r>
             <w:r>
               <w:rPr>
@@ -1169,7 +1169,7 @@
                 <w:noProof/>
                 <w:webHidden/>
               </w:rPr>
-              <w:t>15</w:t>
+              <w:t>16</w:t>
             </w:r>
             <w:r>
               <w:rPr>
@@ -1192,7 +1192,7 @@
               <w:lang w:eastAsia="es-ES"/>
             </w:rPr>
           </w:pPr>
-          <w:hyperlink w:anchor="_Toc442021292" w:history="1">
+          <w:hyperlink w:anchor="_Toc442032648" w:history="1">
             <w:r>
               <w:rPr>
                 <w:rStyle w:val="Hipervnculo"/>
@@ -1219,7 +1219,7 @@
                 <w:noProof/>
                 <w:webHidden/>
               </w:rPr>
-              <w:instrText xml:space="preserve"> PAGEREF _Toc442021292 \h </w:instrText>
+              <w:instrText xml:space="preserve"> PAGEREF _Toc442032648 \h </w:instrText>
             </w:r>
             <w:r>
               <w:rPr>
@@ -1262,7 +1262,7 @@
               <w:lang w:eastAsia="es-ES"/>
             </w:rPr>
           </w:pPr>
-          <w:hyperlink w:anchor="_Toc442021293" w:history="1">
+          <w:hyperlink w:anchor="_Toc442032649" w:history="1">
             <w:r>
               <w:rPr>
                 <w:rStyle w:val="Hipervnculo"/>
@@ -1289,7 +1289,7 @@
                 <w:noProof/>
                 <w:webHidden/>
               </w:rPr>
-              <w:instrText xml:space="preserve"> PAGEREF _Toc442021293 \h </w:instrText>
+              <w:instrText xml:space="preserve"> PAGEREF _Toc442032649 \h </w:instrText>
             </w:r>
             <w:r>
               <w:rPr>
@@ -1332,7 +1332,7 @@
               <w:lang w:eastAsia="es-ES"/>
             </w:rPr>
           </w:pPr>
-          <w:hyperlink w:anchor="_Toc442021294" w:history="1">
+          <w:hyperlink w:anchor="_Toc442032650" w:history="1">
             <w:r>
               <w:rPr>
                 <w:rStyle w:val="Hipervnculo"/>
@@ -1359,7 +1359,7 @@
                 <w:noProof/>
                 <w:webHidden/>
               </w:rPr>
-              <w:instrText xml:space="preserve"> PAGEREF _Toc442021294 \h </w:instrText>
+              <w:instrText xml:space="preserve"> PAGEREF _Toc442032650 \h </w:instrText>
             </w:r>
             <w:r>
               <w:rPr>
@@ -1402,7 +1402,7 @@
               <w:lang w:eastAsia="es-ES"/>
             </w:rPr>
           </w:pPr>
-          <w:hyperlink w:anchor="_Toc442021295" w:history="1">
+          <w:hyperlink w:anchor="_Toc442032651" w:history="1">
             <w:r>
               <w:rPr>
                 <w:rStyle w:val="Hipervnculo"/>
@@ -1429,7 +1429,7 @@
                 <w:noProof/>
                 <w:webHidden/>
               </w:rPr>
-              <w:instrText xml:space="preserve"> PAGEREF _Toc442021295 \h </w:instrText>
+              <w:instrText xml:space="preserve"> PAGEREF _Toc442032651 \h </w:instrText>
             </w:r>
             <w:r>
               <w:rPr>
@@ -1472,7 +1472,7 @@
               <w:lang w:eastAsia="es-ES"/>
             </w:rPr>
           </w:pPr>
-          <w:hyperlink w:anchor="_Toc442021296" w:history="1">
+          <w:hyperlink w:anchor="_Toc442032652" w:history="1">
             <w:r>
               <w:rPr>
                 <w:rStyle w:val="Hipervnculo"/>
@@ -1499,7 +1499,7 @@
                 <w:noProof/>
                 <w:webHidden/>
               </w:rPr>
-              <w:instrText xml:space="preserve"> PAGEREF _Toc442021296 \h </w:instrText>
+              <w:instrText xml:space="preserve"> PAGEREF _Toc442032652 \h </w:instrText>
             </w:r>
             <w:r>
               <w:rPr>
@@ -1542,7 +1542,7 @@
               <w:lang w:eastAsia="es-ES"/>
             </w:rPr>
           </w:pPr>
-          <w:hyperlink w:anchor="_Toc442021297" w:history="1">
+          <w:hyperlink w:anchor="_Toc442032653" w:history="1">
             <w:r>
               <w:rPr>
                 <w:rStyle w:val="Hipervnculo"/>
@@ -1569,7 +1569,7 @@
                 <w:noProof/>
                 <w:webHidden/>
               </w:rPr>
-              <w:instrText xml:space="preserve"> PAGEREF _Toc442021297 \h </w:instrText>
+              <w:instrText xml:space="preserve"> PAGEREF _Toc442032653 \h </w:instrText>
             </w:r>
             <w:r>
               <w:rPr>
@@ -1612,7 +1612,7 @@
               <w:lang w:eastAsia="es-ES"/>
             </w:rPr>
           </w:pPr>
-          <w:hyperlink w:anchor="_Toc442021298" w:history="1">
+          <w:hyperlink w:anchor="_Toc442032654" w:history="1">
             <w:r>
               <w:rPr>
                 <w:rStyle w:val="Hipervnculo"/>
@@ -1639,7 +1639,7 @@
                 <w:noProof/>
                 <w:webHidden/>
               </w:rPr>
-              <w:instrText xml:space="preserve"> PAGEREF _Toc442021298 \h </w:instrText>
+              <w:instrText xml:space="preserve"> PAGEREF _Toc442032654 \h </w:instrText>
             </w:r>
             <w:r>
               <w:rPr>
@@ -1682,7 +1682,7 @@
               <w:lang w:eastAsia="es-ES"/>
             </w:rPr>
           </w:pPr>
-          <w:hyperlink w:anchor="_Toc442021299" w:history="1">
+          <w:hyperlink w:anchor="_Toc442032655" w:history="1">
             <w:r>
               <w:rPr>
                 <w:rStyle w:val="Hipervnculo"/>
@@ -1709,7 +1709,7 @@
                 <w:noProof/>
                 <w:webHidden/>
               </w:rPr>
-              <w:instrText xml:space="preserve"> PAGEREF _Toc442021299 \h </w:instrText>
+              <w:instrText xml:space="preserve"> PAGEREF _Toc442032655 \h </w:instrText>
             </w:r>
             <w:r>
               <w:rPr>
@@ -1752,7 +1752,7 @@
               <w:lang w:eastAsia="es-ES"/>
             </w:rPr>
           </w:pPr>
-          <w:hyperlink w:anchor="_Toc442021300" w:history="1">
+          <w:hyperlink w:anchor="_Toc442032656" w:history="1">
             <w:r>
               <w:rPr>
                 <w:rStyle w:val="Hipervnculo"/>
@@ -1779,7 +1779,7 @@
                 <w:noProof/>
                 <w:webHidden/>
               </w:rPr>
-              <w:instrText xml:space="preserve"> PAGEREF _Toc442021300 \h </w:instrText>
+              <w:instrText xml:space="preserve"> PAGEREF _Toc442032656 \h </w:instrText>
             </w:r>
             <w:r>
               <w:rPr>
@@ -1822,7 +1822,7 @@
               <w:lang w:eastAsia="es-ES"/>
             </w:rPr>
           </w:pPr>
-          <w:hyperlink w:anchor="_Toc442021301" w:history="1">
+          <w:hyperlink w:anchor="_Toc442032657" w:history="1">
             <w:r>
               <w:rPr>
                 <w:rStyle w:val="Hipervnculo"/>
@@ -1849,7 +1849,7 @@
                 <w:noProof/>
                 <w:webHidden/>
               </w:rPr>
-              <w:instrText xml:space="preserve"> PAGEREF _Toc442021301 \h </w:instrText>
+              <w:instrText xml:space="preserve"> PAGEREF _Toc442032657 \h </w:instrText>
             </w:r>
             <w:r>
               <w:rPr>
@@ -1892,7 +1892,7 @@
               <w:lang w:eastAsia="es-ES"/>
             </w:rPr>
           </w:pPr>
-          <w:hyperlink w:anchor="_Toc442021302" w:history="1">
+          <w:hyperlink w:anchor="_Toc442032658" w:history="1">
             <w:r>
               <w:rPr>
                 <w:rStyle w:val="Hipervnculo"/>
@@ -1919,7 +1919,7 @@
                 <w:noProof/>
                 <w:webHidden/>
               </w:rPr>
-              <w:instrText xml:space="preserve"> PAGEREF _Toc442021302 \h </w:instrText>
+              <w:instrText xml:space="preserve"> PAGEREF _Toc442032658 \h </w:instrText>
             </w:r>
             <w:r>
               <w:rPr>
@@ -1962,7 +1962,7 @@
               <w:lang w:eastAsia="es-ES"/>
             </w:rPr>
           </w:pPr>
-          <w:hyperlink w:anchor="_Toc442021303" w:history="1">
+          <w:hyperlink w:anchor="_Toc442032659" w:history="1">
             <w:r>
               <w:rPr>
                 <w:rStyle w:val="Hipervnculo"/>
@@ -1989,7 +1989,7 @@
                 <w:noProof/>
                 <w:webHidden/>
               </w:rPr>
-              <w:instrText xml:space="preserve"> PAGEREF _Toc442021303 \h </w:instrText>
+              <w:instrText xml:space="preserve"> PAGEREF _Toc442032659 \h </w:instrText>
             </w:r>
             <w:r>
               <w:rPr>
@@ -2032,7 +2032,7 @@
               <w:lang w:eastAsia="es-ES"/>
             </w:rPr>
           </w:pPr>
-          <w:hyperlink w:anchor="_Toc442021304" w:history="1">
+          <w:hyperlink w:anchor="_Toc442032660" w:history="1">
             <w:r>
               <w:rPr>
                 <w:rStyle w:val="Hipervnculo"/>
@@ -2059,7 +2059,7 @@
                 <w:noProof/>
                 <w:webHidden/>
               </w:rPr>
-              <w:instrText xml:space="preserve"> PAGEREF _Toc442021304 \h </w:instrText>
+              <w:instrText xml:space="preserve"> PAGEREF _Toc442032660 \h </w:instrText>
             </w:r>
             <w:r>
               <w:rPr>
@@ -2102,7 +2102,7 @@
               <w:lang w:eastAsia="es-ES"/>
             </w:rPr>
           </w:pPr>
-          <w:hyperlink w:anchor="_Toc442021305" w:history="1">
+          <w:hyperlink w:anchor="_Toc442032661" w:history="1">
             <w:r>
               <w:rPr>
                 <w:rStyle w:val="Hipervnculo"/>
@@ -2129,7 +2129,7 @@
                 <w:noProof/>
                 <w:webHidden/>
               </w:rPr>
-              <w:instrText xml:space="preserve"> PAGEREF _Toc442021305 \h </w:instrText>
+              <w:instrText xml:space="preserve"> PAGEREF _Toc442032661 \h </w:instrText>
             </w:r>
             <w:r>
               <w:rPr>
@@ -2172,7 +2172,7 @@
               <w:lang w:eastAsia="es-ES"/>
             </w:rPr>
           </w:pPr>
-          <w:hyperlink w:anchor="_Toc442021306" w:history="1">
+          <w:hyperlink w:anchor="_Toc442032662" w:history="1">
             <w:r>
               <w:rPr>
                 <w:rStyle w:val="Hipervnculo"/>
@@ -2199,7 +2199,7 @@
                 <w:noProof/>
                 <w:webHidden/>
               </w:rPr>
-              <w:instrText xml:space="preserve"> PAGEREF _Toc442021306 \h </w:instrText>
+              <w:instrText xml:space="preserve"> PAGEREF _Toc442032662 \h </w:instrText>
             </w:r>
             <w:r>
               <w:rPr>
@@ -2242,7 +2242,7 @@
               <w:lang w:eastAsia="es-ES"/>
             </w:rPr>
           </w:pPr>
-          <w:hyperlink w:anchor="_Toc442021307" w:history="1">
+          <w:hyperlink w:anchor="_Toc442032663" w:history="1">
             <w:r>
               <w:rPr>
                 <w:rStyle w:val="Hipervnculo"/>
@@ -2269,7 +2269,7 @@
                 <w:noProof/>
                 <w:webHidden/>
               </w:rPr>
-              <w:instrText xml:space="preserve"> PAGEREF _Toc442021307 \h </w:instrText>
+              <w:instrText xml:space="preserve"> PAGEREF _Toc442032663 \h </w:instrText>
             </w:r>
             <w:r>
               <w:rPr>
@@ -2312,7 +2312,7 @@
               <w:lang w:eastAsia="es-ES"/>
             </w:rPr>
           </w:pPr>
-          <w:hyperlink w:anchor="_Toc442021308" w:history="1">
+          <w:hyperlink w:anchor="_Toc442032664" w:history="1">
             <w:r>
               <w:rPr>
                 <w:rStyle w:val="Hipervnculo"/>
@@ -2339,7 +2339,7 @@
                 <w:noProof/>
                 <w:webHidden/>
               </w:rPr>
-              <w:instrText xml:space="preserve"> PAGEREF _Toc442021308 \h </w:instrText>
+              <w:instrText xml:space="preserve"> PAGEREF _Toc442032664 \h </w:instrText>
             </w:r>
             <w:r>
               <w:rPr>
@@ -2360,6 +2360,216 @@
                 <w:webHidden/>
               </w:rPr>
               <w:t>34</w:t>
+            </w:r>
+            <w:r>
+              <w:rPr>
+                <w:noProof/>
+                <w:webHidden/>
+              </w:rPr>
+              <w:fldChar w:fldCharType="end"/>
+            </w:r>
+          </w:hyperlink>
+        </w:p>
+        <w:p>
+          <w:pPr>
+            <w:pStyle w:val="TDC2"/>
+            <w:tabs>
+              <w:tab w:val="right" w:leader="dot" w:pos="8494"/>
+            </w:tabs>
+            <w:rPr>
+              <w:rFonts w:eastAsiaTheme="minorEastAsia"/>
+              <w:noProof/>
+              <w:lang w:eastAsia="es-ES"/>
+            </w:rPr>
+          </w:pPr>
+          <w:hyperlink w:anchor="_Toc442032665" w:history="1">
+            <w:r>
+              <w:rPr>
+                <w:rStyle w:val="Hipervnculo"/>
+                <w:noProof/>
+              </w:rPr>
+              <w:t>8.2 Entrega</w:t>
+            </w:r>
+            <w:r>
+              <w:rPr>
+                <w:noProof/>
+                <w:webHidden/>
+              </w:rPr>
+              <w:tab/>
+            </w:r>
+            <w:r>
+              <w:rPr>
+                <w:noProof/>
+                <w:webHidden/>
+              </w:rPr>
+              <w:fldChar w:fldCharType="begin"/>
+            </w:r>
+            <w:r>
+              <w:rPr>
+                <w:noProof/>
+                <w:webHidden/>
+              </w:rPr>
+              <w:instrText xml:space="preserve"> PAGEREF _Toc442032665 \h </w:instrText>
+            </w:r>
+            <w:r>
+              <w:rPr>
+                <w:noProof/>
+                <w:webHidden/>
+              </w:rPr>
+            </w:r>
+            <w:r>
+              <w:rPr>
+                <w:noProof/>
+                <w:webHidden/>
+              </w:rPr>
+              <w:fldChar w:fldCharType="separate"/>
+            </w:r>
+            <w:r>
+              <w:rPr>
+                <w:noProof/>
+                <w:webHidden/>
+              </w:rPr>
+              <w:t>34</w:t>
+            </w:r>
+            <w:r>
+              <w:rPr>
+                <w:noProof/>
+                <w:webHidden/>
+              </w:rPr>
+              <w:fldChar w:fldCharType="end"/>
+            </w:r>
+          </w:hyperlink>
+        </w:p>
+        <w:p>
+          <w:pPr>
+            <w:pStyle w:val="TDC2"/>
+            <w:tabs>
+              <w:tab w:val="right" w:leader="dot" w:pos="8494"/>
+            </w:tabs>
+            <w:rPr>
+              <w:rFonts w:eastAsiaTheme="minorEastAsia"/>
+              <w:noProof/>
+              <w:lang w:eastAsia="es-ES"/>
+            </w:rPr>
+          </w:pPr>
+          <w:hyperlink w:anchor="_Toc442032666" w:history="1">
+            <w:r>
+              <w:rPr>
+                <w:rStyle w:val="Hipervnculo"/>
+                <w:noProof/>
+              </w:rPr>
+              <w:t>8.3 Roles</w:t>
+            </w:r>
+            <w:r>
+              <w:rPr>
+                <w:noProof/>
+                <w:webHidden/>
+              </w:rPr>
+              <w:tab/>
+            </w:r>
+            <w:r>
+              <w:rPr>
+                <w:noProof/>
+                <w:webHidden/>
+              </w:rPr>
+              <w:fldChar w:fldCharType="begin"/>
+            </w:r>
+            <w:r>
+              <w:rPr>
+                <w:noProof/>
+                <w:webHidden/>
+              </w:rPr>
+              <w:instrText xml:space="preserve"> PAGEREF _Toc442032666 \h </w:instrText>
+            </w:r>
+            <w:r>
+              <w:rPr>
+                <w:noProof/>
+                <w:webHidden/>
+              </w:rPr>
+            </w:r>
+            <w:r>
+              <w:rPr>
+                <w:noProof/>
+                <w:webHidden/>
+              </w:rPr>
+              <w:fldChar w:fldCharType="separate"/>
+            </w:r>
+            <w:r>
+              <w:rPr>
+                <w:noProof/>
+                <w:webHidden/>
+              </w:rPr>
+              <w:t>35</w:t>
+            </w:r>
+            <w:r>
+              <w:rPr>
+                <w:noProof/>
+                <w:webHidden/>
+              </w:rPr>
+              <w:fldChar w:fldCharType="end"/>
+            </w:r>
+          </w:hyperlink>
+        </w:p>
+        <w:p>
+          <w:pPr>
+            <w:pStyle w:val="TDC2"/>
+            <w:tabs>
+              <w:tab w:val="right" w:leader="dot" w:pos="8494"/>
+            </w:tabs>
+            <w:rPr>
+              <w:rFonts w:eastAsiaTheme="minorEastAsia"/>
+              <w:noProof/>
+              <w:lang w:eastAsia="es-ES"/>
+            </w:rPr>
+          </w:pPr>
+          <w:hyperlink w:anchor="_Toc442032667" w:history="1">
+            <w:r>
+              <w:rPr>
+                <w:rStyle w:val="Hipervnculo"/>
+                <w:noProof/>
+              </w:rPr>
+              <w:t>8.4 Mecanismo de despliegue</w:t>
+            </w:r>
+            <w:r>
+              <w:rPr>
+                <w:noProof/>
+                <w:webHidden/>
+              </w:rPr>
+              <w:tab/>
+            </w:r>
+            <w:r>
+              <w:rPr>
+                <w:noProof/>
+                <w:webHidden/>
+              </w:rPr>
+              <w:fldChar w:fldCharType="begin"/>
+            </w:r>
+            <w:r>
+              <w:rPr>
+                <w:noProof/>
+                <w:webHidden/>
+              </w:rPr>
+              <w:instrText xml:space="preserve"> PAGEREF _Toc442032667 \h </w:instrText>
+            </w:r>
+            <w:r>
+              <w:rPr>
+                <w:noProof/>
+                <w:webHidden/>
+              </w:rPr>
+            </w:r>
+            <w:r>
+              <w:rPr>
+                <w:noProof/>
+                <w:webHidden/>
+              </w:rPr>
+              <w:fldChar w:fldCharType="separate"/>
+            </w:r>
+            <w:r>
+              <w:rPr>
+                <w:noProof/>
+                <w:webHidden/>
+              </w:rPr>
+              <w:t>35</w:t>
             </w:r>
             <w:r>
               <w:rPr>
@@ -2382,7 +2592,7 @@
               <w:lang w:eastAsia="es-ES"/>
             </w:rPr>
           </w:pPr>
-          <w:hyperlink w:anchor="_Toc442021309" w:history="1">
+          <w:hyperlink w:anchor="_Toc442032668" w:history="1">
             <w:r>
               <w:rPr>
                 <w:rStyle w:val="Hipervnculo"/>
@@ -2409,7 +2619,7 @@
                 <w:noProof/>
                 <w:webHidden/>
               </w:rPr>
-              <w:instrText xml:space="preserve"> PAGEREF _Toc442021309 \h </w:instrText>
+              <w:instrText xml:space="preserve"> PAGEREF _Toc442032668 \h </w:instrText>
             </w:r>
             <w:r>
               <w:rPr>
@@ -2429,7 +2639,7 @@
                 <w:noProof/>
                 <w:webHidden/>
               </w:rPr>
-              <w:t>35</w:t>
+              <w:t>36</w:t>
             </w:r>
             <w:r>
               <w:rPr>
@@ -2452,7 +2662,7 @@
               <w:lang w:eastAsia="es-ES"/>
             </w:rPr>
           </w:pPr>
-          <w:hyperlink w:anchor="_Toc442021310" w:history="1">
+          <w:hyperlink w:anchor="_Toc442032669" w:history="1">
             <w:r>
               <w:rPr>
                 <w:rStyle w:val="Hipervnculo"/>
@@ -2479,7 +2689,7 @@
                 <w:noProof/>
                 <w:webHidden/>
               </w:rPr>
-              <w:instrText xml:space="preserve"> PAGEREF _Toc442021310 \h </w:instrText>
+              <w:instrText xml:space="preserve"> PAGEREF _Toc442032669 \h </w:instrText>
             </w:r>
             <w:r>
               <w:rPr>
@@ -2499,7 +2709,7 @@
                 <w:noProof/>
                 <w:webHidden/>
               </w:rPr>
-              <w:t>35</w:t>
+              <w:t>36</w:t>
             </w:r>
             <w:r>
               <w:rPr>
@@ -2522,7 +2732,7 @@
               <w:lang w:eastAsia="es-ES"/>
             </w:rPr>
           </w:pPr>
-          <w:hyperlink w:anchor="_Toc442021311" w:history="1">
+          <w:hyperlink w:anchor="_Toc442032670" w:history="1">
             <w:r>
               <w:rPr>
                 <w:rStyle w:val="Hipervnculo"/>
@@ -2549,7 +2759,7 @@
                 <w:noProof/>
                 <w:webHidden/>
               </w:rPr>
-              <w:instrText xml:space="preserve"> PAGEREF _Toc442021311 \h </w:instrText>
+              <w:instrText xml:space="preserve"> PAGEREF _Toc442032670 \h </w:instrText>
             </w:r>
             <w:r>
               <w:rPr>
@@ -2569,7 +2779,7 @@
                 <w:noProof/>
                 <w:webHidden/>
               </w:rPr>
-              <w:t>37</w:t>
+              <w:t>39</w:t>
             </w:r>
             <w:r>
               <w:rPr>
@@ -2592,7 +2802,7 @@
               <w:lang w:eastAsia="es-ES"/>
             </w:rPr>
           </w:pPr>
-          <w:hyperlink w:anchor="_Toc442021312" w:history="1">
+          <w:hyperlink w:anchor="_Toc442032671" w:history="1">
             <w:r>
               <w:rPr>
                 <w:rStyle w:val="Hipervnculo"/>
@@ -2619,7 +2829,7 @@
                 <w:noProof/>
                 <w:webHidden/>
               </w:rPr>
-              <w:instrText xml:space="preserve"> PAGEREF _Toc442021312 \h </w:instrText>
+              <w:instrText xml:space="preserve"> PAGEREF _Toc442032671 \h </w:instrText>
             </w:r>
             <w:r>
               <w:rPr>
@@ -2639,7 +2849,7 @@
                 <w:noProof/>
                 <w:webHidden/>
               </w:rPr>
-              <w:t>38</w:t>
+              <w:t>40</w:t>
             </w:r>
             <w:r>
               <w:rPr>
@@ -2671,17 +2881,7 @@
       <w:pPr>
         <w:pStyle w:val="Ttulo1"/>
       </w:pPr>
-    </w:p>
-    <w:p>
-      <w:r>
-        <w:br w:type="page"/>
-      </w:r>
-    </w:p>
-    <w:p>
-      <w:pPr>
-        <w:pStyle w:val="Ttulo1"/>
-      </w:pPr>
-      <w:bookmarkStart w:id="0" w:name="_Toc442021283"/>
+      <w:bookmarkStart w:id="0" w:name="_Toc442032639"/>
       <w:r>
         <w:lastRenderedPageBreak/>
         <w:t>Control de versiones</w:t>
@@ -4338,9 +4538,6 @@
               <w:jc w:val="center"/>
               <w:cnfStyle w:val="000000100000" w:firstRow="0" w:lastRow="0" w:firstColumn="0" w:lastColumn="0" w:oddVBand="0" w:evenVBand="0" w:oddHBand="1" w:evenHBand="0" w:firstRowFirstColumn="0" w:firstRowLastColumn="0" w:lastRowFirstColumn="0" w:lastRowLastColumn="0"/>
             </w:pPr>
-            <w:r>
-              <w:t>01/02/2016</w:t>
-            </w:r>
           </w:p>
         </w:tc>
         <w:tc>
@@ -4419,8 +4616,12 @@
           </w:tcPr>
           <w:p>
             <w:pPr>
+              <w:jc w:val="center"/>
               <w:cnfStyle w:val="000000000000" w:firstRow="0" w:lastRow="0" w:firstColumn="0" w:lastColumn="0" w:oddVBand="0" w:evenVBand="0" w:oddHBand="0" w:evenHBand="0" w:firstRowFirstColumn="0" w:firstRowLastColumn="0" w:lastRowFirstColumn="0" w:lastRowLastColumn="0"/>
             </w:pPr>
+            <w:r>
+              <w:t>31/01/2016</w:t>
+            </w:r>
           </w:p>
         </w:tc>
         <w:tc>
@@ -4433,8 +4634,12 @@
           </w:tcPr>
           <w:p>
             <w:pPr>
+              <w:jc w:val="center"/>
               <w:cnfStyle w:val="000000000000" w:firstRow="0" w:lastRow="0" w:firstColumn="0" w:lastColumn="0" w:oddVBand="0" w:evenVBand="0" w:oddHBand="0" w:evenHBand="0" w:firstRowFirstColumn="0" w:firstRowLastColumn="0" w:lastRowFirstColumn="0" w:lastRowLastColumn="0"/>
             </w:pPr>
+            <w:r>
+              <w:t>Modificación del apartado descripción del mapa de herramientas</w:t>
+            </w:r>
           </w:p>
         </w:tc>
         <w:tc>
@@ -4447,8 +4652,20 @@
           </w:tcPr>
           <w:p>
             <w:pPr>
+              <w:jc w:val="center"/>
               <w:cnfStyle w:val="000000000000" w:firstRow="0" w:lastRow="0" w:firstColumn="0" w:lastColumn="0" w:oddVBand="0" w:evenVBand="0" w:oddHBand="0" w:evenHBand="0" w:firstRowFirstColumn="0" w:firstRowLastColumn="0" w:lastRowFirstColumn="0" w:lastRowLastColumn="0"/>
+              <w:rPr>
+                <w:sz w:val="24"/>
+                <w:szCs w:val="24"/>
+              </w:rPr>
             </w:pPr>
+            <w:r>
+              <w:rPr>
+                <w:sz w:val="24"/>
+                <w:szCs w:val="24"/>
+              </w:rPr>
+              <w:t>Julián Alexander Mayer Álvarez</w:t>
+            </w:r>
           </w:p>
         </w:tc>
       </w:tr>
@@ -4672,7 +4889,7 @@
           <w:color w:val="7030A0"/>
         </w:rPr>
       </w:pPr>
-      <w:bookmarkStart w:id="3" w:name="_Toc442021284"/>
+      <w:bookmarkStart w:id="3" w:name="_Toc442032640"/>
       <w:r>
         <w:lastRenderedPageBreak/>
         <w:t>Enlaces</w:t>
@@ -4692,7 +4909,7 @@
         </w:numPr>
         <w:rPr>
           <w:rFonts w:cs="Calibri"/>
-          <w:color w:val="000000"/>
+          <w:color w:val="548DD4" w:themeColor="text2" w:themeTint="99"/>
           <w:sz w:val="24"/>
           <w:szCs w:val="24"/>
         </w:rPr>
@@ -4700,7 +4917,7 @@
       <w:r>
         <w:rPr>
           <w:rFonts w:cs="Calibri"/>
-          <w:color w:val="000000"/>
+          <w:color w:val="548DD4" w:themeColor="text2" w:themeTint="99"/>
           <w:sz w:val="24"/>
           <w:szCs w:val="24"/>
         </w:rPr>
@@ -4711,6 +4928,7 @@
           <w:rPr>
             <w:rStyle w:val="Hipervnculo"/>
             <w:rFonts w:cs="Calibri"/>
+            <w:color w:val="548DD4" w:themeColor="text2" w:themeTint="99"/>
             <w:sz w:val="24"/>
             <w:szCs w:val="24"/>
           </w:rPr>
@@ -4720,7 +4938,7 @@
       <w:r>
         <w:rPr>
           <w:rFonts w:cs="Calibri"/>
-          <w:color w:val="000000"/>
+          <w:color w:val="548DD4" w:themeColor="text2" w:themeTint="99"/>
           <w:sz w:val="24"/>
           <w:szCs w:val="24"/>
         </w:rPr>
@@ -4732,7 +4950,7 @@
         <w:pStyle w:val="Prrafodelista"/>
         <w:rPr>
           <w:rFonts w:cs="Calibri"/>
-          <w:color w:val="000000"/>
+          <w:color w:val="548DD4" w:themeColor="text2" w:themeTint="99"/>
           <w:sz w:val="24"/>
           <w:szCs w:val="24"/>
         </w:rPr>
@@ -4746,12 +4964,14 @@
           <w:numId w:val="25"/>
         </w:numPr>
         <w:rPr>
-          <w:sz w:val="24"/>
-          <w:szCs w:val="24"/>
-        </w:rPr>
-      </w:pPr>
-      <w:r>
-        <w:rPr>
+          <w:color w:val="548DD4" w:themeColor="text2" w:themeTint="99"/>
+          <w:sz w:val="24"/>
+          <w:szCs w:val="24"/>
+        </w:rPr>
+      </w:pPr>
+      <w:r>
+        <w:rPr>
+          <w:color w:val="548DD4" w:themeColor="text2" w:themeTint="99"/>
           <w:sz w:val="24"/>
           <w:szCs w:val="24"/>
         </w:rPr>
@@ -4760,6 +4980,7 @@
       <w:proofErr w:type="spellStart"/>
       <w:r>
         <w:rPr>
+          <w:color w:val="548DD4" w:themeColor="text2" w:themeTint="99"/>
           <w:sz w:val="24"/>
           <w:szCs w:val="24"/>
         </w:rPr>
@@ -4768,6 +4989,7 @@
       <w:proofErr w:type="spellEnd"/>
       <w:r>
         <w:rPr>
+          <w:color w:val="548DD4" w:themeColor="text2" w:themeTint="99"/>
           <w:sz w:val="24"/>
           <w:szCs w:val="24"/>
         </w:rPr>
@@ -4778,6 +5000,7 @@
       <w:pPr>
         <w:pStyle w:val="Prrafodelista"/>
         <w:rPr>
+          <w:color w:val="548DD4" w:themeColor="text2" w:themeTint="99"/>
           <w:sz w:val="24"/>
           <w:szCs w:val="24"/>
         </w:rPr>
@@ -4786,6 +5009,7 @@
         <w:r>
           <w:rPr>
             <w:rStyle w:val="Hipervnculo"/>
+            <w:color w:val="548DD4" w:themeColor="text2" w:themeTint="99"/>
             <w:sz w:val="24"/>
             <w:szCs w:val="24"/>
           </w:rPr>
@@ -4797,6 +5021,7 @@
       <w:pPr>
         <w:pStyle w:val="Prrafodelista"/>
         <w:rPr>
+          <w:color w:val="548DD4" w:themeColor="text2" w:themeTint="99"/>
           <w:sz w:val="24"/>
           <w:szCs w:val="24"/>
         </w:rPr>
@@ -4810,12 +5035,14 @@
           <w:numId w:val="25"/>
         </w:numPr>
         <w:rPr>
-          <w:sz w:val="24"/>
-          <w:szCs w:val="24"/>
-        </w:rPr>
-      </w:pPr>
-      <w:r>
-        <w:rPr>
+          <w:color w:val="548DD4" w:themeColor="text2" w:themeTint="99"/>
+          <w:sz w:val="24"/>
+          <w:szCs w:val="24"/>
+        </w:rPr>
+      </w:pPr>
+      <w:r>
+        <w:rPr>
+          <w:color w:val="548DD4" w:themeColor="text2" w:themeTint="99"/>
           <w:sz w:val="24"/>
           <w:szCs w:val="24"/>
         </w:rPr>
@@ -4825,6 +5052,7 @@
         <w:r>
           <w:rPr>
             <w:rStyle w:val="Hipervnculo"/>
+            <w:color w:val="548DD4" w:themeColor="text2" w:themeTint="99"/>
             <w:sz w:val="24"/>
             <w:szCs w:val="24"/>
           </w:rPr>
@@ -4836,6 +5064,7 @@
       <w:pPr>
         <w:pStyle w:val="Prrafodelista"/>
         <w:rPr>
+          <w:color w:val="548DD4" w:themeColor="text2" w:themeTint="99"/>
           <w:sz w:val="24"/>
           <w:szCs w:val="24"/>
         </w:rPr>
@@ -4849,12 +5078,14 @@
           <w:numId w:val="25"/>
         </w:numPr>
         <w:rPr>
-          <w:sz w:val="24"/>
-          <w:szCs w:val="24"/>
-        </w:rPr>
-      </w:pPr>
-      <w:r>
-        <w:rPr>
+          <w:color w:val="548DD4" w:themeColor="text2" w:themeTint="99"/>
+          <w:sz w:val="24"/>
+          <w:szCs w:val="24"/>
+        </w:rPr>
+      </w:pPr>
+      <w:r>
+        <w:rPr>
+          <w:color w:val="548DD4" w:themeColor="text2" w:themeTint="99"/>
           <w:sz w:val="24"/>
           <w:szCs w:val="24"/>
         </w:rPr>
@@ -4862,6 +5093,7 @@
       </w:r>
       <w:r>
         <w:rPr>
+          <w:color w:val="548DD4" w:themeColor="text2" w:themeTint="99"/>
           <w:sz w:val="24"/>
           <w:szCs w:val="24"/>
         </w:rPr>
@@ -4870,6 +5102,7 @@
       <w:proofErr w:type="spellStart"/>
       <w:r>
         <w:rPr>
+          <w:color w:val="548DD4" w:themeColor="text2" w:themeTint="99"/>
           <w:sz w:val="24"/>
           <w:szCs w:val="24"/>
         </w:rPr>
@@ -4878,6 +5111,7 @@
       <w:proofErr w:type="spellEnd"/>
       <w:r>
         <w:rPr>
+          <w:color w:val="548DD4" w:themeColor="text2" w:themeTint="99"/>
           <w:sz w:val="24"/>
           <w:szCs w:val="24"/>
         </w:rPr>
@@ -4887,6 +5121,7 @@
         <w:r>
           <w:rPr>
             <w:rStyle w:val="Hipervnculo"/>
+            <w:color w:val="548DD4" w:themeColor="text2" w:themeTint="99"/>
             <w:sz w:val="24"/>
             <w:szCs w:val="24"/>
           </w:rPr>
@@ -4898,6 +5133,7 @@
       <w:pPr>
         <w:spacing w:after="0"/>
         <w:rPr>
+          <w:color w:val="548DD4" w:themeColor="text2" w:themeTint="99"/>
           <w:sz w:val="24"/>
           <w:szCs w:val="24"/>
         </w:rPr>
@@ -4912,7 +5148,7 @@
         </w:numPr>
         <w:rPr>
           <w:rStyle w:val="Hipervnculo"/>
-          <w:color w:val="auto"/>
+          <w:color w:val="548DD4" w:themeColor="text2" w:themeTint="99"/>
           <w:sz w:val="24"/>
           <w:szCs w:val="24"/>
           <w:u w:val="none"/>
@@ -4920,6 +5156,7 @@
       </w:pPr>
       <w:r>
         <w:rPr>
+          <w:color w:val="548DD4" w:themeColor="text2" w:themeTint="99"/>
           <w:sz w:val="24"/>
           <w:szCs w:val="24"/>
         </w:rPr>
@@ -4929,26 +5166,11 @@
         <w:r>
           <w:rPr>
             <w:rStyle w:val="Hipervnculo"/>
+            <w:color w:val="548DD4" w:themeColor="text2" w:themeTint="99"/>
             <w:sz w:val="24"/>
             <w:szCs w:val="24"/>
           </w:rPr>
-          <w:t>http://agora-us.2</w:t>
-        </w:r>
-        <w:r>
-          <w:rPr>
-            <w:rStyle w:val="Hipervnculo"/>
-            <w:sz w:val="24"/>
-            <w:szCs w:val="24"/>
-          </w:rPr>
-          <w:t>6</w:t>
-        </w:r>
-        <w:r>
-          <w:rPr>
-            <w:rStyle w:val="Hipervnculo"/>
-            <w:sz w:val="24"/>
-            <w:szCs w:val="24"/>
-          </w:rPr>
-          <w:t>0mb.net</w:t>
+          <w:t>http://agora-us.260mb.net</w:t>
         </w:r>
       </w:hyperlink>
     </w:p>
@@ -4968,8 +5190,6 @@
           <w:szCs w:val="24"/>
         </w:rPr>
       </w:pPr>
-      <w:bookmarkStart w:id="4" w:name="_GoBack"/>
-      <w:bookmarkEnd w:id="4"/>
     </w:p>
     <w:p>
       <w:pPr>
@@ -5031,19 +5251,19 @@
     <w:p/>
     <w:p/>
     <w:p/>
-    <w:p/>
     <w:p>
       <w:pPr>
         <w:pStyle w:val="Ttulo1"/>
       </w:pPr>
-      <w:bookmarkStart w:id="5" w:name="_Toc442021285"/>
-      <w:r>
+      <w:bookmarkStart w:id="4" w:name="_Toc442032641"/>
+      <w:r>
+        <w:lastRenderedPageBreak/>
         <w:t xml:space="preserve">Índice de </w:t>
       </w:r>
       <w:r>
         <w:t>figuras</w:t>
       </w:r>
-      <w:bookmarkEnd w:id="5"/>
+      <w:bookmarkEnd w:id="4"/>
     </w:p>
     <w:p/>
     <w:p>
@@ -5055,16 +5275,26 @@
         <w:rPr>
           <w:rFonts w:eastAsiaTheme="minorEastAsia"/>
           <w:noProof/>
+          <w:color w:val="548DD4" w:themeColor="text2" w:themeTint="99"/>
           <w:lang w:eastAsia="es-ES"/>
         </w:rPr>
       </w:pPr>
       <w:r>
+        <w:rPr>
+          <w:color w:val="548DD4" w:themeColor="text2" w:themeTint="99"/>
+        </w:rPr>
         <w:fldChar w:fldCharType="begin"/>
       </w:r>
       <w:r>
+        <w:rPr>
+          <w:color w:val="548DD4" w:themeColor="text2" w:themeTint="99"/>
+        </w:rPr>
         <w:instrText xml:space="preserve"> TOC \h \z \c "Figura" </w:instrText>
       </w:r>
       <w:r>
+        <w:rPr>
+          <w:color w:val="548DD4" w:themeColor="text2" w:themeTint="99"/>
+        </w:rPr>
         <w:fldChar w:fldCharType="separate"/>
       </w:r>
       <w:hyperlink w:anchor="_Toc441854489" w:history="1">
@@ -5072,6 +5302,7 @@
           <w:rPr>
             <w:rStyle w:val="Hipervnculo"/>
             <w:noProof/>
+            <w:color w:val="548DD4" w:themeColor="text2" w:themeTint="99"/>
           </w:rPr>
           <w:t>Figura 1. Arquitectura de Agora Voting</w:t>
         </w:r>
@@ -5079,6 +5310,7 @@
           <w:rPr>
             <w:noProof/>
             <w:webHidden/>
+            <w:color w:val="548DD4" w:themeColor="text2" w:themeTint="99"/>
           </w:rPr>
           <w:tab/>
         </w:r>
@@ -5086,6 +5318,7 @@
           <w:rPr>
             <w:noProof/>
             <w:webHidden/>
+            <w:color w:val="548DD4" w:themeColor="text2" w:themeTint="99"/>
           </w:rPr>
           <w:fldChar w:fldCharType="begin"/>
         </w:r>
@@ -5093,6 +5326,7 @@
           <w:rPr>
             <w:noProof/>
             <w:webHidden/>
+            <w:color w:val="548DD4" w:themeColor="text2" w:themeTint="99"/>
           </w:rPr>
           <w:instrText xml:space="preserve"> PAGEREF _Toc441854489 \h </w:instrText>
         </w:r>
@@ -5100,12 +5334,14 @@
           <w:rPr>
             <w:noProof/>
             <w:webHidden/>
+            <w:color w:val="548DD4" w:themeColor="text2" w:themeTint="99"/>
           </w:rPr>
         </w:r>
         <w:r>
           <w:rPr>
             <w:noProof/>
             <w:webHidden/>
+            <w:color w:val="548DD4" w:themeColor="text2" w:themeTint="99"/>
           </w:rPr>
           <w:fldChar w:fldCharType="separate"/>
         </w:r>
@@ -5113,6 +5349,7 @@
           <w:rPr>
             <w:noProof/>
             <w:webHidden/>
+            <w:color w:val="548DD4" w:themeColor="text2" w:themeTint="99"/>
           </w:rPr>
           <w:t>9</w:t>
         </w:r>
@@ -5120,6 +5357,7 @@
           <w:rPr>
             <w:noProof/>
             <w:webHidden/>
+            <w:color w:val="548DD4" w:themeColor="text2" w:themeTint="99"/>
           </w:rPr>
           <w:fldChar w:fldCharType="end"/>
         </w:r>
@@ -5134,6 +5372,7 @@
         <w:rPr>
           <w:rFonts w:eastAsiaTheme="minorEastAsia"/>
           <w:noProof/>
+          <w:color w:val="548DD4" w:themeColor="text2" w:themeTint="99"/>
           <w:lang w:eastAsia="es-ES"/>
         </w:rPr>
       </w:pPr>
@@ -5142,6 +5381,7 @@
           <w:rPr>
             <w:rStyle w:val="Hipervnculo"/>
             <w:noProof/>
+            <w:color w:val="548DD4" w:themeColor="text2" w:themeTint="99"/>
           </w:rPr>
           <w:t>Figura 2. Index del sistema de AGORA@US</w:t>
         </w:r>
@@ -5149,6 +5389,7 @@
           <w:rPr>
             <w:noProof/>
             <w:webHidden/>
+            <w:color w:val="548DD4" w:themeColor="text2" w:themeTint="99"/>
           </w:rPr>
           <w:tab/>
         </w:r>
@@ -5156,6 +5397,7 @@
           <w:rPr>
             <w:noProof/>
             <w:webHidden/>
+            <w:color w:val="548DD4" w:themeColor="text2" w:themeTint="99"/>
           </w:rPr>
           <w:fldChar w:fldCharType="begin"/>
         </w:r>
@@ -5163,6 +5405,7 @@
           <w:rPr>
             <w:noProof/>
             <w:webHidden/>
+            <w:color w:val="548DD4" w:themeColor="text2" w:themeTint="99"/>
           </w:rPr>
           <w:instrText xml:space="preserve"> PAGEREF _Toc441854490 \h </w:instrText>
         </w:r>
@@ -5170,12 +5413,14 @@
           <w:rPr>
             <w:noProof/>
             <w:webHidden/>
+            <w:color w:val="548DD4" w:themeColor="text2" w:themeTint="99"/>
           </w:rPr>
         </w:r>
         <w:r>
           <w:rPr>
             <w:noProof/>
             <w:webHidden/>
+            <w:color w:val="548DD4" w:themeColor="text2" w:themeTint="99"/>
           </w:rPr>
           <w:fldChar w:fldCharType="separate"/>
         </w:r>
@@ -5183,6 +5428,7 @@
           <w:rPr>
             <w:noProof/>
             <w:webHidden/>
+            <w:color w:val="548DD4" w:themeColor="text2" w:themeTint="99"/>
           </w:rPr>
           <w:t>11</w:t>
         </w:r>
@@ -5190,6 +5436,7 @@
           <w:rPr>
             <w:noProof/>
             <w:webHidden/>
+            <w:color w:val="548DD4" w:themeColor="text2" w:themeTint="99"/>
           </w:rPr>
           <w:fldChar w:fldCharType="end"/>
         </w:r>
@@ -5204,6 +5451,7 @@
         <w:rPr>
           <w:rFonts w:eastAsiaTheme="minorEastAsia"/>
           <w:noProof/>
+          <w:color w:val="548DD4" w:themeColor="text2" w:themeTint="99"/>
           <w:lang w:eastAsia="es-ES"/>
         </w:rPr>
       </w:pPr>
@@ -5212,6 +5460,7 @@
           <w:rPr>
             <w:rStyle w:val="Hipervnculo"/>
             <w:noProof/>
+            <w:color w:val="548DD4" w:themeColor="text2" w:themeTint="99"/>
           </w:rPr>
           <w:t>Figura 3. Peticiones GET sacado de la API del proyecto de EGC del año anterior.</w:t>
         </w:r>
@@ -5219,6 +5468,7 @@
           <w:rPr>
             <w:noProof/>
             <w:webHidden/>
+            <w:color w:val="548DD4" w:themeColor="text2" w:themeTint="99"/>
           </w:rPr>
           <w:tab/>
         </w:r>
@@ -5226,6 +5476,7 @@
           <w:rPr>
             <w:noProof/>
             <w:webHidden/>
+            <w:color w:val="548DD4" w:themeColor="text2" w:themeTint="99"/>
           </w:rPr>
           <w:fldChar w:fldCharType="begin"/>
         </w:r>
@@ -5233,6 +5484,7 @@
           <w:rPr>
             <w:noProof/>
             <w:webHidden/>
+            <w:color w:val="548DD4" w:themeColor="text2" w:themeTint="99"/>
           </w:rPr>
           <w:instrText xml:space="preserve"> PAGEREF _Toc441854491 \h </w:instrText>
         </w:r>
@@ -5240,12 +5492,14 @@
           <w:rPr>
             <w:noProof/>
             <w:webHidden/>
+            <w:color w:val="548DD4" w:themeColor="text2" w:themeTint="99"/>
           </w:rPr>
         </w:r>
         <w:r>
           <w:rPr>
             <w:noProof/>
             <w:webHidden/>
+            <w:color w:val="548DD4" w:themeColor="text2" w:themeTint="99"/>
           </w:rPr>
           <w:fldChar w:fldCharType="separate"/>
         </w:r>
@@ -5253,6 +5507,7 @@
           <w:rPr>
             <w:noProof/>
             <w:webHidden/>
+            <w:color w:val="548DD4" w:themeColor="text2" w:themeTint="99"/>
           </w:rPr>
           <w:t>11</w:t>
         </w:r>
@@ -5260,6 +5515,7 @@
           <w:rPr>
             <w:noProof/>
             <w:webHidden/>
+            <w:color w:val="548DD4" w:themeColor="text2" w:themeTint="99"/>
           </w:rPr>
           <w:fldChar w:fldCharType="end"/>
         </w:r>
@@ -5274,6 +5530,7 @@
         <w:rPr>
           <w:rFonts w:eastAsiaTheme="minorEastAsia"/>
           <w:noProof/>
+          <w:color w:val="548DD4" w:themeColor="text2" w:themeTint="99"/>
           <w:lang w:eastAsia="es-ES"/>
         </w:rPr>
       </w:pPr>
@@ -5282,6 +5539,7 @@
           <w:rPr>
             <w:rStyle w:val="Hipervnculo"/>
             <w:noProof/>
+            <w:color w:val="548DD4" w:themeColor="text2" w:themeTint="99"/>
           </w:rPr>
           <w:t>Figura 4. Formulario de registro del sistema AGORA@US</w:t>
         </w:r>
@@ -5289,6 +5547,7 @@
           <w:rPr>
             <w:noProof/>
             <w:webHidden/>
+            <w:color w:val="548DD4" w:themeColor="text2" w:themeTint="99"/>
           </w:rPr>
           <w:tab/>
         </w:r>
@@ -5296,6 +5555,7 @@
           <w:rPr>
             <w:noProof/>
             <w:webHidden/>
+            <w:color w:val="548DD4" w:themeColor="text2" w:themeTint="99"/>
           </w:rPr>
           <w:fldChar w:fldCharType="begin"/>
         </w:r>
@@ -5303,6 +5563,7 @@
           <w:rPr>
             <w:noProof/>
             <w:webHidden/>
+            <w:color w:val="548DD4" w:themeColor="text2" w:themeTint="99"/>
           </w:rPr>
           <w:instrText xml:space="preserve"> PAGEREF _Toc441854492 \h </w:instrText>
         </w:r>
@@ -5310,12 +5571,14 @@
           <w:rPr>
             <w:noProof/>
             <w:webHidden/>
+            <w:color w:val="548DD4" w:themeColor="text2" w:themeTint="99"/>
           </w:rPr>
         </w:r>
         <w:r>
           <w:rPr>
             <w:noProof/>
             <w:webHidden/>
+            <w:color w:val="548DD4" w:themeColor="text2" w:themeTint="99"/>
           </w:rPr>
           <w:fldChar w:fldCharType="separate"/>
         </w:r>
@@ -5323,6 +5586,7 @@
           <w:rPr>
             <w:noProof/>
             <w:webHidden/>
+            <w:color w:val="548DD4" w:themeColor="text2" w:themeTint="99"/>
           </w:rPr>
           <w:t>12</w:t>
         </w:r>
@@ -5330,6 +5594,7 @@
           <w:rPr>
             <w:noProof/>
             <w:webHidden/>
+            <w:color w:val="548DD4" w:themeColor="text2" w:themeTint="99"/>
           </w:rPr>
           <w:fldChar w:fldCharType="end"/>
         </w:r>
@@ -5344,6 +5609,7 @@
         <w:rPr>
           <w:rFonts w:eastAsiaTheme="minorEastAsia"/>
           <w:noProof/>
+          <w:color w:val="548DD4" w:themeColor="text2" w:themeTint="99"/>
           <w:lang w:eastAsia="es-ES"/>
         </w:rPr>
       </w:pPr>
@@ -5352,6 +5618,7 @@
           <w:rPr>
             <w:rStyle w:val="Hipervnculo"/>
             <w:noProof/>
+            <w:color w:val="548DD4" w:themeColor="text2" w:themeTint="99"/>
           </w:rPr>
           <w:t>Figura 5. Diagrama de entornos</w:t>
         </w:r>
@@ -5359,6 +5626,7 @@
           <w:rPr>
             <w:noProof/>
             <w:webHidden/>
+            <w:color w:val="548DD4" w:themeColor="text2" w:themeTint="99"/>
           </w:rPr>
           <w:tab/>
         </w:r>
@@ -5366,6 +5634,7 @@
           <w:rPr>
             <w:noProof/>
             <w:webHidden/>
+            <w:color w:val="548DD4" w:themeColor="text2" w:themeTint="99"/>
           </w:rPr>
           <w:fldChar w:fldCharType="begin"/>
         </w:r>
@@ -5373,6 +5642,7 @@
           <w:rPr>
             <w:noProof/>
             <w:webHidden/>
+            <w:color w:val="548DD4" w:themeColor="text2" w:themeTint="99"/>
           </w:rPr>
           <w:instrText xml:space="preserve"> PAGEREF _Toc441854493 \h </w:instrText>
         </w:r>
@@ -5380,12 +5650,14 @@
           <w:rPr>
             <w:noProof/>
             <w:webHidden/>
+            <w:color w:val="548DD4" w:themeColor="text2" w:themeTint="99"/>
           </w:rPr>
         </w:r>
         <w:r>
           <w:rPr>
             <w:noProof/>
             <w:webHidden/>
+            <w:color w:val="548DD4" w:themeColor="text2" w:themeTint="99"/>
           </w:rPr>
           <w:fldChar w:fldCharType="separate"/>
         </w:r>
@@ -5393,6 +5665,7 @@
           <w:rPr>
             <w:noProof/>
             <w:webHidden/>
+            <w:color w:val="548DD4" w:themeColor="text2" w:themeTint="99"/>
           </w:rPr>
           <w:t>13</w:t>
         </w:r>
@@ -5400,6 +5673,7 @@
           <w:rPr>
             <w:noProof/>
             <w:webHidden/>
+            <w:color w:val="548DD4" w:themeColor="text2" w:themeTint="99"/>
           </w:rPr>
           <w:fldChar w:fldCharType="end"/>
         </w:r>
@@ -5414,6 +5688,7 @@
         <w:rPr>
           <w:rFonts w:eastAsiaTheme="minorEastAsia"/>
           <w:noProof/>
+          <w:color w:val="548DD4" w:themeColor="text2" w:themeTint="99"/>
           <w:lang w:eastAsia="es-ES"/>
         </w:rPr>
       </w:pPr>
@@ -5422,6 +5697,7 @@
           <w:rPr>
             <w:rStyle w:val="Hipervnculo"/>
             <w:noProof/>
+            <w:color w:val="548DD4" w:themeColor="text2" w:themeTint="99"/>
           </w:rPr>
           <w:t>Figura 6. Descarga de Aptana Studio 3.6.1</w:t>
         </w:r>
@@ -5429,6 +5705,7 @@
           <w:rPr>
             <w:noProof/>
             <w:webHidden/>
+            <w:color w:val="548DD4" w:themeColor="text2" w:themeTint="99"/>
           </w:rPr>
           <w:tab/>
         </w:r>
@@ -5436,6 +5713,7 @@
           <w:rPr>
             <w:noProof/>
             <w:webHidden/>
+            <w:color w:val="548DD4" w:themeColor="text2" w:themeTint="99"/>
           </w:rPr>
           <w:fldChar w:fldCharType="begin"/>
         </w:r>
@@ -5443,6 +5721,7 @@
           <w:rPr>
             <w:noProof/>
             <w:webHidden/>
+            <w:color w:val="548DD4" w:themeColor="text2" w:themeTint="99"/>
           </w:rPr>
           <w:instrText xml:space="preserve"> PAGEREF _Toc441854494 \h </w:instrText>
         </w:r>
@@ -5450,12 +5729,14 @@
           <w:rPr>
             <w:noProof/>
             <w:webHidden/>
+            <w:color w:val="548DD4" w:themeColor="text2" w:themeTint="99"/>
           </w:rPr>
         </w:r>
         <w:r>
           <w:rPr>
             <w:noProof/>
             <w:webHidden/>
+            <w:color w:val="548DD4" w:themeColor="text2" w:themeTint="99"/>
           </w:rPr>
           <w:fldChar w:fldCharType="separate"/>
         </w:r>
@@ -5463,6 +5744,7 @@
           <w:rPr>
             <w:noProof/>
             <w:webHidden/>
+            <w:color w:val="548DD4" w:themeColor="text2" w:themeTint="99"/>
           </w:rPr>
           <w:t>15</w:t>
         </w:r>
@@ -5470,6 +5752,7 @@
           <w:rPr>
             <w:noProof/>
             <w:webHidden/>
+            <w:color w:val="548DD4" w:themeColor="text2" w:themeTint="99"/>
           </w:rPr>
           <w:fldChar w:fldCharType="end"/>
         </w:r>
@@ -5484,6 +5767,7 @@
         <w:rPr>
           <w:rFonts w:eastAsiaTheme="minorEastAsia"/>
           <w:noProof/>
+          <w:color w:val="548DD4" w:themeColor="text2" w:themeTint="99"/>
           <w:lang w:eastAsia="es-ES"/>
         </w:rPr>
       </w:pPr>
@@ -5492,6 +5776,7 @@
           <w:rPr>
             <w:rStyle w:val="Hipervnculo"/>
             <w:noProof/>
+            <w:color w:val="548DD4" w:themeColor="text2" w:themeTint="99"/>
           </w:rPr>
           <w:t>Figura 7. Aceptar las condiciones e instalar</w:t>
         </w:r>
@@ -5499,6 +5784,7 @@
           <w:rPr>
             <w:noProof/>
             <w:webHidden/>
+            <w:color w:val="548DD4" w:themeColor="text2" w:themeTint="99"/>
           </w:rPr>
           <w:tab/>
         </w:r>
@@ -5506,6 +5792,7 @@
           <w:rPr>
             <w:noProof/>
             <w:webHidden/>
+            <w:color w:val="548DD4" w:themeColor="text2" w:themeTint="99"/>
           </w:rPr>
           <w:fldChar w:fldCharType="begin"/>
         </w:r>
@@ -5513,6 +5800,7 @@
           <w:rPr>
             <w:noProof/>
             <w:webHidden/>
+            <w:color w:val="548DD4" w:themeColor="text2" w:themeTint="99"/>
           </w:rPr>
           <w:instrText xml:space="preserve"> PAGEREF _Toc441854495 \h </w:instrText>
         </w:r>
@@ -5520,12 +5808,14 @@
           <w:rPr>
             <w:noProof/>
             <w:webHidden/>
+            <w:color w:val="548DD4" w:themeColor="text2" w:themeTint="99"/>
           </w:rPr>
         </w:r>
         <w:r>
           <w:rPr>
             <w:noProof/>
             <w:webHidden/>
+            <w:color w:val="548DD4" w:themeColor="text2" w:themeTint="99"/>
           </w:rPr>
           <w:fldChar w:fldCharType="separate"/>
         </w:r>
@@ -5533,6 +5823,7 @@
           <w:rPr>
             <w:noProof/>
             <w:webHidden/>
+            <w:color w:val="548DD4" w:themeColor="text2" w:themeTint="99"/>
           </w:rPr>
           <w:t>16</w:t>
         </w:r>
@@ -5540,6 +5831,7 @@
           <w:rPr>
             <w:noProof/>
             <w:webHidden/>
+            <w:color w:val="548DD4" w:themeColor="text2" w:themeTint="99"/>
           </w:rPr>
           <w:fldChar w:fldCharType="end"/>
         </w:r>
@@ -5554,6 +5846,7 @@
         <w:rPr>
           <w:rFonts w:eastAsiaTheme="minorEastAsia"/>
           <w:noProof/>
+          <w:color w:val="548DD4" w:themeColor="text2" w:themeTint="99"/>
           <w:lang w:eastAsia="es-ES"/>
         </w:rPr>
       </w:pPr>
@@ -5562,6 +5855,7 @@
           <w:rPr>
             <w:rStyle w:val="Hipervnculo"/>
             <w:noProof/>
+            <w:color w:val="548DD4" w:themeColor="text2" w:themeTint="99"/>
           </w:rPr>
           <w:t>Figura 8. Instalación de Aptana Studio 3.6.1</w:t>
         </w:r>
@@ -5569,6 +5863,7 @@
           <w:rPr>
             <w:noProof/>
             <w:webHidden/>
+            <w:color w:val="548DD4" w:themeColor="text2" w:themeTint="99"/>
           </w:rPr>
           <w:tab/>
         </w:r>
@@ -5576,6 +5871,7 @@
           <w:rPr>
             <w:noProof/>
             <w:webHidden/>
+            <w:color w:val="548DD4" w:themeColor="text2" w:themeTint="99"/>
           </w:rPr>
           <w:fldChar w:fldCharType="begin"/>
         </w:r>
@@ -5583,6 +5879,7 @@
           <w:rPr>
             <w:noProof/>
             <w:webHidden/>
+            <w:color w:val="548DD4" w:themeColor="text2" w:themeTint="99"/>
           </w:rPr>
           <w:instrText xml:space="preserve"> PAGEREF _Toc441854496 \h </w:instrText>
         </w:r>
@@ -5590,12 +5887,14 @@
           <w:rPr>
             <w:noProof/>
             <w:webHidden/>
+            <w:color w:val="548DD4" w:themeColor="text2" w:themeTint="99"/>
           </w:rPr>
         </w:r>
         <w:r>
           <w:rPr>
             <w:noProof/>
             <w:webHidden/>
+            <w:color w:val="548DD4" w:themeColor="text2" w:themeTint="99"/>
           </w:rPr>
           <w:fldChar w:fldCharType="separate"/>
         </w:r>
@@ -5603,6 +5902,7 @@
           <w:rPr>
             <w:noProof/>
             <w:webHidden/>
+            <w:color w:val="548DD4" w:themeColor="text2" w:themeTint="99"/>
           </w:rPr>
           <w:t>16</w:t>
         </w:r>
@@ -5610,6 +5910,7 @@
           <w:rPr>
             <w:noProof/>
             <w:webHidden/>
+            <w:color w:val="548DD4" w:themeColor="text2" w:themeTint="99"/>
           </w:rPr>
           <w:fldChar w:fldCharType="end"/>
         </w:r>
@@ -5624,6 +5925,7 @@
         <w:rPr>
           <w:rFonts w:eastAsiaTheme="minorEastAsia"/>
           <w:noProof/>
+          <w:color w:val="548DD4" w:themeColor="text2" w:themeTint="99"/>
           <w:lang w:eastAsia="es-ES"/>
         </w:rPr>
       </w:pPr>
@@ -5632,6 +5934,7 @@
           <w:rPr>
             <w:rStyle w:val="Hipervnculo"/>
             <w:noProof/>
+            <w:color w:val="548DD4" w:themeColor="text2" w:themeTint="99"/>
           </w:rPr>
           <w:t>Figura 9. Selección de carpeta para workspace</w:t>
         </w:r>
@@ -5639,6 +5942,7 @@
           <w:rPr>
             <w:noProof/>
             <w:webHidden/>
+            <w:color w:val="548DD4" w:themeColor="text2" w:themeTint="99"/>
           </w:rPr>
           <w:tab/>
         </w:r>
@@ -5646,6 +5950,7 @@
           <w:rPr>
             <w:noProof/>
             <w:webHidden/>
+            <w:color w:val="548DD4" w:themeColor="text2" w:themeTint="99"/>
           </w:rPr>
           <w:fldChar w:fldCharType="begin"/>
         </w:r>
@@ -5653,6 +5958,7 @@
           <w:rPr>
             <w:noProof/>
             <w:webHidden/>
+            <w:color w:val="548DD4" w:themeColor="text2" w:themeTint="99"/>
           </w:rPr>
           <w:instrText xml:space="preserve"> PAGEREF _Toc441854497 \h </w:instrText>
         </w:r>
@@ -5660,12 +5966,14 @@
           <w:rPr>
             <w:noProof/>
             <w:webHidden/>
+            <w:color w:val="548DD4" w:themeColor="text2" w:themeTint="99"/>
           </w:rPr>
         </w:r>
         <w:r>
           <w:rPr>
             <w:noProof/>
             <w:webHidden/>
+            <w:color w:val="548DD4" w:themeColor="text2" w:themeTint="99"/>
           </w:rPr>
           <w:fldChar w:fldCharType="separate"/>
         </w:r>
@@ -5673,6 +5981,7 @@
           <w:rPr>
             <w:noProof/>
             <w:webHidden/>
+            <w:color w:val="548DD4" w:themeColor="text2" w:themeTint="99"/>
           </w:rPr>
           <w:t>17</w:t>
         </w:r>
@@ -5680,6 +5989,7 @@
           <w:rPr>
             <w:noProof/>
             <w:webHidden/>
+            <w:color w:val="548DD4" w:themeColor="text2" w:themeTint="99"/>
           </w:rPr>
           <w:fldChar w:fldCharType="end"/>
         </w:r>
@@ -5694,6 +6004,7 @@
         <w:rPr>
           <w:rFonts w:eastAsiaTheme="minorEastAsia"/>
           <w:noProof/>
+          <w:color w:val="548DD4" w:themeColor="text2" w:themeTint="99"/>
           <w:lang w:eastAsia="es-ES"/>
         </w:rPr>
       </w:pPr>
@@ -5702,6 +6013,7 @@
           <w:rPr>
             <w:rStyle w:val="Hipervnculo"/>
             <w:noProof/>
+            <w:color w:val="548DD4" w:themeColor="text2" w:themeTint="99"/>
           </w:rPr>
           <w:t>Figura 10. Proyecto exportado en Aptana</w:t>
         </w:r>
@@ -5709,6 +6021,7 @@
           <w:rPr>
             <w:noProof/>
             <w:webHidden/>
+            <w:color w:val="548DD4" w:themeColor="text2" w:themeTint="99"/>
           </w:rPr>
           <w:tab/>
         </w:r>
@@ -5716,6 +6029,7 @@
           <w:rPr>
             <w:noProof/>
             <w:webHidden/>
+            <w:color w:val="548DD4" w:themeColor="text2" w:themeTint="99"/>
           </w:rPr>
           <w:fldChar w:fldCharType="begin"/>
         </w:r>
@@ -5723,6 +6037,7 @@
           <w:rPr>
             <w:noProof/>
             <w:webHidden/>
+            <w:color w:val="548DD4" w:themeColor="text2" w:themeTint="99"/>
           </w:rPr>
           <w:instrText xml:space="preserve"> PAGEREF _Toc441854498 \h </w:instrText>
         </w:r>
@@ -5730,12 +6045,14 @@
           <w:rPr>
             <w:noProof/>
             <w:webHidden/>
+            <w:color w:val="548DD4" w:themeColor="text2" w:themeTint="99"/>
           </w:rPr>
         </w:r>
         <w:r>
           <w:rPr>
             <w:noProof/>
             <w:webHidden/>
+            <w:color w:val="548DD4" w:themeColor="text2" w:themeTint="99"/>
           </w:rPr>
           <w:fldChar w:fldCharType="separate"/>
         </w:r>
@@ -5743,6 +6060,7 @@
           <w:rPr>
             <w:noProof/>
             <w:webHidden/>
+            <w:color w:val="548DD4" w:themeColor="text2" w:themeTint="99"/>
           </w:rPr>
           <w:t>18</w:t>
         </w:r>
@@ -5750,6 +6068,7 @@
           <w:rPr>
             <w:noProof/>
             <w:webHidden/>
+            <w:color w:val="548DD4" w:themeColor="text2" w:themeTint="99"/>
           </w:rPr>
           <w:fldChar w:fldCharType="end"/>
         </w:r>
@@ -5764,6 +6083,7 @@
         <w:rPr>
           <w:rFonts w:eastAsiaTheme="minorEastAsia"/>
           <w:noProof/>
+          <w:color w:val="548DD4" w:themeColor="text2" w:themeTint="99"/>
           <w:lang w:eastAsia="es-ES"/>
         </w:rPr>
       </w:pPr>
@@ -5772,6 +6092,7 @@
           <w:rPr>
             <w:rStyle w:val="Hipervnculo"/>
             <w:noProof/>
+            <w:color w:val="548DD4" w:themeColor="text2" w:themeTint="99"/>
           </w:rPr>
           <w:t>Figura 11</w:t>
         </w:r>
@@ -5779,6 +6100,7 @@
           <w:rPr>
             <w:noProof/>
             <w:webHidden/>
+            <w:color w:val="548DD4" w:themeColor="text2" w:themeTint="99"/>
           </w:rPr>
           <w:tab/>
         </w:r>
@@ -5786,6 +6108,7 @@
           <w:rPr>
             <w:noProof/>
             <w:webHidden/>
+            <w:color w:val="548DD4" w:themeColor="text2" w:themeTint="99"/>
           </w:rPr>
           <w:fldChar w:fldCharType="begin"/>
         </w:r>
@@ -5793,6 +6116,7 @@
           <w:rPr>
             <w:noProof/>
             <w:webHidden/>
+            <w:color w:val="548DD4" w:themeColor="text2" w:themeTint="99"/>
           </w:rPr>
           <w:instrText xml:space="preserve"> PAGEREF _Toc441854499 \h </w:instrText>
         </w:r>
@@ -5800,12 +6124,14 @@
           <w:rPr>
             <w:noProof/>
             <w:webHidden/>
+            <w:color w:val="548DD4" w:themeColor="text2" w:themeTint="99"/>
           </w:rPr>
         </w:r>
         <w:r>
           <w:rPr>
             <w:noProof/>
             <w:webHidden/>
+            <w:color w:val="548DD4" w:themeColor="text2" w:themeTint="99"/>
           </w:rPr>
           <w:fldChar w:fldCharType="separate"/>
         </w:r>
@@ -5813,6 +6139,7 @@
           <w:rPr>
             <w:noProof/>
             <w:webHidden/>
+            <w:color w:val="548DD4" w:themeColor="text2" w:themeTint="99"/>
           </w:rPr>
           <w:t>20</w:t>
         </w:r>
@@ -5820,6 +6147,7 @@
           <w:rPr>
             <w:noProof/>
             <w:webHidden/>
+            <w:color w:val="548DD4" w:themeColor="text2" w:themeTint="99"/>
           </w:rPr>
           <w:fldChar w:fldCharType="end"/>
         </w:r>
@@ -5834,6 +6162,7 @@
         <w:rPr>
           <w:rFonts w:eastAsiaTheme="minorEastAsia"/>
           <w:noProof/>
+          <w:color w:val="548DD4" w:themeColor="text2" w:themeTint="99"/>
           <w:lang w:eastAsia="es-ES"/>
         </w:rPr>
       </w:pPr>
@@ -5842,6 +6171,7 @@
           <w:rPr>
             <w:rStyle w:val="Hipervnculo"/>
             <w:noProof/>
+            <w:color w:val="548DD4" w:themeColor="text2" w:themeTint="99"/>
           </w:rPr>
           <w:t>Figura 12</w:t>
         </w:r>
@@ -5849,6 +6179,7 @@
           <w:rPr>
             <w:noProof/>
             <w:webHidden/>
+            <w:color w:val="548DD4" w:themeColor="text2" w:themeTint="99"/>
           </w:rPr>
           <w:tab/>
         </w:r>
@@ -5856,6 +6187,7 @@
           <w:rPr>
             <w:noProof/>
             <w:webHidden/>
+            <w:color w:val="548DD4" w:themeColor="text2" w:themeTint="99"/>
           </w:rPr>
           <w:fldChar w:fldCharType="begin"/>
         </w:r>
@@ -5863,6 +6195,7 @@
           <w:rPr>
             <w:noProof/>
             <w:webHidden/>
+            <w:color w:val="548DD4" w:themeColor="text2" w:themeTint="99"/>
           </w:rPr>
           <w:instrText xml:space="preserve"> PAGEREF _Toc441854500 \h </w:instrText>
         </w:r>
@@ -5870,12 +6203,14 @@
           <w:rPr>
             <w:noProof/>
             <w:webHidden/>
+            <w:color w:val="548DD4" w:themeColor="text2" w:themeTint="99"/>
           </w:rPr>
         </w:r>
         <w:r>
           <w:rPr>
             <w:noProof/>
             <w:webHidden/>
+            <w:color w:val="548DD4" w:themeColor="text2" w:themeTint="99"/>
           </w:rPr>
           <w:fldChar w:fldCharType="separate"/>
         </w:r>
@@ -5883,6 +6218,7 @@
           <w:rPr>
             <w:noProof/>
             <w:webHidden/>
+            <w:color w:val="548DD4" w:themeColor="text2" w:themeTint="99"/>
           </w:rPr>
           <w:t>28</w:t>
         </w:r>
@@ -5890,6 +6226,7 @@
           <w:rPr>
             <w:noProof/>
             <w:webHidden/>
+            <w:color w:val="548DD4" w:themeColor="text2" w:themeTint="99"/>
           </w:rPr>
           <w:fldChar w:fldCharType="end"/>
         </w:r>
@@ -5904,6 +6241,7 @@
         <w:rPr>
           <w:rFonts w:eastAsiaTheme="minorEastAsia"/>
           <w:noProof/>
+          <w:color w:val="548DD4" w:themeColor="text2" w:themeTint="99"/>
           <w:lang w:eastAsia="es-ES"/>
         </w:rPr>
       </w:pPr>
@@ -5912,6 +6250,7 @@
           <w:rPr>
             <w:rStyle w:val="Hipervnculo"/>
             <w:noProof/>
+            <w:color w:val="548DD4" w:themeColor="text2" w:themeTint="99"/>
           </w:rPr>
           <w:t>Figura 13</w:t>
         </w:r>
@@ -5919,6 +6258,7 @@
           <w:rPr>
             <w:noProof/>
             <w:webHidden/>
+            <w:color w:val="548DD4" w:themeColor="text2" w:themeTint="99"/>
           </w:rPr>
           <w:tab/>
         </w:r>
@@ -5926,6 +6266,7 @@
           <w:rPr>
             <w:noProof/>
             <w:webHidden/>
+            <w:color w:val="548DD4" w:themeColor="text2" w:themeTint="99"/>
           </w:rPr>
           <w:fldChar w:fldCharType="begin"/>
         </w:r>
@@ -5933,6 +6274,7 @@
           <w:rPr>
             <w:noProof/>
             <w:webHidden/>
+            <w:color w:val="548DD4" w:themeColor="text2" w:themeTint="99"/>
           </w:rPr>
           <w:instrText xml:space="preserve"> PAGEREF _Toc441854501 \h </w:instrText>
         </w:r>
@@ -5940,12 +6282,14 @@
           <w:rPr>
             <w:noProof/>
             <w:webHidden/>
+            <w:color w:val="548DD4" w:themeColor="text2" w:themeTint="99"/>
           </w:rPr>
         </w:r>
         <w:r>
           <w:rPr>
             <w:noProof/>
             <w:webHidden/>
+            <w:color w:val="548DD4" w:themeColor="text2" w:themeTint="99"/>
           </w:rPr>
           <w:fldChar w:fldCharType="separate"/>
         </w:r>
@@ -5953,6 +6297,7 @@
           <w:rPr>
             <w:noProof/>
             <w:webHidden/>
+            <w:color w:val="548DD4" w:themeColor="text2" w:themeTint="99"/>
           </w:rPr>
           <w:t>29</w:t>
         </w:r>
@@ -5960,6 +6305,7 @@
           <w:rPr>
             <w:noProof/>
             <w:webHidden/>
+            <w:color w:val="548DD4" w:themeColor="text2" w:themeTint="99"/>
           </w:rPr>
           <w:fldChar w:fldCharType="end"/>
         </w:r>
@@ -5974,6 +6320,7 @@
         <w:rPr>
           <w:rFonts w:eastAsiaTheme="minorEastAsia"/>
           <w:noProof/>
+          <w:color w:val="548DD4" w:themeColor="text2" w:themeTint="99"/>
           <w:lang w:eastAsia="es-ES"/>
         </w:rPr>
       </w:pPr>
@@ -5982,6 +6329,7 @@
           <w:rPr>
             <w:rStyle w:val="Hipervnculo"/>
             <w:noProof/>
+            <w:color w:val="548DD4" w:themeColor="text2" w:themeTint="99"/>
           </w:rPr>
           <w:t>Figura 14.</w:t>
         </w:r>
@@ -5989,6 +6337,7 @@
           <w:rPr>
             <w:rStyle w:val="Hipervnculo"/>
             <w:noProof/>
+            <w:color w:val="548DD4" w:themeColor="text2" w:themeTint="99"/>
           </w:rPr>
           <w:t xml:space="preserve"> Mapa de herramientas</w:t>
         </w:r>
@@ -5996,6 +6345,7 @@
           <w:rPr>
             <w:noProof/>
             <w:webHidden/>
+            <w:color w:val="548DD4" w:themeColor="text2" w:themeTint="99"/>
           </w:rPr>
           <w:tab/>
         </w:r>
@@ -6003,6 +6353,7 @@
           <w:rPr>
             <w:noProof/>
             <w:webHidden/>
+            <w:color w:val="548DD4" w:themeColor="text2" w:themeTint="99"/>
           </w:rPr>
           <w:fldChar w:fldCharType="begin"/>
         </w:r>
@@ -6010,6 +6361,7 @@
           <w:rPr>
             <w:noProof/>
             <w:webHidden/>
+            <w:color w:val="548DD4" w:themeColor="text2" w:themeTint="99"/>
           </w:rPr>
           <w:instrText xml:space="preserve"> PAGEREF _Toc441854502 \h </w:instrText>
         </w:r>
@@ -6017,12 +6369,14 @@
           <w:rPr>
             <w:noProof/>
             <w:webHidden/>
+            <w:color w:val="548DD4" w:themeColor="text2" w:themeTint="99"/>
           </w:rPr>
         </w:r>
         <w:r>
           <w:rPr>
             <w:noProof/>
             <w:webHidden/>
+            <w:color w:val="548DD4" w:themeColor="text2" w:themeTint="99"/>
           </w:rPr>
           <w:fldChar w:fldCharType="separate"/>
         </w:r>
@@ -6030,6 +6384,7 @@
           <w:rPr>
             <w:noProof/>
             <w:webHidden/>
+            <w:color w:val="548DD4" w:themeColor="text2" w:themeTint="99"/>
           </w:rPr>
           <w:t>33</w:t>
         </w:r>
@@ -6037,6 +6392,7 @@
           <w:rPr>
             <w:noProof/>
             <w:webHidden/>
+            <w:color w:val="548DD4" w:themeColor="text2" w:themeTint="99"/>
           </w:rPr>
           <w:fldChar w:fldCharType="end"/>
         </w:r>
@@ -6044,6 +6400,9 @@
     </w:p>
     <w:p>
       <w:r>
+        <w:rPr>
+          <w:color w:val="548DD4" w:themeColor="text2" w:themeTint="99"/>
+        </w:rPr>
         <w:fldChar w:fldCharType="end"/>
       </w:r>
     </w:p>
@@ -6069,14 +6428,20 @@
       <w:pPr>
         <w:pStyle w:val="Ttulo1"/>
       </w:pPr>
-      <w:bookmarkStart w:id="6" w:name="_Toc442021286"/>
+      <w:bookmarkStart w:id="5" w:name="_Toc442032642"/>
       <w:r>
         <w:lastRenderedPageBreak/>
         <w:t>Índice de tablas</w:t>
       </w:r>
-      <w:bookmarkEnd w:id="6"/>
-    </w:p>
-    <w:p/>
+      <w:bookmarkEnd w:id="5"/>
+    </w:p>
+    <w:p>
+      <w:pPr>
+        <w:rPr>
+          <w:color w:val="548DD4" w:themeColor="text2" w:themeTint="99"/>
+        </w:rPr>
+      </w:pPr>
+    </w:p>
     <w:p>
       <w:pPr>
         <w:pStyle w:val="Tabladeilustraciones"/>
@@ -6086,16 +6451,26 @@
         <w:rPr>
           <w:rFonts w:eastAsiaTheme="minorEastAsia"/>
           <w:noProof/>
+          <w:color w:val="548DD4" w:themeColor="text2" w:themeTint="99"/>
           <w:lang w:eastAsia="es-ES"/>
         </w:rPr>
       </w:pPr>
       <w:r>
+        <w:rPr>
+          <w:color w:val="548DD4" w:themeColor="text2" w:themeTint="99"/>
+        </w:rPr>
         <w:fldChar w:fldCharType="begin"/>
       </w:r>
       <w:r>
+        <w:rPr>
+          <w:color w:val="548DD4" w:themeColor="text2" w:themeTint="99"/>
+        </w:rPr>
         <w:instrText xml:space="preserve"> TOC \h \z \c "Tabla" </w:instrText>
       </w:r>
       <w:r>
+        <w:rPr>
+          <w:color w:val="548DD4" w:themeColor="text2" w:themeTint="99"/>
+        </w:rPr>
         <w:fldChar w:fldCharType="separate"/>
       </w:r>
       <w:hyperlink w:anchor="_Toc441854515" w:history="1">
@@ -6103,6 +6478,7 @@
           <w:rPr>
             <w:rStyle w:val="Hipervnculo"/>
             <w:noProof/>
+            <w:color w:val="548DD4" w:themeColor="text2" w:themeTint="99"/>
           </w:rPr>
           <w:t>Tabla 1. Control de versiones.</w:t>
         </w:r>
@@ -6110,6 +6486,7 @@
           <w:rPr>
             <w:noProof/>
             <w:webHidden/>
+            <w:color w:val="548DD4" w:themeColor="text2" w:themeTint="99"/>
           </w:rPr>
           <w:tab/>
         </w:r>
@@ -6117,6 +6494,7 @@
           <w:rPr>
             <w:noProof/>
             <w:webHidden/>
+            <w:color w:val="548DD4" w:themeColor="text2" w:themeTint="99"/>
           </w:rPr>
           <w:fldChar w:fldCharType="begin"/>
         </w:r>
@@ -6124,6 +6502,7 @@
           <w:rPr>
             <w:noProof/>
             <w:webHidden/>
+            <w:color w:val="548DD4" w:themeColor="text2" w:themeTint="99"/>
           </w:rPr>
           <w:instrText xml:space="preserve"> PAGEREF _Toc441854515 \h </w:instrText>
         </w:r>
@@ -6131,12 +6510,14 @@
           <w:rPr>
             <w:noProof/>
             <w:webHidden/>
+            <w:color w:val="548DD4" w:themeColor="text2" w:themeTint="99"/>
           </w:rPr>
         </w:r>
         <w:r>
           <w:rPr>
             <w:noProof/>
             <w:webHidden/>
+            <w:color w:val="548DD4" w:themeColor="text2" w:themeTint="99"/>
           </w:rPr>
           <w:fldChar w:fldCharType="separate"/>
         </w:r>
@@ -6144,6 +6525,7 @@
           <w:rPr>
             <w:noProof/>
             <w:webHidden/>
+            <w:color w:val="548DD4" w:themeColor="text2" w:themeTint="99"/>
           </w:rPr>
           <w:t>4</w:t>
         </w:r>
@@ -6151,6 +6533,7 @@
           <w:rPr>
             <w:noProof/>
             <w:webHidden/>
+            <w:color w:val="548DD4" w:themeColor="text2" w:themeTint="99"/>
           </w:rPr>
           <w:fldChar w:fldCharType="end"/>
         </w:r>
@@ -6165,6 +6548,7 @@
         <w:rPr>
           <w:rFonts w:eastAsiaTheme="minorEastAsia"/>
           <w:noProof/>
+          <w:color w:val="548DD4" w:themeColor="text2" w:themeTint="99"/>
           <w:lang w:eastAsia="es-ES"/>
         </w:rPr>
       </w:pPr>
@@ -6173,6 +6557,7 @@
           <w:rPr>
             <w:rStyle w:val="Hipervnculo"/>
             <w:noProof/>
+            <w:color w:val="548DD4" w:themeColor="text2" w:themeTint="99"/>
           </w:rPr>
           <w:t>Tabla 2. API REST ofrecida del proyecto de EGC  del año anterior</w:t>
         </w:r>
@@ -6180,6 +6565,7 @@
           <w:rPr>
             <w:noProof/>
             <w:webHidden/>
+            <w:color w:val="548DD4" w:themeColor="text2" w:themeTint="99"/>
           </w:rPr>
           <w:tab/>
         </w:r>
@@ -6187,6 +6573,7 @@
           <w:rPr>
             <w:noProof/>
             <w:webHidden/>
+            <w:color w:val="548DD4" w:themeColor="text2" w:themeTint="99"/>
           </w:rPr>
           <w:fldChar w:fldCharType="begin"/>
         </w:r>
@@ -6194,6 +6581,7 @@
           <w:rPr>
             <w:noProof/>
             <w:webHidden/>
+            <w:color w:val="548DD4" w:themeColor="text2" w:themeTint="99"/>
           </w:rPr>
           <w:instrText xml:space="preserve"> PAGEREF _Toc441854516 \h </w:instrText>
         </w:r>
@@ -6201,12 +6589,14 @@
           <w:rPr>
             <w:noProof/>
             <w:webHidden/>
+            <w:color w:val="548DD4" w:themeColor="text2" w:themeTint="99"/>
           </w:rPr>
         </w:r>
         <w:r>
           <w:rPr>
             <w:noProof/>
             <w:webHidden/>
+            <w:color w:val="548DD4" w:themeColor="text2" w:themeTint="99"/>
           </w:rPr>
           <w:fldChar w:fldCharType="separate"/>
         </w:r>
@@ -6214,6 +6604,7 @@
           <w:rPr>
             <w:noProof/>
             <w:webHidden/>
+            <w:color w:val="548DD4" w:themeColor="text2" w:themeTint="99"/>
           </w:rPr>
           <w:t>12</w:t>
         </w:r>
@@ -6221,6 +6612,7 @@
           <w:rPr>
             <w:noProof/>
             <w:webHidden/>
+            <w:color w:val="548DD4" w:themeColor="text2" w:themeTint="99"/>
           </w:rPr>
           <w:fldChar w:fldCharType="end"/>
         </w:r>
@@ -6228,6 +6620,9 @@
     </w:p>
     <w:p>
       <w:r>
+        <w:rPr>
+          <w:color w:val="548DD4" w:themeColor="text2" w:themeTint="99"/>
+        </w:rPr>
         <w:fldChar w:fldCharType="end"/>
       </w:r>
     </w:p>
@@ -6261,7 +6656,7 @@
         <w:pStyle w:val="Ttulo1"/>
         <w:jc w:val="center"/>
       </w:pPr>
-      <w:bookmarkStart w:id="7" w:name="_Toc442021287"/>
+      <w:bookmarkStart w:id="6" w:name="_Toc442032643"/>
       <w:r>
         <w:lastRenderedPageBreak/>
         <w:t>R</w:t>
@@ -6269,7 +6664,7 @@
       <w:r>
         <w:t>esumen</w:t>
       </w:r>
-      <w:bookmarkEnd w:id="7"/>
+      <w:bookmarkEnd w:id="6"/>
     </w:p>
     <w:p/>
     <w:p/>
@@ -6482,7 +6877,7 @@
       <w:pPr>
         <w:pStyle w:val="Ttulo1"/>
       </w:pPr>
-      <w:bookmarkStart w:id="8" w:name="_Toc442021288"/>
+      <w:bookmarkStart w:id="7" w:name="_Toc442032644"/>
       <w:r>
         <w:lastRenderedPageBreak/>
         <w:t>1</w:t>
@@ -6499,7 +6894,7 @@
       <w:r>
         <w:t>ntroducción</w:t>
       </w:r>
-      <w:bookmarkEnd w:id="8"/>
+      <w:bookmarkEnd w:id="7"/>
     </w:p>
     <w:p/>
     <w:p>
@@ -6561,7 +6956,7 @@
           <w:lang w:eastAsia="es-ES"/>
         </w:rPr>
         <w:drawing>
-          <wp:inline distT="0" distB="0" distL="0" distR="0" wp14:anchorId="5263CE76" wp14:editId="59F459AF">
+          <wp:inline distT="0" distB="0" distL="0" distR="0" wp14:anchorId="68B6DF3B" wp14:editId="4A9ECFFF">
             <wp:extent cx="5400040" cy="3436620"/>
             <wp:effectExtent l="0" t="0" r="0" b="0"/>
             <wp:docPr id="1" name="Imagen 1"/>
@@ -6608,8 +7003,8 @@
         <w:pStyle w:val="Epgrafe"/>
         <w:jc w:val="center"/>
       </w:pPr>
-      <w:bookmarkStart w:id="9" w:name="_Toc441854004"/>
-      <w:bookmarkStart w:id="10" w:name="_Toc441854489"/>
+      <w:bookmarkStart w:id="8" w:name="_Toc441854004"/>
+      <w:bookmarkStart w:id="9" w:name="_Toc441854489"/>
       <w:r>
         <w:t xml:space="preserve">Figura </w:t>
       </w:r>
@@ -6642,8 +7037,8 @@
       <w:r>
         <w:t>Voting</w:t>
       </w:r>
+      <w:bookmarkEnd w:id="8"/>
       <w:bookmarkEnd w:id="9"/>
-      <w:bookmarkEnd w:id="10"/>
       <w:proofErr w:type="spellEnd"/>
     </w:p>
     <w:p>
@@ -7444,7 +7839,7 @@
         <w:pStyle w:val="Ttulo1"/>
         <w:jc w:val="both"/>
       </w:pPr>
-      <w:bookmarkStart w:id="11" w:name="_Toc442021289"/>
+      <w:bookmarkStart w:id="10" w:name="_Toc442032645"/>
       <w:r>
         <w:lastRenderedPageBreak/>
         <w:t>2</w:t>
@@ -7461,8 +7856,9 @@
       <w:r>
         <w:t>escripción del sistema</w:t>
       </w:r>
-      <w:bookmarkEnd w:id="11"/>
-    </w:p>
+      <w:bookmarkEnd w:id="10"/>
+    </w:p>
+    <w:p/>
     <w:p>
       <w:pPr>
         <w:jc w:val="both"/>
@@ -7680,7 +8076,7 @@
           <w:lang w:eastAsia="es-ES"/>
         </w:rPr>
         <w:drawing>
-          <wp:inline distT="0" distB="0" distL="0" distR="0" wp14:anchorId="7CAA9343" wp14:editId="36E06DA6">
+          <wp:inline distT="0" distB="0" distL="0" distR="0" wp14:anchorId="499E4340" wp14:editId="5786D161">
             <wp:extent cx="5400040" cy="1913255"/>
             <wp:effectExtent l="0" t="0" r="0" b="0"/>
             <wp:docPr id="14" name="Imagen 4"/>
@@ -7727,8 +8123,8 @@
         <w:pStyle w:val="Epgrafe"/>
         <w:jc w:val="center"/>
       </w:pPr>
-      <w:bookmarkStart w:id="12" w:name="_Toc441854005"/>
-      <w:bookmarkStart w:id="13" w:name="_Toc441854490"/>
+      <w:bookmarkStart w:id="11" w:name="_Toc441854005"/>
+      <w:bookmarkStart w:id="12" w:name="_Toc441854490"/>
       <w:r>
         <w:t xml:space="preserve">Figura </w:t>
       </w:r>
@@ -7754,8 +8150,8 @@
       <w:r>
         <w:t xml:space="preserve"> del sistema de AGORA@US</w:t>
       </w:r>
+      <w:bookmarkEnd w:id="11"/>
       <w:bookmarkEnd w:id="12"/>
-      <w:bookmarkEnd w:id="13"/>
     </w:p>
     <w:p>
       <w:pPr>
@@ -7808,7 +8204,7 @@
           <w:lang w:eastAsia="es-ES"/>
         </w:rPr>
         <w:drawing>
-          <wp:inline distT="0" distB="0" distL="0" distR="0" wp14:anchorId="2459086D" wp14:editId="06A4FA5E">
+          <wp:inline distT="0" distB="0" distL="0" distR="0" wp14:anchorId="6A1B5BFD" wp14:editId="36A4EC60">
             <wp:extent cx="5191850" cy="752580"/>
             <wp:effectExtent l="0" t="0" r="8890" b="9525"/>
             <wp:docPr id="15" name="Imagen 6"/>
@@ -7855,7 +8251,7 @@
         <w:pStyle w:val="Epgrafe"/>
         <w:jc w:val="center"/>
       </w:pPr>
-      <w:bookmarkStart w:id="14" w:name="_Toc441854491"/>
+      <w:bookmarkStart w:id="13" w:name="_Toc441854491"/>
       <w:r>
         <w:t xml:space="preserve">Figura </w:t>
       </w:r>
@@ -7870,7 +8266,7 @@
       <w:r>
         <w:t>. Peticiones GET sacado de la API del proyecto de EGC del año anterior.</w:t>
       </w:r>
-      <w:bookmarkEnd w:id="14"/>
+      <w:bookmarkEnd w:id="13"/>
     </w:p>
     <w:p>
       <w:pPr>
@@ -7905,7 +8301,6 @@
         <w:rPr>
           <w:sz w:val="24"/>
         </w:rPr>
-        <w:lastRenderedPageBreak/>
         <w:t>Registro en el sistema</w:t>
       </w:r>
     </w:p>
@@ -7935,7 +8330,7 @@
           <w:lang w:eastAsia="es-ES"/>
         </w:rPr>
         <w:drawing>
-          <wp:inline distT="0" distB="0" distL="0" distR="0" wp14:anchorId="50FBA924" wp14:editId="6194ACE8">
+          <wp:inline distT="0" distB="0" distL="0" distR="0" wp14:anchorId="700CF531" wp14:editId="3C273C3B">
             <wp:extent cx="5400040" cy="2216150"/>
             <wp:effectExtent l="0" t="0" r="0" b="0"/>
             <wp:docPr id="16" name="Imagen 5"/>
@@ -7982,8 +8377,8 @@
         <w:pStyle w:val="Epgrafe"/>
         <w:jc w:val="center"/>
       </w:pPr>
-      <w:bookmarkStart w:id="15" w:name="_Toc441854006"/>
-      <w:bookmarkStart w:id="16" w:name="_Toc441854492"/>
+      <w:bookmarkStart w:id="14" w:name="_Toc441854006"/>
+      <w:bookmarkStart w:id="15" w:name="_Toc441854492"/>
       <w:r>
         <w:t xml:space="preserve">Figura </w:t>
       </w:r>
@@ -8004,8 +8399,8 @@
       <w:r>
         <w:t>Formulario de registro del sistema AGORA@US</w:t>
       </w:r>
+      <w:bookmarkEnd w:id="14"/>
       <w:bookmarkEnd w:id="15"/>
-      <w:bookmarkEnd w:id="16"/>
     </w:p>
     <w:p>
       <w:pPr>
@@ -8020,7 +8415,7 @@
           <w:lang w:eastAsia="es-ES"/>
         </w:rPr>
         <w:drawing>
-          <wp:anchor distT="0" distB="0" distL="114300" distR="114300" simplePos="0" relativeHeight="251653632" behindDoc="0" locked="0" layoutInCell="1" allowOverlap="1" wp14:anchorId="44ECAF5E" wp14:editId="471093D9">
+          <wp:anchor distT="0" distB="0" distL="114300" distR="114300" simplePos="0" relativeHeight="251653632" behindDoc="0" locked="0" layoutInCell="1" allowOverlap="1" wp14:anchorId="483E7EC5" wp14:editId="20923584">
             <wp:simplePos x="0" y="0"/>
             <wp:positionH relativeFrom="margin">
               <wp:posOffset>-1270</wp:posOffset>
@@ -8087,7 +8482,7 @@
           <w:lang w:eastAsia="es-ES"/>
         </w:rPr>
         <w:drawing>
-          <wp:anchor distT="0" distB="0" distL="114300" distR="114300" simplePos="0" relativeHeight="251661824" behindDoc="1" locked="0" layoutInCell="1" allowOverlap="1" wp14:anchorId="7C89BFFE" wp14:editId="4B976337">
+          <wp:anchor distT="0" distB="0" distL="114300" distR="114300" simplePos="0" relativeHeight="251661824" behindDoc="1" locked="0" layoutInCell="1" allowOverlap="1" wp14:anchorId="241BDCA6" wp14:editId="5BECA205">
             <wp:simplePos x="0" y="0"/>
             <wp:positionH relativeFrom="margin">
               <wp:posOffset>8890</wp:posOffset>
@@ -8161,7 +8556,7 @@
         </w:rPr>
         <w:pict>
           <v:shape id="_x0000_s1070" type="#_x0000_t202" style="position:absolute;margin-left:1.45pt;margin-top:61.95pt;width:423.8pt;height:16.2pt;z-index:251677696;mso-position-horizontal-relative:text;mso-position-vertical-relative:text" stroked="f">
-            <v:textbox inset="0,0,0,0">
+            <v:textbox style="mso-next-textbox:#_x0000_s1070" inset="0,0,0,0">
               <w:txbxContent>
                 <w:p>
                   <w:pPr>
@@ -8171,7 +8566,7 @@
                       <w:noProof/>
                     </w:rPr>
                   </w:pPr>
-                  <w:bookmarkStart w:id="17" w:name="_Toc441854516"/>
+                  <w:bookmarkStart w:id="16" w:name="_Toc441854516"/>
                   <w:r>
                     <w:t xml:space="preserve">Tabla </w:t>
                   </w:r>
@@ -8186,7 +8581,7 @@
                   <w:r>
                     <w:t>. API REST ofrecida del proyecto de EGC  del año anterior</w:t>
                   </w:r>
-                  <w:bookmarkEnd w:id="17"/>
+                  <w:bookmarkEnd w:id="16"/>
                 </w:p>
               </w:txbxContent>
             </v:textbox>
@@ -8198,7 +8593,7 @@
       <w:pPr>
         <w:pStyle w:val="Ttulo1"/>
       </w:pPr>
-      <w:bookmarkStart w:id="18" w:name="_Toc442021290"/>
+      <w:bookmarkStart w:id="17" w:name="_Toc442032646"/>
       <w:r>
         <w:lastRenderedPageBreak/>
         <w:t>3</w:t>
@@ -8209,7 +8604,7 @@
       <w:r>
         <w:t xml:space="preserve"> Elementos de control</w:t>
       </w:r>
-      <w:bookmarkEnd w:id="18"/>
+      <w:bookmarkEnd w:id="17"/>
     </w:p>
     <w:p/>
     <w:p>
@@ -8561,17 +8956,15 @@
           <w:sz w:val="24"/>
           <w:szCs w:val="24"/>
         </w:rPr>
-        <w:t xml:space="preserve">Entorno de integración: </w:t>
-      </w:r>
-      <w:proofErr w:type="spellStart"/>
-      <w:r>
-        <w:rPr>
-          <w:sz w:val="24"/>
-          <w:szCs w:val="24"/>
-        </w:rPr>
-        <w:t>Jenkings</w:t>
-      </w:r>
-      <w:proofErr w:type="spellEnd"/>
+        <w:t>Entorno de integración: Jenkin</w:t>
+      </w:r>
+      <w:r>
+        <w:rPr>
+          <w:sz w:val="24"/>
+          <w:szCs w:val="24"/>
+        </w:rPr>
+        <w:t>s</w:t>
+      </w:r>
     </w:p>
     <w:p>
       <w:pPr>
@@ -8644,7 +9037,7 @@
           <w:lang w:eastAsia="es-ES"/>
         </w:rPr>
         <w:drawing>
-          <wp:inline distT="0" distB="0" distL="0" distR="0" wp14:anchorId="5D3E2EE9" wp14:editId="359A84AD">
+          <wp:inline distT="0" distB="0" distL="0" distR="0" wp14:anchorId="2010923A" wp14:editId="36C690F0">
             <wp:extent cx="3336548" cy="1857913"/>
             <wp:effectExtent l="0" t="0" r="0" b="0"/>
             <wp:docPr id="7" name="Imagen 7" descr="C:\Users\raul-sergio\Desktop\Ingeniería Informática.Ingeniería del Software\Cuarto curso\Asignaturas 1º Cuatrimestre\Evolución y Gestión de la Configuración\Trabajo\Parte de Sergio\Sin título.png"/>
@@ -8698,8 +9091,8 @@
         <w:pStyle w:val="Epgrafe"/>
         <w:jc w:val="center"/>
       </w:pPr>
-      <w:bookmarkStart w:id="19" w:name="_Toc441854007"/>
-      <w:bookmarkStart w:id="20" w:name="_Toc441854493"/>
+      <w:bookmarkStart w:id="18" w:name="_Toc441854007"/>
+      <w:bookmarkStart w:id="19" w:name="_Toc441854493"/>
       <w:r>
         <w:t xml:space="preserve">Figura </w:t>
       </w:r>
@@ -8714,8 +9107,8 @@
       <w:r>
         <w:t>. Diagrama de entornos</w:t>
       </w:r>
+      <w:bookmarkEnd w:id="18"/>
       <w:bookmarkEnd w:id="19"/>
-      <w:bookmarkEnd w:id="20"/>
     </w:p>
     <w:p>
       <w:pPr>
@@ -8746,14 +9139,6 @@
           <w:szCs w:val="24"/>
         </w:rPr>
         <w:t xml:space="preserve">Se debe de indicar que el número de entornos depende de las diferentes organizaciones. Incluso dentro de una misma organización, los entornos pueden variar dependiendo del proyecto que se trate. </w:t>
-      </w:r>
-      <w:r>
-        <w:rPr>
-          <w:color w:val="548DD4" w:themeColor="text2" w:themeTint="99"/>
-          <w:sz w:val="24"/>
-          <w:szCs w:val="24"/>
-        </w:rPr>
-        <w:t>(Se ha omitido el asterisco de este párrafo)</w:t>
       </w:r>
     </w:p>
     <w:p>
@@ -9066,7 +9451,7 @@
       <w:pPr>
         <w:pStyle w:val="Ttulo1"/>
       </w:pPr>
-      <w:bookmarkStart w:id="21" w:name="_Toc442021291"/>
+      <w:bookmarkStart w:id="20" w:name="_Toc442032647"/>
       <w:r>
         <w:lastRenderedPageBreak/>
         <w:t>4</w:t>
@@ -9077,7 +9462,7 @@
       <w:r>
         <w:t xml:space="preserve"> Entorno de desarrollo</w:t>
       </w:r>
-      <w:bookmarkEnd w:id="21"/>
+      <w:bookmarkEnd w:id="20"/>
     </w:p>
     <w:p/>
     <w:p>
@@ -9182,19 +9567,10 @@
           <w:sz w:val="24"/>
           <w:szCs w:val="24"/>
         </w:rPr>
-        <w:t xml:space="preserve">. Se descarga desde </w:t>
-      </w:r>
-      <w:r>
-        <w:rPr>
-          <w:rFonts w:cs="Calibri"/>
-          <w:i/>
-          <w:iCs/>
-          <w:color w:val="000000"/>
-          <w:sz w:val="24"/>
-          <w:szCs w:val="24"/>
-        </w:rPr>
-        <w:t xml:space="preserve">http://aptana.com </w:t>
-      </w:r>
+        <w:t xml:space="preserve">. </w:t>
+      </w:r>
+      <w:bookmarkStart w:id="21" w:name="_GoBack"/>
+      <w:bookmarkEnd w:id="21"/>
     </w:p>
     <w:p>
       <w:pPr>
@@ -9342,7 +9718,7 @@
           <w:lang w:eastAsia="es-ES"/>
         </w:rPr>
         <w:drawing>
-          <wp:inline distT="0" distB="0" distL="0" distR="0" wp14:anchorId="2296CD8C" wp14:editId="0E5842D6">
+          <wp:inline distT="0" distB="0" distL="0" distR="0" wp14:anchorId="7AB3272B" wp14:editId="45F2909C">
             <wp:extent cx="4514850" cy="3709197"/>
             <wp:effectExtent l="0" t="0" r="0" b="5715"/>
             <wp:docPr id="20" name="Imagen 3"/>
@@ -9541,7 +9917,7 @@
           <w:lang w:eastAsia="es-ES"/>
         </w:rPr>
         <w:drawing>
-          <wp:inline distT="0" distB="0" distL="0" distR="0" wp14:anchorId="41116D92" wp14:editId="54A556CD">
+          <wp:inline distT="0" distB="0" distL="0" distR="0" wp14:anchorId="05A29168" wp14:editId="48B1095D">
             <wp:extent cx="3266664" cy="4018148"/>
             <wp:effectExtent l="0" t="0" r="0" b="1905"/>
             <wp:docPr id="21" name="Imagen 1"/>
@@ -9685,7 +10061,7 @@
           <w:lang w:eastAsia="es-ES"/>
         </w:rPr>
         <w:drawing>
-          <wp:inline distT="0" distB="0" distL="0" distR="0" wp14:anchorId="036567FA" wp14:editId="64529D3D">
+          <wp:inline distT="0" distB="0" distL="0" distR="0" wp14:anchorId="4AC112AC" wp14:editId="6BF61AD0">
             <wp:extent cx="2999494" cy="2245912"/>
             <wp:effectExtent l="0" t="0" r="0" b="2540"/>
             <wp:docPr id="22" name="Imagen 2"/>
@@ -9864,7 +10240,7 @@
           <w:lang w:eastAsia="es-ES"/>
         </w:rPr>
         <w:drawing>
-          <wp:inline distT="0" distB="0" distL="0" distR="0" wp14:anchorId="258431C1" wp14:editId="5B757AF9">
+          <wp:inline distT="0" distB="0" distL="0" distR="0" wp14:anchorId="5B6F7E98" wp14:editId="5F586FBF">
             <wp:extent cx="3896227" cy="2553419"/>
             <wp:effectExtent l="0" t="0" r="9525" b="0"/>
             <wp:docPr id="23" name="Imagen 6" descr="C:\Users\raul-sergio\Desktop\Sin título.jpg"/>
@@ -10186,7 +10562,7 @@
         </w:rPr>
         <w:lastRenderedPageBreak/>
         <w:drawing>
-          <wp:inline distT="0" distB="0" distL="0" distR="0" wp14:anchorId="1C547C5C" wp14:editId="703394D0">
+          <wp:inline distT="0" distB="0" distL="0" distR="0" wp14:anchorId="5EC3ED1E" wp14:editId="1D6C85F8">
             <wp:extent cx="2458528" cy="3064403"/>
             <wp:effectExtent l="0" t="0" r="0" b="3175"/>
             <wp:docPr id="24" name="Imagen 8" descr="C:\Users\raul-sergio\Desktop\Captura.PNG"/>
@@ -10293,7 +10669,7 @@
       <w:pPr>
         <w:pStyle w:val="Ttulo1"/>
       </w:pPr>
-      <w:bookmarkStart w:id="32" w:name="_Toc442021292"/>
+      <w:bookmarkStart w:id="32" w:name="_Toc442032648"/>
       <w:r>
         <w:lastRenderedPageBreak/>
         <w:t>5</w:t>
@@ -10586,7 +10962,7 @@
         </w:rPr>
         <w:lastRenderedPageBreak/>
         <w:drawing>
-          <wp:inline distT="0" distB="0" distL="0" distR="0" wp14:anchorId="03632C7A" wp14:editId="0EAE0510">
+          <wp:inline distT="0" distB="0" distL="0" distR="0" wp14:anchorId="675C4E69" wp14:editId="5B3911BF">
             <wp:extent cx="5400040" cy="4098925"/>
             <wp:effectExtent l="19050" t="0" r="0" b="0"/>
             <wp:docPr id="2" name="0 Imagen" descr="Sin título.jpg"/>
@@ -10695,7 +11071,7 @@
       </w:pPr>
       <w:bookmarkStart w:id="36" w:name="_Toc438936698"/>
       <w:bookmarkStart w:id="37" w:name="_Toc441705017"/>
-      <w:bookmarkStart w:id="38" w:name="_Toc442021293"/>
+      <w:bookmarkStart w:id="38" w:name="_Toc442032649"/>
       <w:r>
         <w:t>5</w:t>
       </w:r>
@@ -11385,7 +11761,7 @@
       </w:pPr>
       <w:bookmarkStart w:id="39" w:name="_Toc438936699"/>
       <w:bookmarkStart w:id="40" w:name="_Toc441705018"/>
-      <w:bookmarkStart w:id="41" w:name="_Toc442021294"/>
+      <w:bookmarkStart w:id="41" w:name="_Toc442032650"/>
       <w:r>
         <w:t>5</w:t>
       </w:r>
@@ -11796,7 +12172,7 @@
       </w:pPr>
       <w:bookmarkStart w:id="42" w:name="_Toc438936700"/>
       <w:bookmarkStart w:id="43" w:name="_Toc441705019"/>
-      <w:bookmarkStart w:id="44" w:name="_Toc442021295"/>
+      <w:bookmarkStart w:id="44" w:name="_Toc442032651"/>
       <w:r>
         <w:rPr>
           <w:color w:val="548DD4" w:themeColor="text2" w:themeTint="99"/>
@@ -12692,7 +13068,7 @@
       </w:pPr>
       <w:bookmarkStart w:id="46" w:name="_Toc438936702"/>
       <w:bookmarkStart w:id="47" w:name="_Toc441705021"/>
-      <w:bookmarkStart w:id="48" w:name="_Toc442021296"/>
+      <w:bookmarkStart w:id="48" w:name="_Toc442032652"/>
       <w:r>
         <w:rPr>
           <w:color w:val="548DD4" w:themeColor="text2" w:themeTint="99"/>
@@ -13089,7 +13465,7 @@
         <w:pStyle w:val="Ttulo1"/>
       </w:pPr>
       <w:bookmarkStart w:id="49" w:name="_Toc441851142"/>
-      <w:bookmarkStart w:id="50" w:name="_Toc442021297"/>
+      <w:bookmarkStart w:id="50" w:name="_Toc442032653"/>
       <w:r>
         <w:lastRenderedPageBreak/>
         <w:t>6</w:t>
@@ -13121,7 +13497,7 @@
         </w:rPr>
       </w:pPr>
       <w:bookmarkStart w:id="51" w:name="_Toc441851143"/>
-      <w:bookmarkStart w:id="52" w:name="_Toc442021298"/>
+      <w:bookmarkStart w:id="52" w:name="_Toc442032654"/>
       <w:r>
         <w:rPr>
           <w:color w:val="548DD4" w:themeColor="text2" w:themeTint="99"/>
@@ -13162,7 +13538,7 @@
         </w:rPr>
       </w:pPr>
       <w:bookmarkStart w:id="54" w:name="_Toc441851144"/>
-      <w:bookmarkStart w:id="55" w:name="_Toc442021299"/>
+      <w:bookmarkStart w:id="55" w:name="_Toc442032655"/>
       <w:r>
         <w:rPr>
           <w:color w:val="548DD4" w:themeColor="text2" w:themeTint="99"/>
@@ -13646,7 +14022,7 @@
         </w:rPr>
       </w:pPr>
       <w:bookmarkStart w:id="56" w:name="_Toc441851145"/>
-      <w:bookmarkStart w:id="57" w:name="_Toc442021300"/>
+      <w:bookmarkStart w:id="57" w:name="_Toc442032656"/>
       <w:r>
         <w:rPr>
           <w:color w:val="548DD4" w:themeColor="text2" w:themeTint="99"/>
@@ -13795,7 +14171,7 @@
         </w:rPr>
       </w:pPr>
       <w:bookmarkStart w:id="58" w:name="_Toc441851146"/>
-      <w:bookmarkStart w:id="59" w:name="_Toc442021301"/>
+      <w:bookmarkStart w:id="59" w:name="_Toc442032657"/>
       <w:r>
         <w:rPr>
           <w:color w:val="548DD4" w:themeColor="text2" w:themeTint="99"/>
@@ -14147,7 +14523,7 @@
           <w:color w:val="548DD4" w:themeColor="text2" w:themeTint="99"/>
         </w:rPr>
       </w:pPr>
-      <w:bookmarkStart w:id="61" w:name="_Toc442021302"/>
+      <w:bookmarkStart w:id="61" w:name="_Toc442032658"/>
       <w:r>
         <w:rPr>
           <w:color w:val="548DD4" w:themeColor="text2" w:themeTint="99"/>
@@ -14218,7 +14594,7 @@
         </w:rPr>
       </w:pPr>
       <w:bookmarkStart w:id="62" w:name="_Toc441851148"/>
-      <w:bookmarkStart w:id="63" w:name="_Toc442021303"/>
+      <w:bookmarkStart w:id="63" w:name="_Toc442032659"/>
       <w:r>
         <w:rPr>
           <w:color w:val="548DD4" w:themeColor="text2" w:themeTint="99"/>
@@ -14360,7 +14736,7 @@
         <w:pStyle w:val="Ttulo1"/>
         <w:jc w:val="both"/>
       </w:pPr>
-      <w:bookmarkStart w:id="64" w:name="_Toc442021304"/>
+      <w:bookmarkStart w:id="64" w:name="_Toc442032660"/>
       <w:r>
         <w:rPr>
           <w:color w:val="7030A0"/>
@@ -14401,7 +14777,7 @@
         <w:pStyle w:val="Ttulo2"/>
         <w:jc w:val="both"/>
       </w:pPr>
-      <w:bookmarkStart w:id="65" w:name="_Toc442021305"/>
+      <w:bookmarkStart w:id="65" w:name="_Toc442032661"/>
       <w:r>
         <w:t>7</w:t>
       </w:r>
@@ -14584,7 +14960,7 @@
           <w:lang w:eastAsia="es-ES"/>
         </w:rPr>
         <w:drawing>
-          <wp:inline distT="0" distB="0" distL="0" distR="0" wp14:anchorId="2B368A80" wp14:editId="666C0A31">
+          <wp:inline distT="0" distB="0" distL="0" distR="0" wp14:anchorId="376AB30A" wp14:editId="13635AA1">
             <wp:extent cx="5400040" cy="2860040"/>
             <wp:effectExtent l="19050" t="0" r="0" b="0"/>
             <wp:docPr id="3" name="0 Imagen" descr="Sin título4.jpg"/>
@@ -14816,7 +15192,7 @@
           <w:lang w:eastAsia="es-ES"/>
         </w:rPr>
         <w:drawing>
-          <wp:inline distT="0" distB="0" distL="0" distR="0" wp14:anchorId="695A4599" wp14:editId="472CDCB1">
+          <wp:inline distT="0" distB="0" distL="0" distR="0" wp14:anchorId="65989DB7" wp14:editId="2AE75D68">
             <wp:extent cx="5400040" cy="3148330"/>
             <wp:effectExtent l="19050" t="0" r="0" b="0"/>
             <wp:docPr id="6" name="1 Imagen" descr="Sin título5.jpg"/>
@@ -15491,7 +15867,7 @@
         <w:pStyle w:val="Ttulo2"/>
         <w:jc w:val="both"/>
       </w:pPr>
-      <w:bookmarkStart w:id="70" w:name="_Toc442021306"/>
+      <w:bookmarkStart w:id="70" w:name="_Toc442032662"/>
       <w:r>
         <w:t>7</w:t>
       </w:r>
@@ -16091,7 +16467,7 @@
       <w:pPr>
         <w:pStyle w:val="Ttulo1"/>
       </w:pPr>
-      <w:bookmarkStart w:id="71" w:name="_Toc442021307"/>
+      <w:bookmarkStart w:id="71" w:name="_Toc442032663"/>
       <w:r>
         <w:lastRenderedPageBreak/>
         <w:t>8</w:t>
@@ -16140,7 +16516,7 @@
         <w:pStyle w:val="Ttulo2"/>
         <w:jc w:val="both"/>
       </w:pPr>
-      <w:bookmarkStart w:id="72" w:name="_Toc442021308"/>
+      <w:bookmarkStart w:id="72" w:name="_Toc442032664"/>
       <w:r>
         <w:t>8.1 Entregables</w:t>
       </w:r>
@@ -16370,10 +16746,12 @@
         <w:jc w:val="both"/>
       </w:pPr>
       <w:bookmarkStart w:id="73" w:name="_Toc441970271"/>
+      <w:bookmarkStart w:id="74" w:name="_Toc442032665"/>
       <w:r>
         <w:t>8.2 Entrega</w:t>
       </w:r>
       <w:bookmarkEnd w:id="73"/>
+      <w:bookmarkEnd w:id="74"/>
     </w:p>
     <w:p/>
     <w:p>
@@ -16483,10 +16861,12 @@
         <w:pStyle w:val="Ttulo2"/>
         <w:jc w:val="both"/>
       </w:pPr>
+      <w:bookmarkStart w:id="75" w:name="_Toc442032666"/>
       <w:r>
         <w:lastRenderedPageBreak/>
         <w:t>8.3 Roles</w:t>
       </w:r>
+      <w:bookmarkEnd w:id="75"/>
     </w:p>
     <w:p/>
     <w:p>
@@ -16631,9 +17011,25 @@
         <w:pStyle w:val="Ttulo2"/>
         <w:jc w:val="both"/>
       </w:pPr>
+      <w:bookmarkStart w:id="76" w:name="_Toc442032667"/>
       <w:r>
         <w:t>8.4 Mecanismo de despliegue</w:t>
       </w:r>
+      <w:bookmarkEnd w:id="76"/>
+    </w:p>
+    <w:p/>
+    <w:p>
+      <w:pPr>
+        <w:autoSpaceDE w:val="0"/>
+        <w:autoSpaceDN w:val="0"/>
+        <w:adjustRightInd w:val="0"/>
+        <w:spacing w:after="0" w:line="240" w:lineRule="auto"/>
+        <w:jc w:val="both"/>
+        <w:rPr>
+          <w:rFonts w:ascii="Calibri" w:hAnsi="Calibri" w:cs="Calibri"/>
+          <w:color w:val="548DD4" w:themeColor="text2" w:themeTint="99"/>
+        </w:rPr>
+      </w:pPr>
     </w:p>
     <w:p/>
     <w:p/>
@@ -16641,7 +17037,6 @@
     <w:p/>
     <w:p/>
     <w:p/>
-    <w:p/>
     <w:p>
       <w:pPr>
         <w:rPr>
@@ -16723,7 +17118,7 @@
       <w:pPr>
         <w:pStyle w:val="Ttulo1"/>
       </w:pPr>
-      <w:bookmarkStart w:id="74" w:name="_Toc442021309"/>
+      <w:bookmarkStart w:id="77" w:name="_Toc442032668"/>
       <w:r>
         <w:lastRenderedPageBreak/>
         <w:t>9</w:t>
@@ -16731,9 +17126,9 @@
       <w:r>
         <w:t>. Mapa de herramientas</w:t>
       </w:r>
-      <w:bookmarkStart w:id="75" w:name="_Toc441699124"/>
-      <w:bookmarkStart w:id="76" w:name="_Toc441704810"/>
-      <w:bookmarkStart w:id="77" w:name="_Toc441705028"/>
+      <w:bookmarkStart w:id="78" w:name="_Toc441699124"/>
+      <w:bookmarkStart w:id="79" w:name="_Toc441704810"/>
+      <w:bookmarkStart w:id="80" w:name="_Toc441705028"/>
       <w:r>
         <w:rPr>
           <w:b w:val="0"/>
@@ -16742,7 +17137,7 @@
           <w:lang w:eastAsia="es-ES"/>
         </w:rPr>
         <w:drawing>
-          <wp:anchor distT="0" distB="0" distL="114300" distR="114300" simplePos="0" relativeHeight="251662848" behindDoc="1" locked="0" layoutInCell="1" allowOverlap="1" wp14:anchorId="6FBFCA8D" wp14:editId="2BCA83F3">
+          <wp:anchor distT="0" distB="0" distL="114300" distR="114300" simplePos="0" relativeHeight="251662848" behindDoc="1" locked="0" layoutInCell="1" allowOverlap="1" wp14:anchorId="08F73627" wp14:editId="0EE521B4">
             <wp:simplePos x="0" y="0"/>
             <wp:positionH relativeFrom="column">
               <wp:posOffset>5715</wp:posOffset>
@@ -16801,10 +17196,10 @@
           </wp:anchor>
         </w:drawing>
       </w:r>
-      <w:bookmarkEnd w:id="74"/>
-      <w:bookmarkEnd w:id="75"/>
-      <w:bookmarkEnd w:id="76"/>
       <w:bookmarkEnd w:id="77"/>
+      <w:bookmarkEnd w:id="78"/>
+      <w:bookmarkEnd w:id="79"/>
+      <w:bookmarkEnd w:id="80"/>
       <w:r>
         <w:t xml:space="preserve"> </w:t>
       </w:r>
@@ -16853,15 +17248,15 @@
         </w:rPr>
         <w:pict>
           <v:shape id="_x0000_s1068" type="#_x0000_t202" style="position:absolute;margin-left:.45pt;margin-top:8.1pt;width:448.5pt;height:11.4pt;z-index:251675648;mso-position-horizontal-relative:text;mso-position-vertical-relative:text" stroked="f">
-            <v:textbox inset="0,0,0,0">
+            <v:textbox style="mso-next-textbox:#_x0000_s1068" inset="0,0,0,0">
               <w:txbxContent>
                 <w:p>
                   <w:pPr>
                     <w:pStyle w:val="Epgrafe"/>
                     <w:jc w:val="center"/>
                   </w:pPr>
-                  <w:bookmarkStart w:id="78" w:name="_Toc441854016"/>
-                  <w:bookmarkStart w:id="79" w:name="_Toc441854502"/>
+                  <w:bookmarkStart w:id="81" w:name="_Toc441854016"/>
+                  <w:bookmarkStart w:id="82" w:name="_Toc441854502"/>
                   <w:r>
                     <w:t xml:space="preserve">Figura </w:t>
                   </w:r>
@@ -16876,8 +17271,8 @@
                   <w:r>
                     <w:t>. . Mapa de herramientas</w:t>
                   </w:r>
-                  <w:bookmarkEnd w:id="78"/>
-                  <w:bookmarkEnd w:id="79"/>
+                  <w:bookmarkEnd w:id="81"/>
+                  <w:bookmarkEnd w:id="82"/>
                 </w:p>
                 <w:p>
                   <w:pPr>
@@ -16938,42 +17333,159 @@
         <w:pStyle w:val="Ttulo2"/>
         <w:jc w:val="both"/>
       </w:pPr>
-      <w:bookmarkStart w:id="80" w:name="_Toc442021310"/>
+      <w:bookmarkStart w:id="83" w:name="_Toc442032669"/>
       <w:r>
         <w:t>9</w:t>
       </w:r>
       <w:r>
         <w:t>.1 Descripción del mapa de herramientas</w:t>
       </w:r>
-      <w:bookmarkEnd w:id="80"/>
-    </w:p>
-    <w:p>
-      <w:pPr>
-        <w:jc w:val="both"/>
-        <w:rPr>
-          <w:sz w:val="24"/>
-        </w:rPr>
-      </w:pPr>
-    </w:p>
-    <w:p>
-      <w:pPr>
-        <w:jc w:val="both"/>
-        <w:rPr>
-          <w:sz w:val="24"/>
-          <w:szCs w:val="24"/>
-        </w:rPr>
-      </w:pPr>
-      <w:r>
-        <w:rPr>
-          <w:sz w:val="24"/>
-          <w:szCs w:val="24"/>
-        </w:rPr>
-        <w:t xml:space="preserve">Todos los grupos han utilizado la wiki de </w:t>
+      <w:bookmarkEnd w:id="83"/>
+    </w:p>
+    <w:p/>
+    <w:p>
+      <w:pPr>
+        <w:autoSpaceDE w:val="0"/>
+        <w:autoSpaceDN w:val="0"/>
+        <w:adjustRightInd w:val="0"/>
+        <w:spacing w:after="0" w:line="240" w:lineRule="auto"/>
+        <w:jc w:val="both"/>
+        <w:rPr>
+          <w:color w:val="548DD4" w:themeColor="text2" w:themeTint="99"/>
+        </w:rPr>
+      </w:pPr>
+      <w:r>
+        <w:rPr>
+          <w:rFonts w:ascii="Calibri" w:hAnsi="Calibri" w:cs="Calibri"/>
+          <w:color w:val="548DD4" w:themeColor="text2" w:themeTint="99"/>
+          <w:sz w:val="24"/>
+          <w:szCs w:val="24"/>
+        </w:rPr>
+        <w:t>En esta sección, se van a definir cada una de las herramientas que dan soporte y sirven de base para el desarrollo del código</w:t>
+      </w:r>
+      <w:r>
+        <w:rPr>
+          <w:rFonts w:ascii="Calibri" w:hAnsi="Calibri" w:cs="Calibri"/>
+          <w:color w:val="548DD4" w:themeColor="text2" w:themeTint="99"/>
+          <w:sz w:val="24"/>
+          <w:szCs w:val="24"/>
+        </w:rPr>
+        <w:t>, así como el despliegue del mismo.</w:t>
+      </w:r>
+      <w:r>
+        <w:rPr>
+          <w:rFonts w:ascii="Calibri" w:hAnsi="Calibri" w:cs="Calibri"/>
+          <w:color w:val="548DD4" w:themeColor="text2" w:themeTint="99"/>
+          <w:sz w:val="24"/>
+          <w:szCs w:val="24"/>
+        </w:rPr>
+        <w:t xml:space="preserve"> Para ello, describiremos poco a poco cada </w:t>
+      </w:r>
+      <w:r>
+        <w:rPr>
+          <w:rFonts w:ascii="Calibri" w:hAnsi="Calibri" w:cs="Calibri"/>
+          <w:color w:val="548DD4" w:themeColor="text2" w:themeTint="99"/>
+          <w:sz w:val="24"/>
+          <w:szCs w:val="24"/>
+        </w:rPr>
+        <w:t>uno de los elementos representad</w:t>
+      </w:r>
+      <w:r>
+        <w:rPr>
+          <w:rFonts w:ascii="Calibri" w:hAnsi="Calibri" w:cs="Calibri"/>
+          <w:color w:val="548DD4" w:themeColor="text2" w:themeTint="99"/>
+          <w:sz w:val="24"/>
+          <w:szCs w:val="24"/>
+        </w:rPr>
+        <w:t xml:space="preserve">os en la figura </w:t>
+      </w:r>
+      <w:r>
+        <w:rPr>
+          <w:rFonts w:ascii="Calibri" w:hAnsi="Calibri" w:cs="Calibri"/>
+          <w:color w:val="548DD4" w:themeColor="text2" w:themeTint="99"/>
+          <w:sz w:val="24"/>
+          <w:szCs w:val="24"/>
+        </w:rPr>
+        <w:t xml:space="preserve">14, </w:t>
+      </w:r>
+      <w:r>
+        <w:rPr>
+          <w:rFonts w:ascii="Calibri" w:hAnsi="Calibri" w:cs="Calibri"/>
+          <w:color w:val="548DD4" w:themeColor="text2" w:themeTint="99"/>
+          <w:sz w:val="24"/>
+          <w:szCs w:val="24"/>
+        </w:rPr>
+        <w:t xml:space="preserve">expuesta </w:t>
+      </w:r>
+      <w:r>
+        <w:rPr>
+          <w:rFonts w:ascii="Calibri" w:hAnsi="Calibri" w:cs="Calibri"/>
+          <w:color w:val="548DD4" w:themeColor="text2" w:themeTint="99"/>
+          <w:sz w:val="24"/>
+          <w:szCs w:val="24"/>
+        </w:rPr>
+        <w:t>en el</w:t>
+      </w:r>
+      <w:r>
+        <w:rPr>
+          <w:rFonts w:ascii="Calibri" w:hAnsi="Calibri" w:cs="Calibri"/>
+          <w:color w:val="548DD4" w:themeColor="text2" w:themeTint="99"/>
+          <w:sz w:val="24"/>
+          <w:szCs w:val="24"/>
+        </w:rPr>
+        <w:t xml:space="preserve"> apartado anterior. </w:t>
+      </w:r>
+    </w:p>
+    <w:p>
+      <w:pPr>
+        <w:jc w:val="both"/>
+        <w:rPr>
+          <w:color w:val="548DD4" w:themeColor="text2" w:themeTint="99"/>
+          <w:sz w:val="24"/>
+        </w:rPr>
+      </w:pPr>
+    </w:p>
+    <w:p>
+      <w:pPr>
+        <w:jc w:val="both"/>
+        <w:rPr>
+          <w:color w:val="548DD4" w:themeColor="text2" w:themeTint="99"/>
+          <w:sz w:val="24"/>
+          <w:szCs w:val="24"/>
+        </w:rPr>
+      </w:pPr>
+      <w:r>
+        <w:rPr>
+          <w:color w:val="548DD4" w:themeColor="text2" w:themeTint="99"/>
+          <w:sz w:val="24"/>
+          <w:szCs w:val="24"/>
+        </w:rPr>
+        <w:t>En primer lugar, indicar que t</w:t>
+      </w:r>
+      <w:r>
+        <w:rPr>
+          <w:color w:val="548DD4" w:themeColor="text2" w:themeTint="99"/>
+          <w:sz w:val="24"/>
+          <w:szCs w:val="24"/>
+        </w:rPr>
+        <w:t xml:space="preserve">odos los grupos han utilizado </w:t>
+      </w:r>
+      <w:r>
+        <w:rPr>
+          <w:rFonts w:cs="Arial"/>
+          <w:bCs/>
+          <w:color w:val="548DD4" w:themeColor="text2" w:themeTint="99"/>
+          <w:sz w:val="24"/>
+          <w:szCs w:val="24"/>
+          <w:shd w:val="clear" w:color="auto" w:fill="FFFFFF"/>
+        </w:rPr>
+        <w:t>Wiki de la asignatura Evolución y Gestión de la Configuración (</w:t>
       </w:r>
       <w:hyperlink r:id="rId42" w:history="1">
         <w:r>
           <w:rPr>
             <w:rStyle w:val="Hipervnculo"/>
+            <w:color w:val="548DD4" w:themeColor="text2" w:themeTint="99"/>
             <w:sz w:val="24"/>
             <w:szCs w:val="24"/>
           </w:rPr>
@@ -16982,13 +17494,96 @@
       </w:hyperlink>
       <w:r>
         <w:rPr>
-          <w:sz w:val="24"/>
-          <w:szCs w:val="24"/>
-        </w:rPr>
-        <w:t>, por lo que aparece como nexo común a todos ellos. Desde ella descargamos la aplicación del año pasado y en ella fuimos documentando el desarrollo (actas de reunión,</w:t>
-      </w:r>
-      <w:r>
-        <w:rPr>
+          <w:rFonts w:cs="Arial"/>
+          <w:bCs/>
+          <w:color w:val="548DD4" w:themeColor="text2" w:themeTint="99"/>
+          <w:sz w:val="24"/>
+          <w:szCs w:val="24"/>
+          <w:shd w:val="clear" w:color="auto" w:fill="FFFFFF"/>
+        </w:rPr>
+        <w:t>)</w:t>
+      </w:r>
+      <w:r>
+        <w:rPr>
+          <w:rStyle w:val="apple-converted-space"/>
+          <w:rFonts w:cs="Arial"/>
+          <w:color w:val="548DD4" w:themeColor="text2" w:themeTint="99"/>
+          <w:sz w:val="24"/>
+          <w:szCs w:val="24"/>
+          <w:shd w:val="clear" w:color="auto" w:fill="FFFFFF"/>
+        </w:rPr>
+        <w:t>,</w:t>
+      </w:r>
+      <w:r>
+        <w:rPr>
+          <w:rFonts w:cs="Arial"/>
+          <w:bCs/>
+          <w:color w:val="548DD4" w:themeColor="text2" w:themeTint="99"/>
+          <w:sz w:val="24"/>
+          <w:szCs w:val="24"/>
+          <w:shd w:val="clear" w:color="auto" w:fill="FFFFFF"/>
+        </w:rPr>
+        <w:t xml:space="preserve"> </w:t>
+      </w:r>
+      <w:r>
+        <w:rPr>
+          <w:color w:val="548DD4" w:themeColor="text2" w:themeTint="99"/>
+          <w:sz w:val="24"/>
+          <w:szCs w:val="24"/>
+        </w:rPr>
+        <w:t xml:space="preserve">por lo que aparece como nexo común a todos ellos. </w:t>
+      </w:r>
+      <w:r>
+        <w:rPr>
+          <w:color w:val="548DD4" w:themeColor="text2" w:themeTint="99"/>
+          <w:sz w:val="24"/>
+          <w:szCs w:val="24"/>
+        </w:rPr>
+        <w:t xml:space="preserve">Gracias a ella, </w:t>
+      </w:r>
+      <w:r>
+        <w:rPr>
+          <w:color w:val="548DD4" w:themeColor="text2" w:themeTint="99"/>
+          <w:sz w:val="24"/>
+          <w:szCs w:val="24"/>
+        </w:rPr>
+        <w:t xml:space="preserve"> descargamos la aplicación </w:t>
+      </w:r>
+      <w:r>
+        <w:rPr>
+          <w:color w:val="548DD4" w:themeColor="text2" w:themeTint="99"/>
+          <w:sz w:val="24"/>
+          <w:szCs w:val="24"/>
+        </w:rPr>
+        <w:t xml:space="preserve">desarrollada por los alumnos que cursaron la asignatura el año pasado y en ella, a su vez, se fueron </w:t>
+      </w:r>
+      <w:r>
+        <w:rPr>
+          <w:color w:val="548DD4" w:themeColor="text2" w:themeTint="99"/>
+          <w:sz w:val="24"/>
+          <w:szCs w:val="24"/>
+        </w:rPr>
+        <w:t>documentando el desarrollo</w:t>
+      </w:r>
+      <w:r>
+        <w:rPr>
+          <w:color w:val="548DD4" w:themeColor="text2" w:themeTint="99"/>
+          <w:sz w:val="24"/>
+          <w:szCs w:val="24"/>
+        </w:rPr>
+        <w:t xml:space="preserve"> del proyecto</w:t>
+      </w:r>
+      <w:r>
+        <w:rPr>
+          <w:color w:val="548DD4" w:themeColor="text2" w:themeTint="99"/>
+          <w:sz w:val="24"/>
+          <w:szCs w:val="24"/>
+        </w:rPr>
+        <w:t xml:space="preserve"> (actas de reunión,</w:t>
+      </w:r>
+      <w:r>
+        <w:rPr>
+          <w:color w:val="548DD4" w:themeColor="text2" w:themeTint="99"/>
           <w:sz w:val="24"/>
           <w:szCs w:val="24"/>
         </w:rPr>
@@ -16997,6 +17592,7 @@
       <w:proofErr w:type="spellStart"/>
       <w:r>
         <w:rPr>
+          <w:color w:val="548DD4" w:themeColor="text2" w:themeTint="99"/>
           <w:sz w:val="24"/>
           <w:szCs w:val="24"/>
         </w:rPr>
@@ -17005,6 +17601,7 @@
       <w:proofErr w:type="spellEnd"/>
       <w:r>
         <w:rPr>
+          <w:color w:val="548DD4" w:themeColor="text2" w:themeTint="99"/>
           <w:sz w:val="24"/>
           <w:szCs w:val="24"/>
         </w:rPr>
@@ -17024,6 +17621,7 @@
           <w:sz w:val="24"/>
           <w:szCs w:val="24"/>
         </w:rPr>
+        <w:lastRenderedPageBreak/>
         <w:t xml:space="preserve">Para la gestión del código </w:t>
       </w:r>
       <w:r>
@@ -17221,15 +17819,6 @@
           <w:szCs w:val="24"/>
         </w:rPr>
       </w:pPr>
-    </w:p>
-    <w:p>
-      <w:pPr>
-        <w:jc w:val="both"/>
-        <w:rPr>
-          <w:sz w:val="24"/>
-          <w:szCs w:val="24"/>
-        </w:rPr>
-      </w:pPr>
       <w:r>
         <w:rPr>
           <w:sz w:val="24"/>
@@ -17237,6 +17826,182 @@
         </w:rPr>
         <w:t>Se ha preparado una máquina virtual con la configuración necesaria para hacer funcionar el proyecto. Las herramientas principales son:</w:t>
       </w:r>
+    </w:p>
+    <w:p>
+      <w:pPr>
+        <w:jc w:val="both"/>
+        <w:rPr>
+          <w:sz w:val="24"/>
+          <w:szCs w:val="24"/>
+        </w:rPr>
+      </w:pPr>
+    </w:p>
+    <w:p>
+      <w:pPr>
+        <w:pStyle w:val="Prrafodelista"/>
+        <w:numPr>
+          <w:ilvl w:val="0"/>
+          <w:numId w:val="34"/>
+        </w:numPr>
+        <w:ind w:right="3288"/>
+        <w:jc w:val="both"/>
+        <w:rPr>
+          <w:color w:val="548DD4" w:themeColor="text2" w:themeTint="99"/>
+          <w:sz w:val="24"/>
+          <w:szCs w:val="24"/>
+        </w:rPr>
+      </w:pPr>
+      <w:r>
+        <w:rPr>
+          <w:noProof/>
+          <w:sz w:val="24"/>
+          <w:szCs w:val="24"/>
+          <w:lang w:eastAsia="es-ES"/>
+        </w:rPr>
+        <w:drawing>
+          <wp:anchor distT="0" distB="0" distL="114300" distR="114300" simplePos="0" relativeHeight="251680768" behindDoc="1" locked="0" layoutInCell="1" allowOverlap="1" wp14:anchorId="074ABE53" wp14:editId="59743803">
+            <wp:simplePos x="0" y="0"/>
+            <wp:positionH relativeFrom="column">
+              <wp:posOffset>3693795</wp:posOffset>
+            </wp:positionH>
+            <wp:positionV relativeFrom="paragraph">
+              <wp:posOffset>203200</wp:posOffset>
+            </wp:positionV>
+            <wp:extent cx="2302510" cy="828675"/>
+            <wp:effectExtent l="0" t="0" r="0" b="0"/>
+            <wp:wrapThrough wrapText="bothSides">
+              <wp:wrapPolygon edited="0">
+                <wp:start x="536" y="1490"/>
+                <wp:lineTo x="536" y="19862"/>
+                <wp:lineTo x="6612" y="19862"/>
+                <wp:lineTo x="14654" y="18372"/>
+                <wp:lineTo x="21088" y="14897"/>
+                <wp:lineTo x="21266" y="6952"/>
+                <wp:lineTo x="19122" y="5959"/>
+                <wp:lineTo x="6612" y="1490"/>
+                <wp:lineTo x="536" y="1490"/>
+              </wp:wrapPolygon>
+            </wp:wrapThrough>
+            <wp:docPr id="4" name="Imagen 4" descr="C:\Users\raul-sergio\Desktop\aptana_black.png"/>
+            <wp:cNvGraphicFramePr>
+              <a:graphicFrameLocks xmlns:a="http://schemas.openxmlformats.org/drawingml/2006/main" noChangeAspect="1"/>
+            </wp:cNvGraphicFramePr>
+            <a:graphic xmlns:a="http://schemas.openxmlformats.org/drawingml/2006/main">
+              <a:graphicData uri="http://schemas.openxmlformats.org/drawingml/2006/picture">
+                <pic:pic xmlns:pic="http://schemas.openxmlformats.org/drawingml/2006/picture">
+                  <pic:nvPicPr>
+                    <pic:cNvPr id="0" name="Picture 1" descr="C:\Users\raul-sergio\Desktop\aptana_black.png"/>
+                    <pic:cNvPicPr>
+                      <a:picLocks noChangeAspect="1" noChangeArrowheads="1"/>
+                    </pic:cNvPicPr>
+                  </pic:nvPicPr>
+                  <pic:blipFill>
+                    <a:blip r:embed="rId45" cstate="print">
+                      <a:extLst>
+                        <a:ext uri="{28A0092B-C50C-407E-A947-70E740481C1C}">
+                          <a14:useLocalDpi xmlns:a14="http://schemas.microsoft.com/office/drawing/2010/main" val="0"/>
+                        </a:ext>
+                      </a:extLst>
+                    </a:blip>
+                    <a:srcRect/>
+                    <a:stretch>
+                      <a:fillRect/>
+                    </a:stretch>
+                  </pic:blipFill>
+                  <pic:spPr bwMode="auto">
+                    <a:xfrm>
+                      <a:off x="0" y="0"/>
+                      <a:ext cx="2302510" cy="828675"/>
+                    </a:xfrm>
+                    <a:prstGeom prst="rect">
+                      <a:avLst/>
+                    </a:prstGeom>
+                    <a:noFill/>
+                    <a:ln>
+                      <a:noFill/>
+                    </a:ln>
+                  </pic:spPr>
+                </pic:pic>
+              </a:graphicData>
+            </a:graphic>
+            <wp14:sizeRelH relativeFrom="page">
+              <wp14:pctWidth>0</wp14:pctWidth>
+            </wp14:sizeRelH>
+            <wp14:sizeRelV relativeFrom="page">
+              <wp14:pctHeight>0</wp14:pctHeight>
+            </wp14:sizeRelV>
+          </wp:anchor>
+        </w:drawing>
+      </w:r>
+      <w:proofErr w:type="spellStart"/>
+      <w:r>
+        <w:rPr>
+          <w:b/>
+          <w:sz w:val="24"/>
+          <w:szCs w:val="24"/>
+        </w:rPr>
+        <w:t>Aptana</w:t>
+      </w:r>
+      <w:proofErr w:type="spellEnd"/>
+      <w:r>
+        <w:rPr>
+          <w:b/>
+          <w:sz w:val="24"/>
+          <w:szCs w:val="24"/>
+        </w:rPr>
+        <w:t>:</w:t>
+      </w:r>
+      <w:r>
+        <w:rPr>
+          <w:sz w:val="24"/>
+          <w:szCs w:val="24"/>
+        </w:rPr>
+        <w:t xml:space="preserve"> </w:t>
+      </w:r>
+      <w:r>
+        <w:rPr>
+          <w:color w:val="548DD4" w:themeColor="text2" w:themeTint="99"/>
+          <w:sz w:val="24"/>
+          <w:szCs w:val="24"/>
+        </w:rPr>
+        <w:t xml:space="preserve">entorno de desarrollo integrado (IDE) para el desarrollo de nuestro código fuente (HTML, CSS, PHP, </w:t>
+      </w:r>
+      <w:proofErr w:type="spellStart"/>
+      <w:r>
+        <w:rPr>
+          <w:color w:val="548DD4" w:themeColor="text2" w:themeTint="99"/>
+          <w:sz w:val="24"/>
+          <w:szCs w:val="24"/>
+        </w:rPr>
+        <w:t>etc</w:t>
+      </w:r>
+      <w:proofErr w:type="spellEnd"/>
+      <w:r>
+        <w:rPr>
+          <w:color w:val="548DD4" w:themeColor="text2" w:themeTint="99"/>
+          <w:sz w:val="24"/>
+          <w:szCs w:val="24"/>
+        </w:rPr>
+        <w:t xml:space="preserve">) usando concretamente la versión 3.6.1. </w:t>
+      </w:r>
+      <w:r>
+        <w:rPr>
+          <w:color w:val="548DD4" w:themeColor="text2" w:themeTint="99"/>
+          <w:sz w:val="24"/>
+          <w:szCs w:val="24"/>
+        </w:rPr>
+        <w:t>Su definición e instalación se encuentra en la sección 4, detallado anteriormente.</w:t>
+      </w:r>
+    </w:p>
+    <w:p>
+      <w:pPr>
+        <w:pStyle w:val="Prrafodelista"/>
+        <w:jc w:val="both"/>
+        <w:rPr>
+          <w:sz w:val="24"/>
+          <w:szCs w:val="24"/>
+        </w:rPr>
+      </w:pPr>
     </w:p>
     <w:p>
       <w:pPr>
@@ -17246,12 +18011,92 @@
           <w:numId w:val="18"/>
         </w:numPr>
         <w:spacing w:after="200" w:line="276" w:lineRule="auto"/>
-        <w:jc w:val="both"/>
-        <w:rPr>
-          <w:sz w:val="24"/>
-          <w:szCs w:val="24"/>
-        </w:rPr>
-      </w:pPr>
+        <w:ind w:right="3288"/>
+        <w:jc w:val="both"/>
+        <w:rPr>
+          <w:color w:val="548DD4" w:themeColor="text2" w:themeTint="99"/>
+          <w:sz w:val="24"/>
+          <w:szCs w:val="24"/>
+        </w:rPr>
+      </w:pPr>
+      <w:r>
+        <w:rPr>
+          <w:noProof/>
+          <w:sz w:val="24"/>
+          <w:szCs w:val="24"/>
+          <w:lang w:eastAsia="es-ES"/>
+        </w:rPr>
+        <w:drawing>
+          <wp:anchor distT="0" distB="0" distL="114300" distR="114300" simplePos="0" relativeHeight="251678720" behindDoc="1" locked="0" layoutInCell="1" allowOverlap="1" wp14:anchorId="5A95BE54" wp14:editId="3DB3844B">
+            <wp:simplePos x="0" y="0"/>
+            <wp:positionH relativeFrom="column">
+              <wp:posOffset>3723640</wp:posOffset>
+            </wp:positionH>
+            <wp:positionV relativeFrom="paragraph">
+              <wp:posOffset>1539240</wp:posOffset>
+            </wp:positionV>
+            <wp:extent cx="2279015" cy="779145"/>
+            <wp:effectExtent l="0" t="0" r="0" b="0"/>
+            <wp:wrapThrough wrapText="bothSides">
+              <wp:wrapPolygon edited="0">
+                <wp:start x="0" y="0"/>
+                <wp:lineTo x="0" y="21125"/>
+                <wp:lineTo x="21486" y="21125"/>
+                <wp:lineTo x="21486" y="0"/>
+                <wp:lineTo x="0" y="0"/>
+              </wp:wrapPolygon>
+            </wp:wrapThrough>
+            <wp:docPr id="8" name="Imagen 8" descr="C:\Users\raul-sergio\Desktop\descarga.jpg"/>
+            <wp:cNvGraphicFramePr>
+              <a:graphicFrameLocks xmlns:a="http://schemas.openxmlformats.org/drawingml/2006/main" noChangeAspect="1"/>
+            </wp:cNvGraphicFramePr>
+            <a:graphic xmlns:a="http://schemas.openxmlformats.org/drawingml/2006/main">
+              <a:graphicData uri="http://schemas.openxmlformats.org/drawingml/2006/picture">
+                <pic:pic xmlns:pic="http://schemas.openxmlformats.org/drawingml/2006/picture">
+                  <pic:nvPicPr>
+                    <pic:cNvPr id="0" name="Picture 3" descr="C:\Users\raul-sergio\Desktop\descarga.jpg"/>
+                    <pic:cNvPicPr>
+                      <a:picLocks noChangeAspect="1" noChangeArrowheads="1"/>
+                    </pic:cNvPicPr>
+                  </pic:nvPicPr>
+                  <pic:blipFill>
+                    <a:blip r:embed="rId46">
+                      <a:extLst>
+                        <a:ext uri="{28A0092B-C50C-407E-A947-70E740481C1C}">
+                          <a14:useLocalDpi xmlns:a14="http://schemas.microsoft.com/office/drawing/2010/main" val="0"/>
+                        </a:ext>
+                      </a:extLst>
+                    </a:blip>
+                    <a:srcRect/>
+                    <a:stretch>
+                      <a:fillRect/>
+                    </a:stretch>
+                  </pic:blipFill>
+                  <pic:spPr bwMode="auto">
+                    <a:xfrm>
+                      <a:off x="0" y="0"/>
+                      <a:ext cx="2279015" cy="779145"/>
+                    </a:xfrm>
+                    <a:prstGeom prst="rect">
+                      <a:avLst/>
+                    </a:prstGeom>
+                    <a:noFill/>
+                    <a:ln>
+                      <a:noFill/>
+                    </a:ln>
+                  </pic:spPr>
+                </pic:pic>
+              </a:graphicData>
+            </a:graphic>
+            <wp14:sizeRelH relativeFrom="page">
+              <wp14:pctWidth>0</wp14:pctWidth>
+            </wp14:sizeRelH>
+            <wp14:sizeRelV relativeFrom="page">
+              <wp14:pctHeight>0</wp14:pctHeight>
+            </wp14:sizeRelV>
+          </wp:anchor>
+        </w:drawing>
+      </w:r>
       <w:proofErr w:type="spellStart"/>
       <w:r>
         <w:rPr>
@@ -17259,23 +18104,257 @@
           <w:sz w:val="24"/>
           <w:szCs w:val="24"/>
         </w:rPr>
-        <w:t>Aptana</w:t>
+        <w:t>Bitnami</w:t>
       </w:r>
       <w:proofErr w:type="spellEnd"/>
       <w:r>
         <w:rPr>
-          <w:sz w:val="24"/>
-          <w:szCs w:val="24"/>
-        </w:rPr>
-        <w:t xml:space="preserve">. Utilizado para el desarrollo </w:t>
-      </w:r>
-      <w:r>
-        <w:rPr>
-          <w:sz w:val="24"/>
-          <w:szCs w:val="24"/>
-        </w:rPr>
-        <w:t>del código fuente.</w:t>
-      </w:r>
+          <w:b/>
+          <w:sz w:val="24"/>
+          <w:szCs w:val="24"/>
+        </w:rPr>
+        <w:t>:</w:t>
+      </w:r>
+      <w:r>
+        <w:rPr>
+          <w:sz w:val="24"/>
+          <w:szCs w:val="24"/>
+        </w:rPr>
+        <w:t xml:space="preserve"> </w:t>
+      </w:r>
+      <w:r>
+        <w:rPr>
+          <w:color w:val="548DD4" w:themeColor="text2" w:themeTint="99"/>
+          <w:sz w:val="24"/>
+          <w:szCs w:val="24"/>
+        </w:rPr>
+        <w:t xml:space="preserve">es un instalador multiplataforma de aplicaciones web de software libre cuyo objetivo es facilitar la integración y configuración de gran cantidad de aplicaciones. Además, instala todos los elementos que requiere el funcionamiento de la aplicación como puede ser un servidor HTTP Apache, o una base de datos </w:t>
+      </w:r>
+      <w:proofErr w:type="spellStart"/>
+      <w:r>
+        <w:rPr>
+          <w:color w:val="548DD4" w:themeColor="text2" w:themeTint="99"/>
+          <w:sz w:val="24"/>
+          <w:szCs w:val="24"/>
+        </w:rPr>
+        <w:t>MySQL</w:t>
+      </w:r>
+      <w:proofErr w:type="spellEnd"/>
+      <w:r>
+        <w:rPr>
+          <w:color w:val="548DD4" w:themeColor="text2" w:themeTint="99"/>
+          <w:sz w:val="24"/>
+          <w:szCs w:val="24"/>
+        </w:rPr>
+        <w:t xml:space="preserve"> (más detallado en la sección 8.4)</w:t>
+      </w:r>
+      <w:r>
+        <w:rPr>
+          <w:color w:val="548DD4" w:themeColor="text2" w:themeTint="99"/>
+          <w:sz w:val="24"/>
+          <w:szCs w:val="24"/>
+        </w:rPr>
+        <w:t xml:space="preserve">. </w:t>
+      </w:r>
+    </w:p>
+    <w:p>
+      <w:pPr>
+        <w:pStyle w:val="Prrafodelista"/>
+        <w:spacing w:after="200" w:line="276" w:lineRule="auto"/>
+        <w:ind w:right="3288"/>
+        <w:jc w:val="both"/>
+        <w:rPr>
+          <w:rFonts w:cs="Arial"/>
+          <w:color w:val="548DD4" w:themeColor="text2" w:themeTint="99"/>
+          <w:sz w:val="24"/>
+          <w:szCs w:val="24"/>
+        </w:rPr>
+      </w:pPr>
+      <w:r>
+        <w:rPr>
+          <w:color w:val="548DD4" w:themeColor="text2" w:themeTint="99"/>
+          <w:sz w:val="24"/>
+          <w:szCs w:val="24"/>
+        </w:rPr>
+        <w:t xml:space="preserve">Hay que indicar que </w:t>
+      </w:r>
+      <w:proofErr w:type="spellStart"/>
+      <w:r>
+        <w:rPr>
+          <w:color w:val="548DD4" w:themeColor="text2" w:themeTint="99"/>
+          <w:sz w:val="24"/>
+          <w:szCs w:val="24"/>
+        </w:rPr>
+        <w:t>BitNami</w:t>
+      </w:r>
+      <w:proofErr w:type="spellEnd"/>
+      <w:r>
+        <w:rPr>
+          <w:color w:val="548DD4" w:themeColor="text2" w:themeTint="99"/>
+          <w:sz w:val="24"/>
+          <w:szCs w:val="24"/>
+        </w:rPr>
+        <w:t xml:space="preserve"> </w:t>
+      </w:r>
+      <w:proofErr w:type="spellStart"/>
+      <w:r>
+        <w:rPr>
+          <w:rFonts w:cs="Arial"/>
+          <w:color w:val="548DD4" w:themeColor="text2" w:themeTint="99"/>
+          <w:sz w:val="24"/>
+          <w:szCs w:val="24"/>
+        </w:rPr>
+        <w:t>BitNami</w:t>
+      </w:r>
+      <w:proofErr w:type="spellEnd"/>
+      <w:r>
+        <w:rPr>
+          <w:rFonts w:cs="Arial"/>
+          <w:color w:val="548DD4" w:themeColor="text2" w:themeTint="99"/>
+          <w:sz w:val="24"/>
+          <w:szCs w:val="24"/>
+        </w:rPr>
+        <w:t xml:space="preserve"> crea paquetes, que llama </w:t>
+      </w:r>
+      <w:proofErr w:type="spellStart"/>
+      <w:r>
+        <w:rPr>
+          <w:rFonts w:cs="Arial"/>
+          <w:color w:val="548DD4" w:themeColor="text2" w:themeTint="99"/>
+          <w:sz w:val="24"/>
+          <w:szCs w:val="24"/>
+        </w:rPr>
+        <w:t>stacks</w:t>
+      </w:r>
+      <w:proofErr w:type="spellEnd"/>
+      <w:r>
+        <w:rPr>
+          <w:rFonts w:cs="Arial"/>
+          <w:color w:val="548DD4" w:themeColor="text2" w:themeTint="99"/>
+          <w:sz w:val="24"/>
+          <w:szCs w:val="24"/>
+        </w:rPr>
+        <w:t xml:space="preserve"> o pilas, que contienen todo lo necesario (programas, scripts, bases de datos, dependencias de librerías resueltas,...) para la instalación de la aplicación</w:t>
+      </w:r>
+      <w:r>
+        <w:rPr>
+          <w:rFonts w:cs="Arial"/>
+          <w:color w:val="548DD4" w:themeColor="text2" w:themeTint="99"/>
+          <w:sz w:val="24"/>
+          <w:szCs w:val="24"/>
+        </w:rPr>
+        <w:t>.</w:t>
+      </w:r>
+    </w:p>
+    <w:p>
+      <w:pPr>
+        <w:pStyle w:val="Prrafodelista"/>
+        <w:spacing w:after="200" w:line="276" w:lineRule="auto"/>
+        <w:ind w:right="3288"/>
+        <w:jc w:val="both"/>
+        <w:rPr>
+          <w:rFonts w:ascii="Arial" w:hAnsi="Arial" w:cs="Arial"/>
+          <w:color w:val="548DD4" w:themeColor="text2" w:themeTint="99"/>
+          <w:sz w:val="20"/>
+          <w:szCs w:val="20"/>
+          <w:shd w:val="clear" w:color="auto" w:fill="FFFFFF"/>
+        </w:rPr>
+      </w:pPr>
+      <w:r>
+        <w:rPr>
+          <w:rFonts w:cs="Arial"/>
+          <w:color w:val="548DD4" w:themeColor="text2" w:themeTint="99"/>
+          <w:sz w:val="24"/>
+          <w:szCs w:val="24"/>
+        </w:rPr>
+        <w:t xml:space="preserve">NOTA: los </w:t>
+      </w:r>
+      <w:proofErr w:type="spellStart"/>
+      <w:r>
+        <w:rPr>
+          <w:rFonts w:cs="Arial"/>
+          <w:color w:val="548DD4" w:themeColor="text2" w:themeTint="99"/>
+          <w:sz w:val="24"/>
+          <w:szCs w:val="24"/>
+        </w:rPr>
+        <w:t>stacks</w:t>
+      </w:r>
+      <w:proofErr w:type="spellEnd"/>
+      <w:r>
+        <w:rPr>
+          <w:rFonts w:cs="Arial"/>
+          <w:color w:val="548DD4" w:themeColor="text2" w:themeTint="99"/>
+          <w:sz w:val="24"/>
+          <w:szCs w:val="24"/>
+        </w:rPr>
+        <w:t xml:space="preserve"> que hay que descargar se encuentran en el siguiente enlace </w:t>
+      </w:r>
+      <w:hyperlink r:id="rId47" w:tgtFrame="_blank" w:history="1">
+        <w:r>
+          <w:rPr>
+            <w:rStyle w:val="Hipervnculo"/>
+            <w:rFonts w:ascii="Arial" w:hAnsi="Arial" w:cs="Arial"/>
+            <w:b/>
+            <w:bCs/>
+            <w:color w:val="548DD4" w:themeColor="text2" w:themeTint="99"/>
+            <w:sz w:val="20"/>
+            <w:szCs w:val="20"/>
+            <w:bdr w:val="none" w:sz="0" w:space="0" w:color="auto" w:frame="1"/>
+            <w:shd w:val="clear" w:color="auto" w:fill="FFFFFF"/>
+          </w:rPr>
+          <w:t>http://bitnami.org/stacks</w:t>
+        </w:r>
+      </w:hyperlink>
+    </w:p>
+    <w:p>
+      <w:pPr>
+        <w:pStyle w:val="Prrafodelista"/>
+        <w:spacing w:after="200" w:line="276" w:lineRule="auto"/>
+        <w:ind w:right="3288"/>
+        <w:jc w:val="both"/>
+        <w:rPr>
+          <w:rFonts w:cs="Arial"/>
+          <w:color w:val="333333"/>
+          <w:sz w:val="24"/>
+          <w:szCs w:val="24"/>
+        </w:rPr>
+      </w:pPr>
+      <w:r>
+        <w:rPr>
+          <w:rFonts w:cs="Arial"/>
+          <w:color w:val="333333"/>
+          <w:sz w:val="24"/>
+          <w:szCs w:val="24"/>
+        </w:rPr>
+        <w:t xml:space="preserve"> </w:t>
+      </w:r>
+    </w:p>
+    <w:p>
+      <w:pPr>
+        <w:spacing w:after="200" w:line="276" w:lineRule="auto"/>
+        <w:ind w:right="3288"/>
+        <w:jc w:val="both"/>
+        <w:rPr>
+          <w:rFonts w:cs="Arial"/>
+          <w:color w:val="333333"/>
+          <w:sz w:val="24"/>
+          <w:szCs w:val="24"/>
+        </w:rPr>
+      </w:pPr>
+    </w:p>
+    <w:p>
+      <w:pPr>
+        <w:pStyle w:val="Prrafodelista"/>
+        <w:spacing w:after="200" w:line="276" w:lineRule="auto"/>
+        <w:ind w:right="3288"/>
+        <w:jc w:val="both"/>
+        <w:rPr>
+          <w:rFonts w:cs="Arial"/>
+          <w:color w:val="333333"/>
+          <w:sz w:val="24"/>
+          <w:szCs w:val="24"/>
+        </w:rPr>
+      </w:pPr>
     </w:p>
     <w:p>
       <w:pPr>
@@ -17285,37 +18364,185 @@
           <w:numId w:val="18"/>
         </w:numPr>
         <w:spacing w:after="200" w:line="276" w:lineRule="auto"/>
-        <w:jc w:val="both"/>
-        <w:rPr>
-          <w:sz w:val="24"/>
-          <w:szCs w:val="24"/>
-        </w:rPr>
-      </w:pPr>
+        <w:ind w:right="3288"/>
+        <w:jc w:val="both"/>
+        <w:rPr>
+          <w:b/>
+          <w:color w:val="548DD4" w:themeColor="text2" w:themeTint="99"/>
+          <w:sz w:val="24"/>
+          <w:szCs w:val="24"/>
+        </w:rPr>
+      </w:pPr>
+      <w:r>
+        <w:rPr>
+          <w:noProof/>
+          <w:sz w:val="24"/>
+          <w:szCs w:val="24"/>
+          <w:lang w:eastAsia="es-ES"/>
+        </w:rPr>
+        <w:lastRenderedPageBreak/>
+        <w:drawing>
+          <wp:anchor distT="0" distB="0" distL="114300" distR="114300" simplePos="0" relativeHeight="251679744" behindDoc="1" locked="0" layoutInCell="1" allowOverlap="1" wp14:anchorId="2AE6FAAD" wp14:editId="7A2B98FC">
+            <wp:simplePos x="0" y="0"/>
+            <wp:positionH relativeFrom="column">
+              <wp:posOffset>3780790</wp:posOffset>
+            </wp:positionH>
+            <wp:positionV relativeFrom="paragraph">
+              <wp:posOffset>149225</wp:posOffset>
+            </wp:positionV>
+            <wp:extent cx="2228850" cy="930275"/>
+            <wp:effectExtent l="0" t="0" r="0" b="0"/>
+            <wp:wrapThrough wrapText="bothSides">
+              <wp:wrapPolygon edited="0">
+                <wp:start x="0" y="0"/>
+                <wp:lineTo x="0" y="21231"/>
+                <wp:lineTo x="21415" y="21231"/>
+                <wp:lineTo x="21415" y="0"/>
+                <wp:lineTo x="0" y="0"/>
+              </wp:wrapPolygon>
+            </wp:wrapThrough>
+            <wp:docPr id="5" name="Imagen 5" descr="C:\Users\raul-sergio\Desktop\mysql-logo.jpg"/>
+            <wp:cNvGraphicFramePr>
+              <a:graphicFrameLocks xmlns:a="http://schemas.openxmlformats.org/drawingml/2006/main" noChangeAspect="1"/>
+            </wp:cNvGraphicFramePr>
+            <a:graphic xmlns:a="http://schemas.openxmlformats.org/drawingml/2006/main">
+              <a:graphicData uri="http://schemas.openxmlformats.org/drawingml/2006/picture">
+                <pic:pic xmlns:pic="http://schemas.openxmlformats.org/drawingml/2006/picture">
+                  <pic:nvPicPr>
+                    <pic:cNvPr id="0" name="Picture 2" descr="C:\Users\raul-sergio\Desktop\mysql-logo.jpg"/>
+                    <pic:cNvPicPr>
+                      <a:picLocks noChangeAspect="1" noChangeArrowheads="1"/>
+                    </pic:cNvPicPr>
+                  </pic:nvPicPr>
+                  <pic:blipFill>
+                    <a:blip r:embed="rId48" cstate="print">
+                      <a:extLst>
+                        <a:ext uri="{28A0092B-C50C-407E-A947-70E740481C1C}">
+                          <a14:useLocalDpi xmlns:a14="http://schemas.microsoft.com/office/drawing/2010/main" val="0"/>
+                        </a:ext>
+                      </a:extLst>
+                    </a:blip>
+                    <a:srcRect/>
+                    <a:stretch>
+                      <a:fillRect/>
+                    </a:stretch>
+                  </pic:blipFill>
+                  <pic:spPr bwMode="auto">
+                    <a:xfrm>
+                      <a:off x="0" y="0"/>
+                      <a:ext cx="2228850" cy="930275"/>
+                    </a:xfrm>
+                    <a:prstGeom prst="rect">
+                      <a:avLst/>
+                    </a:prstGeom>
+                    <a:noFill/>
+                    <a:ln>
+                      <a:noFill/>
+                    </a:ln>
+                  </pic:spPr>
+                </pic:pic>
+              </a:graphicData>
+            </a:graphic>
+            <wp14:sizeRelH relativeFrom="page">
+              <wp14:pctWidth>0</wp14:pctWidth>
+            </wp14:sizeRelH>
+            <wp14:sizeRelV relativeFrom="page">
+              <wp14:pctHeight>0</wp14:pctHeight>
+            </wp14:sizeRelV>
+          </wp:anchor>
+        </w:drawing>
+      </w:r>
       <w:proofErr w:type="spellStart"/>
       <w:r>
         <w:rPr>
+          <w:rFonts w:cs="Arial"/>
           <w:b/>
-          <w:sz w:val="24"/>
-          <w:szCs w:val="24"/>
-        </w:rPr>
-        <w:t>Bitnami</w:t>
+          <w:color w:val="333333"/>
+          <w:sz w:val="24"/>
+          <w:szCs w:val="24"/>
+        </w:rPr>
+        <w:t>MySQL</w:t>
       </w:r>
       <w:proofErr w:type="spellEnd"/>
       <w:r>
         <w:rPr>
-          <w:sz w:val="24"/>
-          <w:szCs w:val="24"/>
-        </w:rPr>
-        <w:t>. Proporciona un servidor Apache donde desplegar la aplicación en local.</w:t>
+          <w:rFonts w:cs="Arial"/>
+          <w:b/>
+          <w:color w:val="333333"/>
+          <w:sz w:val="24"/>
+          <w:szCs w:val="24"/>
+        </w:rPr>
+        <w:t>:</w:t>
+      </w:r>
+      <w:r>
+        <w:rPr>
+          <w:sz w:val="24"/>
+          <w:szCs w:val="24"/>
+        </w:rPr>
+        <w:t xml:space="preserve"> </w:t>
+      </w:r>
+      <w:r>
+        <w:rPr>
+          <w:color w:val="548DD4" w:themeColor="text2" w:themeTint="99"/>
+          <w:sz w:val="24"/>
+          <w:szCs w:val="24"/>
+        </w:rPr>
+        <w:t>es un sistema de gestión de b</w:t>
+      </w:r>
+      <w:r>
+        <w:rPr>
+          <w:color w:val="548DD4" w:themeColor="text2" w:themeTint="99"/>
+          <w:sz w:val="24"/>
+          <w:szCs w:val="24"/>
+        </w:rPr>
+        <w:t xml:space="preserve">ase de datos relacional o SGBD que </w:t>
+      </w:r>
+      <w:r>
+        <w:rPr>
+          <w:color w:val="548DD4" w:themeColor="text2" w:themeTint="99"/>
+          <w:sz w:val="24"/>
+          <w:szCs w:val="24"/>
+        </w:rPr>
+        <w:t xml:space="preserve">permite ser utilizado por varias personas al mismo </w:t>
+      </w:r>
+      <w:r>
+        <w:rPr>
+          <w:color w:val="548DD4" w:themeColor="text2" w:themeTint="99"/>
+          <w:sz w:val="24"/>
+          <w:szCs w:val="24"/>
+        </w:rPr>
+        <w:t>tiempo</w:t>
+      </w:r>
+      <w:r>
+        <w:rPr>
+          <w:color w:val="548DD4" w:themeColor="text2" w:themeTint="99"/>
+          <w:sz w:val="24"/>
+          <w:szCs w:val="24"/>
+        </w:rPr>
+        <w:t>.</w:t>
+      </w:r>
+      <w:r>
+        <w:rPr>
+          <w:color w:val="548DD4" w:themeColor="text2" w:themeTint="99"/>
+          <w:sz w:val="24"/>
+          <w:szCs w:val="24"/>
+        </w:rPr>
+        <w:t xml:space="preserve"> </w:t>
+      </w:r>
+      <w:r>
+        <w:rPr>
+          <w:rFonts w:cs="Arial"/>
+          <w:color w:val="548DD4" w:themeColor="text2" w:themeTint="99"/>
+          <w:sz w:val="24"/>
+          <w:szCs w:val="24"/>
+          <w:shd w:val="clear" w:color="auto" w:fill="FFFFFF"/>
+        </w:rPr>
+        <w:t>Archiva datos en tablas separadas, dando lugar a una mayor velocidad y flexibilidad. Las tablas están conectadas por relaciones definidas que hacen posible combinar datos.</w:t>
       </w:r>
     </w:p>
     <w:p>
       <w:pPr>
         <w:pStyle w:val="Prrafodelista"/>
-        <w:numPr>
-          <w:ilvl w:val="0"/>
-          <w:numId w:val="18"/>
-        </w:numPr>
         <w:spacing w:after="200" w:line="276" w:lineRule="auto"/>
         <w:jc w:val="both"/>
         <w:rPr>
@@ -17323,14 +18550,66 @@
           <w:szCs w:val="24"/>
         </w:rPr>
       </w:pPr>
+    </w:p>
+    <w:p>
+      <w:pPr>
+        <w:jc w:val="both"/>
+        <w:rPr>
+          <w:sz w:val="24"/>
+          <w:szCs w:val="24"/>
+        </w:rPr>
+      </w:pPr>
+    </w:p>
+    <w:p>
+      <w:pPr>
+        <w:jc w:val="both"/>
+        <w:rPr>
+          <w:sz w:val="24"/>
+          <w:szCs w:val="24"/>
+        </w:rPr>
+      </w:pPr>
+      <w:r>
+        <w:rPr>
+          <w:sz w:val="24"/>
+          <w:szCs w:val="24"/>
+        </w:rPr>
+        <w:t>La aplicación va a ser desplegada en un servidor Apache en el que Jenkins se encargará</w:t>
+      </w:r>
+      <w:r>
+        <w:rPr>
+          <w:sz w:val="24"/>
+          <w:szCs w:val="24"/>
+        </w:rPr>
+        <w:t xml:space="preserve"> de la gestión</w:t>
+      </w:r>
+      <w:r>
+        <w:rPr>
+          <w:sz w:val="24"/>
+          <w:szCs w:val="24"/>
+        </w:rPr>
+        <w:t xml:space="preserve"> de la integración continua</w:t>
+      </w:r>
+      <w:r>
+        <w:rPr>
+          <w:sz w:val="24"/>
+          <w:szCs w:val="24"/>
+        </w:rPr>
+        <w:t>, tal y como se explicó en la sección 6.2 de este documento</w:t>
+      </w:r>
+      <w:r>
+        <w:rPr>
+          <w:sz w:val="24"/>
+          <w:szCs w:val="24"/>
+        </w:rPr>
+        <w:t xml:space="preserve">. En concreto, accederá al repositorio central y extraerá todo el código de la aplicación, lo compilará y le realizará una serie de </w:t>
+      </w:r>
       <w:proofErr w:type="spellStart"/>
       <w:r>
         <w:rPr>
-          <w:b/>
-          <w:sz w:val="24"/>
-          <w:szCs w:val="24"/>
-        </w:rPr>
-        <w:t>MySQL</w:t>
+          <w:sz w:val="24"/>
+          <w:szCs w:val="24"/>
+        </w:rPr>
+        <w:t>tests</w:t>
       </w:r>
       <w:proofErr w:type="spellEnd"/>
       <w:r>
@@ -17338,66 +18617,6 @@
           <w:sz w:val="24"/>
           <w:szCs w:val="24"/>
         </w:rPr>
-        <w:t>. Base de datos.</w:t>
-      </w:r>
-    </w:p>
-    <w:p>
-      <w:pPr>
-        <w:jc w:val="both"/>
-        <w:rPr>
-          <w:sz w:val="24"/>
-          <w:szCs w:val="24"/>
-        </w:rPr>
-      </w:pPr>
-      <w:r>
-        <w:rPr>
-          <w:sz w:val="24"/>
-          <w:szCs w:val="24"/>
-        </w:rPr>
-        <w:t>La aplicación va a ser desplegada en un servidor Apache en el que Jenkins se encargará</w:t>
-      </w:r>
-      <w:r>
-        <w:rPr>
-          <w:sz w:val="24"/>
-          <w:szCs w:val="24"/>
-        </w:rPr>
-        <w:t xml:space="preserve"> de la gestión</w:t>
-      </w:r>
-      <w:r>
-        <w:rPr>
-          <w:sz w:val="24"/>
-          <w:szCs w:val="24"/>
-        </w:rPr>
-        <w:t xml:space="preserve"> de la integración continua</w:t>
-      </w:r>
-      <w:r>
-        <w:rPr>
-          <w:sz w:val="24"/>
-          <w:szCs w:val="24"/>
-        </w:rPr>
-        <w:t>, tal y como se explicó en la sección 6.2 de este documento</w:t>
-      </w:r>
-      <w:r>
-        <w:rPr>
-          <w:sz w:val="24"/>
-          <w:szCs w:val="24"/>
-        </w:rPr>
-        <w:t xml:space="preserve">. En concreto, accederá al repositorio central y extraerá todo el código de la aplicación, lo compilará y le realizará una serie de </w:t>
-      </w:r>
-      <w:proofErr w:type="spellStart"/>
-      <w:r>
-        <w:rPr>
-          <w:sz w:val="24"/>
-          <w:szCs w:val="24"/>
-        </w:rPr>
-        <w:t>tests</w:t>
-      </w:r>
-      <w:proofErr w:type="spellEnd"/>
-      <w:r>
-        <w:rPr>
-          <w:sz w:val="24"/>
-          <w:szCs w:val="24"/>
-        </w:rPr>
         <w:t xml:space="preserve"> para comprobar que todo funciona adecuadamente. Asimismo, la base de datos será desplegada en un servidor distinto.</w:t>
       </w:r>
     </w:p>
@@ -17488,29 +18707,14 @@
     </w:p>
     <w:p>
       <w:pPr>
-        <w:jc w:val="both"/>
-      </w:pPr>
-    </w:p>
-    <w:p>
-      <w:pPr>
-        <w:jc w:val="both"/>
-      </w:pPr>
-    </w:p>
-    <w:p>
-      <w:pPr>
-        <w:jc w:val="both"/>
-      </w:pPr>
-    </w:p>
-    <w:p>
-      <w:pPr>
         <w:pStyle w:val="Ttulo1"/>
       </w:pPr>
-      <w:bookmarkStart w:id="81" w:name="_Toc442021311"/>
+      <w:bookmarkStart w:id="84" w:name="_Toc442032670"/>
       <w:r>
         <w:lastRenderedPageBreak/>
         <w:t>10. Conclusiones</w:t>
       </w:r>
-      <w:bookmarkEnd w:id="81"/>
+      <w:bookmarkEnd w:id="84"/>
     </w:p>
     <w:p>
       <w:pPr>
@@ -17698,17 +18902,17 @@
       <w:pPr>
         <w:pStyle w:val="Ttulo1"/>
       </w:pPr>
-      <w:bookmarkStart w:id="82" w:name="_Toc441767409"/>
-      <w:bookmarkStart w:id="83" w:name="_Toc442021312"/>
+      <w:bookmarkStart w:id="85" w:name="_Toc441767409"/>
+      <w:bookmarkStart w:id="86" w:name="_Toc442032671"/>
       <w:r>
         <w:lastRenderedPageBreak/>
         <w:t xml:space="preserve">11. </w:t>
       </w:r>
-      <w:bookmarkEnd w:id="82"/>
+      <w:bookmarkEnd w:id="85"/>
       <w:r>
         <w:t>Bibliografía</w:t>
       </w:r>
-      <w:bookmarkEnd w:id="83"/>
+      <w:bookmarkEnd w:id="86"/>
     </w:p>
     <w:p/>
     <w:p>
@@ -17732,11 +18936,15 @@
           <w:ilvl w:val="0"/>
           <w:numId w:val="28"/>
         </w:numPr>
-      </w:pPr>
-      <w:hyperlink r:id="rId45" w:history="1">
+        <w:rPr>
+          <w:color w:val="548DD4" w:themeColor="text2" w:themeTint="99"/>
+        </w:rPr>
+      </w:pPr>
+      <w:hyperlink r:id="rId49" w:history="1">
         <w:r>
           <w:rPr>
             <w:rStyle w:val="Hipervnculo"/>
+            <w:color w:val="548DD4" w:themeColor="text2" w:themeTint="99"/>
           </w:rPr>
           <w:t>https://1984.lsi.us.es/wiki-egc/index.php/Teor%C3%ADa_-_15/16</w:t>
         </w:r>
@@ -17749,11 +18957,15 @@
           <w:ilvl w:val="0"/>
           <w:numId w:val="28"/>
         </w:numPr>
-      </w:pPr>
-      <w:hyperlink r:id="rId46" w:history="1">
+        <w:rPr>
+          <w:color w:val="548DD4" w:themeColor="text2" w:themeTint="99"/>
+        </w:rPr>
+      </w:pPr>
+      <w:hyperlink r:id="rId50" w:history="1">
         <w:r>
           <w:rPr>
             <w:rStyle w:val="Hipervnculo"/>
+            <w:color w:val="548DD4" w:themeColor="text2" w:themeTint="99"/>
           </w:rPr>
           <w:t>https://1984.lsi.us.es/wiki-egc/index.php/Hoja_de_tiempos_grupo_autenticaci%C3%B3n_2014-2015</w:t>
         </w:r>
@@ -17766,11 +18978,15 @@
           <w:ilvl w:val="0"/>
           <w:numId w:val="28"/>
         </w:numPr>
-      </w:pPr>
-      <w:hyperlink r:id="rId47" w:history="1">
+        <w:rPr>
+          <w:color w:val="548DD4" w:themeColor="text2" w:themeTint="99"/>
+        </w:rPr>
+      </w:pPr>
+      <w:hyperlink r:id="rId51" w:history="1">
         <w:r>
           <w:rPr>
             <w:rStyle w:val="Hipervnculo"/>
+            <w:color w:val="548DD4" w:themeColor="text2" w:themeTint="99"/>
           </w:rPr>
           <w:t>https://1984.lsi.us.es/wiki-egc/index.php/Pr%C3%A1cticas_-_15/16</w:t>
         </w:r>
@@ -17785,14 +19001,15 @@
         </w:numPr>
         <w:rPr>
           <w:rStyle w:val="Hipervnculo"/>
-          <w:color w:val="auto"/>
+          <w:color w:val="548DD4" w:themeColor="text2" w:themeTint="99"/>
           <w:u w:val="none"/>
         </w:rPr>
       </w:pPr>
-      <w:hyperlink r:id="rId48" w:history="1">
+      <w:hyperlink r:id="rId52" w:history="1">
         <w:r>
           <w:rPr>
             <w:rStyle w:val="Hipervnculo"/>
+            <w:color w:val="548DD4" w:themeColor="text2" w:themeTint="99"/>
           </w:rPr>
           <w:t>https://1984.lsi.us.es/wiki-egc/index.php/Archivo:TrabajoEGC_15_16.pdf</w:t>
         </w:r>
@@ -17805,11 +19022,17 @@
           <w:ilvl w:val="0"/>
           <w:numId w:val="28"/>
         </w:numPr>
-      </w:pPr>
-      <w:hyperlink r:id="rId49" w:history="1">
+        <w:rPr>
+          <w:rStyle w:val="Hipervnculo"/>
+          <w:color w:val="548DD4" w:themeColor="text2" w:themeTint="99"/>
+          <w:u w:val="none"/>
+        </w:rPr>
+      </w:pPr>
+      <w:hyperlink r:id="rId53" w:history="1">
         <w:r>
           <w:rPr>
             <w:rStyle w:val="Hipervnculo"/>
+            <w:color w:val="548DD4" w:themeColor="text2" w:themeTint="99"/>
           </w:rPr>
           <w:t>https://es.wikipedia.org/wiki/Integraci%C3%B3n_continua</w:t>
         </w:r>
@@ -17818,15 +19041,41 @@
     <w:p>
       <w:pPr>
         <w:pStyle w:val="Prrafodelista"/>
-      </w:pPr>
+        <w:numPr>
+          <w:ilvl w:val="0"/>
+          <w:numId w:val="28"/>
+        </w:numPr>
+        <w:rPr>
+          <w:color w:val="548DD4" w:themeColor="text2" w:themeTint="99"/>
+        </w:rPr>
+      </w:pPr>
+      <w:hyperlink r:id="rId54" w:history="1">
+        <w:r>
+          <w:rPr>
+            <w:rStyle w:val="Hipervnculo"/>
+            <w:color w:val="548DD4" w:themeColor="text2" w:themeTint="99"/>
+          </w:rPr>
+          <w:t>http://recursostic.educacion.es/observatorio/web/en/software/software-general/767-bitnami-instalador-de-aplicaciones-web</w:t>
+        </w:r>
+      </w:hyperlink>
     </w:p>
     <w:p>
       <w:pPr>
         <w:pStyle w:val="Prrafodelista"/>
       </w:pPr>
     </w:p>
+    <w:p>
+      <w:pPr>
+        <w:pStyle w:val="Prrafodelista"/>
+      </w:pPr>
+    </w:p>
+    <w:p>
+      <w:pPr>
+        <w:pStyle w:val="Prrafodelista"/>
+      </w:pPr>
+    </w:p>
     <w:sectPr>
-      <w:footerReference w:type="default" r:id="rId50"/>
+      <w:footerReference w:type="default" r:id="rId55"/>
       <w:pgSz w:w="11906" w:h="16838"/>
       <w:pgMar w:top="1417" w:right="1701" w:bottom="1417" w:left="1701" w:header="708" w:footer="708" w:gutter="0"/>
       <w:cols w:space="708"/>
@@ -17920,7 +19169,7 @@
             <w:sz w:val="24"/>
             <w:szCs w:val="24"/>
           </w:rPr>
-          <w:t>7</w:t>
+          <w:t>15</w:t>
         </w:r>
         <w:r>
           <w:rPr>
@@ -19757,8 +21006,8 @@
   <w:abstractNum w:abstractNumId="16">
     <w:nsid w:val="52152B56"/>
     <w:multiLevelType w:val="hybridMultilevel"/>
-    <w:tmpl w:val="7EC02268"/>
-    <w:lvl w:ilvl="0" w:tplc="0C0A0001">
+    <w:tmpl w:val="F4EA577A"/>
+    <w:lvl w:ilvl="0" w:tplc="68F05882">
       <w:start w:val="1"/>
       <w:numFmt w:val="bullet"/>
       <w:lvlText w:val=""/>
@@ -19768,6 +21017,7 @@
       </w:pPr>
       <w:rPr>
         <w:rFonts w:ascii="Symbol" w:hAnsi="Symbol" w:hint="default"/>
+        <w:color w:val="auto"/>
       </w:rPr>
     </w:lvl>
     <w:lvl w:ilvl="1" w:tplc="0C0A0003" w:tentative="1">
@@ -20956,6 +22206,120 @@
     </w:lvl>
   </w:abstractNum>
   <w:abstractNum w:abstractNumId="27">
+    <w:nsid w:val="7539637E"/>
+    <w:multiLevelType w:val="hybridMultilevel"/>
+    <w:tmpl w:val="88B886FA"/>
+    <w:lvl w:ilvl="0" w:tplc="984E5D76">
+      <w:start w:val="1"/>
+      <w:numFmt w:val="bullet"/>
+      <w:lvlText w:val=""/>
+      <w:lvlJc w:val="left"/>
+      <w:pPr>
+        <w:ind w:left="720" w:hanging="360"/>
+      </w:pPr>
+      <w:rPr>
+        <w:rFonts w:ascii="Symbol" w:hAnsi="Symbol" w:hint="default"/>
+        <w:color w:val="auto"/>
+      </w:rPr>
+    </w:lvl>
+    <w:lvl w:ilvl="1" w:tplc="0C0A0003" w:tentative="1">
+      <w:start w:val="1"/>
+      <w:numFmt w:val="bullet"/>
+      <w:lvlText w:val="o"/>
+      <w:lvlJc w:val="left"/>
+      <w:pPr>
+        <w:ind w:left="1440" w:hanging="360"/>
+      </w:pPr>
+      <w:rPr>
+        <w:rFonts w:ascii="Courier New" w:hAnsi="Courier New" w:cs="Courier New" w:hint="default"/>
+      </w:rPr>
+    </w:lvl>
+    <w:lvl w:ilvl="2" w:tplc="0C0A0005" w:tentative="1">
+      <w:start w:val="1"/>
+      <w:numFmt w:val="bullet"/>
+      <w:lvlText w:val=""/>
+      <w:lvlJc w:val="left"/>
+      <w:pPr>
+        <w:ind w:left="2160" w:hanging="360"/>
+      </w:pPr>
+      <w:rPr>
+        <w:rFonts w:ascii="Wingdings" w:hAnsi="Wingdings" w:hint="default"/>
+      </w:rPr>
+    </w:lvl>
+    <w:lvl w:ilvl="3" w:tplc="0C0A0001" w:tentative="1">
+      <w:start w:val="1"/>
+      <w:numFmt w:val="bullet"/>
+      <w:lvlText w:val=""/>
+      <w:lvlJc w:val="left"/>
+      <w:pPr>
+        <w:ind w:left="2880" w:hanging="360"/>
+      </w:pPr>
+      <w:rPr>
+        <w:rFonts w:ascii="Symbol" w:hAnsi="Symbol" w:hint="default"/>
+      </w:rPr>
+    </w:lvl>
+    <w:lvl w:ilvl="4" w:tplc="0C0A0003" w:tentative="1">
+      <w:start w:val="1"/>
+      <w:numFmt w:val="bullet"/>
+      <w:lvlText w:val="o"/>
+      <w:lvlJc w:val="left"/>
+      <w:pPr>
+        <w:ind w:left="3600" w:hanging="360"/>
+      </w:pPr>
+      <w:rPr>
+        <w:rFonts w:ascii="Courier New" w:hAnsi="Courier New" w:cs="Courier New" w:hint="default"/>
+      </w:rPr>
+    </w:lvl>
+    <w:lvl w:ilvl="5" w:tplc="0C0A0005" w:tentative="1">
+      <w:start w:val="1"/>
+      <w:numFmt w:val="bullet"/>
+      <w:lvlText w:val=""/>
+      <w:lvlJc w:val="left"/>
+      <w:pPr>
+        <w:ind w:left="4320" w:hanging="360"/>
+      </w:pPr>
+      <w:rPr>
+        <w:rFonts w:ascii="Wingdings" w:hAnsi="Wingdings" w:hint="default"/>
+      </w:rPr>
+    </w:lvl>
+    <w:lvl w:ilvl="6" w:tplc="0C0A0001" w:tentative="1">
+      <w:start w:val="1"/>
+      <w:numFmt w:val="bullet"/>
+      <w:lvlText w:val=""/>
+      <w:lvlJc w:val="left"/>
+      <w:pPr>
+        <w:ind w:left="5040" w:hanging="360"/>
+      </w:pPr>
+      <w:rPr>
+        <w:rFonts w:ascii="Symbol" w:hAnsi="Symbol" w:hint="default"/>
+      </w:rPr>
+    </w:lvl>
+    <w:lvl w:ilvl="7" w:tplc="0C0A0003" w:tentative="1">
+      <w:start w:val="1"/>
+      <w:numFmt w:val="bullet"/>
+      <w:lvlText w:val="o"/>
+      <w:lvlJc w:val="left"/>
+      <w:pPr>
+        <w:ind w:left="5760" w:hanging="360"/>
+      </w:pPr>
+      <w:rPr>
+        <w:rFonts w:ascii="Courier New" w:hAnsi="Courier New" w:cs="Courier New" w:hint="default"/>
+      </w:rPr>
+    </w:lvl>
+    <w:lvl w:ilvl="8" w:tplc="0C0A0005" w:tentative="1">
+      <w:start w:val="1"/>
+      <w:numFmt w:val="bullet"/>
+      <w:lvlText w:val=""/>
+      <w:lvlJc w:val="left"/>
+      <w:pPr>
+        <w:ind w:left="6480" w:hanging="360"/>
+      </w:pPr>
+      <w:rPr>
+        <w:rFonts w:ascii="Wingdings" w:hAnsi="Wingdings" w:hint="default"/>
+      </w:rPr>
+    </w:lvl>
+  </w:abstractNum>
+  <w:abstractNum w:abstractNumId="28">
     <w:nsid w:val="76810EB9"/>
     <w:multiLevelType w:val="hybridMultilevel"/>
     <w:tmpl w:val="1EA04C84"/>
@@ -21068,7 +22432,7 @@
       </w:rPr>
     </w:lvl>
   </w:abstractNum>
-  <w:abstractNum w:abstractNumId="28">
+  <w:abstractNum w:abstractNumId="29">
     <w:nsid w:val="772813E8"/>
     <w:multiLevelType w:val="multilevel"/>
     <w:tmpl w:val="BB6C9D4E"/>
@@ -21181,7 +22545,7 @@
       </w:rPr>
     </w:lvl>
   </w:abstractNum>
-  <w:abstractNum w:abstractNumId="29">
+  <w:abstractNum w:abstractNumId="30">
     <w:nsid w:val="797E263C"/>
     <w:multiLevelType w:val="multilevel"/>
     <w:tmpl w:val="21565D78"/>
@@ -21294,7 +22658,7 @@
       </w:rPr>
     </w:lvl>
   </w:abstractNum>
-  <w:abstractNum w:abstractNumId="30">
+  <w:abstractNum w:abstractNumId="31">
     <w:nsid w:val="7A2E0A1D"/>
     <w:multiLevelType w:val="hybridMultilevel"/>
     <w:tmpl w:val="6B2017A8"/>
@@ -21407,7 +22771,7 @@
       </w:rPr>
     </w:lvl>
   </w:abstractNum>
-  <w:abstractNum w:abstractNumId="31">
+  <w:abstractNum w:abstractNumId="32">
     <w:nsid w:val="7AC80B03"/>
     <w:multiLevelType w:val="hybridMultilevel"/>
     <w:tmpl w:val="6CCAFAB8"/>
@@ -21493,7 +22857,7 @@
       </w:pPr>
     </w:lvl>
   </w:abstractNum>
-  <w:abstractNum w:abstractNumId="32">
+  <w:abstractNum w:abstractNumId="33">
     <w:nsid w:val="7F053399"/>
     <w:multiLevelType w:val="hybridMultilevel"/>
     <w:tmpl w:val="82F6BB22"/>
@@ -21610,7 +22974,7 @@
     <w:abstractNumId w:val="8"/>
   </w:num>
   <w:num w:numId="2">
-    <w:abstractNumId w:val="27"/>
+    <w:abstractNumId w:val="28"/>
   </w:num>
   <w:num w:numId="3">
     <w:abstractNumId w:val="3"/>
@@ -21631,7 +22995,7 @@
     <w:abstractNumId w:val="11"/>
   </w:num>
   <w:num w:numId="9">
-    <w:abstractNumId w:val="31"/>
+    <w:abstractNumId w:val="32"/>
   </w:num>
   <w:num w:numId="10">
     <w:abstractNumId w:val="10"/>
@@ -21670,7 +23034,7 @@
     <w:abstractNumId w:val="18"/>
   </w:num>
   <w:num w:numId="22">
-    <w:abstractNumId w:val="29"/>
+    <w:abstractNumId w:val="30"/>
   </w:num>
   <w:num w:numId="23">
     <w:abstractNumId w:val="21"/>
@@ -21685,7 +23049,7 @@
     <w:abstractNumId w:val="14"/>
   </w:num>
   <w:num w:numId="27">
-    <w:abstractNumId w:val="30"/>
+    <w:abstractNumId w:val="31"/>
   </w:num>
   <w:num w:numId="28">
     <w:abstractNumId w:val="0"/>
@@ -21694,16 +23058,19 @@
     <w:abstractNumId w:val="22"/>
   </w:num>
   <w:num w:numId="30">
-    <w:abstractNumId w:val="28"/>
+    <w:abstractNumId w:val="29"/>
   </w:num>
   <w:num w:numId="31">
-    <w:abstractNumId w:val="32"/>
+    <w:abstractNumId w:val="33"/>
   </w:num>
   <w:num w:numId="32">
     <w:abstractNumId w:val="23"/>
   </w:num>
   <w:num w:numId="33">
     <w:abstractNumId w:val="1"/>
+  </w:num>
+  <w:num w:numId="34">
+    <w:abstractNumId w:val="27"/>
   </w:num>
 </w:numbering>
 </file>
@@ -22973,6 +24340,31 @@
     <w:basedOn w:val="Fuentedeprrafopredeter"/>
     <w:rsid w:val="004F35E8"/>
   </w:style>
+  <w:style w:type="paragraph" w:customStyle="1" w:styleId="western">
+    <w:name w:val="western"/>
+    <w:basedOn w:val="Normal"/>
+    <w:rsid w:val="006529BC"/>
+    <w:pPr>
+      <w:spacing w:before="100" w:beforeAutospacing="1" w:after="100" w:afterAutospacing="1" w:line="240" w:lineRule="auto"/>
+    </w:pPr>
+    <w:rPr>
+      <w:rFonts w:ascii="Times New Roman" w:eastAsia="Times New Roman" w:hAnsi="Times New Roman" w:cs="Times New Roman"/>
+      <w:sz w:val="24"/>
+      <w:szCs w:val="24"/>
+      <w:lang w:eastAsia="es-ES"/>
+    </w:rPr>
+  </w:style>
+  <w:style w:type="character" w:styleId="Textoennegrita">
+    <w:name w:val="Strong"/>
+    <w:basedOn w:val="Fuentedeprrafopredeter"/>
+    <w:uiPriority w:val="22"/>
+    <w:qFormat/>
+    <w:rsid w:val="006529BC"/>
+    <w:rPr>
+      <w:b/>
+      <w:bCs/>
+    </w:rPr>
+  </w:style>
 </w:styles>
 </file>
 
@@ -23315,12 +24707,14 @@
     <w:rsid w:val="000C2B08"/>
     <w:rsid w:val="000F6042"/>
     <w:rsid w:val="001E3E9C"/>
+    <w:rsid w:val="001F26C0"/>
     <w:rsid w:val="00313422"/>
     <w:rsid w:val="00325486"/>
     <w:rsid w:val="00372799"/>
     <w:rsid w:val="005A7419"/>
     <w:rsid w:val="006E4381"/>
     <w:rsid w:val="007B5966"/>
+    <w:rsid w:val="00913598"/>
     <w:rsid w:val="00980D6F"/>
     <w:rsid w:val="009C7FF7"/>
     <w:rsid w:val="00A61484"/>
@@ -24155,7 +25549,7 @@
 </file>
 
 <file path=customXml/itemProps2.xml><?xml version="1.0" encoding="utf-8"?>
-<ds:datastoreItem xmlns:ds="http://schemas.openxmlformats.org/officeDocument/2006/customXml" ds:itemID="{D0851B89-020A-4B6B-A86B-A6D65C678AC3}">
+<ds:datastoreItem xmlns:ds="http://schemas.openxmlformats.org/officeDocument/2006/customXml" ds:itemID="{90962CBB-8B83-4077-B001-DCA68EE2887D}">
   <ds:schemaRefs>
     <ds:schemaRef ds:uri="http://schemas.openxmlformats.org/officeDocument/2006/bibliography"/>
   </ds:schemaRefs>

</xml_diff>

<commit_message>
Modificado gestión del código
Añadidos los roles
</commit_message>
<xml_diff>
--- a/Documentacion/MemoriaActualizada2.docx
+++ b/Documentacion/MemoriaActualizada2.docx
@@ -6985,7 +6985,7 @@
                     <a:blip r:embed="rId17" cstate="print">
                       <a:extLst>
                         <a:ext uri="{28A0092B-C50C-407E-A947-70E740481C1C}">
-                          <a14:useLocalDpi xmlns:a14="http://schemas.microsoft.com/office/drawing/2010/main" xmlns:wps="http://schemas.microsoft.com/office/word/2010/wordprocessingShape" xmlns:wpi="http://schemas.microsoft.com/office/word/2010/wordprocessingInk" xmlns:wpg="http://schemas.microsoft.com/office/word/2010/wordprocessingGroup" xmlns:w14="http://schemas.microsoft.com/office/word/2010/wordml" xmlns:w="http://schemas.openxmlformats.org/wordprocessingml/2006/main" xmlns:w10="urn:schemas-microsoft-com:office:word" xmlns:wp14="http://schemas.microsoft.com/office/word/2010/wordprocessingDrawing" xmlns:v="urn:schemas-microsoft-com:vml" xmlns:o="urn:schemas-microsoft-com:office:office" xmlns:mc="http://schemas.openxmlformats.org/markup-compatibility/2006" xmlns:wpc="http://schemas.microsoft.com/office/word/2010/wordprocessingCanvas" xmlns="" val="0"/>
+                          <a14:useLocalDpi xmlns="" xmlns:wpc="http://schemas.microsoft.com/office/word/2010/wordprocessingCanvas" xmlns:mc="http://schemas.openxmlformats.org/markup-compatibility/2006" xmlns:o="urn:schemas-microsoft-com:office:office" xmlns:v="urn:schemas-microsoft-com:vml" xmlns:wp14="http://schemas.microsoft.com/office/word/2010/wordprocessingDrawing" xmlns:w10="urn:schemas-microsoft-com:office:word" xmlns:w="http://schemas.openxmlformats.org/wordprocessingml/2006/main" xmlns:w14="http://schemas.microsoft.com/office/word/2010/wordml" xmlns:wpg="http://schemas.microsoft.com/office/word/2010/wordprocessingGroup" xmlns:wpi="http://schemas.microsoft.com/office/word/2010/wordprocessingInk" xmlns:wps="http://schemas.microsoft.com/office/word/2010/wordprocessingShape" xmlns:a14="http://schemas.microsoft.com/office/drawing/2010/main" val="0"/>
                         </a:ext>
                       </a:extLst>
                     </a:blip>
@@ -8118,7 +8118,7 @@
                     <a:blip r:embed="rId19" cstate="print">
                       <a:extLst>
                         <a:ext uri="{28A0092B-C50C-407E-A947-70E740481C1C}">
-                          <a14:useLocalDpi xmlns:a14="http://schemas.microsoft.com/office/drawing/2010/main" xmlns:wps="http://schemas.microsoft.com/office/word/2010/wordprocessingShape" xmlns:wpi="http://schemas.microsoft.com/office/word/2010/wordprocessingInk" xmlns:wpg="http://schemas.microsoft.com/office/word/2010/wordprocessingGroup" xmlns:w14="http://schemas.microsoft.com/office/word/2010/wordml" xmlns:w="http://schemas.openxmlformats.org/wordprocessingml/2006/main" xmlns:w10="urn:schemas-microsoft-com:office:word" xmlns:wp14="http://schemas.microsoft.com/office/word/2010/wordprocessingDrawing" xmlns:v="urn:schemas-microsoft-com:vml" xmlns:o="urn:schemas-microsoft-com:office:office" xmlns:mc="http://schemas.openxmlformats.org/markup-compatibility/2006" xmlns:wpc="http://schemas.microsoft.com/office/word/2010/wordprocessingCanvas" xmlns="" val="0"/>
+                          <a14:useLocalDpi xmlns="" xmlns:wpc="http://schemas.microsoft.com/office/word/2010/wordprocessingCanvas" xmlns:mc="http://schemas.openxmlformats.org/markup-compatibility/2006" xmlns:o="urn:schemas-microsoft-com:office:office" xmlns:v="urn:schemas-microsoft-com:vml" xmlns:wp14="http://schemas.microsoft.com/office/word/2010/wordprocessingDrawing" xmlns:w10="urn:schemas-microsoft-com:office:word" xmlns:w="http://schemas.openxmlformats.org/wordprocessingml/2006/main" xmlns:w14="http://schemas.microsoft.com/office/word/2010/wordml" xmlns:wpg="http://schemas.microsoft.com/office/word/2010/wordprocessingGroup" xmlns:wpi="http://schemas.microsoft.com/office/word/2010/wordprocessingInk" xmlns:wps="http://schemas.microsoft.com/office/word/2010/wordprocessingShape" xmlns:a14="http://schemas.microsoft.com/office/drawing/2010/main" val="0"/>
                         </a:ext>
                       </a:extLst>
                     </a:blip>
@@ -8259,7 +8259,7 @@
                     <a:blip r:embed="rId20" cstate="print">
                       <a:extLst>
                         <a:ext uri="{28A0092B-C50C-407E-A947-70E740481C1C}">
-                          <a14:useLocalDpi xmlns:a14="http://schemas.microsoft.com/office/drawing/2010/main" xmlns:wps="http://schemas.microsoft.com/office/word/2010/wordprocessingShape" xmlns:wpi="http://schemas.microsoft.com/office/word/2010/wordprocessingInk" xmlns:wpg="http://schemas.microsoft.com/office/word/2010/wordprocessingGroup" xmlns:w14="http://schemas.microsoft.com/office/word/2010/wordml" xmlns:w="http://schemas.openxmlformats.org/wordprocessingml/2006/main" xmlns:w10="urn:schemas-microsoft-com:office:word" xmlns:wp14="http://schemas.microsoft.com/office/word/2010/wordprocessingDrawing" xmlns:v="urn:schemas-microsoft-com:vml" xmlns:o="urn:schemas-microsoft-com:office:office" xmlns:mc="http://schemas.openxmlformats.org/markup-compatibility/2006" xmlns:wpc="http://schemas.microsoft.com/office/word/2010/wordprocessingCanvas" xmlns="" val="0"/>
+                          <a14:useLocalDpi xmlns="" xmlns:wpc="http://schemas.microsoft.com/office/word/2010/wordprocessingCanvas" xmlns:mc="http://schemas.openxmlformats.org/markup-compatibility/2006" xmlns:o="urn:schemas-microsoft-com:office:office" xmlns:v="urn:schemas-microsoft-com:vml" xmlns:wp14="http://schemas.microsoft.com/office/word/2010/wordprocessingDrawing" xmlns:w10="urn:schemas-microsoft-com:office:word" xmlns:w="http://schemas.openxmlformats.org/wordprocessingml/2006/main" xmlns:w14="http://schemas.microsoft.com/office/word/2010/wordml" xmlns:wpg="http://schemas.microsoft.com/office/word/2010/wordprocessingGroup" xmlns:wpi="http://schemas.microsoft.com/office/word/2010/wordprocessingInk" xmlns:wps="http://schemas.microsoft.com/office/word/2010/wordprocessingShape" xmlns:a14="http://schemas.microsoft.com/office/drawing/2010/main" val="0"/>
                         </a:ext>
                       </a:extLst>
                     </a:blip>
@@ -8398,7 +8398,7 @@
                     <a:blip r:embed="rId21" cstate="print">
                       <a:extLst>
                         <a:ext uri="{28A0092B-C50C-407E-A947-70E740481C1C}">
-                          <a14:useLocalDpi xmlns:a14="http://schemas.microsoft.com/office/drawing/2010/main" xmlns:wps="http://schemas.microsoft.com/office/word/2010/wordprocessingShape" xmlns:wpi="http://schemas.microsoft.com/office/word/2010/wordprocessingInk" xmlns:wpg="http://schemas.microsoft.com/office/word/2010/wordprocessingGroup" xmlns:w14="http://schemas.microsoft.com/office/word/2010/wordml" xmlns:w="http://schemas.openxmlformats.org/wordprocessingml/2006/main" xmlns:w10="urn:schemas-microsoft-com:office:word" xmlns:wp14="http://schemas.microsoft.com/office/word/2010/wordprocessingDrawing" xmlns:v="urn:schemas-microsoft-com:vml" xmlns:o="urn:schemas-microsoft-com:office:office" xmlns:mc="http://schemas.openxmlformats.org/markup-compatibility/2006" xmlns:wpc="http://schemas.microsoft.com/office/word/2010/wordprocessingCanvas" xmlns="" val="0"/>
+                          <a14:useLocalDpi xmlns="" xmlns:wpc="http://schemas.microsoft.com/office/word/2010/wordprocessingCanvas" xmlns:mc="http://schemas.openxmlformats.org/markup-compatibility/2006" xmlns:o="urn:schemas-microsoft-com:office:office" xmlns:v="urn:schemas-microsoft-com:vml" xmlns:wp14="http://schemas.microsoft.com/office/word/2010/wordprocessingDrawing" xmlns:w10="urn:schemas-microsoft-com:office:word" xmlns:w="http://schemas.openxmlformats.org/wordprocessingml/2006/main" xmlns:w14="http://schemas.microsoft.com/office/word/2010/wordml" xmlns:wpg="http://schemas.microsoft.com/office/word/2010/wordprocessingGroup" xmlns:wpi="http://schemas.microsoft.com/office/word/2010/wordprocessingInk" xmlns:wps="http://schemas.microsoft.com/office/word/2010/wordprocessingShape" xmlns:a14="http://schemas.microsoft.com/office/drawing/2010/main" val="0"/>
                         </a:ext>
                       </a:extLst>
                     </a:blip>
@@ -8504,7 +8504,7 @@
                     <a:blip r:embed="rId22" cstate="print">
                       <a:extLst>
                         <a:ext uri="{28A0092B-C50C-407E-A947-70E740481C1C}">
-                          <a14:useLocalDpi xmlns:a14="http://schemas.microsoft.com/office/drawing/2010/main" xmlns:wps="http://schemas.microsoft.com/office/word/2010/wordprocessingShape" xmlns:wpi="http://schemas.microsoft.com/office/word/2010/wordprocessingInk" xmlns:wpg="http://schemas.microsoft.com/office/word/2010/wordprocessingGroup" xmlns:w14="http://schemas.microsoft.com/office/word/2010/wordml" xmlns:w="http://schemas.openxmlformats.org/wordprocessingml/2006/main" xmlns:w10="urn:schemas-microsoft-com:office:word" xmlns:wp14="http://schemas.microsoft.com/office/word/2010/wordprocessingDrawing" xmlns:v="urn:schemas-microsoft-com:vml" xmlns:o="urn:schemas-microsoft-com:office:office" xmlns:mc="http://schemas.openxmlformats.org/markup-compatibility/2006" xmlns:wpc="http://schemas.microsoft.com/office/word/2010/wordprocessingCanvas" xmlns="" val="0"/>
+                          <a14:useLocalDpi xmlns="" xmlns:wpc="http://schemas.microsoft.com/office/word/2010/wordprocessingCanvas" xmlns:mc="http://schemas.openxmlformats.org/markup-compatibility/2006" xmlns:o="urn:schemas-microsoft-com:office:office" xmlns:v="urn:schemas-microsoft-com:vml" xmlns:wp14="http://schemas.microsoft.com/office/word/2010/wordprocessingDrawing" xmlns:w10="urn:schemas-microsoft-com:office:word" xmlns:w="http://schemas.openxmlformats.org/wordprocessingml/2006/main" xmlns:w14="http://schemas.microsoft.com/office/word/2010/wordml" xmlns:wpg="http://schemas.microsoft.com/office/word/2010/wordprocessingGroup" xmlns:wpi="http://schemas.microsoft.com/office/word/2010/wordprocessingInk" xmlns:wps="http://schemas.microsoft.com/office/word/2010/wordprocessingShape" xmlns:a14="http://schemas.microsoft.com/office/drawing/2010/main" val="0"/>
                         </a:ext>
                       </a:extLst>
                     </a:blip>
@@ -8571,7 +8571,7 @@
                     <a:blip r:embed="rId23" cstate="print">
                       <a:extLst>
                         <a:ext uri="{28A0092B-C50C-407E-A947-70E740481C1C}">
-                          <a14:useLocalDpi xmlns:a14="http://schemas.microsoft.com/office/drawing/2010/main" xmlns:wps="http://schemas.microsoft.com/office/word/2010/wordprocessingShape" xmlns:wpi="http://schemas.microsoft.com/office/word/2010/wordprocessingInk" xmlns:wpg="http://schemas.microsoft.com/office/word/2010/wordprocessingGroup" xmlns:w14="http://schemas.microsoft.com/office/word/2010/wordml" xmlns:w="http://schemas.openxmlformats.org/wordprocessingml/2006/main" xmlns:w10="urn:schemas-microsoft-com:office:word" xmlns:wp14="http://schemas.microsoft.com/office/word/2010/wordprocessingDrawing" xmlns:v="urn:schemas-microsoft-com:vml" xmlns:o="urn:schemas-microsoft-com:office:office" xmlns:mc="http://schemas.openxmlformats.org/markup-compatibility/2006" xmlns:wpc="http://schemas.microsoft.com/office/word/2010/wordprocessingCanvas" xmlns="" val="0"/>
+                          <a14:useLocalDpi xmlns="" xmlns:wpc="http://schemas.microsoft.com/office/word/2010/wordprocessingCanvas" xmlns:mc="http://schemas.openxmlformats.org/markup-compatibility/2006" xmlns:o="urn:schemas-microsoft-com:office:office" xmlns:v="urn:schemas-microsoft-com:vml" xmlns:wp14="http://schemas.microsoft.com/office/word/2010/wordprocessingDrawing" xmlns:w10="urn:schemas-microsoft-com:office:word" xmlns:w="http://schemas.openxmlformats.org/wordprocessingml/2006/main" xmlns:w14="http://schemas.microsoft.com/office/word/2010/wordml" xmlns:wpg="http://schemas.microsoft.com/office/word/2010/wordprocessingGroup" xmlns:wpi="http://schemas.microsoft.com/office/word/2010/wordprocessingInk" xmlns:wps="http://schemas.microsoft.com/office/word/2010/wordprocessingShape" xmlns:a14="http://schemas.microsoft.com/office/drawing/2010/main" val="0"/>
                         </a:ext>
                       </a:extLst>
                     </a:blip>
@@ -9120,7 +9120,7 @@
                     <a:blip r:embed="rId24" cstate="print">
                       <a:extLst>
                         <a:ext uri="{28A0092B-C50C-407E-A947-70E740481C1C}">
-                          <a14:useLocalDpi xmlns:a14="http://schemas.microsoft.com/office/drawing/2010/main" xmlns:wps="http://schemas.microsoft.com/office/word/2010/wordprocessingShape" xmlns:wpi="http://schemas.microsoft.com/office/word/2010/wordprocessingInk" xmlns:wpg="http://schemas.microsoft.com/office/word/2010/wordprocessingGroup" xmlns:w14="http://schemas.microsoft.com/office/word/2010/wordml" xmlns:w="http://schemas.openxmlformats.org/wordprocessingml/2006/main" xmlns:w10="urn:schemas-microsoft-com:office:word" xmlns:wp14="http://schemas.microsoft.com/office/word/2010/wordprocessingDrawing" xmlns:v="urn:schemas-microsoft-com:vml" xmlns:o="urn:schemas-microsoft-com:office:office" xmlns:mc="http://schemas.openxmlformats.org/markup-compatibility/2006" xmlns:wpc="http://schemas.microsoft.com/office/word/2010/wordprocessingCanvas" xmlns="" val="0"/>
+                          <a14:useLocalDpi xmlns="" xmlns:wpc="http://schemas.microsoft.com/office/word/2010/wordprocessingCanvas" xmlns:mc="http://schemas.openxmlformats.org/markup-compatibility/2006" xmlns:o="urn:schemas-microsoft-com:office:office" xmlns:v="urn:schemas-microsoft-com:vml" xmlns:wp14="http://schemas.microsoft.com/office/word/2010/wordprocessingDrawing" xmlns:w10="urn:schemas-microsoft-com:office:word" xmlns:w="http://schemas.openxmlformats.org/wordprocessingml/2006/main" xmlns:w14="http://schemas.microsoft.com/office/word/2010/wordml" xmlns:wpg="http://schemas.microsoft.com/office/word/2010/wordprocessingGroup" xmlns:wpi="http://schemas.microsoft.com/office/word/2010/wordprocessingInk" xmlns:wps="http://schemas.microsoft.com/office/word/2010/wordprocessingShape" xmlns:a14="http://schemas.microsoft.com/office/drawing/2010/main" val="0"/>
                         </a:ext>
                       </a:extLst>
                     </a:blip>
@@ -9832,7 +9832,7 @@
                     <a:blip r:embed="rId26" cstate="print">
                       <a:extLst>
                         <a:ext uri="{28A0092B-C50C-407E-A947-70E740481C1C}">
-                          <a14:useLocalDpi xmlns:a14="http://schemas.microsoft.com/office/drawing/2010/main" xmlns:wps="http://schemas.microsoft.com/office/word/2010/wordprocessingShape" xmlns:wpi="http://schemas.microsoft.com/office/word/2010/wordprocessingInk" xmlns:wpg="http://schemas.microsoft.com/office/word/2010/wordprocessingGroup" xmlns:w14="http://schemas.microsoft.com/office/word/2010/wordml" xmlns:w="http://schemas.openxmlformats.org/wordprocessingml/2006/main" xmlns:w10="urn:schemas-microsoft-com:office:word" xmlns:wp14="http://schemas.microsoft.com/office/word/2010/wordprocessingDrawing" xmlns:v="urn:schemas-microsoft-com:vml" xmlns:o="urn:schemas-microsoft-com:office:office" xmlns:mc="http://schemas.openxmlformats.org/markup-compatibility/2006" xmlns:wpc="http://schemas.microsoft.com/office/word/2010/wordprocessingCanvas" xmlns="" val="0"/>
+                          <a14:useLocalDpi xmlns="" xmlns:wpc="http://schemas.microsoft.com/office/word/2010/wordprocessingCanvas" xmlns:mc="http://schemas.openxmlformats.org/markup-compatibility/2006" xmlns:o="urn:schemas-microsoft-com:office:office" xmlns:v="urn:schemas-microsoft-com:vml" xmlns:wp14="http://schemas.microsoft.com/office/word/2010/wordprocessingDrawing" xmlns:w10="urn:schemas-microsoft-com:office:word" xmlns:w="http://schemas.openxmlformats.org/wordprocessingml/2006/main" xmlns:w14="http://schemas.microsoft.com/office/word/2010/wordml" xmlns:wpg="http://schemas.microsoft.com/office/word/2010/wordprocessingGroup" xmlns:wpi="http://schemas.microsoft.com/office/word/2010/wordprocessingInk" xmlns:wps="http://schemas.microsoft.com/office/word/2010/wordprocessingShape" xmlns:a14="http://schemas.microsoft.com/office/drawing/2010/main" val="0"/>
                         </a:ext>
                       </a:extLst>
                     </a:blip>
@@ -10044,7 +10044,7 @@
                     <a:blip r:embed="rId27" cstate="print">
                       <a:extLst>
                         <a:ext uri="{28A0092B-C50C-407E-A947-70E740481C1C}">
-                          <a14:useLocalDpi xmlns:a14="http://schemas.microsoft.com/office/drawing/2010/main" xmlns:wps="http://schemas.microsoft.com/office/word/2010/wordprocessingShape" xmlns:wpi="http://schemas.microsoft.com/office/word/2010/wordprocessingInk" xmlns:wpg="http://schemas.microsoft.com/office/word/2010/wordprocessingGroup" xmlns:w14="http://schemas.microsoft.com/office/word/2010/wordml" xmlns:w="http://schemas.openxmlformats.org/wordprocessingml/2006/main" xmlns:w10="urn:schemas-microsoft-com:office:word" xmlns:wp14="http://schemas.microsoft.com/office/word/2010/wordprocessingDrawing" xmlns:v="urn:schemas-microsoft-com:vml" xmlns:o="urn:schemas-microsoft-com:office:office" xmlns:mc="http://schemas.openxmlformats.org/markup-compatibility/2006" xmlns:wpc="http://schemas.microsoft.com/office/word/2010/wordprocessingCanvas" xmlns="" val="0"/>
+                          <a14:useLocalDpi xmlns="" xmlns:wpc="http://schemas.microsoft.com/office/word/2010/wordprocessingCanvas" xmlns:mc="http://schemas.openxmlformats.org/markup-compatibility/2006" xmlns:o="urn:schemas-microsoft-com:office:office" xmlns:v="urn:schemas-microsoft-com:vml" xmlns:wp14="http://schemas.microsoft.com/office/word/2010/wordprocessingDrawing" xmlns:w10="urn:schemas-microsoft-com:office:word" xmlns:w="http://schemas.openxmlformats.org/wordprocessingml/2006/main" xmlns:w14="http://schemas.microsoft.com/office/word/2010/wordml" xmlns:wpg="http://schemas.microsoft.com/office/word/2010/wordprocessingGroup" xmlns:wpi="http://schemas.microsoft.com/office/word/2010/wordprocessingInk" xmlns:wps="http://schemas.microsoft.com/office/word/2010/wordprocessingShape" xmlns:a14="http://schemas.microsoft.com/office/drawing/2010/main" val="0"/>
                         </a:ext>
                       </a:extLst>
                     </a:blip>
@@ -10201,7 +10201,7 @@
                     <a:blip r:embed="rId28" cstate="print">
                       <a:extLst>
                         <a:ext uri="{28A0092B-C50C-407E-A947-70E740481C1C}">
-                          <a14:useLocalDpi xmlns:a14="http://schemas.microsoft.com/office/drawing/2010/main" xmlns:wps="http://schemas.microsoft.com/office/word/2010/wordprocessingShape" xmlns:wpi="http://schemas.microsoft.com/office/word/2010/wordprocessingInk" xmlns:wpg="http://schemas.microsoft.com/office/word/2010/wordprocessingGroup" xmlns:w14="http://schemas.microsoft.com/office/word/2010/wordml" xmlns:w="http://schemas.openxmlformats.org/wordprocessingml/2006/main" xmlns:w10="urn:schemas-microsoft-com:office:word" xmlns:wp14="http://schemas.microsoft.com/office/word/2010/wordprocessingDrawing" xmlns:v="urn:schemas-microsoft-com:vml" xmlns:o="urn:schemas-microsoft-com:office:office" xmlns:mc="http://schemas.openxmlformats.org/markup-compatibility/2006" xmlns:wpc="http://schemas.microsoft.com/office/word/2010/wordprocessingCanvas" xmlns="" val="0"/>
+                          <a14:useLocalDpi xmlns="" xmlns:wpc="http://schemas.microsoft.com/office/word/2010/wordprocessingCanvas" xmlns:mc="http://schemas.openxmlformats.org/markup-compatibility/2006" xmlns:o="urn:schemas-microsoft-com:office:office" xmlns:v="urn:schemas-microsoft-com:vml" xmlns:wp14="http://schemas.microsoft.com/office/word/2010/wordprocessingDrawing" xmlns:w10="urn:schemas-microsoft-com:office:word" xmlns:w="http://schemas.openxmlformats.org/wordprocessingml/2006/main" xmlns:w14="http://schemas.microsoft.com/office/word/2010/wordml" xmlns:wpg="http://schemas.microsoft.com/office/word/2010/wordprocessingGroup" xmlns:wpi="http://schemas.microsoft.com/office/word/2010/wordprocessingInk" xmlns:wps="http://schemas.microsoft.com/office/word/2010/wordprocessingShape" xmlns:a14="http://schemas.microsoft.com/office/drawing/2010/main" val="0"/>
                         </a:ext>
                       </a:extLst>
                     </a:blip>
@@ -10393,7 +10393,7 @@
                     <a:blip r:embed="rId29" cstate="print">
                       <a:extLst>
                         <a:ext uri="{28A0092B-C50C-407E-A947-70E740481C1C}">
-                          <a14:useLocalDpi xmlns:a14="http://schemas.microsoft.com/office/drawing/2010/main" xmlns:wps="http://schemas.microsoft.com/office/word/2010/wordprocessingShape" xmlns:wpi="http://schemas.microsoft.com/office/word/2010/wordprocessingInk" xmlns:wpg="http://schemas.microsoft.com/office/word/2010/wordprocessingGroup" xmlns:w14="http://schemas.microsoft.com/office/word/2010/wordml" xmlns:w="http://schemas.openxmlformats.org/wordprocessingml/2006/main" xmlns:w10="urn:schemas-microsoft-com:office:word" xmlns:wp14="http://schemas.microsoft.com/office/word/2010/wordprocessingDrawing" xmlns:v="urn:schemas-microsoft-com:vml" xmlns:o="urn:schemas-microsoft-com:office:office" xmlns:mc="http://schemas.openxmlformats.org/markup-compatibility/2006" xmlns:wpc="http://schemas.microsoft.com/office/word/2010/wordprocessingCanvas" xmlns="" val="0"/>
+                          <a14:useLocalDpi xmlns="" xmlns:wpc="http://schemas.microsoft.com/office/word/2010/wordprocessingCanvas" xmlns:mc="http://schemas.openxmlformats.org/markup-compatibility/2006" xmlns:o="urn:schemas-microsoft-com:office:office" xmlns:v="urn:schemas-microsoft-com:vml" xmlns:wp14="http://schemas.microsoft.com/office/word/2010/wordprocessingDrawing" xmlns:w10="urn:schemas-microsoft-com:office:word" xmlns:w="http://schemas.openxmlformats.org/wordprocessingml/2006/main" xmlns:w14="http://schemas.microsoft.com/office/word/2010/wordml" xmlns:wpg="http://schemas.microsoft.com/office/word/2010/wordprocessingGroup" xmlns:wpi="http://schemas.microsoft.com/office/word/2010/wordprocessingInk" xmlns:wps="http://schemas.microsoft.com/office/word/2010/wordprocessingShape" xmlns:a14="http://schemas.microsoft.com/office/drawing/2010/main" val="0"/>
                         </a:ext>
                       </a:extLst>
                     </a:blip>
@@ -10712,7 +10712,7 @@
                     <a:blip r:embed="rId30" cstate="print">
                       <a:extLst>
                         <a:ext uri="{28A0092B-C50C-407E-A947-70E740481C1C}">
-                          <a14:useLocalDpi xmlns:a14="http://schemas.microsoft.com/office/drawing/2010/main" xmlns:wps="http://schemas.microsoft.com/office/word/2010/wordprocessingShape" xmlns:wpi="http://schemas.microsoft.com/office/word/2010/wordprocessingInk" xmlns:wpg="http://schemas.microsoft.com/office/word/2010/wordprocessingGroup" xmlns:w14="http://schemas.microsoft.com/office/word/2010/wordml" xmlns:w="http://schemas.openxmlformats.org/wordprocessingml/2006/main" xmlns:w10="urn:schemas-microsoft-com:office:word" xmlns:wp14="http://schemas.microsoft.com/office/word/2010/wordprocessingDrawing" xmlns:v="urn:schemas-microsoft-com:vml" xmlns:o="urn:schemas-microsoft-com:office:office" xmlns:mc="http://schemas.openxmlformats.org/markup-compatibility/2006" xmlns:wpc="http://schemas.microsoft.com/office/word/2010/wordprocessingCanvas" xmlns="" val="0"/>
+                          <a14:useLocalDpi xmlns="" xmlns:wpc="http://schemas.microsoft.com/office/word/2010/wordprocessingCanvas" xmlns:mc="http://schemas.openxmlformats.org/markup-compatibility/2006" xmlns:o="urn:schemas-microsoft-com:office:office" xmlns:v="urn:schemas-microsoft-com:vml" xmlns:wp14="http://schemas.microsoft.com/office/word/2010/wordprocessingDrawing" xmlns:w10="urn:schemas-microsoft-com:office:word" xmlns:w="http://schemas.openxmlformats.org/wordprocessingml/2006/main" xmlns:w14="http://schemas.microsoft.com/office/word/2010/wordml" xmlns:wpg="http://schemas.microsoft.com/office/word/2010/wordprocessingGroup" xmlns:wpi="http://schemas.microsoft.com/office/word/2010/wordprocessingInk" xmlns:wps="http://schemas.microsoft.com/office/word/2010/wordprocessingShape" xmlns:a14="http://schemas.microsoft.com/office/drawing/2010/main" val="0"/>
                         </a:ext>
                       </a:extLst>
                     </a:blip>
@@ -13888,21 +13888,7 @@
         <w:rPr>
           <w:color w:val="7030A0"/>
         </w:rPr>
-        <w:t xml:space="preserve"> </w:t>
-      </w:r>
-      <w:proofErr w:type="spellStart"/>
-      <w:r>
-        <w:rPr>
-          <w:color w:val="7030A0"/>
-        </w:rPr>
-        <w:t>en</w:t>
-      </w:r>
-      <w:proofErr w:type="spellEnd"/>
-      <w:r>
-        <w:rPr>
-          <w:color w:val="7030A0"/>
-        </w:rPr>
-        <w:t xml:space="preserve"> el repositorio local al repositorio remoto.</w:t>
+        <w:t xml:space="preserve"> en el repositorio local al repositorio remoto.</w:t>
       </w:r>
     </w:p>
     <w:p>
@@ -14272,25 +14258,25 @@
     </w:p>
     <w:p>
       <w:pPr>
-        <w:jc w:val="both"/>
-        <w:rPr>
-          <w:rFonts w:ascii="Calibri" w:hAnsi="Calibri" w:cs="Calibri"/>
-          <w:color w:val="548DD4" w:themeColor="text2" w:themeTint="99"/>
-          <w:sz w:val="24"/>
-          <w:szCs w:val="24"/>
-        </w:rPr>
-      </w:pPr>
-    </w:p>
-    <w:p>
-      <w:pPr>
-        <w:jc w:val="both"/>
-        <w:rPr>
-          <w:rFonts w:ascii="Calibri" w:hAnsi="Calibri" w:cs="Calibri"/>
-          <w:color w:val="548DD4" w:themeColor="text2" w:themeTint="99"/>
-          <w:sz w:val="24"/>
-          <w:szCs w:val="24"/>
-        </w:rPr>
-      </w:pPr>
+        <w:pStyle w:val="Ttulo2"/>
+      </w:pPr>
+      <w:r>
+        <w:t>5.7 Roles</w:t>
+      </w:r>
+    </w:p>
+    <w:p/>
+    <w:p>
+      <w:pPr>
+        <w:rPr>
+          <w:color w:val="7030A0"/>
+        </w:rPr>
+      </w:pPr>
+      <w:r>
+        <w:rPr>
+          <w:color w:val="7030A0"/>
+        </w:rPr>
+        <w:t>El único rol que existe es el de desarrollador. No tenemos jefe de proyecto y ningún miembro del equipo tiene más poder o más responsabilidad que otro. Cada miembro se encargará de la tarea que le corresponde según el acuerdo al que ha llegado el equipo y todas las decisiones que conciernan a proyecto serán tomadas por la totalidad del grupo.</w:t>
+      </w:r>
     </w:p>
     <w:p>
       <w:pPr>
@@ -14547,7 +14533,6 @@
           <w:sz w:val="24"/>
           <w:szCs w:val="24"/>
         </w:rPr>
-        <w:lastRenderedPageBreak/>
         <w:t>Ejecución automática de pruebas unitarias, conociendo a su vez los resultados de éstos.</w:t>
       </w:r>
     </w:p>
@@ -14949,7 +14934,7 @@
                     <a:blip r:embed="rId34" cstate="print">
                       <a:extLst>
                         <a:ext uri="{28A0092B-C50C-407E-A947-70E740481C1C}">
-                          <a14:useLocalDpi xmlns:a14="http://schemas.microsoft.com/office/drawing/2010/main" xmlns:wps="http://schemas.microsoft.com/office/word/2010/wordprocessingShape" xmlns:wpi="http://schemas.microsoft.com/office/word/2010/wordprocessingInk" xmlns:wpg="http://schemas.microsoft.com/office/word/2010/wordprocessingGroup" xmlns:w14="http://schemas.microsoft.com/office/word/2010/wordml" xmlns:w="http://schemas.openxmlformats.org/wordprocessingml/2006/main" xmlns:w10="urn:schemas-microsoft-com:office:word" xmlns:wp14="http://schemas.microsoft.com/office/word/2010/wordprocessingDrawing" xmlns:v="urn:schemas-microsoft-com:vml" xmlns:o="urn:schemas-microsoft-com:office:office" xmlns:mc="http://schemas.openxmlformats.org/markup-compatibility/2006" xmlns:wpc="http://schemas.microsoft.com/office/word/2010/wordprocessingCanvas" xmlns="" val="0"/>
+                          <a14:useLocalDpi xmlns="" xmlns:wpc="http://schemas.microsoft.com/office/word/2010/wordprocessingCanvas" xmlns:mc="http://schemas.openxmlformats.org/markup-compatibility/2006" xmlns:o="urn:schemas-microsoft-com:office:office" xmlns:v="urn:schemas-microsoft-com:vml" xmlns:wp14="http://schemas.microsoft.com/office/word/2010/wordprocessingDrawing" xmlns:w10="urn:schemas-microsoft-com:office:word" xmlns:w="http://schemas.openxmlformats.org/wordprocessingml/2006/main" xmlns:w14="http://schemas.microsoft.com/office/word/2010/wordml" xmlns:wpg="http://schemas.microsoft.com/office/word/2010/wordprocessingGroup" xmlns:wpi="http://schemas.microsoft.com/office/word/2010/wordprocessingInk" xmlns:wps="http://schemas.microsoft.com/office/word/2010/wordprocessingShape" xmlns:a14="http://schemas.microsoft.com/office/drawing/2010/main" val="0"/>
                         </a:ext>
                       </a:extLst>
                     </a:blip>
@@ -15145,7 +15130,17 @@
           <w:sz w:val="24"/>
           <w:szCs w:val="24"/>
         </w:rPr>
-        <w:t>Gracias a Jenkins, tenemos la oportunidad de gestionar cualquier tipo de proyecto software. La base de Jenkins es la creación de tareas bajo las cuales podemos configurar las comprobaciones del repositorio de código cada cierto periodo de tiempo y que dado cambio en dicho repositorio, éste se compile y se ejecuten todas las pruebas que tengamos definidas.</w:t>
+        <w:t xml:space="preserve">Gracias a Jenkins, tenemos la oportunidad de gestionar cualquier tipo de proyecto software. La base de Jenkins es la creación de tareas bajo las cuales podemos configurar las comprobaciones del repositorio de código cada cierto periodo de tiempo </w:t>
+      </w:r>
+      <w:r>
+        <w:rPr>
+          <w:rFonts w:cs="Calibri"/>
+          <w:color w:val="548DD4" w:themeColor="text2" w:themeTint="99"/>
+          <w:sz w:val="24"/>
+          <w:szCs w:val="24"/>
+        </w:rPr>
+        <w:lastRenderedPageBreak/>
+        <w:t>y que dado cambio en dicho repositorio, éste se compile y se ejecuten todas las pruebas que tengamos definidas.</w:t>
       </w:r>
     </w:p>
     <w:p>
@@ -15204,17 +15199,7 @@
           <w:sz w:val="24"/>
           <w:szCs w:val="24"/>
         </w:rPr>
-        <w:t xml:space="preserve">, donde almacenamos todo el código necesario para realizar la construcción de éste, </w:t>
-      </w:r>
-      <w:r>
-        <w:rPr>
-          <w:rFonts w:cs="Calibri"/>
-          <w:color w:val="548DD4" w:themeColor="text2" w:themeTint="99"/>
-          <w:sz w:val="24"/>
-          <w:szCs w:val="24"/>
-        </w:rPr>
-        <w:lastRenderedPageBreak/>
-        <w:t>sacando así partido y provecho a la herramienta ya que es capaz de monitorizar el control de versiones y actuar ante cualquier cambio.</w:t>
+        <w:t>, donde almacenamos todo el código necesario para realizar la construcción de éste, sacando así partido y provecho a la herramienta ya que es capaz de monitorizar el control de versiones y actuar ante cualquier cambio.</w:t>
       </w:r>
     </w:p>
     <w:p>
@@ -15885,7 +15870,15 @@
           <w:sz w:val="24"/>
           <w:szCs w:val="24"/>
         </w:rPr>
-        <w:t xml:space="preserve"> que facilita la comunicación entre todos los desarrolladores ya que permite generar una incidencia, leer las diferentes incidencias que se encuentren abiertas o cerradas, etc. Es una forma de informar de forma rápida y sencilla a todos los desarrolladores.</w:t>
+        <w:t xml:space="preserve"> que facilita la comunicación entre todos los </w:t>
+      </w:r>
+      <w:r>
+        <w:rPr>
+          <w:sz w:val="24"/>
+          <w:szCs w:val="24"/>
+        </w:rPr>
+        <w:lastRenderedPageBreak/>
+        <w:t>desarrolladores ya que permite generar una incidencia, leer las diferentes incidencias que se encuentren abiertas o cerradas, etc. Es una forma de informar de forma rápida y sencilla a todos los desarrolladores.</w:t>
       </w:r>
     </w:p>
     <w:p>
@@ -15900,7 +15893,6 @@
           <w:szCs w:val="24"/>
           <w:lang w:eastAsia="es-ES"/>
         </w:rPr>
-        <w:lastRenderedPageBreak/>
         <w:drawing>
           <wp:inline distT="0" distB="0" distL="0" distR="0">
             <wp:extent cx="5400040" cy="2860040"/>
@@ -18889,7 +18881,7 @@
                     <a:blip r:embed="rId45" cstate="print">
                       <a:extLst>
                         <a:ext uri="{28A0092B-C50C-407E-A947-70E740481C1C}">
-                          <a14:useLocalDpi xmlns:a14="http://schemas.microsoft.com/office/drawing/2010/main" xmlns:wps="http://schemas.microsoft.com/office/word/2010/wordprocessingShape" xmlns:wpi="http://schemas.microsoft.com/office/word/2010/wordprocessingInk" xmlns:wpg="http://schemas.microsoft.com/office/word/2010/wordprocessingGroup" xmlns:w14="http://schemas.microsoft.com/office/word/2010/wordml" xmlns:w="http://schemas.openxmlformats.org/wordprocessingml/2006/main" xmlns:w10="urn:schemas-microsoft-com:office:word" xmlns:wp14="http://schemas.microsoft.com/office/word/2010/wordprocessingDrawing" xmlns:v="urn:schemas-microsoft-com:vml" xmlns:o="urn:schemas-microsoft-com:office:office" xmlns:mc="http://schemas.openxmlformats.org/markup-compatibility/2006" xmlns:wpc="http://schemas.microsoft.com/office/word/2010/wordprocessingCanvas" xmlns="" val="0"/>
+                          <a14:useLocalDpi xmlns="" xmlns:wpc="http://schemas.microsoft.com/office/word/2010/wordprocessingCanvas" xmlns:mc="http://schemas.openxmlformats.org/markup-compatibility/2006" xmlns:o="urn:schemas-microsoft-com:office:office" xmlns:v="urn:schemas-microsoft-com:vml" xmlns:wp14="http://schemas.microsoft.com/office/word/2010/wordprocessingDrawing" xmlns:w10="urn:schemas-microsoft-com:office:word" xmlns:w="http://schemas.openxmlformats.org/wordprocessingml/2006/main" xmlns:w14="http://schemas.microsoft.com/office/word/2010/wordml" xmlns:wpg="http://schemas.microsoft.com/office/word/2010/wordprocessingGroup" xmlns:wpi="http://schemas.microsoft.com/office/word/2010/wordprocessingInk" xmlns:wps="http://schemas.microsoft.com/office/word/2010/wordprocessingShape" xmlns:a14="http://schemas.microsoft.com/office/drawing/2010/main" val="0"/>
                         </a:ext>
                       </a:extLst>
                     </a:blip>
@@ -19047,7 +19039,7 @@
                     <a:blip r:embed="rId46" cstate="print">
                       <a:extLst>
                         <a:ext uri="{28A0092B-C50C-407E-A947-70E740481C1C}">
-                          <a14:useLocalDpi xmlns:a14="http://schemas.microsoft.com/office/drawing/2010/main" xmlns:wps="http://schemas.microsoft.com/office/word/2010/wordprocessingShape" xmlns:wpi="http://schemas.microsoft.com/office/word/2010/wordprocessingInk" xmlns:wpg="http://schemas.microsoft.com/office/word/2010/wordprocessingGroup" xmlns:w14="http://schemas.microsoft.com/office/word/2010/wordml" xmlns:w="http://schemas.openxmlformats.org/wordprocessingml/2006/main" xmlns:w10="urn:schemas-microsoft-com:office:word" xmlns:wp14="http://schemas.microsoft.com/office/word/2010/wordprocessingDrawing" xmlns:v="urn:schemas-microsoft-com:vml" xmlns:o="urn:schemas-microsoft-com:office:office" xmlns:mc="http://schemas.openxmlformats.org/markup-compatibility/2006" xmlns:wpc="http://schemas.microsoft.com/office/word/2010/wordprocessingCanvas" xmlns="" val="0"/>
+                          <a14:useLocalDpi xmlns="" xmlns:wpc="http://schemas.microsoft.com/office/word/2010/wordprocessingCanvas" xmlns:mc="http://schemas.openxmlformats.org/markup-compatibility/2006" xmlns:o="urn:schemas-microsoft-com:office:office" xmlns:v="urn:schemas-microsoft-com:vml" xmlns:wp14="http://schemas.microsoft.com/office/word/2010/wordprocessingDrawing" xmlns:w10="urn:schemas-microsoft-com:office:word" xmlns:w="http://schemas.openxmlformats.org/wordprocessingml/2006/main" xmlns:w14="http://schemas.microsoft.com/office/word/2010/wordml" xmlns:wpg="http://schemas.microsoft.com/office/word/2010/wordprocessingGroup" xmlns:wpi="http://schemas.microsoft.com/office/word/2010/wordprocessingInk" xmlns:wps="http://schemas.microsoft.com/office/word/2010/wordprocessingShape" xmlns:a14="http://schemas.microsoft.com/office/drawing/2010/main" val="0"/>
                         </a:ext>
                       </a:extLst>
                     </a:blip>
@@ -19395,7 +19387,7 @@
                     <a:blip r:embed="rId48" cstate="print">
                       <a:extLst>
                         <a:ext uri="{28A0092B-C50C-407E-A947-70E740481C1C}">
-                          <a14:useLocalDpi xmlns:a14="http://schemas.microsoft.com/office/drawing/2010/main" xmlns:wps="http://schemas.microsoft.com/office/word/2010/wordprocessingShape" xmlns:wpi="http://schemas.microsoft.com/office/word/2010/wordprocessingInk" xmlns:wpg="http://schemas.microsoft.com/office/word/2010/wordprocessingGroup" xmlns:w14="http://schemas.microsoft.com/office/word/2010/wordml" xmlns:w="http://schemas.openxmlformats.org/wordprocessingml/2006/main" xmlns:w10="urn:schemas-microsoft-com:office:word" xmlns:wp14="http://schemas.microsoft.com/office/word/2010/wordprocessingDrawing" xmlns:v="urn:schemas-microsoft-com:vml" xmlns:o="urn:schemas-microsoft-com:office:office" xmlns:mc="http://schemas.openxmlformats.org/markup-compatibility/2006" xmlns:wpc="http://schemas.microsoft.com/office/word/2010/wordprocessingCanvas" xmlns="" val="0"/>
+                          <a14:useLocalDpi xmlns="" xmlns:wpc="http://schemas.microsoft.com/office/word/2010/wordprocessingCanvas" xmlns:mc="http://schemas.openxmlformats.org/markup-compatibility/2006" xmlns:o="urn:schemas-microsoft-com:office:office" xmlns:v="urn:schemas-microsoft-com:vml" xmlns:wp14="http://schemas.microsoft.com/office/word/2010/wordprocessingDrawing" xmlns:w10="urn:schemas-microsoft-com:office:word" xmlns:w="http://schemas.openxmlformats.org/wordprocessingml/2006/main" xmlns:w14="http://schemas.microsoft.com/office/word/2010/wordml" xmlns:wpg="http://schemas.microsoft.com/office/word/2010/wordprocessingGroup" xmlns:wpi="http://schemas.microsoft.com/office/word/2010/wordprocessingInk" xmlns:wps="http://schemas.microsoft.com/office/word/2010/wordprocessingShape" xmlns:a14="http://schemas.microsoft.com/office/drawing/2010/main" val="0"/>
                         </a:ext>
                       </a:extLst>
                     </a:blip>
@@ -20148,7 +20140,7 @@
             <w:sz w:val="24"/>
             <w:szCs w:val="24"/>
           </w:rPr>
-          <w:t>25</w:t>
+          <w:t>26</w:t>
         </w:r>
         <w:r>
           <w:rPr>
@@ -25853,6 +25845,7 @@
   </w:compat>
   <w:rsids>
     <w:rsidRoot w:val="00E918B2"/>
+    <w:rsid w:val="00061D1A"/>
     <w:rsid w:val="00070AAB"/>
     <w:rsid w:val="000B5551"/>
     <w:rsid w:val="000C2B08"/>
@@ -26513,7 +26506,7 @@
 </file>
 
 <file path=customXml/itemProps2.xml><?xml version="1.0" encoding="utf-8"?>
-<ds:datastoreItem xmlns:ds="http://schemas.openxmlformats.org/officeDocument/2006/customXml" ds:itemID="{AAB03EE4-E971-4287-8D56-53B818205BFA}">
+<ds:datastoreItem xmlns:ds="http://schemas.openxmlformats.org/officeDocument/2006/customXml" ds:itemID="{4DAA4209-8023-4DD3-A14E-5E2884FD0F39}">
   <ds:schemaRefs>
     <ds:schemaRef ds:uri="http://schemas.openxmlformats.org/officeDocument/2006/bibliography"/>
   </ds:schemaRefs>

</xml_diff>

<commit_message>
Cambios en gestión del código fuente
Añadido políticas y nombre e estilos, hablar con el equipo este punto
Añadido usage model, incompleto aún
</commit_message>
<xml_diff>
--- a/Documentacion/MemoriaActualizada2.docx
+++ b/Documentacion/MemoriaActualizada2.docx
@@ -14280,6 +14280,80 @@
     </w:p>
     <w:p>
       <w:pPr>
+        <w:rPr>
+          <w:color w:val="7030A0"/>
+        </w:rPr>
+      </w:pPr>
+    </w:p>
+    <w:p>
+      <w:pPr>
+        <w:pStyle w:val="Ttulo2"/>
+      </w:pPr>
+      <w:r>
+        <w:t>5.8 Políticas y nombre de estilos</w:t>
+      </w:r>
+    </w:p>
+    <w:p>
+      <w:pPr>
+        <w:rPr>
+          <w:b/>
+          <w:color w:val="FF0000"/>
+        </w:rPr>
+      </w:pPr>
+      <w:r>
+        <w:rPr>
+          <w:b/>
+          <w:color w:val="FF0000"/>
+        </w:rPr>
+        <w:t>//En este apartado no entiendo bien que debo incluir :S</w:t>
+      </w:r>
+    </w:p>
+    <w:p>
+      <w:pPr>
+        <w:rPr>
+          <w:b/>
+          <w:color w:val="FF0000"/>
+        </w:rPr>
+      </w:pPr>
+    </w:p>
+    <w:p>
+      <w:pPr>
+        <w:pStyle w:val="Ttulo2"/>
+      </w:pPr>
+      <w:r>
+        <w:t xml:space="preserve">5.9 </w:t>
+      </w:r>
+      <w:proofErr w:type="spellStart"/>
+      <w:r>
+        <w:t>Usage</w:t>
+      </w:r>
+      <w:proofErr w:type="spellEnd"/>
+      <w:r>
+        <w:t xml:space="preserve"> </w:t>
+      </w:r>
+      <w:proofErr w:type="spellStart"/>
+      <w:r>
+        <w:t>model</w:t>
+      </w:r>
+      <w:proofErr w:type="spellEnd"/>
+    </w:p>
+    <w:p>
+      <w:pPr>
+        <w:rPr>
+          <w:b/>
+          <w:color w:val="FF0000"/>
+        </w:rPr>
+      </w:pPr>
+      <w:r>
+        <w:rPr>
+          <w:b/>
+          <w:color w:val="FF0000"/>
+        </w:rPr>
+        <w:t>Aún por pulir</w:t>
+      </w:r>
+    </w:p>
+    <w:p>
+      <w:pPr>
         <w:jc w:val="both"/>
         <w:rPr>
           <w:rFonts w:ascii="Calibri" w:hAnsi="Calibri" w:cs="Calibri"/>
@@ -14456,6 +14530,7 @@
           <w:sz w:val="24"/>
           <w:szCs w:val="24"/>
         </w:rPr>
+        <w:lastRenderedPageBreak/>
         <w:t>Por lo tanto, l</w:t>
       </w:r>
       <w:r>
@@ -15130,17 +15205,7 @@
           <w:sz w:val="24"/>
           <w:szCs w:val="24"/>
         </w:rPr>
-        <w:t xml:space="preserve">Gracias a Jenkins, tenemos la oportunidad de gestionar cualquier tipo de proyecto software. La base de Jenkins es la creación de tareas bajo las cuales podemos configurar las comprobaciones del repositorio de código cada cierto periodo de tiempo </w:t>
-      </w:r>
-      <w:r>
-        <w:rPr>
-          <w:rFonts w:cs="Calibri"/>
-          <w:color w:val="548DD4" w:themeColor="text2" w:themeTint="99"/>
-          <w:sz w:val="24"/>
-          <w:szCs w:val="24"/>
-        </w:rPr>
-        <w:lastRenderedPageBreak/>
-        <w:t>y que dado cambio en dicho repositorio, éste se compile y se ejecuten todas las pruebas que tengamos definidas.</w:t>
+        <w:t>Gracias a Jenkins, tenemos la oportunidad de gestionar cualquier tipo de proyecto software. La base de Jenkins es la creación de tareas bajo las cuales podemos configurar las comprobaciones del repositorio de código cada cierto periodo de tiempo y que dado cambio en dicho repositorio, éste se compile y se ejecuten todas las pruebas que tengamos definidas.</w:t>
       </w:r>
     </w:p>
     <w:p>
@@ -15546,6 +15611,7 @@
           <w:sz w:val="24"/>
           <w:szCs w:val="24"/>
         </w:rPr>
+        <w:lastRenderedPageBreak/>
         <w:t>Enunciado</w:t>
       </w:r>
     </w:p>
@@ -15783,6 +15849,7 @@
           <w:sz w:val="24"/>
           <w:szCs w:val="24"/>
         </w:rPr>
+        <w:lastRenderedPageBreak/>
         <w:t xml:space="preserve">Implementación: </w:t>
       </w:r>
       <w:r>
@@ -15870,15 +15937,7 @@
           <w:sz w:val="24"/>
           <w:szCs w:val="24"/>
         </w:rPr>
-        <w:t xml:space="preserve"> que facilita la comunicación entre todos los </w:t>
-      </w:r>
-      <w:r>
-        <w:rPr>
-          <w:sz w:val="24"/>
-          <w:szCs w:val="24"/>
-        </w:rPr>
-        <w:lastRenderedPageBreak/>
-        <w:t>desarrolladores ya que permite generar una incidencia, leer las diferentes incidencias que se encuentren abiertas o cerradas, etc. Es una forma de informar de forma rápida y sencilla a todos los desarrolladores.</w:t>
+        <w:t xml:space="preserve"> que facilita la comunicación entre todos los desarrolladores ya que permite generar una incidencia, leer las diferentes incidencias que se encuentren abiertas o cerradas, etc. Es una forma de informar de forma rápida y sencilla a todos los desarrolladores.</w:t>
       </w:r>
     </w:p>
     <w:p>
@@ -26506,7 +26565,7 @@
 </file>
 
 <file path=customXml/itemProps2.xml><?xml version="1.0" encoding="utf-8"?>
-<ds:datastoreItem xmlns:ds="http://schemas.openxmlformats.org/officeDocument/2006/customXml" ds:itemID="{4DAA4209-8023-4DD3-A14E-5E2884FD0F39}">
+<ds:datastoreItem xmlns:ds="http://schemas.openxmlformats.org/officeDocument/2006/customXml" ds:itemID="{746281E0-8605-48A8-925A-E4BA1AB77E4D}">
   <ds:schemaRefs>
     <ds:schemaRef ds:uri="http://schemas.openxmlformats.org/officeDocument/2006/bibliography"/>
   </ds:schemaRefs>

</xml_diff>

<commit_message>
Desarrollo del apartado de miembros del grupo
</commit_message>
<xml_diff>
--- a/Documentacion/MemoriaActualizada2.docx
+++ b/Documentacion/MemoriaActualizada2.docx
@@ -7288,14 +7288,14 @@
     <w:tbl>
       <w:tblPr>
         <w:tblStyle w:val="Cuadrculamedia1-nfasis1"/>
-        <w:tblW w:w="8188" w:type="dxa"/>
+        <w:tblW w:w="8293" w:type="dxa"/>
         <w:jc w:val="center"/>
         <w:tblLook w:val="04A0" w:firstRow="1" w:lastRow="0" w:firstColumn="1" w:lastColumn="0" w:noHBand="0" w:noVBand="1"/>
       </w:tblPr>
       <w:tblGrid>
         <w:gridCol w:w="2943"/>
-        <w:gridCol w:w="2410"/>
-        <w:gridCol w:w="2835"/>
+        <w:gridCol w:w="2443"/>
+        <w:gridCol w:w="2907"/>
       </w:tblGrid>
       <w:tr>
         <w:trPr>
@@ -7333,7 +7333,7 @@
         </w:tc>
         <w:tc>
           <w:tcPr>
-            <w:tcW w:w="2410" w:type="dxa"/>
+            <w:tcW w:w="2443" w:type="dxa"/>
             <w:tcBorders>
               <w:top w:val="single" w:sz="8" w:space="0" w:color="4F81BD" w:themeColor="accent1"/>
               <w:left w:val="single" w:sz="8" w:space="0" w:color="4F81BD" w:themeColor="accent1"/>
@@ -7362,7 +7362,7 @@
         </w:tc>
         <w:tc>
           <w:tcPr>
-            <w:tcW w:w="2835" w:type="dxa"/>
+            <w:tcW w:w="2907" w:type="dxa"/>
             <w:tcBorders>
               <w:top w:val="single" w:sz="8" w:space="0" w:color="4F81BD" w:themeColor="accent1"/>
               <w:left w:val="single" w:sz="8" w:space="0" w:color="4F81BD" w:themeColor="accent1"/>
@@ -7393,7 +7393,7 @@
       <w:tr>
         <w:trPr>
           <w:cnfStyle w:val="000000100000" w:firstRow="0" w:lastRow="0" w:firstColumn="0" w:lastColumn="0" w:oddVBand="0" w:evenVBand="0" w:oddHBand="1" w:evenHBand="0" w:firstRowFirstColumn="0" w:firstRowLastColumn="0" w:lastRowFirstColumn="0" w:lastRowLastColumn="0"/>
-          <w:trHeight w:val="1804"/>
+          <w:trHeight w:val="2371"/>
           <w:jc w:val="center"/>
         </w:trPr>
         <w:tc>
@@ -7423,7 +7423,7 @@
         </w:tc>
         <w:tc>
           <w:tcPr>
-            <w:tcW w:w="2410" w:type="dxa"/>
+            <w:tcW w:w="2443" w:type="dxa"/>
             <w:tcBorders>
               <w:top w:val="single" w:sz="8" w:space="0" w:color="4F81BD" w:themeColor="accent1"/>
               <w:bottom w:val="single" w:sz="8" w:space="0" w:color="7BA0CD" w:themeColor="accent1" w:themeTint="BF"/>
@@ -7442,7 +7442,7 @@
         </w:tc>
         <w:tc>
           <w:tcPr>
-            <w:tcW w:w="2835" w:type="dxa"/>
+            <w:tcW w:w="2907" w:type="dxa"/>
             <w:tcBorders>
               <w:top w:val="single" w:sz="8" w:space="0" w:color="4F81BD" w:themeColor="accent1"/>
               <w:bottom w:val="single" w:sz="8" w:space="0" w:color="7BA0CD" w:themeColor="accent1" w:themeTint="BF"/>
@@ -7454,12 +7454,80 @@
               <w:jc w:val="center"/>
               <w:cnfStyle w:val="000000100000" w:firstRow="0" w:lastRow="0" w:firstColumn="0" w:lastColumn="0" w:oddVBand="0" w:evenVBand="0" w:oddHBand="1" w:evenHBand="0" w:firstRowFirstColumn="0" w:firstRowLastColumn="0" w:lastRowFirstColumn="0" w:lastRowLastColumn="0"/>
             </w:pPr>
+            <w:r>
+              <w:rPr>
+                <w:noProof/>
+                <w:lang w:eastAsia="es-ES"/>
+              </w:rPr>
+              <w:drawing>
+                <wp:anchor distT="0" distB="0" distL="114300" distR="114300" simplePos="0" relativeHeight="251685888" behindDoc="0" locked="0" layoutInCell="1" allowOverlap="1" wp14:anchorId="35F86C7E" wp14:editId="1666DFDD">
+                  <wp:simplePos x="0" y="0"/>
+                  <wp:positionH relativeFrom="column">
+                    <wp:posOffset>351362</wp:posOffset>
+                  </wp:positionH>
+                  <wp:positionV relativeFrom="paragraph">
+                    <wp:posOffset>27940</wp:posOffset>
+                  </wp:positionV>
+                  <wp:extent cx="1063256" cy="1450902"/>
+                  <wp:effectExtent l="0" t="0" r="0" b="0"/>
+                  <wp:wrapNone/>
+                  <wp:docPr id="11" name="Imagen 11" descr="C:\Users\raul-sergio\Desktop\Scan0003.jpg"/>
+                  <wp:cNvGraphicFramePr>
+                    <a:graphicFrameLocks xmlns:a="http://schemas.openxmlformats.org/drawingml/2006/main" noChangeAspect="1"/>
+                  </wp:cNvGraphicFramePr>
+                  <a:graphic xmlns:a="http://schemas.openxmlformats.org/drawingml/2006/main">
+                    <a:graphicData uri="http://schemas.openxmlformats.org/drawingml/2006/picture">
+                      <pic:pic xmlns:pic="http://schemas.openxmlformats.org/drawingml/2006/picture">
+                        <pic:nvPicPr>
+                          <pic:cNvPr id="0" name="Picture 1" descr="C:\Users\raul-sergio\Desktop\Scan0003.jpg"/>
+                          <pic:cNvPicPr>
+                            <a:picLocks noChangeAspect="1" noChangeArrowheads="1"/>
+                          </pic:cNvPicPr>
+                        </pic:nvPicPr>
+                        <pic:blipFill>
+                          <a:blip r:embed="rId18" cstate="print">
+                            <a:extLst>
+                              <a:ext uri="{28A0092B-C50C-407E-A947-70E740481C1C}">
+                                <a14:useLocalDpi xmlns:a14="http://schemas.microsoft.com/office/drawing/2010/main" val="0"/>
+                              </a:ext>
+                            </a:extLst>
+                          </a:blip>
+                          <a:srcRect/>
+                          <a:stretch>
+                            <a:fillRect/>
+                          </a:stretch>
+                        </pic:blipFill>
+                        <pic:spPr bwMode="auto">
+                          <a:xfrm>
+                            <a:off x="0" y="0"/>
+                            <a:ext cx="1063256" cy="1450902"/>
+                          </a:xfrm>
+                          <a:prstGeom prst="rect">
+                            <a:avLst/>
+                          </a:prstGeom>
+                          <a:noFill/>
+                          <a:ln>
+                            <a:noFill/>
+                          </a:ln>
+                        </pic:spPr>
+                      </pic:pic>
+                    </a:graphicData>
+                  </a:graphic>
+                  <wp14:sizeRelH relativeFrom="page">
+                    <wp14:pctWidth>0</wp14:pctWidth>
+                  </wp14:sizeRelH>
+                  <wp14:sizeRelV relativeFrom="page">
+                    <wp14:pctHeight>0</wp14:pctHeight>
+                  </wp14:sizeRelV>
+                </wp:anchor>
+              </w:drawing>
+            </w:r>
           </w:p>
         </w:tc>
       </w:tr>
       <w:tr>
         <w:trPr>
-          <w:trHeight w:val="1971"/>
+          <w:trHeight w:val="1785"/>
           <w:jc w:val="center"/>
         </w:trPr>
         <w:tc>
@@ -7488,7 +7556,7 @@
         </w:tc>
         <w:tc>
           <w:tcPr>
-            <w:tcW w:w="2410" w:type="dxa"/>
+            <w:tcW w:w="2443" w:type="dxa"/>
             <w:tcBorders>
               <w:bottom w:val="single" w:sz="8" w:space="0" w:color="7BA0CD" w:themeColor="accent1" w:themeTint="BF"/>
             </w:tcBorders>
@@ -7506,7 +7574,7 @@
         </w:tc>
         <w:tc>
           <w:tcPr>
-            <w:tcW w:w="2835" w:type="dxa"/>
+            <w:tcW w:w="2907" w:type="dxa"/>
             <w:tcBorders>
               <w:bottom w:val="single" w:sz="8" w:space="0" w:color="7BA0CD" w:themeColor="accent1" w:themeTint="BF"/>
             </w:tcBorders>
@@ -7523,7 +7591,7 @@
       <w:tr>
         <w:trPr>
           <w:cnfStyle w:val="000000100000" w:firstRow="0" w:lastRow="0" w:firstColumn="0" w:lastColumn="0" w:oddVBand="0" w:evenVBand="0" w:oddHBand="1" w:evenHBand="0" w:firstRowFirstColumn="0" w:firstRowLastColumn="0" w:lastRowFirstColumn="0" w:lastRowLastColumn="0"/>
-          <w:trHeight w:val="1957"/>
+          <w:trHeight w:val="1667"/>
           <w:jc w:val="center"/>
         </w:trPr>
         <w:tc>
@@ -7552,7 +7620,7 @@
         </w:tc>
         <w:tc>
           <w:tcPr>
-            <w:tcW w:w="2410" w:type="dxa"/>
+            <w:tcW w:w="2443" w:type="dxa"/>
             <w:tcBorders>
               <w:bottom w:val="single" w:sz="8" w:space="0" w:color="7BA0CD" w:themeColor="accent1" w:themeTint="BF"/>
             </w:tcBorders>
@@ -7570,7 +7638,7 @@
         </w:tc>
         <w:tc>
           <w:tcPr>
-            <w:tcW w:w="2835" w:type="dxa"/>
+            <w:tcW w:w="2907" w:type="dxa"/>
             <w:tcBorders>
               <w:bottom w:val="single" w:sz="8" w:space="0" w:color="7BA0CD" w:themeColor="accent1" w:themeTint="BF"/>
             </w:tcBorders>
@@ -7586,7 +7654,7 @@
       </w:tr>
       <w:tr>
         <w:trPr>
-          <w:trHeight w:val="1955"/>
+          <w:trHeight w:val="1540"/>
           <w:jc w:val="center"/>
         </w:trPr>
         <w:tc>
@@ -7615,7 +7683,7 @@
         </w:tc>
         <w:tc>
           <w:tcPr>
-            <w:tcW w:w="2410" w:type="dxa"/>
+            <w:tcW w:w="2443" w:type="dxa"/>
             <w:tcBorders>
               <w:bottom w:val="single" w:sz="8" w:space="0" w:color="7BA0CD" w:themeColor="accent1" w:themeTint="BF"/>
             </w:tcBorders>
@@ -7633,7 +7701,7 @@
         </w:tc>
         <w:tc>
           <w:tcPr>
-            <w:tcW w:w="2835" w:type="dxa"/>
+            <w:tcW w:w="2907" w:type="dxa"/>
             <w:tcBorders>
               <w:bottom w:val="single" w:sz="8" w:space="0" w:color="7BA0CD" w:themeColor="accent1" w:themeTint="BF"/>
             </w:tcBorders>
@@ -7687,7 +7755,7 @@
         </w:tc>
         <w:tc>
           <w:tcPr>
-            <w:tcW w:w="2410" w:type="dxa"/>
+            <w:tcW w:w="2443" w:type="dxa"/>
             <w:tcBorders>
               <w:bottom w:val="single" w:sz="8" w:space="0" w:color="7BA0CD" w:themeColor="accent1" w:themeTint="BF"/>
             </w:tcBorders>
@@ -7705,7 +7773,7 @@
         </w:tc>
         <w:tc>
           <w:tcPr>
-            <w:tcW w:w="2835" w:type="dxa"/>
+            <w:tcW w:w="2907" w:type="dxa"/>
             <w:tcBorders>
               <w:bottom w:val="single" w:sz="8" w:space="0" w:color="7BA0CD" w:themeColor="accent1" w:themeTint="BF"/>
             </w:tcBorders>
@@ -7721,7 +7789,7 @@
       </w:tr>
       <w:tr>
         <w:trPr>
-          <w:trHeight w:val="1971"/>
+          <w:trHeight w:val="2113"/>
           <w:jc w:val="center"/>
         </w:trPr>
         <w:tc>
@@ -7750,7 +7818,7 @@
         </w:tc>
         <w:tc>
           <w:tcPr>
-            <w:tcW w:w="2410" w:type="dxa"/>
+            <w:tcW w:w="2443" w:type="dxa"/>
             <w:tcBorders>
               <w:bottom w:val="single" w:sz="8" w:space="0" w:color="7BA0CD" w:themeColor="accent1" w:themeTint="BF"/>
             </w:tcBorders>
@@ -7768,7 +7836,7 @@
         </w:tc>
         <w:tc>
           <w:tcPr>
-            <w:tcW w:w="2835" w:type="dxa"/>
+            <w:tcW w:w="2907" w:type="dxa"/>
             <w:tcBorders>
               <w:bottom w:val="single" w:sz="8" w:space="0" w:color="7BA0CD" w:themeColor="accent1" w:themeTint="BF"/>
             </w:tcBorders>
@@ -7779,17 +7847,87 @@
               <w:jc w:val="center"/>
               <w:cnfStyle w:val="000000000000" w:firstRow="0" w:lastRow="0" w:firstColumn="0" w:lastColumn="0" w:oddVBand="0" w:evenVBand="0" w:oddHBand="0" w:evenHBand="0" w:firstRowFirstColumn="0" w:firstRowLastColumn="0" w:lastRowFirstColumn="0" w:lastRowLastColumn="0"/>
             </w:pPr>
+            <w:r>
+              <w:rPr>
+                <w:noProof/>
+                <w:lang w:eastAsia="es-ES"/>
+              </w:rPr>
+              <w:drawing>
+                <wp:anchor distT="0" distB="0" distL="114300" distR="114300" simplePos="0" relativeHeight="251684864" behindDoc="0" locked="0" layoutInCell="1" allowOverlap="1" wp14:anchorId="45B5B44E" wp14:editId="66D2F00C">
+                  <wp:simplePos x="0" y="0"/>
+                  <wp:positionH relativeFrom="column">
+                    <wp:posOffset>212341</wp:posOffset>
+                  </wp:positionH>
+                  <wp:positionV relativeFrom="paragraph">
+                    <wp:posOffset>45085</wp:posOffset>
+                  </wp:positionV>
+                  <wp:extent cx="1286540" cy="1257285"/>
+                  <wp:effectExtent l="0" t="0" r="0" b="0"/>
+                  <wp:wrapNone/>
+                  <wp:docPr id="10" name="Imagen 10" descr="C:\Users\raul-sergio\Desktop\Twitter.JPG"/>
+                  <wp:cNvGraphicFramePr>
+                    <a:graphicFrameLocks xmlns:a="http://schemas.openxmlformats.org/drawingml/2006/main" noChangeAspect="1"/>
+                  </wp:cNvGraphicFramePr>
+                  <a:graphic xmlns:a="http://schemas.openxmlformats.org/drawingml/2006/main">
+                    <a:graphicData uri="http://schemas.openxmlformats.org/drawingml/2006/picture">
+                      <pic:pic xmlns:pic="http://schemas.openxmlformats.org/drawingml/2006/picture">
+                        <pic:nvPicPr>
+                          <pic:cNvPr id="0" name="Picture 1" descr="C:\Users\raul-sergio\Desktop\Twitter.JPG"/>
+                          <pic:cNvPicPr>
+                            <a:picLocks noChangeAspect="1" noChangeArrowheads="1"/>
+                          </pic:cNvPicPr>
+                        </pic:nvPicPr>
+                        <pic:blipFill>
+                          <a:blip r:embed="rId19" cstate="print">
+                            <a:extLst>
+                              <a:ext uri="{28A0092B-C50C-407E-A947-70E740481C1C}">
+                                <a14:useLocalDpi xmlns:a14="http://schemas.microsoft.com/office/drawing/2010/main" val="0"/>
+                              </a:ext>
+                            </a:extLst>
+                          </a:blip>
+                          <a:srcRect/>
+                          <a:stretch>
+                            <a:fillRect/>
+                          </a:stretch>
+                        </pic:blipFill>
+                        <pic:spPr bwMode="auto">
+                          <a:xfrm>
+                            <a:off x="0" y="0"/>
+                            <a:ext cx="1286540" cy="1257285"/>
+                          </a:xfrm>
+                          <a:prstGeom prst="rect">
+                            <a:avLst/>
+                          </a:prstGeom>
+                          <a:solidFill>
+                            <a:schemeClr val="accent1"/>
+                          </a:solidFill>
+                          <a:ln>
+                            <a:noFill/>
+                          </a:ln>
+                        </pic:spPr>
+                      </pic:pic>
+                    </a:graphicData>
+                  </a:graphic>
+                  <wp14:sizeRelH relativeFrom="page">
+                    <wp14:pctWidth>0</wp14:pctWidth>
+                  </wp14:sizeRelH>
+                  <wp14:sizeRelV relativeFrom="page">
+                    <wp14:pctHeight>0</wp14:pctHeight>
+                  </wp14:sizeRelV>
+                </wp:anchor>
+              </w:drawing>
+            </w:r>
           </w:p>
         </w:tc>
+        <w:bookmarkStart w:id="8" w:name="_GoBack"/>
+        <w:bookmarkEnd w:id="8"/>
       </w:tr>
     </w:tbl>
     <w:p>
       <w:pPr>
         <w:pStyle w:val="Ttulo1"/>
       </w:pPr>
-      <w:bookmarkStart w:id="8" w:name="_Toc442621944"/>
-      <w:bookmarkStart w:id="9" w:name="_GoBack"/>
-      <w:bookmarkEnd w:id="9"/>
+      <w:bookmarkStart w:id="9" w:name="_Toc442621944"/>
       <w:r>
         <w:lastRenderedPageBreak/>
         <w:t>1</w:t>
@@ -7806,7 +7944,7 @@
       <w:r>
         <w:t>ntroducción</w:t>
       </w:r>
-      <w:bookmarkEnd w:id="8"/>
+      <w:bookmarkEnd w:id="9"/>
     </w:p>
     <w:p/>
     <w:p>
@@ -7868,7 +8006,7 @@
           <w:lang w:eastAsia="es-ES"/>
         </w:rPr>
         <w:drawing>
-          <wp:inline distT="0" distB="0" distL="0" distR="0" wp14:anchorId="04DEA184" wp14:editId="6BE6E877">
+          <wp:inline distT="0" distB="0" distL="0" distR="0" wp14:anchorId="6412AD31" wp14:editId="3B8B0AF1">
             <wp:extent cx="5400040" cy="3436620"/>
             <wp:effectExtent l="0" t="0" r="0" b="0"/>
             <wp:docPr id="1" name="Imagen 1"/>
@@ -7883,7 +8021,7 @@
                     <pic:cNvPicPr/>
                   </pic:nvPicPr>
                   <pic:blipFill>
-                    <a:blip r:embed="rId18" cstate="print">
+                    <a:blip r:embed="rId20" cstate="print">
                       <a:extLst>
                         <a:ext uri="{28A0092B-C50C-407E-A947-70E740481C1C}">
                           <a14:useLocalDpi xmlns:a14="http://schemas.microsoft.com/office/drawing/2010/main" val="0"/>
@@ -7970,7 +8108,7 @@
       <w:r>
         <w:t xml:space="preserve">Referencia: </w:t>
       </w:r>
-      <w:hyperlink r:id="rId19" w:history="1">
+      <w:hyperlink r:id="rId21" w:history="1">
         <w:r>
           <w:rPr>
             <w:rStyle w:val="Hipervnculo"/>
@@ -9182,7 +9320,7 @@
         </w:rPr>
         <w:t xml:space="preserve">: </w:t>
       </w:r>
-      <w:hyperlink r:id="rId20" w:tooltip="Entorno de desarrollo integrado" w:history="1">
+      <w:hyperlink r:id="rId22" w:tooltip="Entorno de desarrollo integrado" w:history="1">
         <w:r>
           <w:rPr>
             <w:rStyle w:val="Hipervnculo"/>
@@ -9202,7 +9340,7 @@
         </w:rPr>
         <w:t xml:space="preserve"> de software libre basado en </w:t>
       </w:r>
-      <w:hyperlink r:id="rId21" w:tooltip="Eclipse (software)" w:history="1">
+      <w:hyperlink r:id="rId23" w:tooltip="Eclipse (software)" w:history="1">
         <w:r>
           <w:rPr>
             <w:rStyle w:val="Hipervnculo"/>
@@ -9222,7 +9360,7 @@
         </w:rPr>
         <w:t xml:space="preserve"> y provee soporte para </w:t>
       </w:r>
-      <w:hyperlink r:id="rId22" w:tooltip="Lenguaje de programación" w:history="1">
+      <w:hyperlink r:id="rId24" w:tooltip="Lenguaje de programación" w:history="1">
         <w:r>
           <w:rPr>
             <w:rStyle w:val="Hipervnculo"/>
@@ -9299,7 +9437,7 @@
         </w:rPr>
         <w:t xml:space="preserve"> es un </w:t>
       </w:r>
-      <w:hyperlink r:id="rId23" w:tooltip="Cliente FTP" w:history="1">
+      <w:hyperlink r:id="rId25" w:tooltip="Cliente FTP" w:history="1">
         <w:r>
           <w:rPr>
             <w:rStyle w:val="Hipervnculo"/>
@@ -9319,7 +9457,7 @@
         </w:rPr>
         <w:t xml:space="preserve"> </w:t>
       </w:r>
-      <w:hyperlink r:id="rId24" w:tooltip="Multiplataforma" w:history="1">
+      <w:hyperlink r:id="rId26" w:tooltip="Multiplataforma" w:history="1">
         <w:r>
           <w:rPr>
             <w:rStyle w:val="Hipervnculo"/>
@@ -9339,7 +9477,7 @@
         </w:rPr>
         <w:t xml:space="preserve"> de </w:t>
       </w:r>
-      <w:hyperlink r:id="rId25" w:tooltip="Código abierto" w:history="1">
+      <w:hyperlink r:id="rId27" w:tooltip="Código abierto" w:history="1">
         <w:r>
           <w:rPr>
             <w:rStyle w:val="Hipervnculo"/>
@@ -9359,7 +9497,7 @@
         </w:rPr>
         <w:t xml:space="preserve"> y </w:t>
       </w:r>
-      <w:hyperlink r:id="rId26" w:tooltip="Software libre" w:history="1">
+      <w:hyperlink r:id="rId28" w:tooltip="Software libre" w:history="1">
         <w:r>
           <w:rPr>
             <w:rStyle w:val="Hipervnculo"/>
@@ -9426,7 +9564,7 @@
         </w:rPr>
         <w:t xml:space="preserve">: </w:t>
       </w:r>
-      <w:hyperlink r:id="rId27" w:tooltip="Entorno de desarrollo integrado" w:history="1">
+      <w:hyperlink r:id="rId29" w:tooltip="Entorno de desarrollo integrado" w:history="1">
         <w:r>
           <w:rPr>
             <w:rStyle w:val="Hipervnculo"/>
@@ -9823,7 +9961,7 @@
           <w:lang w:eastAsia="es-ES"/>
         </w:rPr>
         <w:drawing>
-          <wp:inline distT="0" distB="0" distL="0" distR="0" wp14:anchorId="1471212F" wp14:editId="5312B69B">
+          <wp:inline distT="0" distB="0" distL="0" distR="0" wp14:anchorId="602F86BB" wp14:editId="1A50A334">
             <wp:extent cx="5400040" cy="1913255"/>
             <wp:effectExtent l="0" t="0" r="0" b="0"/>
             <wp:docPr id="14" name="Imagen 4"/>
@@ -9838,7 +9976,7 @@
                     <pic:cNvPicPr/>
                   </pic:nvPicPr>
                   <pic:blipFill>
-                    <a:blip r:embed="rId28" cstate="print">
+                    <a:blip r:embed="rId30" cstate="print">
                       <a:extLst>
                         <a:ext uri="{28A0092B-C50C-407E-A947-70E740481C1C}">
                           <a14:useLocalDpi xmlns:a14="http://schemas.microsoft.com/office/drawing/2010/main" val="0"/>
@@ -9965,7 +10103,7 @@
           <w:lang w:eastAsia="es-ES"/>
         </w:rPr>
         <w:drawing>
-          <wp:inline distT="0" distB="0" distL="0" distR="0" wp14:anchorId="0FF42A6F" wp14:editId="250C9ACD">
+          <wp:inline distT="0" distB="0" distL="0" distR="0" wp14:anchorId="2291D19E" wp14:editId="4F235810">
             <wp:extent cx="5191850" cy="752580"/>
             <wp:effectExtent l="0" t="0" r="8890" b="9525"/>
             <wp:docPr id="15" name="Imagen 6"/>
@@ -9980,7 +10118,7 @@
                     <pic:cNvPicPr/>
                   </pic:nvPicPr>
                   <pic:blipFill>
-                    <a:blip r:embed="rId29" cstate="print">
+                    <a:blip r:embed="rId31" cstate="print">
                       <a:extLst>
                         <a:ext uri="{28A0092B-C50C-407E-A947-70E740481C1C}">
                           <a14:useLocalDpi xmlns:a14="http://schemas.microsoft.com/office/drawing/2010/main" val="0"/>
@@ -10107,7 +10245,7 @@
           <w:lang w:eastAsia="es-ES"/>
         </w:rPr>
         <w:drawing>
-          <wp:inline distT="0" distB="0" distL="0" distR="0" wp14:anchorId="6F9B5FF8" wp14:editId="36BDA175">
+          <wp:inline distT="0" distB="0" distL="0" distR="0" wp14:anchorId="19F64A76" wp14:editId="189352E2">
             <wp:extent cx="5400040" cy="2216150"/>
             <wp:effectExtent l="0" t="0" r="0" b="0"/>
             <wp:docPr id="16" name="Imagen 5"/>
@@ -10122,7 +10260,7 @@
                     <pic:cNvPicPr/>
                   </pic:nvPicPr>
                   <pic:blipFill>
-                    <a:blip r:embed="rId30" cstate="print">
+                    <a:blip r:embed="rId32" cstate="print">
                       <a:extLst>
                         <a:ext uri="{28A0092B-C50C-407E-A947-70E740481C1C}">
                           <a14:useLocalDpi xmlns:a14="http://schemas.microsoft.com/office/drawing/2010/main" val="0"/>
@@ -10264,7 +10402,7 @@
           <w:lang w:eastAsia="es-ES"/>
         </w:rPr>
         <w:drawing>
-          <wp:anchor distT="0" distB="0" distL="114300" distR="114300" simplePos="0" relativeHeight="251654144" behindDoc="0" locked="0" layoutInCell="1" allowOverlap="1" wp14:anchorId="23E7E2CB" wp14:editId="11F43EB2">
+          <wp:anchor distT="0" distB="0" distL="114300" distR="114300" simplePos="0" relativeHeight="251654144" behindDoc="0" locked="0" layoutInCell="1" allowOverlap="1" wp14:anchorId="66DF5C8D" wp14:editId="21EE6CC2">
             <wp:simplePos x="0" y="0"/>
             <wp:positionH relativeFrom="margin">
               <wp:posOffset>-1270</wp:posOffset>
@@ -10287,7 +10425,7 @@
                     <pic:cNvPicPr/>
                   </pic:nvPicPr>
                   <pic:blipFill>
-                    <a:blip r:embed="rId31" cstate="print">
+                    <a:blip r:embed="rId33" cstate="print">
                       <a:extLst>
                         <a:ext uri="{28A0092B-C50C-407E-A947-70E740481C1C}">
                           <a14:useLocalDpi xmlns:a14="http://schemas.microsoft.com/office/drawing/2010/main" val="0"/>
@@ -10331,7 +10469,7 @@
           <w:lang w:eastAsia="es-ES"/>
         </w:rPr>
         <w:drawing>
-          <wp:anchor distT="0" distB="0" distL="114300" distR="114300" simplePos="0" relativeHeight="251656192" behindDoc="1" locked="0" layoutInCell="1" allowOverlap="1" wp14:anchorId="6215E7F0" wp14:editId="7D6FC1A5">
+          <wp:anchor distT="0" distB="0" distL="114300" distR="114300" simplePos="0" relativeHeight="251656192" behindDoc="1" locked="0" layoutInCell="1" allowOverlap="1" wp14:anchorId="52CF18A8" wp14:editId="6DF1B820">
             <wp:simplePos x="0" y="0"/>
             <wp:positionH relativeFrom="margin">
               <wp:posOffset>8890</wp:posOffset>
@@ -10354,7 +10492,7 @@
                     <pic:cNvPicPr/>
                   </pic:nvPicPr>
                   <pic:blipFill>
-                    <a:blip r:embed="rId32" cstate="print">
+                    <a:blip r:embed="rId34" cstate="print">
                       <a:extLst>
                         <a:ext uri="{28A0092B-C50C-407E-A947-70E740481C1C}">
                           <a14:useLocalDpi xmlns:a14="http://schemas.microsoft.com/office/drawing/2010/main" val="0"/>
@@ -10905,7 +11043,7 @@
           <w:lang w:eastAsia="es-ES"/>
         </w:rPr>
         <w:drawing>
-          <wp:inline distT="0" distB="0" distL="0" distR="0" wp14:anchorId="4364C084" wp14:editId="0B3A5F40">
+          <wp:inline distT="0" distB="0" distL="0" distR="0" wp14:anchorId="6D318E52" wp14:editId="212DD2CE">
             <wp:extent cx="3336548" cy="1857913"/>
             <wp:effectExtent l="0" t="0" r="0" b="0"/>
             <wp:docPr id="7" name="Imagen 7" descr="C:\Users\raul-sergio\Desktop\Ingeniería Informática.Ingeniería del Software\Cuarto curso\Asignaturas 1º Cuatrimestre\Evolución y Gestión de la Configuración\Trabajo\Parte de Sergio\Sin título.png"/>
@@ -10922,7 +11060,7 @@
                     </pic:cNvPicPr>
                   </pic:nvPicPr>
                   <pic:blipFill>
-                    <a:blip r:embed="rId33" cstate="print">
+                    <a:blip r:embed="rId35" cstate="print">
                       <a:extLst>
                         <a:ext uri="{28A0092B-C50C-407E-A947-70E740481C1C}">
                           <a14:useLocalDpi xmlns:a14="http://schemas.microsoft.com/office/drawing/2010/main" val="0"/>
@@ -11558,7 +11696,7 @@
         </w:rPr>
         <w:t xml:space="preserve"> </w:t>
       </w:r>
-      <w:hyperlink r:id="rId34" w:history="1">
+      <w:hyperlink r:id="rId36" w:history="1">
         <w:r>
           <w:rPr>
             <w:rStyle w:val="Hipervnculo"/>
@@ -11597,7 +11735,7 @@
           <w:lang w:eastAsia="es-ES"/>
         </w:rPr>
         <w:drawing>
-          <wp:inline distT="0" distB="0" distL="0" distR="0" wp14:anchorId="5964BED0" wp14:editId="08F923FB">
+          <wp:inline distT="0" distB="0" distL="0" distR="0" wp14:anchorId="75FCFBC7" wp14:editId="0554046C">
             <wp:extent cx="4514850" cy="3709197"/>
             <wp:effectExtent l="0" t="0" r="0" b="5715"/>
             <wp:docPr id="20" name="Imagen 3"/>
@@ -11614,7 +11752,7 @@
                     </pic:cNvPicPr>
                   </pic:nvPicPr>
                   <pic:blipFill>
-                    <a:blip r:embed="rId35" cstate="print">
+                    <a:blip r:embed="rId37" cstate="print">
                       <a:extLst>
                         <a:ext uri="{28A0092B-C50C-407E-A947-70E740481C1C}">
                           <a14:useLocalDpi xmlns:a14="http://schemas.microsoft.com/office/drawing/2010/main" val="0"/>
@@ -11809,7 +11947,7 @@
           <w:lang w:eastAsia="es-ES"/>
         </w:rPr>
         <w:drawing>
-          <wp:inline distT="0" distB="0" distL="0" distR="0" wp14:anchorId="58E615AB" wp14:editId="0DDA37E3">
+          <wp:inline distT="0" distB="0" distL="0" distR="0" wp14:anchorId="033A51C5" wp14:editId="6F5F9E52">
             <wp:extent cx="3266664" cy="4018148"/>
             <wp:effectExtent l="0" t="0" r="0" b="1905"/>
             <wp:docPr id="21" name="Imagen 1"/>
@@ -11826,7 +11964,7 @@
                     </pic:cNvPicPr>
                   </pic:nvPicPr>
                   <pic:blipFill>
-                    <a:blip r:embed="rId36" cstate="print">
+                    <a:blip r:embed="rId38" cstate="print">
                       <a:extLst>
                         <a:ext uri="{28A0092B-C50C-407E-A947-70E740481C1C}">
                           <a14:useLocalDpi xmlns:a14="http://schemas.microsoft.com/office/drawing/2010/main" val="0"/>
@@ -11966,7 +12104,7 @@
           <w:lang w:eastAsia="es-ES"/>
         </w:rPr>
         <w:drawing>
-          <wp:inline distT="0" distB="0" distL="0" distR="0" wp14:anchorId="079EAF1F" wp14:editId="6DB0FFD1">
+          <wp:inline distT="0" distB="0" distL="0" distR="0" wp14:anchorId="4249B2FE" wp14:editId="206486C7">
             <wp:extent cx="2999494" cy="2245912"/>
             <wp:effectExtent l="0" t="0" r="0" b="2540"/>
             <wp:docPr id="22" name="Imagen 2"/>
@@ -11983,7 +12121,7 @@
                     </pic:cNvPicPr>
                   </pic:nvPicPr>
                   <pic:blipFill>
-                    <a:blip r:embed="rId37" cstate="print">
+                    <a:blip r:embed="rId39" cstate="print">
                       <a:extLst>
                         <a:ext uri="{28A0092B-C50C-407E-A947-70E740481C1C}">
                           <a14:useLocalDpi xmlns:a14="http://schemas.microsoft.com/office/drawing/2010/main" val="0"/>
@@ -12158,7 +12296,7 @@
           <w:lang w:eastAsia="es-ES"/>
         </w:rPr>
         <w:drawing>
-          <wp:inline distT="0" distB="0" distL="0" distR="0" wp14:anchorId="3A52E0AC" wp14:editId="188207F8">
+          <wp:inline distT="0" distB="0" distL="0" distR="0" wp14:anchorId="4B93453A" wp14:editId="6BD3A01A">
             <wp:extent cx="3896227" cy="2553419"/>
             <wp:effectExtent l="0" t="0" r="9525" b="0"/>
             <wp:docPr id="23" name="Imagen 6" descr="C:\Users\raul-sergio\Desktop\Sin título.jpg"/>
@@ -12175,7 +12313,7 @@
                     </pic:cNvPicPr>
                   </pic:nvPicPr>
                   <pic:blipFill>
-                    <a:blip r:embed="rId38" cstate="print">
+                    <a:blip r:embed="rId40" cstate="print">
                       <a:extLst>
                         <a:ext uri="{28A0092B-C50C-407E-A947-70E740481C1C}">
                           <a14:useLocalDpi xmlns:a14="http://schemas.microsoft.com/office/drawing/2010/main" val="0"/>
@@ -12493,7 +12631,7 @@
         </w:rPr>
         <w:lastRenderedPageBreak/>
         <w:drawing>
-          <wp:inline distT="0" distB="0" distL="0" distR="0" wp14:anchorId="4F7874A2" wp14:editId="5B1F45E3">
+          <wp:inline distT="0" distB="0" distL="0" distR="0" wp14:anchorId="30B20413" wp14:editId="385325B1">
             <wp:extent cx="2458528" cy="3064403"/>
             <wp:effectExtent l="0" t="0" r="0" b="3175"/>
             <wp:docPr id="24" name="Imagen 8" descr="C:\Users\raul-sergio\Desktop\Captura.PNG"/>
@@ -12510,7 +12648,7 @@
                     </pic:cNvPicPr>
                   </pic:nvPicPr>
                   <pic:blipFill>
-                    <a:blip r:embed="rId39" cstate="print">
+                    <a:blip r:embed="rId41" cstate="print">
                       <a:extLst>
                         <a:ext uri="{28A0092B-C50C-407E-A947-70E740481C1C}">
                           <a14:useLocalDpi xmlns:a14="http://schemas.microsoft.com/office/drawing/2010/main" val="0"/>
@@ -12906,7 +13044,7 @@
         </w:rPr>
         <w:lastRenderedPageBreak/>
         <w:drawing>
-          <wp:inline distT="0" distB="0" distL="0" distR="0" wp14:anchorId="59C909E7" wp14:editId="108DC71A">
+          <wp:inline distT="0" distB="0" distL="0" distR="0" wp14:anchorId="68D9DA81" wp14:editId="08A07397">
             <wp:extent cx="5400040" cy="4098925"/>
             <wp:effectExtent l="19050" t="0" r="0" b="0"/>
             <wp:docPr id="2" name="0 Imagen" descr="Sin título.jpg"/>
@@ -12921,7 +13059,7 @@
                     <pic:cNvPicPr/>
                   </pic:nvPicPr>
                   <pic:blipFill>
-                    <a:blip r:embed="rId40" cstate="print"/>
+                    <a:blip r:embed="rId42" cstate="print"/>
                     <a:stretch>
                       <a:fillRect/>
                     </a:stretch>
@@ -13141,7 +13279,7 @@
         </w:rPr>
         <w:t xml:space="preserve">Mediante esta URL se puede acceder al repositorio: </w:t>
       </w:r>
-      <w:hyperlink r:id="rId41" w:history="1">
+      <w:hyperlink r:id="rId43" w:history="1">
         <w:r>
           <w:rPr>
             <w:rStyle w:val="Hipervnculo"/>
@@ -14364,7 +14502,7 @@
         </w:rPr>
         <w:t xml:space="preserve"> </w:t>
       </w:r>
-      <w:hyperlink r:id="rId42" w:history="1">
+      <w:hyperlink r:id="rId44" w:history="1">
         <w:r>
           <w:rPr>
             <w:rStyle w:val="Hipervnculo"/>
@@ -17505,7 +17643,7 @@
           <w:lang w:eastAsia="es-ES"/>
         </w:rPr>
         <w:drawing>
-          <wp:anchor distT="0" distB="0" distL="114300" distR="114300" simplePos="0" relativeHeight="251662336" behindDoc="1" locked="0" layoutInCell="1" allowOverlap="1" wp14:anchorId="2A1BDE4E" wp14:editId="0A2C101C">
+          <wp:anchor distT="0" distB="0" distL="114300" distR="114300" simplePos="0" relativeHeight="251662336" behindDoc="1" locked="0" layoutInCell="1" allowOverlap="1" wp14:anchorId="0E7F0A7A" wp14:editId="3AC19AA6">
             <wp:simplePos x="0" y="0"/>
             <wp:positionH relativeFrom="column">
               <wp:posOffset>3663315</wp:posOffset>
@@ -17547,7 +17685,7 @@
                     </pic:cNvPicPr>
                   </pic:nvPicPr>
                   <pic:blipFill>
-                    <a:blip r:embed="rId43" cstate="print">
+                    <a:blip r:embed="rId45" cstate="print">
                       <a:extLst>
                         <a:ext uri="{28A0092B-C50C-407E-A947-70E740481C1C}">
                           <a14:useLocalDpi xmlns:a14="http://schemas.microsoft.com/office/drawing/2010/main" val="0"/>
@@ -17958,7 +18096,7 @@
         </w:rPr>
         <w:t>para instalar la herramienta basta con seleccionar el instalador deseado               (</w:t>
       </w:r>
-      <w:hyperlink r:id="rId44" w:history="1">
+      <w:hyperlink r:id="rId46" w:history="1">
         <w:r>
           <w:rPr>
             <w:rStyle w:val="Hipervnculo"/>
@@ -18437,7 +18575,7 @@
           <w:lang w:eastAsia="es-ES"/>
         </w:rPr>
         <w:drawing>
-          <wp:inline distT="0" distB="0" distL="0" distR="0" wp14:anchorId="5772B75F" wp14:editId="66F19000">
+          <wp:inline distT="0" distB="0" distL="0" distR="0" wp14:anchorId="3056B237" wp14:editId="08FFAEA4">
             <wp:extent cx="5400040" cy="2860040"/>
             <wp:effectExtent l="19050" t="0" r="0" b="0"/>
             <wp:docPr id="3" name="0 Imagen" descr="Sin título4.jpg"/>
@@ -18452,7 +18590,7 @@
                     <pic:cNvPicPr/>
                   </pic:nvPicPr>
                   <pic:blipFill>
-                    <a:blip r:embed="rId45" cstate="print"/>
+                    <a:blip r:embed="rId47" cstate="print"/>
                     <a:stretch>
                       <a:fillRect/>
                     </a:stretch>
@@ -18682,7 +18820,7 @@
           <w:lang w:eastAsia="es-ES"/>
         </w:rPr>
         <w:drawing>
-          <wp:inline distT="0" distB="0" distL="0" distR="0" wp14:anchorId="5C2E3DB2" wp14:editId="7501AC81">
+          <wp:inline distT="0" distB="0" distL="0" distR="0" wp14:anchorId="53DB8811" wp14:editId="27FFE0C0">
             <wp:extent cx="5400040" cy="3148330"/>
             <wp:effectExtent l="19050" t="0" r="0" b="0"/>
             <wp:docPr id="6" name="1 Imagen" descr="Sin título5.jpg"/>
@@ -18697,7 +18835,7 @@
                     <pic:cNvPicPr/>
                   </pic:nvPicPr>
                   <pic:blipFill>
-                    <a:blip r:embed="rId46" cstate="print"/>
+                    <a:blip r:embed="rId48" cstate="print"/>
                     <a:stretch>
                       <a:fillRect/>
                     </a:stretch>
@@ -20123,7 +20261,7 @@
         </w:rPr>
         <w:t xml:space="preserve">Documentación del proyecto: documento formal, técnico y profesional que abarca todos y cada uno de los apartados requeridos por el documento TrabajoEGC_15_16, ubicado en el siguiente enlace: </w:t>
       </w:r>
-      <w:hyperlink r:id="rId47" w:history="1">
+      <w:hyperlink r:id="rId49" w:history="1">
         <w:r>
           <w:rPr>
             <w:rStyle w:val="Hipervnculo"/>
@@ -20315,7 +20453,7 @@
         </w:rPr>
         <w:t xml:space="preserve">Una vez finalizado todos y cada uno de los entregables necesarios (indicados en la sección 8.1) para el desarrollo del proyecto, subimos los archivos pertinentes al portal web: </w:t>
       </w:r>
-      <w:hyperlink r:id="rId48" w:history="1">
+      <w:hyperlink r:id="rId50" w:history="1">
         <w:r>
           <w:rPr>
             <w:rStyle w:val="Hipervnculo"/>
@@ -20344,7 +20482,7 @@
         </w:rPr>
         <w:t xml:space="preserve">En nuestro caso, el grupo creado se denomina “Autenticación” (Grupo 3) cuyo enlace correspondiente es: </w:t>
       </w:r>
-      <w:hyperlink r:id="rId49" w:history="1">
+      <w:hyperlink r:id="rId51" w:history="1">
         <w:r>
           <w:rPr>
             <w:rStyle w:val="Hipervnculo"/>
@@ -20915,7 +21053,7 @@
           <w:lang w:eastAsia="es-ES"/>
         </w:rPr>
         <w:drawing>
-          <wp:anchor distT="0" distB="0" distL="114300" distR="114300" simplePos="0" relativeHeight="251657216" behindDoc="1" locked="0" layoutInCell="1" allowOverlap="1" wp14:anchorId="5C43BEB5" wp14:editId="2DF80A89">
+          <wp:anchor distT="0" distB="0" distL="114300" distR="114300" simplePos="0" relativeHeight="251657216" behindDoc="1" locked="0" layoutInCell="1" allowOverlap="1" wp14:anchorId="1E5DE0CC" wp14:editId="1285AAAF">
             <wp:simplePos x="0" y="0"/>
             <wp:positionH relativeFrom="column">
               <wp:posOffset>5715</wp:posOffset>
@@ -20940,7 +21078,7 @@
                     </pic:cNvPicPr>
                   </pic:nvPicPr>
                   <pic:blipFill>
-                    <a:blip r:embed="rId50" cstate="print"/>
+                    <a:blip r:embed="rId52" cstate="print"/>
                     <a:srcRect/>
                     <a:stretch>
                       <a:fillRect/>
@@ -21266,7 +21404,7 @@
         </w:rPr>
         <w:t>Wiki de la asignatura Evolución y Gestión de la Configuración (</w:t>
       </w:r>
-      <w:hyperlink r:id="rId51" w:history="1">
+      <w:hyperlink r:id="rId53" w:history="1">
         <w:r>
           <w:rPr>
             <w:rStyle w:val="Hipervnculo"/>
@@ -21455,7 +21593,7 @@
         </w:rPr>
         <w:t xml:space="preserve"> como servidor donde alojar el código. Todos los grupos participan en un repositorio común llamado </w:t>
       </w:r>
-      <w:hyperlink r:id="rId52" w:history="1">
+      <w:hyperlink r:id="rId54" w:history="1">
         <w:r>
           <w:rPr>
             <w:rStyle w:val="Hipervnculo"/>
@@ -21486,7 +21624,7 @@
         </w:rPr>
         <w:t xml:space="preserve"> en su interior un repositorio individual para cada grupo, cuya nomenclatura es “G” + número de grupo (por ejemplo, “</w:t>
       </w:r>
-      <w:hyperlink r:id="rId53" w:history="1">
+      <w:hyperlink r:id="rId55" w:history="1">
         <w:r>
           <w:rPr>
             <w:rStyle w:val="Hipervnculo"/>
@@ -21644,7 +21782,7 @@
           <w:lang w:eastAsia="es-ES"/>
         </w:rPr>
         <w:drawing>
-          <wp:anchor distT="0" distB="0" distL="114300" distR="114300" simplePos="0" relativeHeight="251660288" behindDoc="1" locked="0" layoutInCell="1" allowOverlap="1" wp14:anchorId="1FB8E903" wp14:editId="13CFD742">
+          <wp:anchor distT="0" distB="0" distL="114300" distR="114300" simplePos="0" relativeHeight="251660288" behindDoc="1" locked="0" layoutInCell="1" allowOverlap="1" wp14:anchorId="2CF1B45F" wp14:editId="4FA16E36">
             <wp:simplePos x="0" y="0"/>
             <wp:positionH relativeFrom="column">
               <wp:posOffset>3693795</wp:posOffset>
@@ -21681,7 +21819,7 @@
                     </pic:cNvPicPr>
                   </pic:nvPicPr>
                   <pic:blipFill>
-                    <a:blip r:embed="rId54" cstate="print">
+                    <a:blip r:embed="rId56" cstate="print">
                       <a:extLst>
                         <a:ext uri="{28A0092B-C50C-407E-A947-70E740481C1C}">
                           <a14:useLocalDpi xmlns:a14="http://schemas.microsoft.com/office/drawing/2010/main" val="0"/>
@@ -21806,7 +21944,7 @@
           <w:lang w:eastAsia="es-ES"/>
         </w:rPr>
         <w:drawing>
-          <wp:anchor distT="0" distB="0" distL="114300" distR="114300" simplePos="0" relativeHeight="251658240" behindDoc="1" locked="0" layoutInCell="1" allowOverlap="1" wp14:anchorId="2781B72D" wp14:editId="365CF5AA">
+          <wp:anchor distT="0" distB="0" distL="114300" distR="114300" simplePos="0" relativeHeight="251658240" behindDoc="1" locked="0" layoutInCell="1" allowOverlap="1" wp14:anchorId="7F0DF550" wp14:editId="55890D40">
             <wp:simplePos x="0" y="0"/>
             <wp:positionH relativeFrom="column">
               <wp:posOffset>3723640</wp:posOffset>
@@ -21839,7 +21977,7 @@
                     </pic:cNvPicPr>
                   </pic:nvPicPr>
                   <pic:blipFill>
-                    <a:blip r:embed="rId55" cstate="print">
+                    <a:blip r:embed="rId57" cstate="print">
                       <a:extLst>
                         <a:ext uri="{28A0092B-C50C-407E-A947-70E740481C1C}">
                           <a14:useLocalDpi xmlns:a14="http://schemas.microsoft.com/office/drawing/2010/main" val="0"/>
@@ -22062,7 +22200,7 @@
         </w:rPr>
         <w:t xml:space="preserve"> que hay que descargar se encuentran en el siguiente enlace </w:t>
       </w:r>
-      <w:hyperlink r:id="rId56" w:tgtFrame="_blank" w:history="1">
+      <w:hyperlink r:id="rId58" w:tgtFrame="_blank" w:history="1">
         <w:r>
           <w:rPr>
             <w:rStyle w:val="Hipervnculo"/>
@@ -22155,7 +22293,7 @@
         </w:rPr>
         <w:lastRenderedPageBreak/>
         <w:drawing>
-          <wp:anchor distT="0" distB="0" distL="114300" distR="114300" simplePos="0" relativeHeight="251659264" behindDoc="1" locked="0" layoutInCell="1" allowOverlap="1" wp14:anchorId="27495D11" wp14:editId="448414A4">
+          <wp:anchor distT="0" distB="0" distL="114300" distR="114300" simplePos="0" relativeHeight="251659264" behindDoc="1" locked="0" layoutInCell="1" allowOverlap="1" wp14:anchorId="05CE2E97" wp14:editId="51DDFE44">
             <wp:simplePos x="0" y="0"/>
             <wp:positionH relativeFrom="column">
               <wp:posOffset>3780790</wp:posOffset>
@@ -22188,7 +22326,7 @@
                     </pic:cNvPicPr>
                   </pic:nvPicPr>
                   <pic:blipFill>
-                    <a:blip r:embed="rId57" cstate="print">
+                    <a:blip r:embed="rId59" cstate="print">
                       <a:extLst>
                         <a:ext uri="{28A0092B-C50C-407E-A947-70E740481C1C}">
                           <a14:useLocalDpi xmlns:a14="http://schemas.microsoft.com/office/drawing/2010/main" val="0"/>
@@ -22719,7 +22857,7 @@
           <w:szCs w:val="24"/>
         </w:rPr>
       </w:pPr>
-      <w:hyperlink r:id="rId58" w:history="1">
+      <w:hyperlink r:id="rId60" w:history="1">
         <w:r>
           <w:rPr>
             <w:rStyle w:val="Hipervnculo"/>
@@ -22745,7 +22883,7 @@
           <w:szCs w:val="24"/>
         </w:rPr>
       </w:pPr>
-      <w:hyperlink r:id="rId59" w:history="1">
+      <w:hyperlink r:id="rId61" w:history="1">
         <w:r>
           <w:rPr>
             <w:rStyle w:val="Hipervnculo"/>
@@ -22771,7 +22909,7 @@
           <w:szCs w:val="24"/>
         </w:rPr>
       </w:pPr>
-      <w:hyperlink r:id="rId60" w:history="1">
+      <w:hyperlink r:id="rId62" w:history="1">
         <w:r>
           <w:rPr>
             <w:rStyle w:val="Hipervnculo"/>
@@ -22799,7 +22937,7 @@
           <w:u w:val="none"/>
         </w:rPr>
       </w:pPr>
-      <w:hyperlink r:id="rId61" w:history="1">
+      <w:hyperlink r:id="rId63" w:history="1">
         <w:r>
           <w:rPr>
             <w:rStyle w:val="Hipervnculo"/>
@@ -22827,7 +22965,7 @@
           <w:u w:val="none"/>
         </w:rPr>
       </w:pPr>
-      <w:hyperlink r:id="rId62" w:history="1">
+      <w:hyperlink r:id="rId64" w:history="1">
         <w:r>
           <w:rPr>
             <w:rStyle w:val="Hipervnculo"/>
@@ -22853,7 +22991,7 @@
           <w:szCs w:val="24"/>
         </w:rPr>
       </w:pPr>
-      <w:hyperlink r:id="rId63" w:history="1">
+      <w:hyperlink r:id="rId65" w:history="1">
         <w:r>
           <w:rPr>
             <w:rStyle w:val="Hipervnculo"/>
@@ -22882,7 +23020,7 @@
       </w:pPr>
     </w:p>
     <w:sectPr>
-      <w:footerReference w:type="default" r:id="rId64"/>
+      <w:footerReference w:type="default" r:id="rId66"/>
       <w:pgSz w:w="11906" w:h="16838"/>
       <w:pgMar w:top="1417" w:right="1701" w:bottom="1417" w:left="1701" w:header="708" w:footer="708" w:gutter="0"/>
       <w:cols w:space="708"/>
@@ -22976,7 +23114,7 @@
             <w:sz w:val="24"/>
             <w:szCs w:val="24"/>
           </w:rPr>
-          <w:t>15</w:t>
+          <w:t>10</w:t>
         </w:r>
         <w:r>
           <w:rPr>
@@ -28985,7 +29123,6 @@
     <w:rsid w:val="000B5551"/>
     <w:rsid w:val="000C2B08"/>
     <w:rsid w:val="000F6042"/>
-    <w:rsid w:val="00186FC6"/>
     <w:rsid w:val="001E3E9C"/>
     <w:rsid w:val="001F26C0"/>
     <w:rsid w:val="00313422"/>
@@ -29014,8 +29151,10 @@
     <w:rsid w:val="00D96EDA"/>
     <w:rsid w:val="00E048E7"/>
     <w:rsid w:val="00E918B2"/>
+    <w:rsid w:val="00E92A31"/>
     <w:rsid w:val="00EF3CA8"/>
     <w:rsid w:val="00F232D3"/>
+    <w:rsid w:val="00F96B7B"/>
   </w:rsids>
   <m:mathPr>
     <m:mathFont m:val="Cambria Math"/>
@@ -29839,7 +29978,7 @@
 </file>
 
 <file path=customXml/itemProps2.xml><?xml version="1.0" encoding="utf-8"?>
-<ds:datastoreItem xmlns:ds="http://schemas.openxmlformats.org/officeDocument/2006/customXml" ds:itemID="{93A34221-D33F-401A-A69E-DC85C12CF4F8}">
+<ds:datastoreItem xmlns:ds="http://schemas.openxmlformats.org/officeDocument/2006/customXml" ds:itemID="{5E072699-B4C0-4B71-B648-521792AF2136}">
   <ds:schemaRefs>
     <ds:schemaRef ds:uri="http://schemas.openxmlformats.org/officeDocument/2006/bibliography"/>
   </ds:schemaRefs>

</xml_diff>

<commit_message>
Apartado de miembros del grupo finalizado
</commit_message>
<xml_diff>
--- a/Documentacion/MemoriaActualizada2.docx
+++ b/Documentacion/MemoriaActualizada2.docx
@@ -42,7 +42,6 @@
                 <w:dataBinding w:prefixMappings="xmlns:ns0='http://schemas.openxmlformats.org/package/2006/metadata/core-properties' xmlns:ns1='http://purl.org/dc/elements/1.1/'" w:xpath="/ns0:coreProperties[1]/ns1:title[1]" w:storeItemID="{6C3C8BC8-F283-45AE-878A-BAB7291924A1}"/>
                 <w:text/>
               </w:sdtPr>
-              <w:sdtEndPr/>
               <w:sdtContent>
                 <w:r>
                   <w:rPr>
@@ -458,7 +457,6 @@
           <w:docPartUnique/>
         </w:docPartObj>
       </w:sdtPr>
-      <w:sdtEndPr/>
       <w:sdtContent>
         <w:p>
           <w:pPr>
@@ -7288,24 +7286,25 @@
     <w:tbl>
       <w:tblPr>
         <w:tblStyle w:val="Cuadrculamedia1-nfasis1"/>
-        <w:tblW w:w="8293" w:type="dxa"/>
+        <w:tblW w:w="6891" w:type="dxa"/>
         <w:jc w:val="center"/>
         <w:tblLook w:val="04A0" w:firstRow="1" w:lastRow="0" w:firstColumn="1" w:lastColumn="0" w:noHBand="0" w:noVBand="1"/>
       </w:tblPr>
       <w:tblGrid>
-        <w:gridCol w:w="2943"/>
-        <w:gridCol w:w="2443"/>
-        <w:gridCol w:w="2907"/>
+        <w:gridCol w:w="3015"/>
+        <w:gridCol w:w="2503"/>
+        <w:gridCol w:w="1373"/>
       </w:tblGrid>
       <w:tr>
         <w:trPr>
           <w:cnfStyle w:val="100000000000" w:firstRow="1" w:lastRow="0" w:firstColumn="0" w:lastColumn="0" w:oddVBand="0" w:evenVBand="0" w:oddHBand="0" w:evenHBand="0" w:firstRowFirstColumn="0" w:firstRowLastColumn="0" w:lastRowFirstColumn="0" w:lastRowLastColumn="0"/>
+          <w:trHeight w:val="846"/>
           <w:jc w:val="center"/>
         </w:trPr>
         <w:tc>
           <w:tcPr>
             <w:cnfStyle w:val="001000000000" w:firstRow="0" w:lastRow="0" w:firstColumn="1" w:lastColumn="0" w:oddVBand="0" w:evenVBand="0" w:oddHBand="0" w:evenHBand="0" w:firstRowFirstColumn="0" w:firstRowLastColumn="0" w:lastRowFirstColumn="0" w:lastRowLastColumn="0"/>
-            <w:tcW w:w="2943" w:type="dxa"/>
+            <w:tcW w:w="3015" w:type="dxa"/>
             <w:tcBorders>
               <w:top w:val="single" w:sz="8" w:space="0" w:color="4F81BD" w:themeColor="accent1"/>
               <w:left w:val="single" w:sz="8" w:space="0" w:color="4F81BD" w:themeColor="accent1"/>
@@ -7333,7 +7332,7 @@
         </w:tc>
         <w:tc>
           <w:tcPr>
-            <w:tcW w:w="2443" w:type="dxa"/>
+            <w:tcW w:w="2503" w:type="dxa"/>
             <w:tcBorders>
               <w:top w:val="single" w:sz="8" w:space="0" w:color="4F81BD" w:themeColor="accent1"/>
               <w:left w:val="single" w:sz="8" w:space="0" w:color="4F81BD" w:themeColor="accent1"/>
@@ -7362,7 +7361,7 @@
         </w:tc>
         <w:tc>
           <w:tcPr>
-            <w:tcW w:w="2907" w:type="dxa"/>
+            <w:tcW w:w="1373" w:type="dxa"/>
             <w:tcBorders>
               <w:top w:val="single" w:sz="8" w:space="0" w:color="4F81BD" w:themeColor="accent1"/>
               <w:left w:val="single" w:sz="8" w:space="0" w:color="4F81BD" w:themeColor="accent1"/>
@@ -7393,13 +7392,13 @@
       <w:tr>
         <w:trPr>
           <w:cnfStyle w:val="000000100000" w:firstRow="0" w:lastRow="0" w:firstColumn="0" w:lastColumn="0" w:oddVBand="0" w:evenVBand="0" w:oddHBand="1" w:evenHBand="0" w:firstRowFirstColumn="0" w:firstRowLastColumn="0" w:lastRowFirstColumn="0" w:lastRowLastColumn="0"/>
-          <w:trHeight w:val="2371"/>
+          <w:trHeight w:val="1762"/>
           <w:jc w:val="center"/>
         </w:trPr>
         <w:tc>
           <w:tcPr>
             <w:cnfStyle w:val="001000000000" w:firstRow="0" w:lastRow="0" w:firstColumn="1" w:lastColumn="0" w:oddVBand="0" w:evenVBand="0" w:oddHBand="0" w:evenHBand="0" w:firstRowFirstColumn="0" w:firstRowLastColumn="0" w:lastRowFirstColumn="0" w:lastRowLastColumn="0"/>
-            <w:tcW w:w="2943" w:type="dxa"/>
+            <w:tcW w:w="3015" w:type="dxa"/>
             <w:tcBorders>
               <w:top w:val="single" w:sz="8" w:space="0" w:color="4F81BD" w:themeColor="accent1"/>
               <w:bottom w:val="single" w:sz="8" w:space="0" w:color="7BA0CD" w:themeColor="accent1" w:themeTint="BF"/>
@@ -7423,7 +7422,7 @@
         </w:tc>
         <w:tc>
           <w:tcPr>
-            <w:tcW w:w="2443" w:type="dxa"/>
+            <w:tcW w:w="2503" w:type="dxa"/>
             <w:tcBorders>
               <w:top w:val="single" w:sz="8" w:space="0" w:color="4F81BD" w:themeColor="accent1"/>
               <w:bottom w:val="single" w:sz="8" w:space="0" w:color="7BA0CD" w:themeColor="accent1" w:themeTint="BF"/>
@@ -7436,39 +7435,20 @@
               <w:cnfStyle w:val="000000100000" w:firstRow="0" w:lastRow="0" w:firstColumn="0" w:lastColumn="0" w:oddVBand="0" w:evenVBand="0" w:oddHBand="1" w:evenHBand="0" w:firstRowFirstColumn="0" w:firstRowLastColumn="0" w:lastRowFirstColumn="0" w:lastRowLastColumn="0"/>
             </w:pPr>
             <w:r>
-              <w:t>Gestor de la configuración</w:t>
-            </w:r>
-          </w:p>
-        </w:tc>
-        <w:tc>
-          <w:tcPr>
-            <w:tcW w:w="2907" w:type="dxa"/>
-            <w:tcBorders>
-              <w:top w:val="single" w:sz="8" w:space="0" w:color="4F81BD" w:themeColor="accent1"/>
-              <w:bottom w:val="single" w:sz="8" w:space="0" w:color="7BA0CD" w:themeColor="accent1" w:themeTint="BF"/>
-            </w:tcBorders>
-            <w:shd w:val="clear" w:color="auto" w:fill="C6D9F1" w:themeFill="text2" w:themeFillTint="33"/>
-          </w:tcPr>
-          <w:p>
-            <w:pPr>
-              <w:jc w:val="center"/>
-              <w:cnfStyle w:val="000000100000" w:firstRow="0" w:lastRow="0" w:firstColumn="0" w:lastColumn="0" w:oddVBand="0" w:evenVBand="0" w:oddHBand="1" w:evenHBand="0" w:firstRowFirstColumn="0" w:firstRowLastColumn="0" w:lastRowFirstColumn="0" w:lastRowLastColumn="0"/>
-            </w:pPr>
-            <w:r>
               <w:rPr>
                 <w:noProof/>
                 <w:lang w:eastAsia="es-ES"/>
               </w:rPr>
               <w:drawing>
-                <wp:anchor distT="0" distB="0" distL="114300" distR="114300" simplePos="0" relativeHeight="251685888" behindDoc="0" locked="0" layoutInCell="1" allowOverlap="1" wp14:anchorId="35F86C7E" wp14:editId="1666DFDD">
+                <wp:anchor distT="0" distB="0" distL="114300" distR="114300" simplePos="0" relativeHeight="251685888" behindDoc="0" locked="0" layoutInCell="1" allowOverlap="1" wp14:anchorId="49C2616C" wp14:editId="41203EBB">
                   <wp:simplePos x="0" y="0"/>
                   <wp:positionH relativeFrom="column">
-                    <wp:posOffset>351362</wp:posOffset>
+                    <wp:posOffset>1511300</wp:posOffset>
                   </wp:positionH>
                   <wp:positionV relativeFrom="paragraph">
-                    <wp:posOffset>27940</wp:posOffset>
+                    <wp:posOffset>6350</wp:posOffset>
                   </wp:positionV>
-                  <wp:extent cx="1063256" cy="1450902"/>
+                  <wp:extent cx="876300" cy="1216025"/>
                   <wp:effectExtent l="0" t="0" r="0" b="0"/>
                   <wp:wrapNone/>
                   <wp:docPr id="11" name="Imagen 11" descr="C:\Users\raul-sergio\Desktop\Scan0003.jpg"/>
@@ -7500,7 +7480,7 @@
                         <pic:spPr bwMode="auto">
                           <a:xfrm>
                             <a:off x="0" y="0"/>
-                            <a:ext cx="1063256" cy="1450902"/>
+                            <a:ext cx="876300" cy="1216025"/>
                           </a:xfrm>
                           <a:prstGeom prst="rect">
                             <a:avLst/>
@@ -7522,349 +7502,24 @@
                 </wp:anchor>
               </w:drawing>
             </w:r>
-          </w:p>
-        </w:tc>
-      </w:tr>
-      <w:tr>
-        <w:trPr>
-          <w:trHeight w:val="1785"/>
-          <w:jc w:val="center"/>
-        </w:trPr>
-        <w:tc>
-          <w:tcPr>
-            <w:cnfStyle w:val="001000000000" w:firstRow="0" w:lastRow="0" w:firstColumn="1" w:lastColumn="0" w:oddVBand="0" w:evenVBand="0" w:oddHBand="0" w:evenHBand="0" w:firstRowFirstColumn="0" w:firstRowLastColumn="0" w:lastRowFirstColumn="0" w:lastRowLastColumn="0"/>
-            <w:tcW w:w="2943" w:type="dxa"/>
-            <w:tcBorders>
-              <w:bottom w:val="single" w:sz="8" w:space="0" w:color="7BA0CD" w:themeColor="accent1" w:themeTint="BF"/>
-            </w:tcBorders>
-            <w:shd w:val="clear" w:color="auto" w:fill="8DB3E2" w:themeFill="text2" w:themeFillTint="66"/>
-          </w:tcPr>
-          <w:p>
-            <w:pPr>
-              <w:jc w:val="center"/>
-              <w:rPr>
-                <w:b w:val="0"/>
-              </w:rPr>
-            </w:pPr>
-            <w:r>
-              <w:rPr>
-                <w:b w:val="0"/>
-              </w:rPr>
-              <w:t>Pablo José Carrillo García</w:t>
-            </w:r>
-          </w:p>
-        </w:tc>
-        <w:tc>
-          <w:tcPr>
-            <w:tcW w:w="2443" w:type="dxa"/>
-            <w:tcBorders>
-              <w:bottom w:val="single" w:sz="8" w:space="0" w:color="7BA0CD" w:themeColor="accent1" w:themeTint="BF"/>
-            </w:tcBorders>
-            <w:shd w:val="clear" w:color="auto" w:fill="8DB3E2" w:themeFill="text2" w:themeFillTint="66"/>
-          </w:tcPr>
-          <w:p>
-            <w:pPr>
-              <w:jc w:val="center"/>
-              <w:cnfStyle w:val="000000000000" w:firstRow="0" w:lastRow="0" w:firstColumn="0" w:lastColumn="0" w:oddVBand="0" w:evenVBand="0" w:oddHBand="0" w:evenHBand="0" w:firstRowFirstColumn="0" w:firstRowLastColumn="0" w:lastRowFirstColumn="0" w:lastRowLastColumn="0"/>
-            </w:pPr>
-            <w:r>
-              <w:t>Gestor de la configuración</w:t>
-            </w:r>
-          </w:p>
-        </w:tc>
-        <w:tc>
-          <w:tcPr>
-            <w:tcW w:w="2907" w:type="dxa"/>
-            <w:tcBorders>
-              <w:bottom w:val="single" w:sz="8" w:space="0" w:color="7BA0CD" w:themeColor="accent1" w:themeTint="BF"/>
-            </w:tcBorders>
-            <w:shd w:val="clear" w:color="auto" w:fill="8DB3E2" w:themeFill="text2" w:themeFillTint="66"/>
-          </w:tcPr>
-          <w:p>
-            <w:pPr>
-              <w:jc w:val="center"/>
-              <w:cnfStyle w:val="000000000000" w:firstRow="0" w:lastRow="0" w:firstColumn="0" w:lastColumn="0" w:oddVBand="0" w:evenVBand="0" w:oddHBand="0" w:evenHBand="0" w:firstRowFirstColumn="0" w:firstRowLastColumn="0" w:lastRowFirstColumn="0" w:lastRowLastColumn="0"/>
-            </w:pPr>
-          </w:p>
-        </w:tc>
-      </w:tr>
-      <w:tr>
-        <w:trPr>
-          <w:cnfStyle w:val="000000100000" w:firstRow="0" w:lastRow="0" w:firstColumn="0" w:lastColumn="0" w:oddVBand="0" w:evenVBand="0" w:oddHBand="1" w:evenHBand="0" w:firstRowFirstColumn="0" w:firstRowLastColumn="0" w:lastRowFirstColumn="0" w:lastRowLastColumn="0"/>
-          <w:trHeight w:val="1667"/>
-          <w:jc w:val="center"/>
-        </w:trPr>
-        <w:tc>
-          <w:tcPr>
-            <w:cnfStyle w:val="001000000000" w:firstRow="0" w:lastRow="0" w:firstColumn="1" w:lastColumn="0" w:oddVBand="0" w:evenVBand="0" w:oddHBand="0" w:evenHBand="0" w:firstRowFirstColumn="0" w:firstRowLastColumn="0" w:lastRowFirstColumn="0" w:lastRowLastColumn="0"/>
-            <w:tcW w:w="2943" w:type="dxa"/>
-            <w:tcBorders>
-              <w:bottom w:val="single" w:sz="8" w:space="0" w:color="7BA0CD" w:themeColor="accent1" w:themeTint="BF"/>
-            </w:tcBorders>
-            <w:shd w:val="clear" w:color="auto" w:fill="C6D9F1" w:themeFill="text2" w:themeFillTint="33"/>
-          </w:tcPr>
-          <w:p>
-            <w:pPr>
-              <w:jc w:val="center"/>
-              <w:rPr>
-                <w:b w:val="0"/>
-              </w:rPr>
-            </w:pPr>
-            <w:r>
-              <w:rPr>
-                <w:b w:val="0"/>
-              </w:rPr>
-              <w:t>Julián Alexander Mayer Álvarez</w:t>
-            </w:r>
-          </w:p>
-        </w:tc>
-        <w:tc>
-          <w:tcPr>
-            <w:tcW w:w="2443" w:type="dxa"/>
-            <w:tcBorders>
-              <w:bottom w:val="single" w:sz="8" w:space="0" w:color="7BA0CD" w:themeColor="accent1" w:themeTint="BF"/>
-            </w:tcBorders>
-            <w:shd w:val="clear" w:color="auto" w:fill="C6D9F1" w:themeFill="text2" w:themeFillTint="33"/>
-          </w:tcPr>
-          <w:p>
-            <w:pPr>
-              <w:jc w:val="center"/>
-              <w:cnfStyle w:val="000000100000" w:firstRow="0" w:lastRow="0" w:firstColumn="0" w:lastColumn="0" w:oddVBand="0" w:evenVBand="0" w:oddHBand="1" w:evenHBand="0" w:firstRowFirstColumn="0" w:firstRowLastColumn="0" w:lastRowFirstColumn="0" w:lastRowLastColumn="0"/>
-            </w:pPr>
-            <w:r>
-              <w:t>Gestor de la configuración</w:t>
-            </w:r>
-          </w:p>
-        </w:tc>
-        <w:tc>
-          <w:tcPr>
-            <w:tcW w:w="2907" w:type="dxa"/>
-            <w:tcBorders>
-              <w:bottom w:val="single" w:sz="8" w:space="0" w:color="7BA0CD" w:themeColor="accent1" w:themeTint="BF"/>
-            </w:tcBorders>
-            <w:shd w:val="clear" w:color="auto" w:fill="C6D9F1" w:themeFill="text2" w:themeFillTint="33"/>
-          </w:tcPr>
-          <w:p>
-            <w:pPr>
-              <w:jc w:val="center"/>
-              <w:cnfStyle w:val="000000100000" w:firstRow="0" w:lastRow="0" w:firstColumn="0" w:lastColumn="0" w:oddVBand="0" w:evenVBand="0" w:oddHBand="1" w:evenHBand="0" w:firstRowFirstColumn="0" w:firstRowLastColumn="0" w:lastRowFirstColumn="0" w:lastRowLastColumn="0"/>
-            </w:pPr>
-          </w:p>
-        </w:tc>
-      </w:tr>
-      <w:tr>
-        <w:trPr>
-          <w:trHeight w:val="1540"/>
-          <w:jc w:val="center"/>
-        </w:trPr>
-        <w:tc>
-          <w:tcPr>
-            <w:cnfStyle w:val="001000000000" w:firstRow="0" w:lastRow="0" w:firstColumn="1" w:lastColumn="0" w:oddVBand="0" w:evenVBand="0" w:oddHBand="0" w:evenHBand="0" w:firstRowFirstColumn="0" w:firstRowLastColumn="0" w:lastRowFirstColumn="0" w:lastRowLastColumn="0"/>
-            <w:tcW w:w="2943" w:type="dxa"/>
-            <w:tcBorders>
-              <w:bottom w:val="single" w:sz="8" w:space="0" w:color="7BA0CD" w:themeColor="accent1" w:themeTint="BF"/>
-            </w:tcBorders>
-            <w:shd w:val="clear" w:color="auto" w:fill="8DB3E2" w:themeFill="text2" w:themeFillTint="66"/>
-          </w:tcPr>
-          <w:p>
-            <w:pPr>
-              <w:jc w:val="center"/>
-              <w:rPr>
-                <w:b w:val="0"/>
-              </w:rPr>
-            </w:pPr>
-            <w:r>
-              <w:rPr>
-                <w:b w:val="0"/>
-              </w:rPr>
-              <w:t>José Manuel Navarro Márquez</w:t>
-            </w:r>
-          </w:p>
-        </w:tc>
-        <w:tc>
-          <w:tcPr>
-            <w:tcW w:w="2443" w:type="dxa"/>
-            <w:tcBorders>
-              <w:bottom w:val="single" w:sz="8" w:space="0" w:color="7BA0CD" w:themeColor="accent1" w:themeTint="BF"/>
-            </w:tcBorders>
-            <w:shd w:val="clear" w:color="auto" w:fill="8DB3E2" w:themeFill="text2" w:themeFillTint="66"/>
-          </w:tcPr>
-          <w:p>
-            <w:pPr>
-              <w:jc w:val="center"/>
-              <w:cnfStyle w:val="000000000000" w:firstRow="0" w:lastRow="0" w:firstColumn="0" w:lastColumn="0" w:oddVBand="0" w:evenVBand="0" w:oddHBand="0" w:evenHBand="0" w:firstRowFirstColumn="0" w:firstRowLastColumn="0" w:lastRowFirstColumn="0" w:lastRowLastColumn="0"/>
-            </w:pPr>
-            <w:r>
-              <w:t>Gestor de la configuración</w:t>
-            </w:r>
-          </w:p>
-        </w:tc>
-        <w:tc>
-          <w:tcPr>
-            <w:tcW w:w="2907" w:type="dxa"/>
-            <w:tcBorders>
-              <w:bottom w:val="single" w:sz="8" w:space="0" w:color="7BA0CD" w:themeColor="accent1" w:themeTint="BF"/>
-            </w:tcBorders>
-            <w:shd w:val="clear" w:color="auto" w:fill="8DB3E2" w:themeFill="text2" w:themeFillTint="66"/>
-          </w:tcPr>
-          <w:p>
-            <w:pPr>
-              <w:jc w:val="center"/>
-              <w:cnfStyle w:val="000000000000" w:firstRow="0" w:lastRow="0" w:firstColumn="0" w:lastColumn="0" w:oddVBand="0" w:evenVBand="0" w:oddHBand="0" w:evenHBand="0" w:firstRowFirstColumn="0" w:firstRowLastColumn="0" w:lastRowFirstColumn="0" w:lastRowLastColumn="0"/>
-            </w:pPr>
-          </w:p>
-        </w:tc>
-      </w:tr>
-      <w:tr>
-        <w:trPr>
-          <w:cnfStyle w:val="000000100000" w:firstRow="0" w:lastRow="0" w:firstColumn="0" w:lastColumn="0" w:oddVBand="0" w:evenVBand="0" w:oddHBand="1" w:evenHBand="0" w:firstRowFirstColumn="0" w:firstRowLastColumn="0" w:lastRowFirstColumn="0" w:lastRowLastColumn="0"/>
-          <w:trHeight w:val="1971"/>
-          <w:jc w:val="center"/>
-        </w:trPr>
-        <w:tc>
-          <w:tcPr>
-            <w:cnfStyle w:val="001000000000" w:firstRow="0" w:lastRow="0" w:firstColumn="1" w:lastColumn="0" w:oddVBand="0" w:evenVBand="0" w:oddHBand="0" w:evenHBand="0" w:firstRowFirstColumn="0" w:firstRowLastColumn="0" w:lastRowFirstColumn="0" w:lastRowLastColumn="0"/>
-            <w:tcW w:w="2943" w:type="dxa"/>
-            <w:tcBorders>
-              <w:bottom w:val="single" w:sz="8" w:space="0" w:color="7BA0CD" w:themeColor="accent1" w:themeTint="BF"/>
-            </w:tcBorders>
-            <w:shd w:val="clear" w:color="auto" w:fill="C6D9F1" w:themeFill="text2" w:themeFillTint="33"/>
-          </w:tcPr>
-          <w:p>
-            <w:pPr>
-              <w:jc w:val="center"/>
-              <w:rPr>
-                <w:b w:val="0"/>
-              </w:rPr>
-            </w:pPr>
-            <w:r>
-              <w:rPr>
-                <w:b w:val="0"/>
-              </w:rPr>
-              <w:t>Jorge Rodríguez Fuerte</w:t>
-            </w:r>
-          </w:p>
-          <w:p>
-            <w:pPr>
-              <w:jc w:val="center"/>
-              <w:rPr>
-                <w:b w:val="0"/>
-              </w:rPr>
-            </w:pPr>
-          </w:p>
-        </w:tc>
-        <w:tc>
-          <w:tcPr>
-            <w:tcW w:w="2443" w:type="dxa"/>
-            <w:tcBorders>
-              <w:bottom w:val="single" w:sz="8" w:space="0" w:color="7BA0CD" w:themeColor="accent1" w:themeTint="BF"/>
-            </w:tcBorders>
-            <w:shd w:val="clear" w:color="auto" w:fill="C6D9F1" w:themeFill="text2" w:themeFillTint="33"/>
-          </w:tcPr>
-          <w:p>
-            <w:pPr>
-              <w:jc w:val="center"/>
-              <w:cnfStyle w:val="000000100000" w:firstRow="0" w:lastRow="0" w:firstColumn="0" w:lastColumn="0" w:oddVBand="0" w:evenVBand="0" w:oddHBand="1" w:evenHBand="0" w:firstRowFirstColumn="0" w:firstRowLastColumn="0" w:lastRowFirstColumn="0" w:lastRowLastColumn="0"/>
-            </w:pPr>
-            <w:r>
-              <w:t>Gestor de la configuración</w:t>
-            </w:r>
-          </w:p>
-        </w:tc>
-        <w:tc>
-          <w:tcPr>
-            <w:tcW w:w="2907" w:type="dxa"/>
-            <w:tcBorders>
-              <w:bottom w:val="single" w:sz="8" w:space="0" w:color="7BA0CD" w:themeColor="accent1" w:themeTint="BF"/>
-            </w:tcBorders>
-            <w:shd w:val="clear" w:color="auto" w:fill="C6D9F1" w:themeFill="text2" w:themeFillTint="33"/>
-          </w:tcPr>
-          <w:p>
-            <w:pPr>
-              <w:jc w:val="center"/>
-              <w:cnfStyle w:val="000000100000" w:firstRow="0" w:lastRow="0" w:firstColumn="0" w:lastColumn="0" w:oddVBand="0" w:evenVBand="0" w:oddHBand="1" w:evenHBand="0" w:firstRowFirstColumn="0" w:firstRowLastColumn="0" w:lastRowFirstColumn="0" w:lastRowLastColumn="0"/>
-            </w:pPr>
-          </w:p>
-        </w:tc>
-      </w:tr>
-      <w:tr>
-        <w:trPr>
-          <w:trHeight w:val="2113"/>
-          <w:jc w:val="center"/>
-        </w:trPr>
-        <w:tc>
-          <w:tcPr>
-            <w:cnfStyle w:val="001000000000" w:firstRow="0" w:lastRow="0" w:firstColumn="1" w:lastColumn="0" w:oddVBand="0" w:evenVBand="0" w:oddHBand="0" w:evenHBand="0" w:firstRowFirstColumn="0" w:firstRowLastColumn="0" w:lastRowFirstColumn="0" w:lastRowLastColumn="0"/>
-            <w:tcW w:w="2943" w:type="dxa"/>
-            <w:tcBorders>
-              <w:bottom w:val="single" w:sz="8" w:space="0" w:color="7BA0CD" w:themeColor="accent1" w:themeTint="BF"/>
-            </w:tcBorders>
-            <w:shd w:val="clear" w:color="auto" w:fill="8DB3E2" w:themeFill="text2" w:themeFillTint="66"/>
-          </w:tcPr>
-          <w:p>
-            <w:pPr>
-              <w:jc w:val="center"/>
-              <w:rPr>
-                <w:b w:val="0"/>
-              </w:rPr>
-            </w:pPr>
-            <w:r>
-              <w:rPr>
-                <w:b w:val="0"/>
-              </w:rPr>
-              <w:t>Alejandro Tortolero Martín</w:t>
-            </w:r>
-          </w:p>
-        </w:tc>
-        <w:tc>
-          <w:tcPr>
-            <w:tcW w:w="2443" w:type="dxa"/>
-            <w:tcBorders>
-              <w:bottom w:val="single" w:sz="8" w:space="0" w:color="7BA0CD" w:themeColor="accent1" w:themeTint="BF"/>
-            </w:tcBorders>
-            <w:shd w:val="clear" w:color="auto" w:fill="8DB3E2" w:themeFill="text2" w:themeFillTint="66"/>
-          </w:tcPr>
-          <w:p>
-            <w:pPr>
-              <w:jc w:val="center"/>
-              <w:cnfStyle w:val="000000000000" w:firstRow="0" w:lastRow="0" w:firstColumn="0" w:lastColumn="0" w:oddVBand="0" w:evenVBand="0" w:oddHBand="0" w:evenHBand="0" w:firstRowFirstColumn="0" w:firstRowLastColumn="0" w:lastRowFirstColumn="0" w:lastRowLastColumn="0"/>
-            </w:pPr>
-            <w:r>
-              <w:t>Gestor de la configuración</w:t>
-            </w:r>
-          </w:p>
-        </w:tc>
-        <w:tc>
-          <w:tcPr>
-            <w:tcW w:w="2907" w:type="dxa"/>
-            <w:tcBorders>
-              <w:bottom w:val="single" w:sz="8" w:space="0" w:color="7BA0CD" w:themeColor="accent1" w:themeTint="BF"/>
-            </w:tcBorders>
-            <w:shd w:val="clear" w:color="auto" w:fill="8DB3E2" w:themeFill="text2" w:themeFillTint="66"/>
-          </w:tcPr>
-          <w:p>
-            <w:pPr>
-              <w:jc w:val="center"/>
-              <w:cnfStyle w:val="000000000000" w:firstRow="0" w:lastRow="0" w:firstColumn="0" w:lastColumn="0" w:oddVBand="0" w:evenVBand="0" w:oddHBand="0" w:evenHBand="0" w:firstRowFirstColumn="0" w:firstRowLastColumn="0" w:lastRowFirstColumn="0" w:lastRowLastColumn="0"/>
-            </w:pPr>
             <w:r>
               <w:rPr>
                 <w:noProof/>
                 <w:lang w:eastAsia="es-ES"/>
               </w:rPr>
               <w:drawing>
-                <wp:anchor distT="0" distB="0" distL="114300" distR="114300" simplePos="0" relativeHeight="251684864" behindDoc="0" locked="0" layoutInCell="1" allowOverlap="1" wp14:anchorId="45B5B44E" wp14:editId="66D2F00C">
+                <wp:anchor distT="0" distB="0" distL="114300" distR="114300" simplePos="0" relativeHeight="251693056" behindDoc="0" locked="0" layoutInCell="1" allowOverlap="1" wp14:anchorId="63BD057F" wp14:editId="6588BCDD">
                   <wp:simplePos x="0" y="0"/>
                   <wp:positionH relativeFrom="column">
-                    <wp:posOffset>212341</wp:posOffset>
+                    <wp:posOffset>1508741</wp:posOffset>
                   </wp:positionH>
                   <wp:positionV relativeFrom="paragraph">
-                    <wp:posOffset>45085</wp:posOffset>
+                    <wp:posOffset>1086798</wp:posOffset>
                   </wp:positionV>
-                  <wp:extent cx="1286540" cy="1257285"/>
+                  <wp:extent cx="880281" cy="1071349"/>
                   <wp:effectExtent l="0" t="0" r="0" b="0"/>
                   <wp:wrapNone/>
-                  <wp:docPr id="10" name="Imagen 10" descr="C:\Users\raul-sergio\Desktop\Twitter.JPG"/>
+                  <wp:docPr id="13" name="Imagen 13" descr="C:\Users\raul-sergio\Desktop\Sin título2.png"/>
                   <wp:cNvGraphicFramePr>
                     <a:graphicFrameLocks xmlns:a="http://schemas.openxmlformats.org/drawingml/2006/main" noChangeAspect="1"/>
                   </wp:cNvGraphicFramePr>
@@ -7872,7 +7527,7 @@
                     <a:graphicData uri="http://schemas.openxmlformats.org/drawingml/2006/picture">
                       <pic:pic xmlns:pic="http://schemas.openxmlformats.org/drawingml/2006/picture">
                         <pic:nvPicPr>
-                          <pic:cNvPr id="0" name="Picture 1" descr="C:\Users\raul-sergio\Desktop\Twitter.JPG"/>
+                          <pic:cNvPr id="0" name="Picture 2" descr="C:\Users\raul-sergio\Desktop\Sin título2.png"/>
                           <pic:cNvPicPr>
                             <a:picLocks noChangeAspect="1" noChangeArrowheads="1"/>
                           </pic:cNvPicPr>
@@ -7893,14 +7548,12 @@
                         <pic:spPr bwMode="auto">
                           <a:xfrm>
                             <a:off x="0" y="0"/>
-                            <a:ext cx="1286540" cy="1257285"/>
+                            <a:ext cx="882283" cy="1073785"/>
                           </a:xfrm>
                           <a:prstGeom prst="rect">
                             <a:avLst/>
                           </a:prstGeom>
-                          <a:solidFill>
-                            <a:schemeClr val="accent1"/>
-                          </a:solidFill>
+                          <a:noFill/>
                           <a:ln>
                             <a:noFill/>
                           </a:ln>
@@ -7917,10 +7570,640 @@
                 </wp:anchor>
               </w:drawing>
             </w:r>
+            <w:r>
+              <w:t>Gestor de la configuración</w:t>
+            </w:r>
           </w:p>
         </w:tc>
-        <w:bookmarkStart w:id="8" w:name="_GoBack"/>
-        <w:bookmarkEnd w:id="8"/>
+        <w:tc>
+          <w:tcPr>
+            <w:tcW w:w="1373" w:type="dxa"/>
+            <w:tcBorders>
+              <w:top w:val="single" w:sz="8" w:space="0" w:color="4F81BD" w:themeColor="accent1"/>
+              <w:bottom w:val="single" w:sz="8" w:space="0" w:color="7BA0CD" w:themeColor="accent1" w:themeTint="BF"/>
+            </w:tcBorders>
+            <w:shd w:val="clear" w:color="auto" w:fill="C6D9F1" w:themeFill="text2" w:themeFillTint="33"/>
+          </w:tcPr>
+          <w:p>
+            <w:pPr>
+              <w:jc w:val="center"/>
+              <w:cnfStyle w:val="000000100000" w:firstRow="0" w:lastRow="0" w:firstColumn="0" w:lastColumn="0" w:oddVBand="0" w:evenVBand="0" w:oddHBand="1" w:evenHBand="0" w:firstRowFirstColumn="0" w:firstRowLastColumn="0" w:lastRowFirstColumn="0" w:lastRowLastColumn="0"/>
+            </w:pPr>
+          </w:p>
+        </w:tc>
+      </w:tr>
+      <w:tr>
+        <w:trPr>
+          <w:trHeight w:val="1532"/>
+          <w:jc w:val="center"/>
+        </w:trPr>
+        <w:tc>
+          <w:tcPr>
+            <w:cnfStyle w:val="001000000000" w:firstRow="0" w:lastRow="0" w:firstColumn="1" w:lastColumn="0" w:oddVBand="0" w:evenVBand="0" w:oddHBand="0" w:evenHBand="0" w:firstRowFirstColumn="0" w:firstRowLastColumn="0" w:lastRowFirstColumn="0" w:lastRowLastColumn="0"/>
+            <w:tcW w:w="3015" w:type="dxa"/>
+            <w:tcBorders>
+              <w:bottom w:val="single" w:sz="8" w:space="0" w:color="7BA0CD" w:themeColor="accent1" w:themeTint="BF"/>
+            </w:tcBorders>
+            <w:shd w:val="clear" w:color="auto" w:fill="8DB3E2" w:themeFill="text2" w:themeFillTint="66"/>
+          </w:tcPr>
+          <w:p>
+            <w:pPr>
+              <w:jc w:val="center"/>
+              <w:rPr>
+                <w:b w:val="0"/>
+              </w:rPr>
+            </w:pPr>
+            <w:r>
+              <w:rPr>
+                <w:b w:val="0"/>
+              </w:rPr>
+              <w:t>Pablo José Carrillo García</w:t>
+            </w:r>
+          </w:p>
+        </w:tc>
+        <w:tc>
+          <w:tcPr>
+            <w:tcW w:w="2503" w:type="dxa"/>
+            <w:tcBorders>
+              <w:bottom w:val="single" w:sz="8" w:space="0" w:color="7BA0CD" w:themeColor="accent1" w:themeTint="BF"/>
+            </w:tcBorders>
+            <w:shd w:val="clear" w:color="auto" w:fill="8DB3E2" w:themeFill="text2" w:themeFillTint="66"/>
+          </w:tcPr>
+          <w:p>
+            <w:pPr>
+              <w:jc w:val="center"/>
+              <w:cnfStyle w:val="000000000000" w:firstRow="0" w:lastRow="0" w:firstColumn="0" w:lastColumn="0" w:oddVBand="0" w:evenVBand="0" w:oddHBand="0" w:evenHBand="0" w:firstRowFirstColumn="0" w:firstRowLastColumn="0" w:lastRowFirstColumn="0" w:lastRowLastColumn="0"/>
+            </w:pPr>
+            <w:r>
+              <w:t>Gestor de la configuración</w:t>
+            </w:r>
+          </w:p>
+        </w:tc>
+        <w:tc>
+          <w:tcPr>
+            <w:tcW w:w="1373" w:type="dxa"/>
+            <w:tcBorders>
+              <w:bottom w:val="single" w:sz="8" w:space="0" w:color="7BA0CD" w:themeColor="accent1" w:themeTint="BF"/>
+            </w:tcBorders>
+            <w:shd w:val="clear" w:color="auto" w:fill="8DB3E2" w:themeFill="text2" w:themeFillTint="66"/>
+          </w:tcPr>
+          <w:p>
+            <w:pPr>
+              <w:jc w:val="center"/>
+              <w:cnfStyle w:val="000000000000" w:firstRow="0" w:lastRow="0" w:firstColumn="0" w:lastColumn="0" w:oddVBand="0" w:evenVBand="0" w:oddHBand="0" w:evenHBand="0" w:firstRowFirstColumn="0" w:firstRowLastColumn="0" w:lastRowFirstColumn="0" w:lastRowLastColumn="0"/>
+            </w:pPr>
+          </w:p>
+        </w:tc>
+      </w:tr>
+      <w:tr>
+        <w:trPr>
+          <w:cnfStyle w:val="000000100000" w:firstRow="0" w:lastRow="0" w:firstColumn="0" w:lastColumn="0" w:oddVBand="0" w:evenVBand="0" w:oddHBand="1" w:evenHBand="0" w:firstRowFirstColumn="0" w:firstRowLastColumn="0" w:lastRowFirstColumn="0" w:lastRowLastColumn="0"/>
+          <w:trHeight w:val="1804"/>
+          <w:jc w:val="center"/>
+        </w:trPr>
+        <w:tc>
+          <w:tcPr>
+            <w:cnfStyle w:val="001000000000" w:firstRow="0" w:lastRow="0" w:firstColumn="1" w:lastColumn="0" w:oddVBand="0" w:evenVBand="0" w:oddHBand="0" w:evenHBand="0" w:firstRowFirstColumn="0" w:firstRowLastColumn="0" w:lastRowFirstColumn="0" w:lastRowLastColumn="0"/>
+            <w:tcW w:w="3015" w:type="dxa"/>
+            <w:tcBorders>
+              <w:bottom w:val="single" w:sz="8" w:space="0" w:color="7BA0CD" w:themeColor="accent1" w:themeTint="BF"/>
+            </w:tcBorders>
+            <w:shd w:val="clear" w:color="auto" w:fill="C6D9F1" w:themeFill="text2" w:themeFillTint="33"/>
+          </w:tcPr>
+          <w:p>
+            <w:pPr>
+              <w:jc w:val="center"/>
+              <w:rPr>
+                <w:b w:val="0"/>
+              </w:rPr>
+            </w:pPr>
+            <w:r>
+              <w:rPr>
+                <w:b w:val="0"/>
+              </w:rPr>
+              <w:t>Julián Alexander Mayer Álvarez</w:t>
+            </w:r>
+          </w:p>
+        </w:tc>
+        <w:tc>
+          <w:tcPr>
+            <w:tcW w:w="2503" w:type="dxa"/>
+            <w:tcBorders>
+              <w:bottom w:val="single" w:sz="8" w:space="0" w:color="7BA0CD" w:themeColor="accent1" w:themeTint="BF"/>
+            </w:tcBorders>
+            <w:shd w:val="clear" w:color="auto" w:fill="C6D9F1" w:themeFill="text2" w:themeFillTint="33"/>
+          </w:tcPr>
+          <w:p>
+            <w:pPr>
+              <w:jc w:val="center"/>
+              <w:cnfStyle w:val="000000100000" w:firstRow="0" w:lastRow="0" w:firstColumn="0" w:lastColumn="0" w:oddVBand="0" w:evenVBand="0" w:oddHBand="1" w:evenHBand="0" w:firstRowFirstColumn="0" w:firstRowLastColumn="0" w:lastRowFirstColumn="0" w:lastRowLastColumn="0"/>
+            </w:pPr>
+            <w:r>
+              <w:rPr>
+                <w:noProof/>
+                <w:lang w:eastAsia="es-ES"/>
+              </w:rPr>
+              <w:drawing>
+                <wp:anchor distT="0" distB="0" distL="114300" distR="114300" simplePos="0" relativeHeight="251699200" behindDoc="0" locked="0" layoutInCell="1" allowOverlap="1" wp14:anchorId="082D068B" wp14:editId="4260B6A5">
+                  <wp:simplePos x="0" y="0"/>
+                  <wp:positionH relativeFrom="column">
+                    <wp:posOffset>1496060</wp:posOffset>
+                  </wp:positionH>
+                  <wp:positionV relativeFrom="paragraph">
+                    <wp:posOffset>-2540</wp:posOffset>
+                  </wp:positionV>
+                  <wp:extent cx="903605" cy="1148080"/>
+                  <wp:effectExtent l="0" t="0" r="0" b="0"/>
+                  <wp:wrapNone/>
+                  <wp:docPr id="28" name="Imagen 28" descr="C:\Users\raul-sergio\Desktop\Sin título4.png"/>
+                  <wp:cNvGraphicFramePr>
+                    <a:graphicFrameLocks xmlns:a="http://schemas.openxmlformats.org/drawingml/2006/main" noChangeAspect="1"/>
+                  </wp:cNvGraphicFramePr>
+                  <a:graphic xmlns:a="http://schemas.openxmlformats.org/drawingml/2006/main">
+                    <a:graphicData uri="http://schemas.openxmlformats.org/drawingml/2006/picture">
+                      <pic:pic xmlns:pic="http://schemas.openxmlformats.org/drawingml/2006/picture">
+                        <pic:nvPicPr>
+                          <pic:cNvPr id="0" name="Picture 6" descr="C:\Users\raul-sergio\Desktop\Sin título4.png"/>
+                          <pic:cNvPicPr>
+                            <a:picLocks noChangeAspect="1" noChangeArrowheads="1"/>
+                          </pic:cNvPicPr>
+                        </pic:nvPicPr>
+                        <pic:blipFill>
+                          <a:blip r:embed="rId20" cstate="print">
+                            <a:extLst>
+                              <a:ext uri="{28A0092B-C50C-407E-A947-70E740481C1C}">
+                                <a14:useLocalDpi xmlns:a14="http://schemas.microsoft.com/office/drawing/2010/main" val="0"/>
+                              </a:ext>
+                            </a:extLst>
+                          </a:blip>
+                          <a:srcRect/>
+                          <a:stretch>
+                            <a:fillRect/>
+                          </a:stretch>
+                        </pic:blipFill>
+                        <pic:spPr bwMode="auto">
+                          <a:xfrm>
+                            <a:off x="0" y="0"/>
+                            <a:ext cx="903605" cy="1148080"/>
+                          </a:xfrm>
+                          <a:prstGeom prst="rect">
+                            <a:avLst/>
+                          </a:prstGeom>
+                          <a:noFill/>
+                          <a:ln>
+                            <a:noFill/>
+                          </a:ln>
+                        </pic:spPr>
+                      </pic:pic>
+                    </a:graphicData>
+                  </a:graphic>
+                  <wp14:sizeRelH relativeFrom="page">
+                    <wp14:pctWidth>0</wp14:pctWidth>
+                  </wp14:sizeRelH>
+                  <wp14:sizeRelV relativeFrom="page">
+                    <wp14:pctHeight>0</wp14:pctHeight>
+                  </wp14:sizeRelV>
+                </wp:anchor>
+              </w:drawing>
+            </w:r>
+            <w:r>
+              <w:t>Gestor de la configuración</w:t>
+            </w:r>
+          </w:p>
+        </w:tc>
+        <w:tc>
+          <w:tcPr>
+            <w:tcW w:w="1373" w:type="dxa"/>
+            <w:tcBorders>
+              <w:bottom w:val="single" w:sz="8" w:space="0" w:color="7BA0CD" w:themeColor="accent1" w:themeTint="BF"/>
+            </w:tcBorders>
+            <w:shd w:val="clear" w:color="auto" w:fill="C6D9F1" w:themeFill="text2" w:themeFillTint="33"/>
+          </w:tcPr>
+          <w:p>
+            <w:pPr>
+              <w:jc w:val="center"/>
+              <w:cnfStyle w:val="000000100000" w:firstRow="0" w:lastRow="0" w:firstColumn="0" w:lastColumn="0" w:oddVBand="0" w:evenVBand="0" w:oddHBand="1" w:evenHBand="0" w:firstRowFirstColumn="0" w:firstRowLastColumn="0" w:lastRowFirstColumn="0" w:lastRowLastColumn="0"/>
+            </w:pPr>
+          </w:p>
+        </w:tc>
+      </w:tr>
+      <w:tr>
+        <w:trPr>
+          <w:trHeight w:val="1967"/>
+          <w:jc w:val="center"/>
+        </w:trPr>
+        <w:tc>
+          <w:tcPr>
+            <w:cnfStyle w:val="001000000000" w:firstRow="0" w:lastRow="0" w:firstColumn="1" w:lastColumn="0" w:oddVBand="0" w:evenVBand="0" w:oddHBand="0" w:evenHBand="0" w:firstRowFirstColumn="0" w:firstRowLastColumn="0" w:lastRowFirstColumn="0" w:lastRowLastColumn="0"/>
+            <w:tcW w:w="3015" w:type="dxa"/>
+            <w:tcBorders>
+              <w:bottom w:val="single" w:sz="8" w:space="0" w:color="7BA0CD" w:themeColor="accent1" w:themeTint="BF"/>
+            </w:tcBorders>
+            <w:shd w:val="clear" w:color="auto" w:fill="8DB3E2" w:themeFill="text2" w:themeFillTint="66"/>
+          </w:tcPr>
+          <w:p>
+            <w:pPr>
+              <w:jc w:val="center"/>
+              <w:rPr>
+                <w:b w:val="0"/>
+              </w:rPr>
+            </w:pPr>
+            <w:r>
+              <w:rPr>
+                <w:b w:val="0"/>
+              </w:rPr>
+              <w:t>José Manuel Navarro Márquez</w:t>
+            </w:r>
+          </w:p>
+        </w:tc>
+        <w:tc>
+          <w:tcPr>
+            <w:tcW w:w="2503" w:type="dxa"/>
+            <w:tcBorders>
+              <w:bottom w:val="single" w:sz="8" w:space="0" w:color="7BA0CD" w:themeColor="accent1" w:themeTint="BF"/>
+            </w:tcBorders>
+            <w:shd w:val="clear" w:color="auto" w:fill="8DB3E2" w:themeFill="text2" w:themeFillTint="66"/>
+          </w:tcPr>
+          <w:p>
+            <w:pPr>
+              <w:jc w:val="center"/>
+              <w:cnfStyle w:val="000000000000" w:firstRow="0" w:lastRow="0" w:firstColumn="0" w:lastColumn="0" w:oddVBand="0" w:evenVBand="0" w:oddHBand="0" w:evenHBand="0" w:firstRowFirstColumn="0" w:firstRowLastColumn="0" w:lastRowFirstColumn="0" w:lastRowLastColumn="0"/>
+            </w:pPr>
+            <w:r>
+              <w:rPr>
+                <w:noProof/>
+                <w:lang w:eastAsia="es-ES"/>
+              </w:rPr>
+              <w:drawing>
+                <wp:anchor distT="0" distB="0" distL="114300" distR="114300" simplePos="0" relativeHeight="251705344" behindDoc="0" locked="0" layoutInCell="1" allowOverlap="1" wp14:anchorId="63C16899" wp14:editId="0DD6A2AE">
+                  <wp:simplePos x="0" y="0"/>
+                  <wp:positionH relativeFrom="column">
+                    <wp:posOffset>1479753</wp:posOffset>
+                  </wp:positionH>
+                  <wp:positionV relativeFrom="paragraph">
+                    <wp:posOffset>1243279</wp:posOffset>
+                  </wp:positionV>
+                  <wp:extent cx="911849" cy="1170432"/>
+                  <wp:effectExtent l="0" t="0" r="0" b="0"/>
+                  <wp:wrapNone/>
+                  <wp:docPr id="26" name="Imagen 26" descr="C:\Users\raul-sergio\Desktop\Sin título.png"/>
+                  <wp:cNvGraphicFramePr>
+                    <a:graphicFrameLocks xmlns:a="http://schemas.openxmlformats.org/drawingml/2006/main" noChangeAspect="1"/>
+                  </wp:cNvGraphicFramePr>
+                  <a:graphic xmlns:a="http://schemas.openxmlformats.org/drawingml/2006/main">
+                    <a:graphicData uri="http://schemas.openxmlformats.org/drawingml/2006/picture">
+                      <pic:pic xmlns:pic="http://schemas.openxmlformats.org/drawingml/2006/picture">
+                        <pic:nvPicPr>
+                          <pic:cNvPr id="0" name="Picture 4" descr="C:\Users\raul-sergio\Desktop\Sin título.png"/>
+                          <pic:cNvPicPr>
+                            <a:picLocks noChangeAspect="1" noChangeArrowheads="1"/>
+                          </pic:cNvPicPr>
+                        </pic:nvPicPr>
+                        <pic:blipFill>
+                          <a:blip r:embed="rId21" cstate="print">
+                            <a:extLst>
+                              <a:ext uri="{28A0092B-C50C-407E-A947-70E740481C1C}">
+                                <a14:useLocalDpi xmlns:a14="http://schemas.microsoft.com/office/drawing/2010/main" val="0"/>
+                              </a:ext>
+                            </a:extLst>
+                          </a:blip>
+                          <a:srcRect/>
+                          <a:stretch>
+                            <a:fillRect/>
+                          </a:stretch>
+                        </pic:blipFill>
+                        <pic:spPr bwMode="auto">
+                          <a:xfrm>
+                            <a:off x="0" y="0"/>
+                            <a:ext cx="914400" cy="1173707"/>
+                          </a:xfrm>
+                          <a:prstGeom prst="rect">
+                            <a:avLst/>
+                          </a:prstGeom>
+                          <a:noFill/>
+                          <a:ln>
+                            <a:noFill/>
+                          </a:ln>
+                        </pic:spPr>
+                      </pic:pic>
+                    </a:graphicData>
+                  </a:graphic>
+                  <wp14:sizeRelH relativeFrom="page">
+                    <wp14:pctWidth>0</wp14:pctWidth>
+                  </wp14:sizeRelH>
+                  <wp14:sizeRelV relativeFrom="page">
+                    <wp14:pctHeight>0</wp14:pctHeight>
+                  </wp14:sizeRelV>
+                </wp:anchor>
+              </w:drawing>
+            </w:r>
+            <w:r>
+              <w:rPr>
+                <w:noProof/>
+                <w:lang w:eastAsia="es-ES"/>
+              </w:rPr>
+              <w:drawing>
+                <wp:anchor distT="0" distB="0" distL="114300" distR="114300" simplePos="0" relativeHeight="251703296" behindDoc="0" locked="0" layoutInCell="1" allowOverlap="1" wp14:anchorId="21E13501" wp14:editId="57BB3A4F">
+                  <wp:simplePos x="0" y="0"/>
+                  <wp:positionH relativeFrom="column">
+                    <wp:posOffset>1495093</wp:posOffset>
+                  </wp:positionH>
+                  <wp:positionV relativeFrom="paragraph">
+                    <wp:posOffset>-11715</wp:posOffset>
+                  </wp:positionV>
+                  <wp:extent cx="898571" cy="1296537"/>
+                  <wp:effectExtent l="0" t="0" r="0" b="0"/>
+                  <wp:wrapNone/>
+                  <wp:docPr id="27" name="Imagen 27" descr="C:\Users\raul-sergio\Desktop\Sin título (2).png"/>
+                  <wp:cNvGraphicFramePr>
+                    <a:graphicFrameLocks xmlns:a="http://schemas.openxmlformats.org/drawingml/2006/main" noChangeAspect="1"/>
+                  </wp:cNvGraphicFramePr>
+                  <a:graphic xmlns:a="http://schemas.openxmlformats.org/drawingml/2006/main">
+                    <a:graphicData uri="http://schemas.openxmlformats.org/drawingml/2006/picture">
+                      <pic:pic xmlns:pic="http://schemas.openxmlformats.org/drawingml/2006/picture">
+                        <pic:nvPicPr>
+                          <pic:cNvPr id="0" name="Picture 5" descr="C:\Users\raul-sergio\Desktop\Sin título (2).png"/>
+                          <pic:cNvPicPr>
+                            <a:picLocks noChangeAspect="1" noChangeArrowheads="1"/>
+                          </pic:cNvPicPr>
+                        </pic:nvPicPr>
+                        <pic:blipFill>
+                          <a:blip r:embed="rId22" cstate="print">
+                            <a:extLst>
+                              <a:ext uri="{28A0092B-C50C-407E-A947-70E740481C1C}">
+                                <a14:useLocalDpi xmlns:a14="http://schemas.microsoft.com/office/drawing/2010/main" val="0"/>
+                              </a:ext>
+                            </a:extLst>
+                          </a:blip>
+                          <a:srcRect/>
+                          <a:stretch>
+                            <a:fillRect/>
+                          </a:stretch>
+                        </pic:blipFill>
+                        <pic:spPr bwMode="auto">
+                          <a:xfrm>
+                            <a:off x="0" y="0"/>
+                            <a:ext cx="898571" cy="1296537"/>
+                          </a:xfrm>
+                          <a:prstGeom prst="rect">
+                            <a:avLst/>
+                          </a:prstGeom>
+                          <a:noFill/>
+                          <a:ln>
+                            <a:noFill/>
+                          </a:ln>
+                        </pic:spPr>
+                      </pic:pic>
+                    </a:graphicData>
+                  </a:graphic>
+                  <wp14:sizeRelH relativeFrom="page">
+                    <wp14:pctWidth>0</wp14:pctWidth>
+                  </wp14:sizeRelH>
+                  <wp14:sizeRelV relativeFrom="page">
+                    <wp14:pctHeight>0</wp14:pctHeight>
+                  </wp14:sizeRelV>
+                </wp:anchor>
+              </w:drawing>
+            </w:r>
+            <w:r>
+              <w:t>Gestor de la configuración</w:t>
+            </w:r>
+          </w:p>
+        </w:tc>
+        <w:tc>
+          <w:tcPr>
+            <w:tcW w:w="1373" w:type="dxa"/>
+            <w:tcBorders>
+              <w:bottom w:val="single" w:sz="8" w:space="0" w:color="7BA0CD" w:themeColor="accent1" w:themeTint="BF"/>
+            </w:tcBorders>
+            <w:shd w:val="clear" w:color="auto" w:fill="8DB3E2" w:themeFill="text2" w:themeFillTint="66"/>
+          </w:tcPr>
+          <w:p>
+            <w:pPr>
+              <w:jc w:val="center"/>
+              <w:cnfStyle w:val="000000000000" w:firstRow="0" w:lastRow="0" w:firstColumn="0" w:lastColumn="0" w:oddVBand="0" w:evenVBand="0" w:oddHBand="0" w:evenHBand="0" w:firstRowFirstColumn="0" w:firstRowLastColumn="0" w:lastRowFirstColumn="0" w:lastRowLastColumn="0"/>
+            </w:pPr>
+          </w:p>
+        </w:tc>
+      </w:tr>
+      <w:tr>
+        <w:trPr>
+          <w:cnfStyle w:val="000000100000" w:firstRow="0" w:lastRow="0" w:firstColumn="0" w:lastColumn="0" w:oddVBand="0" w:evenVBand="0" w:oddHBand="1" w:evenHBand="0" w:firstRowFirstColumn="0" w:firstRowLastColumn="0" w:lastRowFirstColumn="0" w:lastRowLastColumn="0"/>
+          <w:trHeight w:val="1827"/>
+          <w:jc w:val="center"/>
+        </w:trPr>
+        <w:tc>
+          <w:tcPr>
+            <w:cnfStyle w:val="001000000000" w:firstRow="0" w:lastRow="0" w:firstColumn="1" w:lastColumn="0" w:oddVBand="0" w:evenVBand="0" w:oddHBand="0" w:evenHBand="0" w:firstRowFirstColumn="0" w:firstRowLastColumn="0" w:lastRowFirstColumn="0" w:lastRowLastColumn="0"/>
+            <w:tcW w:w="3015" w:type="dxa"/>
+            <w:tcBorders>
+              <w:bottom w:val="single" w:sz="8" w:space="0" w:color="7BA0CD" w:themeColor="accent1" w:themeTint="BF"/>
+            </w:tcBorders>
+            <w:shd w:val="clear" w:color="auto" w:fill="C6D9F1" w:themeFill="text2" w:themeFillTint="33"/>
+          </w:tcPr>
+          <w:p>
+            <w:pPr>
+              <w:jc w:val="center"/>
+              <w:rPr>
+                <w:b w:val="0"/>
+              </w:rPr>
+            </w:pPr>
+            <w:r>
+              <w:rPr>
+                <w:b w:val="0"/>
+              </w:rPr>
+              <w:t>Jorge Rodríguez Fuerte</w:t>
+            </w:r>
+          </w:p>
+          <w:p>
+            <w:pPr>
+              <w:jc w:val="center"/>
+              <w:rPr>
+                <w:b w:val="0"/>
+              </w:rPr>
+            </w:pPr>
+          </w:p>
+        </w:tc>
+        <w:tc>
+          <w:tcPr>
+            <w:tcW w:w="2503" w:type="dxa"/>
+            <w:tcBorders>
+              <w:bottom w:val="single" w:sz="8" w:space="0" w:color="7BA0CD" w:themeColor="accent1" w:themeTint="BF"/>
+            </w:tcBorders>
+            <w:shd w:val="clear" w:color="auto" w:fill="C6D9F1" w:themeFill="text2" w:themeFillTint="33"/>
+          </w:tcPr>
+          <w:p>
+            <w:pPr>
+              <w:jc w:val="center"/>
+              <w:cnfStyle w:val="000000100000" w:firstRow="0" w:lastRow="0" w:firstColumn="0" w:lastColumn="0" w:oddVBand="0" w:evenVBand="0" w:oddHBand="1" w:evenHBand="0" w:firstRowFirstColumn="0" w:firstRowLastColumn="0" w:lastRowFirstColumn="0" w:lastRowLastColumn="0"/>
+            </w:pPr>
+            <w:bookmarkStart w:id="8" w:name="_GoBack"/>
+            <w:r>
+              <w:rPr>
+                <w:noProof/>
+                <w:lang w:eastAsia="es-ES"/>
+              </w:rPr>
+              <w:drawing>
+                <wp:anchor distT="0" distB="0" distL="114300" distR="114300" simplePos="0" relativeHeight="251686912" behindDoc="0" locked="0" layoutInCell="1" allowOverlap="1" wp14:anchorId="198A6BC3" wp14:editId="6E54C492">
+                  <wp:simplePos x="0" y="0"/>
+                  <wp:positionH relativeFrom="column">
+                    <wp:posOffset>1482725</wp:posOffset>
+                  </wp:positionH>
+                  <wp:positionV relativeFrom="paragraph">
+                    <wp:posOffset>1155700</wp:posOffset>
+                  </wp:positionV>
+                  <wp:extent cx="914400" cy="1282700"/>
+                  <wp:effectExtent l="0" t="0" r="0" b="0"/>
+                  <wp:wrapNone/>
+                  <wp:docPr id="19" name="Imagen 19" descr="C:\Users\raul-sergio\Desktop\Sin título3.png"/>
+                  <wp:cNvGraphicFramePr>
+                    <a:graphicFrameLocks xmlns:a="http://schemas.openxmlformats.org/drawingml/2006/main" noChangeAspect="1"/>
+                  </wp:cNvGraphicFramePr>
+                  <a:graphic xmlns:a="http://schemas.openxmlformats.org/drawingml/2006/main">
+                    <a:graphicData uri="http://schemas.openxmlformats.org/drawingml/2006/picture">
+                      <pic:pic xmlns:pic="http://schemas.openxmlformats.org/drawingml/2006/picture">
+                        <pic:nvPicPr>
+                          <pic:cNvPr id="0" name="Picture 3" descr="C:\Users\raul-sergio\Desktop\Sin título3.png"/>
+                          <pic:cNvPicPr>
+                            <a:picLocks noChangeAspect="1" noChangeArrowheads="1"/>
+                          </pic:cNvPicPr>
+                        </pic:nvPicPr>
+                        <pic:blipFill>
+                          <a:blip r:embed="rId23" cstate="print">
+                            <a:extLst>
+                              <a:ext uri="{28A0092B-C50C-407E-A947-70E740481C1C}">
+                                <a14:useLocalDpi xmlns:a14="http://schemas.microsoft.com/office/drawing/2010/main" val="0"/>
+                              </a:ext>
+                            </a:extLst>
+                          </a:blip>
+                          <a:srcRect/>
+                          <a:stretch>
+                            <a:fillRect/>
+                          </a:stretch>
+                        </pic:blipFill>
+                        <pic:spPr bwMode="auto">
+                          <a:xfrm>
+                            <a:off x="0" y="0"/>
+                            <a:ext cx="914400" cy="1282700"/>
+                          </a:xfrm>
+                          <a:prstGeom prst="rect">
+                            <a:avLst/>
+                          </a:prstGeom>
+                          <a:noFill/>
+                          <a:ln>
+                            <a:noFill/>
+                          </a:ln>
+                        </pic:spPr>
+                      </pic:pic>
+                    </a:graphicData>
+                  </a:graphic>
+                  <wp14:sizeRelH relativeFrom="page">
+                    <wp14:pctWidth>0</wp14:pctWidth>
+                  </wp14:sizeRelH>
+                  <wp14:sizeRelV relativeFrom="page">
+                    <wp14:pctHeight>0</wp14:pctHeight>
+                  </wp14:sizeRelV>
+                </wp:anchor>
+              </w:drawing>
+            </w:r>
+            <w:bookmarkEnd w:id="8"/>
+            <w:r>
+              <w:t>Gestor de la configuración</w:t>
+            </w:r>
+          </w:p>
+        </w:tc>
+        <w:tc>
+          <w:tcPr>
+            <w:tcW w:w="1373" w:type="dxa"/>
+            <w:tcBorders>
+              <w:bottom w:val="single" w:sz="8" w:space="0" w:color="7BA0CD" w:themeColor="accent1" w:themeTint="BF"/>
+            </w:tcBorders>
+            <w:shd w:val="clear" w:color="auto" w:fill="C6D9F1" w:themeFill="text2" w:themeFillTint="33"/>
+          </w:tcPr>
+          <w:p>
+            <w:pPr>
+              <w:jc w:val="center"/>
+              <w:cnfStyle w:val="000000100000" w:firstRow="0" w:lastRow="0" w:firstColumn="0" w:lastColumn="0" w:oddVBand="0" w:evenVBand="0" w:oddHBand="1" w:evenHBand="0" w:firstRowFirstColumn="0" w:firstRowLastColumn="0" w:lastRowFirstColumn="0" w:lastRowLastColumn="0"/>
+            </w:pPr>
+          </w:p>
+        </w:tc>
+      </w:tr>
+      <w:tr>
+        <w:trPr>
+          <w:trHeight w:val="1982"/>
+          <w:jc w:val="center"/>
+        </w:trPr>
+        <w:tc>
+          <w:tcPr>
+            <w:cnfStyle w:val="001000000000" w:firstRow="0" w:lastRow="0" w:firstColumn="1" w:lastColumn="0" w:oddVBand="0" w:evenVBand="0" w:oddHBand="0" w:evenHBand="0" w:firstRowFirstColumn="0" w:firstRowLastColumn="0" w:lastRowFirstColumn="0" w:lastRowLastColumn="0"/>
+            <w:tcW w:w="3015" w:type="dxa"/>
+            <w:tcBorders>
+              <w:bottom w:val="single" w:sz="8" w:space="0" w:color="7BA0CD" w:themeColor="accent1" w:themeTint="BF"/>
+            </w:tcBorders>
+            <w:shd w:val="clear" w:color="auto" w:fill="8DB3E2" w:themeFill="text2" w:themeFillTint="66"/>
+          </w:tcPr>
+          <w:p>
+            <w:pPr>
+              <w:jc w:val="center"/>
+              <w:rPr>
+                <w:b w:val="0"/>
+              </w:rPr>
+            </w:pPr>
+            <w:r>
+              <w:rPr>
+                <w:b w:val="0"/>
+              </w:rPr>
+              <w:t xml:space="preserve">Alejandro </w:t>
+            </w:r>
+            <w:proofErr w:type="spellStart"/>
+            <w:r>
+              <w:rPr>
+                <w:b w:val="0"/>
+              </w:rPr>
+              <w:t>Tortolero</w:t>
+            </w:r>
+            <w:proofErr w:type="spellEnd"/>
+            <w:r>
+              <w:rPr>
+                <w:b w:val="0"/>
+              </w:rPr>
+              <w:t xml:space="preserve"> Martín</w:t>
+            </w:r>
+          </w:p>
+        </w:tc>
+        <w:tc>
+          <w:tcPr>
+            <w:tcW w:w="2503" w:type="dxa"/>
+            <w:tcBorders>
+              <w:bottom w:val="single" w:sz="8" w:space="0" w:color="7BA0CD" w:themeColor="accent1" w:themeTint="BF"/>
+            </w:tcBorders>
+            <w:shd w:val="clear" w:color="auto" w:fill="8DB3E2" w:themeFill="text2" w:themeFillTint="66"/>
+          </w:tcPr>
+          <w:p>
+            <w:pPr>
+              <w:jc w:val="center"/>
+              <w:cnfStyle w:val="000000000000" w:firstRow="0" w:lastRow="0" w:firstColumn="0" w:lastColumn="0" w:oddVBand="0" w:evenVBand="0" w:oddHBand="0" w:evenHBand="0" w:firstRowFirstColumn="0" w:firstRowLastColumn="0" w:lastRowFirstColumn="0" w:lastRowLastColumn="0"/>
+            </w:pPr>
+            <w:r>
+              <w:t>Gestor de la configuración</w:t>
+            </w:r>
+          </w:p>
+        </w:tc>
+        <w:tc>
+          <w:tcPr>
+            <w:tcW w:w="1373" w:type="dxa"/>
+            <w:tcBorders>
+              <w:bottom w:val="single" w:sz="8" w:space="0" w:color="7BA0CD" w:themeColor="accent1" w:themeTint="BF"/>
+            </w:tcBorders>
+            <w:shd w:val="clear" w:color="auto" w:fill="8DB3E2" w:themeFill="text2" w:themeFillTint="66"/>
+          </w:tcPr>
+          <w:p>
+            <w:pPr>
+              <w:jc w:val="center"/>
+              <w:cnfStyle w:val="000000000000" w:firstRow="0" w:lastRow="0" w:firstColumn="0" w:lastColumn="0" w:oddVBand="0" w:evenVBand="0" w:oddHBand="0" w:evenHBand="0" w:firstRowFirstColumn="0" w:firstRowLastColumn="0" w:lastRowFirstColumn="0" w:lastRowLastColumn="0"/>
+            </w:pPr>
+          </w:p>
+        </w:tc>
       </w:tr>
     </w:tbl>
     <w:p>
@@ -8021,7 +8304,7 @@
                     <pic:cNvPicPr/>
                   </pic:nvPicPr>
                   <pic:blipFill>
-                    <a:blip r:embed="rId20" cstate="print">
+                    <a:blip r:embed="rId24" cstate="print">
                       <a:extLst>
                         <a:ext uri="{28A0092B-C50C-407E-A947-70E740481C1C}">
                           <a14:useLocalDpi xmlns:a14="http://schemas.microsoft.com/office/drawing/2010/main" val="0"/>
@@ -8108,7 +8391,7 @@
       <w:r>
         <w:t xml:space="preserve">Referencia: </w:t>
       </w:r>
-      <w:hyperlink r:id="rId21" w:history="1">
+      <w:hyperlink r:id="rId25" w:history="1">
         <w:r>
           <w:rPr>
             <w:rStyle w:val="Hipervnculo"/>
@@ -9320,7 +9603,7 @@
         </w:rPr>
         <w:t xml:space="preserve">: </w:t>
       </w:r>
-      <w:hyperlink r:id="rId22" w:tooltip="Entorno de desarrollo integrado" w:history="1">
+      <w:hyperlink r:id="rId26" w:tooltip="Entorno de desarrollo integrado" w:history="1">
         <w:r>
           <w:rPr>
             <w:rStyle w:val="Hipervnculo"/>
@@ -9340,7 +9623,7 @@
         </w:rPr>
         <w:t xml:space="preserve"> de software libre basado en </w:t>
       </w:r>
-      <w:hyperlink r:id="rId23" w:tooltip="Eclipse (software)" w:history="1">
+      <w:hyperlink r:id="rId27" w:tooltip="Eclipse (software)" w:history="1">
         <w:r>
           <w:rPr>
             <w:rStyle w:val="Hipervnculo"/>
@@ -9360,7 +9643,7 @@
         </w:rPr>
         <w:t xml:space="preserve"> y provee soporte para </w:t>
       </w:r>
-      <w:hyperlink r:id="rId24" w:tooltip="Lenguaje de programación" w:history="1">
+      <w:hyperlink r:id="rId28" w:tooltip="Lenguaje de programación" w:history="1">
         <w:r>
           <w:rPr>
             <w:rStyle w:val="Hipervnculo"/>
@@ -9437,7 +9720,7 @@
         </w:rPr>
         <w:t xml:space="preserve"> es un </w:t>
       </w:r>
-      <w:hyperlink r:id="rId25" w:tooltip="Cliente FTP" w:history="1">
+      <w:hyperlink r:id="rId29" w:tooltip="Cliente FTP" w:history="1">
         <w:r>
           <w:rPr>
             <w:rStyle w:val="Hipervnculo"/>
@@ -9457,7 +9740,7 @@
         </w:rPr>
         <w:t xml:space="preserve"> </w:t>
       </w:r>
-      <w:hyperlink r:id="rId26" w:tooltip="Multiplataforma" w:history="1">
+      <w:hyperlink r:id="rId30" w:tooltip="Multiplataforma" w:history="1">
         <w:r>
           <w:rPr>
             <w:rStyle w:val="Hipervnculo"/>
@@ -9477,7 +9760,7 @@
         </w:rPr>
         <w:t xml:space="preserve"> de </w:t>
       </w:r>
-      <w:hyperlink r:id="rId27" w:tooltip="Código abierto" w:history="1">
+      <w:hyperlink r:id="rId31" w:tooltip="Código abierto" w:history="1">
         <w:r>
           <w:rPr>
             <w:rStyle w:val="Hipervnculo"/>
@@ -9497,7 +9780,7 @@
         </w:rPr>
         <w:t xml:space="preserve"> y </w:t>
       </w:r>
-      <w:hyperlink r:id="rId28" w:tooltip="Software libre" w:history="1">
+      <w:hyperlink r:id="rId32" w:tooltip="Software libre" w:history="1">
         <w:r>
           <w:rPr>
             <w:rStyle w:val="Hipervnculo"/>
@@ -9564,7 +9847,7 @@
         </w:rPr>
         <w:t xml:space="preserve">: </w:t>
       </w:r>
-      <w:hyperlink r:id="rId29" w:tooltip="Entorno de desarrollo integrado" w:history="1">
+      <w:hyperlink r:id="rId33" w:tooltip="Entorno de desarrollo integrado" w:history="1">
         <w:r>
           <w:rPr>
             <w:rStyle w:val="Hipervnculo"/>
@@ -9976,7 +10259,7 @@
                     <pic:cNvPicPr/>
                   </pic:nvPicPr>
                   <pic:blipFill>
-                    <a:blip r:embed="rId30" cstate="print">
+                    <a:blip r:embed="rId34" cstate="print">
                       <a:extLst>
                         <a:ext uri="{28A0092B-C50C-407E-A947-70E740481C1C}">
                           <a14:useLocalDpi xmlns:a14="http://schemas.microsoft.com/office/drawing/2010/main" val="0"/>
@@ -10118,7 +10401,7 @@
                     <pic:cNvPicPr/>
                   </pic:nvPicPr>
                   <pic:blipFill>
-                    <a:blip r:embed="rId31" cstate="print">
+                    <a:blip r:embed="rId35" cstate="print">
                       <a:extLst>
                         <a:ext uri="{28A0092B-C50C-407E-A947-70E740481C1C}">
                           <a14:useLocalDpi xmlns:a14="http://schemas.microsoft.com/office/drawing/2010/main" val="0"/>
@@ -10260,7 +10543,7 @@
                     <pic:cNvPicPr/>
                   </pic:nvPicPr>
                   <pic:blipFill>
-                    <a:blip r:embed="rId32" cstate="print">
+                    <a:blip r:embed="rId36" cstate="print">
                       <a:extLst>
                         <a:ext uri="{28A0092B-C50C-407E-A947-70E740481C1C}">
                           <a14:useLocalDpi xmlns:a14="http://schemas.microsoft.com/office/drawing/2010/main" val="0"/>
@@ -10425,7 +10708,7 @@
                     <pic:cNvPicPr/>
                   </pic:nvPicPr>
                   <pic:blipFill>
-                    <a:blip r:embed="rId33" cstate="print">
+                    <a:blip r:embed="rId37" cstate="print">
                       <a:extLst>
                         <a:ext uri="{28A0092B-C50C-407E-A947-70E740481C1C}">
                           <a14:useLocalDpi xmlns:a14="http://schemas.microsoft.com/office/drawing/2010/main" val="0"/>
@@ -10492,7 +10775,7 @@
                     <pic:cNvPicPr/>
                   </pic:nvPicPr>
                   <pic:blipFill>
-                    <a:blip r:embed="rId34" cstate="print">
+                    <a:blip r:embed="rId38" cstate="print">
                       <a:extLst>
                         <a:ext uri="{28A0092B-C50C-407E-A947-70E740481C1C}">
                           <a14:useLocalDpi xmlns:a14="http://schemas.microsoft.com/office/drawing/2010/main" val="0"/>
@@ -10559,27 +10842,14 @@
                   <w:r>
                     <w:t xml:space="preserve">Tabla </w:t>
                   </w:r>
-                  <w:r>
-                    <w:fldChar w:fldCharType="begin"/>
-                  </w:r>
-                  <w:r>
-                    <w:instrText xml:space="preserve"> SEQ Tabla \* ARABIC </w:instrText>
-                  </w:r>
-                  <w:r>
-                    <w:fldChar w:fldCharType="separate"/>
-                  </w:r>
-                  <w:r>
-                    <w:rPr>
-                      <w:noProof/>
-                    </w:rPr>
-                    <w:t>2</w:t>
-                  </w:r>
-                  <w:r>
-                    <w:rPr>
-                      <w:noProof/>
-                    </w:rPr>
-                    <w:fldChar w:fldCharType="end"/>
-                  </w:r>
+                  <w:fldSimple w:instr=" SEQ Tabla \* ARABIC ">
+                    <w:r>
+                      <w:rPr>
+                        <w:noProof/>
+                      </w:rPr>
+                      <w:t>2</w:t>
+                    </w:r>
+                  </w:fldSimple>
                   <w:r>
                     <w:t>. API REST ofrecida del proyecto de EGC  del año anterior</w:t>
                   </w:r>
@@ -11060,7 +11330,7 @@
                     </pic:cNvPicPr>
                   </pic:nvPicPr>
                   <pic:blipFill>
-                    <a:blip r:embed="rId35" cstate="print">
+                    <a:blip r:embed="rId39" cstate="print">
                       <a:extLst>
                         <a:ext uri="{28A0092B-C50C-407E-A947-70E740481C1C}">
                           <a14:useLocalDpi xmlns:a14="http://schemas.microsoft.com/office/drawing/2010/main" val="0"/>
@@ -11696,7 +11966,7 @@
         </w:rPr>
         <w:t xml:space="preserve"> </w:t>
       </w:r>
-      <w:hyperlink r:id="rId36" w:history="1">
+      <w:hyperlink r:id="rId40" w:history="1">
         <w:r>
           <w:rPr>
             <w:rStyle w:val="Hipervnculo"/>
@@ -11752,7 +12022,7 @@
                     </pic:cNvPicPr>
                   </pic:nvPicPr>
                   <pic:blipFill>
-                    <a:blip r:embed="rId37" cstate="print">
+                    <a:blip r:embed="rId41" cstate="print">
                       <a:extLst>
                         <a:ext uri="{28A0092B-C50C-407E-A947-70E740481C1C}">
                           <a14:useLocalDpi xmlns:a14="http://schemas.microsoft.com/office/drawing/2010/main" val="0"/>
@@ -11964,7 +12234,7 @@
                     </pic:cNvPicPr>
                   </pic:nvPicPr>
                   <pic:blipFill>
-                    <a:blip r:embed="rId38" cstate="print">
+                    <a:blip r:embed="rId42" cstate="print">
                       <a:extLst>
                         <a:ext uri="{28A0092B-C50C-407E-A947-70E740481C1C}">
                           <a14:useLocalDpi xmlns:a14="http://schemas.microsoft.com/office/drawing/2010/main" val="0"/>
@@ -12121,7 +12391,7 @@
                     </pic:cNvPicPr>
                   </pic:nvPicPr>
                   <pic:blipFill>
-                    <a:blip r:embed="rId39" cstate="print">
+                    <a:blip r:embed="rId43" cstate="print">
                       <a:extLst>
                         <a:ext uri="{28A0092B-C50C-407E-A947-70E740481C1C}">
                           <a14:useLocalDpi xmlns:a14="http://schemas.microsoft.com/office/drawing/2010/main" val="0"/>
@@ -12313,7 +12583,7 @@
                     </pic:cNvPicPr>
                   </pic:nvPicPr>
                   <pic:blipFill>
-                    <a:blip r:embed="rId40" cstate="print">
+                    <a:blip r:embed="rId44" cstate="print">
                       <a:extLst>
                         <a:ext uri="{28A0092B-C50C-407E-A947-70E740481C1C}">
                           <a14:useLocalDpi xmlns:a14="http://schemas.microsoft.com/office/drawing/2010/main" val="0"/>
@@ -12648,7 +12918,7 @@
                     </pic:cNvPicPr>
                   </pic:nvPicPr>
                   <pic:blipFill>
-                    <a:blip r:embed="rId41" cstate="print">
+                    <a:blip r:embed="rId45" cstate="print">
                       <a:extLst>
                         <a:ext uri="{28A0092B-C50C-407E-A947-70E740481C1C}">
                           <a14:useLocalDpi xmlns:a14="http://schemas.microsoft.com/office/drawing/2010/main" val="0"/>
@@ -13059,7 +13329,7 @@
                     <pic:cNvPicPr/>
                   </pic:nvPicPr>
                   <pic:blipFill>
-                    <a:blip r:embed="rId42" cstate="print"/>
+                    <a:blip r:embed="rId46" cstate="print"/>
                     <a:stretch>
                       <a:fillRect/>
                     </a:stretch>
@@ -13279,7 +13549,7 @@
         </w:rPr>
         <w:t xml:space="preserve">Mediante esta URL se puede acceder al repositorio: </w:t>
       </w:r>
-      <w:hyperlink r:id="rId43" w:history="1">
+      <w:hyperlink r:id="rId47" w:history="1">
         <w:r>
           <w:rPr>
             <w:rStyle w:val="Hipervnculo"/>
@@ -14502,7 +14772,7 @@
         </w:rPr>
         <w:t xml:space="preserve"> </w:t>
       </w:r>
-      <w:hyperlink r:id="rId44" w:history="1">
+      <w:hyperlink r:id="rId48" w:history="1">
         <w:r>
           <w:rPr>
             <w:rStyle w:val="Hipervnculo"/>
@@ -17685,7 +17955,7 @@
                     </pic:cNvPicPr>
                   </pic:nvPicPr>
                   <pic:blipFill>
-                    <a:blip r:embed="rId45" cstate="print">
+                    <a:blip r:embed="rId49" cstate="print">
                       <a:extLst>
                         <a:ext uri="{28A0092B-C50C-407E-A947-70E740481C1C}">
                           <a14:useLocalDpi xmlns:a14="http://schemas.microsoft.com/office/drawing/2010/main" val="0"/>
@@ -18096,7 +18366,7 @@
         </w:rPr>
         <w:t>para instalar la herramienta basta con seleccionar el instalador deseado               (</w:t>
       </w:r>
-      <w:hyperlink r:id="rId46" w:history="1">
+      <w:hyperlink r:id="rId50" w:history="1">
         <w:r>
           <w:rPr>
             <w:rStyle w:val="Hipervnculo"/>
@@ -18590,7 +18860,7 @@
                     <pic:cNvPicPr/>
                   </pic:nvPicPr>
                   <pic:blipFill>
-                    <a:blip r:embed="rId47" cstate="print"/>
+                    <a:blip r:embed="rId51" cstate="print"/>
                     <a:stretch>
                       <a:fillRect/>
                     </a:stretch>
@@ -18835,7 +19105,7 @@
                     <pic:cNvPicPr/>
                   </pic:nvPicPr>
                   <pic:blipFill>
-                    <a:blip r:embed="rId48" cstate="print"/>
+                    <a:blip r:embed="rId52" cstate="print"/>
                     <a:stretch>
                       <a:fillRect/>
                     </a:stretch>
@@ -20261,7 +20531,7 @@
         </w:rPr>
         <w:t xml:space="preserve">Documentación del proyecto: documento formal, técnico y profesional que abarca todos y cada uno de los apartados requeridos por el documento TrabajoEGC_15_16, ubicado en el siguiente enlace: </w:t>
       </w:r>
-      <w:hyperlink r:id="rId49" w:history="1">
+      <w:hyperlink r:id="rId53" w:history="1">
         <w:r>
           <w:rPr>
             <w:rStyle w:val="Hipervnculo"/>
@@ -20453,7 +20723,7 @@
         </w:rPr>
         <w:t xml:space="preserve">Una vez finalizado todos y cada uno de los entregables necesarios (indicados en la sección 8.1) para el desarrollo del proyecto, subimos los archivos pertinentes al portal web: </w:t>
       </w:r>
-      <w:hyperlink r:id="rId50" w:history="1">
+      <w:hyperlink r:id="rId54" w:history="1">
         <w:r>
           <w:rPr>
             <w:rStyle w:val="Hipervnculo"/>
@@ -20482,7 +20752,7 @@
         </w:rPr>
         <w:t xml:space="preserve">En nuestro caso, el grupo creado se denomina “Autenticación” (Grupo 3) cuyo enlace correspondiente es: </w:t>
       </w:r>
-      <w:hyperlink r:id="rId51" w:history="1">
+      <w:hyperlink r:id="rId55" w:history="1">
         <w:r>
           <w:rPr>
             <w:rStyle w:val="Hipervnculo"/>
@@ -21078,7 +21348,7 @@
                     </pic:cNvPicPr>
                   </pic:nvPicPr>
                   <pic:blipFill>
-                    <a:blip r:embed="rId52" cstate="print"/>
+                    <a:blip r:embed="rId56" cstate="print"/>
                     <a:srcRect/>
                     <a:stretch>
                       <a:fillRect/>
@@ -21170,27 +21440,14 @@
                   <w:r>
                     <w:t xml:space="preserve">Figura </w:t>
                   </w:r>
-                  <w:r>
-                    <w:fldChar w:fldCharType="begin"/>
-                  </w:r>
-                  <w:r>
-                    <w:instrText xml:space="preserve"> SEQ Figura \* ARABIC </w:instrText>
-                  </w:r>
-                  <w:r>
-                    <w:fldChar w:fldCharType="separate"/>
-                  </w:r>
-                  <w:r>
-                    <w:rPr>
-                      <w:noProof/>
-                    </w:rPr>
-                    <w:t>14</w:t>
-                  </w:r>
-                  <w:r>
-                    <w:rPr>
-                      <w:noProof/>
-                    </w:rPr>
-                    <w:fldChar w:fldCharType="end"/>
-                  </w:r>
+                  <w:fldSimple w:instr=" SEQ Figura \* ARABIC ">
+                    <w:r>
+                      <w:rPr>
+                        <w:noProof/>
+                      </w:rPr>
+                      <w:t>14</w:t>
+                    </w:r>
+                  </w:fldSimple>
                   <w:r>
                     <w:t>. . Mapa de herramientas</w:t>
                   </w:r>
@@ -21404,7 +21661,7 @@
         </w:rPr>
         <w:t>Wiki de la asignatura Evolución y Gestión de la Configuración (</w:t>
       </w:r>
-      <w:hyperlink r:id="rId53" w:history="1">
+      <w:hyperlink r:id="rId57" w:history="1">
         <w:r>
           <w:rPr>
             <w:rStyle w:val="Hipervnculo"/>
@@ -21593,7 +21850,7 @@
         </w:rPr>
         <w:t xml:space="preserve"> como servidor donde alojar el código. Todos los grupos participan en un repositorio común llamado </w:t>
       </w:r>
-      <w:hyperlink r:id="rId54" w:history="1">
+      <w:hyperlink r:id="rId58" w:history="1">
         <w:r>
           <w:rPr>
             <w:rStyle w:val="Hipervnculo"/>
@@ -21624,7 +21881,7 @@
         </w:rPr>
         <w:t xml:space="preserve"> en su interior un repositorio individual para cada grupo, cuya nomenclatura es “G” + número de grupo (por ejemplo, “</w:t>
       </w:r>
-      <w:hyperlink r:id="rId55" w:history="1">
+      <w:hyperlink r:id="rId59" w:history="1">
         <w:r>
           <w:rPr>
             <w:rStyle w:val="Hipervnculo"/>
@@ -21819,7 +22076,7 @@
                     </pic:cNvPicPr>
                   </pic:nvPicPr>
                   <pic:blipFill>
-                    <a:blip r:embed="rId56" cstate="print">
+                    <a:blip r:embed="rId60" cstate="print">
                       <a:extLst>
                         <a:ext uri="{28A0092B-C50C-407E-A947-70E740481C1C}">
                           <a14:useLocalDpi xmlns:a14="http://schemas.microsoft.com/office/drawing/2010/main" val="0"/>
@@ -21977,7 +22234,7 @@
                     </pic:cNvPicPr>
                   </pic:nvPicPr>
                   <pic:blipFill>
-                    <a:blip r:embed="rId57" cstate="print">
+                    <a:blip r:embed="rId61" cstate="print">
                       <a:extLst>
                         <a:ext uri="{28A0092B-C50C-407E-A947-70E740481C1C}">
                           <a14:useLocalDpi xmlns:a14="http://schemas.microsoft.com/office/drawing/2010/main" val="0"/>
@@ -22200,7 +22457,7 @@
         </w:rPr>
         <w:t xml:space="preserve"> que hay que descargar se encuentran en el siguiente enlace </w:t>
       </w:r>
-      <w:hyperlink r:id="rId58" w:tgtFrame="_blank" w:history="1">
+      <w:hyperlink r:id="rId62" w:tgtFrame="_blank" w:history="1">
         <w:r>
           <w:rPr>
             <w:rStyle w:val="Hipervnculo"/>
@@ -22326,7 +22583,7 @@
                     </pic:cNvPicPr>
                   </pic:nvPicPr>
                   <pic:blipFill>
-                    <a:blip r:embed="rId59" cstate="print">
+                    <a:blip r:embed="rId63" cstate="print">
                       <a:extLst>
                         <a:ext uri="{28A0092B-C50C-407E-A947-70E740481C1C}">
                           <a14:useLocalDpi xmlns:a14="http://schemas.microsoft.com/office/drawing/2010/main" val="0"/>
@@ -22857,7 +23114,7 @@
           <w:szCs w:val="24"/>
         </w:rPr>
       </w:pPr>
-      <w:hyperlink r:id="rId60" w:history="1">
+      <w:hyperlink r:id="rId64" w:history="1">
         <w:r>
           <w:rPr>
             <w:rStyle w:val="Hipervnculo"/>
@@ -22883,7 +23140,7 @@
           <w:szCs w:val="24"/>
         </w:rPr>
       </w:pPr>
-      <w:hyperlink r:id="rId61" w:history="1">
+      <w:hyperlink r:id="rId65" w:history="1">
         <w:r>
           <w:rPr>
             <w:rStyle w:val="Hipervnculo"/>
@@ -22909,7 +23166,7 @@
           <w:szCs w:val="24"/>
         </w:rPr>
       </w:pPr>
-      <w:hyperlink r:id="rId62" w:history="1">
+      <w:hyperlink r:id="rId66" w:history="1">
         <w:r>
           <w:rPr>
             <w:rStyle w:val="Hipervnculo"/>
@@ -22937,7 +23194,7 @@
           <w:u w:val="none"/>
         </w:rPr>
       </w:pPr>
-      <w:hyperlink r:id="rId63" w:history="1">
+      <w:hyperlink r:id="rId67" w:history="1">
         <w:r>
           <w:rPr>
             <w:rStyle w:val="Hipervnculo"/>
@@ -22965,7 +23222,7 @@
           <w:u w:val="none"/>
         </w:rPr>
       </w:pPr>
-      <w:hyperlink r:id="rId64" w:history="1">
+      <w:hyperlink r:id="rId68" w:history="1">
         <w:r>
           <w:rPr>
             <w:rStyle w:val="Hipervnculo"/>
@@ -22991,7 +23248,7 @@
           <w:szCs w:val="24"/>
         </w:rPr>
       </w:pPr>
-      <w:hyperlink r:id="rId65" w:history="1">
+      <w:hyperlink r:id="rId69" w:history="1">
         <w:r>
           <w:rPr>
             <w:rStyle w:val="Hipervnculo"/>
@@ -23020,7 +23277,7 @@
       </w:pPr>
     </w:p>
     <w:sectPr>
-      <w:footerReference w:type="default" r:id="rId66"/>
+      <w:footerReference w:type="default" r:id="rId70"/>
       <w:pgSz w:w="11906" w:h="16838"/>
       <w:pgMar w:top="1417" w:right="1701" w:bottom="1417" w:left="1701" w:header="708" w:footer="708" w:gutter="0"/>
       <w:cols w:space="708"/>
@@ -23071,7 +23328,6 @@
         <w:docPartUnique/>
       </w:docPartObj>
     </w:sdtPr>
-    <w:sdtEndPr/>
     <w:sdtContent>
       <w:p>
         <w:pPr>
@@ -29123,6 +29379,7 @@
     <w:rsid w:val="000B5551"/>
     <w:rsid w:val="000C2B08"/>
     <w:rsid w:val="000F6042"/>
+    <w:rsid w:val="00166C24"/>
     <w:rsid w:val="001E3E9C"/>
     <w:rsid w:val="001F26C0"/>
     <w:rsid w:val="00313422"/>
@@ -29978,7 +30235,7 @@
 </file>
 
 <file path=customXml/itemProps2.xml><?xml version="1.0" encoding="utf-8"?>
-<ds:datastoreItem xmlns:ds="http://schemas.openxmlformats.org/officeDocument/2006/customXml" ds:itemID="{5E072699-B4C0-4B71-B648-521792AF2136}">
+<ds:datastoreItem xmlns:ds="http://schemas.openxmlformats.org/officeDocument/2006/customXml" ds:itemID="{B9AF8C93-BCA5-4AB3-B67C-6BD3963DC56C}">
   <ds:schemaRefs>
     <ds:schemaRef ds:uri="http://schemas.openxmlformats.org/officeDocument/2006/bibliography"/>
   </ds:schemaRefs>

</xml_diff>

<commit_message>
Apartado Mecanismo de despliegue
</commit_message>
<xml_diff>
--- a/Documentacion/MemoriaActualizada2.docx
+++ b/Documentacion/MemoriaActualizada2.docx
@@ -210,25 +210,7 @@
                 <w:sz w:val="24"/>
                 <w:szCs w:val="24"/>
               </w:rPr>
-              <w:t xml:space="preserve">Alejandro </w:t>
-            </w:r>
-            <w:proofErr w:type="spellStart"/>
-            <w:r>
-              <w:rPr>
-                <w:color w:val="0070C0"/>
-                <w:sz w:val="24"/>
-                <w:szCs w:val="24"/>
-              </w:rPr>
-              <w:t>Tortolero</w:t>
-            </w:r>
-            <w:proofErr w:type="spellEnd"/>
-            <w:r>
-              <w:rPr>
-                <w:color w:val="0070C0"/>
-                <w:sz w:val="24"/>
-                <w:szCs w:val="24"/>
-              </w:rPr>
-              <w:t xml:space="preserve"> Martín</w:t>
+              <w:t>Alejandro Tortolero Martín</w:t>
             </w:r>
           </w:p>
         </w:tc>
@@ -4268,15 +4250,7 @@
               <w:cnfStyle w:val="000000100000" w:firstRow="0" w:lastRow="0" w:firstColumn="0" w:lastColumn="0" w:oddVBand="0" w:evenVBand="0" w:oddHBand="1" w:evenHBand="0" w:firstRowFirstColumn="0" w:firstRowLastColumn="0" w:lastRowFirstColumn="0" w:lastRowLastColumn="0"/>
             </w:pPr>
             <w:r>
-              <w:t xml:space="preserve">Alejandro </w:t>
-            </w:r>
-            <w:proofErr w:type="spellStart"/>
-            <w:r>
-              <w:t>Tortolero</w:t>
-            </w:r>
-            <w:proofErr w:type="spellEnd"/>
-            <w:r>
-              <w:t xml:space="preserve"> Martín</w:t>
+              <w:t>Alejandro Tortolero Martín</w:t>
             </w:r>
           </w:p>
         </w:tc>
@@ -4452,15 +4426,7 @@
               <w:cnfStyle w:val="000000100000" w:firstRow="0" w:lastRow="0" w:firstColumn="0" w:lastColumn="0" w:oddVBand="0" w:evenVBand="0" w:oddHBand="1" w:evenHBand="0" w:firstRowFirstColumn="0" w:firstRowLastColumn="0" w:lastRowFirstColumn="0" w:lastRowLastColumn="0"/>
             </w:pPr>
             <w:r>
-              <w:t xml:space="preserve">Alejandro </w:t>
-            </w:r>
-            <w:proofErr w:type="spellStart"/>
-            <w:r>
-              <w:t>Tortolero</w:t>
-            </w:r>
-            <w:proofErr w:type="spellEnd"/>
-            <w:r>
-              <w:t xml:space="preserve"> Martín</w:t>
+              <w:t>Alejandro Tortolero Martín</w:t>
             </w:r>
           </w:p>
         </w:tc>
@@ -4836,15 +4802,13 @@
               <w:cnfStyle w:val="000000000000" w:firstRow="0" w:lastRow="0" w:firstColumn="0" w:lastColumn="0" w:oddVBand="0" w:evenVBand="0" w:oddHBand="0" w:evenHBand="0" w:firstRowFirstColumn="0" w:firstRowLastColumn="0" w:lastRowFirstColumn="0" w:lastRowLastColumn="0"/>
             </w:pPr>
             <w:r>
-              <w:t xml:space="preserve">Subsanación de errores del apartado de gestión del código y ampliación de </w:t>
-            </w:r>
-            <w:proofErr w:type="spellStart"/>
-            <w:r>
-              <w:t>subapartados</w:t>
-            </w:r>
-            <w:proofErr w:type="spellEnd"/>
-            <w:r>
-              <w:t xml:space="preserve"> </w:t>
+              <w:t>Subsanación de errores del apartado de gestión del código y ampliación de sub</w:t>
+            </w:r>
+            <w:r>
+              <w:t>-</w:t>
+            </w:r>
+            <w:r>
+              <w:t xml:space="preserve">apartados </w:t>
             </w:r>
           </w:p>
         </w:tc>
@@ -5320,6 +5284,147 @@
           <w:tcPr>
             <w:cnfStyle w:val="001000000000" w:firstRow="0" w:lastRow="0" w:firstColumn="1" w:lastColumn="0" w:oddVBand="0" w:evenVBand="0" w:oddHBand="0" w:evenHBand="0" w:firstRowFirstColumn="0" w:firstRowLastColumn="0" w:lastRowFirstColumn="0" w:lastRowLastColumn="0"/>
             <w:tcW w:w="1526" w:type="dxa"/>
+            <w:tcBorders>
+              <w:bottom w:val="single" w:sz="8" w:space="0" w:color="7BA0CD" w:themeColor="accent1" w:themeTint="BF"/>
+            </w:tcBorders>
+            <w:shd w:val="clear" w:color="auto" w:fill="C6D9F1" w:themeFill="text2" w:themeFillTint="33"/>
+          </w:tcPr>
+          <w:p>
+            <w:pPr>
+              <w:jc w:val="center"/>
+            </w:pPr>
+            <w:r>
+              <w:t>2.0.2</w:t>
+            </w:r>
+          </w:p>
+        </w:tc>
+        <w:tc>
+          <w:tcPr>
+            <w:tcW w:w="1701" w:type="dxa"/>
+            <w:tcBorders>
+              <w:bottom w:val="single" w:sz="8" w:space="0" w:color="7BA0CD" w:themeColor="accent1" w:themeTint="BF"/>
+            </w:tcBorders>
+            <w:shd w:val="clear" w:color="auto" w:fill="C6D9F1" w:themeFill="text2" w:themeFillTint="33"/>
+          </w:tcPr>
+          <w:p>
+            <w:pPr>
+              <w:jc w:val="center"/>
+              <w:cnfStyle w:val="000000100000" w:firstRow="0" w:lastRow="0" w:firstColumn="0" w:lastColumn="0" w:oddVBand="0" w:evenVBand="0" w:oddHBand="1" w:evenHBand="0" w:firstRowFirstColumn="0" w:firstRowLastColumn="0" w:lastRowFirstColumn="0" w:lastRowLastColumn="0"/>
+            </w:pPr>
+          </w:p>
+        </w:tc>
+        <w:tc>
+          <w:tcPr>
+            <w:tcW w:w="3256" w:type="dxa"/>
+            <w:tcBorders>
+              <w:bottom w:val="single" w:sz="8" w:space="0" w:color="7BA0CD" w:themeColor="accent1" w:themeTint="BF"/>
+            </w:tcBorders>
+            <w:shd w:val="clear" w:color="auto" w:fill="C6D9F1" w:themeFill="text2" w:themeFillTint="33"/>
+          </w:tcPr>
+          <w:p>
+            <w:pPr>
+              <w:jc w:val="center"/>
+              <w:cnfStyle w:val="000000100000" w:firstRow="0" w:lastRow="0" w:firstColumn="0" w:lastColumn="0" w:oddVBand="0" w:evenVBand="0" w:oddHBand="1" w:evenHBand="0" w:firstRowFirstColumn="0" w:firstRowLastColumn="0" w:lastRowFirstColumn="0" w:lastRowLastColumn="0"/>
+            </w:pPr>
+            <w:r>
+              <w:t>Apartado Miembros del documento</w:t>
+            </w:r>
+            <w:bookmarkStart w:id="1" w:name="_GoBack"/>
+            <w:bookmarkEnd w:id="1"/>
+          </w:p>
+        </w:tc>
+        <w:tc>
+          <w:tcPr>
+            <w:tcW w:w="2414" w:type="dxa"/>
+            <w:tcBorders>
+              <w:bottom w:val="single" w:sz="8" w:space="0" w:color="7BA0CD" w:themeColor="accent1" w:themeTint="BF"/>
+            </w:tcBorders>
+            <w:shd w:val="clear" w:color="auto" w:fill="C6D9F1" w:themeFill="text2" w:themeFillTint="33"/>
+          </w:tcPr>
+          <w:p>
+            <w:pPr>
+              <w:jc w:val="center"/>
+              <w:cnfStyle w:val="000000100000" w:firstRow="0" w:lastRow="0" w:firstColumn="0" w:lastColumn="0" w:oddVBand="0" w:evenVBand="0" w:oddHBand="1" w:evenHBand="0" w:firstRowFirstColumn="0" w:firstRowLastColumn="0" w:lastRowFirstColumn="0" w:lastRowLastColumn="0"/>
+            </w:pPr>
+            <w:r>
+              <w:t>Alejandro Tortolero Martín</w:t>
+            </w:r>
+          </w:p>
+        </w:tc>
+      </w:tr>
+      <w:tr>
+        <w:tc>
+          <w:tcPr>
+            <w:cnfStyle w:val="001000000000" w:firstRow="0" w:lastRow="0" w:firstColumn="1" w:lastColumn="0" w:oddVBand="0" w:evenVBand="0" w:oddHBand="0" w:evenHBand="0" w:firstRowFirstColumn="0" w:firstRowLastColumn="0" w:lastRowFirstColumn="0" w:lastRowLastColumn="0"/>
+            <w:tcW w:w="1526" w:type="dxa"/>
+            <w:tcBorders>
+              <w:bottom w:val="single" w:sz="8" w:space="0" w:color="7BA0CD" w:themeColor="accent1" w:themeTint="BF"/>
+            </w:tcBorders>
+            <w:shd w:val="clear" w:color="auto" w:fill="8DB3E2" w:themeFill="text2" w:themeFillTint="66"/>
+          </w:tcPr>
+          <w:p>
+            <w:pPr>
+              <w:jc w:val="center"/>
+            </w:pPr>
+            <w:bookmarkStart w:id="2" w:name="_Toc441854244"/>
+            <w:bookmarkStart w:id="3" w:name="_Toc442621291"/>
+            <w:r>
+              <w:t>2.0.1</w:t>
+            </w:r>
+          </w:p>
+        </w:tc>
+        <w:tc>
+          <w:tcPr>
+            <w:tcW w:w="1701" w:type="dxa"/>
+            <w:tcBorders>
+              <w:bottom w:val="single" w:sz="8" w:space="0" w:color="7BA0CD" w:themeColor="accent1" w:themeTint="BF"/>
+            </w:tcBorders>
+            <w:shd w:val="clear" w:color="auto" w:fill="8DB3E2" w:themeFill="text2" w:themeFillTint="66"/>
+          </w:tcPr>
+          <w:p>
+            <w:pPr>
+              <w:cnfStyle w:val="000000000000" w:firstRow="0" w:lastRow="0" w:firstColumn="0" w:lastColumn="0" w:oddVBand="0" w:evenVBand="0" w:oddHBand="0" w:evenHBand="0" w:firstRowFirstColumn="0" w:firstRowLastColumn="0" w:lastRowFirstColumn="0" w:lastRowLastColumn="0"/>
+            </w:pPr>
+          </w:p>
+        </w:tc>
+        <w:tc>
+          <w:tcPr>
+            <w:tcW w:w="3256" w:type="dxa"/>
+            <w:tcBorders>
+              <w:bottom w:val="single" w:sz="8" w:space="0" w:color="7BA0CD" w:themeColor="accent1" w:themeTint="BF"/>
+            </w:tcBorders>
+            <w:shd w:val="clear" w:color="auto" w:fill="8DB3E2" w:themeFill="text2" w:themeFillTint="66"/>
+          </w:tcPr>
+          <w:p>
+            <w:pPr>
+              <w:jc w:val="center"/>
+              <w:cnfStyle w:val="000000000000" w:firstRow="0" w:lastRow="0" w:firstColumn="0" w:lastColumn="0" w:oddVBand="0" w:evenVBand="0" w:oddHBand="0" w:evenHBand="0" w:firstRowFirstColumn="0" w:firstRowLastColumn="0" w:lastRowFirstColumn="0" w:lastRowLastColumn="0"/>
+            </w:pPr>
+          </w:p>
+        </w:tc>
+        <w:tc>
+          <w:tcPr>
+            <w:tcW w:w="2414" w:type="dxa"/>
+            <w:tcBorders>
+              <w:bottom w:val="single" w:sz="8" w:space="0" w:color="7BA0CD" w:themeColor="accent1" w:themeTint="BF"/>
+            </w:tcBorders>
+            <w:shd w:val="clear" w:color="auto" w:fill="8DB3E2" w:themeFill="text2" w:themeFillTint="66"/>
+          </w:tcPr>
+          <w:p>
+            <w:pPr>
+              <w:cnfStyle w:val="000000000000" w:firstRow="0" w:lastRow="0" w:firstColumn="0" w:lastColumn="0" w:oddVBand="0" w:evenVBand="0" w:oddHBand="0" w:evenHBand="0" w:firstRowFirstColumn="0" w:firstRowLastColumn="0" w:lastRowFirstColumn="0" w:lastRowLastColumn="0"/>
+            </w:pPr>
+          </w:p>
+        </w:tc>
+      </w:tr>
+      <w:tr>
+        <w:trPr>
+          <w:cnfStyle w:val="000000100000" w:firstRow="0" w:lastRow="0" w:firstColumn="0" w:lastColumn="0" w:oddVBand="0" w:evenVBand="0" w:oddHBand="1" w:evenHBand="0" w:firstRowFirstColumn="0" w:firstRowLastColumn="0" w:lastRowFirstColumn="0" w:lastRowLastColumn="0"/>
+        </w:trPr>
+        <w:tc>
+          <w:tcPr>
+            <w:cnfStyle w:val="001000000000" w:firstRow="0" w:lastRow="0" w:firstColumn="1" w:lastColumn="0" w:oddVBand="0" w:evenVBand="0" w:oddHBand="0" w:evenHBand="0" w:firstRowFirstColumn="0" w:firstRowLastColumn="0" w:lastRowFirstColumn="0" w:lastRowLastColumn="0"/>
+            <w:tcW w:w="1526" w:type="dxa"/>
             <w:shd w:val="clear" w:color="auto" w:fill="C6D9F1" w:themeFill="text2" w:themeFillTint="33"/>
           </w:tcPr>
           <w:p>
@@ -5386,8 +5491,6 @@
           <w:noProof/>
         </w:rPr>
       </w:pPr>
-      <w:bookmarkStart w:id="1" w:name="_Toc441854244"/>
-      <w:bookmarkStart w:id="2" w:name="_Toc442621291"/>
       <w:r>
         <w:t xml:space="preserve">Tabla </w:t>
       </w:r>
@@ -5421,21 +5524,18 @@
       <w:r>
         <w:t>Control de versiones.</w:t>
       </w:r>
-      <w:bookmarkEnd w:id="1"/>
       <w:bookmarkEnd w:id="2"/>
+      <w:bookmarkEnd w:id="3"/>
     </w:p>
     <w:p/>
     <w:p/>
     <w:p/>
     <w:p/>
-    <w:p/>
-    <w:p/>
-    <w:p/>
     <w:p>
       <w:pPr>
         <w:pStyle w:val="Ttulo1"/>
       </w:pPr>
-      <w:bookmarkStart w:id="3" w:name="_Toc442621939"/>
+      <w:bookmarkStart w:id="4" w:name="_Toc442621939"/>
       <w:r>
         <w:lastRenderedPageBreak/>
         <w:t>Enlaces</w:t>
@@ -5443,7 +5543,7 @@
       <w:r>
         <w:t xml:space="preserve"> importantes</w:t>
       </w:r>
-      <w:bookmarkEnd w:id="3"/>
+      <w:bookmarkEnd w:id="4"/>
     </w:p>
     <w:p/>
     <w:p>
@@ -5521,25 +5621,7 @@
           <w:sz w:val="24"/>
           <w:szCs w:val="24"/>
         </w:rPr>
-        <w:t xml:space="preserve">El repositorio central de </w:t>
-      </w:r>
-      <w:proofErr w:type="spellStart"/>
-      <w:r>
-        <w:rPr>
-          <w:color w:val="548DD4" w:themeColor="text2" w:themeTint="99"/>
-          <w:sz w:val="24"/>
-          <w:szCs w:val="24"/>
-        </w:rPr>
-        <w:t>AgoraUs</w:t>
-      </w:r>
-      <w:proofErr w:type="spellEnd"/>
-      <w:r>
-        <w:rPr>
-          <w:color w:val="548DD4" w:themeColor="text2" w:themeTint="99"/>
-          <w:sz w:val="24"/>
-          <w:szCs w:val="24"/>
-        </w:rPr>
-        <w:t xml:space="preserve"> se puede encontrar aquí: </w:t>
+        <w:t xml:space="preserve">El repositorio central de AgoraUs se puede encontrar aquí: </w:t>
       </w:r>
     </w:p>
     <w:p>
@@ -5643,25 +5725,7 @@
           <w:sz w:val="24"/>
           <w:szCs w:val="24"/>
         </w:rPr>
-        <w:t xml:space="preserve"> de incidencias mediante </w:t>
-      </w:r>
-      <w:proofErr w:type="spellStart"/>
-      <w:r>
-        <w:rPr>
-          <w:color w:val="548DD4" w:themeColor="text2" w:themeTint="99"/>
-          <w:sz w:val="24"/>
-          <w:szCs w:val="24"/>
-        </w:rPr>
-        <w:t>GitHub</w:t>
-      </w:r>
-      <w:proofErr w:type="spellEnd"/>
-      <w:r>
-        <w:rPr>
-          <w:color w:val="548DD4" w:themeColor="text2" w:themeTint="99"/>
-          <w:sz w:val="24"/>
-          <w:szCs w:val="24"/>
-        </w:rPr>
-        <w:t xml:space="preserve">: </w:t>
+        <w:t xml:space="preserve"> de incidencias mediante GitHub: </w:t>
       </w:r>
       <w:hyperlink r:id="rId14" w:history="1">
         <w:r>
@@ -5801,7 +5865,7 @@
       <w:pPr>
         <w:pStyle w:val="Ttulo1"/>
       </w:pPr>
-      <w:bookmarkStart w:id="4" w:name="_Toc442621940"/>
+      <w:bookmarkStart w:id="5" w:name="_Toc442621940"/>
       <w:r>
         <w:lastRenderedPageBreak/>
         <w:t xml:space="preserve">Índice de </w:t>
@@ -5809,7 +5873,7 @@
       <w:r>
         <w:t>figuras</w:t>
       </w:r>
-      <w:bookmarkEnd w:id="4"/>
+      <w:bookmarkEnd w:id="5"/>
     </w:p>
     <w:p/>
     <w:p>
@@ -6840,12 +6904,12 @@
       <w:pPr>
         <w:pStyle w:val="Ttulo1"/>
       </w:pPr>
-      <w:bookmarkStart w:id="5" w:name="_Toc442621941"/>
+      <w:bookmarkStart w:id="6" w:name="_Toc442621941"/>
       <w:r>
         <w:lastRenderedPageBreak/>
         <w:t>Índice de tablas</w:t>
       </w:r>
-      <w:bookmarkEnd w:id="5"/>
+      <w:bookmarkEnd w:id="6"/>
     </w:p>
     <w:p>
       <w:pPr>
@@ -7050,7 +7114,7 @@
         <w:pStyle w:val="Ttulo1"/>
         <w:jc w:val="center"/>
       </w:pPr>
-      <w:bookmarkStart w:id="6" w:name="_Toc442621942"/>
+      <w:bookmarkStart w:id="7" w:name="_Toc442621942"/>
       <w:r>
         <w:lastRenderedPageBreak/>
         <w:t>R</w:t>
@@ -7058,7 +7122,7 @@
       <w:r>
         <w:t>esumen</w:t>
       </w:r>
-      <w:bookmarkEnd w:id="6"/>
+      <w:bookmarkEnd w:id="7"/>
     </w:p>
     <w:p/>
     <w:p/>
@@ -7114,39 +7178,7 @@
           <w:sz w:val="24"/>
           <w:szCs w:val="24"/>
         </w:rPr>
-        <w:t xml:space="preserve">, basado en  el proyecto real y ya en funcionamiento </w:t>
-      </w:r>
-      <w:proofErr w:type="spellStart"/>
-      <w:r>
-        <w:rPr>
-          <w:sz w:val="24"/>
-          <w:szCs w:val="24"/>
-        </w:rPr>
-        <w:t>Agora</w:t>
-      </w:r>
-      <w:proofErr w:type="spellEnd"/>
-      <w:r>
-        <w:rPr>
-          <w:sz w:val="24"/>
-          <w:szCs w:val="24"/>
-        </w:rPr>
-        <w:t xml:space="preserve"> </w:t>
-      </w:r>
-      <w:proofErr w:type="spellStart"/>
-      <w:r>
-        <w:rPr>
-          <w:sz w:val="24"/>
-          <w:szCs w:val="24"/>
-        </w:rPr>
-        <w:t>Voting</w:t>
-      </w:r>
-      <w:proofErr w:type="spellEnd"/>
-      <w:r>
-        <w:rPr>
-          <w:sz w:val="24"/>
-          <w:szCs w:val="24"/>
-        </w:rPr>
-        <w:t>. De estos proyecto</w:t>
+        <w:t>, basado en  el proyecto real y ya en funcionamiento Agora Voting. De estos proyecto</w:t>
       </w:r>
       <w:r>
         <w:rPr>
@@ -7271,12 +7303,12 @@
       <w:pPr>
         <w:pStyle w:val="Ttulo1"/>
       </w:pPr>
-      <w:bookmarkStart w:id="7" w:name="_Toc442621943"/>
+      <w:bookmarkStart w:id="8" w:name="_Toc442621943"/>
       <w:r>
         <w:lastRenderedPageBreak/>
         <w:t>Miembros del grupo</w:t>
       </w:r>
-      <w:bookmarkEnd w:id="7"/>
+      <w:bookmarkEnd w:id="8"/>
     </w:p>
     <w:p>
       <w:pPr>
@@ -8037,14 +8069,13 @@
               <w:jc w:val="center"/>
               <w:cnfStyle w:val="000000100000" w:firstRow="0" w:lastRow="0" w:firstColumn="0" w:lastColumn="0" w:oddVBand="0" w:evenVBand="0" w:oddHBand="1" w:evenHBand="0" w:firstRowFirstColumn="0" w:firstRowLastColumn="0" w:lastRowFirstColumn="0" w:lastRowLastColumn="0"/>
             </w:pPr>
-            <w:bookmarkStart w:id="8" w:name="_GoBack"/>
             <w:r>
               <w:rPr>
                 <w:noProof/>
                 <w:lang w:eastAsia="es-ES"/>
               </w:rPr>
               <w:drawing>
-                <wp:anchor distT="0" distB="0" distL="114300" distR="114300" simplePos="0" relativeHeight="251686912" behindDoc="0" locked="0" layoutInCell="1" allowOverlap="1" wp14:anchorId="198A6BC3" wp14:editId="6E54C492">
+                <wp:anchor distT="0" distB="0" distL="114300" distR="114300" simplePos="0" relativeHeight="251686912" behindDoc="0" locked="0" layoutInCell="1" allowOverlap="1" wp14:anchorId="3D246EB7" wp14:editId="39B83DD2">
                   <wp:simplePos x="0" y="0"/>
                   <wp:positionH relativeFrom="column">
                     <wp:posOffset>1482725</wp:posOffset>
@@ -8106,7 +8137,6 @@
                 </wp:anchor>
               </w:drawing>
             </w:r>
-            <w:bookmarkEnd w:id="8"/>
             <w:r>
               <w:t>Gestor de la configuración</w:t>
             </w:r>
@@ -8153,21 +8183,7 @@
               <w:rPr>
                 <w:b w:val="0"/>
               </w:rPr>
-              <w:t xml:space="preserve">Alejandro </w:t>
-            </w:r>
-            <w:proofErr w:type="spellStart"/>
-            <w:r>
-              <w:rPr>
-                <w:b w:val="0"/>
-              </w:rPr>
-              <w:t>Tortolero</w:t>
-            </w:r>
-            <w:proofErr w:type="spellEnd"/>
-            <w:r>
-              <w:rPr>
-                <w:b w:val="0"/>
-              </w:rPr>
-              <w:t xml:space="preserve"> Martín</w:t>
+              <w:t>Alejandro Tortolero Martín</w:t>
             </w:r>
           </w:p>
         </w:tc>
@@ -8243,39 +8259,7 @@
           <w:sz w:val="24"/>
           <w:szCs w:val="24"/>
         </w:rPr>
-        <w:t xml:space="preserve">Trabajaremos sobre un proyecto desarrollado el año pasado en la asignatura de EGC llamado AGORA@US que consiste en crear un sistema de votaciones online basado en el proyecto profesional ya desarrollado y en funcionamiento </w:t>
-      </w:r>
-      <w:proofErr w:type="spellStart"/>
-      <w:r>
-        <w:rPr>
-          <w:sz w:val="24"/>
-          <w:szCs w:val="24"/>
-        </w:rPr>
-        <w:t>Agora</w:t>
-      </w:r>
-      <w:proofErr w:type="spellEnd"/>
-      <w:r>
-        <w:rPr>
-          <w:sz w:val="24"/>
-          <w:szCs w:val="24"/>
-        </w:rPr>
-        <w:t xml:space="preserve"> </w:t>
-      </w:r>
-      <w:proofErr w:type="spellStart"/>
-      <w:r>
-        <w:rPr>
-          <w:sz w:val="24"/>
-          <w:szCs w:val="24"/>
-        </w:rPr>
-        <w:t>Voting</w:t>
-      </w:r>
-      <w:proofErr w:type="spellEnd"/>
-      <w:r>
-        <w:rPr>
-          <w:sz w:val="24"/>
-          <w:szCs w:val="24"/>
-        </w:rPr>
-        <w:t>.</w:t>
+        <w:t>Trabajaremos sobre un proyecto desarrollado el año pasado en la asignatura de EGC llamado AGORA@US que consiste en crear un sistema de votaciones online basado en el proyecto profesional ya desarrollado y en funcionamiento Agora Voting.</w:t>
       </w:r>
     </w:p>
     <w:p>
@@ -8369,23 +8353,10 @@
         <w:t xml:space="preserve"> </w:t>
       </w:r>
       <w:r>
-        <w:t xml:space="preserve">Arquitectura de </w:t>
-      </w:r>
-      <w:proofErr w:type="spellStart"/>
-      <w:r>
-        <w:t>Agora</w:t>
-      </w:r>
-      <w:proofErr w:type="spellEnd"/>
-      <w:r>
-        <w:t xml:space="preserve"> </w:t>
-      </w:r>
-      <w:proofErr w:type="spellStart"/>
-      <w:r>
-        <w:t>Voting</w:t>
+        <w:t>Arquitectura de Agora Voting</w:t>
       </w:r>
       <w:bookmarkEnd w:id="10"/>
       <w:bookmarkEnd w:id="11"/>
-      <w:proofErr w:type="spellEnd"/>
     </w:p>
     <w:p>
       <w:r>
@@ -8559,30 +8530,14 @@
           <w:sz w:val="24"/>
           <w:szCs w:val="24"/>
         </w:rPr>
-        <w:t xml:space="preserve">pio se  creó un repositorio en </w:t>
-      </w:r>
-      <w:proofErr w:type="spellStart"/>
-      <w:r>
-        <w:rPr>
-          <w:sz w:val="24"/>
-          <w:szCs w:val="24"/>
-        </w:rPr>
-        <w:t>G</w:t>
-      </w:r>
-      <w:r>
-        <w:rPr>
-          <w:sz w:val="24"/>
-          <w:szCs w:val="24"/>
-        </w:rPr>
-        <w:t>it</w:t>
-      </w:r>
-      <w:proofErr w:type="spellEnd"/>
-      <w:r>
-        <w:rPr>
-          <w:sz w:val="24"/>
-          <w:szCs w:val="24"/>
-        </w:rPr>
-        <w:t xml:space="preserve"> para la gestión del código, pero hablando con los demás grupos de los demás subsistemas se acordó crear un repositorio en común con subcarpetas, una por cada grupo o subsistema para facilitar la integración o el trabajo de cada grupo en común con los demás subsistemas.</w:t>
+        <w:t>pio se  creó un repositorio en G</w:t>
+      </w:r>
+      <w:r>
+        <w:rPr>
+          <w:sz w:val="24"/>
+          <w:szCs w:val="24"/>
+        </w:rPr>
+        <w:t>it para la gestión del código, pero hablando con los demás grupos de los demás subsistemas se acordó crear un repositorio en común con subcarpetas, una por cada grupo o subsistema para facilitar la integración o el trabajo de cada grupo en común con los demás subsistemas.</w:t>
       </w:r>
     </w:p>
     <w:p>
@@ -9155,23 +9110,13 @@
           <w:szCs w:val="24"/>
         </w:rPr>
       </w:pPr>
-      <w:proofErr w:type="spellStart"/>
       <w:r>
         <w:rPr>
           <w:rFonts w:cs="NimbusRomNo9L-Regu"/>
           <w:sz w:val="24"/>
           <w:szCs w:val="24"/>
         </w:rPr>
-        <w:t>Frontend</w:t>
-      </w:r>
-      <w:proofErr w:type="spellEnd"/>
-      <w:r>
-        <w:rPr>
-          <w:rFonts w:cs="NimbusRomNo9L-Regu"/>
-          <w:sz w:val="24"/>
-          <w:szCs w:val="24"/>
-        </w:rPr>
-        <w:t xml:space="preserve"> y visualización de resultados.</w:t>
+        <w:t>Frontend y visualización de resultados.</w:t>
       </w:r>
     </w:p>
     <w:p>
@@ -9406,7 +9351,6 @@
           <w:szCs w:val="24"/>
         </w:rPr>
       </w:pPr>
-      <w:proofErr w:type="spellStart"/>
       <w:r>
         <w:rPr>
           <w:rFonts w:cs="Calibri-Bold"/>
@@ -9418,32 +9362,13 @@
         </w:rPr>
         <w:t>GitHub</w:t>
       </w:r>
-      <w:proofErr w:type="spellEnd"/>
-      <w:r>
-        <w:rPr>
-          <w:color w:val="548DD4" w:themeColor="text2" w:themeTint="99"/>
-          <w:sz w:val="24"/>
-          <w:szCs w:val="24"/>
-        </w:rPr>
-        <w:t xml:space="preserve">: plataforma de desarrollo escogida donde se creó el repositorio para alojar el proyecto. Fue escogido debido a que parecía el más adecuado por su facilidad de uso, y porque AGORA@US también estaba alojada en la plataforma </w:t>
-      </w:r>
-      <w:proofErr w:type="spellStart"/>
-      <w:r>
-        <w:rPr>
-          <w:color w:val="548DD4" w:themeColor="text2" w:themeTint="99"/>
-          <w:sz w:val="24"/>
-          <w:szCs w:val="24"/>
-        </w:rPr>
-        <w:t>GitHub</w:t>
-      </w:r>
-      <w:proofErr w:type="spellEnd"/>
-      <w:r>
-        <w:rPr>
-          <w:color w:val="548DD4" w:themeColor="text2" w:themeTint="99"/>
-          <w:sz w:val="24"/>
-          <w:szCs w:val="24"/>
-        </w:rPr>
-        <w:t>.</w:t>
+      <w:r>
+        <w:rPr>
+          <w:color w:val="548DD4" w:themeColor="text2" w:themeTint="99"/>
+          <w:sz w:val="24"/>
+          <w:szCs w:val="24"/>
+        </w:rPr>
+        <w:t>: plataforma de desarrollo escogida donde se creó el repositorio para alojar el proyecto. Fue escogido debido a que parecía el más adecuado por su facilidad de uso, y porque AGORA@US también estaba alojada en la plataforma GitHub.</w:t>
       </w:r>
     </w:p>
     <w:p>
@@ -9471,7 +9396,6 @@
           <w:szCs w:val="24"/>
         </w:rPr>
       </w:pPr>
-      <w:proofErr w:type="spellStart"/>
       <w:r>
         <w:rPr>
           <w:rFonts w:cs="Calibri-Bold"/>
@@ -9483,7 +9407,6 @@
         </w:rPr>
         <w:t>Git</w:t>
       </w:r>
-      <w:proofErr w:type="spellEnd"/>
       <w:r>
         <w:rPr>
           <w:color w:val="548DD4" w:themeColor="text2" w:themeTint="99"/>
@@ -9535,25 +9458,7 @@
           <w:sz w:val="24"/>
           <w:szCs w:val="24"/>
         </w:rPr>
-        <w:t xml:space="preserve">: servidor de integración </w:t>
-      </w:r>
-      <w:proofErr w:type="gramStart"/>
-      <w:r>
-        <w:rPr>
-          <w:color w:val="548DD4" w:themeColor="text2" w:themeTint="99"/>
-          <w:sz w:val="24"/>
-          <w:szCs w:val="24"/>
-        </w:rPr>
-        <w:t>continua</w:t>
-      </w:r>
-      <w:proofErr w:type="gramEnd"/>
-      <w:r>
-        <w:rPr>
-          <w:color w:val="548DD4" w:themeColor="text2" w:themeTint="99"/>
-          <w:sz w:val="24"/>
-          <w:szCs w:val="24"/>
-        </w:rPr>
-        <w:t xml:space="preserve"> elegido para llevar la tarea de construcción e integración automática. El equipo es la herramienta con la que estaba más familiarizado para este tipo de tareas.</w:t>
+        <w:t>: servidor de integración continua elegido para llevar la tarea de construcción e integración automática. El equipo es la herramienta con la que estaba más familiarizado para este tipo de tareas.</w:t>
       </w:r>
     </w:p>
     <w:p>
@@ -9582,7 +9487,6 @@
           <w:u w:val="single"/>
         </w:rPr>
       </w:pPr>
-      <w:proofErr w:type="spellStart"/>
       <w:r>
         <w:rPr>
           <w:rFonts w:cs="Calibri-Bold"/>
@@ -9594,7 +9498,6 @@
         </w:rPr>
         <w:t>Aptana</w:t>
       </w:r>
-      <w:proofErr w:type="spellEnd"/>
       <w:r>
         <w:rPr>
           <w:color w:val="548DD4" w:themeColor="text2" w:themeTint="99"/>
@@ -9690,7 +9593,6 @@
           <w:szCs w:val="24"/>
         </w:rPr>
       </w:pPr>
-      <w:proofErr w:type="spellStart"/>
       <w:r>
         <w:rPr>
           <w:b/>
@@ -9699,18 +9601,7 @@
           <w:sz w:val="24"/>
           <w:szCs w:val="24"/>
         </w:rPr>
-        <w:t>FileZilla</w:t>
-      </w:r>
-      <w:proofErr w:type="spellEnd"/>
-      <w:r>
-        <w:rPr>
-          <w:b/>
-          <w:bCs/>
-          <w:color w:val="548DD4" w:themeColor="text2" w:themeTint="99"/>
-          <w:sz w:val="24"/>
-          <w:szCs w:val="24"/>
-        </w:rPr>
-        <w:t>:</w:t>
+        <w:t>FileZilla:</w:t>
       </w:r>
       <w:r>
         <w:rPr>
@@ -9826,7 +9717,6 @@
           <w:szCs w:val="24"/>
         </w:rPr>
       </w:pPr>
-      <w:proofErr w:type="spellStart"/>
       <w:r>
         <w:rPr>
           <w:rFonts w:cs="Calibri-Bold"/>
@@ -9838,7 +9728,6 @@
         </w:rPr>
         <w:t>Bitnami</w:t>
       </w:r>
-      <w:proofErr w:type="spellEnd"/>
       <w:r>
         <w:rPr>
           <w:color w:val="548DD4" w:themeColor="text2" w:themeTint="99"/>
@@ -9865,25 +9754,7 @@
           <w:sz w:val="24"/>
           <w:szCs w:val="24"/>
         </w:rPr>
-        <w:t xml:space="preserve">, integrado con Apache y </w:t>
-      </w:r>
-      <w:proofErr w:type="spellStart"/>
-      <w:r>
-        <w:rPr>
-          <w:color w:val="548DD4" w:themeColor="text2" w:themeTint="99"/>
-          <w:sz w:val="24"/>
-          <w:szCs w:val="24"/>
-        </w:rPr>
-        <w:t>MySQL</w:t>
-      </w:r>
-      <w:proofErr w:type="spellEnd"/>
-      <w:r>
-        <w:rPr>
-          <w:color w:val="548DD4" w:themeColor="text2" w:themeTint="99"/>
-          <w:sz w:val="24"/>
-          <w:szCs w:val="24"/>
-        </w:rPr>
-        <w:t>, usado por ser gratuito y por su uso extendido.</w:t>
+        <w:t>, integrado con Apache y MySQL, usado por ser gratuito y por su uso extendido.</w:t>
       </w:r>
     </w:p>
     <w:p>
@@ -9911,7 +9782,6 @@
           <w:szCs w:val="24"/>
         </w:rPr>
       </w:pPr>
-      <w:proofErr w:type="spellStart"/>
       <w:r>
         <w:rPr>
           <w:rFonts w:cs="Calibri-Bold"/>
@@ -9923,7 +9793,6 @@
         </w:rPr>
         <w:t>Slack</w:t>
       </w:r>
-      <w:proofErr w:type="spellEnd"/>
       <w:r>
         <w:rPr>
           <w:color w:val="548DD4" w:themeColor="text2" w:themeTint="99"/>
@@ -10177,61 +10046,7 @@
           <w:sz w:val="24"/>
           <w:szCs w:val="24"/>
         </w:rPr>
-        <w:t>Una vez autenticado se guardan dos cookies en el sistema, una con identificador “</w:t>
-      </w:r>
-      <w:proofErr w:type="spellStart"/>
-      <w:r>
-        <w:rPr>
-          <w:i/>
-          <w:sz w:val="24"/>
-          <w:szCs w:val="24"/>
-        </w:rPr>
-        <w:t>user</w:t>
-      </w:r>
-      <w:proofErr w:type="spellEnd"/>
-      <w:r>
-        <w:rPr>
-          <w:i/>
-          <w:sz w:val="24"/>
-          <w:szCs w:val="24"/>
-        </w:rPr>
-        <w:t>”, donde guarda el nombre de usuario autenticado y otra con el identificador “</w:t>
-      </w:r>
-      <w:proofErr w:type="spellStart"/>
-      <w:r>
-        <w:rPr>
-          <w:i/>
-          <w:sz w:val="24"/>
-          <w:szCs w:val="24"/>
-        </w:rPr>
-        <w:t>token</w:t>
-      </w:r>
-      <w:proofErr w:type="spellEnd"/>
-      <w:r>
-        <w:rPr>
-          <w:i/>
-          <w:sz w:val="24"/>
-          <w:szCs w:val="24"/>
-        </w:rPr>
-        <w:t xml:space="preserve">” en la que se almacenará un </w:t>
-      </w:r>
-      <w:proofErr w:type="spellStart"/>
-      <w:r>
-        <w:rPr>
-          <w:i/>
-          <w:sz w:val="24"/>
-          <w:szCs w:val="24"/>
-        </w:rPr>
-        <w:t>token</w:t>
-      </w:r>
-      <w:proofErr w:type="spellEnd"/>
-      <w:r>
-        <w:rPr>
-          <w:i/>
-          <w:sz w:val="24"/>
-          <w:szCs w:val="24"/>
-        </w:rPr>
-        <w:t xml:space="preserve"> generado a partir de su nombre de usuario y contraseña.(Texto recogido de la memoria del año anterior).</w:t>
+        <w:t>Una vez autenticado se guardan dos cookies en el sistema, una con identificador “user”, donde guarda el nombre de usuario autenticado y otra con el identificador “token” en la que se almacenará un token generado a partir de su nombre de usuario y contraseña.(Texto recogido de la memoria del año anterior).</w:t>
       </w:r>
     </w:p>
     <w:p>
@@ -10323,13 +10138,8 @@
       <w:r>
         <w:t xml:space="preserve"> </w:t>
       </w:r>
-      <w:proofErr w:type="spellStart"/>
-      <w:r>
-        <w:t>Index</w:t>
-      </w:r>
-      <w:proofErr w:type="spellEnd"/>
-      <w:r>
-        <w:t xml:space="preserve"> del sistema de AGORA@US</w:t>
+      <w:r>
+        <w:t>Index del sistema de AGORA@US</w:t>
       </w:r>
       <w:bookmarkEnd w:id="15"/>
       <w:bookmarkEnd w:id="16"/>
@@ -10896,71 +10706,23 @@
           <w:sz w:val="24"/>
           <w:szCs w:val="24"/>
         </w:rPr>
-        <w:t xml:space="preserve">Se enumerarán cuáles son los elementos que estarán bajo gestión de la configuración y cómo se va a gestionar la configuración de cada uno de ellos. Es decir, se explicitará la primera tarea de identificación de los </w:t>
-      </w:r>
-      <w:proofErr w:type="spellStart"/>
-      <w:r>
-        <w:rPr>
-          <w:sz w:val="24"/>
-          <w:szCs w:val="24"/>
-        </w:rPr>
-        <w:t>Configuration</w:t>
-      </w:r>
-      <w:proofErr w:type="spellEnd"/>
-      <w:r>
-        <w:rPr>
-          <w:sz w:val="24"/>
-          <w:szCs w:val="24"/>
-        </w:rPr>
-        <w:t xml:space="preserve"> </w:t>
-      </w:r>
-      <w:proofErr w:type="spellStart"/>
-      <w:r>
-        <w:rPr>
-          <w:sz w:val="24"/>
-          <w:szCs w:val="24"/>
-        </w:rPr>
-        <w:t>Items</w:t>
-      </w:r>
-      <w:proofErr w:type="spellEnd"/>
-      <w:r>
-        <w:rPr>
-          <w:sz w:val="24"/>
-          <w:szCs w:val="24"/>
-        </w:rPr>
-        <w:t xml:space="preserve"> (CI) que definan la base line.</w:t>
-      </w:r>
-    </w:p>
-    <w:p>
-      <w:pPr>
-        <w:jc w:val="both"/>
-        <w:rPr>
-          <w:sz w:val="24"/>
-          <w:szCs w:val="24"/>
-        </w:rPr>
-      </w:pPr>
-      <w:r>
-        <w:rPr>
-          <w:sz w:val="24"/>
-          <w:szCs w:val="24"/>
-        </w:rPr>
-        <w:t>- Los elementos de configuración (</w:t>
-      </w:r>
-      <w:proofErr w:type="spellStart"/>
-      <w:r>
-        <w:rPr>
-          <w:sz w:val="24"/>
-          <w:szCs w:val="24"/>
-        </w:rPr>
-        <w:t>configuration</w:t>
-      </w:r>
-      <w:proofErr w:type="spellEnd"/>
-      <w:r>
-        <w:rPr>
-          <w:sz w:val="24"/>
-          <w:szCs w:val="24"/>
-        </w:rPr>
-        <w:t xml:space="preserve"> ítems, CI) pueden ser productos finales o intermedios, productos entregables a</w:t>
+        <w:t>Se enumerarán cuáles son los elementos que estarán bajo gestión de la configuración y cómo se va a gestionar la configuración de cada uno de ellos. Es decir, se explicitará la primera tarea de identificación de los Configuration Items (CI) que definan la base line.</w:t>
+      </w:r>
+    </w:p>
+    <w:p>
+      <w:pPr>
+        <w:jc w:val="both"/>
+        <w:rPr>
+          <w:sz w:val="24"/>
+          <w:szCs w:val="24"/>
+        </w:rPr>
+      </w:pPr>
+      <w:r>
+        <w:rPr>
+          <w:sz w:val="24"/>
+          <w:szCs w:val="24"/>
+        </w:rPr>
+        <w:t>- Los elementos de configuración (configuration ítems, CI) pueden ser productos finales o intermedios, productos entregables a</w:t>
       </w:r>
       <w:r>
         <w:rPr>
@@ -10983,23 +10745,7 @@
           <w:sz w:val="24"/>
           <w:szCs w:val="24"/>
         </w:rPr>
-        <w:t xml:space="preserve">Por ello, es preciso controlar los elementos de configuración que definen la </w:t>
-      </w:r>
-      <w:proofErr w:type="spellStart"/>
-      <w:r>
-        <w:rPr>
-          <w:sz w:val="24"/>
-          <w:szCs w:val="24"/>
-        </w:rPr>
-        <w:t>baseline</w:t>
-      </w:r>
-      <w:proofErr w:type="spellEnd"/>
-      <w:r>
-        <w:rPr>
-          <w:sz w:val="24"/>
-          <w:szCs w:val="24"/>
-        </w:rPr>
-        <w:t xml:space="preserve"> para conocer en qué situación se encuentran y disponer  de una versión de cada elemento para toda persona involucrada en el desarrollo del proyecto.</w:t>
+        <w:t>Por ello, es preciso controlar los elementos de configuración que definen la baseline para conocer en qué situación se encuentran y disponer  de una versión de cada elemento para toda persona involucrada en el desarrollo del proyecto.</w:t>
       </w:r>
     </w:p>
     <w:p>
@@ -11059,39 +10805,7 @@
           <w:sz w:val="24"/>
           <w:szCs w:val="24"/>
         </w:rPr>
-        <w:t xml:space="preserve">Casos de prueba, realizados con PHP </w:t>
-      </w:r>
-      <w:proofErr w:type="spellStart"/>
-      <w:r>
-        <w:rPr>
-          <w:sz w:val="24"/>
-          <w:szCs w:val="24"/>
-        </w:rPr>
-        <w:t>Unit</w:t>
-      </w:r>
-      <w:proofErr w:type="spellEnd"/>
-      <w:r>
-        <w:rPr>
-          <w:sz w:val="24"/>
-          <w:szCs w:val="24"/>
-        </w:rPr>
-        <w:t xml:space="preserve"> para ejecutar los </w:t>
-      </w:r>
-      <w:proofErr w:type="spellStart"/>
-      <w:r>
-        <w:rPr>
-          <w:sz w:val="24"/>
-          <w:szCs w:val="24"/>
-        </w:rPr>
-        <w:t>tests</w:t>
-      </w:r>
-      <w:proofErr w:type="spellEnd"/>
-      <w:r>
-        <w:rPr>
-          <w:sz w:val="24"/>
-          <w:szCs w:val="24"/>
-        </w:rPr>
-        <w:t xml:space="preserve"> del sistema en PHP. </w:t>
+        <w:t xml:space="preserve">Casos de prueba, realizados con PHP Unit para ejecutar los tests del sistema en PHP. </w:t>
       </w:r>
     </w:p>
     <w:p>
@@ -11201,17 +10915,8 @@
           <w:sz w:val="24"/>
           <w:szCs w:val="24"/>
         </w:rPr>
-        <w:t xml:space="preserve">Entorno de desarrollo: </w:t>
-      </w:r>
-      <w:proofErr w:type="spellStart"/>
-      <w:r>
-        <w:rPr>
-          <w:sz w:val="24"/>
-          <w:szCs w:val="24"/>
-        </w:rPr>
-        <w:t>Aptana</w:t>
-      </w:r>
-      <w:proofErr w:type="spellEnd"/>
+        <w:t>Entorno de desarrollo: Aptana</w:t>
+      </w:r>
     </w:p>
     <w:p>
       <w:pPr>
@@ -11261,23 +10966,7 @@
           <w:sz w:val="24"/>
           <w:szCs w:val="24"/>
         </w:rPr>
-        <w:t xml:space="preserve">Entorno de pre-producción: </w:t>
-      </w:r>
-      <w:proofErr w:type="spellStart"/>
-      <w:r>
-        <w:rPr>
-          <w:sz w:val="24"/>
-          <w:szCs w:val="24"/>
-        </w:rPr>
-        <w:t>Bitnami</w:t>
-      </w:r>
-      <w:proofErr w:type="spellEnd"/>
-      <w:r>
-        <w:rPr>
-          <w:sz w:val="24"/>
-          <w:szCs w:val="24"/>
-        </w:rPr>
-        <w:t xml:space="preserve"> </w:t>
+        <w:t xml:space="preserve">Entorno de pre-producción: Bitnami </w:t>
       </w:r>
     </w:p>
     <w:p>
@@ -11767,23 +11456,7 @@
           <w:sz w:val="24"/>
           <w:szCs w:val="24"/>
         </w:rPr>
-        <w:t xml:space="preserve">- El entorno de desarrollo que se ha usado es </w:t>
-      </w:r>
-      <w:proofErr w:type="spellStart"/>
-      <w:r>
-        <w:rPr>
-          <w:sz w:val="24"/>
-          <w:szCs w:val="24"/>
-        </w:rPr>
-        <w:t>Aptana</w:t>
-      </w:r>
-      <w:proofErr w:type="spellEnd"/>
-      <w:r>
-        <w:rPr>
-          <w:sz w:val="24"/>
-          <w:szCs w:val="24"/>
-        </w:rPr>
-        <w:t xml:space="preserve"> Studio, versión 3.6.1. </w:t>
+        <w:t xml:space="preserve">- El entorno de desarrollo que se ha usado es Aptana Studio, versión 3.6.1. </w:t>
       </w:r>
     </w:p>
     <w:p>
@@ -11798,7 +11471,6 @@
           <w:szCs w:val="24"/>
         </w:rPr>
       </w:pPr>
-      <w:proofErr w:type="spellStart"/>
       <w:r>
         <w:rPr>
           <w:rFonts w:cs="Ecofont Vera Sans"/>
@@ -11806,57 +11478,7 @@
           <w:sz w:val="24"/>
           <w:szCs w:val="24"/>
         </w:rPr>
-        <w:t>Aptana</w:t>
-      </w:r>
-      <w:proofErr w:type="spellEnd"/>
-      <w:r>
-        <w:rPr>
-          <w:rFonts w:cs="Ecofont Vera Sans"/>
-          <w:color w:val="000000"/>
-          <w:sz w:val="24"/>
-          <w:szCs w:val="24"/>
-        </w:rPr>
-        <w:t xml:space="preserve"> es entorno de desarrollo integrado (IDE) de código abierto para el desarrollo de aplicaciones web basado en Eclipse. </w:t>
-      </w:r>
-      <w:proofErr w:type="spellStart"/>
-      <w:r>
-        <w:rPr>
-          <w:rFonts w:cs="Ecofont Vera Sans"/>
-          <w:color w:val="000000"/>
-          <w:sz w:val="24"/>
-          <w:szCs w:val="24"/>
-        </w:rPr>
-        <w:t>Aptana</w:t>
-      </w:r>
-      <w:proofErr w:type="spellEnd"/>
-      <w:r>
-        <w:rPr>
-          <w:rFonts w:cs="Ecofont Vera Sans"/>
-          <w:color w:val="000000"/>
-          <w:sz w:val="24"/>
-          <w:szCs w:val="24"/>
-        </w:rPr>
-        <w:t xml:space="preserve"> incluye soporte para HTML, XHTML, CSS, JavaScript, DOM, PHP y otros lenguajes a través de </w:t>
-      </w:r>
-      <w:proofErr w:type="spellStart"/>
-      <w:r>
-        <w:rPr>
-          <w:rFonts w:cs="Ecofont Vera Sans"/>
-          <w:color w:val="000000"/>
-          <w:sz w:val="24"/>
-          <w:szCs w:val="24"/>
-        </w:rPr>
-        <w:t>plugins</w:t>
-      </w:r>
-      <w:proofErr w:type="spellEnd"/>
-      <w:r>
-        <w:rPr>
-          <w:rFonts w:cs="Ecofont Vera Sans"/>
-          <w:color w:val="000000"/>
-          <w:sz w:val="24"/>
-          <w:szCs w:val="24"/>
-        </w:rPr>
-        <w:t xml:space="preserve">. </w:t>
+        <w:t xml:space="preserve">Aptana es entorno de desarrollo integrado (IDE) de código abierto para el desarrollo de aplicaciones web basado en Eclipse. Aptana incluye soporte para HTML, XHTML, CSS, JavaScript, DOM, PHP y otros lenguajes a través de plugins. </w:t>
       </w:r>
     </w:p>
     <w:p>
@@ -11880,27 +11502,7 @@
           <w:sz w:val="24"/>
           <w:szCs w:val="24"/>
         </w:rPr>
-        <w:t xml:space="preserve">- A continuación, se muestra los pasos que hay que seguir para instalar </w:t>
-      </w:r>
-      <w:proofErr w:type="spellStart"/>
-      <w:r>
-        <w:rPr>
-          <w:rFonts w:cs="Ecofont Vera Sans"/>
-          <w:color w:val="000000"/>
-          <w:sz w:val="24"/>
-          <w:szCs w:val="24"/>
-        </w:rPr>
-        <w:t>Aptana</w:t>
-      </w:r>
-      <w:proofErr w:type="spellEnd"/>
-      <w:r>
-        <w:rPr>
-          <w:rFonts w:cs="Ecofont Vera Sans"/>
-          <w:color w:val="000000"/>
-          <w:sz w:val="24"/>
-          <w:szCs w:val="24"/>
-        </w:rPr>
-        <w:t xml:space="preserve"> tanto en nuestro sistema como los subsistemas relacionados para hacer funcionar el sistema al completo.</w:t>
+        <w:t>- A continuación, se muestra los pasos que hay que seguir para instalar Aptana tanto en nuestro sistema como los subsistemas relacionados para hacer funcionar el sistema al completo.</w:t>
       </w:r>
     </w:p>
     <w:p>
@@ -11940,23 +11542,7 @@
           <w:sz w:val="24"/>
           <w:szCs w:val="24"/>
         </w:rPr>
-        <w:t xml:space="preserve">En primer lugar, debemos descargar </w:t>
-      </w:r>
-      <w:proofErr w:type="spellStart"/>
-      <w:r>
-        <w:rPr>
-          <w:sz w:val="24"/>
-          <w:szCs w:val="24"/>
-        </w:rPr>
-        <w:t>Aptana</w:t>
-      </w:r>
-      <w:proofErr w:type="spellEnd"/>
-      <w:r>
-        <w:rPr>
-          <w:sz w:val="24"/>
-          <w:szCs w:val="24"/>
-        </w:rPr>
-        <w:t xml:space="preserve"> a través de</w:t>
+        <w:t>En primer lugar, debemos descargar Aptana a través de</w:t>
       </w:r>
       <w:r>
         <w:rPr>
@@ -12086,15 +11672,7 @@
         <w:fldChar w:fldCharType="end"/>
       </w:r>
       <w:r>
-        <w:t xml:space="preserve">. Descarga de </w:t>
-      </w:r>
-      <w:proofErr w:type="spellStart"/>
-      <w:r>
-        <w:t>Aptana</w:t>
-      </w:r>
-      <w:proofErr w:type="spellEnd"/>
-      <w:r>
-        <w:t xml:space="preserve"> Studio 3.6.1</w:t>
+        <w:t>. Descarga de Aptana Studio 3.6.1</w:t>
       </w:r>
       <w:bookmarkEnd w:id="26"/>
       <w:bookmarkEnd w:id="27"/>
@@ -12455,15 +12033,7 @@
         <w:fldChar w:fldCharType="end"/>
       </w:r>
       <w:r>
-        <w:t xml:space="preserve">. Instalación de </w:t>
-      </w:r>
-      <w:proofErr w:type="spellStart"/>
-      <w:r>
-        <w:t>Aptana</w:t>
-      </w:r>
-      <w:proofErr w:type="spellEnd"/>
-      <w:r>
-        <w:t xml:space="preserve"> Studio 3.6.1</w:t>
+        <w:t>. Instalación de Aptana Studio 3.6.1</w:t>
       </w:r>
       <w:bookmarkEnd w:id="30"/>
       <w:bookmarkEnd w:id="31"/>
@@ -12491,55 +12061,7 @@
           <w:szCs w:val="24"/>
         </w:rPr>
         <w:lastRenderedPageBreak/>
-        <w:t xml:space="preserve">Una vez finalizado, aparecerá en nuestra computadora un nuevo icono denominado </w:t>
-      </w:r>
-      <w:proofErr w:type="spellStart"/>
-      <w:r>
-        <w:rPr>
-          <w:sz w:val="24"/>
-          <w:szCs w:val="24"/>
-        </w:rPr>
-        <w:t>Aptana</w:t>
-      </w:r>
-      <w:proofErr w:type="spellEnd"/>
-      <w:r>
-        <w:rPr>
-          <w:sz w:val="24"/>
-          <w:szCs w:val="24"/>
-        </w:rPr>
-        <w:t xml:space="preserve"> Studio. Hacemos doble </w:t>
-      </w:r>
-      <w:proofErr w:type="spellStart"/>
-      <w:r>
-        <w:rPr>
-          <w:sz w:val="24"/>
-          <w:szCs w:val="24"/>
-        </w:rPr>
-        <w:t>click</w:t>
-      </w:r>
-      <w:proofErr w:type="spellEnd"/>
-      <w:r>
-        <w:rPr>
-          <w:sz w:val="24"/>
-          <w:szCs w:val="24"/>
-        </w:rPr>
-        <w:t xml:space="preserve"> y nos mostrará una nueva ventana donde debemos seleccionar una carpeta que nos sirva como ‘</w:t>
-      </w:r>
-      <w:proofErr w:type="spellStart"/>
-      <w:r>
-        <w:rPr>
-          <w:sz w:val="24"/>
-          <w:szCs w:val="24"/>
-        </w:rPr>
-        <w:t>workspace</w:t>
-      </w:r>
-      <w:proofErr w:type="spellEnd"/>
-      <w:r>
-        <w:rPr>
-          <w:sz w:val="24"/>
-          <w:szCs w:val="24"/>
-        </w:rPr>
-        <w:t>’.</w:t>
+        <w:t>Una vez finalizado, aparecerá en nuestra computadora un nuevo icono denominado Aptana Studio. Hacemos doble click y nos mostrará una nueva ventana donde debemos seleccionar una carpeta que nos sirva como ‘workspace’.</w:t>
       </w:r>
     </w:p>
     <w:p>
@@ -12647,15 +12169,10 @@
         <w:fldChar w:fldCharType="end"/>
       </w:r>
       <w:r>
-        <w:t xml:space="preserve">. Selección de carpeta para </w:t>
-      </w:r>
-      <w:proofErr w:type="spellStart"/>
-      <w:r>
-        <w:t>workspace</w:t>
+        <w:t>. Selección de carpeta para workspace</w:t>
       </w:r>
       <w:bookmarkEnd w:id="32"/>
       <w:bookmarkEnd w:id="33"/>
-      <w:proofErr w:type="spellEnd"/>
     </w:p>
     <w:p>
       <w:pPr>
@@ -12687,119 +12204,23 @@
           <w:sz w:val="24"/>
           <w:szCs w:val="24"/>
         </w:rPr>
-        <w:t xml:space="preserve">Al realizar el paso anterior, en </w:t>
-      </w:r>
-      <w:proofErr w:type="spellStart"/>
-      <w:r>
-        <w:rPr>
-          <w:sz w:val="24"/>
-          <w:szCs w:val="24"/>
-        </w:rPr>
-        <w:t>Aptana</w:t>
-      </w:r>
-      <w:proofErr w:type="spellEnd"/>
-      <w:r>
-        <w:rPr>
-          <w:sz w:val="24"/>
-          <w:szCs w:val="24"/>
-        </w:rPr>
-        <w:t xml:space="preserve"> existe el concepto de Proyecto. Un proyecto es un contenedor usado por el IDE para agrupar ficheros y carpetas relacionadas. Típicamente los proyectos agrupan los ficheros .</w:t>
-      </w:r>
-      <w:proofErr w:type="spellStart"/>
-      <w:r>
-        <w:rPr>
-          <w:sz w:val="24"/>
-          <w:szCs w:val="24"/>
-        </w:rPr>
-        <w:t>html</w:t>
-      </w:r>
-      <w:proofErr w:type="spellEnd"/>
-      <w:r>
-        <w:rPr>
-          <w:sz w:val="24"/>
-          <w:szCs w:val="24"/>
-        </w:rPr>
-        <w:t>, .</w:t>
-      </w:r>
-      <w:proofErr w:type="spellStart"/>
-      <w:r>
-        <w:rPr>
-          <w:sz w:val="24"/>
-          <w:szCs w:val="24"/>
-        </w:rPr>
-        <w:t>css</w:t>
-      </w:r>
-      <w:proofErr w:type="spellEnd"/>
-      <w:r>
-        <w:rPr>
-          <w:sz w:val="24"/>
-          <w:szCs w:val="24"/>
-        </w:rPr>
-        <w:t>, .</w:t>
-      </w:r>
-      <w:proofErr w:type="spellStart"/>
-      <w:r>
-        <w:rPr>
-          <w:sz w:val="24"/>
-          <w:szCs w:val="24"/>
-        </w:rPr>
-        <w:t>js</w:t>
-      </w:r>
-      <w:proofErr w:type="spellEnd"/>
-      <w:r>
-        <w:rPr>
-          <w:sz w:val="24"/>
-          <w:szCs w:val="24"/>
-        </w:rPr>
-        <w:t xml:space="preserve"> </w:t>
-      </w:r>
-      <w:proofErr w:type="spellStart"/>
-      <w:r>
-        <w:rPr>
-          <w:sz w:val="24"/>
-          <w:szCs w:val="24"/>
-        </w:rPr>
-        <w:t>y.php</w:t>
-      </w:r>
-      <w:proofErr w:type="spellEnd"/>
-      <w:r>
-        <w:rPr>
-          <w:sz w:val="24"/>
-          <w:szCs w:val="24"/>
-        </w:rPr>
-        <w:t xml:space="preserve"> de un único sitio web completo. </w:t>
-      </w:r>
-    </w:p>
-    <w:p>
-      <w:pPr>
-        <w:jc w:val="both"/>
-        <w:rPr>
-          <w:sz w:val="24"/>
-          <w:szCs w:val="24"/>
-        </w:rPr>
-      </w:pPr>
-      <w:r>
-        <w:rPr>
-          <w:sz w:val="24"/>
-          <w:szCs w:val="24"/>
-        </w:rPr>
-        <w:t xml:space="preserve">Para crear un nuevo proyecto en </w:t>
-      </w:r>
-      <w:proofErr w:type="spellStart"/>
-      <w:r>
-        <w:rPr>
-          <w:sz w:val="24"/>
-          <w:szCs w:val="24"/>
-        </w:rPr>
-        <w:t>Aptana</w:t>
-      </w:r>
-      <w:proofErr w:type="spellEnd"/>
-      <w:r>
-        <w:rPr>
-          <w:sz w:val="24"/>
-          <w:szCs w:val="24"/>
-        </w:rPr>
-        <w:t xml:space="preserve"> selección Archivo -&gt;</w:t>
+        <w:t xml:space="preserve">Al realizar el paso anterior, en Aptana existe el concepto de Proyecto. Un proyecto es un contenedor usado por el IDE para agrupar ficheros y carpetas relacionadas. Típicamente los proyectos agrupan los ficheros .html, .css, .js y.php de un único sitio web completo. </w:t>
+      </w:r>
+    </w:p>
+    <w:p>
+      <w:pPr>
+        <w:jc w:val="both"/>
+        <w:rPr>
+          <w:sz w:val="24"/>
+          <w:szCs w:val="24"/>
+        </w:rPr>
+      </w:pPr>
+      <w:r>
+        <w:rPr>
+          <w:sz w:val="24"/>
+          <w:szCs w:val="24"/>
+        </w:rPr>
+        <w:t>Para crear un nuevo proyecto en Aptana selección Archivo -&gt;</w:t>
       </w:r>
       <w:r>
         <w:rPr>
@@ -12832,39 +12253,7 @@
           <w:sz w:val="24"/>
           <w:szCs w:val="24"/>
         </w:rPr>
-        <w:t xml:space="preserve">En nuestro caso, tan sólo debemos navegar hasta la carpeta </w:t>
-      </w:r>
-      <w:proofErr w:type="spellStart"/>
-      <w:r>
-        <w:rPr>
-          <w:sz w:val="24"/>
-          <w:szCs w:val="24"/>
-        </w:rPr>
-        <w:t>BitNami</w:t>
-      </w:r>
-      <w:proofErr w:type="spellEnd"/>
-      <w:r>
-        <w:rPr>
-          <w:sz w:val="24"/>
-          <w:szCs w:val="24"/>
-        </w:rPr>
-        <w:t>/wampstack-5.4.14-0/apache2/</w:t>
-      </w:r>
-      <w:proofErr w:type="spellStart"/>
-      <w:r>
-        <w:rPr>
-          <w:sz w:val="24"/>
-          <w:szCs w:val="24"/>
-        </w:rPr>
-        <w:t>htdocs</w:t>
-      </w:r>
-      <w:proofErr w:type="spellEnd"/>
-      <w:r>
-        <w:rPr>
-          <w:sz w:val="24"/>
-          <w:szCs w:val="24"/>
-        </w:rPr>
-        <w:t xml:space="preserve">, cuya referencia es precisamente donde tenemos clonado nuestro repositorio. </w:t>
+        <w:t xml:space="preserve">En nuestro caso, tan sólo debemos navegar hasta la carpeta BitNami/wampstack-5.4.14-0/apache2/htdocs, cuya referencia es precisamente donde tenemos clonado nuestro repositorio. </w:t>
       </w:r>
     </w:p>
     <w:p>
@@ -12982,15 +12371,10 @@
         <w:fldChar w:fldCharType="end"/>
       </w:r>
       <w:r>
-        <w:t xml:space="preserve">. Proyecto exportado en </w:t>
-      </w:r>
-      <w:proofErr w:type="spellStart"/>
-      <w:r>
-        <w:t>Aptana</w:t>
+        <w:t>. Proyecto exportado en Aptana</w:t>
       </w:r>
       <w:bookmarkEnd w:id="34"/>
       <w:bookmarkEnd w:id="35"/>
-      <w:proofErr w:type="spellEnd"/>
     </w:p>
     <w:p>
       <w:pPr>
@@ -13063,23 +12447,7 @@
           <w:sz w:val="24"/>
           <w:szCs w:val="24"/>
         </w:rPr>
-        <w:t xml:space="preserve">Usaremos un repositorio </w:t>
-      </w:r>
-      <w:proofErr w:type="spellStart"/>
-      <w:r>
-        <w:rPr>
-          <w:sz w:val="24"/>
-          <w:szCs w:val="24"/>
-        </w:rPr>
-        <w:t>Git</w:t>
-      </w:r>
-      <w:proofErr w:type="spellEnd"/>
-      <w:r>
-        <w:rPr>
-          <w:sz w:val="24"/>
-          <w:szCs w:val="24"/>
-        </w:rPr>
-        <w:t xml:space="preserve"> llamado AgoraUS1516 para administrar el código fuente del sistema.</w:t>
+        <w:t>Usaremos un repositorio Git llamado AgoraUS1516 para administrar el código fuente del sistema.</w:t>
       </w:r>
     </w:p>
     <w:p>
@@ -13109,87 +12477,23 @@
           <w:sz w:val="24"/>
           <w:szCs w:val="24"/>
         </w:rPr>
-        <w:t xml:space="preserve"> en el servicio de alojamiento de repositorios </w:t>
-      </w:r>
-      <w:proofErr w:type="spellStart"/>
-      <w:r>
-        <w:rPr>
-          <w:sz w:val="24"/>
-          <w:szCs w:val="24"/>
-        </w:rPr>
-        <w:t>Git</w:t>
-      </w:r>
-      <w:proofErr w:type="spellEnd"/>
-      <w:r>
-        <w:rPr>
-          <w:sz w:val="24"/>
-          <w:szCs w:val="24"/>
-        </w:rPr>
-        <w:t xml:space="preserve"> </w:t>
-      </w:r>
-      <w:proofErr w:type="spellStart"/>
-      <w:r>
-        <w:rPr>
-          <w:sz w:val="24"/>
-          <w:szCs w:val="24"/>
-        </w:rPr>
-        <w:t>Github</w:t>
-      </w:r>
-      <w:proofErr w:type="spellEnd"/>
-      <w:r>
-        <w:rPr>
-          <w:sz w:val="24"/>
-          <w:szCs w:val="24"/>
-        </w:rPr>
-        <w:t xml:space="preserve">, cada subsistema se desarrollará en un repositorio diferente dentro del repositorio global. En el repositorio </w:t>
-      </w:r>
-      <w:proofErr w:type="spellStart"/>
-      <w:r>
-        <w:rPr>
-          <w:sz w:val="24"/>
-          <w:szCs w:val="24"/>
-        </w:rPr>
-        <w:t>AgoaUS</w:t>
-      </w:r>
-      <w:proofErr w:type="spellEnd"/>
-      <w:r>
-        <w:rPr>
-          <w:sz w:val="24"/>
-          <w:szCs w:val="24"/>
-        </w:rPr>
-        <w:t xml:space="preserve"> se recogerá el trabajo realizado y funcional de todos los grupos y su correspondiente integración.</w:t>
-      </w:r>
-    </w:p>
-    <w:p>
-      <w:pPr>
-        <w:jc w:val="both"/>
-        <w:rPr>
-          <w:sz w:val="24"/>
-          <w:szCs w:val="24"/>
-        </w:rPr>
-      </w:pPr>
-      <w:r>
-        <w:rPr>
-          <w:sz w:val="24"/>
-          <w:szCs w:val="24"/>
-        </w:rPr>
-        <w:t xml:space="preserve">Usar un repositorio global facilita el acceso al código por parte de cada grupo. Podemos obtener el código de otros grupos clonando sus repositorios y haciendo </w:t>
-      </w:r>
-      <w:proofErr w:type="spellStart"/>
-      <w:r>
-        <w:rPr>
-          <w:sz w:val="24"/>
-          <w:szCs w:val="24"/>
-        </w:rPr>
-        <w:t>pull</w:t>
-      </w:r>
-      <w:proofErr w:type="spellEnd"/>
-      <w:r>
-        <w:rPr>
-          <w:sz w:val="24"/>
-          <w:szCs w:val="24"/>
-        </w:rPr>
-        <w:t>, obteniendo así el código más reciente del subsistema en cuestión.</w:t>
+        <w:t xml:space="preserve"> en el servicio de alojamiento de repositorios Git Github, cada subsistema se desarrollará en un repositorio diferente dentro del repositorio global. En el repositorio AgoaUS se recogerá el trabajo realizado y funcional de todos los grupos y su correspondiente integración.</w:t>
+      </w:r>
+    </w:p>
+    <w:p>
+      <w:pPr>
+        <w:jc w:val="both"/>
+        <w:rPr>
+          <w:sz w:val="24"/>
+          <w:szCs w:val="24"/>
+        </w:rPr>
+      </w:pPr>
+      <w:r>
+        <w:rPr>
+          <w:sz w:val="24"/>
+          <w:szCs w:val="24"/>
+        </w:rPr>
+        <w:t>Usar un repositorio global facilita el acceso al código por parte de cada grupo. Podemos obtener el código de otros grupos clonando sus repositorios y haciendo pull, obteniendo así el código más reciente del subsistema en cuestión.</w:t>
       </w:r>
     </w:p>
     <w:p>
@@ -13219,23 +12523,7 @@
           <w:sz w:val="24"/>
           <w:szCs w:val="24"/>
         </w:rPr>
-        <w:t xml:space="preserve">n más el acceso al código ya que solo tendríamos que hacer </w:t>
-      </w:r>
-      <w:proofErr w:type="spellStart"/>
-      <w:r>
-        <w:rPr>
-          <w:sz w:val="24"/>
-          <w:szCs w:val="24"/>
-        </w:rPr>
-        <w:t>pull</w:t>
-      </w:r>
-      <w:proofErr w:type="spellEnd"/>
-      <w:r>
-        <w:rPr>
-          <w:sz w:val="24"/>
-          <w:szCs w:val="24"/>
-        </w:rPr>
-        <w:t xml:space="preserve"> de la rama master para obtener el código de los demás subsistemas pero nos encontraríamos con el inconveniente de que cualquier persona podría modificar lo que quisiera, independientemente del grupo en el que se halle.</w:t>
+        <w:t>n más el acceso al código ya que solo tendríamos que hacer pull de la rama master para obtener el código de los demás subsistemas pero nos encontraríamos con el inconveniente de que cualquier persona podría modificar lo que quisiera, independientemente del grupo en el que se halle.</w:t>
       </w:r>
     </w:p>
     <w:p>
@@ -13499,39 +12787,7 @@
           <w:sz w:val="24"/>
           <w:szCs w:val="24"/>
         </w:rPr>
-        <w:t>En el directorio principal, en la rama master, encontramos la carpeta "</w:t>
-      </w:r>
-      <w:proofErr w:type="spellStart"/>
-      <w:r>
-        <w:rPr>
-          <w:sz w:val="24"/>
-          <w:szCs w:val="24"/>
-        </w:rPr>
-        <w:t>auth</w:t>
-      </w:r>
-      <w:proofErr w:type="spellEnd"/>
-      <w:r>
-        <w:rPr>
-          <w:sz w:val="24"/>
-          <w:szCs w:val="24"/>
-        </w:rPr>
-        <w:t xml:space="preserve">", en la que se encuentra el contenido del subsistema. No hemos trabajado con ramas debido al reducido tamaño del subsistema por lo que todas las modificaciones afectarán a todo el subsistema cada vez que hagamos </w:t>
-      </w:r>
-      <w:proofErr w:type="spellStart"/>
-      <w:r>
-        <w:rPr>
-          <w:sz w:val="24"/>
-          <w:szCs w:val="24"/>
-        </w:rPr>
-        <w:t>push</w:t>
-      </w:r>
-      <w:proofErr w:type="spellEnd"/>
-      <w:r>
-        <w:rPr>
-          <w:sz w:val="24"/>
-          <w:szCs w:val="24"/>
-        </w:rPr>
-        <w:t>. Es responsabilidad de cada miembro asegurarse de que las modificaciones realizadas no impacten negativamente en el funcionamiento del subsistema.</w:t>
+        <w:t>En el directorio principal, en la rama master, encontramos la carpeta "auth", en la que se encuentra el contenido del subsistema. No hemos trabajado con ramas debido al reducido tamaño del subsistema por lo que todas las modificaciones afectarán a todo el subsistema cada vez que hagamos push. Es responsabilidad de cada miembro asegurarse de que las modificaciones realizadas no impacten negativamente en el funcionamiento del subsistema.</w:t>
       </w:r>
     </w:p>
     <w:p>
@@ -13628,56 +12884,22 @@
           <w:rFonts w:asciiTheme="minorHAnsi" w:hAnsiTheme="minorHAnsi"/>
           <w:color w:val="auto"/>
         </w:rPr>
-        <w:t xml:space="preserve">ebe realizar </w:t>
-      </w:r>
-      <w:proofErr w:type="spellStart"/>
+        <w:t>ebe realizar commit y luego push</w:t>
+      </w:r>
       <w:r>
         <w:rPr>
           <w:rFonts w:asciiTheme="minorHAnsi" w:hAnsiTheme="minorHAnsi"/>
           <w:color w:val="auto"/>
         </w:rPr>
-        <w:t>commit</w:t>
-      </w:r>
-      <w:proofErr w:type="spellEnd"/>
+        <w:t>. Es responsabilidad individual de cada componente del proyecto asegurarse de que los cambios se hayan realizado c</w:t>
+      </w:r>
       <w:r>
         <w:rPr>
           <w:rFonts w:asciiTheme="minorHAnsi" w:hAnsiTheme="minorHAnsi"/>
           <w:color w:val="auto"/>
         </w:rPr>
-        <w:t xml:space="preserve"> y luego </w:t>
-      </w:r>
-      <w:proofErr w:type="spellStart"/>
-      <w:r>
-        <w:rPr>
-          <w:rFonts w:asciiTheme="minorHAnsi" w:hAnsiTheme="minorHAnsi"/>
-          <w:color w:val="auto"/>
-        </w:rPr>
-        <w:t>push</w:t>
-      </w:r>
-      <w:proofErr w:type="spellEnd"/>
-      <w:r>
-        <w:rPr>
-          <w:rFonts w:asciiTheme="minorHAnsi" w:hAnsiTheme="minorHAnsi"/>
-          <w:color w:val="auto"/>
-        </w:rPr>
-        <w:t>. Es responsabilidad individual de cada componente del proyecto asegurarse de que los cambios se hayan realizado c</w:t>
-      </w:r>
-      <w:r>
-        <w:rPr>
-          <w:rFonts w:asciiTheme="minorHAnsi" w:hAnsiTheme="minorHAnsi"/>
-          <w:color w:val="auto"/>
-        </w:rPr>
-        <w:t xml:space="preserve">orrectamente antes de hacer </w:t>
-      </w:r>
-      <w:proofErr w:type="spellStart"/>
-      <w:r>
-        <w:rPr>
-          <w:rFonts w:asciiTheme="minorHAnsi" w:hAnsiTheme="minorHAnsi"/>
-          <w:color w:val="auto"/>
-        </w:rPr>
-        <w:t>push</w:t>
-      </w:r>
-      <w:proofErr w:type="spellEnd"/>
+        <w:t>orrectamente antes de hacer push</w:t>
+      </w:r>
       <w:r>
         <w:rPr>
           <w:rFonts w:asciiTheme="minorHAnsi" w:hAnsiTheme="minorHAnsi"/>
@@ -13799,39 +13021,7 @@
           <w:sz w:val="24"/>
           <w:szCs w:val="24"/>
         </w:rPr>
-        <w:t xml:space="preserve">: El subsistema de autenticación se encuentra en un repositorio en </w:t>
-      </w:r>
-      <w:proofErr w:type="spellStart"/>
-      <w:r>
-        <w:rPr>
-          <w:sz w:val="24"/>
-          <w:szCs w:val="24"/>
-        </w:rPr>
-        <w:t>Git</w:t>
-      </w:r>
-      <w:proofErr w:type="spellEnd"/>
-      <w:r>
-        <w:rPr>
-          <w:sz w:val="24"/>
-          <w:szCs w:val="24"/>
-        </w:rPr>
-        <w:t xml:space="preserve"> y se quiere modificar para introducir un </w:t>
-      </w:r>
-      <w:proofErr w:type="spellStart"/>
-      <w:r>
-        <w:rPr>
-          <w:sz w:val="24"/>
-          <w:szCs w:val="24"/>
-        </w:rPr>
-        <w:t>captcha</w:t>
-      </w:r>
-      <w:proofErr w:type="spellEnd"/>
-      <w:r>
-        <w:rPr>
-          <w:sz w:val="24"/>
-          <w:szCs w:val="24"/>
-        </w:rPr>
-        <w:t>. Desde que la web se creó no se había realizado ninguna modificación y se van a realizar algunas modificaciones más de la mencionada anteriormente. Además descubrimos que tenemos que modificar un archivo en el que está trabajando un compañero para realizar nuestra modificación. ¿Qué debemos hacer para realizar la modificación correctamente?</w:t>
+        <w:t>: El subsistema de autenticación se encuentra en un repositorio en Git y se quiere modificar para introducir un captcha. Desde que la web se creó no se había realizado ninguna modificación y se van a realizar algunas modificaciones más de la mencionada anteriormente. Además descubrimos que tenemos que modificar un archivo en el que está trabajando un compañero para realizar nuestra modificación. ¿Qué debemos hacer para realizar la modificación correctamente?</w:t>
       </w:r>
     </w:p>
     <w:p>
@@ -13861,71 +13051,7 @@
           <w:sz w:val="24"/>
           <w:szCs w:val="24"/>
         </w:rPr>
-        <w:t xml:space="preserve">: En primer lugar tendríamos que clonar el repositorio en nuestro equipo. Para ello abrimos </w:t>
-      </w:r>
-      <w:proofErr w:type="spellStart"/>
-      <w:r>
-        <w:rPr>
-          <w:sz w:val="24"/>
-          <w:szCs w:val="24"/>
-        </w:rPr>
-        <w:t>Git</w:t>
-      </w:r>
-      <w:proofErr w:type="spellEnd"/>
-      <w:r>
-        <w:rPr>
-          <w:sz w:val="24"/>
-          <w:szCs w:val="24"/>
-        </w:rPr>
-        <w:t xml:space="preserve"> </w:t>
-      </w:r>
-      <w:proofErr w:type="spellStart"/>
-      <w:r>
-        <w:rPr>
-          <w:sz w:val="24"/>
-          <w:szCs w:val="24"/>
-        </w:rPr>
-        <w:t>Bash</w:t>
-      </w:r>
-      <w:proofErr w:type="spellEnd"/>
-      <w:r>
-        <w:rPr>
-          <w:sz w:val="24"/>
-          <w:szCs w:val="24"/>
-        </w:rPr>
-        <w:t xml:space="preserve"> como administrador y nos dirigimos en la consola a la carpeta donde queramos clonar nuestro repositorio. Una vez </w:t>
-      </w:r>
-      <w:proofErr w:type="spellStart"/>
-      <w:r>
-        <w:rPr>
-          <w:sz w:val="24"/>
-          <w:szCs w:val="24"/>
-        </w:rPr>
-        <w:t>alli</w:t>
-      </w:r>
-      <w:proofErr w:type="spellEnd"/>
-      <w:r>
-        <w:rPr>
-          <w:sz w:val="24"/>
-          <w:szCs w:val="24"/>
-        </w:rPr>
-        <w:t xml:space="preserve">, escribimos el comando </w:t>
-      </w:r>
-      <w:proofErr w:type="spellStart"/>
-      <w:r>
-        <w:rPr>
-          <w:sz w:val="24"/>
-          <w:szCs w:val="24"/>
-        </w:rPr>
-        <w:t>git</w:t>
-      </w:r>
-      <w:proofErr w:type="spellEnd"/>
-      <w:r>
-        <w:rPr>
-          <w:sz w:val="24"/>
-          <w:szCs w:val="24"/>
-        </w:rPr>
-        <w:t xml:space="preserve"> clone </w:t>
+        <w:t xml:space="preserve">: En primer lugar tendríamos que clonar el repositorio en nuestro equipo. Para ello abrimos Git Bash como administrador y nos dirigimos en la consola a la carpeta donde queramos clonar nuestro repositorio. Una vez alli, escribimos el comando git clone </w:t>
       </w:r>
       <w:r>
         <w:rPr>
@@ -13939,135 +13065,7 @@
           <w:sz w:val="24"/>
           <w:szCs w:val="24"/>
         </w:rPr>
-        <w:t xml:space="preserve"> y se nos creará una carpeta en el directorio escogido con todo el contenido del repositorio en la última versión. Posteriormente realizamos las modificaciones correspondientes y nos comunicamos con el compañero mencionado en el enunciado para avisar de la modificación que se va a realizar. Estas modificaciones tienen lugar en nuestro equipo por lo que cuando terminemos tendremos que hacer un </w:t>
-      </w:r>
-      <w:proofErr w:type="spellStart"/>
-      <w:r>
-        <w:rPr>
-          <w:sz w:val="24"/>
-          <w:szCs w:val="24"/>
-        </w:rPr>
-        <w:t>commit</w:t>
-      </w:r>
-      <w:proofErr w:type="spellEnd"/>
-      <w:r>
-        <w:rPr>
-          <w:sz w:val="24"/>
-          <w:szCs w:val="24"/>
-        </w:rPr>
-        <w:t xml:space="preserve"> para que los cambios se apliquen a nuestro repositorio local. Para ello nos dirigimos a la carpeta que contiene a la rama master (dentro del clon que realizamos inicialmente) mediante la consola de </w:t>
-      </w:r>
-      <w:proofErr w:type="spellStart"/>
-      <w:r>
-        <w:rPr>
-          <w:sz w:val="24"/>
-          <w:szCs w:val="24"/>
-        </w:rPr>
-        <w:t>Git</w:t>
-      </w:r>
-      <w:proofErr w:type="spellEnd"/>
-      <w:r>
-        <w:rPr>
-          <w:sz w:val="24"/>
-          <w:szCs w:val="24"/>
-        </w:rPr>
-        <w:t xml:space="preserve"> </w:t>
-      </w:r>
-      <w:proofErr w:type="spellStart"/>
-      <w:r>
-        <w:rPr>
-          <w:sz w:val="24"/>
-          <w:szCs w:val="24"/>
-        </w:rPr>
-        <w:t>Bash</w:t>
-      </w:r>
-      <w:proofErr w:type="spellEnd"/>
-      <w:r>
-        <w:rPr>
-          <w:sz w:val="24"/>
-          <w:szCs w:val="24"/>
-        </w:rPr>
-        <w:t xml:space="preserve"> y ejecutamos el comando </w:t>
-      </w:r>
-      <w:proofErr w:type="spellStart"/>
-      <w:r>
-        <w:rPr>
-          <w:sz w:val="24"/>
-          <w:szCs w:val="24"/>
-        </w:rPr>
-        <w:t>git</w:t>
-      </w:r>
-      <w:proofErr w:type="spellEnd"/>
-      <w:r>
-        <w:rPr>
-          <w:sz w:val="24"/>
-          <w:szCs w:val="24"/>
-        </w:rPr>
-        <w:t xml:space="preserve"> </w:t>
-      </w:r>
-      <w:proofErr w:type="spellStart"/>
-      <w:r>
-        <w:rPr>
-          <w:sz w:val="24"/>
-          <w:szCs w:val="24"/>
-        </w:rPr>
-        <w:t>add</w:t>
-      </w:r>
-      <w:proofErr w:type="spellEnd"/>
-      <w:r>
-        <w:rPr>
-          <w:sz w:val="24"/>
-          <w:szCs w:val="24"/>
-        </w:rPr>
-        <w:t xml:space="preserve"> -A para añadir todos los cambios que se </w:t>
-      </w:r>
-      <w:proofErr w:type="spellStart"/>
-      <w:r>
-        <w:rPr>
-          <w:sz w:val="24"/>
-          <w:szCs w:val="24"/>
-        </w:rPr>
-        <w:t>commitearán</w:t>
-      </w:r>
-      <w:proofErr w:type="spellEnd"/>
-      <w:r>
-        <w:rPr>
-          <w:sz w:val="24"/>
-          <w:szCs w:val="24"/>
-        </w:rPr>
-        <w:t xml:space="preserve">. Posteriormente escribimos el comando </w:t>
-      </w:r>
-      <w:proofErr w:type="spellStart"/>
-      <w:r>
-        <w:rPr>
-          <w:sz w:val="24"/>
-          <w:szCs w:val="24"/>
-        </w:rPr>
-        <w:t>git</w:t>
-      </w:r>
-      <w:proofErr w:type="spellEnd"/>
-      <w:r>
-        <w:rPr>
-          <w:sz w:val="24"/>
-          <w:szCs w:val="24"/>
-        </w:rPr>
-        <w:t xml:space="preserve"> </w:t>
-      </w:r>
-      <w:proofErr w:type="spellStart"/>
-      <w:r>
-        <w:rPr>
-          <w:sz w:val="24"/>
-          <w:szCs w:val="24"/>
-        </w:rPr>
-        <w:t>commit</w:t>
-      </w:r>
-      <w:proofErr w:type="spellEnd"/>
-      <w:r>
-        <w:rPr>
-          <w:sz w:val="24"/>
-          <w:szCs w:val="24"/>
-        </w:rPr>
-        <w:t xml:space="preserve"> -a para enviar todos los cambios al repositorio local. Una vez todo está en orden </w:t>
+        <w:t xml:space="preserve"> y se nos creará una carpeta en el directorio escogido con todo el contenido del repositorio en la última versión. Posteriormente realizamos las modificaciones correspondientes y nos comunicamos con el compañero mencionado en el enunciado para avisar de la modificación que se va a realizar. Estas modificaciones tienen lugar en nuestro equipo por lo que cuando terminemos tendremos que hacer un commit para que los cambios se apliquen a nuestro repositorio local. Para ello nos dirigimos a la carpeta que contiene a la rama master (dentro del clon que realizamos inicialmente) mediante la consola de Git Bash y ejecutamos el comando git add -A para añadir todos los cambios que se commitearán. Posteriormente escribimos el comando git commit -a para enviar todos los cambios al repositorio local. Una vez todo está en orden </w:t>
       </w:r>
       <w:r>
         <w:rPr>
@@ -14075,55 +13073,7 @@
           <w:szCs w:val="24"/>
         </w:rPr>
         <w:lastRenderedPageBreak/>
-        <w:t xml:space="preserve">ejecutamos el comando </w:t>
-      </w:r>
-      <w:proofErr w:type="spellStart"/>
-      <w:r>
-        <w:rPr>
-          <w:sz w:val="24"/>
-          <w:szCs w:val="24"/>
-        </w:rPr>
-        <w:t>git</w:t>
-      </w:r>
-      <w:proofErr w:type="spellEnd"/>
-      <w:r>
-        <w:rPr>
-          <w:sz w:val="24"/>
-          <w:szCs w:val="24"/>
-        </w:rPr>
-        <w:t xml:space="preserve"> </w:t>
-      </w:r>
-      <w:proofErr w:type="spellStart"/>
-      <w:r>
-        <w:rPr>
-          <w:sz w:val="24"/>
-          <w:szCs w:val="24"/>
-        </w:rPr>
-        <w:t>push</w:t>
-      </w:r>
-      <w:proofErr w:type="spellEnd"/>
-      <w:r>
-        <w:rPr>
-          <w:sz w:val="24"/>
-          <w:szCs w:val="24"/>
-        </w:rPr>
-        <w:t xml:space="preserve"> </w:t>
-      </w:r>
-      <w:proofErr w:type="spellStart"/>
-      <w:r>
-        <w:rPr>
-          <w:sz w:val="24"/>
-          <w:szCs w:val="24"/>
-        </w:rPr>
-        <w:t>origin</w:t>
-      </w:r>
-      <w:proofErr w:type="spellEnd"/>
-      <w:r>
-        <w:rPr>
-          <w:sz w:val="24"/>
-          <w:szCs w:val="24"/>
-        </w:rPr>
-        <w:t xml:space="preserve"> master para que los cambios se apliquen al repositorio remoto y para que todos los miembros del equipo tengan acceso a las modificaciones realizadas.</w:t>
+        <w:t>ejecutamos el comando git push origin master para que los cambios se apliquen al repositorio remoto y para que todos los miembros del equipo tengan acceso a las modificaciones realizadas.</w:t>
       </w:r>
     </w:p>
     <w:p>
@@ -14243,23 +13193,7 @@
           <w:sz w:val="24"/>
           <w:szCs w:val="24"/>
         </w:rPr>
-        <w:t xml:space="preserve">Hemos utilizado </w:t>
-      </w:r>
-      <w:proofErr w:type="spellStart"/>
-      <w:r>
-        <w:rPr>
-          <w:sz w:val="24"/>
-          <w:szCs w:val="24"/>
-        </w:rPr>
-        <w:t>GitHub</w:t>
-      </w:r>
-      <w:proofErr w:type="spellEnd"/>
-      <w:r>
-        <w:rPr>
-          <w:sz w:val="24"/>
-          <w:szCs w:val="24"/>
-        </w:rPr>
-        <w:t>, que nos proporciona repositorios públicos y privados de manera que solo los miembros de un repositorio puedan realizar cambios en este. Pero carece de me</w:t>
+        <w:t>Hemos utilizado GitHub, que nos proporciona repositorios públicos y privados de manera que solo los miembros de un repositorio puedan realizar cambios en este. Pero carece de me</w:t>
       </w:r>
       <w:r>
         <w:rPr>
@@ -14273,23 +13207,7 @@
           <w:sz w:val="24"/>
           <w:szCs w:val="24"/>
         </w:rPr>
-        <w:t xml:space="preserve">s allá de las mencionadas. De este modo hemos utilizado </w:t>
-      </w:r>
-      <w:proofErr w:type="spellStart"/>
-      <w:r>
-        <w:rPr>
-          <w:sz w:val="24"/>
-          <w:szCs w:val="24"/>
-        </w:rPr>
-        <w:t>Git</w:t>
-      </w:r>
-      <w:proofErr w:type="spellEnd"/>
-      <w:r>
-        <w:rPr>
-          <w:sz w:val="24"/>
-          <w:szCs w:val="24"/>
-        </w:rPr>
-        <w:t xml:space="preserve"> de manera habitua</w:t>
+        <w:t>s allá de las mencionadas. De este modo hemos utilizado Git de manera habitua</w:t>
       </w:r>
       <w:r>
         <w:rPr>
@@ -14407,23 +13325,7 @@
           <w:sz w:val="24"/>
           <w:szCs w:val="24"/>
         </w:rPr>
-        <w:t xml:space="preserve">: Un miembro del grupo comprueba que en nuestro subsistema, alojado en un repositorio en </w:t>
-      </w:r>
-      <w:proofErr w:type="spellStart"/>
-      <w:r>
-        <w:rPr>
-          <w:sz w:val="24"/>
-          <w:szCs w:val="24"/>
-        </w:rPr>
-        <w:t>Git</w:t>
-      </w:r>
-      <w:proofErr w:type="spellEnd"/>
-      <w:r>
-        <w:rPr>
-          <w:sz w:val="24"/>
-          <w:szCs w:val="24"/>
-        </w:rPr>
-        <w:t>, falta una modificación menor que debería haber realizado otro miembro del grupo. ¿Cómo debería actuar?</w:t>
+        <w:t>: Un miembro del grupo comprueba que en nuestro subsistema, alojado en un repositorio en Git, falta una modificación menor que debería haber realizado otro miembro del grupo. ¿Cómo debería actuar?</w:t>
       </w:r>
     </w:p>
     <w:p>
@@ -14453,39 +13355,7 @@
           <w:sz w:val="24"/>
           <w:szCs w:val="24"/>
         </w:rPr>
-        <w:t xml:space="preserve">: Ya que no tenemos restricción de permisos, al ser una modificación menor, en primer lugar, el miembro que ha comprobado que falta dicha modificación debería comunicarse con el miembro del equipo encargado de realizarla por ejemplo, mediante una incidencia en </w:t>
-      </w:r>
-      <w:proofErr w:type="spellStart"/>
-      <w:r>
-        <w:rPr>
-          <w:sz w:val="24"/>
-          <w:szCs w:val="24"/>
-        </w:rPr>
-        <w:t>Git</w:t>
-      </w:r>
-      <w:proofErr w:type="spellEnd"/>
-      <w:r>
-        <w:rPr>
-          <w:sz w:val="24"/>
-          <w:szCs w:val="24"/>
-        </w:rPr>
-        <w:t xml:space="preserve"> (</w:t>
-      </w:r>
-      <w:proofErr w:type="spellStart"/>
-      <w:r>
-        <w:rPr>
-          <w:sz w:val="24"/>
-          <w:szCs w:val="24"/>
-        </w:rPr>
-        <w:t>Issue</w:t>
-      </w:r>
-      <w:proofErr w:type="spellEnd"/>
-      <w:r>
-        <w:rPr>
-          <w:sz w:val="24"/>
-          <w:szCs w:val="24"/>
-        </w:rPr>
-        <w:t>).</w:t>
+        <w:t>: Ya que no tenemos restricción de permisos, al ser una modificación menor, en primer lugar, el miembro que ha comprobado que falta dicha modificación debería comunicarse con el miembro del equipo encargado de realizarla por ejemplo, mediante una incidencia en Git (Issue).</w:t>
       </w:r>
     </w:p>
     <w:p>
@@ -14515,39 +13385,7 @@
           <w:szCs w:val="24"/>
         </w:rPr>
         <w:lastRenderedPageBreak/>
-        <w:t xml:space="preserve">Posteriormente, debería realizar él mismo la modificación y hacer </w:t>
-      </w:r>
-      <w:proofErr w:type="spellStart"/>
-      <w:r>
-        <w:rPr>
-          <w:sz w:val="24"/>
-          <w:szCs w:val="24"/>
-        </w:rPr>
-        <w:t>push</w:t>
-      </w:r>
-      <w:proofErr w:type="spellEnd"/>
-      <w:r>
-        <w:rPr>
-          <w:sz w:val="24"/>
-          <w:szCs w:val="24"/>
-        </w:rPr>
-        <w:t xml:space="preserve"> (en el apartado anterior se detalla el proceso) para que los cambios se apliquen en el repositorio remoto. En el apartado de gestión de incidencias detallaremos como trabajamos con las </w:t>
-      </w:r>
-      <w:proofErr w:type="spellStart"/>
-      <w:r>
-        <w:rPr>
-          <w:sz w:val="24"/>
-          <w:szCs w:val="24"/>
-        </w:rPr>
-        <w:t>Issues</w:t>
-      </w:r>
-      <w:proofErr w:type="spellEnd"/>
-      <w:r>
-        <w:rPr>
-          <w:sz w:val="24"/>
-          <w:szCs w:val="24"/>
-        </w:rPr>
-        <w:t>.</w:t>
+        <w:t>Posteriormente, debería realizar él mismo la modificación y hacer push (en el apartado anterior se detalla el proceso) para que los cambios se apliquen en el repositorio remoto. En el apartado de gestión de incidencias detallaremos como trabajamos con las Issues.</w:t>
       </w:r>
     </w:p>
     <w:p>
@@ -14625,55 +13463,7 @@
           <w:sz w:val="24"/>
           <w:szCs w:val="24"/>
         </w:rPr>
-        <w:t>En el repositorio común de integración para todos los subsistemas (</w:t>
-      </w:r>
-      <w:proofErr w:type="spellStart"/>
-      <w:r>
-        <w:rPr>
-          <w:sz w:val="24"/>
-          <w:szCs w:val="24"/>
-        </w:rPr>
-        <w:t>AgoraUS</w:t>
-      </w:r>
-      <w:proofErr w:type="spellEnd"/>
-      <w:r>
-        <w:rPr>
-          <w:sz w:val="24"/>
-          <w:szCs w:val="24"/>
-        </w:rPr>
-        <w:t xml:space="preserve">) se introducirán todos los subsistemas para realizar finalmente su integración. Si los demás grupos necesitan acceso a otros subsistemas, al tener permisos de  lectura sobre los repositorios de estos, podrán utilizarlos sin problema. Cuando se implemente la totalidad de la modificación del subsistema se debe hacer </w:t>
-      </w:r>
-      <w:proofErr w:type="spellStart"/>
-      <w:r>
-        <w:rPr>
-          <w:sz w:val="24"/>
-          <w:szCs w:val="24"/>
-        </w:rPr>
-        <w:t>push</w:t>
-      </w:r>
-      <w:proofErr w:type="spellEnd"/>
-      <w:r>
-        <w:rPr>
-          <w:sz w:val="24"/>
-          <w:szCs w:val="24"/>
-        </w:rPr>
-        <w:t xml:space="preserve"> al repositorio </w:t>
-      </w:r>
-      <w:proofErr w:type="spellStart"/>
-      <w:r>
-        <w:rPr>
-          <w:sz w:val="24"/>
-          <w:szCs w:val="24"/>
-        </w:rPr>
-        <w:t>AgoraUS</w:t>
-      </w:r>
-      <w:proofErr w:type="spellEnd"/>
-      <w:r>
-        <w:rPr>
-          <w:sz w:val="24"/>
-          <w:szCs w:val="24"/>
-        </w:rPr>
-        <w:t>. El nombre de cada repositorio será GXX donde XX es el número de grupo. En la descripción de cada repositorio podemos observar el subsistema que aloja.</w:t>
+        <w:t>En el repositorio común de integración para todos los subsistemas (AgoraUS) se introducirán todos los subsistemas para realizar finalmente su integración. Si los demás grupos necesitan acceso a otros subsistemas, al tener permisos de  lectura sobre los repositorios de estos, podrán utilizarlos sin problema. Cuando se implemente la totalidad de la modificación del subsistema se debe hacer push al repositorio AgoraUS. El nombre de cada repositorio será GXX donde XX es el número de grupo. En la descripción de cada repositorio podemos observar el subsistema que aloja.</w:t>
       </w:r>
     </w:p>
     <w:p>
@@ -14733,23 +13523,7 @@
           <w:rFonts w:asciiTheme="minorHAnsi" w:hAnsiTheme="minorHAnsi" w:cstheme="minorBidi"/>
           <w:color w:val="auto"/>
         </w:rPr>
-        <w:t xml:space="preserve">ado </w:t>
-      </w:r>
-      <w:proofErr w:type="spellStart"/>
-      <w:r>
-        <w:rPr>
-          <w:rFonts w:asciiTheme="minorHAnsi" w:hAnsiTheme="minorHAnsi" w:cstheme="minorBidi"/>
-          <w:color w:val="auto"/>
-        </w:rPr>
-        <w:t>AgoraUS</w:t>
-      </w:r>
-      <w:proofErr w:type="spellEnd"/>
-      <w:r>
-        <w:rPr>
-          <w:rFonts w:asciiTheme="minorHAnsi" w:hAnsiTheme="minorHAnsi" w:cstheme="minorBidi"/>
-          <w:color w:val="auto"/>
-        </w:rPr>
-        <w:t xml:space="preserve"> encargado de alojar</w:t>
+        <w:t>ado AgoraUS encargado de alojar</w:t>
       </w:r>
       <w:r>
         <w:rPr>
@@ -14879,17 +13653,8 @@
           <w:rFonts w:asciiTheme="minorHAnsi" w:hAnsiTheme="minorHAnsi" w:cstheme="minorBidi"/>
           <w:color w:val="auto"/>
         </w:rPr>
-        <w:t>: Un miembro del grupo es el encargado de revisar el subsistema de autenticación ya modificado y pasarlo al entorno de integración. Además le falta una última tarea para la que necesita acceder al subsistema del grupo 5. ¿A qué repositorio debe acceder para obtener el subsistema que necesita? Cómo debe actuar para realizar todo esto</w:t>
-      </w:r>
-      <w:proofErr w:type="gramStart"/>
-      <w:r>
-        <w:rPr>
-          <w:rFonts w:asciiTheme="minorHAnsi" w:hAnsiTheme="minorHAnsi" w:cstheme="minorBidi"/>
-          <w:color w:val="auto"/>
-        </w:rPr>
-        <w:t>?</w:t>
-      </w:r>
-      <w:proofErr w:type="gramEnd"/>
+        <w:t>: Un miembro del grupo es el encargado de revisar el subsistema de autenticación ya modificado y pasarlo al entorno de integración. Además le falta una última tarea para la que necesita acceder al subsistema del grupo 5. ¿A qué repositorio debe acceder para obtener el subsistema que necesita? Cómo debe actuar para realizar todo esto?</w:t>
+      </w:r>
     </w:p>
     <w:p>
       <w:pPr>
@@ -14924,46 +13689,14 @@
           <w:rFonts w:asciiTheme="minorHAnsi" w:hAnsiTheme="minorHAnsi" w:cstheme="minorBidi"/>
           <w:color w:val="548DD4" w:themeColor="text2" w:themeTint="99"/>
         </w:rPr>
-        <w:t xml:space="preserve">Para ello tendrá que clonar en su equipo el repositorio G05 (mediante </w:t>
-      </w:r>
-      <w:proofErr w:type="spellStart"/>
-      <w:r>
-        <w:rPr>
-          <w:rFonts w:asciiTheme="minorHAnsi" w:hAnsiTheme="minorHAnsi" w:cstheme="minorBidi"/>
-          <w:color w:val="548DD4" w:themeColor="text2" w:themeTint="99"/>
-        </w:rPr>
-        <w:t>git</w:t>
-      </w:r>
-      <w:proofErr w:type="spellEnd"/>
-      <w:r>
-        <w:rPr>
-          <w:rFonts w:asciiTheme="minorHAnsi" w:hAnsiTheme="minorHAnsi" w:cstheme="minorBidi"/>
-          <w:color w:val="548DD4" w:themeColor="text2" w:themeTint="99"/>
-        </w:rPr>
-        <w:t xml:space="preserve"> clone) para tener acceso a la última versión del subsistema. Posteriormente realizará la tarea correctamente gracias a la información que necesitaba. </w:t>
+        <w:t xml:space="preserve">Para ello tendrá que clonar en su equipo el repositorio G05 (mediante git clone) para tener acceso a la última versión del subsistema. Posteriormente realizará la tarea correctamente gracias a la información que necesitaba. </w:t>
       </w:r>
       <w:r>
         <w:rPr>
           <w:rFonts w:asciiTheme="minorHAnsi" w:hAnsiTheme="minorHAnsi" w:cstheme="minorBidi"/>
           <w:color w:val="auto"/>
         </w:rPr>
-        <w:t xml:space="preserve">Una vez hecho todo esto tendrá que introducir el proyecto en el repositorio de integración </w:t>
-      </w:r>
-      <w:proofErr w:type="spellStart"/>
-      <w:r>
-        <w:rPr>
-          <w:rFonts w:asciiTheme="minorHAnsi" w:hAnsiTheme="minorHAnsi" w:cstheme="minorBidi"/>
-          <w:color w:val="auto"/>
-        </w:rPr>
-        <w:t>AgoraUS</w:t>
-      </w:r>
-      <w:proofErr w:type="spellEnd"/>
-      <w:r>
-        <w:rPr>
-          <w:rFonts w:asciiTheme="minorHAnsi" w:hAnsiTheme="minorHAnsi" w:cstheme="minorBidi"/>
-          <w:color w:val="auto"/>
-        </w:rPr>
-        <w:t>.</w:t>
+        <w:t>Una vez hecho todo esto tendrá que introducir el proyecto en el repositorio de integración AgoraUS.</w:t>
       </w:r>
     </w:p>
     <w:p>
@@ -14982,183 +13715,7 @@
           <w:color w:val="548DD4" w:themeColor="text2" w:themeTint="99"/>
         </w:rPr>
         <w:lastRenderedPageBreak/>
-        <w:t xml:space="preserve">Para ello clonará el repositorio </w:t>
-      </w:r>
-      <w:proofErr w:type="spellStart"/>
-      <w:r>
-        <w:rPr>
-          <w:rFonts w:asciiTheme="minorHAnsi" w:hAnsiTheme="minorHAnsi" w:cstheme="minorBidi"/>
-          <w:color w:val="548DD4" w:themeColor="text2" w:themeTint="99"/>
-        </w:rPr>
-        <w:t>AgoraUS</w:t>
-      </w:r>
-      <w:proofErr w:type="spellEnd"/>
-      <w:r>
-        <w:rPr>
-          <w:rFonts w:asciiTheme="minorHAnsi" w:hAnsiTheme="minorHAnsi" w:cstheme="minorBidi"/>
-          <w:color w:val="548DD4" w:themeColor="text2" w:themeTint="99"/>
-        </w:rPr>
-        <w:t xml:space="preserve"> en su equipo, posteriormente incluirá el subsistema de Autenticación en la rama máster del repositorio. Cuando hayamos realizado todo esto correctamente deberá hacer </w:t>
-      </w:r>
-      <w:proofErr w:type="spellStart"/>
-      <w:r>
-        <w:rPr>
-          <w:rFonts w:asciiTheme="minorHAnsi" w:hAnsiTheme="minorHAnsi" w:cstheme="minorBidi"/>
-          <w:color w:val="548DD4" w:themeColor="text2" w:themeTint="99"/>
-        </w:rPr>
-        <w:t>commit</w:t>
-      </w:r>
-      <w:proofErr w:type="spellEnd"/>
-      <w:r>
-        <w:rPr>
-          <w:rFonts w:asciiTheme="minorHAnsi" w:hAnsiTheme="minorHAnsi" w:cstheme="minorBidi"/>
-          <w:color w:val="548DD4" w:themeColor="text2" w:themeTint="99"/>
-        </w:rPr>
-        <w:t xml:space="preserve"> (mediante </w:t>
-      </w:r>
-      <w:proofErr w:type="spellStart"/>
-      <w:r>
-        <w:rPr>
-          <w:rFonts w:asciiTheme="minorHAnsi" w:hAnsiTheme="minorHAnsi" w:cstheme="minorBidi"/>
-          <w:color w:val="548DD4" w:themeColor="text2" w:themeTint="99"/>
-        </w:rPr>
-        <w:t>git</w:t>
-      </w:r>
-      <w:proofErr w:type="spellEnd"/>
-      <w:r>
-        <w:rPr>
-          <w:rFonts w:asciiTheme="minorHAnsi" w:hAnsiTheme="minorHAnsi" w:cstheme="minorBidi"/>
-          <w:color w:val="548DD4" w:themeColor="text2" w:themeTint="99"/>
-        </w:rPr>
-        <w:t xml:space="preserve"> </w:t>
-      </w:r>
-      <w:proofErr w:type="spellStart"/>
-      <w:r>
-        <w:rPr>
-          <w:rFonts w:asciiTheme="minorHAnsi" w:hAnsiTheme="minorHAnsi" w:cstheme="minorBidi"/>
-          <w:color w:val="548DD4" w:themeColor="text2" w:themeTint="99"/>
-        </w:rPr>
-        <w:t>add</w:t>
-      </w:r>
-      <w:proofErr w:type="spellEnd"/>
-      <w:r>
-        <w:rPr>
-          <w:rFonts w:asciiTheme="minorHAnsi" w:hAnsiTheme="minorHAnsi" w:cstheme="minorBidi"/>
-          <w:color w:val="548DD4" w:themeColor="text2" w:themeTint="99"/>
-        </w:rPr>
-        <w:t xml:space="preserve"> -A y </w:t>
-      </w:r>
-      <w:proofErr w:type="spellStart"/>
-      <w:r>
-        <w:rPr>
-          <w:rFonts w:asciiTheme="minorHAnsi" w:hAnsiTheme="minorHAnsi" w:cstheme="minorBidi"/>
-          <w:color w:val="548DD4" w:themeColor="text2" w:themeTint="99"/>
-        </w:rPr>
-        <w:t>git</w:t>
-      </w:r>
-      <w:proofErr w:type="spellEnd"/>
-      <w:r>
-        <w:rPr>
-          <w:rFonts w:asciiTheme="minorHAnsi" w:hAnsiTheme="minorHAnsi" w:cstheme="minorBidi"/>
-          <w:color w:val="548DD4" w:themeColor="text2" w:themeTint="99"/>
-        </w:rPr>
-        <w:t xml:space="preserve"> </w:t>
-      </w:r>
-      <w:proofErr w:type="spellStart"/>
-      <w:r>
-        <w:rPr>
-          <w:rFonts w:asciiTheme="minorHAnsi" w:hAnsiTheme="minorHAnsi" w:cstheme="minorBidi"/>
-          <w:color w:val="548DD4" w:themeColor="text2" w:themeTint="99"/>
-        </w:rPr>
-        <w:t>commit</w:t>
-      </w:r>
-      <w:proofErr w:type="spellEnd"/>
-      <w:r>
-        <w:rPr>
-          <w:rFonts w:asciiTheme="minorHAnsi" w:hAnsiTheme="minorHAnsi" w:cstheme="minorBidi"/>
-          <w:color w:val="548DD4" w:themeColor="text2" w:themeTint="99"/>
-        </w:rPr>
-        <w:t xml:space="preserve"> -a) y posteriormente </w:t>
-      </w:r>
-      <w:proofErr w:type="spellStart"/>
-      <w:r>
-        <w:rPr>
-          <w:rFonts w:asciiTheme="minorHAnsi" w:hAnsiTheme="minorHAnsi" w:cstheme="minorBidi"/>
-          <w:color w:val="548DD4" w:themeColor="text2" w:themeTint="99"/>
-        </w:rPr>
-        <w:t>push</w:t>
-      </w:r>
-      <w:proofErr w:type="spellEnd"/>
-      <w:r>
-        <w:rPr>
-          <w:rFonts w:asciiTheme="minorHAnsi" w:hAnsiTheme="minorHAnsi" w:cstheme="minorBidi"/>
-          <w:color w:val="548DD4" w:themeColor="text2" w:themeTint="99"/>
-        </w:rPr>
-        <w:t xml:space="preserve"> (</w:t>
-      </w:r>
-      <w:proofErr w:type="spellStart"/>
-      <w:r>
-        <w:rPr>
-          <w:rFonts w:asciiTheme="minorHAnsi" w:hAnsiTheme="minorHAnsi" w:cstheme="minorBidi"/>
-          <w:color w:val="548DD4" w:themeColor="text2" w:themeTint="99"/>
-        </w:rPr>
-        <w:t>git</w:t>
-      </w:r>
-      <w:proofErr w:type="spellEnd"/>
-      <w:r>
-        <w:rPr>
-          <w:rFonts w:asciiTheme="minorHAnsi" w:hAnsiTheme="minorHAnsi" w:cstheme="minorBidi"/>
-          <w:color w:val="548DD4" w:themeColor="text2" w:themeTint="99"/>
-        </w:rPr>
-        <w:t xml:space="preserve"> </w:t>
-      </w:r>
-      <w:proofErr w:type="spellStart"/>
-      <w:r>
-        <w:rPr>
-          <w:rFonts w:asciiTheme="minorHAnsi" w:hAnsiTheme="minorHAnsi" w:cstheme="minorBidi"/>
-          <w:color w:val="548DD4" w:themeColor="text2" w:themeTint="99"/>
-        </w:rPr>
-        <w:t>push</w:t>
-      </w:r>
-      <w:proofErr w:type="spellEnd"/>
-      <w:r>
-        <w:rPr>
-          <w:rFonts w:asciiTheme="minorHAnsi" w:hAnsiTheme="minorHAnsi" w:cstheme="minorBidi"/>
-          <w:color w:val="548DD4" w:themeColor="text2" w:themeTint="99"/>
-        </w:rPr>
-        <w:t xml:space="preserve"> </w:t>
-      </w:r>
-      <w:proofErr w:type="spellStart"/>
-      <w:r>
-        <w:rPr>
-          <w:rFonts w:asciiTheme="minorHAnsi" w:hAnsiTheme="minorHAnsi" w:cstheme="minorBidi"/>
-          <w:color w:val="548DD4" w:themeColor="text2" w:themeTint="99"/>
-        </w:rPr>
-        <w:t>origin</w:t>
-      </w:r>
-      <w:proofErr w:type="spellEnd"/>
-      <w:r>
-        <w:rPr>
-          <w:rFonts w:asciiTheme="minorHAnsi" w:hAnsiTheme="minorHAnsi" w:cstheme="minorBidi"/>
-          <w:color w:val="548DD4" w:themeColor="text2" w:themeTint="99"/>
-        </w:rPr>
-        <w:t xml:space="preserve"> master) para que el subsistema quede correctamente alojado en el repositorio remoto </w:t>
-      </w:r>
-      <w:proofErr w:type="spellStart"/>
-      <w:r>
-        <w:rPr>
-          <w:rFonts w:asciiTheme="minorHAnsi" w:hAnsiTheme="minorHAnsi" w:cstheme="minorBidi"/>
-          <w:color w:val="548DD4" w:themeColor="text2" w:themeTint="99"/>
-        </w:rPr>
-        <w:t>AgoraUS</w:t>
-      </w:r>
-      <w:proofErr w:type="spellEnd"/>
-      <w:r>
-        <w:rPr>
-          <w:rFonts w:asciiTheme="minorHAnsi" w:hAnsiTheme="minorHAnsi" w:cstheme="minorBidi"/>
-          <w:color w:val="548DD4" w:themeColor="text2" w:themeTint="99"/>
-        </w:rPr>
-        <w:t>.</w:t>
+        <w:t>Para ello clonará el repositorio AgoraUS en su equipo, posteriormente incluirá el subsistema de Autenticación en la rama máster del repositorio. Cuando hayamos realizado todo esto correctamente deberá hacer commit (mediante git add -A y git commit -a) y posteriormente push (git push origin master) para que el subsistema quede correctamente alojado en el repositorio remoto AgoraUS.</w:t>
       </w:r>
     </w:p>
     <w:p>
@@ -15262,55 +13819,7 @@
           <w:sz w:val="24"/>
           <w:szCs w:val="24"/>
         </w:rPr>
-        <w:t xml:space="preserve">Utilizamos la consola y el sistema de resolución de conflictos de </w:t>
-      </w:r>
-      <w:proofErr w:type="spellStart"/>
-      <w:r>
-        <w:rPr>
-          <w:sz w:val="24"/>
-          <w:szCs w:val="24"/>
-        </w:rPr>
-        <w:t>Git</w:t>
-      </w:r>
-      <w:proofErr w:type="spellEnd"/>
-      <w:r>
-        <w:rPr>
-          <w:sz w:val="24"/>
-          <w:szCs w:val="24"/>
-        </w:rPr>
-        <w:t xml:space="preserve">. Este sistema impide un </w:t>
-      </w:r>
-      <w:proofErr w:type="spellStart"/>
-      <w:r>
-        <w:rPr>
-          <w:sz w:val="24"/>
-          <w:szCs w:val="24"/>
-        </w:rPr>
-        <w:t>commit</w:t>
-      </w:r>
-      <w:proofErr w:type="spellEnd"/>
-      <w:r>
-        <w:rPr>
-          <w:sz w:val="24"/>
-          <w:szCs w:val="24"/>
-        </w:rPr>
-        <w:t xml:space="preserve"> o un </w:t>
-      </w:r>
-      <w:proofErr w:type="spellStart"/>
-      <w:r>
-        <w:rPr>
-          <w:sz w:val="24"/>
-          <w:szCs w:val="24"/>
-        </w:rPr>
-        <w:t>push</w:t>
-      </w:r>
-      <w:proofErr w:type="spellEnd"/>
-      <w:r>
-        <w:rPr>
-          <w:sz w:val="24"/>
-          <w:szCs w:val="24"/>
-        </w:rPr>
-        <w:t xml:space="preserve"> en el caso de que haya conflicto además de mostrar un aviso. Para resolver el conflicto, la persona que intentó la operación debe editar manualmente los archivos para quedarnos con el contenido adecuado. Una vez hecho esto, se realiza la operación de nuevo pero sin conflicto.</w:t>
+        <w:t>Utilizamos la consola y el sistema de resolución de conflictos de Git. Este sistema impide un commit o un push en el caso de que haya conflicto además de mostrar un aviso. Para resolver el conflicto, la persona que intentó la operación debe editar manualmente los archivos para quedarnos con el contenido adecuado. Una vez hecho esto, se realiza la operación de nuevo pero sin conflicto.</w:t>
       </w:r>
     </w:p>
     <w:p>
@@ -15631,17 +14140,7 @@
           <w:sz w:val="24"/>
           <w:szCs w:val="24"/>
         </w:rPr>
-        <w:t>Ejercicio</w:t>
-      </w:r>
-      <w:proofErr w:type="gramStart"/>
-      <w:r>
-        <w:rPr>
-          <w:b/>
-          <w:color w:val="548DD4" w:themeColor="text2" w:themeTint="99"/>
-          <w:sz w:val="24"/>
-          <w:szCs w:val="24"/>
-        </w:rPr>
-        <w:t xml:space="preserve">: </w:t>
+        <w:t xml:space="preserve">Ejercicio: </w:t>
       </w:r>
       <w:r>
         <w:rPr>
@@ -15659,57 +14158,7 @@
           <w:sz w:val="24"/>
           <w:szCs w:val="24"/>
         </w:rPr>
-        <w:t>/</w:t>
-      </w:r>
-      <w:proofErr w:type="gramEnd"/>
-      <w:r>
-        <w:rPr>
-          <w:b/>
-          <w:color w:val="FF0000"/>
-          <w:sz w:val="24"/>
-          <w:szCs w:val="24"/>
-        </w:rPr>
-        <w:t xml:space="preserve">/Poner </w:t>
-      </w:r>
-      <w:proofErr w:type="spellStart"/>
-      <w:r>
-        <w:rPr>
-          <w:b/>
-          <w:color w:val="FF0000"/>
-          <w:sz w:val="24"/>
-          <w:szCs w:val="24"/>
-        </w:rPr>
-        <w:t>slack</w:t>
-      </w:r>
-      <w:proofErr w:type="spellEnd"/>
-      <w:r>
-        <w:rPr>
-          <w:b/>
-          <w:color w:val="FF0000"/>
-          <w:sz w:val="24"/>
-          <w:szCs w:val="24"/>
-        </w:rPr>
-        <w:t xml:space="preserve"> en la </w:t>
-      </w:r>
-      <w:proofErr w:type="spellStart"/>
-      <w:r>
-        <w:rPr>
-          <w:b/>
-          <w:color w:val="FF0000"/>
-          <w:sz w:val="24"/>
-          <w:szCs w:val="24"/>
-        </w:rPr>
-        <w:t>solucion</w:t>
-      </w:r>
-      <w:proofErr w:type="spellEnd"/>
-      <w:r>
-        <w:rPr>
-          <w:b/>
-          <w:color w:val="FF0000"/>
-          <w:sz w:val="24"/>
-          <w:szCs w:val="24"/>
-        </w:rPr>
-        <w:t>?</w:t>
+        <w:t>//Poner slack en la solucion?</w:t>
       </w:r>
     </w:p>
     <w:p>
@@ -15742,25 +14191,7 @@
           <w:sz w:val="24"/>
           <w:szCs w:val="24"/>
         </w:rPr>
-        <w:t xml:space="preserve">: Un miembro del grupo, revisando el proyecto, se da cuenta de que la realización del </w:t>
-      </w:r>
-      <w:proofErr w:type="spellStart"/>
-      <w:r>
-        <w:rPr>
-          <w:color w:val="548DD4" w:themeColor="text2" w:themeTint="99"/>
-          <w:sz w:val="24"/>
-          <w:szCs w:val="24"/>
-        </w:rPr>
-        <w:t>captcha</w:t>
-      </w:r>
-      <w:proofErr w:type="spellEnd"/>
-      <w:r>
-        <w:rPr>
-          <w:color w:val="548DD4" w:themeColor="text2" w:themeTint="99"/>
-          <w:sz w:val="24"/>
-          <w:szCs w:val="24"/>
-        </w:rPr>
-        <w:t xml:space="preserve"> estaría mejor de otra forma. Además ha encontrado algunos errores en ciertas partes del proyecto. ¿Cómo debería actuar?</w:t>
+        <w:t>: Un miembro del grupo, revisando el proyecto, se da cuenta de que la realización del captcha estaría mejor de otra forma. Además ha encontrado algunos errores en ciertas partes del proyecto. ¿Cómo debería actuar?</w:t>
       </w:r>
     </w:p>
     <w:p>
@@ -15812,18 +14243,8 @@
           <w:sz w:val="24"/>
           <w:szCs w:val="24"/>
         </w:rPr>
-        <w:t xml:space="preserve">s compañeros para debatir el </w:t>
-      </w:r>
-      <w:proofErr w:type="spellStart"/>
-      <w:r>
-        <w:rPr>
-          <w:color w:val="548DD4" w:themeColor="text2" w:themeTint="99"/>
-          <w:sz w:val="24"/>
-          <w:szCs w:val="24"/>
-        </w:rPr>
-        <w:t>po</w:t>
-      </w:r>
-      <w:proofErr w:type="spellEnd"/>
+        <w:t>s compañeros para debatir el po</w:t>
+      </w:r>
       <w:r>
         <w:rPr>
           <w:color w:val="548DD4" w:themeColor="text2" w:themeTint="99"/>
@@ -15909,25 +14330,7 @@
           <w:sz w:val="24"/>
           <w:szCs w:val="24"/>
         </w:rPr>
-        <w:t xml:space="preserve">Los comandos de </w:t>
-      </w:r>
-      <w:proofErr w:type="spellStart"/>
-      <w:r>
-        <w:rPr>
-          <w:color w:val="548DD4" w:themeColor="text2" w:themeTint="99"/>
-          <w:sz w:val="24"/>
-          <w:szCs w:val="24"/>
-        </w:rPr>
-        <w:t>Git</w:t>
-      </w:r>
-      <w:proofErr w:type="spellEnd"/>
-      <w:r>
-        <w:rPr>
-          <w:color w:val="548DD4" w:themeColor="text2" w:themeTint="99"/>
-          <w:sz w:val="24"/>
-          <w:szCs w:val="24"/>
-        </w:rPr>
-        <w:t xml:space="preserve"> que utilizaremos serán los siguientes:</w:t>
+        <w:t>Los comandos de Git que utilizaremos serán los siguientes:</w:t>
       </w:r>
     </w:p>
     <w:p>
@@ -15961,7 +14364,6 @@
           <w:szCs w:val="24"/>
         </w:rPr>
       </w:pPr>
-      <w:proofErr w:type="spellStart"/>
       <w:r>
         <w:rPr>
           <w:b/>
@@ -15969,17 +14371,7 @@
           <w:sz w:val="24"/>
           <w:szCs w:val="24"/>
         </w:rPr>
-        <w:t>git</w:t>
-      </w:r>
-      <w:proofErr w:type="spellEnd"/>
-      <w:r>
-        <w:rPr>
-          <w:b/>
-          <w:color w:val="548DD4" w:themeColor="text2" w:themeTint="99"/>
-          <w:sz w:val="24"/>
-          <w:szCs w:val="24"/>
-        </w:rPr>
-        <w:t xml:space="preserve"> clone https://github.com/AgoraUS1516/G03.git (en el caso de nuestro repositorio):</w:t>
+        <w:t>git clone https://github.com/AgoraUS1516/G03.git (en el caso de nuestro repositorio):</w:t>
       </w:r>
       <w:r>
         <w:rPr>
@@ -16023,7 +14415,6 @@
           <w:szCs w:val="24"/>
         </w:rPr>
       </w:pPr>
-      <w:proofErr w:type="spellStart"/>
       <w:r>
         <w:rPr>
           <w:b/>
@@ -16031,63 +14422,15 @@
           <w:sz w:val="24"/>
           <w:szCs w:val="24"/>
         </w:rPr>
-        <w:t>git</w:t>
-      </w:r>
-      <w:proofErr w:type="spellEnd"/>
-      <w:r>
-        <w:rPr>
-          <w:b/>
-          <w:color w:val="548DD4" w:themeColor="text2" w:themeTint="99"/>
-          <w:sz w:val="24"/>
-          <w:szCs w:val="24"/>
-        </w:rPr>
-        <w:t xml:space="preserve"> </w:t>
-      </w:r>
-      <w:proofErr w:type="spellStart"/>
-      <w:r>
-        <w:rPr>
-          <w:b/>
-          <w:color w:val="548DD4" w:themeColor="text2" w:themeTint="99"/>
-          <w:sz w:val="24"/>
-          <w:szCs w:val="24"/>
-        </w:rPr>
-        <w:t>add</w:t>
-      </w:r>
-      <w:proofErr w:type="spellEnd"/>
-      <w:r>
-        <w:rPr>
-          <w:b/>
-          <w:color w:val="548DD4" w:themeColor="text2" w:themeTint="99"/>
-          <w:sz w:val="24"/>
-          <w:szCs w:val="24"/>
-        </w:rPr>
-        <w:t xml:space="preserve"> -A:</w:t>
-      </w:r>
-      <w:r>
-        <w:rPr>
-          <w:color w:val="548DD4" w:themeColor="text2" w:themeTint="99"/>
-          <w:sz w:val="24"/>
-          <w:szCs w:val="24"/>
-        </w:rPr>
-        <w:t xml:space="preserve"> para añadir todos los nuevos cambios a la lista de </w:t>
-      </w:r>
-      <w:proofErr w:type="spellStart"/>
-      <w:r>
-        <w:rPr>
-          <w:color w:val="548DD4" w:themeColor="text2" w:themeTint="99"/>
-          <w:sz w:val="24"/>
-          <w:szCs w:val="24"/>
-        </w:rPr>
-        <w:t>commit</w:t>
-      </w:r>
-      <w:proofErr w:type="spellEnd"/>
-      <w:r>
-        <w:rPr>
-          <w:color w:val="548DD4" w:themeColor="text2" w:themeTint="99"/>
-          <w:sz w:val="24"/>
-          <w:szCs w:val="24"/>
-        </w:rPr>
-        <w:t>.</w:t>
+        <w:t>git add -A:</w:t>
+      </w:r>
+      <w:r>
+        <w:rPr>
+          <w:color w:val="548DD4" w:themeColor="text2" w:themeTint="99"/>
+          <w:sz w:val="24"/>
+          <w:szCs w:val="24"/>
+        </w:rPr>
+        <w:t xml:space="preserve"> para añadir todos los nuevos cambios a la lista de commit.</w:t>
       </w:r>
     </w:p>
     <w:p>
@@ -16123,7 +14466,6 @@
           <w:szCs w:val="24"/>
         </w:rPr>
       </w:pPr>
-      <w:proofErr w:type="spellStart"/>
       <w:r>
         <w:rPr>
           <w:b/>
@@ -16131,37 +14473,7 @@
           <w:sz w:val="24"/>
           <w:szCs w:val="24"/>
         </w:rPr>
-        <w:t>git</w:t>
-      </w:r>
-      <w:proofErr w:type="spellEnd"/>
-      <w:r>
-        <w:rPr>
-          <w:b/>
-          <w:color w:val="548DD4" w:themeColor="text2" w:themeTint="99"/>
-          <w:sz w:val="24"/>
-          <w:szCs w:val="24"/>
-        </w:rPr>
-        <w:t xml:space="preserve"> </w:t>
-      </w:r>
-      <w:proofErr w:type="spellStart"/>
-      <w:r>
-        <w:rPr>
-          <w:b/>
-          <w:color w:val="548DD4" w:themeColor="text2" w:themeTint="99"/>
-          <w:sz w:val="24"/>
-          <w:szCs w:val="24"/>
-        </w:rPr>
-        <w:t>commit</w:t>
-      </w:r>
-      <w:proofErr w:type="spellEnd"/>
-      <w:r>
-        <w:rPr>
-          <w:b/>
-          <w:color w:val="548DD4" w:themeColor="text2" w:themeTint="99"/>
-          <w:sz w:val="24"/>
-          <w:szCs w:val="24"/>
-        </w:rPr>
-        <w:t xml:space="preserve"> -a:</w:t>
+        <w:t>git commit -a:</w:t>
       </w:r>
       <w:r>
         <w:rPr>
@@ -16205,7 +14517,6 @@
           <w:szCs w:val="24"/>
         </w:rPr>
       </w:pPr>
-      <w:proofErr w:type="spellStart"/>
       <w:r>
         <w:rPr>
           <w:b/>
@@ -16213,9 +14524,8 @@
           <w:sz w:val="24"/>
           <w:szCs w:val="24"/>
         </w:rPr>
-        <w:t>git</w:t>
-      </w:r>
-      <w:proofErr w:type="spellEnd"/>
+        <w:t xml:space="preserve">git push origin </w:t>
+      </w:r>
       <w:r>
         <w:rPr>
           <w:b/>
@@ -16223,59 +14533,8 @@
           <w:sz w:val="24"/>
           <w:szCs w:val="24"/>
         </w:rPr>
-        <w:t xml:space="preserve"> </w:t>
-      </w:r>
-      <w:proofErr w:type="spellStart"/>
-      <w:r>
-        <w:rPr>
-          <w:b/>
-          <w:color w:val="548DD4" w:themeColor="text2" w:themeTint="99"/>
-          <w:sz w:val="24"/>
-          <w:szCs w:val="24"/>
-        </w:rPr>
-        <w:t>push</w:t>
-      </w:r>
-      <w:proofErr w:type="spellEnd"/>
-      <w:r>
-        <w:rPr>
-          <w:b/>
-          <w:color w:val="548DD4" w:themeColor="text2" w:themeTint="99"/>
-          <w:sz w:val="24"/>
-          <w:szCs w:val="24"/>
-        </w:rPr>
-        <w:t xml:space="preserve"> </w:t>
-      </w:r>
-      <w:proofErr w:type="spellStart"/>
-      <w:r>
-        <w:rPr>
-          <w:b/>
-          <w:color w:val="548DD4" w:themeColor="text2" w:themeTint="99"/>
-          <w:sz w:val="24"/>
-          <w:szCs w:val="24"/>
-        </w:rPr>
-        <w:t>origin</w:t>
-      </w:r>
-      <w:proofErr w:type="spellEnd"/>
-      <w:r>
-        <w:rPr>
-          <w:b/>
-          <w:color w:val="548DD4" w:themeColor="text2" w:themeTint="99"/>
-          <w:sz w:val="24"/>
-          <w:szCs w:val="24"/>
-        </w:rPr>
-        <w:t xml:space="preserve"> </w:t>
-      </w:r>
-      <w:proofErr w:type="spellStart"/>
-      <w:r>
-        <w:rPr>
-          <w:b/>
-          <w:color w:val="548DD4" w:themeColor="text2" w:themeTint="99"/>
-          <w:sz w:val="24"/>
-          <w:szCs w:val="24"/>
-        </w:rPr>
         <w:t>nombreDeLaRama</w:t>
       </w:r>
-      <w:proofErr w:type="spellEnd"/>
       <w:r>
         <w:rPr>
           <w:color w:val="548DD4" w:themeColor="text2" w:themeTint="99"/>
@@ -16342,7 +14601,6 @@
           <w:szCs w:val="24"/>
         </w:rPr>
       </w:pPr>
-      <w:proofErr w:type="spellStart"/>
       <w:r>
         <w:rPr>
           <w:b/>
@@ -16350,37 +14608,7 @@
           <w:sz w:val="24"/>
           <w:szCs w:val="24"/>
         </w:rPr>
-        <w:t>git</w:t>
-      </w:r>
-      <w:proofErr w:type="spellEnd"/>
-      <w:r>
-        <w:rPr>
-          <w:b/>
-          <w:color w:val="548DD4" w:themeColor="text2" w:themeTint="99"/>
-          <w:sz w:val="24"/>
-          <w:szCs w:val="24"/>
-        </w:rPr>
-        <w:t xml:space="preserve"> </w:t>
-      </w:r>
-      <w:proofErr w:type="spellStart"/>
-      <w:r>
-        <w:rPr>
-          <w:b/>
-          <w:color w:val="548DD4" w:themeColor="text2" w:themeTint="99"/>
-          <w:sz w:val="24"/>
-          <w:szCs w:val="24"/>
-        </w:rPr>
-        <w:t>pull</w:t>
-      </w:r>
-      <w:proofErr w:type="spellEnd"/>
-      <w:r>
-        <w:rPr>
-          <w:b/>
-          <w:color w:val="548DD4" w:themeColor="text2" w:themeTint="99"/>
-          <w:sz w:val="24"/>
-          <w:szCs w:val="24"/>
-        </w:rPr>
-        <w:t>:</w:t>
+        <w:t>git pull:</w:t>
       </w:r>
       <w:r>
         <w:rPr>
@@ -16424,7 +14652,6 @@
           <w:szCs w:val="24"/>
         </w:rPr>
       </w:pPr>
-      <w:proofErr w:type="spellStart"/>
       <w:r>
         <w:rPr>
           <w:b/>
@@ -16432,57 +14659,7 @@
           <w:sz w:val="24"/>
           <w:szCs w:val="24"/>
         </w:rPr>
-        <w:t>git</w:t>
-      </w:r>
-      <w:proofErr w:type="spellEnd"/>
-      <w:r>
-        <w:rPr>
-          <w:b/>
-          <w:color w:val="548DD4" w:themeColor="text2" w:themeTint="99"/>
-          <w:sz w:val="24"/>
-          <w:szCs w:val="24"/>
-        </w:rPr>
-        <w:t xml:space="preserve"> </w:t>
-      </w:r>
-      <w:proofErr w:type="spellStart"/>
-      <w:r>
-        <w:rPr>
-          <w:b/>
-          <w:color w:val="548DD4" w:themeColor="text2" w:themeTint="99"/>
-          <w:sz w:val="24"/>
-          <w:szCs w:val="24"/>
-        </w:rPr>
-        <w:t>branch</w:t>
-      </w:r>
-      <w:proofErr w:type="spellEnd"/>
-      <w:r>
-        <w:rPr>
-          <w:b/>
-          <w:color w:val="548DD4" w:themeColor="text2" w:themeTint="99"/>
-          <w:sz w:val="24"/>
-          <w:szCs w:val="24"/>
-        </w:rPr>
-        <w:t xml:space="preserve"> </w:t>
-      </w:r>
-      <w:proofErr w:type="spellStart"/>
-      <w:r>
-        <w:rPr>
-          <w:b/>
-          <w:color w:val="548DD4" w:themeColor="text2" w:themeTint="99"/>
-          <w:sz w:val="24"/>
-          <w:szCs w:val="24"/>
-        </w:rPr>
-        <w:t>nombreDeLaRama</w:t>
-      </w:r>
-      <w:proofErr w:type="spellEnd"/>
-      <w:r>
-        <w:rPr>
-          <w:b/>
-          <w:color w:val="548DD4" w:themeColor="text2" w:themeTint="99"/>
-          <w:sz w:val="24"/>
-          <w:szCs w:val="24"/>
-        </w:rPr>
-        <w:t>:</w:t>
+        <w:t>git branch nombreDeLaRama:</w:t>
       </w:r>
       <w:r>
         <w:rPr>
@@ -16534,7 +14711,6 @@
           <w:szCs w:val="24"/>
         </w:rPr>
       </w:pPr>
-      <w:proofErr w:type="spellStart"/>
       <w:r>
         <w:rPr>
           <w:b/>
@@ -16542,57 +14718,7 @@
           <w:sz w:val="24"/>
           <w:szCs w:val="24"/>
         </w:rPr>
-        <w:t>git</w:t>
-      </w:r>
-      <w:proofErr w:type="spellEnd"/>
-      <w:r>
-        <w:rPr>
-          <w:b/>
-          <w:color w:val="548DD4" w:themeColor="text2" w:themeTint="99"/>
-          <w:sz w:val="24"/>
-          <w:szCs w:val="24"/>
-        </w:rPr>
-        <w:t xml:space="preserve"> </w:t>
-      </w:r>
-      <w:proofErr w:type="spellStart"/>
-      <w:r>
-        <w:rPr>
-          <w:b/>
-          <w:color w:val="548DD4" w:themeColor="text2" w:themeTint="99"/>
-          <w:sz w:val="24"/>
-          <w:szCs w:val="24"/>
-        </w:rPr>
-        <w:t>merge</w:t>
-      </w:r>
-      <w:proofErr w:type="spellEnd"/>
-      <w:r>
-        <w:rPr>
-          <w:b/>
-          <w:color w:val="548DD4" w:themeColor="text2" w:themeTint="99"/>
-          <w:sz w:val="24"/>
-          <w:szCs w:val="24"/>
-        </w:rPr>
-        <w:t xml:space="preserve"> </w:t>
-      </w:r>
-      <w:proofErr w:type="spellStart"/>
-      <w:r>
-        <w:rPr>
-          <w:b/>
-          <w:color w:val="548DD4" w:themeColor="text2" w:themeTint="99"/>
-          <w:sz w:val="24"/>
-          <w:szCs w:val="24"/>
-        </w:rPr>
-        <w:t>nombreDeLaRama</w:t>
-      </w:r>
-      <w:proofErr w:type="spellEnd"/>
-      <w:r>
-        <w:rPr>
-          <w:b/>
-          <w:color w:val="548DD4" w:themeColor="text2" w:themeTint="99"/>
-          <w:sz w:val="24"/>
-          <w:szCs w:val="24"/>
-        </w:rPr>
-        <w:t>:</w:t>
+        <w:t>git merge nombreDeLaRama:</w:t>
       </w:r>
       <w:r>
         <w:rPr>
@@ -16636,7 +14762,6 @@
           <w:szCs w:val="24"/>
         </w:rPr>
       </w:pPr>
-      <w:proofErr w:type="spellStart"/>
       <w:r>
         <w:rPr>
           <w:b/>
@@ -16644,37 +14769,7 @@
           <w:sz w:val="24"/>
           <w:szCs w:val="24"/>
         </w:rPr>
-        <w:t>git</w:t>
-      </w:r>
-      <w:proofErr w:type="spellEnd"/>
-      <w:r>
-        <w:rPr>
-          <w:b/>
-          <w:color w:val="548DD4" w:themeColor="text2" w:themeTint="99"/>
-          <w:sz w:val="24"/>
-          <w:szCs w:val="24"/>
-        </w:rPr>
-        <w:t xml:space="preserve"> </w:t>
-      </w:r>
-      <w:proofErr w:type="spellStart"/>
-      <w:r>
-        <w:rPr>
-          <w:b/>
-          <w:color w:val="548DD4" w:themeColor="text2" w:themeTint="99"/>
-          <w:sz w:val="24"/>
-          <w:szCs w:val="24"/>
-        </w:rPr>
-        <w:t>branch</w:t>
-      </w:r>
-      <w:proofErr w:type="spellEnd"/>
-      <w:r>
-        <w:rPr>
-          <w:b/>
-          <w:color w:val="548DD4" w:themeColor="text2" w:themeTint="99"/>
-          <w:sz w:val="24"/>
-          <w:szCs w:val="24"/>
-        </w:rPr>
-        <w:t>:</w:t>
+        <w:t>git branch:</w:t>
       </w:r>
       <w:r>
         <w:rPr>
@@ -16718,7 +14813,6 @@
           <w:szCs w:val="24"/>
         </w:rPr>
       </w:pPr>
-      <w:proofErr w:type="spellStart"/>
       <w:r>
         <w:rPr>
           <w:b/>
@@ -16726,57 +14820,7 @@
           <w:sz w:val="24"/>
           <w:szCs w:val="24"/>
         </w:rPr>
-        <w:t>git</w:t>
-      </w:r>
-      <w:proofErr w:type="spellEnd"/>
-      <w:r>
-        <w:rPr>
-          <w:b/>
-          <w:color w:val="548DD4" w:themeColor="text2" w:themeTint="99"/>
-          <w:sz w:val="24"/>
-          <w:szCs w:val="24"/>
-        </w:rPr>
-        <w:t xml:space="preserve"> </w:t>
-      </w:r>
-      <w:proofErr w:type="spellStart"/>
-      <w:r>
-        <w:rPr>
-          <w:b/>
-          <w:color w:val="548DD4" w:themeColor="text2" w:themeTint="99"/>
-          <w:sz w:val="24"/>
-          <w:szCs w:val="24"/>
-        </w:rPr>
-        <w:t>checkout</w:t>
-      </w:r>
-      <w:proofErr w:type="spellEnd"/>
-      <w:r>
-        <w:rPr>
-          <w:b/>
-          <w:color w:val="548DD4" w:themeColor="text2" w:themeTint="99"/>
-          <w:sz w:val="24"/>
-          <w:szCs w:val="24"/>
-        </w:rPr>
-        <w:t xml:space="preserve"> </w:t>
-      </w:r>
-      <w:proofErr w:type="spellStart"/>
-      <w:r>
-        <w:rPr>
-          <w:b/>
-          <w:color w:val="548DD4" w:themeColor="text2" w:themeTint="99"/>
-          <w:sz w:val="24"/>
-          <w:szCs w:val="24"/>
-        </w:rPr>
-        <w:t>nombreDeLaRama</w:t>
-      </w:r>
-      <w:proofErr w:type="spellEnd"/>
-      <w:r>
-        <w:rPr>
-          <w:b/>
-          <w:color w:val="548DD4" w:themeColor="text2" w:themeTint="99"/>
-          <w:sz w:val="24"/>
-          <w:szCs w:val="24"/>
-        </w:rPr>
-        <w:t>:</w:t>
+        <w:t>git checkout nombreDeLaRama:</w:t>
       </w:r>
       <w:r>
         <w:rPr>
@@ -16820,7 +14864,6 @@
           <w:szCs w:val="24"/>
         </w:rPr>
       </w:pPr>
-      <w:proofErr w:type="spellStart"/>
       <w:r>
         <w:rPr>
           <w:b/>
@@ -16828,57 +14871,7 @@
           <w:sz w:val="24"/>
           <w:szCs w:val="24"/>
         </w:rPr>
-        <w:t>git</w:t>
-      </w:r>
-      <w:proofErr w:type="spellEnd"/>
-      <w:r>
-        <w:rPr>
-          <w:b/>
-          <w:color w:val="548DD4" w:themeColor="text2" w:themeTint="99"/>
-          <w:sz w:val="24"/>
-          <w:szCs w:val="24"/>
-        </w:rPr>
-        <w:t xml:space="preserve"> </w:t>
-      </w:r>
-      <w:proofErr w:type="spellStart"/>
-      <w:r>
-        <w:rPr>
-          <w:b/>
-          <w:color w:val="548DD4" w:themeColor="text2" w:themeTint="99"/>
-          <w:sz w:val="24"/>
-          <w:szCs w:val="24"/>
-        </w:rPr>
-        <w:t>branch</w:t>
-      </w:r>
-      <w:proofErr w:type="spellEnd"/>
-      <w:r>
-        <w:rPr>
-          <w:b/>
-          <w:color w:val="548DD4" w:themeColor="text2" w:themeTint="99"/>
-          <w:sz w:val="24"/>
-          <w:szCs w:val="24"/>
-        </w:rPr>
-        <w:t xml:space="preserve"> -D </w:t>
-      </w:r>
-      <w:proofErr w:type="spellStart"/>
-      <w:r>
-        <w:rPr>
-          <w:b/>
-          <w:color w:val="548DD4" w:themeColor="text2" w:themeTint="99"/>
-          <w:sz w:val="24"/>
-          <w:szCs w:val="24"/>
-        </w:rPr>
-        <w:t>nombreDeLaRama</w:t>
-      </w:r>
-      <w:proofErr w:type="spellEnd"/>
-      <w:r>
-        <w:rPr>
-          <w:b/>
-          <w:color w:val="548DD4" w:themeColor="text2" w:themeTint="99"/>
-          <w:sz w:val="24"/>
-          <w:szCs w:val="24"/>
-        </w:rPr>
-        <w:t>:</w:t>
+        <w:t>git branch -D nombreDeLaRama:</w:t>
       </w:r>
       <w:r>
         <w:rPr>
@@ -16996,25 +14989,14 @@
           <w:sz w:val="24"/>
           <w:szCs w:val="24"/>
         </w:rPr>
-        <w:t xml:space="preserve">//En este apartado no entiendo bien que debo </w:t>
-      </w:r>
-      <w:proofErr w:type="gramStart"/>
-      <w:r>
+        <w:t>//En este apartado no entiendo bien que debo incluir :S</w:t>
+      </w:r>
+    </w:p>
+    <w:p>
+      <w:pPr>
         <w:rPr>
           <w:b/>
           <w:color w:val="FF0000"/>
-          <w:sz w:val="24"/>
-          <w:szCs w:val="24"/>
-        </w:rPr>
-        <w:t>incluir :S</w:t>
-      </w:r>
-      <w:proofErr w:type="gramEnd"/>
-    </w:p>
-    <w:p>
-      <w:pPr>
-        <w:rPr>
-          <w:b/>
-          <w:color w:val="FF0000"/>
         </w:rPr>
       </w:pPr>
     </w:p>
@@ -17024,22 +15006,9 @@
       </w:pPr>
       <w:bookmarkStart w:id="55" w:name="_Toc442621958"/>
       <w:r>
-        <w:t xml:space="preserve">5.9 </w:t>
-      </w:r>
-      <w:proofErr w:type="spellStart"/>
-      <w:r>
-        <w:t>Usage</w:t>
-      </w:r>
-      <w:proofErr w:type="spellEnd"/>
-      <w:r>
-        <w:t xml:space="preserve"> </w:t>
-      </w:r>
-      <w:proofErr w:type="spellStart"/>
-      <w:r>
-        <w:t>model</w:t>
+        <w:t>5.9 Usage model</w:t>
       </w:r>
       <w:bookmarkEnd w:id="55"/>
-      <w:proofErr w:type="spellEnd"/>
     </w:p>
     <w:p>
       <w:pPr>
@@ -17743,27 +15712,7 @@
           <w:sz w:val="24"/>
           <w:szCs w:val="24"/>
         </w:rPr>
-        <w:t xml:space="preserve">Monitorización </w:t>
-      </w:r>
-      <w:proofErr w:type="gramStart"/>
-      <w:r>
-        <w:rPr>
-          <w:rFonts w:ascii="Calibri" w:hAnsi="Calibri" w:cs="Calibri"/>
-          <w:color w:val="548DD4" w:themeColor="text2" w:themeTint="99"/>
-          <w:sz w:val="24"/>
-          <w:szCs w:val="24"/>
-        </w:rPr>
-        <w:t>continua</w:t>
-      </w:r>
-      <w:proofErr w:type="gramEnd"/>
-      <w:r>
-        <w:rPr>
-          <w:rFonts w:ascii="Calibri" w:hAnsi="Calibri" w:cs="Calibri"/>
-          <w:color w:val="548DD4" w:themeColor="text2" w:themeTint="99"/>
-          <w:sz w:val="24"/>
-          <w:szCs w:val="24"/>
-        </w:rPr>
-        <w:t xml:space="preserve"> de las métricas de calidad del proyecto.</w:t>
+        <w:t>Monitorización continua de las métricas de calidad del proyecto.</w:t>
       </w:r>
     </w:p>
     <w:p>
@@ -18054,19 +16003,8 @@
           <w:sz w:val="24"/>
           <w:szCs w:val="24"/>
         </w:rPr>
-        <w:t>Se trata de un instrumento de carácter open-</w:t>
-      </w:r>
-      <w:proofErr w:type="spellStart"/>
-      <w:r>
-        <w:rPr>
-          <w:rFonts w:ascii="Calibri" w:hAnsi="Calibri" w:cs="Calibri"/>
-          <w:color w:val="548DD4" w:themeColor="text2" w:themeTint="99"/>
-          <w:sz w:val="24"/>
-          <w:szCs w:val="24"/>
-        </w:rPr>
-        <w:t>source</w:t>
-      </w:r>
-      <w:proofErr w:type="spellEnd"/>
+        <w:t>Se trata de un instrumento de carácter open-source</w:t>
+      </w:r>
       <w:r>
         <w:rPr>
           <w:rFonts w:cs="Arial"/>
@@ -18189,27 +16127,7 @@
           <w:sz w:val="24"/>
           <w:szCs w:val="24"/>
         </w:rPr>
-        <w:t xml:space="preserve">Es imprescindible tener un repositorio de control de versiones, como por ejemplo </w:t>
-      </w:r>
-      <w:proofErr w:type="spellStart"/>
-      <w:r>
-        <w:rPr>
-          <w:rFonts w:cs="Calibri"/>
-          <w:color w:val="548DD4" w:themeColor="text2" w:themeTint="99"/>
-          <w:sz w:val="24"/>
-          <w:szCs w:val="24"/>
-        </w:rPr>
-        <w:t>Git</w:t>
-      </w:r>
-      <w:proofErr w:type="spellEnd"/>
-      <w:r>
-        <w:rPr>
-          <w:rFonts w:cs="Calibri"/>
-          <w:color w:val="548DD4" w:themeColor="text2" w:themeTint="99"/>
-          <w:sz w:val="24"/>
-          <w:szCs w:val="24"/>
-        </w:rPr>
-        <w:t>, donde almacenamos todo el código necesario para realizar la construcción de éste, sacando así partido y provecho a la herramienta ya que es capaz de monitorizar el control de versiones y actuar ante cualquier cambio.</w:t>
+        <w:t>Es imprescindible tener un repositorio de control de versiones, como por ejemplo Git, donde almacenamos todo el código necesario para realizar la construcción de éste, sacando así partido y provecho a la herramienta ya que es capaz de monitorizar el control de versiones y actuar ante cualquier cambio.</w:t>
       </w:r>
     </w:p>
     <w:p>
@@ -18707,33 +16625,8 @@
           <w:sz w:val="24"/>
           <w:szCs w:val="24"/>
         </w:rPr>
-        <w:t xml:space="preserve"> los grupos para ver cómo va el desarrollo del proyecto y para generar incidencias. De esta forma establecimos varios canales de comunicación. En primer lugar tenemos un representante de cada grupo y todos los representantes están en un grupo de WhatsApp para comunicar todo lo que sea necesario. Por otro lado utilizamos también para la gestión de incidencias los </w:t>
-      </w:r>
-      <w:proofErr w:type="spellStart"/>
-      <w:r>
-        <w:rPr>
-          <w:sz w:val="24"/>
-          <w:szCs w:val="24"/>
-        </w:rPr>
-        <w:t>issues</w:t>
-      </w:r>
-      <w:proofErr w:type="spellEnd"/>
-      <w:r>
-        <w:rPr>
-          <w:sz w:val="24"/>
-          <w:szCs w:val="24"/>
-        </w:rPr>
-        <w:t xml:space="preserve"> de </w:t>
-      </w:r>
-      <w:proofErr w:type="spellStart"/>
-      <w:r>
-        <w:rPr>
-          <w:sz w:val="24"/>
-          <w:szCs w:val="24"/>
-        </w:rPr>
-        <w:t>Git</w:t>
-      </w:r>
-      <w:proofErr w:type="spellEnd"/>
+        <w:t xml:space="preserve"> los grupos para ver cómo va el desarrollo del proyecto y para generar incidencias. De esta forma establecimos varios canales de comunicación. En primer lugar tenemos un representante de cada grupo y todos los representantes están en un grupo de WhatsApp para comunicar todo lo que sea necesario. Por otro lado utilizamos también para la gestión de incidencias los issues de Git</w:t>
+      </w:r>
     </w:p>
     <w:p>
       <w:pPr>
@@ -18781,55 +16674,7 @@
           <w:sz w:val="24"/>
           <w:szCs w:val="24"/>
         </w:rPr>
-        <w:t xml:space="preserve">Por otro lado, para la gestión de incidencias utilizamos los </w:t>
-      </w:r>
-      <w:proofErr w:type="spellStart"/>
-      <w:r>
-        <w:rPr>
-          <w:sz w:val="24"/>
-          <w:szCs w:val="24"/>
-        </w:rPr>
-        <w:t>issues</w:t>
-      </w:r>
-      <w:proofErr w:type="spellEnd"/>
-      <w:r>
-        <w:rPr>
-          <w:sz w:val="24"/>
-          <w:szCs w:val="24"/>
-        </w:rPr>
-        <w:t xml:space="preserve"> de </w:t>
-      </w:r>
-      <w:proofErr w:type="spellStart"/>
-      <w:r>
-        <w:rPr>
-          <w:sz w:val="24"/>
-          <w:szCs w:val="24"/>
-        </w:rPr>
-        <w:t>GitHub</w:t>
-      </w:r>
-      <w:proofErr w:type="spellEnd"/>
-      <w:r>
-        <w:rPr>
-          <w:sz w:val="24"/>
-          <w:szCs w:val="24"/>
-        </w:rPr>
-        <w:t xml:space="preserve">. Esto es una funcionalidad de </w:t>
-      </w:r>
-      <w:proofErr w:type="spellStart"/>
-      <w:r>
-        <w:rPr>
-          <w:sz w:val="24"/>
-          <w:szCs w:val="24"/>
-        </w:rPr>
-        <w:t>GitHub</w:t>
-      </w:r>
-      <w:proofErr w:type="spellEnd"/>
-      <w:r>
-        <w:rPr>
-          <w:sz w:val="24"/>
-          <w:szCs w:val="24"/>
-        </w:rPr>
-        <w:t xml:space="preserve"> que facilita la comunicación entre todos los desarrolladores ya que permite generar una incidencia, leer las diferentes incidencias que se encuentren abiertas o cerradas, etc. Es una forma de informar de forma rápida y sencilla a todos los desarrolladores.</w:t>
+        <w:t>Por otro lado, para la gestión de incidencias utilizamos los issues de GitHub. Esto es una funcionalidad de GitHub que facilita la comunicación entre todos los desarrolladores ya que permite generar una incidencia, leer las diferentes incidencias que se encuentren abiertas o cerradas, etc. Es una forma de informar de forma rápida y sencilla a todos los desarrolladores.</w:t>
       </w:r>
     </w:p>
     <w:p>
@@ -18976,39 +16821,7 @@
           <w:szCs w:val="24"/>
         </w:rPr>
         <w:lastRenderedPageBreak/>
-        <w:t xml:space="preserve">Como tenemos un repositorio por subsistema, las incidencias que repercutan al proyecto global serán </w:t>
-      </w:r>
-      <w:proofErr w:type="spellStart"/>
-      <w:r>
-        <w:rPr>
-          <w:sz w:val="24"/>
-          <w:szCs w:val="24"/>
-        </w:rPr>
-        <w:t>recogidasen</w:t>
-      </w:r>
-      <w:proofErr w:type="spellEnd"/>
-      <w:r>
-        <w:rPr>
-          <w:sz w:val="24"/>
-          <w:szCs w:val="24"/>
-        </w:rPr>
-        <w:t xml:space="preserve"> el repositorio de </w:t>
-      </w:r>
-      <w:proofErr w:type="spellStart"/>
-      <w:r>
-        <w:rPr>
-          <w:sz w:val="24"/>
-          <w:szCs w:val="24"/>
-        </w:rPr>
-        <w:t>AgoraUS</w:t>
-      </w:r>
-      <w:proofErr w:type="spellEnd"/>
-      <w:r>
-        <w:rPr>
-          <w:sz w:val="24"/>
-          <w:szCs w:val="24"/>
-        </w:rPr>
-        <w:t>, dejando las incidencias del repositorio de cada subsistema para la comunicación de cada grupo.</w:t>
+        <w:t>Como tenemos un repositorio por subsistema, las incidencias que repercutan al proyecto global serán recogidasen el repositorio de AgoraUS, dejando las incidencias del repositorio de cada subsistema para la comunicación de cada grupo.</w:t>
       </w:r>
     </w:p>
     <w:p>
@@ -19039,39 +16852,7 @@
           <w:sz w:val="24"/>
           <w:szCs w:val="24"/>
         </w:rPr>
-        <w:t xml:space="preserve">Durante la creación de una </w:t>
-      </w:r>
-      <w:proofErr w:type="spellStart"/>
-      <w:r>
-        <w:rPr>
-          <w:sz w:val="24"/>
-          <w:szCs w:val="24"/>
-        </w:rPr>
-        <w:t>issue</w:t>
-      </w:r>
-      <w:proofErr w:type="spellEnd"/>
-      <w:r>
-        <w:rPr>
-          <w:sz w:val="24"/>
-          <w:szCs w:val="24"/>
-        </w:rPr>
-        <w:t xml:space="preserve"> podemos darle un título, asignarle un responsable de encargarse de gestionar la </w:t>
-      </w:r>
-      <w:proofErr w:type="spellStart"/>
-      <w:r>
-        <w:rPr>
-          <w:sz w:val="24"/>
-          <w:szCs w:val="24"/>
-        </w:rPr>
-        <w:t>issue</w:t>
-      </w:r>
-      <w:proofErr w:type="spellEnd"/>
-      <w:r>
-        <w:rPr>
-          <w:sz w:val="24"/>
-          <w:szCs w:val="24"/>
-        </w:rPr>
-        <w:t xml:space="preserve"> e introducir una descripción que tiene la posibilidad de incluir imágenes.</w:t>
+        <w:t>Durante la creación de una issue podemos darle un título, asignarle un responsable de encargarse de gestionar la issue e introducir una descripción que tiene la posibilidad de incluir imágenes.</w:t>
       </w:r>
     </w:p>
     <w:p>
@@ -19230,39 +17011,7 @@
           <w:sz w:val="24"/>
           <w:szCs w:val="24"/>
         </w:rPr>
-        <w:t xml:space="preserve">Dicho miembro crea un </w:t>
-      </w:r>
-      <w:proofErr w:type="spellStart"/>
-      <w:r>
-        <w:rPr>
-          <w:sz w:val="24"/>
-          <w:szCs w:val="24"/>
-        </w:rPr>
-        <w:t>issue</w:t>
-      </w:r>
-      <w:proofErr w:type="spellEnd"/>
-      <w:r>
-        <w:rPr>
-          <w:sz w:val="24"/>
-          <w:szCs w:val="24"/>
-        </w:rPr>
-        <w:t xml:space="preserve"> detallando su incidencia en </w:t>
-      </w:r>
-      <w:proofErr w:type="spellStart"/>
-      <w:r>
-        <w:rPr>
-          <w:sz w:val="24"/>
-          <w:szCs w:val="24"/>
-        </w:rPr>
-        <w:t>AgoraUS</w:t>
-      </w:r>
-      <w:proofErr w:type="spellEnd"/>
-      <w:r>
-        <w:rPr>
-          <w:sz w:val="24"/>
-          <w:szCs w:val="24"/>
-        </w:rPr>
-        <w:t>.</w:t>
+        <w:t>Dicho miembro crea un issue detallando su incidencia en AgoraUS.</w:t>
       </w:r>
     </w:p>
     <w:p>
@@ -19284,23 +17033,7 @@
           <w:sz w:val="24"/>
           <w:szCs w:val="24"/>
         </w:rPr>
-        <w:t xml:space="preserve">Recibimos una notificación de que se ha generado una </w:t>
-      </w:r>
-      <w:proofErr w:type="spellStart"/>
-      <w:r>
-        <w:rPr>
-          <w:sz w:val="24"/>
-          <w:szCs w:val="24"/>
-        </w:rPr>
-        <w:t>issue</w:t>
-      </w:r>
-      <w:proofErr w:type="spellEnd"/>
-      <w:r>
-        <w:rPr>
-          <w:sz w:val="24"/>
-          <w:szCs w:val="24"/>
-        </w:rPr>
-        <w:t>.</w:t>
+        <w:t>Recibimos una notificación de que se ha generado una issue.</w:t>
       </w:r>
     </w:p>
     <w:p>
@@ -19322,23 +17055,7 @@
           <w:sz w:val="24"/>
           <w:szCs w:val="24"/>
         </w:rPr>
-        <w:t xml:space="preserve">Estudiamos el </w:t>
-      </w:r>
-      <w:proofErr w:type="spellStart"/>
-      <w:r>
-        <w:rPr>
-          <w:sz w:val="24"/>
-          <w:szCs w:val="24"/>
-        </w:rPr>
-        <w:t>issue</w:t>
-      </w:r>
-      <w:proofErr w:type="spellEnd"/>
-      <w:r>
-        <w:rPr>
-          <w:sz w:val="24"/>
-          <w:szCs w:val="24"/>
-        </w:rPr>
-        <w:t>.</w:t>
+        <w:t>Estudiamos el issue.</w:t>
       </w:r>
     </w:p>
     <w:p>
@@ -19360,39 +17077,7 @@
           <w:sz w:val="24"/>
           <w:szCs w:val="24"/>
         </w:rPr>
-        <w:t xml:space="preserve">Si podemos se llega a la conclusión de que no podemos atender la </w:t>
-      </w:r>
-      <w:proofErr w:type="spellStart"/>
-      <w:r>
-        <w:rPr>
-          <w:sz w:val="24"/>
-          <w:szCs w:val="24"/>
-        </w:rPr>
-        <w:t>issue</w:t>
-      </w:r>
-      <w:proofErr w:type="spellEnd"/>
-      <w:r>
-        <w:rPr>
-          <w:sz w:val="24"/>
-          <w:szCs w:val="24"/>
-        </w:rPr>
-        <w:t xml:space="preserve">, se rechaza la petición comentando en la </w:t>
-      </w:r>
-      <w:proofErr w:type="spellStart"/>
-      <w:r>
-        <w:rPr>
-          <w:sz w:val="24"/>
-          <w:szCs w:val="24"/>
-        </w:rPr>
-        <w:t>issue</w:t>
-      </w:r>
-      <w:proofErr w:type="spellEnd"/>
-      <w:r>
-        <w:rPr>
-          <w:sz w:val="24"/>
-          <w:szCs w:val="24"/>
-        </w:rPr>
-        <w:t xml:space="preserve"> el motivo de rechazo.</w:t>
+        <w:t>Si podemos se llega a la conclusión de que no podemos atender la issue, se rechaza la petición comentando en la issue el motivo de rechazo.</w:t>
       </w:r>
     </w:p>
     <w:p>
@@ -19414,23 +17099,7 @@
           <w:sz w:val="24"/>
           <w:szCs w:val="24"/>
         </w:rPr>
-        <w:t xml:space="preserve">Si se llegara a la conclusión contraria se notifica al autor de la </w:t>
-      </w:r>
-      <w:proofErr w:type="spellStart"/>
-      <w:r>
-        <w:rPr>
-          <w:sz w:val="24"/>
-          <w:szCs w:val="24"/>
-        </w:rPr>
-        <w:t>issue</w:t>
-      </w:r>
-      <w:proofErr w:type="spellEnd"/>
-      <w:r>
-        <w:rPr>
-          <w:sz w:val="24"/>
-          <w:szCs w:val="24"/>
-        </w:rPr>
-        <w:t xml:space="preserve"> que estamos trabajando en su incidencia.</w:t>
+        <w:t>Si se llegara a la conclusión contraria se notifica al autor de la issue que estamos trabajando en su incidencia.</w:t>
       </w:r>
     </w:p>
     <w:p>
@@ -19474,17 +17143,8 @@
           <w:sz w:val="24"/>
           <w:szCs w:val="24"/>
         </w:rPr>
-        <w:t xml:space="preserve">Una vez atendida la petición se comunica al autor del </w:t>
-      </w:r>
-      <w:proofErr w:type="spellStart"/>
-      <w:r>
-        <w:rPr>
-          <w:sz w:val="24"/>
-          <w:szCs w:val="24"/>
-        </w:rPr>
-        <w:t>issue</w:t>
-      </w:r>
-      <w:proofErr w:type="spellEnd"/>
+        <w:t>Una vez atendida la petición se comunica al autor del issue</w:t>
+      </w:r>
     </w:p>
     <w:p>
       <w:pPr>
@@ -19505,23 +17165,7 @@
           <w:sz w:val="24"/>
           <w:szCs w:val="24"/>
         </w:rPr>
-        <w:t xml:space="preserve">El autor del cambio puede cerrar el </w:t>
-      </w:r>
-      <w:proofErr w:type="spellStart"/>
-      <w:r>
-        <w:rPr>
-          <w:sz w:val="24"/>
-          <w:szCs w:val="24"/>
-        </w:rPr>
-        <w:t>issue</w:t>
-      </w:r>
-      <w:proofErr w:type="spellEnd"/>
-      <w:r>
-        <w:rPr>
-          <w:sz w:val="24"/>
-          <w:szCs w:val="24"/>
-        </w:rPr>
-        <w:t xml:space="preserve"> si está satisfecho o mantenerlo abierto en caso de que no esté satisfecho con nuestra respuesta.</w:t>
+        <w:t>El autor del cambio puede cerrar el issue si está satisfecho o mantenerlo abierto en caso de que no esté satisfecho con nuestra respuesta.</w:t>
       </w:r>
     </w:p>
     <w:p>
@@ -19575,39 +17219,7 @@
           <w:sz w:val="24"/>
           <w:szCs w:val="24"/>
         </w:rPr>
-        <w:t xml:space="preserve">Los </w:t>
-      </w:r>
-      <w:proofErr w:type="spellStart"/>
-      <w:r>
-        <w:rPr>
-          <w:sz w:val="24"/>
-          <w:szCs w:val="24"/>
-        </w:rPr>
-        <w:t>issue</w:t>
-      </w:r>
-      <w:proofErr w:type="spellEnd"/>
-      <w:r>
-        <w:rPr>
-          <w:sz w:val="24"/>
-          <w:szCs w:val="24"/>
-        </w:rPr>
-        <w:t xml:space="preserve"> han facilitado mucho la comunicación entre los grupos y entre los miembros de cada grupo. Como todos los grupos usamos </w:t>
-      </w:r>
-      <w:proofErr w:type="spellStart"/>
-      <w:r>
-        <w:rPr>
-          <w:sz w:val="24"/>
-          <w:szCs w:val="24"/>
-        </w:rPr>
-        <w:t>Git</w:t>
-      </w:r>
-      <w:proofErr w:type="spellEnd"/>
-      <w:r>
-        <w:rPr>
-          <w:sz w:val="24"/>
-          <w:szCs w:val="24"/>
-        </w:rPr>
-        <w:t>, nos aseguramos de que la información llegue a nuestros compañeros. No obstante no se ha utilizado tanto como WhatsApp al ser este proyecto mucho más centrado en cada subsistema que en el sistema completo. Sobre todo se ha utilizado por problemas de integración.</w:t>
+        <w:t>Los issue han facilitado mucho la comunicación entre los grupos y entre los miembros de cada grupo. Como todos los grupos usamos Git, nos aseguramos de que la información llegue a nuestros compañeros. No obstante no se ha utilizado tanto como WhatsApp al ser este proyecto mucho más centrado en cada subsistema que en el sistema completo. Sobre todo se ha utilizado por problemas de integración.</w:t>
       </w:r>
     </w:p>
     <w:p>
@@ -19701,55 +17313,7 @@
           <w:sz w:val="24"/>
           <w:szCs w:val="24"/>
         </w:rPr>
-        <w:t xml:space="preserve">: En primer lugar debemos generar una </w:t>
-      </w:r>
-      <w:proofErr w:type="spellStart"/>
-      <w:r>
-        <w:rPr>
-          <w:sz w:val="24"/>
-          <w:szCs w:val="24"/>
-        </w:rPr>
-        <w:t>issue</w:t>
-      </w:r>
-      <w:proofErr w:type="spellEnd"/>
-      <w:r>
-        <w:rPr>
-          <w:sz w:val="24"/>
-          <w:szCs w:val="24"/>
-        </w:rPr>
-        <w:t xml:space="preserve"> en el repositorio de </w:t>
-      </w:r>
-      <w:proofErr w:type="spellStart"/>
-      <w:r>
-        <w:rPr>
-          <w:sz w:val="24"/>
-          <w:szCs w:val="24"/>
-        </w:rPr>
-        <w:t>AgoraUS</w:t>
-      </w:r>
-      <w:proofErr w:type="spellEnd"/>
-      <w:r>
-        <w:rPr>
-          <w:sz w:val="24"/>
-          <w:szCs w:val="24"/>
-        </w:rPr>
-        <w:t xml:space="preserve">. Debemos completar todos los campos así como el título, el responsable encargado de gestionar la </w:t>
-      </w:r>
-      <w:proofErr w:type="spellStart"/>
-      <w:r>
-        <w:rPr>
-          <w:sz w:val="24"/>
-          <w:szCs w:val="24"/>
-        </w:rPr>
-        <w:t>issue</w:t>
-      </w:r>
-      <w:proofErr w:type="spellEnd"/>
-      <w:r>
-        <w:rPr>
-          <w:sz w:val="24"/>
-          <w:szCs w:val="24"/>
-        </w:rPr>
-        <w:t xml:space="preserve"> y la descripción.</w:t>
+        <w:t>: En primer lugar debemos generar una issue en el repositorio de AgoraUS. Debemos completar todos los campos así como el título, el responsable encargado de gestionar la issue y la descripción.</w:t>
       </w:r>
     </w:p>
     <w:p>
@@ -19854,39 +17418,7 @@
           <w:sz w:val="24"/>
           <w:szCs w:val="24"/>
         </w:rPr>
-        <w:t xml:space="preserve">Se analizará la </w:t>
-      </w:r>
-      <w:proofErr w:type="spellStart"/>
-      <w:r>
-        <w:rPr>
-          <w:sz w:val="24"/>
-          <w:szCs w:val="24"/>
-        </w:rPr>
-        <w:t>issue</w:t>
-      </w:r>
-      <w:proofErr w:type="spellEnd"/>
-      <w:r>
-        <w:rPr>
-          <w:sz w:val="24"/>
-          <w:szCs w:val="24"/>
-        </w:rPr>
-        <w:t xml:space="preserve"> recibida. Analizamos la información añadida, en caso de que esté poco detallada, pediremos que se amplíe la información y volveremos a analizar la </w:t>
-      </w:r>
-      <w:proofErr w:type="spellStart"/>
-      <w:r>
-        <w:rPr>
-          <w:sz w:val="24"/>
-          <w:szCs w:val="24"/>
-        </w:rPr>
-        <w:t>issue</w:t>
-      </w:r>
-      <w:proofErr w:type="spellEnd"/>
-      <w:r>
-        <w:rPr>
-          <w:sz w:val="24"/>
-          <w:szCs w:val="24"/>
-        </w:rPr>
-        <w:t>. Si la información es correcta, pasamos al siguiente paso.</w:t>
+        <w:t>Se analizará la issue recibida. Analizamos la información añadida, en caso de que esté poco detallada, pediremos que se amplíe la información y volveremos a analizar la issue. Si la información es correcta, pasamos al siguiente paso.</w:t>
       </w:r>
     </w:p>
     <w:p>
@@ -19908,23 +17440,7 @@
           <w:sz w:val="24"/>
           <w:szCs w:val="24"/>
         </w:rPr>
-        <w:t xml:space="preserve">Estudiaremos el contenido de la </w:t>
-      </w:r>
-      <w:proofErr w:type="spellStart"/>
-      <w:r>
-        <w:rPr>
-          <w:sz w:val="24"/>
-          <w:szCs w:val="24"/>
-        </w:rPr>
-        <w:t>issue</w:t>
-      </w:r>
-      <w:proofErr w:type="spellEnd"/>
-      <w:r>
-        <w:rPr>
-          <w:sz w:val="24"/>
-          <w:szCs w:val="24"/>
-        </w:rPr>
-        <w:t xml:space="preserve"> e intentaremos localizar el foco del problema si se tratara de un error.</w:t>
+        <w:t>Estudiaremos el contenido de la issue e intentaremos localizar el foco del problema si se tratara de un error.</w:t>
       </w:r>
     </w:p>
     <w:p>
@@ -19968,23 +17484,7 @@
           <w:sz w:val="24"/>
           <w:szCs w:val="24"/>
         </w:rPr>
-        <w:t xml:space="preserve">Por último diagnosticamos el resultado de la </w:t>
-      </w:r>
-      <w:proofErr w:type="spellStart"/>
-      <w:r>
-        <w:rPr>
-          <w:sz w:val="24"/>
-          <w:szCs w:val="24"/>
-        </w:rPr>
-        <w:t>issue</w:t>
-      </w:r>
-      <w:proofErr w:type="spellEnd"/>
-      <w:r>
-        <w:rPr>
-          <w:sz w:val="24"/>
-          <w:szCs w:val="24"/>
-        </w:rPr>
-        <w:t xml:space="preserve"> al que la redactó.</w:t>
+        <w:t>Por último diagnosticamos el resultado de la issue al que la redactó.</w:t>
       </w:r>
     </w:p>
     <w:p>
@@ -20017,39 +17517,7 @@
           <w:sz w:val="24"/>
           <w:szCs w:val="24"/>
         </w:rPr>
-        <w:t xml:space="preserve">Si se trata de una petición simple, el primer miembro que vea la </w:t>
-      </w:r>
-      <w:proofErr w:type="spellStart"/>
-      <w:r>
-        <w:rPr>
-          <w:sz w:val="24"/>
-          <w:szCs w:val="24"/>
-        </w:rPr>
-        <w:t>issue</w:t>
-      </w:r>
-      <w:proofErr w:type="spellEnd"/>
-      <w:r>
-        <w:rPr>
-          <w:sz w:val="24"/>
-          <w:szCs w:val="24"/>
-        </w:rPr>
-        <w:t xml:space="preserve"> será el encargado de resolverla. Si es un error de código, en primera instancia el responsable de resolver la </w:t>
-      </w:r>
-      <w:proofErr w:type="spellStart"/>
-      <w:r>
-        <w:rPr>
-          <w:sz w:val="24"/>
-          <w:szCs w:val="24"/>
-        </w:rPr>
-        <w:t>issue</w:t>
-      </w:r>
-      <w:proofErr w:type="spellEnd"/>
-      <w:r>
-        <w:rPr>
-          <w:sz w:val="24"/>
-          <w:szCs w:val="24"/>
-        </w:rPr>
-        <w:t xml:space="preserve"> será el que codificó esa parte y si se trata de un error mayor, nos reuniríamos los miembros del grupo para tratar su solución.</w:t>
+        <w:t>Si se trata de una petición simple, el primer miembro que vea la issue será el encargado de resolverla. Si es un error de código, en primera instancia el responsable de resolver la issue será el que codificó esa parte y si se trata de un error mayor, nos reuniríamos los miembros del grupo para tratar su solución.</w:t>
       </w:r>
     </w:p>
     <w:p>
@@ -20093,39 +17561,7 @@
           <w:sz w:val="24"/>
           <w:szCs w:val="24"/>
         </w:rPr>
-        <w:t xml:space="preserve">Al </w:t>
-      </w:r>
-      <w:proofErr w:type="spellStart"/>
-      <w:r>
-        <w:rPr>
-          <w:sz w:val="24"/>
-          <w:szCs w:val="24"/>
-        </w:rPr>
-        <w:t>trartarse</w:t>
-      </w:r>
-      <w:proofErr w:type="spellEnd"/>
-      <w:r>
-        <w:rPr>
-          <w:sz w:val="24"/>
-          <w:szCs w:val="24"/>
-        </w:rPr>
-        <w:t xml:space="preserve"> de un proyecto pequeño y que solo tenemos que modificar una aplicación ya existente, no surgieron muchos problemas de código. Los problemas principales fueron de integración. En la mayoría de las </w:t>
-      </w:r>
-      <w:proofErr w:type="spellStart"/>
-      <w:r>
-        <w:rPr>
-          <w:sz w:val="24"/>
-          <w:szCs w:val="24"/>
-        </w:rPr>
-        <w:t>issues</w:t>
-      </w:r>
-      <w:proofErr w:type="spellEnd"/>
-      <w:r>
-        <w:rPr>
-          <w:sz w:val="24"/>
-          <w:szCs w:val="24"/>
-        </w:rPr>
-        <w:t xml:space="preserve"> se piden datos de configuración y de hosting.</w:t>
+        <w:t>Al trartarse de un proyecto pequeño y que solo tenemos que modificar una aplicación ya existente, no surgieron muchos problemas de código. Los problemas principales fueron de integración. En la mayoría de las issues se piden datos de configuración y de hosting.</w:t>
       </w:r>
     </w:p>
     <w:p>
@@ -20182,39 +17618,7 @@
           <w:sz w:val="24"/>
           <w:szCs w:val="24"/>
         </w:rPr>
-        <w:t xml:space="preserve">: Recibimos una </w:t>
-      </w:r>
-      <w:proofErr w:type="spellStart"/>
-      <w:r>
-        <w:rPr>
-          <w:sz w:val="24"/>
-          <w:szCs w:val="24"/>
-        </w:rPr>
-        <w:t>issue</w:t>
-      </w:r>
-      <w:proofErr w:type="spellEnd"/>
-      <w:r>
-        <w:rPr>
-          <w:sz w:val="24"/>
-          <w:szCs w:val="24"/>
-        </w:rPr>
-        <w:t xml:space="preserve"> de que no es posible integrar con nuestro sistema. ¿Qué procedimiento empleamos para resolver la </w:t>
-      </w:r>
-      <w:proofErr w:type="spellStart"/>
-      <w:r>
-        <w:rPr>
-          <w:sz w:val="24"/>
-          <w:szCs w:val="24"/>
-        </w:rPr>
-        <w:t>issue</w:t>
-      </w:r>
-      <w:proofErr w:type="spellEnd"/>
-      <w:r>
-        <w:rPr>
-          <w:sz w:val="24"/>
-          <w:szCs w:val="24"/>
-        </w:rPr>
-        <w:t>?</w:t>
+        <w:t>: Recibimos una issue de que no es posible integrar con nuestro sistema. ¿Qué procedimiento empleamos para resolver la issue?</w:t>
       </w:r>
     </w:p>
     <w:p>
@@ -20244,55 +17648,7 @@
           <w:sz w:val="24"/>
           <w:szCs w:val="24"/>
         </w:rPr>
-        <w:t xml:space="preserve">: En primer lugar recibimos la </w:t>
-      </w:r>
-      <w:proofErr w:type="spellStart"/>
-      <w:r>
-        <w:rPr>
-          <w:sz w:val="24"/>
-          <w:szCs w:val="24"/>
-        </w:rPr>
-        <w:t>issue</w:t>
-      </w:r>
-      <w:proofErr w:type="spellEnd"/>
-      <w:r>
-        <w:rPr>
-          <w:sz w:val="24"/>
-          <w:szCs w:val="24"/>
-        </w:rPr>
-        <w:t xml:space="preserve"> e intentamos resolverla porque hemos sido los primeros en recibirla. Primero reproducimos el error y a partir de ahí buscamos la causa. Posteriormente evaluamos el impacto y en función del resultado decidimos si resolverla o comunicárselo al equipo para decidir sobre su resolución. Una vez tengamos un resultado, favorable o no, enviamos una respuesta a la </w:t>
-      </w:r>
-      <w:proofErr w:type="spellStart"/>
-      <w:r>
-        <w:rPr>
-          <w:sz w:val="24"/>
-          <w:szCs w:val="24"/>
-        </w:rPr>
-        <w:t>issue</w:t>
-      </w:r>
-      <w:proofErr w:type="spellEnd"/>
-      <w:r>
-        <w:rPr>
-          <w:sz w:val="24"/>
-          <w:szCs w:val="24"/>
-        </w:rPr>
-        <w:t xml:space="preserve"> </w:t>
-      </w:r>
-      <w:proofErr w:type="spellStart"/>
-      <w:r>
-        <w:rPr>
-          <w:sz w:val="24"/>
-          <w:szCs w:val="24"/>
-        </w:rPr>
-        <w:t>recivida</w:t>
-      </w:r>
-      <w:proofErr w:type="spellEnd"/>
-      <w:r>
-        <w:rPr>
-          <w:sz w:val="24"/>
-          <w:szCs w:val="24"/>
-        </w:rPr>
-        <w:t>.</w:t>
+        <w:t>: En primer lugar recibimos la issue e intentamos resolverla porque hemos sido los primeros en recibirla. Primero reproducimos el error y a partir de ahí buscamos la causa. Posteriormente evaluamos el impacto y en función del resultado decidimos si resolverla o comunicárselo al equipo para decidir sobre su resolución. Una vez tengamos un resultado, favorable o no, enviamos una respuesta a la issue recivida.</w:t>
       </w:r>
     </w:p>
     <w:p>
@@ -21149,9 +18505,8 @@
           <w:sz w:val="24"/>
           <w:szCs w:val="24"/>
         </w:rPr>
-        <w:t xml:space="preserve">relacional </w:t>
-      </w:r>
-      <w:proofErr w:type="spellStart"/>
+        <w:t>relacional MySQL, se emplea un servidor XAMPP; además, es ne</w:t>
+      </w:r>
       <w:r>
         <w:rPr>
           <w:rFonts w:cs="Calibri"/>
@@ -21159,46 +18514,7 @@
           <w:sz w:val="24"/>
           <w:szCs w:val="24"/>
         </w:rPr>
-        <w:t>MySQL</w:t>
-      </w:r>
-      <w:proofErr w:type="spellEnd"/>
-      <w:r>
-        <w:rPr>
-          <w:rFonts w:cs="Calibri"/>
-          <w:color w:val="FF0000"/>
-          <w:sz w:val="24"/>
-          <w:szCs w:val="24"/>
-        </w:rPr>
-        <w:t>, se emplea un servidor XAMPP; además, es ne</w:t>
-      </w:r>
-      <w:r>
-        <w:rPr>
-          <w:rFonts w:cs="Calibri"/>
-          <w:color w:val="FF0000"/>
-          <w:sz w:val="24"/>
-          <w:szCs w:val="24"/>
-        </w:rPr>
-        <w:t xml:space="preserve">cesario un servidor </w:t>
-      </w:r>
-      <w:proofErr w:type="spellStart"/>
-      <w:r>
-        <w:rPr>
-          <w:rFonts w:cs="Calibri"/>
-          <w:color w:val="FF0000"/>
-          <w:sz w:val="24"/>
-          <w:szCs w:val="24"/>
-        </w:rPr>
-        <w:t>Tomcat</w:t>
-      </w:r>
-      <w:proofErr w:type="spellEnd"/>
-      <w:r>
-        <w:rPr>
-          <w:rFonts w:cs="Calibri"/>
-          <w:color w:val="FF0000"/>
-          <w:sz w:val="24"/>
-          <w:szCs w:val="24"/>
-        </w:rPr>
-        <w:t xml:space="preserve"> para </w:t>
+        <w:t xml:space="preserve">cesario un servidor Tomcat para </w:t>
       </w:r>
       <w:r>
         <w:rPr>
@@ -21250,27 +18566,7 @@
           <w:sz w:val="24"/>
           <w:szCs w:val="24"/>
         </w:rPr>
-        <w:t xml:space="preserve">Dicha máquina está elaborada mediante </w:t>
-      </w:r>
-      <w:proofErr w:type="spellStart"/>
-      <w:r>
-        <w:rPr>
-          <w:rFonts w:cs="Calibri"/>
-          <w:color w:val="FF0000"/>
-          <w:sz w:val="24"/>
-          <w:szCs w:val="24"/>
-        </w:rPr>
-        <w:t>VirtualBox</w:t>
-      </w:r>
-      <w:proofErr w:type="spellEnd"/>
-      <w:r>
-        <w:rPr>
-          <w:rFonts w:cs="Calibri"/>
-          <w:color w:val="FF0000"/>
-          <w:sz w:val="24"/>
-          <w:szCs w:val="24"/>
-        </w:rPr>
-        <w:t>, como se especificó en clase.</w:t>
+        <w:t>Dicha máquina está elaborada mediante VirtualBox, como se especificó en clase.</w:t>
       </w:r>
     </w:p>
     <w:p/>
@@ -21769,23 +19065,13 @@
         </w:rPr>
         <w:t xml:space="preserve"> repartos de tareas, subsistemas relacionados, </w:t>
       </w:r>
-      <w:proofErr w:type="spellStart"/>
-      <w:r>
-        <w:rPr>
-          <w:color w:val="548DD4" w:themeColor="text2" w:themeTint="99"/>
-          <w:sz w:val="24"/>
-          <w:szCs w:val="24"/>
-        </w:rPr>
-        <w:t>etc</w:t>
-      </w:r>
-      <w:proofErr w:type="spellEnd"/>
-      <w:r>
-        <w:rPr>
-          <w:color w:val="548DD4" w:themeColor="text2" w:themeTint="99"/>
-          <w:sz w:val="24"/>
-          <w:szCs w:val="24"/>
-        </w:rPr>
-        <w:t>).</w:t>
+      <w:r>
+        <w:rPr>
+          <w:color w:val="548DD4" w:themeColor="text2" w:themeTint="99"/>
+          <w:sz w:val="24"/>
+          <w:szCs w:val="24"/>
+        </w:rPr>
+        <w:t>etc).</w:t>
       </w:r>
     </w:p>
     <w:p>
@@ -21809,46 +19095,14 @@
           <w:sz w:val="24"/>
           <w:szCs w:val="24"/>
         </w:rPr>
-        <w:t xml:space="preserve">fuente se ha decidido utilizar </w:t>
-      </w:r>
-      <w:proofErr w:type="spellStart"/>
-      <w:r>
-        <w:rPr>
-          <w:sz w:val="24"/>
-          <w:szCs w:val="24"/>
-        </w:rPr>
-        <w:t>g</w:t>
-      </w:r>
-      <w:r>
-        <w:rPr>
-          <w:sz w:val="24"/>
-          <w:szCs w:val="24"/>
-        </w:rPr>
-        <w:t>it</w:t>
-      </w:r>
-      <w:proofErr w:type="spellEnd"/>
-      <w:r>
-        <w:rPr>
-          <w:sz w:val="24"/>
-          <w:szCs w:val="24"/>
-        </w:rPr>
-        <w:t xml:space="preserve"> como gestor y </w:t>
-      </w:r>
-      <w:proofErr w:type="spellStart"/>
-      <w:r>
-        <w:rPr>
-          <w:sz w:val="24"/>
-          <w:szCs w:val="24"/>
-        </w:rPr>
-        <w:t>GitHub</w:t>
-      </w:r>
-      <w:proofErr w:type="spellEnd"/>
-      <w:r>
-        <w:rPr>
-          <w:sz w:val="24"/>
-          <w:szCs w:val="24"/>
-        </w:rPr>
-        <w:t xml:space="preserve"> como servidor donde alojar el código. Todos los grupos participan en un repositorio común llamado </w:t>
+        <w:t>fuente se ha decidido utilizar g</w:t>
+      </w:r>
+      <w:r>
+        <w:rPr>
+          <w:sz w:val="24"/>
+          <w:szCs w:val="24"/>
+        </w:rPr>
+        <w:t xml:space="preserve">it como gestor y GitHub como servidor donde alojar el código. Todos los grupos participan en un repositorio común llamado </w:t>
       </w:r>
       <w:hyperlink r:id="rId58" w:history="1">
         <w:r>
@@ -21917,17 +19171,8 @@
           <w:sz w:val="24"/>
           <w:szCs w:val="24"/>
         </w:rPr>
-        <w:t xml:space="preserve"> así cada uno de los subsistemas que componen </w:t>
-      </w:r>
-      <w:proofErr w:type="spellStart"/>
-      <w:r>
-        <w:rPr>
-          <w:sz w:val="24"/>
-          <w:szCs w:val="24"/>
-        </w:rPr>
-        <w:t>AgoraUS</w:t>
-      </w:r>
-      <w:proofErr w:type="spellEnd"/>
+        <w:t xml:space="preserve"> así cada uno de los subsistemas que componen AgoraUS</w:t>
+      </w:r>
       <w:r>
         <w:rPr>
           <w:sz w:val="24"/>
@@ -21947,39 +19192,7 @@
           <w:sz w:val="24"/>
           <w:szCs w:val="24"/>
         </w:rPr>
-        <w:t xml:space="preserve">e ha decidido utilizar </w:t>
-      </w:r>
-      <w:proofErr w:type="spellStart"/>
-      <w:r>
-        <w:rPr>
-          <w:sz w:val="24"/>
-          <w:szCs w:val="24"/>
-        </w:rPr>
-        <w:t>GitHub</w:t>
-      </w:r>
-      <w:proofErr w:type="spellEnd"/>
-      <w:r>
-        <w:rPr>
-          <w:sz w:val="24"/>
-          <w:szCs w:val="24"/>
-        </w:rPr>
-        <w:t xml:space="preserve"> para las incidencias, mediante el módulo “</w:t>
-      </w:r>
-      <w:proofErr w:type="spellStart"/>
-      <w:r>
-        <w:rPr>
-          <w:sz w:val="24"/>
-          <w:szCs w:val="24"/>
-        </w:rPr>
-        <w:t>issues</w:t>
-      </w:r>
-      <w:proofErr w:type="spellEnd"/>
-      <w:r>
-        <w:rPr>
-          <w:sz w:val="24"/>
-          <w:szCs w:val="24"/>
-        </w:rPr>
-        <w:t>”.</w:t>
+        <w:t>e ha decidido utilizar GitHub para las incidencias, mediante el módulo “issues”.</w:t>
       </w:r>
     </w:p>
     <w:p>
@@ -22107,7 +19320,6 @@
           </wp:anchor>
         </w:drawing>
       </w:r>
-      <w:proofErr w:type="spellStart"/>
       <w:r>
         <w:rPr>
           <w:b/>
@@ -22116,7 +19328,6 @@
         </w:rPr>
         <w:t>Aptana</w:t>
       </w:r>
-      <w:proofErr w:type="spellEnd"/>
       <w:r>
         <w:rPr>
           <w:b/>
@@ -22138,25 +19349,7 @@
           <w:sz w:val="24"/>
           <w:szCs w:val="24"/>
         </w:rPr>
-        <w:t xml:space="preserve">entorno de desarrollo integrado (IDE) para el desarrollo de nuestro código fuente (HTML, CSS, PHP, </w:t>
-      </w:r>
-      <w:proofErr w:type="spellStart"/>
-      <w:r>
-        <w:rPr>
-          <w:color w:val="548DD4" w:themeColor="text2" w:themeTint="99"/>
-          <w:sz w:val="24"/>
-          <w:szCs w:val="24"/>
-        </w:rPr>
-        <w:t>etc</w:t>
-      </w:r>
-      <w:proofErr w:type="spellEnd"/>
-      <w:r>
-        <w:rPr>
-          <w:color w:val="548DD4" w:themeColor="text2" w:themeTint="99"/>
-          <w:sz w:val="24"/>
-          <w:szCs w:val="24"/>
-        </w:rPr>
-        <w:t xml:space="preserve">) usando concretamente la versión 3.6.1. </w:t>
+        <w:t xml:space="preserve">entorno de desarrollo integrado (IDE) para el desarrollo de nuestro código fuente (HTML, CSS, PHP, etc) usando concretamente la versión 3.6.1. </w:t>
       </w:r>
       <w:r>
         <w:rPr>
@@ -22265,7 +19458,6 @@
           </wp:anchor>
         </w:drawing>
       </w:r>
-      <w:proofErr w:type="spellStart"/>
       <w:r>
         <w:rPr>
           <w:b/>
@@ -22274,7 +19466,6 @@
         </w:rPr>
         <w:t>Bitnami</w:t>
       </w:r>
-      <w:proofErr w:type="spellEnd"/>
       <w:r>
         <w:rPr>
           <w:b/>
@@ -22296,25 +19487,7 @@
           <w:sz w:val="24"/>
           <w:szCs w:val="24"/>
         </w:rPr>
-        <w:t xml:space="preserve">es un instalador multiplataforma de aplicaciones web de software libre cuyo objetivo es facilitar la integración y configuración de gran cantidad de aplicaciones. Además, instala todos los elementos que requiere el funcionamiento de la aplicación como puede ser un servidor HTTP Apache, o una base de datos </w:t>
-      </w:r>
-      <w:proofErr w:type="spellStart"/>
-      <w:r>
-        <w:rPr>
-          <w:color w:val="548DD4" w:themeColor="text2" w:themeTint="99"/>
-          <w:sz w:val="24"/>
-          <w:szCs w:val="24"/>
-        </w:rPr>
-        <w:t>MySQL</w:t>
-      </w:r>
-      <w:proofErr w:type="spellEnd"/>
-      <w:r>
-        <w:rPr>
-          <w:color w:val="548DD4" w:themeColor="text2" w:themeTint="99"/>
-          <w:sz w:val="24"/>
-          <w:szCs w:val="24"/>
-        </w:rPr>
-        <w:t xml:space="preserve"> (más detallado en la sección 8.4)</w:t>
+        <w:t>es un instalador multiplataforma de aplicaciones web de software libre cuyo objetivo es facilitar la integración y configuración de gran cantidad de aplicaciones. Además, instala todos los elementos que requiere el funcionamiento de la aplicación como puede ser un servidor HTTP Apache, o una base de datos MySQL (más detallado en la sección 8.4)</w:t>
       </w:r>
       <w:r>
         <w:rPr>
@@ -22344,27 +19517,8 @@
           <w:sz w:val="24"/>
           <w:szCs w:val="24"/>
         </w:rPr>
-        <w:t xml:space="preserve">Hay que indicar que </w:t>
-      </w:r>
-      <w:proofErr w:type="spellStart"/>
-      <w:r>
-        <w:rPr>
-          <w:color w:val="548DD4" w:themeColor="text2" w:themeTint="99"/>
-          <w:sz w:val="24"/>
-          <w:szCs w:val="24"/>
-        </w:rPr>
-        <w:t>BitNami</w:t>
-      </w:r>
-      <w:proofErr w:type="spellEnd"/>
-      <w:r>
-        <w:rPr>
-          <w:color w:val="548DD4" w:themeColor="text2" w:themeTint="99"/>
-          <w:sz w:val="24"/>
-          <w:szCs w:val="24"/>
-        </w:rPr>
-        <w:t xml:space="preserve"> </w:t>
-      </w:r>
-      <w:proofErr w:type="spellStart"/>
+        <w:t xml:space="preserve">Hay que indicar que BitNami </w:t>
+      </w:r>
       <w:r>
         <w:rPr>
           <w:rFonts w:cs="Arial"/>
@@ -22372,37 +19526,7 @@
           <w:sz w:val="24"/>
           <w:szCs w:val="24"/>
         </w:rPr>
-        <w:t>BitNami</w:t>
-      </w:r>
-      <w:proofErr w:type="spellEnd"/>
-      <w:r>
-        <w:rPr>
-          <w:rFonts w:cs="Arial"/>
-          <w:color w:val="548DD4" w:themeColor="text2" w:themeTint="99"/>
-          <w:sz w:val="24"/>
-          <w:szCs w:val="24"/>
-        </w:rPr>
-        <w:t xml:space="preserve"> crea paquetes, que llama </w:t>
-      </w:r>
-      <w:proofErr w:type="spellStart"/>
-      <w:r>
-        <w:rPr>
-          <w:rFonts w:cs="Arial"/>
-          <w:color w:val="548DD4" w:themeColor="text2" w:themeTint="99"/>
-          <w:sz w:val="24"/>
-          <w:szCs w:val="24"/>
-        </w:rPr>
-        <w:t>stacks</w:t>
-      </w:r>
-      <w:proofErr w:type="spellEnd"/>
-      <w:r>
-        <w:rPr>
-          <w:rFonts w:cs="Arial"/>
-          <w:color w:val="548DD4" w:themeColor="text2" w:themeTint="99"/>
-          <w:sz w:val="24"/>
-          <w:szCs w:val="24"/>
-        </w:rPr>
-        <w:t xml:space="preserve"> o pilas, que contienen todo lo necesario (programas, scripts, bases de datos, dependencias de librerías resueltas,...) para la instalación de la aplicación</w:t>
+        <w:t>BitNami crea paquetes, que llama stacks o pilas, que contienen todo lo necesario (programas, scripts, bases de datos, dependencias de librerías resueltas,...) para la instalación de la aplicación</w:t>
       </w:r>
       <w:r>
         <w:rPr>
@@ -22435,27 +19559,7 @@
           <w:sz w:val="24"/>
           <w:szCs w:val="24"/>
         </w:rPr>
-        <w:t xml:space="preserve">NOTA: los </w:t>
-      </w:r>
-      <w:proofErr w:type="spellStart"/>
-      <w:r>
-        <w:rPr>
-          <w:rFonts w:cs="Arial"/>
-          <w:color w:val="548DD4" w:themeColor="text2" w:themeTint="99"/>
-          <w:sz w:val="24"/>
-          <w:szCs w:val="24"/>
-        </w:rPr>
-        <w:t>stacks</w:t>
-      </w:r>
-      <w:proofErr w:type="spellEnd"/>
-      <w:r>
-        <w:rPr>
-          <w:rFonts w:cs="Arial"/>
-          <w:color w:val="548DD4" w:themeColor="text2" w:themeTint="99"/>
-          <w:sz w:val="24"/>
-          <w:szCs w:val="24"/>
-        </w:rPr>
-        <w:t xml:space="preserve"> que hay que descargar se encuentran en el siguiente enlace </w:t>
+        <w:t xml:space="preserve">NOTA: los stacks que hay que descargar se encuentran en el siguiente enlace </w:t>
       </w:r>
       <w:hyperlink r:id="rId62" w:tgtFrame="_blank" w:history="1">
         <w:r>
@@ -22614,7 +19718,6 @@
           </wp:anchor>
         </w:drawing>
       </w:r>
-      <w:proofErr w:type="spellStart"/>
       <w:r>
         <w:rPr>
           <w:rFonts w:cs="Arial"/>
@@ -22623,18 +19726,7 @@
           <w:sz w:val="24"/>
           <w:szCs w:val="24"/>
         </w:rPr>
-        <w:t>MySQL</w:t>
-      </w:r>
-      <w:proofErr w:type="spellEnd"/>
-      <w:r>
-        <w:rPr>
-          <w:rFonts w:cs="Arial"/>
-          <w:b/>
-          <w:color w:val="333333"/>
-          <w:sz w:val="24"/>
-          <w:szCs w:val="24"/>
-        </w:rPr>
-        <w:t>:</w:t>
+        <w:t>MySQL:</w:t>
       </w:r>
       <w:r>
         <w:rPr>
@@ -22763,23 +19855,7 @@
           <w:sz w:val="24"/>
           <w:szCs w:val="24"/>
         </w:rPr>
-        <w:t xml:space="preserve">. En concreto, accederá al repositorio central y extraerá todo el código de la aplicación, lo compilará y le realizará una serie de </w:t>
-      </w:r>
-      <w:proofErr w:type="spellStart"/>
-      <w:r>
-        <w:rPr>
-          <w:sz w:val="24"/>
-          <w:szCs w:val="24"/>
-        </w:rPr>
-        <w:t>tests</w:t>
-      </w:r>
-      <w:proofErr w:type="spellEnd"/>
-      <w:r>
-        <w:rPr>
-          <w:sz w:val="24"/>
-          <w:szCs w:val="24"/>
-        </w:rPr>
-        <w:t xml:space="preserve"> para comprobar que todo funciona adecuadamente. Asimismo, la base de datos será desplegada en un servidor distinto.</w:t>
+        <w:t>. En concreto, accederá al repositorio central y extraerá todo el código de la aplicación, lo compilará y le realizará una serie de tests para comprobar que todo funciona adecuadamente. Asimismo, la base de datos será desplegada en un servidor distinto.</w:t>
       </w:r>
     </w:p>
     <w:p>
@@ -22999,25 +20075,7 @@
           <w:sz w:val="24"/>
           <w:szCs w:val="24"/>
         </w:rPr>
-        <w:t xml:space="preserve">Finalmente, mencionar que este proyecto nos ha servido para enfrentarnos ante la complejidad de mejorar un código heredado, en nuestro caso, mejorar el subsistema de autenticación y la integridad de éste con los demás subsistemas pertenecientes a </w:t>
-      </w:r>
-      <w:proofErr w:type="spellStart"/>
-      <w:r>
-        <w:rPr>
-          <w:color w:val="548DD4" w:themeColor="text2" w:themeTint="99"/>
-          <w:sz w:val="24"/>
-          <w:szCs w:val="24"/>
-        </w:rPr>
-        <w:t>AgoraUs</w:t>
-      </w:r>
-      <w:proofErr w:type="spellEnd"/>
-      <w:r>
-        <w:rPr>
-          <w:color w:val="548DD4" w:themeColor="text2" w:themeTint="99"/>
-          <w:sz w:val="24"/>
-          <w:szCs w:val="24"/>
-        </w:rPr>
-        <w:t xml:space="preserve"> ya que es necesario una buena gestión de comunicación entre los subsistemas que contienen dependencias y gestión de incidencias para conseguir que todo funcio</w:t>
+        <w:t>Finalmente, mencionar que este proyecto nos ha servido para enfrentarnos ante la complejidad de mejorar un código heredado, en nuestro caso, mejorar el subsistema de autenticación y la integridad de éste con los demás subsistemas pertenecientes a AgoraUs ya que es necesario una buena gestión de comunicación entre los subsistemas que contienen dependencias y gestión de incidencias para conseguir que todo funcio</w:t>
       </w:r>
       <w:r>
         <w:rPr>
@@ -23370,7 +20428,7 @@
             <w:sz w:val="24"/>
             <w:szCs w:val="24"/>
           </w:rPr>
-          <w:t>10</w:t>
+          <w:t>5</w:t>
         </w:r>
         <w:r>
           <w:rPr>
@@ -30235,7 +27293,7 @@
 </file>
 
 <file path=customXml/itemProps2.xml><?xml version="1.0" encoding="utf-8"?>
-<ds:datastoreItem xmlns:ds="http://schemas.openxmlformats.org/officeDocument/2006/customXml" ds:itemID="{B9AF8C93-BCA5-4AB3-B67C-6BD3963DC56C}">
+<ds:datastoreItem xmlns:ds="http://schemas.openxmlformats.org/officeDocument/2006/customXml" ds:itemID="{52EF9249-7A5A-4E4F-A4E8-90BF5DF6D251}">
   <ds:schemaRefs>
     <ds:schemaRef ds:uri="http://schemas.openxmlformats.org/officeDocument/2006/bibliography"/>
   </ds:schemaRefs>

</xml_diff>

<commit_message>
Modificado gestión del código fuente
- Introducción FINALIZADO
- Arquitectura y creación de documentos FINALIZADO
- Gestión del código en relación al conjunto de subsistemas FINALIZADO
- Gestión de conflictos FINALIZADO
</commit_message>
<xml_diff>
--- a/Documentacion/MemoriaActualizada2.docx
+++ b/Documentacion/MemoriaActualizada2.docx
@@ -14166,19 +14166,6 @@
         </w:rPr>
         <w:t>:</w:t>
       </w:r>
-      <w:r>
-        <w:rPr>
-          <w:b/>
-        </w:rPr>
-        <w:t xml:space="preserve"> </w:t>
-      </w:r>
-      <w:r>
-        <w:rPr>
-          <w:b/>
-          <w:color w:val="FF0000"/>
-        </w:rPr>
-        <w:t>//Cambiarlo, hay que incluir la gestión por ramas</w:t>
-      </w:r>
     </w:p>
     <w:p>
       <w:pPr>
@@ -14209,7 +14196,42 @@
           <w:sz w:val="24"/>
           <w:szCs w:val="24"/>
         </w:rPr>
-        <w:t xml:space="preserve">", en la que se encuentra el contenido del subsistema. No hemos trabajado con ramas debido al reducido tamaño del subsistema por lo que todas las modificaciones afectarán a todo el subsistema cada vez que hagamos </w:t>
+        <w:t>", en la que se encuentra e</w:t>
+      </w:r>
+      <w:r>
+        <w:rPr>
+          <w:sz w:val="24"/>
+          <w:szCs w:val="24"/>
+        </w:rPr>
+        <w:t>l contenido del subsistema. H</w:t>
+      </w:r>
+      <w:r>
+        <w:rPr>
+          <w:sz w:val="24"/>
+          <w:szCs w:val="24"/>
+        </w:rPr>
+        <w:t xml:space="preserve">emos trabajado con </w:t>
+      </w:r>
+      <w:r>
+        <w:rPr>
+          <w:sz w:val="24"/>
+          <w:szCs w:val="24"/>
+        </w:rPr>
+        <w:t xml:space="preserve">una </w:t>
+      </w:r>
+      <w:r>
+        <w:rPr>
+          <w:sz w:val="24"/>
+          <w:szCs w:val="24"/>
+        </w:rPr>
+        <w:t>rama</w:t>
+      </w:r>
+      <w:r>
+        <w:rPr>
+          <w:sz w:val="24"/>
+          <w:szCs w:val="24"/>
+        </w:rPr>
+        <w:t xml:space="preserve"> por funcionalidad. Así tenemos una rama llamada </w:t>
       </w:r>
       <w:proofErr w:type="spellStart"/>
       <w:r>
@@ -14217,9 +14239,122 @@
           <w:sz w:val="24"/>
           <w:szCs w:val="24"/>
         </w:rPr>
+        <w:t>desarrolloDNIe</w:t>
+      </w:r>
+      <w:proofErr w:type="spellEnd"/>
+      <w:r>
+        <w:rPr>
+          <w:sz w:val="24"/>
+          <w:szCs w:val="24"/>
+        </w:rPr>
+        <w:t xml:space="preserve"> para la funcionalidad del </w:t>
+      </w:r>
+      <w:proofErr w:type="spellStart"/>
+      <w:r>
+        <w:rPr>
+          <w:sz w:val="24"/>
+          <w:szCs w:val="24"/>
+        </w:rPr>
+        <w:t>DNIe</w:t>
+      </w:r>
+      <w:proofErr w:type="spellEnd"/>
+      <w:r>
+        <w:rPr>
+          <w:sz w:val="24"/>
+          <w:szCs w:val="24"/>
+        </w:rPr>
+        <w:t xml:space="preserve"> y una rama llamada Desarrollo-</w:t>
+      </w:r>
+      <w:proofErr w:type="spellStart"/>
+      <w:r>
+        <w:rPr>
+          <w:sz w:val="24"/>
+          <w:szCs w:val="24"/>
+        </w:rPr>
+        <w:t>Captcha</w:t>
+      </w:r>
+      <w:proofErr w:type="spellEnd"/>
+      <w:r>
+        <w:rPr>
+          <w:sz w:val="24"/>
+          <w:szCs w:val="24"/>
+        </w:rPr>
+        <w:t xml:space="preserve"> para la funcionalidad de verificación mediante </w:t>
+      </w:r>
+      <w:proofErr w:type="spellStart"/>
+      <w:r>
+        <w:rPr>
+          <w:sz w:val="24"/>
+          <w:szCs w:val="24"/>
+        </w:rPr>
+        <w:t>captcha</w:t>
+      </w:r>
+      <w:proofErr w:type="spellEnd"/>
+      <w:r>
+        <w:rPr>
+          <w:sz w:val="24"/>
+          <w:szCs w:val="24"/>
+        </w:rPr>
+        <w:t xml:space="preserve">. </w:t>
+      </w:r>
+      <w:r>
+        <w:rPr>
+          <w:sz w:val="24"/>
+          <w:szCs w:val="24"/>
+        </w:rPr>
+        <w:t>D</w:t>
+      </w:r>
+      <w:r>
+        <w:rPr>
+          <w:sz w:val="24"/>
+          <w:szCs w:val="24"/>
+        </w:rPr>
+        <w:t>ebido al reducido tamaño del subsistema</w:t>
+      </w:r>
+      <w:r>
+        <w:rPr>
+          <w:sz w:val="24"/>
+          <w:szCs w:val="24"/>
+        </w:rPr>
+        <w:t xml:space="preserve"> todos los miembros del equipo trabajaremos en ambas ramas</w:t>
+      </w:r>
+      <w:r>
+        <w:rPr>
+          <w:sz w:val="24"/>
+          <w:szCs w:val="24"/>
+        </w:rPr>
+        <w:t xml:space="preserve"> por lo que todas las</w:t>
+      </w:r>
+      <w:r>
+        <w:rPr>
+          <w:sz w:val="24"/>
+          <w:szCs w:val="24"/>
+        </w:rPr>
+        <w:t xml:space="preserve"> modificaciones afectarán a toda la rama </w:t>
+      </w:r>
+      <w:r>
+        <w:rPr>
+          <w:sz w:val="24"/>
+          <w:szCs w:val="24"/>
+        </w:rPr>
+        <w:t xml:space="preserve">cada vez que hagamos </w:t>
+      </w:r>
+      <w:proofErr w:type="spellStart"/>
+      <w:r>
+        <w:rPr>
+          <w:sz w:val="24"/>
+          <w:szCs w:val="24"/>
+        </w:rPr>
         <w:t>push</w:t>
       </w:r>
       <w:proofErr w:type="spellEnd"/>
+      <w:r>
+        <w:rPr>
+          <w:sz w:val="24"/>
+          <w:szCs w:val="24"/>
+        </w:rPr>
+        <w:t xml:space="preserve"> de la rama en cuestión</w:t>
+      </w:r>
       <w:r>
         <w:rPr>
           <w:sz w:val="24"/>
@@ -14288,7 +14423,6 @@
           <w:rFonts w:asciiTheme="minorHAnsi" w:hAnsiTheme="minorHAnsi"/>
           <w:b/>
         </w:rPr>
-        <w:lastRenderedPageBreak/>
         <w:t>Implementación:</w:t>
       </w:r>
     </w:p>
@@ -14347,6 +14481,38 @@
           <w:color w:val="auto"/>
         </w:rPr>
         <w:t>push</w:t>
+      </w:r>
+      <w:proofErr w:type="spellEnd"/>
+      <w:r>
+        <w:rPr>
+          <w:rFonts w:asciiTheme="minorHAnsi" w:hAnsiTheme="minorHAnsi"/>
+          <w:color w:val="auto"/>
+        </w:rPr>
+        <w:t xml:space="preserve"> en el caso de una rama. Para que sean permanentes en la </w:t>
+      </w:r>
+      <w:proofErr w:type="spellStart"/>
+      <w:r>
+        <w:rPr>
+          <w:rFonts w:asciiTheme="minorHAnsi" w:hAnsiTheme="minorHAnsi"/>
+          <w:color w:val="auto"/>
+        </w:rPr>
+        <w:t>master</w:t>
+      </w:r>
+      <w:proofErr w:type="spellEnd"/>
+      <w:r>
+        <w:rPr>
+          <w:rFonts w:asciiTheme="minorHAnsi" w:hAnsiTheme="minorHAnsi"/>
+          <w:color w:val="auto"/>
+        </w:rPr>
+        <w:t xml:space="preserve"> tendríamos que hacer </w:t>
+      </w:r>
+      <w:proofErr w:type="spellStart"/>
+      <w:r>
+        <w:rPr>
+          <w:rFonts w:asciiTheme="minorHAnsi" w:hAnsiTheme="minorHAnsi"/>
+          <w:color w:val="auto"/>
+        </w:rPr>
+        <w:t>merge</w:t>
       </w:r>
       <w:proofErr w:type="spellEnd"/>
       <w:r>
@@ -14433,7 +14599,7 @@
           <w:rFonts w:asciiTheme="minorHAnsi" w:hAnsiTheme="minorHAnsi"/>
           <w:color w:val="auto"/>
         </w:rPr>
-        <w:t>Usar un directorio único para alojar el subsistema nos permitió trabajar de forma más cómoda con la totalidad del proyecto. Si el proyecto estuviese en fase de creación, posiblemente hubiese sido más conveniente utilizar una subdivisión en ramas para poder tener el proyecto actualizado y evitar conflictos pero, debido a que los cambios los realizaremos en partes concretas del proyecto, no lo vemos necesario ya que este hecho minimiza la generación de conflictos y la necesidad de acceder a funcionalidades no realizadas por otros miembros del grupo al encontrarse el proyecto operativo. La desventaja de emplear esta forma de trabajo es que si no hay una comunicación activa y una buena organización puede generar problemas.</w:t>
+        <w:t>Trabajar con una rama por funcionalidad nos permitió centrarnos en cada una por separado sin problemas de conflictos entre ambas. El hecho de no tener una rama por miembro nos permitió tener acceso a todos los cambios constantemente y poder trabajar sobre ellos de la forma más rápida y eficaz al tratarse de un subsistema de tamaño reducido al igual que el tamaño del equipo. La desventaja de emplear esta forma de trabajo es que si no se emplea una comunicación activa y compromiso puede generar problemas.</w:t>
       </w:r>
     </w:p>
     <w:p>
@@ -14603,7 +14769,28 @@
           <w:sz w:val="24"/>
           <w:szCs w:val="24"/>
         </w:rPr>
-        <w:t xml:space="preserve">, escribimos el comando </w:t>
+        <w:t xml:space="preserve">, </w:t>
+      </w:r>
+      <w:r>
+        <w:rPr>
+          <w:sz w:val="24"/>
+          <w:szCs w:val="24"/>
+        </w:rPr>
+        <w:t>hacemos clone y</w:t>
+      </w:r>
+      <w:r>
+        <w:rPr>
+          <w:sz w:val="24"/>
+          <w:szCs w:val="24"/>
+        </w:rPr>
+        <w:t xml:space="preserve"> se nos creará una carpeta en el directorio escogido con todo el contenido del repositorio en la última versión.</w:t>
+      </w:r>
+      <w:r>
+        <w:rPr>
+          <w:sz w:val="24"/>
+          <w:szCs w:val="24"/>
+        </w:rPr>
+        <w:t xml:space="preserve"> Una vez hecho esto tendremos que hacer </w:t>
       </w:r>
       <w:proofErr w:type="spellStart"/>
       <w:r>
@@ -14611,7 +14798,7 @@
           <w:sz w:val="24"/>
           <w:szCs w:val="24"/>
         </w:rPr>
-        <w:t>git</w:t>
+        <w:t>checkout</w:t>
       </w:r>
       <w:proofErr w:type="spellEnd"/>
       <w:r>
@@ -14619,21 +14806,7 @@
           <w:sz w:val="24"/>
           <w:szCs w:val="24"/>
         </w:rPr>
-        <w:t xml:space="preserve"> clone </w:t>
-      </w:r>
-      <w:r>
-        <w:rPr>
-          <w:sz w:val="24"/>
-          <w:szCs w:val="24"/>
-        </w:rPr>
-        <w:t>https://github.com/AgoraUS1516/G03.git</w:t>
-      </w:r>
-      <w:r>
-        <w:rPr>
-          <w:sz w:val="24"/>
-          <w:szCs w:val="24"/>
-        </w:rPr>
-        <w:t xml:space="preserve"> y se nos creará una carpeta en el directorio escogido con todo el contenido del repositorio en la última versión. Posteriormente realizamos las modificaciones correspondientes y nos comunicamos con el compañero mencionado en el enunciado para avisar de la modificación que se va a realizar. Estas modificaciones tienen lugar en nuestro equipo por lo que cuando terminemos tendremos que hacer un </w:t>
+        <w:t xml:space="preserve"> a la rama Desarrollo-</w:t>
       </w:r>
       <w:proofErr w:type="spellStart"/>
       <w:r>
@@ -14641,6 +14814,29 @@
           <w:sz w:val="24"/>
           <w:szCs w:val="24"/>
         </w:rPr>
+        <w:t>Captcha</w:t>
+      </w:r>
+      <w:proofErr w:type="spellEnd"/>
+      <w:r>
+        <w:rPr>
+          <w:sz w:val="24"/>
+          <w:szCs w:val="24"/>
+        </w:rPr>
+        <w:t>.</w:t>
+      </w:r>
+      <w:r>
+        <w:rPr>
+          <w:sz w:val="24"/>
+          <w:szCs w:val="24"/>
+        </w:rPr>
+        <w:t xml:space="preserve"> Posteriormente realizamos las modificaciones correspondientes y nos comunicamos con el compañero mencionado en el enunciado para avisar de la modificación que se va a realizar. Estas modificaciones tienen lugar en nuestro equipo por lo que cuando terminemos tendremos que hacer un </w:t>
+      </w:r>
+      <w:proofErr w:type="spellStart"/>
+      <w:r>
+        <w:rPr>
+          <w:sz w:val="24"/>
+          <w:szCs w:val="24"/>
+        </w:rPr>
         <w:t>commit</w:t>
       </w:r>
       <w:proofErr w:type="spellEnd"/>
@@ -14649,7 +14845,14 @@
           <w:sz w:val="24"/>
           <w:szCs w:val="24"/>
         </w:rPr>
-        <w:t xml:space="preserve"> para que los cambios se apliquen a nuestro repositorio local. Para ello nos dirigimos a la carpeta que contiene a la rama master (dentro del clon que realizamos inicialmente) mediante la consola de </w:t>
+        <w:t xml:space="preserve"> para que los cambios se apliquen a nuestro repositorio local. Una vez todo está en orden </w:t>
+      </w:r>
+      <w:r>
+        <w:rPr>
+          <w:sz w:val="24"/>
+          <w:szCs w:val="24"/>
+        </w:rPr>
+        <w:t xml:space="preserve">hacemos </w:t>
       </w:r>
       <w:proofErr w:type="spellStart"/>
       <w:r>
@@ -14657,7 +14860,7 @@
           <w:sz w:val="24"/>
           <w:szCs w:val="24"/>
         </w:rPr>
-        <w:t>Git</w:t>
+        <w:t>push</w:t>
       </w:r>
       <w:proofErr w:type="spellEnd"/>
       <w:r>
@@ -14667,173 +14870,12 @@
         </w:rPr>
         <w:t xml:space="preserve"> </w:t>
       </w:r>
-      <w:proofErr w:type="spellStart"/>
-      <w:r>
-        <w:rPr>
-          <w:sz w:val="24"/>
-          <w:szCs w:val="24"/>
-        </w:rPr>
-        <w:t>Bash</w:t>
-      </w:r>
-      <w:proofErr w:type="spellEnd"/>
-      <w:r>
-        <w:rPr>
-          <w:sz w:val="24"/>
-          <w:szCs w:val="24"/>
-        </w:rPr>
-        <w:t xml:space="preserve"> y ejecutamos el comando </w:t>
-      </w:r>
-      <w:proofErr w:type="spellStart"/>
-      <w:r>
-        <w:rPr>
-          <w:sz w:val="24"/>
-          <w:szCs w:val="24"/>
-        </w:rPr>
-        <w:t>git</w:t>
-      </w:r>
-      <w:proofErr w:type="spellEnd"/>
-      <w:r>
-        <w:rPr>
-          <w:sz w:val="24"/>
-          <w:szCs w:val="24"/>
-        </w:rPr>
-        <w:t xml:space="preserve"> </w:t>
-      </w:r>
-      <w:proofErr w:type="spellStart"/>
-      <w:r>
-        <w:rPr>
-          <w:sz w:val="24"/>
-          <w:szCs w:val="24"/>
-        </w:rPr>
-        <w:t>add</w:t>
-      </w:r>
-      <w:proofErr w:type="spellEnd"/>
-      <w:r>
-        <w:rPr>
-          <w:sz w:val="24"/>
-          <w:szCs w:val="24"/>
-        </w:rPr>
-        <w:t xml:space="preserve"> -A para añadir todos los cambios que se </w:t>
-      </w:r>
-      <w:proofErr w:type="spellStart"/>
-      <w:r>
-        <w:rPr>
-          <w:sz w:val="24"/>
-          <w:szCs w:val="24"/>
-        </w:rPr>
-        <w:t>commitearán</w:t>
-      </w:r>
-      <w:proofErr w:type="spellEnd"/>
-      <w:r>
-        <w:rPr>
-          <w:sz w:val="24"/>
-          <w:szCs w:val="24"/>
-        </w:rPr>
-        <w:t xml:space="preserve">. Posteriormente escribimos el comando </w:t>
-      </w:r>
-      <w:proofErr w:type="spellStart"/>
-      <w:r>
-        <w:rPr>
-          <w:sz w:val="24"/>
-          <w:szCs w:val="24"/>
-        </w:rPr>
-        <w:t>git</w:t>
-      </w:r>
-      <w:proofErr w:type="spellEnd"/>
-      <w:r>
-        <w:rPr>
-          <w:sz w:val="24"/>
-          <w:szCs w:val="24"/>
-        </w:rPr>
-        <w:t xml:space="preserve"> </w:t>
-      </w:r>
-      <w:proofErr w:type="spellStart"/>
-      <w:r>
-        <w:rPr>
-          <w:sz w:val="24"/>
-          <w:szCs w:val="24"/>
-        </w:rPr>
-        <w:t>commit</w:t>
-      </w:r>
-      <w:proofErr w:type="spellEnd"/>
-      <w:r>
-        <w:rPr>
-          <w:sz w:val="24"/>
-          <w:szCs w:val="24"/>
-        </w:rPr>
-        <w:t xml:space="preserve"> -a para enviar todos los cambios al repositorio local. Una vez todo está en orden </w:t>
-      </w:r>
-      <w:r>
-        <w:rPr>
-          <w:sz w:val="24"/>
-          <w:szCs w:val="24"/>
-        </w:rPr>
-        <w:lastRenderedPageBreak/>
-        <w:t xml:space="preserve">ejecutamos el comando </w:t>
-      </w:r>
-      <w:proofErr w:type="spellStart"/>
-      <w:r>
-        <w:rPr>
-          <w:sz w:val="24"/>
-          <w:szCs w:val="24"/>
-        </w:rPr>
-        <w:t>git</w:t>
-      </w:r>
-      <w:proofErr w:type="spellEnd"/>
-      <w:r>
-        <w:rPr>
-          <w:sz w:val="24"/>
-          <w:szCs w:val="24"/>
-        </w:rPr>
-        <w:t xml:space="preserve"> </w:t>
-      </w:r>
-      <w:proofErr w:type="spellStart"/>
-      <w:r>
-        <w:rPr>
-          <w:sz w:val="24"/>
-          <w:szCs w:val="24"/>
-        </w:rPr>
-        <w:t>push</w:t>
-      </w:r>
-      <w:proofErr w:type="spellEnd"/>
-      <w:r>
-        <w:rPr>
-          <w:sz w:val="24"/>
-          <w:szCs w:val="24"/>
-        </w:rPr>
-        <w:t xml:space="preserve"> </w:t>
-      </w:r>
-      <w:proofErr w:type="spellStart"/>
-      <w:r>
-        <w:rPr>
-          <w:sz w:val="24"/>
-          <w:szCs w:val="24"/>
-        </w:rPr>
-        <w:t>origin</w:t>
-      </w:r>
-      <w:proofErr w:type="spellEnd"/>
-      <w:r>
-        <w:rPr>
-          <w:sz w:val="24"/>
-          <w:szCs w:val="24"/>
-        </w:rPr>
-        <w:t xml:space="preserve"> </w:t>
-      </w:r>
-      <w:proofErr w:type="spellStart"/>
-      <w:r>
-        <w:rPr>
-          <w:sz w:val="24"/>
-          <w:szCs w:val="24"/>
-        </w:rPr>
-        <w:t>master</w:t>
-      </w:r>
-      <w:proofErr w:type="spellEnd"/>
-      <w:r>
-        <w:rPr>
-          <w:sz w:val="24"/>
-          <w:szCs w:val="24"/>
-        </w:rPr>
-        <w:t xml:space="preserve"> para que los cambios se apliquen al repositorio remoto y para que todos los miembros del equipo tengan acceso a las modificaciones realizadas.</w:t>
+      <w:r>
+        <w:rPr>
+          <w:sz w:val="24"/>
+          <w:szCs w:val="24"/>
+        </w:rPr>
+        <w:t>para que los cambios se apliquen al repositorio remoto y para que todos los miembros del equipo tengan acceso a las modificaciones realizadas.</w:t>
       </w:r>
     </w:p>
     <w:p>
@@ -15224,8 +15266,14 @@
           <w:sz w:val="24"/>
           <w:szCs w:val="24"/>
         </w:rPr>
-        <w:lastRenderedPageBreak/>
-        <w:t xml:space="preserve">Posteriormente, debería realizar él mismo la modificación y hacer </w:t>
+        <w:t>Posteriormente, debería realizar él mis</w:t>
+      </w:r>
+      <w:r>
+        <w:rPr>
+          <w:sz w:val="24"/>
+          <w:szCs w:val="24"/>
+        </w:rPr>
+        <w:t xml:space="preserve">mo la modificación y hacer </w:t>
       </w:r>
       <w:proofErr w:type="spellStart"/>
       <w:r>
@@ -15241,7 +15289,14 @@
           <w:sz w:val="24"/>
           <w:szCs w:val="24"/>
         </w:rPr>
-        <w:t xml:space="preserve"> (en el apartado anterior se detalla el proceso) para que los cambios se apliquen en el repositorio remoto. En el apartado de gestión de incidencias detallaremos como trabajamos con las </w:t>
+        <w:t xml:space="preserve"> </w:t>
+      </w:r>
+      <w:r>
+        <w:rPr>
+          <w:sz w:val="24"/>
+          <w:szCs w:val="24"/>
+        </w:rPr>
+        <w:t xml:space="preserve">para que los cambios se apliquen en el repositorio remoto. En el apartado de gestión de incidencias detallaremos como trabajamos con las </w:t>
       </w:r>
       <w:proofErr w:type="spellStart"/>
       <w:r>
@@ -15625,17 +15680,15 @@
           <w:rFonts w:asciiTheme="minorHAnsi" w:hAnsiTheme="minorHAnsi" w:cstheme="minorBidi"/>
           <w:color w:val="548DD4" w:themeColor="text2" w:themeTint="99"/>
         </w:rPr>
-        <w:t xml:space="preserve">Para ello tendrá que clonar en su equipo el repositorio G05 (mediante </w:t>
-      </w:r>
-      <w:proofErr w:type="spellStart"/>
+        <w:t>Para ello tendrá que clonar en su equipo el repositorio G05 (</w:t>
+      </w:r>
       <w:r>
         <w:rPr>
           <w:rFonts w:asciiTheme="minorHAnsi" w:hAnsiTheme="minorHAnsi" w:cstheme="minorBidi"/>
           <w:color w:val="548DD4" w:themeColor="text2" w:themeTint="99"/>
         </w:rPr>
-        <w:t>git</w:t>
-      </w:r>
-      <w:proofErr w:type="spellEnd"/>
+        <w:t>haciendo</w:t>
+      </w:r>
       <w:r>
         <w:rPr>
           <w:rFonts w:asciiTheme="minorHAnsi" w:hAnsiTheme="minorHAnsi" w:cstheme="minorBidi"/>
@@ -15682,7 +15735,6 @@
           <w:rFonts w:asciiTheme="minorHAnsi" w:hAnsiTheme="minorHAnsi" w:cstheme="minorBidi"/>
           <w:color w:val="548DD4" w:themeColor="text2" w:themeTint="99"/>
         </w:rPr>
-        <w:lastRenderedPageBreak/>
         <w:t xml:space="preserve">Para ello clonará el repositorio </w:t>
       </w:r>
       <w:proofErr w:type="spellStart"/>
@@ -15699,7 +15751,14 @@
           <w:rFonts w:asciiTheme="minorHAnsi" w:hAnsiTheme="minorHAnsi" w:cstheme="minorBidi"/>
           <w:color w:val="548DD4" w:themeColor="text2" w:themeTint="99"/>
         </w:rPr>
-        <w:t xml:space="preserve"> en su equipo, posteriormente incluirá el subsistema de Autenticación en la rama máster del repositorio. Cuando hayamos realizado todo esto correctamente deberá hacer </w:t>
+        <w:t xml:space="preserve"> en su equipo, posteriormente incluirá el subsistema de Autenticación en la rama máster del repositorio. Cuando hayamos realizado todo esto co</w:t>
+      </w:r>
+      <w:r>
+        <w:rPr>
+          <w:rFonts w:asciiTheme="minorHAnsi" w:hAnsiTheme="minorHAnsi" w:cstheme="minorBidi"/>
+          <w:color w:val="548DD4" w:themeColor="text2" w:themeTint="99"/>
+        </w:rPr>
+        <w:t xml:space="preserve">rrectamente deberá hacer </w:t>
       </w:r>
       <w:proofErr w:type="spellStart"/>
       <w:r>
@@ -15715,7 +15774,14 @@
           <w:rFonts w:asciiTheme="minorHAnsi" w:hAnsiTheme="minorHAnsi" w:cstheme="minorBidi"/>
           <w:color w:val="548DD4" w:themeColor="text2" w:themeTint="99"/>
         </w:rPr>
-        <w:t xml:space="preserve"> (mediante </w:t>
+        <w:t xml:space="preserve"> </w:t>
+      </w:r>
+      <w:r>
+        <w:rPr>
+          <w:rFonts w:asciiTheme="minorHAnsi" w:hAnsiTheme="minorHAnsi" w:cstheme="minorBidi"/>
+          <w:color w:val="548DD4" w:themeColor="text2" w:themeTint="99"/>
+        </w:rPr>
+        <w:t xml:space="preserve">y posteriormente </w:t>
       </w:r>
       <w:proofErr w:type="spellStart"/>
       <w:r>
@@ -15723,7 +15789,7 @@
           <w:rFonts w:asciiTheme="minorHAnsi" w:hAnsiTheme="minorHAnsi" w:cstheme="minorBidi"/>
           <w:color w:val="548DD4" w:themeColor="text2" w:themeTint="99"/>
         </w:rPr>
-        <w:t>git</w:t>
+        <w:t>push</w:t>
       </w:r>
       <w:proofErr w:type="spellEnd"/>
       <w:r>
@@ -15731,119 +15797,7 @@
           <w:rFonts w:asciiTheme="minorHAnsi" w:hAnsiTheme="minorHAnsi" w:cstheme="minorBidi"/>
           <w:color w:val="548DD4" w:themeColor="text2" w:themeTint="99"/>
         </w:rPr>
-        <w:t xml:space="preserve"> </w:t>
-      </w:r>
-      <w:proofErr w:type="spellStart"/>
-      <w:r>
-        <w:rPr>
-          <w:rFonts w:asciiTheme="minorHAnsi" w:hAnsiTheme="minorHAnsi" w:cstheme="minorBidi"/>
-          <w:color w:val="548DD4" w:themeColor="text2" w:themeTint="99"/>
-        </w:rPr>
-        <w:t>add</w:t>
-      </w:r>
-      <w:proofErr w:type="spellEnd"/>
-      <w:r>
-        <w:rPr>
-          <w:rFonts w:asciiTheme="minorHAnsi" w:hAnsiTheme="minorHAnsi" w:cstheme="minorBidi"/>
-          <w:color w:val="548DD4" w:themeColor="text2" w:themeTint="99"/>
-        </w:rPr>
-        <w:t xml:space="preserve"> -A y </w:t>
-      </w:r>
-      <w:proofErr w:type="spellStart"/>
-      <w:r>
-        <w:rPr>
-          <w:rFonts w:asciiTheme="minorHAnsi" w:hAnsiTheme="minorHAnsi" w:cstheme="minorBidi"/>
-          <w:color w:val="548DD4" w:themeColor="text2" w:themeTint="99"/>
-        </w:rPr>
-        <w:t>git</w:t>
-      </w:r>
-      <w:proofErr w:type="spellEnd"/>
-      <w:r>
-        <w:rPr>
-          <w:rFonts w:asciiTheme="minorHAnsi" w:hAnsiTheme="minorHAnsi" w:cstheme="minorBidi"/>
-          <w:color w:val="548DD4" w:themeColor="text2" w:themeTint="99"/>
-        </w:rPr>
-        <w:t xml:space="preserve"> </w:t>
-      </w:r>
-      <w:proofErr w:type="spellStart"/>
-      <w:r>
-        <w:rPr>
-          <w:rFonts w:asciiTheme="minorHAnsi" w:hAnsiTheme="minorHAnsi" w:cstheme="minorBidi"/>
-          <w:color w:val="548DD4" w:themeColor="text2" w:themeTint="99"/>
-        </w:rPr>
-        <w:t>commit</w:t>
-      </w:r>
-      <w:proofErr w:type="spellEnd"/>
-      <w:r>
-        <w:rPr>
-          <w:rFonts w:asciiTheme="minorHAnsi" w:hAnsiTheme="minorHAnsi" w:cstheme="minorBidi"/>
-          <w:color w:val="548DD4" w:themeColor="text2" w:themeTint="99"/>
-        </w:rPr>
-        <w:t xml:space="preserve"> -a) y posteriormente </w:t>
-      </w:r>
-      <w:proofErr w:type="spellStart"/>
-      <w:r>
-        <w:rPr>
-          <w:rFonts w:asciiTheme="minorHAnsi" w:hAnsiTheme="minorHAnsi" w:cstheme="minorBidi"/>
-          <w:color w:val="548DD4" w:themeColor="text2" w:themeTint="99"/>
-        </w:rPr>
-        <w:t>push</w:t>
-      </w:r>
-      <w:proofErr w:type="spellEnd"/>
-      <w:r>
-        <w:rPr>
-          <w:rFonts w:asciiTheme="minorHAnsi" w:hAnsiTheme="minorHAnsi" w:cstheme="minorBidi"/>
-          <w:color w:val="548DD4" w:themeColor="text2" w:themeTint="99"/>
-        </w:rPr>
-        <w:t xml:space="preserve"> (</w:t>
-      </w:r>
-      <w:proofErr w:type="spellStart"/>
-      <w:r>
-        <w:rPr>
-          <w:rFonts w:asciiTheme="minorHAnsi" w:hAnsiTheme="minorHAnsi" w:cstheme="minorBidi"/>
-          <w:color w:val="548DD4" w:themeColor="text2" w:themeTint="99"/>
-        </w:rPr>
-        <w:t>git</w:t>
-      </w:r>
-      <w:proofErr w:type="spellEnd"/>
-      <w:r>
-        <w:rPr>
-          <w:rFonts w:asciiTheme="minorHAnsi" w:hAnsiTheme="minorHAnsi" w:cstheme="minorBidi"/>
-          <w:color w:val="548DD4" w:themeColor="text2" w:themeTint="99"/>
-        </w:rPr>
-        <w:t xml:space="preserve"> </w:t>
-      </w:r>
-      <w:proofErr w:type="spellStart"/>
-      <w:r>
-        <w:rPr>
-          <w:rFonts w:asciiTheme="minorHAnsi" w:hAnsiTheme="minorHAnsi" w:cstheme="minorBidi"/>
-          <w:color w:val="548DD4" w:themeColor="text2" w:themeTint="99"/>
-        </w:rPr>
-        <w:t>push</w:t>
-      </w:r>
-      <w:proofErr w:type="spellEnd"/>
-      <w:r>
-        <w:rPr>
-          <w:rFonts w:asciiTheme="minorHAnsi" w:hAnsiTheme="minorHAnsi" w:cstheme="minorBidi"/>
-          <w:color w:val="548DD4" w:themeColor="text2" w:themeTint="99"/>
-        </w:rPr>
-        <w:t xml:space="preserve"> </w:t>
-      </w:r>
-      <w:proofErr w:type="spellStart"/>
-      <w:r>
-        <w:rPr>
-          <w:rFonts w:asciiTheme="minorHAnsi" w:hAnsiTheme="minorHAnsi" w:cstheme="minorBidi"/>
-          <w:color w:val="548DD4" w:themeColor="text2" w:themeTint="99"/>
-        </w:rPr>
-        <w:t>origin</w:t>
-      </w:r>
-      <w:proofErr w:type="spellEnd"/>
-      <w:r>
-        <w:rPr>
-          <w:rFonts w:asciiTheme="minorHAnsi" w:hAnsiTheme="minorHAnsi" w:cstheme="minorBidi"/>
-          <w:color w:val="548DD4" w:themeColor="text2" w:themeTint="99"/>
-        </w:rPr>
-        <w:t xml:space="preserve"> master) para que el subsistema quede correctamente alojado en el repositorio remoto </w:t>
+        <w:t xml:space="preserve"> para que el subsistema quede correctamente alojado en el repositorio remoto </w:t>
       </w:r>
       <w:proofErr w:type="spellStart"/>
       <w:r>
@@ -16191,7 +16145,6 @@
         <w:rPr>
           <w:color w:val="548DD4" w:themeColor="text2" w:themeTint="99"/>
         </w:rPr>
-        <w:lastRenderedPageBreak/>
         <w:t>5</w:t>
       </w:r>
       <w:r>
@@ -16255,6 +16208,7 @@
           <w:sz w:val="24"/>
           <w:szCs w:val="24"/>
         </w:rPr>
+        <w:lastRenderedPageBreak/>
         <w:t>Todos los cambios son discutidos por los miembros del grupo. Casi siempre se llega a un acuerdo rápidamente pero hemos notado que, en ocasiones,  tarde o temprano hay que volver a debatir el asunto.</w:t>
       </w:r>
     </w:p>
@@ -16440,6 +16394,7 @@
       </w:r>
       <w:bookmarkEnd w:id="52"/>
     </w:p>
+    <w:p/>
     <w:p>
       <w:pPr>
         <w:jc w:val="both"/>
@@ -16475,104 +16430,104 @@
           <w:sz w:val="24"/>
           <w:szCs w:val="24"/>
         </w:rPr>
+        <w:t xml:space="preserve">Inicialmente trabajamos en la </w:t>
+      </w:r>
+      <w:r>
+        <w:rPr>
+          <w:color w:val="548DD4" w:themeColor="text2" w:themeTint="99"/>
+          <w:sz w:val="24"/>
+          <w:szCs w:val="24"/>
+        </w:rPr>
+        <w:t xml:space="preserve">rama </w:t>
+      </w:r>
+      <w:proofErr w:type="spellStart"/>
+      <w:r>
+        <w:rPr>
+          <w:color w:val="548DD4" w:themeColor="text2" w:themeTint="99"/>
+          <w:sz w:val="24"/>
+          <w:szCs w:val="24"/>
+        </w:rPr>
+        <w:t>master</w:t>
+      </w:r>
+      <w:proofErr w:type="spellEnd"/>
+      <w:r>
+        <w:rPr>
+          <w:color w:val="548DD4" w:themeColor="text2" w:themeTint="99"/>
+          <w:sz w:val="24"/>
+          <w:szCs w:val="24"/>
+        </w:rPr>
+        <w:t xml:space="preserve"> para cargar el subsistema sobre el que trabajamos y para crear la jerarquía de directorios. Una vez hecho esto, creamos dos ramas. Usaremos una rama para cada funcionalidad que añadamos al subsistema, en nuestro caso, una rama para introducir el acceso mediante </w:t>
+      </w:r>
+      <w:proofErr w:type="spellStart"/>
+      <w:r>
+        <w:rPr>
+          <w:color w:val="548DD4" w:themeColor="text2" w:themeTint="99"/>
+          <w:sz w:val="24"/>
+          <w:szCs w:val="24"/>
+        </w:rPr>
+        <w:t>DNIe</w:t>
+      </w:r>
+      <w:proofErr w:type="spellEnd"/>
+      <w:r>
+        <w:rPr>
+          <w:color w:val="548DD4" w:themeColor="text2" w:themeTint="99"/>
+          <w:sz w:val="24"/>
+          <w:szCs w:val="24"/>
+        </w:rPr>
+        <w:t xml:space="preserve"> (llamada desarrollo </w:t>
+      </w:r>
+      <w:proofErr w:type="spellStart"/>
+      <w:r>
+        <w:rPr>
+          <w:color w:val="548DD4" w:themeColor="text2" w:themeTint="99"/>
+          <w:sz w:val="24"/>
+          <w:szCs w:val="24"/>
+        </w:rPr>
+        <w:t>DNIe</w:t>
+      </w:r>
+      <w:proofErr w:type="spellEnd"/>
+      <w:r>
+        <w:rPr>
+          <w:color w:val="548DD4" w:themeColor="text2" w:themeTint="99"/>
+          <w:sz w:val="24"/>
+          <w:szCs w:val="24"/>
+        </w:rPr>
+        <w:t>)</w:t>
+      </w:r>
+      <w:r>
+        <w:rPr>
+          <w:color w:val="548DD4" w:themeColor="text2" w:themeTint="99"/>
+          <w:sz w:val="24"/>
+          <w:szCs w:val="24"/>
+        </w:rPr>
+        <w:t xml:space="preserve"> y otra para introducir la verificación mediante </w:t>
+      </w:r>
+      <w:proofErr w:type="spellStart"/>
+      <w:r>
+        <w:rPr>
+          <w:color w:val="548DD4" w:themeColor="text2" w:themeTint="99"/>
+          <w:sz w:val="24"/>
+          <w:szCs w:val="24"/>
+        </w:rPr>
+        <w:t>captcha</w:t>
+      </w:r>
+      <w:proofErr w:type="spellEnd"/>
+      <w:r>
+        <w:rPr>
+          <w:color w:val="548DD4" w:themeColor="text2" w:themeTint="99"/>
+          <w:sz w:val="24"/>
+          <w:szCs w:val="24"/>
+        </w:rPr>
+        <w:t xml:space="preserve"> (llamada Desarrollo-</w:t>
+      </w:r>
+      <w:proofErr w:type="spellStart"/>
+      <w:r>
+        <w:rPr>
+          <w:color w:val="548DD4" w:themeColor="text2" w:themeTint="99"/>
+          <w:sz w:val="24"/>
+          <w:szCs w:val="24"/>
+        </w:rPr>
         <w:lastRenderedPageBreak/>
-        <w:t xml:space="preserve">Inicialmente trabajamos en la </w:t>
-      </w:r>
-      <w:r>
-        <w:rPr>
-          <w:color w:val="548DD4" w:themeColor="text2" w:themeTint="99"/>
-          <w:sz w:val="24"/>
-          <w:szCs w:val="24"/>
-        </w:rPr>
-        <w:t xml:space="preserve">rama </w:t>
-      </w:r>
-      <w:proofErr w:type="spellStart"/>
-      <w:r>
-        <w:rPr>
-          <w:color w:val="548DD4" w:themeColor="text2" w:themeTint="99"/>
-          <w:sz w:val="24"/>
-          <w:szCs w:val="24"/>
-        </w:rPr>
-        <w:t>master</w:t>
-      </w:r>
-      <w:proofErr w:type="spellEnd"/>
-      <w:r>
-        <w:rPr>
-          <w:color w:val="548DD4" w:themeColor="text2" w:themeTint="99"/>
-          <w:sz w:val="24"/>
-          <w:szCs w:val="24"/>
-        </w:rPr>
-        <w:t xml:space="preserve"> para cargar el subsistema sobre el que trabajamos y para crear la jerarquía de directorios. Una vez hecho esto, creamos dos ramas. Usaremos una rama para cada funcionalidad que añadamos al subsistema, en nuestro caso, una rama para introducir el acceso mediante </w:t>
-      </w:r>
-      <w:proofErr w:type="spellStart"/>
-      <w:r>
-        <w:rPr>
-          <w:color w:val="548DD4" w:themeColor="text2" w:themeTint="99"/>
-          <w:sz w:val="24"/>
-          <w:szCs w:val="24"/>
-        </w:rPr>
-        <w:t>DNIe</w:t>
-      </w:r>
-      <w:proofErr w:type="spellEnd"/>
-      <w:r>
-        <w:rPr>
-          <w:color w:val="548DD4" w:themeColor="text2" w:themeTint="99"/>
-          <w:sz w:val="24"/>
-          <w:szCs w:val="24"/>
-        </w:rPr>
-        <w:t xml:space="preserve"> (llamada desarrollo </w:t>
-      </w:r>
-      <w:proofErr w:type="spellStart"/>
-      <w:r>
-        <w:rPr>
-          <w:color w:val="548DD4" w:themeColor="text2" w:themeTint="99"/>
-          <w:sz w:val="24"/>
-          <w:szCs w:val="24"/>
-        </w:rPr>
-        <w:t>DNIe</w:t>
-      </w:r>
-      <w:proofErr w:type="spellEnd"/>
-      <w:r>
-        <w:rPr>
-          <w:color w:val="548DD4" w:themeColor="text2" w:themeTint="99"/>
-          <w:sz w:val="24"/>
-          <w:szCs w:val="24"/>
-        </w:rPr>
-        <w:t>)</w:t>
-      </w:r>
-      <w:r>
-        <w:rPr>
-          <w:color w:val="548DD4" w:themeColor="text2" w:themeTint="99"/>
-          <w:sz w:val="24"/>
-          <w:szCs w:val="24"/>
-        </w:rPr>
-        <w:t xml:space="preserve"> y otra para introducir la verificación mediante </w:t>
-      </w:r>
-      <w:proofErr w:type="spellStart"/>
-      <w:r>
-        <w:rPr>
-          <w:color w:val="548DD4" w:themeColor="text2" w:themeTint="99"/>
-          <w:sz w:val="24"/>
-          <w:szCs w:val="24"/>
-        </w:rPr>
-        <w:t>captcha</w:t>
-      </w:r>
-      <w:proofErr w:type="spellEnd"/>
-      <w:r>
-        <w:rPr>
-          <w:color w:val="548DD4" w:themeColor="text2" w:themeTint="99"/>
-          <w:sz w:val="24"/>
-          <w:szCs w:val="24"/>
-        </w:rPr>
-        <w:t xml:space="preserve"> (llamada Desarrollo-</w:t>
-      </w:r>
-      <w:proofErr w:type="spellStart"/>
-      <w:r>
-        <w:rPr>
-          <w:color w:val="548DD4" w:themeColor="text2" w:themeTint="99"/>
-          <w:sz w:val="24"/>
-          <w:szCs w:val="24"/>
-        </w:rPr>
         <w:t>Captcha</w:t>
       </w:r>
       <w:proofErr w:type="spellEnd"/>
@@ -16763,8 +16718,16 @@
           <w:ilvl w:val="0"/>
           <w:numId w:val="40"/>
         </w:numPr>
-      </w:pPr>
-      <w:r>
+        <w:rPr>
+          <w:sz w:val="24"/>
+          <w:szCs w:val="24"/>
+        </w:rPr>
+      </w:pPr>
+      <w:r>
+        <w:rPr>
+          <w:sz w:val="24"/>
+          <w:szCs w:val="24"/>
+        </w:rPr>
         <w:t>clone:</w:t>
       </w:r>
     </w:p>
@@ -16775,19 +16738,39 @@
           <w:ilvl w:val="1"/>
           <w:numId w:val="40"/>
         </w:numPr>
+        <w:rPr>
+          <w:sz w:val="24"/>
+          <w:szCs w:val="24"/>
+        </w:rPr>
       </w:pPr>
       <w:proofErr w:type="spellStart"/>
       <w:r>
+        <w:rPr>
+          <w:sz w:val="24"/>
+          <w:szCs w:val="24"/>
+        </w:rPr>
         <w:t>git</w:t>
       </w:r>
       <w:proofErr w:type="spellEnd"/>
       <w:r>
+        <w:rPr>
+          <w:sz w:val="24"/>
+          <w:szCs w:val="24"/>
+        </w:rPr>
         <w:t xml:space="preserve"> clone https://github.com/AgoraUS1516/G03.git (en el caso de nuestro repositorio)</w:t>
       </w:r>
       <w:r>
+        <w:rPr>
+          <w:sz w:val="24"/>
+          <w:szCs w:val="24"/>
+        </w:rPr>
         <w:t>:</w:t>
       </w:r>
       <w:r>
+        <w:rPr>
+          <w:sz w:val="24"/>
+          <w:szCs w:val="24"/>
+        </w:rPr>
         <w:t xml:space="preserve"> para clonar el repositorio remoto en nuestro repositorio local.</w:t>
       </w:r>
     </w:p>
@@ -16798,13 +16781,25 @@
           <w:ilvl w:val="0"/>
           <w:numId w:val="40"/>
         </w:numPr>
+        <w:rPr>
+          <w:sz w:val="24"/>
+          <w:szCs w:val="24"/>
+        </w:rPr>
       </w:pPr>
       <w:proofErr w:type="spellStart"/>
       <w:r>
+        <w:rPr>
+          <w:sz w:val="24"/>
+          <w:szCs w:val="24"/>
+        </w:rPr>
         <w:t>commit</w:t>
       </w:r>
       <w:proofErr w:type="spellEnd"/>
       <w:r>
+        <w:rPr>
+          <w:sz w:val="24"/>
+          <w:szCs w:val="24"/>
+        </w:rPr>
         <w:t>:</w:t>
       </w:r>
     </w:p>
@@ -16815,38 +16810,78 @@
           <w:ilvl w:val="1"/>
           <w:numId w:val="40"/>
         </w:numPr>
+        <w:rPr>
+          <w:sz w:val="24"/>
+          <w:szCs w:val="24"/>
+        </w:rPr>
       </w:pPr>
       <w:proofErr w:type="spellStart"/>
       <w:r>
+        <w:rPr>
+          <w:sz w:val="24"/>
+          <w:szCs w:val="24"/>
+        </w:rPr>
         <w:t>git</w:t>
       </w:r>
       <w:proofErr w:type="spellEnd"/>
       <w:r>
+        <w:rPr>
+          <w:sz w:val="24"/>
+          <w:szCs w:val="24"/>
+        </w:rPr>
         <w:t xml:space="preserve"> </w:t>
       </w:r>
       <w:proofErr w:type="spellStart"/>
       <w:r>
+        <w:rPr>
+          <w:sz w:val="24"/>
+          <w:szCs w:val="24"/>
+        </w:rPr>
         <w:t>add</w:t>
       </w:r>
       <w:proofErr w:type="spellEnd"/>
       <w:r>
+        <w:rPr>
+          <w:sz w:val="24"/>
+          <w:szCs w:val="24"/>
+        </w:rPr>
         <w:t xml:space="preserve"> -A</w:t>
       </w:r>
       <w:r>
+        <w:rPr>
+          <w:sz w:val="24"/>
+          <w:szCs w:val="24"/>
+        </w:rPr>
         <w:t>:</w:t>
       </w:r>
       <w:r>
+        <w:rPr>
+          <w:sz w:val="24"/>
+          <w:szCs w:val="24"/>
+        </w:rPr>
         <w:t xml:space="preserve"> </w:t>
       </w:r>
       <w:r>
+        <w:rPr>
+          <w:sz w:val="24"/>
+          <w:szCs w:val="24"/>
+        </w:rPr>
         <w:t xml:space="preserve">para añadir todos los nuevos cambios a la lista de </w:t>
       </w:r>
       <w:proofErr w:type="spellStart"/>
       <w:r>
+        <w:rPr>
+          <w:sz w:val="24"/>
+          <w:szCs w:val="24"/>
+        </w:rPr>
         <w:t>commit</w:t>
       </w:r>
       <w:proofErr w:type="spellEnd"/>
       <w:r>
+        <w:rPr>
+          <w:sz w:val="24"/>
+          <w:szCs w:val="24"/>
+        </w:rPr>
         <w:t>.</w:t>
       </w:r>
     </w:p>
@@ -16857,24 +16892,48 @@
           <w:ilvl w:val="1"/>
           <w:numId w:val="40"/>
         </w:numPr>
+        <w:rPr>
+          <w:sz w:val="24"/>
+          <w:szCs w:val="24"/>
+        </w:rPr>
       </w:pPr>
       <w:proofErr w:type="spellStart"/>
       <w:r>
+        <w:rPr>
+          <w:sz w:val="24"/>
+          <w:szCs w:val="24"/>
+        </w:rPr>
         <w:t>git</w:t>
       </w:r>
       <w:proofErr w:type="spellEnd"/>
       <w:r>
+        <w:rPr>
+          <w:sz w:val="24"/>
+          <w:szCs w:val="24"/>
+        </w:rPr>
         <w:t xml:space="preserve"> </w:t>
       </w:r>
       <w:proofErr w:type="spellStart"/>
       <w:r>
+        <w:rPr>
+          <w:sz w:val="24"/>
+          <w:szCs w:val="24"/>
+        </w:rPr>
         <w:t>commit</w:t>
       </w:r>
       <w:proofErr w:type="spellEnd"/>
       <w:r>
+        <w:rPr>
+          <w:sz w:val="24"/>
+          <w:szCs w:val="24"/>
+        </w:rPr>
         <w:t xml:space="preserve"> -a:</w:t>
       </w:r>
       <w:r>
+        <w:rPr>
+          <w:sz w:val="24"/>
+          <w:szCs w:val="24"/>
+        </w:rPr>
         <w:t xml:space="preserve"> para guardar los cambios añadidos mediante el comando anterior en el repositorio local.</w:t>
       </w:r>
     </w:p>
@@ -16885,13 +16944,25 @@
           <w:ilvl w:val="0"/>
           <w:numId w:val="40"/>
         </w:numPr>
+        <w:rPr>
+          <w:sz w:val="24"/>
+          <w:szCs w:val="24"/>
+        </w:rPr>
       </w:pPr>
       <w:proofErr w:type="spellStart"/>
       <w:r>
+        <w:rPr>
+          <w:sz w:val="24"/>
+          <w:szCs w:val="24"/>
+        </w:rPr>
         <w:t>push</w:t>
       </w:r>
       <w:proofErr w:type="spellEnd"/>
       <w:r>
+        <w:rPr>
+          <w:sz w:val="24"/>
+          <w:szCs w:val="24"/>
+        </w:rPr>
         <w:t>:</w:t>
       </w:r>
     </w:p>
@@ -16902,46 +16973,94 @@
           <w:ilvl w:val="1"/>
           <w:numId w:val="40"/>
         </w:numPr>
+        <w:rPr>
+          <w:sz w:val="24"/>
+          <w:szCs w:val="24"/>
+        </w:rPr>
       </w:pPr>
       <w:proofErr w:type="spellStart"/>
       <w:r>
+        <w:rPr>
+          <w:sz w:val="24"/>
+          <w:szCs w:val="24"/>
+        </w:rPr>
         <w:t>git</w:t>
       </w:r>
       <w:proofErr w:type="spellEnd"/>
       <w:r>
+        <w:rPr>
+          <w:sz w:val="24"/>
+          <w:szCs w:val="24"/>
+        </w:rPr>
         <w:t xml:space="preserve"> </w:t>
       </w:r>
       <w:proofErr w:type="spellStart"/>
       <w:r>
+        <w:rPr>
+          <w:sz w:val="24"/>
+          <w:szCs w:val="24"/>
+        </w:rPr>
         <w:t>push</w:t>
       </w:r>
       <w:proofErr w:type="spellEnd"/>
       <w:r>
+        <w:rPr>
+          <w:sz w:val="24"/>
+          <w:szCs w:val="24"/>
+        </w:rPr>
         <w:t xml:space="preserve"> </w:t>
       </w:r>
       <w:proofErr w:type="spellStart"/>
       <w:r>
+        <w:rPr>
+          <w:sz w:val="24"/>
+          <w:szCs w:val="24"/>
+        </w:rPr>
         <w:t>origin</w:t>
       </w:r>
       <w:proofErr w:type="spellEnd"/>
       <w:r>
+        <w:rPr>
+          <w:sz w:val="24"/>
+          <w:szCs w:val="24"/>
+        </w:rPr>
         <w:t xml:space="preserve"> </w:t>
       </w:r>
       <w:proofErr w:type="spellStart"/>
       <w:r>
+        <w:rPr>
+          <w:sz w:val="24"/>
+          <w:szCs w:val="24"/>
+        </w:rPr>
         <w:t>nombreDeLaRama</w:t>
       </w:r>
       <w:proofErr w:type="spellEnd"/>
       <w:r>
+        <w:rPr>
+          <w:sz w:val="24"/>
+          <w:szCs w:val="24"/>
+        </w:rPr>
         <w:t>: para subir los cambios guardados</w:t>
       </w:r>
       <w:r>
+        <w:rPr>
+          <w:sz w:val="24"/>
+          <w:szCs w:val="24"/>
+        </w:rPr>
         <w:t xml:space="preserve"> en la rama en cuestión</w:t>
       </w:r>
       <w:r>
+        <w:rPr>
+          <w:sz w:val="24"/>
+          <w:szCs w:val="24"/>
+        </w:rPr>
         <w:t xml:space="preserve"> en el reposito</w:t>
       </w:r>
       <w:r>
+        <w:rPr>
+          <w:sz w:val="24"/>
+          <w:szCs w:val="24"/>
+        </w:rPr>
         <w:t>rio local al repositorio remoto.</w:t>
       </w:r>
     </w:p>
@@ -16952,13 +17071,25 @@
           <w:ilvl w:val="0"/>
           <w:numId w:val="40"/>
         </w:numPr>
+        <w:rPr>
+          <w:sz w:val="24"/>
+          <w:szCs w:val="24"/>
+        </w:rPr>
       </w:pPr>
       <w:proofErr w:type="spellStart"/>
       <w:r>
+        <w:rPr>
+          <w:sz w:val="24"/>
+          <w:szCs w:val="24"/>
+        </w:rPr>
         <w:t>pull</w:t>
       </w:r>
       <w:proofErr w:type="spellEnd"/>
       <w:r>
+        <w:rPr>
+          <w:sz w:val="24"/>
+          <w:szCs w:val="24"/>
+        </w:rPr>
         <w:t>:</w:t>
       </w:r>
     </w:p>
@@ -16969,21 +17100,41 @@
           <w:ilvl w:val="1"/>
           <w:numId w:val="40"/>
         </w:numPr>
+        <w:rPr>
+          <w:sz w:val="24"/>
+          <w:szCs w:val="24"/>
+        </w:rPr>
       </w:pPr>
       <w:proofErr w:type="spellStart"/>
       <w:r>
+        <w:rPr>
+          <w:sz w:val="24"/>
+          <w:szCs w:val="24"/>
+        </w:rPr>
         <w:t>git</w:t>
       </w:r>
       <w:proofErr w:type="spellEnd"/>
       <w:r>
+        <w:rPr>
+          <w:sz w:val="24"/>
+          <w:szCs w:val="24"/>
+        </w:rPr>
         <w:t xml:space="preserve"> </w:t>
       </w:r>
       <w:proofErr w:type="spellStart"/>
       <w:r>
+        <w:rPr>
+          <w:sz w:val="24"/>
+          <w:szCs w:val="24"/>
+        </w:rPr>
         <w:t>pull</w:t>
       </w:r>
       <w:proofErr w:type="spellEnd"/>
       <w:r>
+        <w:rPr>
+          <w:sz w:val="24"/>
+          <w:szCs w:val="24"/>
+        </w:rPr>
         <w:t>: para actualizar el estado del repositorio local con el estado del repositorio remoto.</w:t>
       </w:r>
     </w:p>
@@ -16994,13 +17145,25 @@
           <w:ilvl w:val="0"/>
           <w:numId w:val="40"/>
         </w:numPr>
+        <w:rPr>
+          <w:sz w:val="24"/>
+          <w:szCs w:val="24"/>
+        </w:rPr>
       </w:pPr>
       <w:proofErr w:type="spellStart"/>
       <w:r>
+        <w:rPr>
+          <w:sz w:val="24"/>
+          <w:szCs w:val="24"/>
+        </w:rPr>
         <w:t>branch</w:t>
       </w:r>
       <w:proofErr w:type="spellEnd"/>
       <w:r>
+        <w:rPr>
+          <w:sz w:val="24"/>
+          <w:szCs w:val="24"/>
+        </w:rPr>
         <w:t xml:space="preserve"> de creación:</w:t>
       </w:r>
     </w:p>
@@ -17011,32 +17174,64 @@
           <w:ilvl w:val="1"/>
           <w:numId w:val="40"/>
         </w:numPr>
+        <w:rPr>
+          <w:sz w:val="24"/>
+          <w:szCs w:val="24"/>
+        </w:rPr>
       </w:pPr>
       <w:proofErr w:type="spellStart"/>
       <w:r>
+        <w:rPr>
+          <w:sz w:val="24"/>
+          <w:szCs w:val="24"/>
+        </w:rPr>
         <w:t>git</w:t>
       </w:r>
       <w:proofErr w:type="spellEnd"/>
       <w:r>
+        <w:rPr>
+          <w:sz w:val="24"/>
+          <w:szCs w:val="24"/>
+        </w:rPr>
         <w:t xml:space="preserve"> </w:t>
       </w:r>
       <w:proofErr w:type="spellStart"/>
       <w:r>
+        <w:rPr>
+          <w:sz w:val="24"/>
+          <w:szCs w:val="24"/>
+        </w:rPr>
         <w:t>branch</w:t>
       </w:r>
       <w:proofErr w:type="spellEnd"/>
       <w:r>
+        <w:rPr>
+          <w:sz w:val="24"/>
+          <w:szCs w:val="24"/>
+        </w:rPr>
         <w:t xml:space="preserve"> </w:t>
       </w:r>
       <w:proofErr w:type="spellStart"/>
       <w:r>
+        <w:rPr>
+          <w:sz w:val="24"/>
+          <w:szCs w:val="24"/>
+        </w:rPr>
         <w:t>nombreDeLaRama</w:t>
       </w:r>
       <w:proofErr w:type="spellEnd"/>
       <w:r>
+        <w:rPr>
+          <w:sz w:val="24"/>
+          <w:szCs w:val="24"/>
+        </w:rPr>
         <w:t xml:space="preserve">: </w:t>
       </w:r>
       <w:r>
+        <w:rPr>
+          <w:sz w:val="24"/>
+          <w:szCs w:val="24"/>
+        </w:rPr>
         <w:t>crea una nueva rama.</w:t>
       </w:r>
     </w:p>
@@ -17047,13 +17242,25 @@
           <w:ilvl w:val="0"/>
           <w:numId w:val="40"/>
         </w:numPr>
+        <w:rPr>
+          <w:sz w:val="24"/>
+          <w:szCs w:val="24"/>
+        </w:rPr>
       </w:pPr>
       <w:proofErr w:type="spellStart"/>
       <w:r>
+        <w:rPr>
+          <w:sz w:val="24"/>
+          <w:szCs w:val="24"/>
+        </w:rPr>
         <w:t>merge</w:t>
       </w:r>
       <w:proofErr w:type="spellEnd"/>
       <w:r>
+        <w:rPr>
+          <w:sz w:val="24"/>
+          <w:szCs w:val="24"/>
+        </w:rPr>
         <w:t>:</w:t>
       </w:r>
     </w:p>
@@ -17064,37 +17271,73 @@
           <w:ilvl w:val="1"/>
           <w:numId w:val="40"/>
         </w:numPr>
+        <w:rPr>
+          <w:sz w:val="24"/>
+          <w:szCs w:val="24"/>
+        </w:rPr>
       </w:pPr>
       <w:proofErr w:type="spellStart"/>
       <w:r>
+        <w:rPr>
+          <w:sz w:val="24"/>
+          <w:szCs w:val="24"/>
+        </w:rPr>
         <w:t>git</w:t>
       </w:r>
       <w:proofErr w:type="spellEnd"/>
       <w:r>
+        <w:rPr>
+          <w:sz w:val="24"/>
+          <w:szCs w:val="24"/>
+        </w:rPr>
         <w:t xml:space="preserve"> </w:t>
       </w:r>
       <w:proofErr w:type="spellStart"/>
       <w:r>
+        <w:rPr>
+          <w:sz w:val="24"/>
+          <w:szCs w:val="24"/>
+        </w:rPr>
         <w:t>merge</w:t>
       </w:r>
       <w:proofErr w:type="spellEnd"/>
       <w:r>
+        <w:rPr>
+          <w:sz w:val="24"/>
+          <w:szCs w:val="24"/>
+        </w:rPr>
         <w:t xml:space="preserve"> </w:t>
       </w:r>
       <w:proofErr w:type="spellStart"/>
       <w:r>
+        <w:rPr>
+          <w:sz w:val="24"/>
+          <w:szCs w:val="24"/>
+        </w:rPr>
         <w:t>nombreDeLaRama</w:t>
       </w:r>
       <w:proofErr w:type="spellEnd"/>
       <w:r>
+        <w:rPr>
+          <w:sz w:val="24"/>
+          <w:szCs w:val="24"/>
+        </w:rPr>
         <w:t xml:space="preserve">: desde la rama master se ejecuta este comando para unir la rama en cuestión con la rama </w:t>
       </w:r>
       <w:proofErr w:type="spellStart"/>
       <w:r>
+        <w:rPr>
+          <w:sz w:val="24"/>
+          <w:szCs w:val="24"/>
+        </w:rPr>
         <w:t>master</w:t>
       </w:r>
       <w:proofErr w:type="spellEnd"/>
       <w:r>
+        <w:rPr>
+          <w:sz w:val="24"/>
+          <w:szCs w:val="24"/>
+        </w:rPr>
         <w:t>.</w:t>
       </w:r>
     </w:p>
@@ -17105,13 +17348,25 @@
           <w:ilvl w:val="0"/>
           <w:numId w:val="40"/>
         </w:numPr>
+        <w:rPr>
+          <w:sz w:val="24"/>
+          <w:szCs w:val="24"/>
+        </w:rPr>
       </w:pPr>
       <w:proofErr w:type="spellStart"/>
       <w:r>
+        <w:rPr>
+          <w:sz w:val="24"/>
+          <w:szCs w:val="24"/>
+        </w:rPr>
         <w:t>branch</w:t>
       </w:r>
       <w:proofErr w:type="spellEnd"/>
       <w:r>
+        <w:rPr>
+          <w:sz w:val="24"/>
+          <w:szCs w:val="24"/>
+        </w:rPr>
         <w:t xml:space="preserve"> de consulta:</w:t>
       </w:r>
     </w:p>
@@ -17122,21 +17377,41 @@
           <w:ilvl w:val="1"/>
           <w:numId w:val="40"/>
         </w:numPr>
+        <w:rPr>
+          <w:sz w:val="24"/>
+          <w:szCs w:val="24"/>
+        </w:rPr>
       </w:pPr>
       <w:proofErr w:type="spellStart"/>
       <w:r>
+        <w:rPr>
+          <w:sz w:val="24"/>
+          <w:szCs w:val="24"/>
+        </w:rPr>
         <w:t>git</w:t>
       </w:r>
       <w:proofErr w:type="spellEnd"/>
       <w:r>
+        <w:rPr>
+          <w:sz w:val="24"/>
+          <w:szCs w:val="24"/>
+        </w:rPr>
         <w:t xml:space="preserve"> </w:t>
       </w:r>
       <w:proofErr w:type="spellStart"/>
       <w:r>
+        <w:rPr>
+          <w:sz w:val="24"/>
+          <w:szCs w:val="24"/>
+        </w:rPr>
         <w:t>branch</w:t>
       </w:r>
       <w:proofErr w:type="spellEnd"/>
       <w:r>
+        <w:rPr>
+          <w:sz w:val="24"/>
+          <w:szCs w:val="24"/>
+        </w:rPr>
         <w:t>: consulta las ramas existentes.</w:t>
       </w:r>
     </w:p>
@@ -17147,13 +17422,25 @@
           <w:ilvl w:val="0"/>
           <w:numId w:val="40"/>
         </w:numPr>
+        <w:rPr>
+          <w:sz w:val="24"/>
+          <w:szCs w:val="24"/>
+        </w:rPr>
       </w:pPr>
       <w:proofErr w:type="spellStart"/>
       <w:r>
+        <w:rPr>
+          <w:sz w:val="24"/>
+          <w:szCs w:val="24"/>
+        </w:rPr>
         <w:t>checkout</w:t>
       </w:r>
       <w:proofErr w:type="spellEnd"/>
       <w:r>
+        <w:rPr>
+          <w:sz w:val="24"/>
+          <w:szCs w:val="24"/>
+        </w:rPr>
         <w:t>:</w:t>
       </w:r>
     </w:p>
@@ -17164,29 +17451,57 @@
           <w:ilvl w:val="1"/>
           <w:numId w:val="40"/>
         </w:numPr>
+        <w:rPr>
+          <w:sz w:val="24"/>
+          <w:szCs w:val="24"/>
+        </w:rPr>
       </w:pPr>
       <w:proofErr w:type="spellStart"/>
       <w:r>
+        <w:rPr>
+          <w:sz w:val="24"/>
+          <w:szCs w:val="24"/>
+        </w:rPr>
         <w:t>git</w:t>
       </w:r>
       <w:proofErr w:type="spellEnd"/>
       <w:r>
+        <w:rPr>
+          <w:sz w:val="24"/>
+          <w:szCs w:val="24"/>
+        </w:rPr>
         <w:t xml:space="preserve"> </w:t>
       </w:r>
       <w:proofErr w:type="spellStart"/>
       <w:r>
+        <w:rPr>
+          <w:sz w:val="24"/>
+          <w:szCs w:val="24"/>
+        </w:rPr>
         <w:t>checkout</w:t>
       </w:r>
       <w:proofErr w:type="spellEnd"/>
       <w:r>
+        <w:rPr>
+          <w:sz w:val="24"/>
+          <w:szCs w:val="24"/>
+        </w:rPr>
         <w:t xml:space="preserve"> </w:t>
       </w:r>
       <w:proofErr w:type="spellStart"/>
       <w:r>
+        <w:rPr>
+          <w:sz w:val="24"/>
+          <w:szCs w:val="24"/>
+        </w:rPr>
         <w:t>nombreDeLaRama</w:t>
       </w:r>
       <w:proofErr w:type="spellEnd"/>
       <w:r>
+        <w:rPr>
+          <w:sz w:val="24"/>
+          <w:szCs w:val="24"/>
+        </w:rPr>
         <w:t>: cambia de la rama actual a la rama en cuestión.</w:t>
       </w:r>
     </w:p>
@@ -17197,13 +17512,25 @@
           <w:ilvl w:val="0"/>
           <w:numId w:val="40"/>
         </w:numPr>
+        <w:rPr>
+          <w:sz w:val="24"/>
+          <w:szCs w:val="24"/>
+        </w:rPr>
       </w:pPr>
       <w:proofErr w:type="spellStart"/>
       <w:r>
+        <w:rPr>
+          <w:sz w:val="24"/>
+          <w:szCs w:val="24"/>
+        </w:rPr>
         <w:t>branch</w:t>
       </w:r>
       <w:proofErr w:type="spellEnd"/>
       <w:r>
+        <w:rPr>
+          <w:sz w:val="24"/>
+          <w:szCs w:val="24"/>
+        </w:rPr>
         <w:t xml:space="preserve"> -D:</w:t>
       </w:r>
     </w:p>
@@ -17214,29 +17541,57 @@
           <w:ilvl w:val="1"/>
           <w:numId w:val="40"/>
         </w:numPr>
+        <w:rPr>
+          <w:sz w:val="24"/>
+          <w:szCs w:val="24"/>
+        </w:rPr>
       </w:pPr>
       <w:proofErr w:type="spellStart"/>
       <w:r>
+        <w:rPr>
+          <w:sz w:val="24"/>
+          <w:szCs w:val="24"/>
+        </w:rPr>
         <w:t>git</w:t>
       </w:r>
       <w:proofErr w:type="spellEnd"/>
       <w:r>
+        <w:rPr>
+          <w:sz w:val="24"/>
+          <w:szCs w:val="24"/>
+        </w:rPr>
         <w:t xml:space="preserve"> </w:t>
       </w:r>
       <w:proofErr w:type="spellStart"/>
       <w:r>
+        <w:rPr>
+          <w:sz w:val="24"/>
+          <w:szCs w:val="24"/>
+        </w:rPr>
         <w:t>branch</w:t>
       </w:r>
       <w:proofErr w:type="spellEnd"/>
       <w:r>
+        <w:rPr>
+          <w:sz w:val="24"/>
+          <w:szCs w:val="24"/>
+        </w:rPr>
         <w:t xml:space="preserve"> -D </w:t>
       </w:r>
       <w:proofErr w:type="spellStart"/>
       <w:r>
+        <w:rPr>
+          <w:sz w:val="24"/>
+          <w:szCs w:val="24"/>
+        </w:rPr>
         <w:t>nombreDeLaRama</w:t>
       </w:r>
       <w:proofErr w:type="spellEnd"/>
       <w:r>
+        <w:rPr>
+          <w:sz w:val="24"/>
+          <w:szCs w:val="24"/>
+        </w:rPr>
         <w:t>: borra la rama en cuestión.</w:t>
       </w:r>
     </w:p>
@@ -17268,7 +17623,6 @@
           <w:sz w:val="24"/>
           <w:szCs w:val="24"/>
         </w:rPr>
-        <w:lastRenderedPageBreak/>
         <w:t>Ejercicio:</w:t>
       </w:r>
     </w:p>
@@ -17294,6 +17648,7 @@
           <w:sz w:val="24"/>
           <w:szCs w:val="24"/>
         </w:rPr>
+        <w:lastRenderedPageBreak/>
         <w:t xml:space="preserve">Enunciado: </w:t>
       </w:r>
       <w:r>
@@ -17437,7 +17792,27 @@
           <w:sz w:val="24"/>
           <w:szCs w:val="24"/>
         </w:rPr>
-        <w:t xml:space="preserve"> de la rama que corresponda para unirla a la master.</w:t>
+        <w:t xml:space="preserve"> de la rama que corresponda para unirla a la </w:t>
+      </w:r>
+      <w:proofErr w:type="spellStart"/>
+      <w:r>
+        <w:rPr>
+          <w:rFonts w:ascii="Calibri" w:hAnsi="Calibri" w:cs="Calibri"/>
+          <w:color w:val="548DD4" w:themeColor="text2" w:themeTint="99"/>
+          <w:sz w:val="24"/>
+          <w:szCs w:val="24"/>
+        </w:rPr>
+        <w:t>master</w:t>
+      </w:r>
+      <w:proofErr w:type="spellEnd"/>
+      <w:r>
+        <w:rPr>
+          <w:rFonts w:ascii="Calibri" w:hAnsi="Calibri" w:cs="Calibri"/>
+          <w:color w:val="548DD4" w:themeColor="text2" w:themeTint="99"/>
+          <w:sz w:val="24"/>
+          <w:szCs w:val="24"/>
+        </w:rPr>
+        <w:t>.</w:t>
       </w:r>
     </w:p>
     <w:p>
@@ -17504,18 +17879,406 @@
     </w:p>
     <w:p>
       <w:pPr>
+        <w:pStyle w:val="Ttulo2"/>
+      </w:pPr>
+      <w:r>
+        <w:t>5.8 Aplicación de un parche (</w:t>
+      </w:r>
+      <w:proofErr w:type="spellStart"/>
+      <w:r>
+        <w:t>patch</w:t>
+      </w:r>
+      <w:proofErr w:type="spellEnd"/>
+      <w:r>
+        <w:t>)</w:t>
+      </w:r>
+    </w:p>
+    <w:p>
+      <w:pPr>
         <w:rPr>
           <w:color w:val="7030A0"/>
         </w:rPr>
       </w:pPr>
     </w:p>
     <w:p>
+      <w:r>
+        <w:t xml:space="preserve">No utilizaremos un parche de manera habitual. De hecho es muy probable que no lleguemos a utilizarlos. Esto sería en el caso de que necesitemos cambiar un archivo que se encuentre en todas las ramas. Esto lo haríamos para evitar tener que unir las ramas a la </w:t>
+      </w:r>
+      <w:proofErr w:type="spellStart"/>
+      <w:r>
+        <w:t>master</w:t>
+      </w:r>
+      <w:proofErr w:type="spellEnd"/>
+      <w:r>
+        <w:t xml:space="preserve"> para poder aplicar el cambio antes de terminar con las funcionalidades.</w:t>
+      </w:r>
+    </w:p>
+    <w:p>
+      <w:r>
+        <w:t>En el caso de ser necesario, el miembro del equipo encargado de realizar el cambio, una vez lo haya realizado, tendrá que generar el parche y distribuírselo a los demás miembros.</w:t>
+      </w:r>
+    </w:p>
+    <w:p>
+      <w:r>
+        <w:t>Para generar un parche haremos lo siguiente:</w:t>
+      </w:r>
+    </w:p>
+    <w:p>
+      <w:pPr>
+        <w:pStyle w:val="Prrafodelista"/>
+        <w:numPr>
+          <w:ilvl w:val="0"/>
+          <w:numId w:val="42"/>
+        </w:numPr>
+      </w:pPr>
+      <w:proofErr w:type="spellStart"/>
+      <w:r>
+        <w:t>git</w:t>
+      </w:r>
+      <w:proofErr w:type="spellEnd"/>
+      <w:r>
+        <w:t xml:space="preserve"> </w:t>
+      </w:r>
+      <w:proofErr w:type="spellStart"/>
+      <w:r>
+        <w:t>format</w:t>
+      </w:r>
+      <w:proofErr w:type="spellEnd"/>
+      <w:r>
+        <w:t xml:space="preserve"> -</w:t>
+      </w:r>
+      <w:proofErr w:type="spellStart"/>
+      <w:r>
+        <w:t>patch</w:t>
+      </w:r>
+      <w:proofErr w:type="spellEnd"/>
+      <w:r>
+        <w:t xml:space="preserve"> -1 HEAD: </w:t>
+      </w:r>
+      <w:r>
+        <w:rPr>
+          <w:rFonts w:cs="Arial"/>
+          <w:color w:val="000000"/>
+          <w:sz w:val="24"/>
+          <w:szCs w:val="24"/>
+          <w:shd w:val="clear" w:color="auto" w:fill="FFFFFF"/>
+        </w:rPr>
+        <w:t>Esto genera un fichero que contiene la diferencia incremental (también conocido de manera popular como</w:t>
+      </w:r>
+      <w:r>
+        <w:rPr>
+          <w:rStyle w:val="apple-converted-space"/>
+          <w:rFonts w:cs="Arial"/>
+          <w:color w:val="000000"/>
+          <w:sz w:val="24"/>
+          <w:szCs w:val="24"/>
+          <w:shd w:val="clear" w:color="auto" w:fill="FFFFFF"/>
+        </w:rPr>
+        <w:t> </w:t>
+      </w:r>
+      <w:r>
+        <w:rPr>
+          <w:rFonts w:cs="Arial"/>
+          <w:i/>
+          <w:iCs/>
+          <w:color w:val="000000"/>
+          <w:sz w:val="24"/>
+          <w:szCs w:val="24"/>
+          <w:shd w:val="clear" w:color="auto" w:fill="FFFFFF"/>
+        </w:rPr>
+        <w:t>parche</w:t>
+      </w:r>
+      <w:r>
+        <w:rPr>
+          <w:rStyle w:val="apple-converted-space"/>
+          <w:rFonts w:cs="Arial"/>
+          <w:color w:val="000000"/>
+          <w:sz w:val="24"/>
+          <w:szCs w:val="24"/>
+          <w:shd w:val="clear" w:color="auto" w:fill="FFFFFF"/>
+        </w:rPr>
+        <w:t> </w:t>
+      </w:r>
+      <w:r>
+        <w:rPr>
+          <w:rFonts w:cs="Arial"/>
+          <w:color w:val="000000"/>
+          <w:sz w:val="24"/>
+          <w:szCs w:val="24"/>
+          <w:shd w:val="clear" w:color="auto" w:fill="FFFFFF"/>
+        </w:rPr>
+        <w:t>o</w:t>
+      </w:r>
+      <w:r>
+        <w:rPr>
+          <w:rStyle w:val="apple-converted-space"/>
+          <w:rFonts w:cs="Arial"/>
+          <w:color w:val="000000"/>
+          <w:sz w:val="24"/>
+          <w:szCs w:val="24"/>
+          <w:shd w:val="clear" w:color="auto" w:fill="FFFFFF"/>
+        </w:rPr>
+        <w:t> </w:t>
+      </w:r>
+      <w:proofErr w:type="spellStart"/>
+      <w:r>
+        <w:rPr>
+          <w:rFonts w:cs="Arial"/>
+          <w:i/>
+          <w:iCs/>
+          <w:color w:val="000000"/>
+          <w:sz w:val="24"/>
+          <w:szCs w:val="24"/>
+          <w:shd w:val="clear" w:color="auto" w:fill="FFFFFF"/>
+        </w:rPr>
+        <w:t>patch</w:t>
+      </w:r>
+      <w:proofErr w:type="spellEnd"/>
+      <w:r>
+        <w:rPr>
+          <w:rStyle w:val="apple-converted-space"/>
+          <w:rFonts w:cs="Arial"/>
+          <w:color w:val="000000"/>
+          <w:sz w:val="24"/>
+          <w:szCs w:val="24"/>
+          <w:shd w:val="clear" w:color="auto" w:fill="FFFFFF"/>
+        </w:rPr>
+        <w:t> </w:t>
+      </w:r>
+      <w:r>
+        <w:rPr>
+          <w:rFonts w:cs="Arial"/>
+          <w:color w:val="000000"/>
+          <w:sz w:val="24"/>
+          <w:szCs w:val="24"/>
+          <w:shd w:val="clear" w:color="auto" w:fill="FFFFFF"/>
+        </w:rPr>
+        <w:t>en inglés).</w:t>
+      </w:r>
+      <w:r>
+        <w:rPr>
+          <w:rFonts w:cs="Arial"/>
+          <w:color w:val="000000"/>
+          <w:sz w:val="24"/>
+          <w:szCs w:val="24"/>
+          <w:shd w:val="clear" w:color="auto" w:fill="FFFFFF"/>
+        </w:rPr>
+        <w:t xml:space="preserve"> </w:t>
+      </w:r>
+      <w:r>
+        <w:rPr>
+          <w:rFonts w:cs="Arial"/>
+          <w:color w:val="000000"/>
+          <w:sz w:val="24"/>
+          <w:szCs w:val="24"/>
+          <w:shd w:val="clear" w:color="auto" w:fill="FFFFFF"/>
+        </w:rPr>
+        <w:t xml:space="preserve">El primer parámetro indica el número de cambios a exportar, el segundo indica el </w:t>
+      </w:r>
+      <w:proofErr w:type="spellStart"/>
+      <w:r>
+        <w:rPr>
+          <w:rFonts w:cs="Arial"/>
+          <w:color w:val="000000"/>
+          <w:sz w:val="24"/>
+          <w:szCs w:val="24"/>
+          <w:shd w:val="clear" w:color="auto" w:fill="FFFFFF"/>
+        </w:rPr>
+        <w:t>commit</w:t>
+      </w:r>
+      <w:proofErr w:type="spellEnd"/>
+      <w:r>
+        <w:rPr>
+          <w:rFonts w:cs="Arial"/>
+          <w:color w:val="000000"/>
+          <w:sz w:val="24"/>
+          <w:szCs w:val="24"/>
+          <w:shd w:val="clear" w:color="auto" w:fill="FFFFFF"/>
+        </w:rPr>
+        <w:t xml:space="preserve"> a partir del cual quieres exportar.</w:t>
+      </w:r>
+    </w:p>
+    <w:p>
+      <w:pPr>
+        <w:pStyle w:val="Prrafodelista"/>
+        <w:numPr>
+          <w:ilvl w:val="0"/>
+          <w:numId w:val="42"/>
+        </w:numPr>
+        <w:rPr>
+          <w:sz w:val="24"/>
+          <w:szCs w:val="24"/>
+        </w:rPr>
+      </w:pPr>
+      <w:proofErr w:type="spellStart"/>
+      <w:r>
+        <w:rPr>
+          <w:rFonts w:cs="Arial"/>
+          <w:color w:val="000000"/>
+          <w:sz w:val="24"/>
+          <w:szCs w:val="24"/>
+          <w:shd w:val="clear" w:color="auto" w:fill="FFFFFF"/>
+        </w:rPr>
+        <w:lastRenderedPageBreak/>
+        <w:t>git</w:t>
+      </w:r>
+      <w:proofErr w:type="spellEnd"/>
+      <w:r>
+        <w:rPr>
+          <w:rFonts w:cs="Arial"/>
+          <w:color w:val="000000"/>
+          <w:sz w:val="24"/>
+          <w:szCs w:val="24"/>
+          <w:shd w:val="clear" w:color="auto" w:fill="FFFFFF"/>
+        </w:rPr>
+        <w:t xml:space="preserve"> </w:t>
+      </w:r>
+      <w:proofErr w:type="spellStart"/>
+      <w:r>
+        <w:rPr>
+          <w:rFonts w:cs="Arial"/>
+          <w:color w:val="000000"/>
+          <w:sz w:val="24"/>
+          <w:szCs w:val="24"/>
+          <w:shd w:val="clear" w:color="auto" w:fill="FFFFFF"/>
+        </w:rPr>
+        <w:t>format</w:t>
+      </w:r>
+      <w:proofErr w:type="spellEnd"/>
+      <w:r>
+        <w:rPr>
+          <w:rFonts w:cs="Arial"/>
+          <w:color w:val="000000"/>
+          <w:sz w:val="24"/>
+          <w:szCs w:val="24"/>
+          <w:shd w:val="clear" w:color="auto" w:fill="FFFFFF"/>
+        </w:rPr>
+        <w:t xml:space="preserve"> -</w:t>
+      </w:r>
+      <w:proofErr w:type="spellStart"/>
+      <w:r>
+        <w:rPr>
+          <w:rFonts w:cs="Arial"/>
+          <w:color w:val="000000"/>
+          <w:sz w:val="24"/>
+          <w:szCs w:val="24"/>
+          <w:shd w:val="clear" w:color="auto" w:fill="FFFFFF"/>
+        </w:rPr>
+        <w:t>patch</w:t>
+      </w:r>
+      <w:proofErr w:type="spellEnd"/>
+      <w:r>
+        <w:rPr>
+          <w:rFonts w:cs="Arial"/>
+          <w:color w:val="000000"/>
+          <w:sz w:val="24"/>
+          <w:szCs w:val="24"/>
+          <w:shd w:val="clear" w:color="auto" w:fill="FFFFFF"/>
+        </w:rPr>
+        <w:t xml:space="preserve"> -N COMMIT -ID: </w:t>
+      </w:r>
+      <w:r>
+        <w:rPr>
+          <w:rFonts w:cs="Arial"/>
+          <w:color w:val="000000"/>
+          <w:sz w:val="24"/>
+          <w:szCs w:val="24"/>
+          <w:shd w:val="clear" w:color="auto" w:fill="FFFFFF"/>
+        </w:rPr>
+        <w:t>Donde 'N' se reemplaza por el número de cambios a exportar. El</w:t>
+      </w:r>
+      <w:r>
+        <w:rPr>
+          <w:rStyle w:val="apple-converted-space"/>
+          <w:rFonts w:cs="Arial"/>
+          <w:color w:val="000000"/>
+          <w:sz w:val="24"/>
+          <w:szCs w:val="24"/>
+          <w:shd w:val="clear" w:color="auto" w:fill="FFFFFF"/>
+        </w:rPr>
+        <w:t> </w:t>
+      </w:r>
+      <w:r>
+        <w:rPr>
+          <w:rFonts w:cs="Arial"/>
+          <w:i/>
+          <w:iCs/>
+          <w:color w:val="000000"/>
+          <w:sz w:val="24"/>
+          <w:szCs w:val="24"/>
+          <w:shd w:val="clear" w:color="auto" w:fill="FFFFFF"/>
+        </w:rPr>
+        <w:t>COMMIT-ID</w:t>
+      </w:r>
+      <w:r>
+        <w:rPr>
+          <w:rStyle w:val="apple-converted-space"/>
+          <w:rFonts w:cs="Arial"/>
+          <w:color w:val="000000"/>
+          <w:sz w:val="24"/>
+          <w:szCs w:val="24"/>
+          <w:shd w:val="clear" w:color="auto" w:fill="FFFFFF"/>
+        </w:rPr>
+        <w:t> </w:t>
+      </w:r>
+      <w:r>
+        <w:rPr>
+          <w:rFonts w:cs="Arial"/>
+          <w:color w:val="000000"/>
+          <w:sz w:val="24"/>
+          <w:szCs w:val="24"/>
+          <w:shd w:val="clear" w:color="auto" w:fill="FFFFFF"/>
+        </w:rPr>
+        <w:t>indica el primer cambio a exportar, es decir, el cambio de referencia.</w:t>
+      </w:r>
+    </w:p>
+    <w:p>
+      <w:pPr>
+        <w:rPr>
+          <w:i/>
+          <w:sz w:val="24"/>
+          <w:szCs w:val="24"/>
+        </w:rPr>
+      </w:pPr>
+      <w:r>
+        <w:rPr>
+          <w:i/>
+          <w:sz w:val="24"/>
+          <w:szCs w:val="24"/>
+        </w:rPr>
+        <w:t xml:space="preserve">*El contenido está sacado de la web de la asignatura: </w:t>
+      </w:r>
+      <w:hyperlink r:id="rId49" w:history="1">
+        <w:r>
+          <w:rPr>
+            <w:rStyle w:val="Hipervnculo"/>
+            <w:i/>
+            <w:sz w:val="24"/>
+            <w:szCs w:val="24"/>
+          </w:rPr>
+          <w:t>https://1984.lsi.us.es/wiki-egc/index.php/Exportando_cambios:_Creando_una_diferencia_incremental</w:t>
+        </w:r>
+      </w:hyperlink>
+    </w:p>
+    <w:p>
+      <w:pPr>
+        <w:rPr>
+          <w:i/>
+          <w:sz w:val="24"/>
+          <w:szCs w:val="24"/>
+        </w:rPr>
+      </w:pPr>
+    </w:p>
+    <w:p>
       <w:pPr>
         <w:pStyle w:val="Ttulo2"/>
       </w:pPr>
       <w:bookmarkStart w:id="54" w:name="_Toc442621957"/>
       <w:r>
-        <w:t>5.8 Políticas y nombre de estilos</w:t>
+        <w:t>5.9</w:t>
+      </w:r>
+      <w:r>
+        <w:t xml:space="preserve"> Políticas y nombre de estilos</w:t>
       </w:r>
       <w:bookmarkEnd w:id="54"/>
     </w:p>
@@ -17552,7 +18315,10 @@
       </w:pPr>
       <w:bookmarkStart w:id="55" w:name="_Toc442621958"/>
       <w:r>
-        <w:t xml:space="preserve">5.9 </w:t>
+        <w:t>5.10</w:t>
+      </w:r>
+      <w:r>
+        <w:t xml:space="preserve"> </w:t>
       </w:r>
       <w:proofErr w:type="spellStart"/>
       <w:r>
@@ -18012,7 +18778,6 @@
           <w:sz w:val="24"/>
           <w:szCs w:val="24"/>
         </w:rPr>
-        <w:lastRenderedPageBreak/>
         <w:t>No hay que pensar que la integración continua es tener instalado el servidor de integración continua (por ejemplo Jenkins, el cual será mencionado más adelante) y que éste compile el código periódicamente o tener automatizados los despliegues dándole a un botón. Estaríamos cometiendo un grave error.</w:t>
       </w:r>
     </w:p>
@@ -18462,7 +19227,7 @@
                     </pic:cNvPicPr>
                   </pic:nvPicPr>
                   <pic:blipFill>
-                    <a:blip r:embed="rId49" cstate="print">
+                    <a:blip r:embed="rId50" cstate="print">
                       <a:extLst>
                         <a:ext uri="{28A0092B-C50C-407E-A947-70E740481C1C}">
                           <a14:useLocalDpi xmlns:a14="http://schemas.microsoft.com/office/drawing/2010/main" xmlns:wps="http://schemas.microsoft.com/office/word/2010/wordprocessingShape" xmlns:wpi="http://schemas.microsoft.com/office/word/2010/wordprocessingInk" xmlns:wpg="http://schemas.microsoft.com/office/word/2010/wordprocessingGroup" xmlns:w15="http://schemas.microsoft.com/office/word/2012/wordml" xmlns:w14="http://schemas.microsoft.com/office/word/2010/wordml" xmlns:w="http://schemas.openxmlformats.org/wordprocessingml/2006/main" xmlns:w10="urn:schemas-microsoft-com:office:word" xmlns:wp14="http://schemas.microsoft.com/office/word/2010/wordprocessingDrawing" xmlns:v="urn:schemas-microsoft-com:vml" xmlns:o="urn:schemas-microsoft-com:office:office" xmlns:mc="http://schemas.openxmlformats.org/markup-compatibility/2006" xmlns:wpc="http://schemas.microsoft.com/office/word/2010/wordprocessingCanvas" xmlns="" val="0"/>
@@ -18657,7 +19422,6 @@
           <w:sz w:val="24"/>
           <w:szCs w:val="24"/>
         </w:rPr>
-        <w:lastRenderedPageBreak/>
         <w:t>Gracias a Jenkins, tenemos la oportunidad de gestionar cualquier tipo de proyecto software. La base de Jenkins es la creación de tareas bajo las cuales podemos configurar las comprobaciones del repositorio de código cada cierto periodo de tiempo y que dado cambio en dicho repositorio, éste se compile y se ejecuten todas las pruebas que tengamos definidas.</w:t>
       </w:r>
     </w:p>
@@ -18874,7 +19638,7 @@
         </w:rPr>
         <w:t>para instalar la herramienta basta con seleccionar el instalador deseado               (</w:t>
       </w:r>
-      <w:hyperlink r:id="rId50" w:history="1">
+      <w:hyperlink r:id="rId51" w:history="1">
         <w:r>
           <w:rPr>
             <w:rStyle w:val="Hipervnculo"/>
@@ -19319,7 +20083,6 @@
           <w:sz w:val="24"/>
           <w:szCs w:val="24"/>
         </w:rPr>
-        <w:lastRenderedPageBreak/>
         <w:t xml:space="preserve">Por otro lado, para la gestión de incidencias utilizamos los </w:t>
       </w:r>
       <w:proofErr w:type="spellStart"/>
@@ -19399,7 +20162,7 @@
                     <pic:cNvPicPr/>
                   </pic:nvPicPr>
                   <pic:blipFill>
-                    <a:blip r:embed="rId51" cstate="print"/>
+                    <a:blip r:embed="rId52" cstate="print"/>
                     <a:stretch>
                       <a:fillRect/>
                     </a:stretch>
@@ -19627,7 +20390,6 @@
           <w:szCs w:val="24"/>
           <w:lang w:eastAsia="es-ES"/>
         </w:rPr>
-        <w:lastRenderedPageBreak/>
         <w:drawing>
           <wp:inline distT="0" distB="0" distL="0" distR="0">
             <wp:extent cx="5400040" cy="3148330"/>
@@ -19644,7 +20406,7 @@
                     <pic:cNvPicPr/>
                   </pic:nvPicPr>
                   <pic:blipFill>
-                    <a:blip r:embed="rId52" cstate="print"/>
+                    <a:blip r:embed="rId53" cstate="print"/>
                     <a:stretch>
                       <a:fillRect/>
                     </a:stretch>
@@ -20188,7 +20950,6 @@
           <w:sz w:val="24"/>
           <w:szCs w:val="24"/>
         </w:rPr>
-        <w:lastRenderedPageBreak/>
         <w:t xml:space="preserve">Ejercicio: </w:t>
       </w:r>
     </w:p>
@@ -20745,7 +21506,6 @@
           <w:szCs w:val="24"/>
           <w:u w:val="single"/>
         </w:rPr>
-        <w:lastRenderedPageBreak/>
         <w:t>Enunciado</w:t>
       </w:r>
       <w:r>
@@ -20981,6 +21741,7 @@
       </w:pPr>
       <w:bookmarkStart w:id="78" w:name="_Toc442621969"/>
       <w:r>
+        <w:lastRenderedPageBreak/>
         <w:t>8</w:t>
       </w:r>
       <w:r>
@@ -21029,7 +21790,6 @@
       </w:pPr>
       <w:bookmarkStart w:id="79" w:name="_Toc442621970"/>
       <w:r>
-        <w:lastRenderedPageBreak/>
         <w:t>8.1 Entregables</w:t>
       </w:r>
       <w:bookmarkEnd w:id="79"/>
@@ -21102,7 +21862,7 @@
         </w:rPr>
         <w:t xml:space="preserve">Documentación del proyecto: documento formal, técnico y profesional que abarca todos y cada uno de los apartados requeridos por el documento TrabajoEGC_15_16, ubicado en el siguiente enlace: </w:t>
       </w:r>
-      <w:hyperlink r:id="rId53" w:history="1">
+      <w:hyperlink r:id="rId54" w:history="1">
         <w:r>
           <w:rPr>
             <w:rStyle w:val="Hipervnculo"/>
@@ -21294,7 +22054,7 @@
         </w:rPr>
         <w:t xml:space="preserve">Una vez finalizado todos y cada uno de los entregables necesarios (indicados en la sección 8.1) para el desarrollo del proyecto, subimos los archivos pertinentes al portal web: </w:t>
       </w:r>
-      <w:hyperlink r:id="rId54" w:history="1">
+      <w:hyperlink r:id="rId55" w:history="1">
         <w:r>
           <w:rPr>
             <w:rStyle w:val="Hipervnculo"/>
@@ -21323,7 +22083,7 @@
         </w:rPr>
         <w:t xml:space="preserve">En nuestro caso, el grupo creado se denomina “Autenticación” (Grupo 3) cuyo enlace correspondiente es: </w:t>
       </w:r>
-      <w:hyperlink r:id="rId55" w:history="1">
+      <w:hyperlink r:id="rId56" w:history="1">
         <w:r>
           <w:rPr>
             <w:rStyle w:val="Hipervnculo"/>
@@ -21374,6 +22134,7 @@
       </w:pPr>
       <w:bookmarkStart w:id="82" w:name="_Toc442621972"/>
       <w:r>
+        <w:lastRenderedPageBreak/>
         <w:t>8.3 Roles</w:t>
       </w:r>
       <w:bookmarkEnd w:id="82"/>
@@ -21485,7 +22246,6 @@
           <w:sz w:val="24"/>
           <w:szCs w:val="24"/>
         </w:rPr>
-        <w:lastRenderedPageBreak/>
         <w:t>A continuación, otro compañero de grupo se encarga  de unificar los documentos y realizar los últimos retoques tanto del formato como de la propia documentación.</w:t>
       </w:r>
     </w:p>
@@ -21877,6 +22637,7 @@
       </w:pPr>
       <w:bookmarkStart w:id="84" w:name="_Toc442621974"/>
       <w:r>
+        <w:lastRenderedPageBreak/>
         <w:t>9</w:t>
       </w:r>
       <w:r>
@@ -21918,7 +22679,7 @@
                     </pic:cNvPicPr>
                   </pic:nvPicPr>
                   <pic:blipFill>
-                    <a:blip r:embed="rId56" cstate="print"/>
+                    <a:blip r:embed="rId57" cstate="print"/>
                     <a:srcRect/>
                     <a:stretch>
                       <a:fillRect/>
@@ -22231,7 +22992,7 @@
         </w:rPr>
         <w:t>Wiki de la asignatura Evolución y Gestión de la Configuración (</w:t>
       </w:r>
-      <w:hyperlink r:id="rId57" w:history="1">
+      <w:hyperlink r:id="rId58" w:history="1">
         <w:r>
           <w:rPr>
             <w:rStyle w:val="Hipervnculo"/>
@@ -22371,6 +23132,7 @@
           <w:sz w:val="24"/>
           <w:szCs w:val="24"/>
         </w:rPr>
+        <w:lastRenderedPageBreak/>
         <w:t xml:space="preserve">Para la gestión del código </w:t>
       </w:r>
       <w:r>
@@ -22419,7 +23181,7 @@
         </w:rPr>
         <w:t xml:space="preserve"> como servidor donde alojar el código. Todos los grupos participan en un repositorio común llamado </w:t>
       </w:r>
-      <w:hyperlink r:id="rId58" w:history="1">
+      <w:hyperlink r:id="rId59" w:history="1">
         <w:r>
           <w:rPr>
             <w:rStyle w:val="Hipervnculo"/>
@@ -22450,7 +23212,7 @@
         </w:rPr>
         <w:t xml:space="preserve"> en su interior un repositorio individual para cada grupo, cuya nomenclatura es “G” + número de grupo (por ejemplo, “</w:t>
       </w:r>
-      <w:hyperlink r:id="rId59" w:history="1">
+      <w:hyperlink r:id="rId60" w:history="1">
         <w:r>
           <w:rPr>
             <w:rStyle w:val="Hipervnculo"/>
@@ -22573,7 +23335,6 @@
           <w:sz w:val="24"/>
           <w:szCs w:val="24"/>
         </w:rPr>
-        <w:lastRenderedPageBreak/>
         <w:t>Se ha preparado una máquina virtual con la configuración necesaria para hacer funcionar el proyecto. Las herramientas principales son:</w:t>
       </w:r>
     </w:p>
@@ -22646,7 +23407,7 @@
                     </pic:cNvPicPr>
                   </pic:nvPicPr>
                   <pic:blipFill>
-                    <a:blip r:embed="rId60" cstate="print">
+                    <a:blip r:embed="rId61" cstate="print">
                       <a:extLst>
                         <a:ext uri="{28A0092B-C50C-407E-A947-70E740481C1C}">
                           <a14:useLocalDpi xmlns:a14="http://schemas.microsoft.com/office/drawing/2010/main" xmlns:wps="http://schemas.microsoft.com/office/word/2010/wordprocessingShape" xmlns:wpi="http://schemas.microsoft.com/office/word/2010/wordprocessingInk" xmlns:wpg="http://schemas.microsoft.com/office/word/2010/wordprocessingGroup" xmlns:w15="http://schemas.microsoft.com/office/word/2012/wordml" xmlns:w14="http://schemas.microsoft.com/office/word/2010/wordml" xmlns:w="http://schemas.openxmlformats.org/wordprocessingml/2006/main" xmlns:w10="urn:schemas-microsoft-com:office:word" xmlns:wp14="http://schemas.microsoft.com/office/word/2010/wordprocessingDrawing" xmlns:v="urn:schemas-microsoft-com:vml" xmlns:o="urn:schemas-microsoft-com:office:office" xmlns:mc="http://schemas.openxmlformats.org/markup-compatibility/2006" xmlns:wpc="http://schemas.microsoft.com/office/word/2010/wordprocessingCanvas" xmlns="" val="0"/>
@@ -22804,7 +23565,7 @@
                     </pic:cNvPicPr>
                   </pic:nvPicPr>
                   <pic:blipFill>
-                    <a:blip r:embed="rId61" cstate="print">
+                    <a:blip r:embed="rId62" cstate="print">
                       <a:extLst>
                         <a:ext uri="{28A0092B-C50C-407E-A947-70E740481C1C}">
                           <a14:useLocalDpi xmlns:a14="http://schemas.microsoft.com/office/drawing/2010/main" xmlns:wps="http://schemas.microsoft.com/office/word/2010/wordprocessingShape" xmlns:wpi="http://schemas.microsoft.com/office/word/2010/wordprocessingInk" xmlns:wpg="http://schemas.microsoft.com/office/word/2010/wordprocessingGroup" xmlns:w15="http://schemas.microsoft.com/office/word/2012/wordml" xmlns:w14="http://schemas.microsoft.com/office/word/2010/wordml" xmlns:w="http://schemas.openxmlformats.org/wordprocessingml/2006/main" xmlns:w10="urn:schemas-microsoft-com:office:word" xmlns:wp14="http://schemas.microsoft.com/office/word/2010/wordprocessingDrawing" xmlns:v="urn:schemas-microsoft-com:vml" xmlns:o="urn:schemas-microsoft-com:office:office" xmlns:mc="http://schemas.openxmlformats.org/markup-compatibility/2006" xmlns:wpc="http://schemas.microsoft.com/office/word/2010/wordprocessingCanvas" xmlns="" val="0"/>
@@ -23027,7 +23788,7 @@
         </w:rPr>
         <w:t xml:space="preserve"> que hay que descargar se encuentran en el siguiente enlace </w:t>
       </w:r>
-      <w:hyperlink r:id="rId62" w:tgtFrame="_blank" w:history="1">
+      <w:hyperlink r:id="rId63" w:tgtFrame="_blank" w:history="1">
         <w:r>
           <w:rPr>
             <w:rStyle w:val="Hipervnculo"/>
@@ -23118,6 +23879,7 @@
           <w:szCs w:val="24"/>
           <w:lang w:eastAsia="es-ES"/>
         </w:rPr>
+        <w:lastRenderedPageBreak/>
         <w:drawing>
           <wp:anchor distT="0" distB="0" distL="114300" distR="114300" simplePos="0" relativeHeight="251659264" behindDoc="1" locked="0" layoutInCell="1" allowOverlap="1">
             <wp:simplePos x="0" y="0"/>
@@ -23152,7 +23914,7 @@
                     </pic:cNvPicPr>
                   </pic:nvPicPr>
                   <pic:blipFill>
-                    <a:blip r:embed="rId63" cstate="print">
+                    <a:blip r:embed="rId64" cstate="print">
                       <a:extLst>
                         <a:ext uri="{28A0092B-C50C-407E-A947-70E740481C1C}">
                           <a14:useLocalDpi xmlns:a14="http://schemas.microsoft.com/office/drawing/2010/main" xmlns:wps="http://schemas.microsoft.com/office/word/2010/wordprocessingShape" xmlns:wpi="http://schemas.microsoft.com/office/word/2010/wordprocessingInk" xmlns:wpg="http://schemas.microsoft.com/office/word/2010/wordprocessingGroup" xmlns:w15="http://schemas.microsoft.com/office/word/2012/wordml" xmlns:w14="http://schemas.microsoft.com/office/word/2010/wordml" xmlns:w="http://schemas.openxmlformats.org/wordprocessingml/2006/main" xmlns:w10="urn:schemas-microsoft-com:office:word" xmlns:wp14="http://schemas.microsoft.com/office/word/2010/wordprocessingDrawing" xmlns:v="urn:schemas-microsoft-com:vml" xmlns:o="urn:schemas-microsoft-com:office:office" xmlns:mc="http://schemas.openxmlformats.org/markup-compatibility/2006" xmlns:wpc="http://schemas.microsoft.com/office/word/2010/wordprocessingCanvas" xmlns="" val="0"/>
@@ -23442,6 +24204,7 @@
       </w:pPr>
       <w:bookmarkStart w:id="91" w:name="_Toc442621976"/>
       <w:r>
+        <w:lastRenderedPageBreak/>
         <w:t>10. Conclusiones</w:t>
       </w:r>
       <w:bookmarkEnd w:id="91"/>
@@ -23491,16 +24254,7 @@
           <w:sz w:val="24"/>
           <w:szCs w:val="24"/>
         </w:rPr>
-        <w:t xml:space="preserve">mejorar un código desarrollado por alumnos que cursaron la asignatura de Evolución y Gestión de la Configuración el curso pasado, así como la interpretación de éste tanto su estructura como su funcionamiento. Por lo tanto, nos enfrentamos ante un primer muro para la realización de este proyecto ya que no nos habíamos enfrentado a este tipo de </w:t>
-      </w:r>
-      <w:r>
-        <w:rPr>
-          <w:color w:val="548DD4" w:themeColor="text2" w:themeTint="99"/>
-          <w:sz w:val="24"/>
-          <w:szCs w:val="24"/>
-        </w:rPr>
-        <w:lastRenderedPageBreak/>
-        <w:t>situación anteriormente, dedicando así bastante tiempo para el entendimiento de éste.</w:t>
+        <w:t>mejorar un código desarrollado por alumnos que cursaron la asignatura de Evolución y Gestión de la Configuración el curso pasado, así como la interpretación de éste tanto su estructura como su funcionamiento. Por lo tanto, nos enfrentamos ante un primer muro para la realización de este proyecto ya que no nos habíamos enfrentado a este tipo de situación anteriormente, dedicando así bastante tiempo para el entendimiento de éste.</w:t>
       </w:r>
     </w:p>
     <w:p>
@@ -23655,6 +24409,7 @@
       <w:bookmarkStart w:id="92" w:name="_Toc441767409"/>
       <w:bookmarkStart w:id="93" w:name="_Toc442621977"/>
       <w:r>
+        <w:lastRenderedPageBreak/>
         <w:t xml:space="preserve">11. </w:t>
       </w:r>
       <w:bookmarkEnd w:id="92"/>
@@ -23700,7 +24455,7 @@
           <w:szCs w:val="24"/>
         </w:rPr>
       </w:pPr>
-      <w:hyperlink r:id="rId64" w:history="1">
+      <w:hyperlink r:id="rId65" w:history="1">
         <w:r>
           <w:rPr>
             <w:rStyle w:val="Hipervnculo"/>
@@ -23726,7 +24481,7 @@
           <w:szCs w:val="24"/>
         </w:rPr>
       </w:pPr>
-      <w:hyperlink r:id="rId65" w:history="1">
+      <w:hyperlink r:id="rId66" w:history="1">
         <w:r>
           <w:rPr>
             <w:rStyle w:val="Hipervnculo"/>
@@ -23752,7 +24507,7 @@
           <w:szCs w:val="24"/>
         </w:rPr>
       </w:pPr>
-      <w:hyperlink r:id="rId66" w:history="1">
+      <w:hyperlink r:id="rId67" w:history="1">
         <w:r>
           <w:rPr>
             <w:rStyle w:val="Hipervnculo"/>
@@ -23780,7 +24535,7 @@
           <w:u w:val="none"/>
         </w:rPr>
       </w:pPr>
-      <w:hyperlink r:id="rId67" w:history="1">
+      <w:hyperlink r:id="rId68" w:history="1">
         <w:r>
           <w:rPr>
             <w:rStyle w:val="Hipervnculo"/>
@@ -23808,7 +24563,7 @@
           <w:u w:val="none"/>
         </w:rPr>
       </w:pPr>
-      <w:hyperlink r:id="rId68" w:history="1">
+      <w:hyperlink r:id="rId69" w:history="1">
         <w:r>
           <w:rPr>
             <w:rStyle w:val="Hipervnculo"/>
@@ -23834,7 +24589,7 @@
           <w:szCs w:val="24"/>
         </w:rPr>
       </w:pPr>
-      <w:hyperlink r:id="rId69" w:history="1">
+      <w:hyperlink r:id="rId70" w:history="1">
         <w:r>
           <w:rPr>
             <w:rStyle w:val="Hipervnculo"/>
@@ -23863,7 +24618,7 @@
       </w:pPr>
     </w:p>
     <w:sectPr>
-      <w:footerReference w:type="default" r:id="rId70"/>
+      <w:footerReference w:type="default" r:id="rId71"/>
       <w:pgSz w:w="11906" w:h="16838"/>
       <w:pgMar w:top="1417" w:right="1701" w:bottom="1417" w:left="1701" w:header="708" w:footer="708" w:gutter="0"/>
       <w:cols w:space="708"/>
@@ -23956,7 +24711,7 @@
             <w:sz w:val="24"/>
             <w:szCs w:val="24"/>
           </w:rPr>
-          <w:t>32</w:t>
+          <w:t>40</w:t>
         </w:r>
         <w:r>
           <w:rPr>
@@ -25001,6 +25756,119 @@
     </w:lvl>
   </w:abstractNum>
   <w:abstractNum w:abstractNumId="9">
+    <w:nsid w:val="1EC65B2A"/>
+    <w:multiLevelType w:val="hybridMultilevel"/>
+    <w:tmpl w:val="37122C8C"/>
+    <w:lvl w:ilvl="0" w:tplc="0C0A0001">
+      <w:start w:val="1"/>
+      <w:numFmt w:val="bullet"/>
+      <w:lvlText w:val=""/>
+      <w:lvlJc w:val="left"/>
+      <w:pPr>
+        <w:ind w:left="720" w:hanging="360"/>
+      </w:pPr>
+      <w:rPr>
+        <w:rFonts w:ascii="Symbol" w:hAnsi="Symbol" w:hint="default"/>
+      </w:rPr>
+    </w:lvl>
+    <w:lvl w:ilvl="1" w:tplc="0C0A0003" w:tentative="1">
+      <w:start w:val="1"/>
+      <w:numFmt w:val="bullet"/>
+      <w:lvlText w:val="o"/>
+      <w:lvlJc w:val="left"/>
+      <w:pPr>
+        <w:ind w:left="1440" w:hanging="360"/>
+      </w:pPr>
+      <w:rPr>
+        <w:rFonts w:ascii="Courier New" w:hAnsi="Courier New" w:cs="Courier New" w:hint="default"/>
+      </w:rPr>
+    </w:lvl>
+    <w:lvl w:ilvl="2" w:tplc="0C0A0005" w:tentative="1">
+      <w:start w:val="1"/>
+      <w:numFmt w:val="bullet"/>
+      <w:lvlText w:val=""/>
+      <w:lvlJc w:val="left"/>
+      <w:pPr>
+        <w:ind w:left="2160" w:hanging="360"/>
+      </w:pPr>
+      <w:rPr>
+        <w:rFonts w:ascii="Wingdings" w:hAnsi="Wingdings" w:hint="default"/>
+      </w:rPr>
+    </w:lvl>
+    <w:lvl w:ilvl="3" w:tplc="0C0A0001" w:tentative="1">
+      <w:start w:val="1"/>
+      <w:numFmt w:val="bullet"/>
+      <w:lvlText w:val=""/>
+      <w:lvlJc w:val="left"/>
+      <w:pPr>
+        <w:ind w:left="2880" w:hanging="360"/>
+      </w:pPr>
+      <w:rPr>
+        <w:rFonts w:ascii="Symbol" w:hAnsi="Symbol" w:hint="default"/>
+      </w:rPr>
+    </w:lvl>
+    <w:lvl w:ilvl="4" w:tplc="0C0A0003" w:tentative="1">
+      <w:start w:val="1"/>
+      <w:numFmt w:val="bullet"/>
+      <w:lvlText w:val="o"/>
+      <w:lvlJc w:val="left"/>
+      <w:pPr>
+        <w:ind w:left="3600" w:hanging="360"/>
+      </w:pPr>
+      <w:rPr>
+        <w:rFonts w:ascii="Courier New" w:hAnsi="Courier New" w:cs="Courier New" w:hint="default"/>
+      </w:rPr>
+    </w:lvl>
+    <w:lvl w:ilvl="5" w:tplc="0C0A0005" w:tentative="1">
+      <w:start w:val="1"/>
+      <w:numFmt w:val="bullet"/>
+      <w:lvlText w:val=""/>
+      <w:lvlJc w:val="left"/>
+      <w:pPr>
+        <w:ind w:left="4320" w:hanging="360"/>
+      </w:pPr>
+      <w:rPr>
+        <w:rFonts w:ascii="Wingdings" w:hAnsi="Wingdings" w:hint="default"/>
+      </w:rPr>
+    </w:lvl>
+    <w:lvl w:ilvl="6" w:tplc="0C0A0001" w:tentative="1">
+      <w:start w:val="1"/>
+      <w:numFmt w:val="bullet"/>
+      <w:lvlText w:val=""/>
+      <w:lvlJc w:val="left"/>
+      <w:pPr>
+        <w:ind w:left="5040" w:hanging="360"/>
+      </w:pPr>
+      <w:rPr>
+        <w:rFonts w:ascii="Symbol" w:hAnsi="Symbol" w:hint="default"/>
+      </w:rPr>
+    </w:lvl>
+    <w:lvl w:ilvl="7" w:tplc="0C0A0003" w:tentative="1">
+      <w:start w:val="1"/>
+      <w:numFmt w:val="bullet"/>
+      <w:lvlText w:val="o"/>
+      <w:lvlJc w:val="left"/>
+      <w:pPr>
+        <w:ind w:left="5760" w:hanging="360"/>
+      </w:pPr>
+      <w:rPr>
+        <w:rFonts w:ascii="Courier New" w:hAnsi="Courier New" w:cs="Courier New" w:hint="default"/>
+      </w:rPr>
+    </w:lvl>
+    <w:lvl w:ilvl="8" w:tplc="0C0A0005" w:tentative="1">
+      <w:start w:val="1"/>
+      <w:numFmt w:val="bullet"/>
+      <w:lvlText w:val=""/>
+      <w:lvlJc w:val="left"/>
+      <w:pPr>
+        <w:ind w:left="6480" w:hanging="360"/>
+      </w:pPr>
+      <w:rPr>
+        <w:rFonts w:ascii="Wingdings" w:hAnsi="Wingdings" w:hint="default"/>
+      </w:rPr>
+    </w:lvl>
+  </w:abstractNum>
+  <w:abstractNum w:abstractNumId="10">
     <w:nsid w:val="233278DE"/>
     <w:multiLevelType w:val="hybridMultilevel"/>
     <w:tmpl w:val="7AAA5BBE"/>
@@ -25113,7 +25981,7 @@
       </w:rPr>
     </w:lvl>
   </w:abstractNum>
-  <w:abstractNum w:abstractNumId="10">
+  <w:abstractNum w:abstractNumId="11">
     <w:nsid w:val="26216ED8"/>
     <w:multiLevelType w:val="hybridMultilevel"/>
     <w:tmpl w:val="EEDAEAB6"/>
@@ -25225,7 +26093,7 @@
       </w:rPr>
     </w:lvl>
   </w:abstractNum>
-  <w:abstractNum w:abstractNumId="11">
+  <w:abstractNum w:abstractNumId="12">
     <w:nsid w:val="2C5212C1"/>
     <w:multiLevelType w:val="multilevel"/>
     <w:tmpl w:val="479CA55A"/>
@@ -25338,7 +26206,7 @@
       </w:rPr>
     </w:lvl>
   </w:abstractNum>
-  <w:abstractNum w:abstractNumId="12">
+  <w:abstractNum w:abstractNumId="13">
     <w:nsid w:val="2FBD326C"/>
     <w:multiLevelType w:val="hybridMultilevel"/>
     <w:tmpl w:val="42F88EF6"/>
@@ -25451,7 +26319,7 @@
       </w:rPr>
     </w:lvl>
   </w:abstractNum>
-  <w:abstractNum w:abstractNumId="13">
+  <w:abstractNum w:abstractNumId="14">
     <w:nsid w:val="3F1966BA"/>
     <w:multiLevelType w:val="hybridMultilevel"/>
     <w:tmpl w:val="524CA6EE"/>
@@ -25564,7 +26432,7 @@
       </w:rPr>
     </w:lvl>
   </w:abstractNum>
-  <w:abstractNum w:abstractNumId="14">
+  <w:abstractNum w:abstractNumId="15">
     <w:nsid w:val="458010A1"/>
     <w:multiLevelType w:val="hybridMultilevel"/>
     <w:tmpl w:val="5EBE1426"/>
@@ -25677,7 +26545,7 @@
       </w:rPr>
     </w:lvl>
   </w:abstractNum>
-  <w:abstractNum w:abstractNumId="15">
+  <w:abstractNum w:abstractNumId="16">
     <w:nsid w:val="47E142E1"/>
     <w:multiLevelType w:val="hybridMultilevel"/>
     <w:tmpl w:val="CBA29EA0"/>
@@ -25790,7 +26658,7 @@
       </w:rPr>
     </w:lvl>
   </w:abstractNum>
-  <w:abstractNum w:abstractNumId="16">
+  <w:abstractNum w:abstractNumId="17">
     <w:nsid w:val="49061D20"/>
     <w:multiLevelType w:val="hybridMultilevel"/>
     <w:tmpl w:val="28BC2FB6"/>
@@ -25903,7 +26771,7 @@
       </w:rPr>
     </w:lvl>
   </w:abstractNum>
-  <w:abstractNum w:abstractNumId="17">
+  <w:abstractNum w:abstractNumId="18">
     <w:nsid w:val="4A9274F4"/>
     <w:multiLevelType w:val="hybridMultilevel"/>
     <w:tmpl w:val="FFC02A6C"/>
@@ -26016,7 +26884,7 @@
       </w:rPr>
     </w:lvl>
   </w:abstractNum>
-  <w:abstractNum w:abstractNumId="18">
+  <w:abstractNum w:abstractNumId="19">
     <w:nsid w:val="4D5D1FB9"/>
     <w:multiLevelType w:val="hybridMultilevel"/>
     <w:tmpl w:val="3A52DF5A"/>
@@ -26129,7 +26997,7 @@
       </w:rPr>
     </w:lvl>
   </w:abstractNum>
-  <w:abstractNum w:abstractNumId="19">
+  <w:abstractNum w:abstractNumId="20">
     <w:nsid w:val="52152B56"/>
     <w:multiLevelType w:val="hybridMultilevel"/>
     <w:tmpl w:val="F4EA577A"/>
@@ -26243,7 +27111,7 @@
       </w:rPr>
     </w:lvl>
   </w:abstractNum>
-  <w:abstractNum w:abstractNumId="20">
+  <w:abstractNum w:abstractNumId="21">
     <w:nsid w:val="547E2130"/>
     <w:multiLevelType w:val="hybridMultilevel"/>
     <w:tmpl w:val="A7222C54"/>
@@ -26356,7 +27224,7 @@
       </w:rPr>
     </w:lvl>
   </w:abstractNum>
-  <w:abstractNum w:abstractNumId="21">
+  <w:abstractNum w:abstractNumId="22">
     <w:nsid w:val="57647210"/>
     <w:multiLevelType w:val="hybridMultilevel"/>
     <w:tmpl w:val="3F6ED4FC"/>
@@ -26469,7 +27337,7 @@
       </w:rPr>
     </w:lvl>
   </w:abstractNum>
-  <w:abstractNum w:abstractNumId="22">
+  <w:abstractNum w:abstractNumId="23">
     <w:nsid w:val="57726F1C"/>
     <w:multiLevelType w:val="hybridMultilevel"/>
     <w:tmpl w:val="96584B80"/>
@@ -26582,7 +27450,7 @@
       </w:rPr>
     </w:lvl>
   </w:abstractNum>
-  <w:abstractNum w:abstractNumId="23">
+  <w:abstractNum w:abstractNumId="24">
     <w:nsid w:val="5BDC3F67"/>
     <w:multiLevelType w:val="multilevel"/>
     <w:tmpl w:val="0570ED2C"/>
@@ -26695,7 +27563,7 @@
       </w:rPr>
     </w:lvl>
   </w:abstractNum>
-  <w:abstractNum w:abstractNumId="24">
+  <w:abstractNum w:abstractNumId="25">
     <w:nsid w:val="5DAF4401"/>
     <w:multiLevelType w:val="hybridMultilevel"/>
     <w:tmpl w:val="39283244"/>
@@ -26781,7 +27649,7 @@
       </w:pPr>
     </w:lvl>
   </w:abstractNum>
-  <w:abstractNum w:abstractNumId="25">
+  <w:abstractNum w:abstractNumId="26">
     <w:nsid w:val="5ED67E4A"/>
     <w:multiLevelType w:val="hybridMultilevel"/>
     <w:tmpl w:val="58BA711A"/>
@@ -26867,7 +27735,7 @@
       </w:pPr>
     </w:lvl>
   </w:abstractNum>
-  <w:abstractNum w:abstractNumId="26">
+  <w:abstractNum w:abstractNumId="27">
     <w:nsid w:val="63AF6AAA"/>
     <w:multiLevelType w:val="multilevel"/>
     <w:tmpl w:val="7C9878BE"/>
@@ -26980,7 +27848,7 @@
       </w:rPr>
     </w:lvl>
   </w:abstractNum>
-  <w:abstractNum w:abstractNumId="27">
+  <w:abstractNum w:abstractNumId="28">
     <w:nsid w:val="646133E8"/>
     <w:multiLevelType w:val="multilevel"/>
     <w:tmpl w:val="1C868444"/>
@@ -27102,7 +27970,7 @@
       </w:rPr>
     </w:lvl>
   </w:abstractNum>
-  <w:abstractNum w:abstractNumId="28">
+  <w:abstractNum w:abstractNumId="29">
     <w:nsid w:val="66DD79DE"/>
     <w:multiLevelType w:val="multilevel"/>
     <w:tmpl w:val="F3603DD2"/>
@@ -27215,7 +28083,7 @@
       </w:rPr>
     </w:lvl>
   </w:abstractNum>
-  <w:abstractNum w:abstractNumId="29">
+  <w:abstractNum w:abstractNumId="30">
     <w:nsid w:val="6A0B08B9"/>
     <w:multiLevelType w:val="hybridMultilevel"/>
     <w:tmpl w:val="83EC79AE"/>
@@ -27328,7 +28196,7 @@
       </w:rPr>
     </w:lvl>
   </w:abstractNum>
-  <w:abstractNum w:abstractNumId="30">
+  <w:abstractNum w:abstractNumId="31">
     <w:nsid w:val="6EB55E15"/>
     <w:multiLevelType w:val="hybridMultilevel"/>
     <w:tmpl w:val="471EAEFA"/>
@@ -27441,7 +28309,7 @@
       </w:rPr>
     </w:lvl>
   </w:abstractNum>
-  <w:abstractNum w:abstractNumId="31">
+  <w:abstractNum w:abstractNumId="32">
     <w:nsid w:val="6F364CA0"/>
     <w:multiLevelType w:val="multilevel"/>
     <w:tmpl w:val="5D3679DA"/>
@@ -27554,7 +28422,7 @@
       </w:rPr>
     </w:lvl>
   </w:abstractNum>
-  <w:abstractNum w:abstractNumId="32">
+  <w:abstractNum w:abstractNumId="33">
     <w:nsid w:val="725569C2"/>
     <w:multiLevelType w:val="hybridMultilevel"/>
     <w:tmpl w:val="7A3AA656"/>
@@ -27643,7 +28511,7 @@
       </w:pPr>
     </w:lvl>
   </w:abstractNum>
-  <w:abstractNum w:abstractNumId="33">
+  <w:abstractNum w:abstractNumId="34">
     <w:nsid w:val="751C7265"/>
     <w:multiLevelType w:val="hybridMultilevel"/>
     <w:tmpl w:val="C52845AE"/>
@@ -27756,7 +28624,7 @@
       </w:rPr>
     </w:lvl>
   </w:abstractNum>
-  <w:abstractNum w:abstractNumId="34">
+  <w:abstractNum w:abstractNumId="35">
     <w:nsid w:val="7539637E"/>
     <w:multiLevelType w:val="hybridMultilevel"/>
     <w:tmpl w:val="88B886FA"/>
@@ -27870,7 +28738,7 @@
       </w:rPr>
     </w:lvl>
   </w:abstractNum>
-  <w:abstractNum w:abstractNumId="35">
+  <w:abstractNum w:abstractNumId="36">
     <w:nsid w:val="76810EB9"/>
     <w:multiLevelType w:val="hybridMultilevel"/>
     <w:tmpl w:val="1EA04C84"/>
@@ -27983,7 +28851,7 @@
       </w:rPr>
     </w:lvl>
   </w:abstractNum>
-  <w:abstractNum w:abstractNumId="36">
+  <w:abstractNum w:abstractNumId="37">
     <w:nsid w:val="772813E8"/>
     <w:multiLevelType w:val="multilevel"/>
     <w:tmpl w:val="BB6C9D4E"/>
@@ -28096,7 +28964,7 @@
       </w:rPr>
     </w:lvl>
   </w:abstractNum>
-  <w:abstractNum w:abstractNumId="37">
+  <w:abstractNum w:abstractNumId="38">
     <w:nsid w:val="797E263C"/>
     <w:multiLevelType w:val="multilevel"/>
     <w:tmpl w:val="21565D78"/>
@@ -28209,7 +29077,7 @@
       </w:rPr>
     </w:lvl>
   </w:abstractNum>
-  <w:abstractNum w:abstractNumId="38">
+  <w:abstractNum w:abstractNumId="39">
     <w:nsid w:val="7A2E0A1D"/>
     <w:multiLevelType w:val="hybridMultilevel"/>
     <w:tmpl w:val="6B2017A8"/>
@@ -28322,7 +29190,7 @@
       </w:rPr>
     </w:lvl>
   </w:abstractNum>
-  <w:abstractNum w:abstractNumId="39">
+  <w:abstractNum w:abstractNumId="40">
     <w:nsid w:val="7AC80B03"/>
     <w:multiLevelType w:val="hybridMultilevel"/>
     <w:tmpl w:val="6CCAFAB8"/>
@@ -28408,7 +29276,7 @@
       </w:pPr>
     </w:lvl>
   </w:abstractNum>
-  <w:abstractNum w:abstractNumId="40">
+  <w:abstractNum w:abstractNumId="41">
     <w:nsid w:val="7F053399"/>
     <w:multiLevelType w:val="hybridMultilevel"/>
     <w:tmpl w:val="82F6BB22"/>
@@ -28522,49 +29390,49 @@
     </w:lvl>
   </w:abstractNum>
   <w:num w:numId="1">
-    <w:abstractNumId w:val="10"/>
+    <w:abstractNumId w:val="11"/>
   </w:num>
   <w:num w:numId="2">
-    <w:abstractNumId w:val="35"/>
+    <w:abstractNumId w:val="36"/>
   </w:num>
   <w:num w:numId="3">
     <w:abstractNumId w:val="4"/>
   </w:num>
   <w:num w:numId="4">
-    <w:abstractNumId w:val="30"/>
+    <w:abstractNumId w:val="31"/>
   </w:num>
   <w:num w:numId="5">
-    <w:abstractNumId w:val="15"/>
+    <w:abstractNumId w:val="16"/>
   </w:num>
   <w:num w:numId="6">
-    <w:abstractNumId w:val="9"/>
+    <w:abstractNumId w:val="10"/>
   </w:num>
   <w:num w:numId="7">
-    <w:abstractNumId w:val="24"/>
+    <w:abstractNumId w:val="25"/>
   </w:num>
   <w:num w:numId="8">
-    <w:abstractNumId w:val="13"/>
+    <w:abstractNumId w:val="14"/>
   </w:num>
   <w:num w:numId="9">
-    <w:abstractNumId w:val="39"/>
+    <w:abstractNumId w:val="40"/>
   </w:num>
   <w:num w:numId="10">
-    <w:abstractNumId w:val="12"/>
+    <w:abstractNumId w:val="13"/>
   </w:num>
   <w:num w:numId="11">
     <w:abstractNumId w:val="7"/>
   </w:num>
   <w:num w:numId="12">
-    <w:abstractNumId w:val="18"/>
+    <w:abstractNumId w:val="19"/>
   </w:num>
   <w:num w:numId="13">
-    <w:abstractNumId w:val="21"/>
+    <w:abstractNumId w:val="22"/>
   </w:num>
   <w:num w:numId="14">
-    <w:abstractNumId w:val="14"/>
+    <w:abstractNumId w:val="15"/>
   </w:num>
   <w:num w:numId="15">
-    <w:abstractNumId w:val="33"/>
+    <w:abstractNumId w:val="34"/>
   </w:num>
   <w:num w:numId="16">
     <w:abstractNumId w:val="6"/>
@@ -28573,55 +29441,55 @@
     <w:abstractNumId w:val="8"/>
   </w:num>
   <w:num w:numId="18">
-    <w:abstractNumId w:val="19"/>
+    <w:abstractNumId w:val="20"/>
   </w:num>
   <w:num w:numId="19">
-    <w:abstractNumId w:val="32"/>
+    <w:abstractNumId w:val="33"/>
   </w:num>
   <w:num w:numId="20">
-    <w:abstractNumId w:val="11"/>
+    <w:abstractNumId w:val="12"/>
   </w:num>
   <w:num w:numId="21">
-    <w:abstractNumId w:val="23"/>
+    <w:abstractNumId w:val="24"/>
   </w:num>
   <w:num w:numId="22">
-    <w:abstractNumId w:val="37"/>
+    <w:abstractNumId w:val="38"/>
   </w:num>
   <w:num w:numId="23">
-    <w:abstractNumId w:val="27"/>
+    <w:abstractNumId w:val="28"/>
   </w:num>
   <w:num w:numId="24">
-    <w:abstractNumId w:val="26"/>
+    <w:abstractNumId w:val="27"/>
   </w:num>
   <w:num w:numId="25">
     <w:abstractNumId w:val="3"/>
   </w:num>
   <w:num w:numId="26">
-    <w:abstractNumId w:val="17"/>
+    <w:abstractNumId w:val="18"/>
   </w:num>
   <w:num w:numId="27">
-    <w:abstractNumId w:val="38"/>
+    <w:abstractNumId w:val="39"/>
   </w:num>
   <w:num w:numId="28">
     <w:abstractNumId w:val="0"/>
   </w:num>
   <w:num w:numId="29">
-    <w:abstractNumId w:val="28"/>
+    <w:abstractNumId w:val="29"/>
   </w:num>
   <w:num w:numId="30">
-    <w:abstractNumId w:val="36"/>
+    <w:abstractNumId w:val="37"/>
   </w:num>
   <w:num w:numId="31">
-    <w:abstractNumId w:val="40"/>
+    <w:abstractNumId w:val="41"/>
   </w:num>
   <w:num w:numId="32">
-    <w:abstractNumId w:val="29"/>
+    <w:abstractNumId w:val="30"/>
   </w:num>
   <w:num w:numId="33">
     <w:abstractNumId w:val="2"/>
   </w:num>
   <w:num w:numId="34">
-    <w:abstractNumId w:val="34"/>
+    <w:abstractNumId w:val="35"/>
   </w:num>
   <w:num w:numId="35">
     <w:abstractNumId w:val="5"/>
@@ -28630,19 +29498,22 @@
     <w:abstractNumId w:val="1"/>
   </w:num>
   <w:num w:numId="37">
-    <w:abstractNumId w:val="31"/>
+    <w:abstractNumId w:val="32"/>
   </w:num>
   <w:num w:numId="38">
-    <w:abstractNumId w:val="20"/>
+    <w:abstractNumId w:val="21"/>
   </w:num>
   <w:num w:numId="39">
-    <w:abstractNumId w:val="16"/>
+    <w:abstractNumId w:val="17"/>
   </w:num>
   <w:num w:numId="40">
-    <w:abstractNumId w:val="25"/>
+    <w:abstractNumId w:val="26"/>
   </w:num>
   <w:num w:numId="41">
-    <w:abstractNumId w:val="22"/>
+    <w:abstractNumId w:val="23"/>
+  </w:num>
+  <w:num w:numId="42">
+    <w:abstractNumId w:val="9"/>
   </w:num>
 </w:numbering>
 </file>
@@ -30821,7 +31692,7 @@
 </file>
 
 <file path=customXml/itemProps2.xml><?xml version="1.0" encoding="utf-8"?>
-<ds:datastoreItem xmlns:ds="http://schemas.openxmlformats.org/officeDocument/2006/customXml" ds:itemID="{F5E8D668-7B7C-4FC8-B11A-9D1FB40A1339}">
+<ds:datastoreItem xmlns:ds="http://schemas.openxmlformats.org/officeDocument/2006/customXml" ds:itemID="{4E84B871-1C2C-4A0B-9B57-516BC998AED9}">
   <ds:schemaRefs>
     <ds:schemaRef ds:uri="http://schemas.openxmlformats.org/officeDocument/2006/bibliography"/>
   </ds:schemaRefs>

</xml_diff>

<commit_message>
Ejemplo propuesto de la gestión de la construcción e integración continua
</commit_message>
<xml_diff>
--- a/Documentacion/MemoriaActualizada2.docx
+++ b/Documentacion/MemoriaActualizada2.docx
@@ -11673,27 +11673,14 @@
                   <w:r>
                     <w:t xml:space="preserve">Tabla </w:t>
                   </w:r>
-                  <w:r>
-                    <w:fldChar w:fldCharType="begin"/>
-                  </w:r>
-                  <w:r>
-                    <w:instrText xml:space="preserve"> SEQ Tabla \* ARABIC </w:instrText>
-                  </w:r>
-                  <w:r>
-                    <w:fldChar w:fldCharType="separate"/>
-                  </w:r>
-                  <w:r>
-                    <w:rPr>
-                      <w:noProof/>
-                    </w:rPr>
-                    <w:t>2</w:t>
-                  </w:r>
-                  <w:r>
-                    <w:rPr>
-                      <w:noProof/>
-                    </w:rPr>
-                    <w:fldChar w:fldCharType="end"/>
-                  </w:r>
+                  <w:fldSimple w:instr=" SEQ Tabla \* ARABIC ">
+                    <w:r>
+                      <w:rPr>
+                        <w:noProof/>
+                      </w:rPr>
+                      <w:t>2</w:t>
+                    </w:r>
+                  </w:fldSimple>
                   <w:r>
                     <w:t>. API REST ofrecida del proyecto de EGC  del año anterior</w:t>
                   </w:r>
@@ -18679,15 +18666,13 @@
           <w:szCs w:val="24"/>
         </w:rPr>
       </w:pPr>
-      <w:bookmarkStart w:id="56" w:name="_GoBack"/>
     </w:p>
     <w:p>
       <w:pPr>
         <w:pStyle w:val="Ttulo1"/>
       </w:pPr>
-      <w:bookmarkStart w:id="57" w:name="_Toc441851142"/>
-      <w:bookmarkStart w:id="58" w:name="_Toc442792873"/>
-      <w:bookmarkEnd w:id="56"/>
+      <w:bookmarkStart w:id="56" w:name="_Toc441851142"/>
+      <w:bookmarkStart w:id="57" w:name="_Toc442792873"/>
       <w:r>
         <w:lastRenderedPageBreak/>
         <w:t>6</w:t>
@@ -18698,48 +18683,48 @@
       <w:r>
         <w:t xml:space="preserve"> Gestión de la construcción e integración continua</w:t>
       </w:r>
+      <w:bookmarkEnd w:id="56"/>
       <w:bookmarkEnd w:id="57"/>
+    </w:p>
+    <w:p>
+      <w:pPr>
+        <w:pStyle w:val="Ttulo2"/>
+        <w:jc w:val="both"/>
+        <w:rPr>
+          <w:color w:val="548DD4" w:themeColor="text2" w:themeTint="99"/>
+        </w:rPr>
+      </w:pPr>
+    </w:p>
+    <w:p>
+      <w:pPr>
+        <w:pStyle w:val="Ttulo2"/>
+        <w:jc w:val="both"/>
+        <w:rPr>
+          <w:color w:val="548DD4" w:themeColor="text2" w:themeTint="99"/>
+        </w:rPr>
+      </w:pPr>
+      <w:bookmarkStart w:id="58" w:name="_Toc441851143"/>
+      <w:bookmarkStart w:id="59" w:name="_Toc442792874"/>
+      <w:r>
+        <w:rPr>
+          <w:color w:val="548DD4" w:themeColor="text2" w:themeTint="99"/>
+        </w:rPr>
+        <w:t>6.1</w:t>
+      </w:r>
+      <w:r>
+        <w:rPr>
+          <w:color w:val="548DD4" w:themeColor="text2" w:themeTint="99"/>
+        </w:rPr>
+        <w:t xml:space="preserve"> </w:t>
+      </w:r>
+      <w:r>
+        <w:rPr>
+          <w:color w:val="548DD4" w:themeColor="text2" w:themeTint="99"/>
+        </w:rPr>
+        <w:t>Gestión de la construcción</w:t>
+      </w:r>
       <w:bookmarkEnd w:id="58"/>
-    </w:p>
-    <w:p>
-      <w:pPr>
-        <w:pStyle w:val="Ttulo2"/>
-        <w:jc w:val="both"/>
-        <w:rPr>
-          <w:color w:val="548DD4" w:themeColor="text2" w:themeTint="99"/>
-        </w:rPr>
-      </w:pPr>
-    </w:p>
-    <w:p>
-      <w:pPr>
-        <w:pStyle w:val="Ttulo2"/>
-        <w:jc w:val="both"/>
-        <w:rPr>
-          <w:color w:val="548DD4" w:themeColor="text2" w:themeTint="99"/>
-        </w:rPr>
-      </w:pPr>
-      <w:bookmarkStart w:id="59" w:name="_Toc441851143"/>
-      <w:bookmarkStart w:id="60" w:name="_Toc442792874"/>
-      <w:r>
-        <w:rPr>
-          <w:color w:val="548DD4" w:themeColor="text2" w:themeTint="99"/>
-        </w:rPr>
-        <w:t>6.1</w:t>
-      </w:r>
-      <w:r>
-        <w:rPr>
-          <w:color w:val="548DD4" w:themeColor="text2" w:themeTint="99"/>
-        </w:rPr>
-        <w:t xml:space="preserve"> </w:t>
-      </w:r>
-      <w:r>
-        <w:rPr>
-          <w:color w:val="548DD4" w:themeColor="text2" w:themeTint="99"/>
-        </w:rPr>
-        <w:t>Gestión de la construcción</w:t>
-      </w:r>
       <w:bookmarkEnd w:id="59"/>
-      <w:bookmarkEnd w:id="60"/>
     </w:p>
     <w:p/>
     <w:p>
@@ -18755,7 +18740,7 @@
           <w:shd w:val="clear" w:color="auto" w:fill="FFFFFF"/>
         </w:rPr>
       </w:pPr>
-      <w:bookmarkStart w:id="61" w:name="_Toc441794614"/>
+      <w:bookmarkStart w:id="60" w:name="_Toc441794614"/>
       <w:r>
         <w:rPr>
           <w:rFonts w:asciiTheme="minorHAnsi" w:hAnsiTheme="minorHAnsi" w:cs="Arial"/>
@@ -18837,18 +18822,7 @@
           <w:szCs w:val="24"/>
           <w:shd w:val="clear" w:color="auto" w:fill="FFFFFF"/>
         </w:rPr>
-        <w:t xml:space="preserve"> para Jenkins que automatice los procesos de integración. La comprobación de si se ha realizado alguna modificación en el repositorio será</w:t>
-      </w:r>
-      <w:r>
-        <w:rPr>
-          <w:rFonts w:asciiTheme="minorHAnsi" w:hAnsiTheme="minorHAnsi" w:cs="Arial"/>
-          <w:b w:val="0"/>
-          <w:color w:val="548DD4" w:themeColor="text2" w:themeTint="99"/>
-          <w:sz w:val="24"/>
-          <w:szCs w:val="24"/>
-          <w:shd w:val="clear" w:color="auto" w:fill="FFFFFF"/>
-        </w:rPr>
-        <w:t xml:space="preserve"> cada hora.</w:t>
+        <w:t xml:space="preserve"> para Jenkins que automatice los procesos de integración. La comprobación de si se ha realizado alguna modificación en el repositorio será cada hora.</w:t>
       </w:r>
     </w:p>
     <w:p>
@@ -18950,8 +18924,8 @@
           <w:color w:val="548DD4" w:themeColor="text2" w:themeTint="99"/>
         </w:rPr>
       </w:pPr>
-      <w:bookmarkStart w:id="62" w:name="_Toc441851144"/>
-      <w:bookmarkStart w:id="63" w:name="_Toc442792875"/>
+      <w:bookmarkStart w:id="61" w:name="_Toc441851144"/>
+      <w:bookmarkStart w:id="62" w:name="_Toc442792875"/>
       <w:r>
         <w:rPr>
           <w:color w:val="548DD4" w:themeColor="text2" w:themeTint="99"/>
@@ -18965,15 +18939,15 @@
         </w:rPr>
         <w:t xml:space="preserve"> </w:t>
       </w:r>
+      <w:bookmarkEnd w:id="60"/>
+      <w:r>
+        <w:rPr>
+          <w:color w:val="548DD4" w:themeColor="text2" w:themeTint="99"/>
+        </w:rPr>
+        <w:t>Gestión de la integración continua</w:t>
+      </w:r>
       <w:bookmarkEnd w:id="61"/>
-      <w:r>
-        <w:rPr>
-          <w:color w:val="548DD4" w:themeColor="text2" w:themeTint="99"/>
-        </w:rPr>
-        <w:t>Gestión de la integración continua</w:t>
-      </w:r>
       <w:bookmarkEnd w:id="62"/>
-      <w:bookmarkEnd w:id="63"/>
     </w:p>
     <w:p/>
     <w:p>
@@ -19475,8 +19449,8 @@
           <w:color w:val="548DD4" w:themeColor="text2" w:themeTint="99"/>
         </w:rPr>
       </w:pPr>
-      <w:bookmarkStart w:id="64" w:name="_Toc441851145"/>
-      <w:bookmarkStart w:id="65" w:name="_Toc442792876"/>
+      <w:bookmarkStart w:id="63" w:name="_Toc441851145"/>
+      <w:bookmarkStart w:id="64" w:name="_Toc442792876"/>
       <w:r>
         <w:rPr>
           <w:color w:val="548DD4" w:themeColor="text2" w:themeTint="99"/>
@@ -19496,8 +19470,8 @@
         </w:rPr>
         <w:t>Herramientas</w:t>
       </w:r>
+      <w:bookmarkEnd w:id="63"/>
       <w:bookmarkEnd w:id="64"/>
-      <w:bookmarkEnd w:id="65"/>
     </w:p>
     <w:p/>
     <w:p>
@@ -19721,8 +19695,8 @@
           <w:color w:val="548DD4" w:themeColor="text2" w:themeTint="99"/>
         </w:rPr>
       </w:pPr>
-      <w:bookmarkStart w:id="66" w:name="_Toc441851146"/>
-      <w:bookmarkStart w:id="67" w:name="_Toc442792877"/>
+      <w:bookmarkStart w:id="65" w:name="_Toc441851146"/>
+      <w:bookmarkStart w:id="66" w:name="_Toc442792877"/>
       <w:r>
         <w:rPr>
           <w:color w:val="548DD4" w:themeColor="text2" w:themeTint="99"/>
@@ -19741,8 +19715,8 @@
         </w:rPr>
         <w:t>Uso de herramientas</w:t>
       </w:r>
+      <w:bookmarkEnd w:id="65"/>
       <w:bookmarkEnd w:id="66"/>
-      <w:bookmarkEnd w:id="67"/>
     </w:p>
     <w:p>
       <w:pPr>
@@ -20030,7 +20004,7 @@
           <w:color w:val="548DD4" w:themeColor="text2" w:themeTint="99"/>
         </w:rPr>
       </w:pPr>
-      <w:bookmarkStart w:id="68" w:name="_Toc441851147"/>
+      <w:bookmarkStart w:id="67" w:name="_Toc441851147"/>
     </w:p>
     <w:p/>
     <w:p/>
@@ -20043,7 +20017,7 @@
           <w:color w:val="548DD4" w:themeColor="text2" w:themeTint="99"/>
         </w:rPr>
       </w:pPr>
-      <w:bookmarkStart w:id="69" w:name="_Toc442792878"/>
+      <w:bookmarkStart w:id="68" w:name="_Toc442792878"/>
       <w:r>
         <w:rPr>
           <w:color w:val="548DD4" w:themeColor="text2" w:themeTint="99"/>
@@ -20063,8 +20037,8 @@
         </w:rPr>
         <w:t>Tiempo entre construcción de los proyectos</w:t>
       </w:r>
+      <w:bookmarkEnd w:id="67"/>
       <w:bookmarkEnd w:id="68"/>
-      <w:bookmarkEnd w:id="69"/>
     </w:p>
     <w:p>
       <w:pPr>
@@ -20137,8 +20111,8 @@
           <w:color w:val="548DD4" w:themeColor="text2" w:themeTint="99"/>
         </w:rPr>
       </w:pPr>
-      <w:bookmarkStart w:id="70" w:name="_Toc441851148"/>
-      <w:bookmarkStart w:id="71" w:name="_Toc442792879"/>
+      <w:bookmarkStart w:id="69" w:name="_Toc441851148"/>
+      <w:bookmarkStart w:id="70" w:name="_Toc442792879"/>
       <w:r>
         <w:rPr>
           <w:color w:val="548DD4" w:themeColor="text2" w:themeTint="99"/>
@@ -20157,177 +20131,364 @@
         </w:rPr>
         <w:t>Ejemplo propuesto</w:t>
       </w:r>
+      <w:bookmarkEnd w:id="69"/>
       <w:bookmarkEnd w:id="70"/>
+    </w:p>
+    <w:p/>
+    <w:p>
+      <w:pPr>
+        <w:jc w:val="both"/>
+        <w:rPr>
+          <w:rFonts w:cs="Calibri"/>
+          <w:color w:val="548DD4" w:themeColor="text2" w:themeTint="99"/>
+          <w:sz w:val="24"/>
+          <w:szCs w:val="24"/>
+        </w:rPr>
+      </w:pPr>
+      <w:r>
+        <w:rPr>
+          <w:rFonts w:cs="Calibri"/>
+          <w:color w:val="548DD4" w:themeColor="text2" w:themeTint="99"/>
+          <w:sz w:val="24"/>
+          <w:szCs w:val="24"/>
+        </w:rPr>
+        <w:t>Una vez explicado en qué consiste la gestión de la integración, mencionado en la sección 6.2, así como la herramienta que usaremos a continuación para llevar a cabo dicho proceso, se propone un enunciado con la finalidad de poner a prueba y en su conjunto todo lo relacionado con la gestión de la integración.</w:t>
+      </w:r>
+    </w:p>
+    <w:p>
+      <w:pPr>
+        <w:jc w:val="both"/>
+        <w:rPr>
+          <w:rFonts w:cs="Calibri"/>
+          <w:color w:val="548DD4" w:themeColor="text2" w:themeTint="99"/>
+          <w:sz w:val="24"/>
+          <w:szCs w:val="24"/>
+        </w:rPr>
+      </w:pPr>
+    </w:p>
+    <w:p>
+      <w:pPr>
+        <w:pStyle w:val="Prrafodelista"/>
+        <w:numPr>
+          <w:ilvl w:val="0"/>
+          <w:numId w:val="32"/>
+        </w:numPr>
+        <w:rPr>
+          <w:color w:val="548DD4" w:themeColor="text2" w:themeTint="99"/>
+          <w:sz w:val="24"/>
+          <w:szCs w:val="24"/>
+          <w:u w:val="single"/>
+        </w:rPr>
+      </w:pPr>
+      <w:r>
+        <w:rPr>
+          <w:color w:val="548DD4" w:themeColor="text2" w:themeTint="99"/>
+          <w:sz w:val="24"/>
+          <w:szCs w:val="24"/>
+          <w:u w:val="single"/>
+        </w:rPr>
+        <w:t>Enunciado</w:t>
+      </w:r>
+      <w:r>
+        <w:rPr>
+          <w:color w:val="548DD4" w:themeColor="text2" w:themeTint="99"/>
+          <w:sz w:val="24"/>
+          <w:szCs w:val="24"/>
+        </w:rPr>
+        <w:t>:</w:t>
+      </w:r>
+    </w:p>
+    <w:p>
+      <w:pPr>
+        <w:pStyle w:val="Prrafodelista"/>
+        <w:rPr>
+          <w:color w:val="548DD4" w:themeColor="text2" w:themeTint="99"/>
+          <w:sz w:val="24"/>
+          <w:szCs w:val="24"/>
+          <w:u w:val="single"/>
+        </w:rPr>
+      </w:pPr>
+    </w:p>
+    <w:p>
+      <w:pPr>
+        <w:pStyle w:val="Prrafodelista"/>
+        <w:numPr>
+          <w:ilvl w:val="0"/>
+          <w:numId w:val="44"/>
+        </w:numPr>
+        <w:jc w:val="both"/>
+        <w:rPr>
+          <w:color w:val="548DD4" w:themeColor="text2" w:themeTint="99"/>
+          <w:sz w:val="24"/>
+          <w:szCs w:val="24"/>
+        </w:rPr>
+      </w:pPr>
+      <w:r>
+        <w:rPr>
+          <w:color w:val="548DD4" w:themeColor="text2" w:themeTint="99"/>
+          <w:sz w:val="24"/>
+          <w:szCs w:val="24"/>
+        </w:rPr>
+        <w:t>Crear una tarea en Jenkins e indicar que debe us</w:t>
+      </w:r>
+      <w:r>
+        <w:rPr>
+          <w:color w:val="548DD4" w:themeColor="text2" w:themeTint="99"/>
+          <w:sz w:val="24"/>
+          <w:szCs w:val="24"/>
+        </w:rPr>
+        <w:t xml:space="preserve">arse el código del repositorio </w:t>
+      </w:r>
+      <w:hyperlink r:id="rId54" w:history="1">
+        <w:r>
+          <w:rPr>
+            <w:rStyle w:val="Hipervnculo"/>
+            <w:sz w:val="24"/>
+            <w:szCs w:val="24"/>
+          </w:rPr>
+          <w:t>https://github.com/AgoraUS1516/G03.git</w:t>
+        </w:r>
+      </w:hyperlink>
+      <w:r>
+        <w:rPr>
+          <w:color w:val="548DD4" w:themeColor="text2" w:themeTint="99"/>
+          <w:sz w:val="24"/>
+          <w:szCs w:val="24"/>
+        </w:rPr>
+        <w:t xml:space="preserve">. </w:t>
+      </w:r>
+      <w:r>
+        <w:rPr>
+          <w:color w:val="548DD4" w:themeColor="text2" w:themeTint="99"/>
+          <w:sz w:val="24"/>
+          <w:szCs w:val="24"/>
+        </w:rPr>
+        <w:t>Además, forzar la comprobación de si se ha realizado alguna modificación en el repositorio para automatizar en caso afirmativo los procesos de integración.</w:t>
+      </w:r>
+    </w:p>
+    <w:p>
+      <w:pPr>
+        <w:pStyle w:val="Prrafodelista"/>
+        <w:ind w:left="1776"/>
+        <w:jc w:val="both"/>
+        <w:rPr>
+          <w:color w:val="548DD4" w:themeColor="text2" w:themeTint="99"/>
+          <w:sz w:val="24"/>
+          <w:szCs w:val="24"/>
+        </w:rPr>
+      </w:pPr>
+    </w:p>
+    <w:p>
+      <w:pPr>
+        <w:pStyle w:val="Prrafodelista"/>
+        <w:numPr>
+          <w:ilvl w:val="0"/>
+          <w:numId w:val="44"/>
+        </w:numPr>
+        <w:jc w:val="both"/>
+        <w:rPr>
+          <w:color w:val="548DD4" w:themeColor="text2" w:themeTint="99"/>
+          <w:sz w:val="24"/>
+          <w:szCs w:val="24"/>
+        </w:rPr>
+      </w:pPr>
+      <w:r>
+        <w:rPr>
+          <w:rFonts w:cs="Arial"/>
+          <w:color w:val="548DD4" w:themeColor="text2" w:themeTint="99"/>
+          <w:sz w:val="24"/>
+          <w:szCs w:val="24"/>
+          <w:shd w:val="clear" w:color="auto" w:fill="FFFFFF"/>
+        </w:rPr>
+        <w:t>Forzar la ejecución de la tarea una vez.</w:t>
+      </w:r>
+    </w:p>
+    <w:p>
+      <w:pPr>
+        <w:pStyle w:val="Prrafodelista"/>
+        <w:rPr>
+          <w:b/>
+          <w:color w:val="548DD4" w:themeColor="text2" w:themeTint="99"/>
+          <w:sz w:val="24"/>
+          <w:szCs w:val="24"/>
+        </w:rPr>
+      </w:pPr>
+    </w:p>
+    <w:p>
+      <w:pPr>
+        <w:pStyle w:val="Prrafodelista"/>
+        <w:numPr>
+          <w:ilvl w:val="0"/>
+          <w:numId w:val="32"/>
+        </w:numPr>
+        <w:rPr>
+          <w:color w:val="548DD4" w:themeColor="text2" w:themeTint="99"/>
+          <w:sz w:val="24"/>
+          <w:szCs w:val="24"/>
+          <w:u w:val="single"/>
+        </w:rPr>
+      </w:pPr>
+      <w:r>
+        <w:rPr>
+          <w:color w:val="548DD4" w:themeColor="text2" w:themeTint="99"/>
+          <w:sz w:val="24"/>
+          <w:szCs w:val="24"/>
+          <w:u w:val="single"/>
+        </w:rPr>
+        <w:t>Solución</w:t>
+      </w:r>
+      <w:r>
+        <w:rPr>
+          <w:color w:val="548DD4" w:themeColor="text2" w:themeTint="99"/>
+          <w:sz w:val="24"/>
+          <w:szCs w:val="24"/>
+        </w:rPr>
+        <w:t>:</w:t>
+      </w:r>
+    </w:p>
+    <w:p>
+      <w:pPr>
+        <w:pStyle w:val="Prrafodelista"/>
+        <w:rPr>
+          <w:b/>
+          <w:color w:val="548DD4" w:themeColor="text2" w:themeTint="99"/>
+          <w:sz w:val="24"/>
+          <w:szCs w:val="24"/>
+        </w:rPr>
+      </w:pPr>
+    </w:p>
+    <w:p>
+      <w:pPr>
+        <w:pStyle w:val="Prrafodelista"/>
+        <w:numPr>
+          <w:ilvl w:val="0"/>
+          <w:numId w:val="43"/>
+        </w:numPr>
+        <w:jc w:val="both"/>
+        <w:rPr>
+          <w:color w:val="548DD4" w:themeColor="text2" w:themeTint="99"/>
+          <w:sz w:val="24"/>
+          <w:szCs w:val="24"/>
+        </w:rPr>
+      </w:pPr>
+      <w:r>
+        <w:rPr>
+          <w:color w:val="548DD4" w:themeColor="text2" w:themeTint="99"/>
+          <w:sz w:val="24"/>
+          <w:szCs w:val="24"/>
+        </w:rPr>
+        <w:t>Accedemos al servidor de Jenkins mediante la ruta en el navegador: localhost</w:t>
+      </w:r>
+      <w:proofErr w:type="gramStart"/>
+      <w:r>
+        <w:rPr>
+          <w:color w:val="548DD4" w:themeColor="text2" w:themeTint="99"/>
+          <w:sz w:val="24"/>
+          <w:szCs w:val="24"/>
+        </w:rPr>
+        <w:t>:8080</w:t>
+      </w:r>
+      <w:proofErr w:type="gramEnd"/>
+      <w:r>
+        <w:rPr>
+          <w:color w:val="548DD4" w:themeColor="text2" w:themeTint="99"/>
+          <w:sz w:val="24"/>
+          <w:szCs w:val="24"/>
+        </w:rPr>
+        <w:t xml:space="preserve">/. Una vez en la pantalla inicial, seleccionamos “Nueva tarea” y escribimos nombre y marcamos “Proyecto de estilo libre”. </w:t>
+      </w:r>
+    </w:p>
+    <w:p>
+      <w:pPr>
+        <w:pStyle w:val="Prrafodelista"/>
+        <w:ind w:left="1776"/>
+        <w:jc w:val="both"/>
+        <w:rPr>
+          <w:color w:val="548DD4" w:themeColor="text2" w:themeTint="99"/>
+          <w:sz w:val="24"/>
+          <w:szCs w:val="24"/>
+        </w:rPr>
+      </w:pPr>
+      <w:r>
+        <w:rPr>
+          <w:color w:val="548DD4" w:themeColor="text2" w:themeTint="99"/>
+          <w:sz w:val="24"/>
+          <w:szCs w:val="24"/>
+        </w:rPr>
+        <w:t xml:space="preserve">A continuación, en la pantalla de configuración de la tarea en las    opciones de “Configurar el origen del código fuente” seleccionamos </w:t>
+      </w:r>
+      <w:proofErr w:type="spellStart"/>
+      <w:r>
+        <w:rPr>
+          <w:color w:val="548DD4" w:themeColor="text2" w:themeTint="99"/>
+          <w:sz w:val="24"/>
+          <w:szCs w:val="24"/>
+        </w:rPr>
+        <w:t>Git</w:t>
+      </w:r>
+      <w:proofErr w:type="spellEnd"/>
+      <w:r>
+        <w:rPr>
+          <w:color w:val="548DD4" w:themeColor="text2" w:themeTint="99"/>
+          <w:sz w:val="24"/>
+          <w:szCs w:val="24"/>
+        </w:rPr>
+        <w:t xml:space="preserve"> y escribimos el repositorio indicado en el enunciado y dejamos la rama */master. Por último, en la sección de “Disparadores de ejecuciones” seleccionamos solo “</w:t>
+      </w:r>
+      <w:r>
+        <w:rPr>
+          <w:color w:val="548DD4" w:themeColor="text2" w:themeTint="99"/>
+          <w:sz w:val="24"/>
+          <w:szCs w:val="24"/>
+        </w:rPr>
+        <w:t>Consultar repositorio (SCM)</w:t>
+      </w:r>
+      <w:r>
+        <w:rPr>
+          <w:color w:val="548DD4" w:themeColor="text2" w:themeTint="99"/>
+          <w:sz w:val="24"/>
+          <w:szCs w:val="24"/>
+        </w:rPr>
+        <w:t>”, escribimos “H/59 * * * *” y guardamos la configuración.</w:t>
+      </w:r>
+    </w:p>
+    <w:p>
+      <w:pPr>
+        <w:pStyle w:val="Prrafodelista"/>
+        <w:ind w:left="1776"/>
+        <w:jc w:val="both"/>
+        <w:rPr>
+          <w:color w:val="548DD4" w:themeColor="text2" w:themeTint="99"/>
+          <w:sz w:val="24"/>
+          <w:szCs w:val="24"/>
+        </w:rPr>
+      </w:pPr>
+    </w:p>
+    <w:p>
+      <w:pPr>
+        <w:pStyle w:val="Prrafodelista"/>
+        <w:numPr>
+          <w:ilvl w:val="0"/>
+          <w:numId w:val="43"/>
+        </w:numPr>
+        <w:jc w:val="both"/>
+        <w:rPr>
+          <w:color w:val="548DD4" w:themeColor="text2" w:themeTint="99"/>
+          <w:sz w:val="24"/>
+          <w:szCs w:val="24"/>
+          <w:u w:val="single"/>
+        </w:rPr>
+      </w:pPr>
+      <w:r>
+        <w:rPr>
+          <w:color w:val="548DD4" w:themeColor="text2" w:themeTint="99"/>
+          <w:sz w:val="24"/>
+          <w:szCs w:val="24"/>
+        </w:rPr>
+        <w:t>Seleccionar construir ahora.</w:t>
+      </w:r>
+      <w:bookmarkStart w:id="71" w:name="_GoBack"/>
       <w:bookmarkEnd w:id="71"/>
-    </w:p>
-    <w:p/>
-    <w:p>
-      <w:pPr>
-        <w:jc w:val="both"/>
-        <w:rPr>
-          <w:sz w:val="24"/>
-          <w:szCs w:val="24"/>
-        </w:rPr>
-      </w:pPr>
-      <w:r>
-        <w:rPr>
-          <w:rFonts w:cs="Calibri"/>
-          <w:color w:val="548DD4" w:themeColor="text2" w:themeTint="99"/>
-          <w:sz w:val="24"/>
-          <w:szCs w:val="24"/>
-        </w:rPr>
-        <w:t>Una vez explicado en qué consiste la gestión de la integración, mencionado en la sección 6.2, así como la herramienta que usaremos a continuación para llevar a cabo dicho proceso, se propone un enunciado con la finalidad de poner a prueba y en su conjunto todo lo relacionado con la gestión de la integración.</w:t>
-      </w:r>
-    </w:p>
-    <w:p>
-      <w:pPr>
-        <w:rPr>
-          <w:color w:val="548DD4" w:themeColor="text2" w:themeTint="99"/>
-          <w:sz w:val="24"/>
-          <w:szCs w:val="24"/>
-          <w:u w:val="single"/>
-        </w:rPr>
-      </w:pPr>
-    </w:p>
-    <w:p>
-      <w:pPr>
-        <w:rPr>
-          <w:color w:val="548DD4" w:themeColor="text2" w:themeTint="99"/>
-          <w:sz w:val="24"/>
-          <w:szCs w:val="24"/>
-          <w:u w:val="single"/>
-        </w:rPr>
-      </w:pPr>
-    </w:p>
-    <w:p>
-      <w:pPr>
-        <w:rPr>
-          <w:color w:val="548DD4" w:themeColor="text2" w:themeTint="99"/>
-          <w:sz w:val="24"/>
-          <w:szCs w:val="24"/>
-          <w:u w:val="single"/>
-        </w:rPr>
-      </w:pPr>
-    </w:p>
-    <w:p>
-      <w:pPr>
-        <w:rPr>
-          <w:color w:val="548DD4" w:themeColor="text2" w:themeTint="99"/>
-          <w:sz w:val="24"/>
-          <w:szCs w:val="24"/>
-          <w:u w:val="single"/>
-        </w:rPr>
-      </w:pPr>
-    </w:p>
-    <w:p>
-      <w:pPr>
-        <w:rPr>
-          <w:color w:val="548DD4" w:themeColor="text2" w:themeTint="99"/>
-          <w:sz w:val="24"/>
-          <w:szCs w:val="24"/>
-          <w:u w:val="single"/>
-        </w:rPr>
-      </w:pPr>
-    </w:p>
-    <w:p>
-      <w:pPr>
-        <w:rPr>
-          <w:color w:val="548DD4" w:themeColor="text2" w:themeTint="99"/>
-          <w:sz w:val="24"/>
-          <w:szCs w:val="24"/>
-          <w:u w:val="single"/>
-        </w:rPr>
-      </w:pPr>
-    </w:p>
-    <w:p>
-      <w:pPr>
-        <w:rPr>
-          <w:color w:val="548DD4" w:themeColor="text2" w:themeTint="99"/>
-          <w:sz w:val="24"/>
-          <w:szCs w:val="24"/>
-          <w:u w:val="single"/>
-        </w:rPr>
-      </w:pPr>
-    </w:p>
-    <w:p>
-      <w:pPr>
-        <w:rPr>
-          <w:color w:val="548DD4" w:themeColor="text2" w:themeTint="99"/>
-          <w:sz w:val="24"/>
-          <w:szCs w:val="24"/>
-          <w:u w:val="single"/>
-        </w:rPr>
-      </w:pPr>
-    </w:p>
-    <w:p>
-      <w:pPr>
-        <w:rPr>
-          <w:color w:val="548DD4" w:themeColor="text2" w:themeTint="99"/>
-          <w:sz w:val="24"/>
-          <w:szCs w:val="24"/>
-          <w:u w:val="single"/>
-        </w:rPr>
-      </w:pPr>
-    </w:p>
-    <w:p>
-      <w:pPr>
-        <w:rPr>
-          <w:color w:val="548DD4" w:themeColor="text2" w:themeTint="99"/>
-          <w:sz w:val="24"/>
-          <w:szCs w:val="24"/>
-          <w:u w:val="single"/>
-        </w:rPr>
-      </w:pPr>
-    </w:p>
-    <w:p>
-      <w:pPr>
-        <w:rPr>
-          <w:color w:val="548DD4" w:themeColor="text2" w:themeTint="99"/>
-          <w:sz w:val="24"/>
-          <w:szCs w:val="24"/>
-          <w:u w:val="single"/>
-        </w:rPr>
-      </w:pPr>
-    </w:p>
-    <w:p>
-      <w:pPr>
-        <w:rPr>
-          <w:color w:val="548DD4" w:themeColor="text2" w:themeTint="99"/>
-          <w:sz w:val="24"/>
-          <w:szCs w:val="24"/>
-          <w:u w:val="single"/>
-        </w:rPr>
-      </w:pPr>
-    </w:p>
-    <w:p>
-      <w:pPr>
-        <w:rPr>
-          <w:color w:val="548DD4" w:themeColor="text2" w:themeTint="99"/>
-          <w:sz w:val="24"/>
-          <w:szCs w:val="24"/>
-          <w:u w:val="single"/>
-        </w:rPr>
-      </w:pPr>
-    </w:p>
-    <w:p>
-      <w:pPr>
-        <w:rPr>
-          <w:color w:val="548DD4" w:themeColor="text2" w:themeTint="99"/>
-          <w:sz w:val="24"/>
-          <w:szCs w:val="24"/>
-          <w:u w:val="single"/>
-        </w:rPr>
-      </w:pPr>
-    </w:p>
-    <w:p>
-      <w:pPr>
-        <w:rPr>
-          <w:color w:val="548DD4" w:themeColor="text2" w:themeTint="99"/>
-          <w:sz w:val="24"/>
-          <w:szCs w:val="24"/>
-          <w:u w:val="single"/>
-        </w:rPr>
-      </w:pPr>
     </w:p>
     <w:p>
       <w:pPr>
@@ -20574,7 +20735,7 @@
                     <pic:cNvPicPr/>
                   </pic:nvPicPr>
                   <pic:blipFill>
-                    <a:blip r:embed="rId54" cstate="print"/>
+                    <a:blip r:embed="rId55" cstate="print"/>
                     <a:stretch>
                       <a:fillRect/>
                     </a:stretch>
@@ -20819,7 +20980,7 @@
                     <pic:cNvPicPr/>
                   </pic:nvPicPr>
                   <pic:blipFill>
-                    <a:blip r:embed="rId55" cstate="print"/>
+                    <a:blip r:embed="rId56" cstate="print"/>
                     <a:stretch>
                       <a:fillRect/>
                     </a:stretch>
@@ -22245,7 +22406,7 @@
         </w:rPr>
         <w:t xml:space="preserve">Documentación del proyecto: documento formal, técnico y profesional que abarca todos y cada uno de los apartados requeridos por el documento TrabajoEGC_15_16, ubicado en el siguiente enlace: </w:t>
       </w:r>
-      <w:hyperlink r:id="rId56" w:history="1">
+      <w:hyperlink r:id="rId57" w:history="1">
         <w:r>
           <w:rPr>
             <w:rStyle w:val="Hipervnculo"/>
@@ -22437,7 +22598,7 @@
         </w:rPr>
         <w:t xml:space="preserve">Una vez finalizado todos y cada uno de los entregables necesarios (indicados en la sección 8.1) para el desarrollo del proyecto, subimos los archivos pertinentes al portal web: </w:t>
       </w:r>
-      <w:hyperlink r:id="rId57" w:history="1">
+      <w:hyperlink r:id="rId58" w:history="1">
         <w:r>
           <w:rPr>
             <w:rStyle w:val="Hipervnculo"/>
@@ -22466,7 +22627,7 @@
         </w:rPr>
         <w:t xml:space="preserve">En nuestro caso, el grupo creado se denomina “Autenticación” (Grupo 3) cuyo enlace correspondiente es: </w:t>
       </w:r>
-      <w:hyperlink r:id="rId58" w:history="1">
+      <w:hyperlink r:id="rId59" w:history="1">
         <w:r>
           <w:rPr>
             <w:rStyle w:val="Hipervnculo"/>
@@ -23062,7 +23223,7 @@
                     </pic:cNvPicPr>
                   </pic:nvPicPr>
                   <pic:blipFill>
-                    <a:blip r:embed="rId59" cstate="print"/>
+                    <a:blip r:embed="rId60" cstate="print"/>
                     <a:srcRect/>
                     <a:stretch>
                       <a:fillRect/>
@@ -23154,27 +23315,14 @@
                   <w:r>
                     <w:t xml:space="preserve">Figura </w:t>
                   </w:r>
-                  <w:r>
-                    <w:fldChar w:fldCharType="begin"/>
-                  </w:r>
-                  <w:r>
-                    <w:instrText xml:space="preserve"> SEQ Figura \* ARABIC </w:instrText>
-                  </w:r>
-                  <w:r>
-                    <w:fldChar w:fldCharType="separate"/>
-                  </w:r>
-                  <w:r>
-                    <w:rPr>
-                      <w:noProof/>
-                    </w:rPr>
-                    <w:t>14</w:t>
-                  </w:r>
-                  <w:r>
-                    <w:rPr>
-                      <w:noProof/>
-                    </w:rPr>
-                    <w:fldChar w:fldCharType="end"/>
-                  </w:r>
+                  <w:fldSimple w:instr=" SEQ Figura \* ARABIC ">
+                    <w:r>
+                      <w:rPr>
+                        <w:noProof/>
+                      </w:rPr>
+                      <w:t>14</w:t>
+                    </w:r>
+                  </w:fldSimple>
                   <w:r>
                     <w:t>. . Mapa de herramientas</w:t>
                   </w:r>
@@ -23388,7 +23536,7 @@
         </w:rPr>
         <w:t>Wiki de la asignatura Evolución y Gestión de la Configuración (</w:t>
       </w:r>
-      <w:hyperlink r:id="rId60" w:history="1">
+      <w:hyperlink r:id="rId61" w:history="1">
         <w:r>
           <w:rPr>
             <w:rStyle w:val="Hipervnculo"/>
@@ -23577,7 +23725,7 @@
         </w:rPr>
         <w:t xml:space="preserve"> como servidor donde alojar el código. Todos los grupos participan en un repositorio común llamado </w:t>
       </w:r>
-      <w:hyperlink r:id="rId61" w:history="1">
+      <w:hyperlink r:id="rId62" w:history="1">
         <w:r>
           <w:rPr>
             <w:rStyle w:val="Hipervnculo"/>
@@ -23608,7 +23756,7 @@
         </w:rPr>
         <w:t xml:space="preserve"> en su interior un repositorio individual para cada grupo, cuya nomenclatura es “G” + número de grupo (por ejemplo, “</w:t>
       </w:r>
-      <w:hyperlink r:id="rId62" w:history="1">
+      <w:hyperlink r:id="rId63" w:history="1">
         <w:r>
           <w:rPr>
             <w:rStyle w:val="Hipervnculo"/>
@@ -23803,7 +23951,7 @@
                     </pic:cNvPicPr>
                   </pic:nvPicPr>
                   <pic:blipFill>
-                    <a:blip r:embed="rId63" cstate="print">
+                    <a:blip r:embed="rId64" cstate="print">
                       <a:extLst>
                         <a:ext uri="{28A0092B-C50C-407E-A947-70E740481C1C}">
                           <a14:useLocalDpi xmlns:a14="http://schemas.microsoft.com/office/drawing/2010/main" val="0"/>
@@ -23961,7 +24109,7 @@
                     </pic:cNvPicPr>
                   </pic:nvPicPr>
                   <pic:blipFill>
-                    <a:blip r:embed="rId64" cstate="print">
+                    <a:blip r:embed="rId65" cstate="print">
                       <a:extLst>
                         <a:ext uri="{28A0092B-C50C-407E-A947-70E740481C1C}">
                           <a14:useLocalDpi xmlns:a14="http://schemas.microsoft.com/office/drawing/2010/main" val="0"/>
@@ -24184,7 +24332,7 @@
         </w:rPr>
         <w:t xml:space="preserve"> que hay que descargar se encuentran en el siguiente enlace </w:t>
       </w:r>
-      <w:hyperlink r:id="rId65" w:tgtFrame="_blank" w:history="1">
+      <w:hyperlink r:id="rId66" w:tgtFrame="_blank" w:history="1">
         <w:r>
           <w:rPr>
             <w:rStyle w:val="Hipervnculo"/>
@@ -24310,7 +24458,7 @@
                     </pic:cNvPicPr>
                   </pic:nvPicPr>
                   <pic:blipFill>
-                    <a:blip r:embed="rId66" cstate="print">
+                    <a:blip r:embed="rId67" cstate="print">
                       <a:extLst>
                         <a:ext uri="{28A0092B-C50C-407E-A947-70E740481C1C}">
                           <a14:useLocalDpi xmlns:a14="http://schemas.microsoft.com/office/drawing/2010/main" val="0"/>
@@ -24841,7 +24989,7 @@
           <w:szCs w:val="24"/>
         </w:rPr>
       </w:pPr>
-      <w:hyperlink r:id="rId67" w:history="1">
+      <w:hyperlink r:id="rId68" w:history="1">
         <w:r>
           <w:rPr>
             <w:rStyle w:val="Hipervnculo"/>
@@ -24867,7 +25015,7 @@
           <w:szCs w:val="24"/>
         </w:rPr>
       </w:pPr>
-      <w:hyperlink r:id="rId68" w:history="1">
+      <w:hyperlink r:id="rId69" w:history="1">
         <w:r>
           <w:rPr>
             <w:rStyle w:val="Hipervnculo"/>
@@ -24893,7 +25041,7 @@
           <w:szCs w:val="24"/>
         </w:rPr>
       </w:pPr>
-      <w:hyperlink r:id="rId69" w:history="1">
+      <w:hyperlink r:id="rId70" w:history="1">
         <w:r>
           <w:rPr>
             <w:rStyle w:val="Hipervnculo"/>
@@ -24921,7 +25069,7 @@
           <w:u w:val="none"/>
         </w:rPr>
       </w:pPr>
-      <w:hyperlink r:id="rId70" w:history="1">
+      <w:hyperlink r:id="rId71" w:history="1">
         <w:r>
           <w:rPr>
             <w:rStyle w:val="Hipervnculo"/>
@@ -24949,7 +25097,7 @@
           <w:u w:val="none"/>
         </w:rPr>
       </w:pPr>
-      <w:hyperlink r:id="rId71" w:history="1">
+      <w:hyperlink r:id="rId72" w:history="1">
         <w:r>
           <w:rPr>
             <w:rStyle w:val="Hipervnculo"/>
@@ -24975,7 +25123,7 @@
           <w:szCs w:val="24"/>
         </w:rPr>
       </w:pPr>
-      <w:hyperlink r:id="rId72" w:history="1">
+      <w:hyperlink r:id="rId73" w:history="1">
         <w:r>
           <w:rPr>
             <w:rStyle w:val="Hipervnculo"/>
@@ -25004,7 +25152,7 @@
       </w:pPr>
     </w:p>
     <w:sectPr>
-      <w:footerReference w:type="default" r:id="rId73"/>
+      <w:footerReference w:type="default" r:id="rId74"/>
       <w:pgSz w:w="11906" w:h="16838"/>
       <w:pgMar w:top="1417" w:right="1701" w:bottom="1417" w:left="1701" w:header="708" w:footer="708" w:gutter="0"/>
       <w:cols w:space="708"/>
@@ -25098,7 +25246,7 @@
             <w:sz w:val="24"/>
             <w:szCs w:val="24"/>
           </w:rPr>
-          <w:t>33</w:t>
+          <w:t>48</w:t>
         </w:r>
         <w:r>
           <w:rPr>
@@ -31736,6 +31884,7 @@
     <w:rsid w:val="00325486"/>
     <w:rsid w:val="0033201F"/>
     <w:rsid w:val="00372799"/>
+    <w:rsid w:val="003E30F0"/>
     <w:rsid w:val="00510E40"/>
     <w:rsid w:val="005A7419"/>
     <w:rsid w:val="006E4381"/>
@@ -32587,7 +32736,7 @@
 </file>
 
 <file path=customXml/itemProps2.xml><?xml version="1.0" encoding="utf-8"?>
-<ds:datastoreItem xmlns:ds="http://schemas.openxmlformats.org/officeDocument/2006/customXml" ds:itemID="{07EBC284-0C65-449B-8E14-AC9EC0EE26D7}">
+<ds:datastoreItem xmlns:ds="http://schemas.openxmlformats.org/officeDocument/2006/customXml" ds:itemID="{17FBF716-D9ED-41B4-8133-EF621B7FC478}">
   <ds:schemaRefs>
     <ds:schemaRef ds:uri="http://schemas.openxmlformats.org/officeDocument/2006/bibliography"/>
   </ds:schemaRefs>

</xml_diff>

<commit_message>
Desarrollo del apartado demecanismo de despliegue
</commit_message>
<xml_diff>
--- a/Documentacion/MemoriaActualizada2.docx
+++ b/Documentacion/MemoriaActualizada2.docx
@@ -562,7 +562,7 @@
             </w:rPr>
             <w:fldChar w:fldCharType="separate"/>
           </w:r>
-          <w:hyperlink w:anchor="_Toc442792851" w:history="1">
+          <w:hyperlink w:anchor="_Toc442794386" w:history="1">
             <w:r>
               <w:rPr>
                 <w:rStyle w:val="Hipervnculo"/>
@@ -589,7 +589,7 @@
                 <w:noProof/>
                 <w:webHidden/>
               </w:rPr>
-              <w:instrText xml:space="preserve"> PAGEREF _Toc442792851 \h </w:instrText>
+              <w:instrText xml:space="preserve"> PAGEREF _Toc442794386 \h </w:instrText>
             </w:r>
             <w:r>
               <w:rPr>
@@ -632,7 +632,7 @@
               <w:lang w:eastAsia="es-ES"/>
             </w:rPr>
           </w:pPr>
-          <w:hyperlink w:anchor="_Toc442792852" w:history="1">
+          <w:hyperlink w:anchor="_Toc442794387" w:history="1">
             <w:r>
               <w:rPr>
                 <w:rStyle w:val="Hipervnculo"/>
@@ -659,7 +659,7 @@
                 <w:noProof/>
                 <w:webHidden/>
               </w:rPr>
-              <w:instrText xml:space="preserve"> PAGEREF _Toc442792852 \h </w:instrText>
+              <w:instrText xml:space="preserve"> PAGEREF _Toc442794387 \h </w:instrText>
             </w:r>
             <w:r>
               <w:rPr>
@@ -702,7 +702,7 @@
               <w:lang w:eastAsia="es-ES"/>
             </w:rPr>
           </w:pPr>
-          <w:hyperlink w:anchor="_Toc442792853" w:history="1">
+          <w:hyperlink w:anchor="_Toc442794388" w:history="1">
             <w:r>
               <w:rPr>
                 <w:rStyle w:val="Hipervnculo"/>
@@ -729,7 +729,7 @@
                 <w:noProof/>
                 <w:webHidden/>
               </w:rPr>
-              <w:instrText xml:space="preserve"> PAGEREF _Toc442792853 \h </w:instrText>
+              <w:instrText xml:space="preserve"> PAGEREF _Toc442794388 \h </w:instrText>
             </w:r>
             <w:r>
               <w:rPr>
@@ -772,7 +772,7 @@
               <w:lang w:eastAsia="es-ES"/>
             </w:rPr>
           </w:pPr>
-          <w:hyperlink w:anchor="_Toc442792854" w:history="1">
+          <w:hyperlink w:anchor="_Toc442794389" w:history="1">
             <w:r>
               <w:rPr>
                 <w:rStyle w:val="Hipervnculo"/>
@@ -799,7 +799,7 @@
                 <w:noProof/>
                 <w:webHidden/>
               </w:rPr>
-              <w:instrText xml:space="preserve"> PAGEREF _Toc442792854 \h </w:instrText>
+              <w:instrText xml:space="preserve"> PAGEREF _Toc442794389 \h </w:instrText>
             </w:r>
             <w:r>
               <w:rPr>
@@ -842,7 +842,7 @@
               <w:lang w:eastAsia="es-ES"/>
             </w:rPr>
           </w:pPr>
-          <w:hyperlink w:anchor="_Toc442792855" w:history="1">
+          <w:hyperlink w:anchor="_Toc442794390" w:history="1">
             <w:r>
               <w:rPr>
                 <w:rStyle w:val="Hipervnculo"/>
@@ -869,7 +869,7 @@
                 <w:noProof/>
                 <w:webHidden/>
               </w:rPr>
-              <w:instrText xml:space="preserve"> PAGEREF _Toc442792855 \h </w:instrText>
+              <w:instrText xml:space="preserve"> PAGEREF _Toc442794390 \h </w:instrText>
             </w:r>
             <w:r>
               <w:rPr>
@@ -912,13 +912,13 @@
               <w:lang w:eastAsia="es-ES"/>
             </w:rPr>
           </w:pPr>
-          <w:hyperlink w:anchor="_Toc442792856" w:history="1">
+          <w:hyperlink w:anchor="_Toc442794391" w:history="1">
             <w:r>
               <w:rPr>
                 <w:rStyle w:val="Hipervnculo"/>
                 <w:noProof/>
               </w:rPr>
-              <w:t>Miembros del grupo</w:t>
+              <w:t>Miembros del grupo //FALTA LEYENDA DE LA TABLA</w:t>
             </w:r>
             <w:r>
               <w:rPr>
@@ -939,7 +939,7 @@
                 <w:noProof/>
                 <w:webHidden/>
               </w:rPr>
-              <w:instrText xml:space="preserve"> PAGEREF _Toc442792856 \h </w:instrText>
+              <w:instrText xml:space="preserve"> PAGEREF _Toc442794391 \h </w:instrText>
             </w:r>
             <w:r>
               <w:rPr>
@@ -982,7 +982,7 @@
               <w:lang w:eastAsia="es-ES"/>
             </w:rPr>
           </w:pPr>
-          <w:hyperlink w:anchor="_Toc442792857" w:history="1">
+          <w:hyperlink w:anchor="_Toc442794392" w:history="1">
             <w:r>
               <w:rPr>
                 <w:rStyle w:val="Hipervnculo"/>
@@ -1009,7 +1009,7 @@
                 <w:noProof/>
                 <w:webHidden/>
               </w:rPr>
-              <w:instrText xml:space="preserve"> PAGEREF _Toc442792857 \h </w:instrText>
+              <w:instrText xml:space="preserve"> PAGEREF _Toc442794392 \h </w:instrText>
             </w:r>
             <w:r>
               <w:rPr>
@@ -1052,7 +1052,7 @@
               <w:lang w:eastAsia="es-ES"/>
             </w:rPr>
           </w:pPr>
-          <w:hyperlink w:anchor="_Toc442792858" w:history="1">
+          <w:hyperlink w:anchor="_Toc442794393" w:history="1">
             <w:r>
               <w:rPr>
                 <w:rStyle w:val="Hipervnculo"/>
@@ -1079,7 +1079,7 @@
                 <w:noProof/>
                 <w:webHidden/>
               </w:rPr>
-              <w:instrText xml:space="preserve"> PAGEREF _Toc442792858 \h </w:instrText>
+              <w:instrText xml:space="preserve"> PAGEREF _Toc442794393 \h </w:instrText>
             </w:r>
             <w:r>
               <w:rPr>
@@ -1122,7 +1122,7 @@
               <w:lang w:eastAsia="es-ES"/>
             </w:rPr>
           </w:pPr>
-          <w:hyperlink w:anchor="_Toc442792859" w:history="1">
+          <w:hyperlink w:anchor="_Toc442794394" w:history="1">
             <w:r>
               <w:rPr>
                 <w:rStyle w:val="Hipervnculo"/>
@@ -1149,7 +1149,7 @@
                 <w:noProof/>
                 <w:webHidden/>
               </w:rPr>
-              <w:instrText xml:space="preserve"> PAGEREF _Toc442792859 \h </w:instrText>
+              <w:instrText xml:space="preserve"> PAGEREF _Toc442794394 \h </w:instrText>
             </w:r>
             <w:r>
               <w:rPr>
@@ -1192,7 +1192,7 @@
               <w:lang w:eastAsia="es-ES"/>
             </w:rPr>
           </w:pPr>
-          <w:hyperlink w:anchor="_Toc442792860" w:history="1">
+          <w:hyperlink w:anchor="_Toc442794395" w:history="1">
             <w:r>
               <w:rPr>
                 <w:rStyle w:val="Hipervnculo"/>
@@ -1219,7 +1219,7 @@
                 <w:noProof/>
                 <w:webHidden/>
               </w:rPr>
-              <w:instrText xml:space="preserve"> PAGEREF _Toc442792860 \h </w:instrText>
+              <w:instrText xml:space="preserve"> PAGEREF _Toc442794395 \h </w:instrText>
             </w:r>
             <w:r>
               <w:rPr>
@@ -1262,7 +1262,7 @@
               <w:lang w:eastAsia="es-ES"/>
             </w:rPr>
           </w:pPr>
-          <w:hyperlink w:anchor="_Toc442792861" w:history="1">
+          <w:hyperlink w:anchor="_Toc442794396" w:history="1">
             <w:r>
               <w:rPr>
                 <w:rStyle w:val="Hipervnculo"/>
@@ -1289,7 +1289,7 @@
                 <w:noProof/>
                 <w:webHidden/>
               </w:rPr>
-              <w:instrText xml:space="preserve"> PAGEREF _Toc442792861 \h </w:instrText>
+              <w:instrText xml:space="preserve"> PAGEREF _Toc442794396 \h </w:instrText>
             </w:r>
             <w:r>
               <w:rPr>
@@ -1332,7 +1332,7 @@
               <w:lang w:eastAsia="es-ES"/>
             </w:rPr>
           </w:pPr>
-          <w:hyperlink w:anchor="_Toc442792862" w:history="1">
+          <w:hyperlink w:anchor="_Toc442794397" w:history="1">
             <w:r>
               <w:rPr>
                 <w:rStyle w:val="Hipervnculo"/>
@@ -1359,7 +1359,7 @@
                 <w:noProof/>
                 <w:webHidden/>
               </w:rPr>
-              <w:instrText xml:space="preserve"> PAGEREF _Toc442792862 \h </w:instrText>
+              <w:instrText xml:space="preserve"> PAGEREF _Toc442794397 \h </w:instrText>
             </w:r>
             <w:r>
               <w:rPr>
@@ -1402,7 +1402,7 @@
               <w:lang w:eastAsia="es-ES"/>
             </w:rPr>
           </w:pPr>
-          <w:hyperlink w:anchor="_Toc442792863" w:history="1">
+          <w:hyperlink w:anchor="_Toc442794398" w:history="1">
             <w:r>
               <w:rPr>
                 <w:rStyle w:val="Hipervnculo"/>
@@ -1429,7 +1429,7 @@
                 <w:noProof/>
                 <w:webHidden/>
               </w:rPr>
-              <w:instrText xml:space="preserve"> PAGEREF _Toc442792863 \h </w:instrText>
+              <w:instrText xml:space="preserve"> PAGEREF _Toc442794398 \h </w:instrText>
             </w:r>
             <w:r>
               <w:rPr>
@@ -1472,7 +1472,7 @@
               <w:lang w:eastAsia="es-ES"/>
             </w:rPr>
           </w:pPr>
-          <w:hyperlink w:anchor="_Toc442792864" w:history="1">
+          <w:hyperlink w:anchor="_Toc442794399" w:history="1">
             <w:r>
               <w:rPr>
                 <w:rStyle w:val="Hipervnculo"/>
@@ -1499,7 +1499,7 @@
                 <w:noProof/>
                 <w:webHidden/>
               </w:rPr>
-              <w:instrText xml:space="preserve"> PAGEREF _Toc442792864 \h </w:instrText>
+              <w:instrText xml:space="preserve"> PAGEREF _Toc442794399 \h </w:instrText>
             </w:r>
             <w:r>
               <w:rPr>
@@ -1542,7 +1542,7 @@
               <w:lang w:eastAsia="es-ES"/>
             </w:rPr>
           </w:pPr>
-          <w:hyperlink w:anchor="_Toc442792865" w:history="1">
+          <w:hyperlink w:anchor="_Toc442794400" w:history="1">
             <w:r>
               <w:rPr>
                 <w:rStyle w:val="Hipervnculo"/>
@@ -1569,7 +1569,7 @@
                 <w:noProof/>
                 <w:webHidden/>
               </w:rPr>
-              <w:instrText xml:space="preserve"> PAGEREF _Toc442792865 \h </w:instrText>
+              <w:instrText xml:space="preserve"> PAGEREF _Toc442794400 \h </w:instrText>
             </w:r>
             <w:r>
               <w:rPr>
@@ -1612,7 +1612,7 @@
               <w:lang w:eastAsia="es-ES"/>
             </w:rPr>
           </w:pPr>
-          <w:hyperlink w:anchor="_Toc442792866" w:history="1">
+          <w:hyperlink w:anchor="_Toc442794401" w:history="1">
             <w:r>
               <w:rPr>
                 <w:rStyle w:val="Hipervnculo"/>
@@ -1639,7 +1639,7 @@
                 <w:noProof/>
                 <w:webHidden/>
               </w:rPr>
-              <w:instrText xml:space="preserve"> PAGEREF _Toc442792866 \h </w:instrText>
+              <w:instrText xml:space="preserve"> PAGEREF _Toc442794401 \h </w:instrText>
             </w:r>
             <w:r>
               <w:rPr>
@@ -1682,7 +1682,7 @@
               <w:lang w:eastAsia="es-ES"/>
             </w:rPr>
           </w:pPr>
-          <w:hyperlink w:anchor="_Toc442792867" w:history="1">
+          <w:hyperlink w:anchor="_Toc442794402" w:history="1">
             <w:r>
               <w:rPr>
                 <w:rStyle w:val="Hipervnculo"/>
@@ -1709,7 +1709,7 @@
                 <w:noProof/>
                 <w:webHidden/>
               </w:rPr>
-              <w:instrText xml:space="preserve"> PAGEREF _Toc442792867 \h </w:instrText>
+              <w:instrText xml:space="preserve"> PAGEREF _Toc442794402 \h </w:instrText>
             </w:r>
             <w:r>
               <w:rPr>
@@ -1729,7 +1729,7 @@
                 <w:noProof/>
                 <w:webHidden/>
               </w:rPr>
-              <w:t>29</w:t>
+              <w:t>30</w:t>
             </w:r>
             <w:r>
               <w:rPr>
@@ -1752,7 +1752,7 @@
               <w:lang w:eastAsia="es-ES"/>
             </w:rPr>
           </w:pPr>
-          <w:hyperlink w:anchor="_Toc442792868" w:history="1">
+          <w:hyperlink w:anchor="_Toc442794403" w:history="1">
             <w:r>
               <w:rPr>
                 <w:rStyle w:val="Hipervnculo"/>
@@ -1779,7 +1779,7 @@
                 <w:noProof/>
                 <w:webHidden/>
               </w:rPr>
-              <w:instrText xml:space="preserve"> PAGEREF _Toc442792868 \h </w:instrText>
+              <w:instrText xml:space="preserve"> PAGEREF _Toc442794403 \h </w:instrText>
             </w:r>
             <w:r>
               <w:rPr>
@@ -1799,7 +1799,7 @@
                 <w:noProof/>
                 <w:webHidden/>
               </w:rPr>
-              <w:t>30</w:t>
+              <w:t>31</w:t>
             </w:r>
             <w:r>
               <w:rPr>
@@ -1822,7 +1822,7 @@
               <w:lang w:eastAsia="es-ES"/>
             </w:rPr>
           </w:pPr>
-          <w:hyperlink w:anchor="_Toc442792869" w:history="1">
+          <w:hyperlink w:anchor="_Toc442794404" w:history="1">
             <w:r>
               <w:rPr>
                 <w:rStyle w:val="Hipervnculo"/>
@@ -1849,7 +1849,7 @@
                 <w:noProof/>
                 <w:webHidden/>
               </w:rPr>
-              <w:instrText xml:space="preserve"> PAGEREF _Toc442792869 \h </w:instrText>
+              <w:instrText xml:space="preserve"> PAGEREF _Toc442794404 \h </w:instrText>
             </w:r>
             <w:r>
               <w:rPr>
@@ -1892,7 +1892,7 @@
               <w:lang w:eastAsia="es-ES"/>
             </w:rPr>
           </w:pPr>
-          <w:hyperlink w:anchor="_Toc442792870" w:history="1">
+          <w:hyperlink w:anchor="_Toc442794405" w:history="1">
             <w:r>
               <w:rPr>
                 <w:rStyle w:val="Hipervnculo"/>
@@ -1919,7 +1919,7 @@
                 <w:noProof/>
                 <w:webHidden/>
               </w:rPr>
-              <w:instrText xml:space="preserve"> PAGEREF _Toc442792870 \h </w:instrText>
+              <w:instrText xml:space="preserve"> PAGEREF _Toc442794405 \h </w:instrText>
             </w:r>
             <w:r>
               <w:rPr>
@@ -1939,7 +1939,7 @@
                 <w:noProof/>
                 <w:webHidden/>
               </w:rPr>
-              <w:t>32</w:t>
+              <w:t>33</w:t>
             </w:r>
             <w:r>
               <w:rPr>
@@ -1962,7 +1962,7 @@
               <w:lang w:eastAsia="es-ES"/>
             </w:rPr>
           </w:pPr>
-          <w:hyperlink w:anchor="_Toc442792871" w:history="1">
+          <w:hyperlink w:anchor="_Toc442794406" w:history="1">
             <w:r>
               <w:rPr>
                 <w:rStyle w:val="Hipervnculo"/>
@@ -1989,7 +1989,7 @@
                 <w:noProof/>
                 <w:webHidden/>
               </w:rPr>
-              <w:instrText xml:space="preserve"> PAGEREF _Toc442792871 \h </w:instrText>
+              <w:instrText xml:space="preserve"> PAGEREF _Toc442794406 \h </w:instrText>
             </w:r>
             <w:r>
               <w:rPr>
@@ -2032,7 +2032,7 @@
               <w:lang w:eastAsia="es-ES"/>
             </w:rPr>
           </w:pPr>
-          <w:hyperlink w:anchor="_Toc442792872" w:history="1">
+          <w:hyperlink w:anchor="_Toc442794407" w:history="1">
             <w:r>
               <w:rPr>
                 <w:rStyle w:val="Hipervnculo"/>
@@ -2059,7 +2059,7 @@
                 <w:noProof/>
                 <w:webHidden/>
               </w:rPr>
-              <w:instrText xml:space="preserve"> PAGEREF _Toc442792872 \h </w:instrText>
+              <w:instrText xml:space="preserve"> PAGEREF _Toc442794407 \h </w:instrText>
             </w:r>
             <w:r>
               <w:rPr>
@@ -2102,7 +2102,7 @@
               <w:lang w:eastAsia="es-ES"/>
             </w:rPr>
           </w:pPr>
-          <w:hyperlink w:anchor="_Toc442792873" w:history="1">
+          <w:hyperlink w:anchor="_Toc442794408" w:history="1">
             <w:r>
               <w:rPr>
                 <w:rStyle w:val="Hipervnculo"/>
@@ -2129,7 +2129,7 @@
                 <w:noProof/>
                 <w:webHidden/>
               </w:rPr>
-              <w:instrText xml:space="preserve"> PAGEREF _Toc442792873 \h </w:instrText>
+              <w:instrText xml:space="preserve"> PAGEREF _Toc442794408 \h </w:instrText>
             </w:r>
             <w:r>
               <w:rPr>
@@ -2172,7 +2172,7 @@
               <w:lang w:eastAsia="es-ES"/>
             </w:rPr>
           </w:pPr>
-          <w:hyperlink w:anchor="_Toc442792874" w:history="1">
+          <w:hyperlink w:anchor="_Toc442794409" w:history="1">
             <w:r>
               <w:rPr>
                 <w:rStyle w:val="Hipervnculo"/>
@@ -2199,7 +2199,7 @@
                 <w:noProof/>
                 <w:webHidden/>
               </w:rPr>
-              <w:instrText xml:space="preserve"> PAGEREF _Toc442792874 \h </w:instrText>
+              <w:instrText xml:space="preserve"> PAGEREF _Toc442794409 \h </w:instrText>
             </w:r>
             <w:r>
               <w:rPr>
@@ -2242,13 +2242,15 @@
               <w:lang w:eastAsia="es-ES"/>
             </w:rPr>
           </w:pPr>
-          <w:hyperlink w:anchor="_Toc442792875" w:history="1">
+          <w:hyperlink w:anchor="_Toc442794410" w:history="1">
             <w:r>
               <w:rPr>
                 <w:rStyle w:val="Hipervnculo"/>
-                <w:noProof/>
-              </w:rPr>
-              <w:t>6.2 Gestión de la integración continua</w:t>
+                <w:rFonts w:cs="Arial"/>
+                <w:noProof/>
+                <w:shd w:val="clear" w:color="auto" w:fill="FFFFFF"/>
+              </w:rPr>
+              <w:t>Para la integración de los distintos componentes del subsistema se ha optado por usar un método de integración “bottom-up”, es decir, las partes individuales se diseñan con detalle y luego se enlazan para formar componentes más grandes, que a su vez se enlazan hasta que se forma el sistema completo. Para facilitar esta integración se ha optado por usar un servidor de Jenkins y un plugin de Github para Jenkins que automatice los procesos de integración. La comprobación de si se ha realizado alguna modificación en el repositorio será cada hora.</w:t>
             </w:r>
             <w:r>
               <w:rPr>
@@ -2269,7 +2271,7 @@
                 <w:noProof/>
                 <w:webHidden/>
               </w:rPr>
-              <w:instrText xml:space="preserve"> PAGEREF _Toc442792875 \h </w:instrText>
+              <w:instrText xml:space="preserve"> PAGEREF _Toc442794410 \h </w:instrText>
             </w:r>
             <w:r>
               <w:rPr>
@@ -2312,13 +2314,13 @@
               <w:lang w:eastAsia="es-ES"/>
             </w:rPr>
           </w:pPr>
-          <w:hyperlink w:anchor="_Toc442792876" w:history="1">
+          <w:hyperlink w:anchor="_Toc442794411" w:history="1">
             <w:r>
               <w:rPr>
                 <w:rStyle w:val="Hipervnculo"/>
                 <w:noProof/>
               </w:rPr>
-              <w:t>6.2.1 Herramientas</w:t>
+              <w:t>6.2 Gestión de la integración continua</w:t>
             </w:r>
             <w:r>
               <w:rPr>
@@ -2339,7 +2341,7 @@
                 <w:noProof/>
                 <w:webHidden/>
               </w:rPr>
-              <w:instrText xml:space="preserve"> PAGEREF _Toc442792876 \h </w:instrText>
+              <w:instrText xml:space="preserve"> PAGEREF _Toc442794411 \h </w:instrText>
             </w:r>
             <w:r>
               <w:rPr>
@@ -2382,13 +2384,13 @@
               <w:lang w:eastAsia="es-ES"/>
             </w:rPr>
           </w:pPr>
-          <w:hyperlink w:anchor="_Toc442792877" w:history="1">
+          <w:hyperlink w:anchor="_Toc442794412" w:history="1">
             <w:r>
               <w:rPr>
                 <w:rStyle w:val="Hipervnculo"/>
                 <w:noProof/>
               </w:rPr>
-              <w:t>6.2.2 Uso de herramientas</w:t>
+              <w:t>6.2.1 Herramientas</w:t>
             </w:r>
             <w:r>
               <w:rPr>
@@ -2409,7 +2411,7 @@
                 <w:noProof/>
                 <w:webHidden/>
               </w:rPr>
-              <w:instrText xml:space="preserve"> PAGEREF _Toc442792877 \h </w:instrText>
+              <w:instrText xml:space="preserve"> PAGEREF _Toc442794412 \h </w:instrText>
             </w:r>
             <w:r>
               <w:rPr>
@@ -2429,7 +2431,7 @@
                 <w:noProof/>
                 <w:webHidden/>
               </w:rPr>
-              <w:t>35</w:t>
+              <w:t>36</w:t>
             </w:r>
             <w:r>
               <w:rPr>
@@ -2452,13 +2454,13 @@
               <w:lang w:eastAsia="es-ES"/>
             </w:rPr>
           </w:pPr>
-          <w:hyperlink w:anchor="_Toc442792878" w:history="1">
+          <w:hyperlink w:anchor="_Toc442794413" w:history="1">
             <w:r>
               <w:rPr>
                 <w:rStyle w:val="Hipervnculo"/>
                 <w:noProof/>
               </w:rPr>
-              <w:t>6.2.3 Tiempo entre construcción de los proyectos</w:t>
+              <w:t>6.2.2 Uso de herramientas</w:t>
             </w:r>
             <w:r>
               <w:rPr>
@@ -2479,7 +2481,7 @@
                 <w:noProof/>
                 <w:webHidden/>
               </w:rPr>
-              <w:instrText xml:space="preserve"> PAGEREF _Toc442792878 \h </w:instrText>
+              <w:instrText xml:space="preserve"> PAGEREF _Toc442794413 \h </w:instrText>
             </w:r>
             <w:r>
               <w:rPr>
@@ -2522,12 +2524,82 @@
               <w:lang w:eastAsia="es-ES"/>
             </w:rPr>
           </w:pPr>
-          <w:hyperlink w:anchor="_Toc442792879" w:history="1">
+          <w:hyperlink w:anchor="_Toc442794414" w:history="1">
             <w:r>
               <w:rPr>
                 <w:rStyle w:val="Hipervnculo"/>
                 <w:noProof/>
               </w:rPr>
+              <w:t>6.2.3 Tiempo entre construcción de los proyectos</w:t>
+            </w:r>
+            <w:r>
+              <w:rPr>
+                <w:noProof/>
+                <w:webHidden/>
+              </w:rPr>
+              <w:tab/>
+            </w:r>
+            <w:r>
+              <w:rPr>
+                <w:noProof/>
+                <w:webHidden/>
+              </w:rPr>
+              <w:fldChar w:fldCharType="begin"/>
+            </w:r>
+            <w:r>
+              <w:rPr>
+                <w:noProof/>
+                <w:webHidden/>
+              </w:rPr>
+              <w:instrText xml:space="preserve"> PAGEREF _Toc442794414 \h </w:instrText>
+            </w:r>
+            <w:r>
+              <w:rPr>
+                <w:noProof/>
+                <w:webHidden/>
+              </w:rPr>
+            </w:r>
+            <w:r>
+              <w:rPr>
+                <w:noProof/>
+                <w:webHidden/>
+              </w:rPr>
+              <w:fldChar w:fldCharType="separate"/>
+            </w:r>
+            <w:r>
+              <w:rPr>
+                <w:noProof/>
+                <w:webHidden/>
+              </w:rPr>
+              <w:t>37</w:t>
+            </w:r>
+            <w:r>
+              <w:rPr>
+                <w:noProof/>
+                <w:webHidden/>
+              </w:rPr>
+              <w:fldChar w:fldCharType="end"/>
+            </w:r>
+          </w:hyperlink>
+        </w:p>
+        <w:p>
+          <w:pPr>
+            <w:pStyle w:val="TDC2"/>
+            <w:tabs>
+              <w:tab w:val="right" w:leader="dot" w:pos="8494"/>
+            </w:tabs>
+            <w:rPr>
+              <w:rFonts w:eastAsiaTheme="minorEastAsia"/>
+              <w:noProof/>
+              <w:lang w:eastAsia="es-ES"/>
+            </w:rPr>
+          </w:pPr>
+          <w:hyperlink w:anchor="_Toc442794415" w:history="1">
+            <w:r>
+              <w:rPr>
+                <w:rStyle w:val="Hipervnculo"/>
+                <w:noProof/>
+              </w:rPr>
               <w:t>6.2.4 Ejemplo propuesto</w:t>
             </w:r>
             <w:r>
@@ -2549,7 +2621,7 @@
                 <w:noProof/>
                 <w:webHidden/>
               </w:rPr>
-              <w:instrText xml:space="preserve"> PAGEREF _Toc442792879 \h </w:instrText>
+              <w:instrText xml:space="preserve"> PAGEREF _Toc442794415 \h </w:instrText>
             </w:r>
             <w:r>
               <w:rPr>
@@ -2569,7 +2641,7 @@
                 <w:noProof/>
                 <w:webHidden/>
               </w:rPr>
-              <w:t>36</w:t>
+              <w:t>37</w:t>
             </w:r>
             <w:r>
               <w:rPr>
@@ -2592,7 +2664,7 @@
               <w:lang w:eastAsia="es-ES"/>
             </w:rPr>
           </w:pPr>
-          <w:hyperlink w:anchor="_Toc442792880" w:history="1">
+          <w:hyperlink w:anchor="_Toc442794416" w:history="1">
             <w:r>
               <w:rPr>
                 <w:rStyle w:val="Hipervnculo"/>
@@ -2619,7 +2691,7 @@
                 <w:noProof/>
                 <w:webHidden/>
               </w:rPr>
-              <w:instrText xml:space="preserve"> PAGEREF _Toc442792880 \h </w:instrText>
+              <w:instrText xml:space="preserve"> PAGEREF _Toc442794416 \h </w:instrText>
             </w:r>
             <w:r>
               <w:rPr>
@@ -2639,7 +2711,7 @@
                 <w:noProof/>
                 <w:webHidden/>
               </w:rPr>
-              <w:t>37</w:t>
+              <w:t>38</w:t>
             </w:r>
             <w:r>
               <w:rPr>
@@ -2662,7 +2734,7 @@
               <w:lang w:eastAsia="es-ES"/>
             </w:rPr>
           </w:pPr>
-          <w:hyperlink w:anchor="_Toc442792881" w:history="1">
+          <w:hyperlink w:anchor="_Toc442794417" w:history="1">
             <w:r>
               <w:rPr>
                 <w:rStyle w:val="Hipervnculo"/>
@@ -2689,7 +2761,7 @@
                 <w:noProof/>
                 <w:webHidden/>
               </w:rPr>
-              <w:instrText xml:space="preserve"> PAGEREF _Toc442792881 \h </w:instrText>
+              <w:instrText xml:space="preserve"> PAGEREF _Toc442794417 \h </w:instrText>
             </w:r>
             <w:r>
               <w:rPr>
@@ -2709,7 +2781,7 @@
                 <w:noProof/>
                 <w:webHidden/>
               </w:rPr>
-              <w:t>37</w:t>
+              <w:t>38</w:t>
             </w:r>
             <w:r>
               <w:rPr>
@@ -2732,7 +2804,7 @@
               <w:lang w:eastAsia="es-ES"/>
             </w:rPr>
           </w:pPr>
-          <w:hyperlink w:anchor="_Toc442792882" w:history="1">
+          <w:hyperlink w:anchor="_Toc442794418" w:history="1">
             <w:r>
               <w:rPr>
                 <w:rStyle w:val="Hipervnculo"/>
@@ -2759,7 +2831,7 @@
                 <w:noProof/>
                 <w:webHidden/>
               </w:rPr>
-              <w:instrText xml:space="preserve"> PAGEREF _Toc442792882 \h </w:instrText>
+              <w:instrText xml:space="preserve"> PAGEREF _Toc442794418 \h </w:instrText>
             </w:r>
             <w:r>
               <w:rPr>
@@ -2779,7 +2851,7 @@
                 <w:noProof/>
                 <w:webHidden/>
               </w:rPr>
-              <w:t>39</w:t>
+              <w:t>40</w:t>
             </w:r>
             <w:r>
               <w:rPr>
@@ -2802,7 +2874,7 @@
               <w:lang w:eastAsia="es-ES"/>
             </w:rPr>
           </w:pPr>
-          <w:hyperlink w:anchor="_Toc442792883" w:history="1">
+          <w:hyperlink w:anchor="_Toc442794419" w:history="1">
             <w:r>
               <w:rPr>
                 <w:rStyle w:val="Hipervnculo"/>
@@ -2829,7 +2901,7 @@
                 <w:noProof/>
                 <w:webHidden/>
               </w:rPr>
-              <w:instrText xml:space="preserve"> PAGEREF _Toc442792883 \h </w:instrText>
+              <w:instrText xml:space="preserve"> PAGEREF _Toc442794419 \h </w:instrText>
             </w:r>
             <w:r>
               <w:rPr>
@@ -2849,7 +2921,7 @@
                 <w:noProof/>
                 <w:webHidden/>
               </w:rPr>
-              <w:t>41</w:t>
+              <w:t>42</w:t>
             </w:r>
             <w:r>
               <w:rPr>
@@ -2872,7 +2944,7 @@
               <w:lang w:eastAsia="es-ES"/>
             </w:rPr>
           </w:pPr>
-          <w:hyperlink w:anchor="_Toc442792884" w:history="1">
+          <w:hyperlink w:anchor="_Toc442794420" w:history="1">
             <w:r>
               <w:rPr>
                 <w:rStyle w:val="Hipervnculo"/>
@@ -2899,7 +2971,7 @@
                 <w:noProof/>
                 <w:webHidden/>
               </w:rPr>
-              <w:instrText xml:space="preserve"> PAGEREF _Toc442792884 \h </w:instrText>
+              <w:instrText xml:space="preserve"> PAGEREF _Toc442794420 \h </w:instrText>
             </w:r>
             <w:r>
               <w:rPr>
@@ -2919,7 +2991,7 @@
                 <w:noProof/>
                 <w:webHidden/>
               </w:rPr>
-              <w:t>41</w:t>
+              <w:t>42</w:t>
             </w:r>
             <w:r>
               <w:rPr>
@@ -2942,7 +3014,7 @@
               <w:lang w:eastAsia="es-ES"/>
             </w:rPr>
           </w:pPr>
-          <w:hyperlink w:anchor="_Toc442792885" w:history="1">
+          <w:hyperlink w:anchor="_Toc442794421" w:history="1">
             <w:r>
               <w:rPr>
                 <w:rStyle w:val="Hipervnculo"/>
@@ -2969,7 +3041,7 @@
                 <w:noProof/>
                 <w:webHidden/>
               </w:rPr>
-              <w:instrText xml:space="preserve"> PAGEREF _Toc442792885 \h </w:instrText>
+              <w:instrText xml:space="preserve"> PAGEREF _Toc442794421 \h </w:instrText>
             </w:r>
             <w:r>
               <w:rPr>
@@ -2989,7 +3061,7 @@
                 <w:noProof/>
                 <w:webHidden/>
               </w:rPr>
-              <w:t>41</w:t>
+              <w:t>42</w:t>
             </w:r>
             <w:r>
               <w:rPr>
@@ -3012,7 +3084,7 @@
               <w:lang w:eastAsia="es-ES"/>
             </w:rPr>
           </w:pPr>
-          <w:hyperlink w:anchor="_Toc442792886" w:history="1">
+          <w:hyperlink w:anchor="_Toc442794422" w:history="1">
             <w:r>
               <w:rPr>
                 <w:rStyle w:val="Hipervnculo"/>
@@ -3039,7 +3111,7 @@
                 <w:noProof/>
                 <w:webHidden/>
               </w:rPr>
-              <w:instrText xml:space="preserve"> PAGEREF _Toc442792886 \h </w:instrText>
+              <w:instrText xml:space="preserve"> PAGEREF _Toc442794422 \h </w:instrText>
             </w:r>
             <w:r>
               <w:rPr>
@@ -3059,7 +3131,7 @@
                 <w:noProof/>
                 <w:webHidden/>
               </w:rPr>
-              <w:t>42</w:t>
+              <w:t>43</w:t>
             </w:r>
             <w:r>
               <w:rPr>
@@ -3082,7 +3154,7 @@
               <w:lang w:eastAsia="es-ES"/>
             </w:rPr>
           </w:pPr>
-          <w:hyperlink w:anchor="_Toc442792887" w:history="1">
+          <w:hyperlink w:anchor="_Toc442794423" w:history="1">
             <w:r>
               <w:rPr>
                 <w:rStyle w:val="Hipervnculo"/>
@@ -3109,7 +3181,7 @@
                 <w:noProof/>
                 <w:webHidden/>
               </w:rPr>
-              <w:instrText xml:space="preserve"> PAGEREF _Toc442792887 \h </w:instrText>
+              <w:instrText xml:space="preserve"> PAGEREF _Toc442794423 \h </w:instrText>
             </w:r>
             <w:r>
               <w:rPr>
@@ -3129,7 +3201,7 @@
                 <w:noProof/>
                 <w:webHidden/>
               </w:rPr>
-              <w:t>42</w:t>
+              <w:t>43</w:t>
             </w:r>
             <w:r>
               <w:rPr>
@@ -3152,7 +3224,7 @@
               <w:lang w:eastAsia="es-ES"/>
             </w:rPr>
           </w:pPr>
-          <w:hyperlink w:anchor="_Toc442792888" w:history="1">
+          <w:hyperlink w:anchor="_Toc442794424" w:history="1">
             <w:r>
               <w:rPr>
                 <w:rStyle w:val="Hipervnculo"/>
@@ -3179,7 +3251,7 @@
                 <w:noProof/>
                 <w:webHidden/>
               </w:rPr>
-              <w:instrText xml:space="preserve"> PAGEREF _Toc442792888 \h </w:instrText>
+              <w:instrText xml:space="preserve"> PAGEREF _Toc442794424 \h </w:instrText>
             </w:r>
             <w:r>
               <w:rPr>
@@ -3199,7 +3271,7 @@
                 <w:noProof/>
                 <w:webHidden/>
               </w:rPr>
-              <w:t>43</w:t>
+              <w:t>44</w:t>
             </w:r>
             <w:r>
               <w:rPr>
@@ -3222,7 +3294,7 @@
               <w:lang w:eastAsia="es-ES"/>
             </w:rPr>
           </w:pPr>
-          <w:hyperlink w:anchor="_Toc442792889" w:history="1">
+          <w:hyperlink w:anchor="_Toc442794425" w:history="1">
             <w:r>
               <w:rPr>
                 <w:rStyle w:val="Hipervnculo"/>
@@ -3249,7 +3321,7 @@
                 <w:noProof/>
                 <w:webHidden/>
               </w:rPr>
-              <w:instrText xml:space="preserve"> PAGEREF _Toc442792889 \h </w:instrText>
+              <w:instrText xml:space="preserve"> PAGEREF _Toc442794425 \h </w:instrText>
             </w:r>
             <w:r>
               <w:rPr>
@@ -3269,7 +3341,7 @@
                 <w:noProof/>
                 <w:webHidden/>
               </w:rPr>
-              <w:t>43</w:t>
+              <w:t>44</w:t>
             </w:r>
             <w:r>
               <w:rPr>
@@ -3292,7 +3364,7 @@
               <w:lang w:eastAsia="es-ES"/>
             </w:rPr>
           </w:pPr>
-          <w:hyperlink w:anchor="_Toc442792890" w:history="1">
+          <w:hyperlink w:anchor="_Toc442794426" w:history="1">
             <w:r>
               <w:rPr>
                 <w:rStyle w:val="Hipervnculo"/>
@@ -3319,7 +3391,7 @@
                 <w:noProof/>
                 <w:webHidden/>
               </w:rPr>
-              <w:instrText xml:space="preserve"> PAGEREF _Toc442792890 \h </w:instrText>
+              <w:instrText xml:space="preserve"> PAGEREF _Toc442794426 \h </w:instrText>
             </w:r>
             <w:r>
               <w:rPr>
@@ -3339,7 +3411,7 @@
                 <w:noProof/>
                 <w:webHidden/>
               </w:rPr>
-              <w:t>46</w:t>
+              <w:t>47</w:t>
             </w:r>
             <w:r>
               <w:rPr>
@@ -3362,7 +3434,7 @@
               <w:lang w:eastAsia="es-ES"/>
             </w:rPr>
           </w:pPr>
-          <w:hyperlink w:anchor="_Toc442792891" w:history="1">
+          <w:hyperlink w:anchor="_Toc442794427" w:history="1">
             <w:r>
               <w:rPr>
                 <w:rStyle w:val="Hipervnculo"/>
@@ -3389,7 +3461,7 @@
                 <w:noProof/>
                 <w:webHidden/>
               </w:rPr>
-              <w:instrText xml:space="preserve"> PAGEREF _Toc442792891 \h </w:instrText>
+              <w:instrText xml:space="preserve"> PAGEREF _Toc442794427 \h </w:instrText>
             </w:r>
             <w:r>
               <w:rPr>
@@ -3409,7 +3481,7 @@
                 <w:noProof/>
                 <w:webHidden/>
               </w:rPr>
-              <w:t>47</w:t>
+              <w:t>48</w:t>
             </w:r>
             <w:r>
               <w:rPr>
@@ -3457,7 +3529,7 @@
       <w:pPr>
         <w:pStyle w:val="Ttulo1"/>
       </w:pPr>
-      <w:bookmarkStart w:id="0" w:name="_Toc442792851"/>
+      <w:bookmarkStart w:id="0" w:name="_Toc442794386"/>
       <w:r>
         <w:lastRenderedPageBreak/>
         <w:t>Control de versiones</w:t>
@@ -5629,7 +5701,7 @@
       <w:pPr>
         <w:pStyle w:val="Ttulo1"/>
       </w:pPr>
-      <w:bookmarkStart w:id="3" w:name="_Toc442792852"/>
+      <w:bookmarkStart w:id="3" w:name="_Toc442794387"/>
       <w:r>
         <w:lastRenderedPageBreak/>
         <w:t>Enlaces</w:t>
@@ -5995,7 +6067,7 @@
       <w:pPr>
         <w:pStyle w:val="Ttulo1"/>
       </w:pPr>
-      <w:bookmarkStart w:id="4" w:name="_Toc442792853"/>
+      <w:bookmarkStart w:id="4" w:name="_Toc442794388"/>
       <w:r>
         <w:lastRenderedPageBreak/>
         <w:t xml:space="preserve">Índice de </w:t>
@@ -7034,7 +7106,7 @@
       <w:pPr>
         <w:pStyle w:val="Ttulo1"/>
       </w:pPr>
-      <w:bookmarkStart w:id="5" w:name="_Toc442792854"/>
+      <w:bookmarkStart w:id="5" w:name="_Toc442794389"/>
       <w:r>
         <w:lastRenderedPageBreak/>
         <w:t>Índice de tablas</w:t>
@@ -7244,7 +7316,7 @@
         <w:pStyle w:val="Ttulo1"/>
         <w:jc w:val="center"/>
       </w:pPr>
-      <w:bookmarkStart w:id="6" w:name="_Toc442792855"/>
+      <w:bookmarkStart w:id="6" w:name="_Toc442794390"/>
       <w:r>
         <w:lastRenderedPageBreak/>
         <w:t>R</w:t>
@@ -7468,31 +7540,31 @@
           <w:color w:val="FF0000"/>
         </w:rPr>
       </w:pPr>
-      <w:bookmarkStart w:id="7" w:name="_Toc442792856"/>
+      <w:bookmarkStart w:id="7" w:name="_Toc442794391"/>
       <w:r>
         <w:lastRenderedPageBreak/>
         <w:t>Miembros del grupo</w:t>
       </w:r>
+      <w:r>
+        <w:t xml:space="preserve"> </w:t>
+      </w:r>
+      <w:r>
+        <w:rPr>
+          <w:color w:val="FF0000"/>
+          <w:sz w:val="24"/>
+          <w:szCs w:val="24"/>
+        </w:rPr>
+        <w:t>//</w:t>
+      </w:r>
+      <w:r>
+        <w:rPr>
+          <w:color w:val="FF0000"/>
+          <w:sz w:val="24"/>
+          <w:szCs w:val="24"/>
+        </w:rPr>
+        <w:t>FALTA LEYENDA DE LA TABLA</w:t>
+      </w:r>
       <w:bookmarkEnd w:id="7"/>
-      <w:r>
-        <w:t xml:space="preserve"> </w:t>
-      </w:r>
-      <w:r>
-        <w:rPr>
-          <w:color w:val="FF0000"/>
-          <w:sz w:val="24"/>
-          <w:szCs w:val="24"/>
-        </w:rPr>
-        <w:t>//</w:t>
-      </w:r>
-      <w:r>
-        <w:rPr>
-          <w:color w:val="FF0000"/>
-          <w:sz w:val="24"/>
-          <w:szCs w:val="24"/>
-        </w:rPr>
-        <w:t>FALTA LEYENDA DE LA TABLA</w:t>
-      </w:r>
     </w:p>
     <w:p/>
     <w:tbl>
@@ -8387,7 +8459,7 @@
       <w:pPr>
         <w:pStyle w:val="Ttulo1"/>
       </w:pPr>
-      <w:bookmarkStart w:id="8" w:name="_Toc442792857"/>
+      <w:bookmarkStart w:id="8" w:name="_Toc442794392"/>
       <w:r>
         <w:lastRenderedPageBreak/>
         <w:t>1</w:t>
@@ -10132,7 +10204,7 @@
         <w:jc w:val="both"/>
       </w:pPr>
       <w:bookmarkStart w:id="11" w:name="_Toc442211906"/>
-      <w:bookmarkStart w:id="12" w:name="_Toc442792858"/>
+      <w:bookmarkStart w:id="12" w:name="_Toc442794393"/>
       <w:r>
         <w:lastRenderedPageBreak/>
         <w:t>2.</w:t>
@@ -10197,7 +10269,7 @@
         <w:pStyle w:val="Ttulo2"/>
         <w:jc w:val="both"/>
       </w:pPr>
-      <w:bookmarkStart w:id="13" w:name="_Toc442792859"/>
+      <w:bookmarkStart w:id="13" w:name="_Toc442794394"/>
       <w:r>
         <w:t>2.1 Descripción funcional</w:t>
       </w:r>
@@ -11465,7 +11537,7 @@
         <w:pStyle w:val="Ttulo2"/>
         <w:jc w:val="both"/>
       </w:pPr>
-      <w:bookmarkStart w:id="19" w:name="_Toc442792860"/>
+      <w:bookmarkStart w:id="19" w:name="_Toc442794395"/>
       <w:r>
         <w:lastRenderedPageBreak/>
         <w:t>2.2 Descripción</w:t>
@@ -11673,14 +11745,27 @@
                   <w:r>
                     <w:t xml:space="preserve">Tabla </w:t>
                   </w:r>
-                  <w:fldSimple w:instr=" SEQ Tabla \* ARABIC ">
-                    <w:r>
-                      <w:rPr>
-                        <w:noProof/>
-                      </w:rPr>
-                      <w:t>2</w:t>
-                    </w:r>
-                  </w:fldSimple>
+                  <w:r>
+                    <w:fldChar w:fldCharType="begin"/>
+                  </w:r>
+                  <w:r>
+                    <w:instrText xml:space="preserve"> SEQ Tabla \* ARABIC </w:instrText>
+                  </w:r>
+                  <w:r>
+                    <w:fldChar w:fldCharType="separate"/>
+                  </w:r>
+                  <w:r>
+                    <w:rPr>
+                      <w:noProof/>
+                    </w:rPr>
+                    <w:t>2</w:t>
+                  </w:r>
+                  <w:r>
+                    <w:rPr>
+                      <w:noProof/>
+                    </w:rPr>
+                    <w:fldChar w:fldCharType="end"/>
+                  </w:r>
                   <w:r>
                     <w:t>. API REST ofrecida del proyecto de EGC  del año anterior</w:t>
                   </w:r>
@@ -11730,7 +11815,7 @@
       <w:pPr>
         <w:pStyle w:val="Ttulo1"/>
       </w:pPr>
-      <w:bookmarkStart w:id="21" w:name="_Toc442792861"/>
+      <w:bookmarkStart w:id="21" w:name="_Toc442794396"/>
       <w:r>
         <w:lastRenderedPageBreak/>
         <w:t>3</w:t>
@@ -12601,7 +12686,7 @@
       <w:pPr>
         <w:pStyle w:val="Ttulo1"/>
       </w:pPr>
-      <w:bookmarkStart w:id="24" w:name="_Toc442792862"/>
+      <w:bookmarkStart w:id="24" w:name="_Toc442794397"/>
       <w:r>
         <w:lastRenderedPageBreak/>
         <w:t>4</w:t>
@@ -13882,7 +13967,7 @@
       <w:pPr>
         <w:pStyle w:val="Ttulo1"/>
       </w:pPr>
-      <w:bookmarkStart w:id="35" w:name="_Toc442792863"/>
+      <w:bookmarkStart w:id="35" w:name="_Toc442794398"/>
       <w:r>
         <w:lastRenderedPageBreak/>
         <w:t>5</w:t>
@@ -14297,7 +14382,7 @@
       </w:pPr>
       <w:bookmarkStart w:id="39" w:name="_Toc438936698"/>
       <w:bookmarkStart w:id="40" w:name="_Toc441705017"/>
-      <w:bookmarkStart w:id="41" w:name="_Toc442792864"/>
+      <w:bookmarkStart w:id="41" w:name="_Toc442794399"/>
       <w:r>
         <w:t>5</w:t>
       </w:r>
@@ -15026,7 +15111,7 @@
       </w:pPr>
       <w:bookmarkStart w:id="42" w:name="_Toc438936699"/>
       <w:bookmarkStart w:id="43" w:name="_Toc441705018"/>
-      <w:bookmarkStart w:id="44" w:name="_Toc442792865"/>
+      <w:bookmarkStart w:id="44" w:name="_Toc442794400"/>
       <w:r>
         <w:lastRenderedPageBreak/>
         <w:t>5</w:t>
@@ -15476,7 +15561,7 @@
       </w:pPr>
       <w:bookmarkStart w:id="45" w:name="_Toc438936700"/>
       <w:bookmarkStart w:id="46" w:name="_Toc441705019"/>
-      <w:bookmarkStart w:id="47" w:name="_Toc442792866"/>
+      <w:bookmarkStart w:id="47" w:name="_Toc442794401"/>
       <w:r>
         <w:rPr>
           <w:color w:val="548DD4" w:themeColor="text2" w:themeTint="99"/>
@@ -16329,7 +16414,7 @@
       </w:pPr>
       <w:bookmarkStart w:id="48" w:name="_Toc438936702"/>
       <w:bookmarkStart w:id="49" w:name="_Toc441705021"/>
-      <w:bookmarkStart w:id="50" w:name="_Toc442792867"/>
+      <w:bookmarkStart w:id="50" w:name="_Toc442794402"/>
       <w:r>
         <w:rPr>
           <w:color w:val="548DD4" w:themeColor="text2" w:themeTint="99"/>
@@ -16579,7 +16664,7 @@
       <w:pPr>
         <w:pStyle w:val="Ttulo2"/>
       </w:pPr>
-      <w:bookmarkStart w:id="51" w:name="_Toc442792868"/>
+      <w:bookmarkStart w:id="51" w:name="_Toc442794403"/>
       <w:r>
         <w:lastRenderedPageBreak/>
         <w:t>5.6 Gestión de las ramas del código</w:t>
@@ -17995,7 +18080,7 @@
       <w:pPr>
         <w:pStyle w:val="Ttulo2"/>
       </w:pPr>
-      <w:bookmarkStart w:id="52" w:name="_Toc442792869"/>
+      <w:bookmarkStart w:id="52" w:name="_Toc442794404"/>
       <w:r>
         <w:t>5.7 Roles</w:t>
       </w:r>
@@ -18068,7 +18153,7 @@
       <w:pPr>
         <w:pStyle w:val="Ttulo2"/>
       </w:pPr>
-      <w:bookmarkStart w:id="53" w:name="_Toc442792870"/>
+      <w:bookmarkStart w:id="53" w:name="_Toc442794405"/>
       <w:r>
         <w:lastRenderedPageBreak/>
         <w:t>5.8 Aplicación de un parche (</w:t>
@@ -18487,7 +18572,7 @@
       <w:pPr>
         <w:pStyle w:val="Ttulo2"/>
       </w:pPr>
-      <w:bookmarkStart w:id="54" w:name="_Toc442792871"/>
+      <w:bookmarkStart w:id="54" w:name="_Toc442794406"/>
       <w:r>
         <w:t>5.9</w:t>
       </w:r>
@@ -18538,7 +18623,7 @@
       <w:pPr>
         <w:pStyle w:val="Ttulo2"/>
       </w:pPr>
-      <w:bookmarkStart w:id="55" w:name="_Toc442792872"/>
+      <w:bookmarkStart w:id="55" w:name="_Toc442794407"/>
       <w:r>
         <w:t>5.10</w:t>
       </w:r>
@@ -18672,7 +18757,7 @@
         <w:pStyle w:val="Ttulo1"/>
       </w:pPr>
       <w:bookmarkStart w:id="56" w:name="_Toc441851142"/>
-      <w:bookmarkStart w:id="57" w:name="_Toc442792873"/>
+      <w:bookmarkStart w:id="57" w:name="_Toc442794408"/>
       <w:r>
         <w:lastRenderedPageBreak/>
         <w:t>6</w:t>
@@ -18704,7 +18789,7 @@
         </w:rPr>
       </w:pPr>
       <w:bookmarkStart w:id="58" w:name="_Toc441851143"/>
-      <w:bookmarkStart w:id="59" w:name="_Toc442792874"/>
+      <w:bookmarkStart w:id="59" w:name="_Toc442794409"/>
       <w:r>
         <w:rPr>
           <w:color w:val="548DD4" w:themeColor="text2" w:themeTint="99"/>
@@ -18740,7 +18825,8 @@
           <w:shd w:val="clear" w:color="auto" w:fill="FFFFFF"/>
         </w:rPr>
       </w:pPr>
-      <w:bookmarkStart w:id="60" w:name="_Toc441794614"/>
+      <w:bookmarkStart w:id="60" w:name="_Toc442794410"/>
+      <w:bookmarkStart w:id="61" w:name="_GoBack"/>
       <w:r>
         <w:rPr>
           <w:rFonts w:asciiTheme="minorHAnsi" w:hAnsiTheme="minorHAnsi" w:cs="Arial"/>
@@ -18824,8 +18910,12 @@
         </w:rPr>
         <w:t xml:space="preserve"> para Jenkins que automatice los procesos de integración. La comprobación de si se ha realizado alguna modificación en el repositorio será cada hora.</w:t>
       </w:r>
-    </w:p>
-    <w:p>
+      <w:bookmarkEnd w:id="60"/>
+    </w:p>
+    <w:bookmarkEnd w:id="61"/>
+    <w:p/>
+    <w:p>
+      <w:bookmarkStart w:id="62" w:name="_Toc441794614"/>
       <w:r>
         <w:rPr>
           <w:rFonts w:cs="Arial"/>
@@ -18915,7 +19005,6 @@
     <w:p/>
     <w:p/>
     <w:p/>
-    <w:p/>
     <w:p>
       <w:pPr>
         <w:pStyle w:val="Ttulo2"/>
@@ -18924,8 +19013,8 @@
           <w:color w:val="548DD4" w:themeColor="text2" w:themeTint="99"/>
         </w:rPr>
       </w:pPr>
-      <w:bookmarkStart w:id="61" w:name="_Toc441851144"/>
-      <w:bookmarkStart w:id="62" w:name="_Toc442792875"/>
+      <w:bookmarkStart w:id="63" w:name="_Toc441851144"/>
+      <w:bookmarkStart w:id="64" w:name="_Toc442794411"/>
       <w:r>
         <w:rPr>
           <w:color w:val="548DD4" w:themeColor="text2" w:themeTint="99"/>
@@ -18939,15 +19028,15 @@
         </w:rPr>
         <w:t xml:space="preserve"> </w:t>
       </w:r>
-      <w:bookmarkEnd w:id="60"/>
+      <w:bookmarkEnd w:id="62"/>
       <w:r>
         <w:rPr>
           <w:color w:val="548DD4" w:themeColor="text2" w:themeTint="99"/>
         </w:rPr>
         <w:t>Gestión de la integración continua</w:t>
       </w:r>
-      <w:bookmarkEnd w:id="61"/>
-      <w:bookmarkEnd w:id="62"/>
+      <w:bookmarkEnd w:id="63"/>
+      <w:bookmarkEnd w:id="64"/>
     </w:p>
     <w:p/>
     <w:p>
@@ -19449,8 +19538,8 @@
           <w:color w:val="548DD4" w:themeColor="text2" w:themeTint="99"/>
         </w:rPr>
       </w:pPr>
-      <w:bookmarkStart w:id="63" w:name="_Toc441851145"/>
-      <w:bookmarkStart w:id="64" w:name="_Toc442792876"/>
+      <w:bookmarkStart w:id="65" w:name="_Toc441851145"/>
+      <w:bookmarkStart w:id="66" w:name="_Toc442794412"/>
       <w:r>
         <w:rPr>
           <w:color w:val="548DD4" w:themeColor="text2" w:themeTint="99"/>
@@ -19470,8 +19559,8 @@
         </w:rPr>
         <w:t>Herramientas</w:t>
       </w:r>
-      <w:bookmarkEnd w:id="63"/>
-      <w:bookmarkEnd w:id="64"/>
+      <w:bookmarkEnd w:id="65"/>
+      <w:bookmarkEnd w:id="66"/>
     </w:p>
     <w:p/>
     <w:p>
@@ -19695,8 +19784,8 @@
           <w:color w:val="548DD4" w:themeColor="text2" w:themeTint="99"/>
         </w:rPr>
       </w:pPr>
-      <w:bookmarkStart w:id="65" w:name="_Toc441851146"/>
-      <w:bookmarkStart w:id="66" w:name="_Toc442792877"/>
+      <w:bookmarkStart w:id="67" w:name="_Toc441851146"/>
+      <w:bookmarkStart w:id="68" w:name="_Toc442794413"/>
       <w:r>
         <w:rPr>
           <w:color w:val="548DD4" w:themeColor="text2" w:themeTint="99"/>
@@ -19715,8 +19804,8 @@
         </w:rPr>
         <w:t>Uso de herramientas</w:t>
       </w:r>
-      <w:bookmarkEnd w:id="65"/>
-      <w:bookmarkEnd w:id="66"/>
+      <w:bookmarkEnd w:id="67"/>
+      <w:bookmarkEnd w:id="68"/>
     </w:p>
     <w:p>
       <w:pPr>
@@ -20004,7 +20093,7 @@
           <w:color w:val="548DD4" w:themeColor="text2" w:themeTint="99"/>
         </w:rPr>
       </w:pPr>
-      <w:bookmarkStart w:id="67" w:name="_Toc441851147"/>
+      <w:bookmarkStart w:id="69" w:name="_Toc441851147"/>
     </w:p>
     <w:p/>
     <w:p/>
@@ -20017,7 +20106,7 @@
           <w:color w:val="548DD4" w:themeColor="text2" w:themeTint="99"/>
         </w:rPr>
       </w:pPr>
-      <w:bookmarkStart w:id="68" w:name="_Toc442792878"/>
+      <w:bookmarkStart w:id="70" w:name="_Toc442794414"/>
       <w:r>
         <w:rPr>
           <w:color w:val="548DD4" w:themeColor="text2" w:themeTint="99"/>
@@ -20037,8 +20126,8 @@
         </w:rPr>
         <w:t>Tiempo entre construcción de los proyectos</w:t>
       </w:r>
-      <w:bookmarkEnd w:id="67"/>
-      <w:bookmarkEnd w:id="68"/>
+      <w:bookmarkEnd w:id="69"/>
+      <w:bookmarkEnd w:id="70"/>
     </w:p>
     <w:p>
       <w:pPr>
@@ -20111,8 +20200,8 @@
           <w:color w:val="548DD4" w:themeColor="text2" w:themeTint="99"/>
         </w:rPr>
       </w:pPr>
-      <w:bookmarkStart w:id="69" w:name="_Toc441851148"/>
-      <w:bookmarkStart w:id="70" w:name="_Toc442792879"/>
+      <w:bookmarkStart w:id="71" w:name="_Toc441851148"/>
+      <w:bookmarkStart w:id="72" w:name="_Toc442794415"/>
       <w:r>
         <w:rPr>
           <w:color w:val="548DD4" w:themeColor="text2" w:themeTint="99"/>
@@ -20131,8 +20220,8 @@
         </w:rPr>
         <w:t>Ejemplo propuesto</w:t>
       </w:r>
-      <w:bookmarkEnd w:id="69"/>
-      <w:bookmarkEnd w:id="70"/>
+      <w:bookmarkEnd w:id="71"/>
+      <w:bookmarkEnd w:id="72"/>
     </w:p>
     <w:p/>
     <w:p>
@@ -20487,8 +20576,6 @@
         </w:rPr>
         <w:t>Seleccionar construir ahora.</w:t>
       </w:r>
-      <w:bookmarkStart w:id="71" w:name="_GoBack"/>
-      <w:bookmarkEnd w:id="71"/>
     </w:p>
     <w:p>
       <w:pPr>
@@ -20511,7 +20598,7 @@
           <w:color w:val="548DD4" w:themeColor="text2" w:themeTint="99"/>
         </w:rPr>
       </w:pPr>
-      <w:bookmarkStart w:id="72" w:name="_Toc442792880"/>
+      <w:bookmarkStart w:id="73" w:name="_Toc442794416"/>
       <w:r>
         <w:rPr>
           <w:color w:val="548DD4" w:themeColor="text2" w:themeTint="99"/>
@@ -20525,7 +20612,7 @@
         </w:rPr>
         <w:t>. Gestión del cambio, incidencias y depuración</w:t>
       </w:r>
-      <w:bookmarkEnd w:id="72"/>
+      <w:bookmarkEnd w:id="73"/>
     </w:p>
     <w:p>
       <w:pPr>
@@ -20537,7 +20624,7 @@
         <w:pStyle w:val="Ttulo2"/>
         <w:jc w:val="both"/>
       </w:pPr>
-      <w:bookmarkStart w:id="73" w:name="_Toc442792881"/>
+      <w:bookmarkStart w:id="74" w:name="_Toc442794417"/>
       <w:r>
         <w:t>7</w:t>
       </w:r>
@@ -20547,7 +20634,7 @@
       <w:r>
         <w:t>Peticiones de cambio e incidencias</w:t>
       </w:r>
-      <w:bookmarkEnd w:id="73"/>
+      <w:bookmarkEnd w:id="74"/>
     </w:p>
     <w:p>
       <w:pPr>
@@ -20765,8 +20852,8 @@
           <w:szCs w:val="24"/>
         </w:rPr>
       </w:pPr>
-      <w:bookmarkStart w:id="74" w:name="_Toc441854014"/>
-      <w:bookmarkStart w:id="75" w:name="_Toc442621311"/>
+      <w:bookmarkStart w:id="75" w:name="_Toc441854014"/>
+      <w:bookmarkStart w:id="76" w:name="_Toc442621311"/>
       <w:r>
         <w:t xml:space="preserve">Figura </w:t>
       </w:r>
@@ -20785,8 +20872,8 @@
         </w:rPr>
         <w:t>12</w:t>
       </w:r>
-      <w:bookmarkEnd w:id="74"/>
       <w:bookmarkEnd w:id="75"/>
+      <w:bookmarkEnd w:id="76"/>
       <w:r>
         <w:rPr>
           <w:noProof/>
@@ -21010,8 +21097,8 @@
           <w:szCs w:val="24"/>
         </w:rPr>
       </w:pPr>
-      <w:bookmarkStart w:id="76" w:name="_Toc441854015"/>
-      <w:bookmarkStart w:id="77" w:name="_Toc442621312"/>
+      <w:bookmarkStart w:id="77" w:name="_Toc441854015"/>
+      <w:bookmarkStart w:id="78" w:name="_Toc442621312"/>
       <w:r>
         <w:t xml:space="preserve">Figura </w:t>
       </w:r>
@@ -21030,8 +21117,8 @@
         </w:rPr>
         <w:t>13</w:t>
       </w:r>
-      <w:bookmarkEnd w:id="76"/>
       <w:bookmarkEnd w:id="77"/>
+      <w:bookmarkEnd w:id="78"/>
       <w:r>
         <w:rPr>
           <w:noProof/>
@@ -21669,7 +21756,7 @@
         <w:pStyle w:val="Ttulo2"/>
         <w:jc w:val="both"/>
       </w:pPr>
-      <w:bookmarkStart w:id="78" w:name="_Toc442792882"/>
+      <w:bookmarkStart w:id="79" w:name="_Toc442794418"/>
       <w:r>
         <w:t>7</w:t>
       </w:r>
@@ -21679,7 +21766,7 @@
       <w:r>
         <w:t>Depuración</w:t>
       </w:r>
-      <w:bookmarkEnd w:id="78"/>
+      <w:bookmarkEnd w:id="79"/>
     </w:p>
     <w:p>
       <w:pPr>
@@ -22283,7 +22370,7 @@
       <w:pPr>
         <w:pStyle w:val="Ttulo1"/>
       </w:pPr>
-      <w:bookmarkStart w:id="79" w:name="_Toc442792883"/>
+      <w:bookmarkStart w:id="80" w:name="_Toc442794419"/>
       <w:r>
         <w:lastRenderedPageBreak/>
         <w:t>8</w:t>
@@ -22297,7 +22384,7 @@
       <w:r>
         <w:t>, despliegue y entregas</w:t>
       </w:r>
-      <w:bookmarkEnd w:id="79"/>
+      <w:bookmarkEnd w:id="80"/>
     </w:p>
     <w:p/>
     <w:p>
@@ -22332,11 +22419,11 @@
         <w:pStyle w:val="Ttulo2"/>
         <w:jc w:val="both"/>
       </w:pPr>
-      <w:bookmarkStart w:id="80" w:name="_Toc442792884"/>
+      <w:bookmarkStart w:id="81" w:name="_Toc442794420"/>
       <w:r>
         <w:t>8.1 Entregables</w:t>
       </w:r>
-      <w:bookmarkEnd w:id="80"/>
+      <w:bookmarkEnd w:id="81"/>
     </w:p>
     <w:p/>
     <w:p>
@@ -22565,13 +22652,13 @@
         <w:pStyle w:val="Ttulo2"/>
         <w:jc w:val="both"/>
       </w:pPr>
-      <w:bookmarkStart w:id="81" w:name="_Toc441970271"/>
-      <w:bookmarkStart w:id="82" w:name="_Toc442792885"/>
+      <w:bookmarkStart w:id="82" w:name="_Toc441970271"/>
+      <w:bookmarkStart w:id="83" w:name="_Toc442794421"/>
       <w:r>
         <w:t>8.2 Entrega</w:t>
       </w:r>
-      <w:bookmarkEnd w:id="81"/>
       <w:bookmarkEnd w:id="82"/>
+      <w:bookmarkEnd w:id="83"/>
     </w:p>
     <w:p>
       <w:pPr>
@@ -22676,12 +22763,12 @@
         <w:pStyle w:val="Ttulo2"/>
         <w:jc w:val="both"/>
       </w:pPr>
-      <w:bookmarkStart w:id="83" w:name="_Toc442792886"/>
+      <w:bookmarkStart w:id="84" w:name="_Toc442794422"/>
       <w:r>
         <w:lastRenderedPageBreak/>
         <w:t>8.3 Roles</w:t>
       </w:r>
-      <w:bookmarkEnd w:id="83"/>
+      <w:bookmarkEnd w:id="84"/>
     </w:p>
     <w:p>
       <w:pPr>
@@ -22848,48 +22935,171 @@
         <w:pStyle w:val="Ttulo2"/>
         <w:jc w:val="both"/>
       </w:pPr>
-      <w:bookmarkStart w:id="84" w:name="_Toc442792887"/>
+      <w:bookmarkStart w:id="85" w:name="_Toc442794423"/>
       <w:r>
         <w:t>8.4 Mecanismo de despliegue</w:t>
       </w:r>
-      <w:bookmarkEnd w:id="84"/>
-    </w:p>
-    <w:p>
-      <w:r>
-        <w:rPr>
-          <w:noProof/>
-          <w:lang w:eastAsia="es-ES"/>
-        </w:rPr>
-        <w:pict>
-          <v:rect id="_x0000_s1074" style="position:absolute;margin-left:-7.2pt;margin-top:20.45pt;width:423.65pt;height:34.3pt;z-index:251683840" strokecolor="red">
-            <v:fill opacity="0"/>
-          </v:rect>
-        </w:pict>
-      </w:r>
-    </w:p>
-    <w:p>
-      <w:pPr>
-        <w:rPr>
-          <w:b/>
-          <w:color w:val="FF0000"/>
-          <w:u w:val="single"/>
-        </w:rPr>
-      </w:pPr>
-      <w:r>
-        <w:rPr>
-          <w:b/>
-          <w:color w:val="FF0000"/>
-          <w:u w:val="single"/>
-        </w:rPr>
-        <w:t>TEXT</w:t>
-      </w:r>
-      <w:r>
-        <w:rPr>
-          <w:b/>
-          <w:color w:val="FF0000"/>
-          <w:u w:val="single"/>
-        </w:rPr>
-        <w:t>O RECOGIDO DEL GRUPO 4. CREO QUE PUEDE SERVIRNOS. PROHIBIDO EL PLAGIO DE ÉSTE</w:t>
+      <w:bookmarkEnd w:id="85"/>
+    </w:p>
+    <w:p/>
+    <w:p>
+      <w:pPr>
+        <w:jc w:val="both"/>
+        <w:rPr>
+          <w:rFonts w:cs="Calibri"/>
+          <w:color w:val="548DD4" w:themeColor="text2" w:themeTint="99"/>
+          <w:sz w:val="24"/>
+          <w:szCs w:val="24"/>
+        </w:rPr>
+      </w:pPr>
+      <w:r>
+        <w:rPr>
+          <w:rFonts w:cs="Calibri"/>
+          <w:color w:val="548DD4" w:themeColor="text2" w:themeTint="99"/>
+          <w:sz w:val="24"/>
+          <w:szCs w:val="24"/>
+        </w:rPr>
+        <w:t xml:space="preserve">Para el despliegue de nuestro subsistema se ha usado la máquina virtual que proporcionamos, ya que esto permite que todos los desarrolladores de nuestro subsistema dispongan de las mismas herramientas y la misma versión de forma rápida y sencilla. </w:t>
+      </w:r>
+    </w:p>
+    <w:p>
+      <w:pPr>
+        <w:jc w:val="both"/>
+        <w:rPr>
+          <w:rFonts w:cs="Calibri"/>
+          <w:color w:val="548DD4" w:themeColor="text2" w:themeTint="99"/>
+          <w:sz w:val="24"/>
+          <w:szCs w:val="24"/>
+        </w:rPr>
+      </w:pPr>
+      <w:r>
+        <w:rPr>
+          <w:rFonts w:cs="Calibri"/>
+          <w:color w:val="548DD4" w:themeColor="text2" w:themeTint="99"/>
+          <w:sz w:val="24"/>
+          <w:szCs w:val="24"/>
+        </w:rPr>
+        <w:t xml:space="preserve">Las herramientas empleadas y por tanto instaladas en nuestra máquina virtual son: </w:t>
+      </w:r>
+      <w:proofErr w:type="spellStart"/>
+      <w:r>
+        <w:rPr>
+          <w:rFonts w:cs="Calibri"/>
+          <w:color w:val="548DD4" w:themeColor="text2" w:themeTint="99"/>
+          <w:sz w:val="24"/>
+          <w:szCs w:val="24"/>
+        </w:rPr>
+        <w:t>Bitnami</w:t>
+      </w:r>
+      <w:proofErr w:type="spellEnd"/>
+      <w:r>
+        <w:rPr>
+          <w:rFonts w:cs="Calibri"/>
+          <w:color w:val="548DD4" w:themeColor="text2" w:themeTint="99"/>
+          <w:sz w:val="24"/>
+          <w:szCs w:val="24"/>
+        </w:rPr>
+        <w:t xml:space="preserve"> WAMP </w:t>
+      </w:r>
+      <w:proofErr w:type="spellStart"/>
+      <w:r>
+        <w:rPr>
+          <w:rFonts w:cs="Calibri"/>
+          <w:color w:val="548DD4" w:themeColor="text2" w:themeTint="99"/>
+          <w:sz w:val="24"/>
+          <w:szCs w:val="24"/>
+        </w:rPr>
+        <w:t>Stack</w:t>
+      </w:r>
+      <w:proofErr w:type="spellEnd"/>
+      <w:r>
+        <w:rPr>
+          <w:rFonts w:cs="Calibri"/>
+          <w:color w:val="548DD4" w:themeColor="text2" w:themeTint="99"/>
+          <w:sz w:val="24"/>
+          <w:szCs w:val="24"/>
+        </w:rPr>
+        <w:t xml:space="preserve"> 5.4.14-0 con los módulos de Apache como servidor web y </w:t>
+      </w:r>
+      <w:proofErr w:type="spellStart"/>
+      <w:r>
+        <w:rPr>
+          <w:rFonts w:cs="Calibri"/>
+          <w:color w:val="548DD4" w:themeColor="text2" w:themeTint="99"/>
+          <w:sz w:val="24"/>
+          <w:szCs w:val="24"/>
+        </w:rPr>
+        <w:t>MySQL</w:t>
+      </w:r>
+      <w:proofErr w:type="spellEnd"/>
+      <w:r>
+        <w:rPr>
+          <w:rFonts w:cs="Calibri"/>
+          <w:color w:val="548DD4" w:themeColor="text2" w:themeTint="99"/>
+          <w:sz w:val="24"/>
+          <w:szCs w:val="24"/>
+        </w:rPr>
+        <w:t xml:space="preserve"> como base de datos.</w:t>
+      </w:r>
+    </w:p>
+    <w:p>
+      <w:pPr>
+        <w:jc w:val="both"/>
+        <w:rPr>
+          <w:rFonts w:cs="Calibri"/>
+          <w:color w:val="548DD4" w:themeColor="text2" w:themeTint="99"/>
+          <w:sz w:val="24"/>
+          <w:szCs w:val="24"/>
+        </w:rPr>
+      </w:pPr>
+      <w:r>
+        <w:rPr>
+          <w:rFonts w:cs="Calibri"/>
+          <w:color w:val="548DD4" w:themeColor="text2" w:themeTint="99"/>
+          <w:sz w:val="24"/>
+          <w:szCs w:val="24"/>
+        </w:rPr>
+        <w:t>El mecanismo de despliegue es tan fácil como clonar el repositorio en la ruta C</w:t>
+      </w:r>
+      <w:proofErr w:type="gramStart"/>
+      <w:r>
+        <w:rPr>
+          <w:rFonts w:cs="Calibri"/>
+          <w:color w:val="548DD4" w:themeColor="text2" w:themeTint="99"/>
+          <w:sz w:val="24"/>
+          <w:szCs w:val="24"/>
+        </w:rPr>
+        <w:t>:\</w:t>
+      </w:r>
+      <w:proofErr w:type="gramEnd"/>
+      <w:r>
+        <w:rPr>
+          <w:rFonts w:cs="Calibri"/>
+          <w:color w:val="548DD4" w:themeColor="text2" w:themeTint="99"/>
+          <w:sz w:val="24"/>
+          <w:szCs w:val="24"/>
+        </w:rPr>
+        <w:t xml:space="preserve">BitNami\wampstack-5.4.14-0\apache2\htdocs, ejecutar </w:t>
+      </w:r>
+      <w:proofErr w:type="spellStart"/>
+      <w:r>
+        <w:rPr>
+          <w:rFonts w:cs="Calibri"/>
+          <w:color w:val="548DD4" w:themeColor="text2" w:themeTint="99"/>
+          <w:sz w:val="24"/>
+          <w:szCs w:val="24"/>
+        </w:rPr>
+        <w:t>Bitnami</w:t>
+      </w:r>
+      <w:proofErr w:type="spellEnd"/>
+      <w:r>
+        <w:rPr>
+          <w:rFonts w:cs="Calibri"/>
+          <w:color w:val="548DD4" w:themeColor="text2" w:themeTint="99"/>
+          <w:sz w:val="24"/>
+          <w:szCs w:val="24"/>
+        </w:rPr>
+        <w:t xml:space="preserve"> y acceder a http://localhost:90/G03/auth/ en el navegador.</w:t>
       </w:r>
     </w:p>
     <w:p>
@@ -22900,253 +23110,11 @@
         <w:spacing w:after="0" w:line="240" w:lineRule="auto"/>
         <w:jc w:val="both"/>
         <w:rPr>
-          <w:rFonts w:cs="Calibri"/>
           <w:color w:val="FF0000"/>
           <w:sz w:val="24"/>
           <w:szCs w:val="24"/>
         </w:rPr>
       </w:pPr>
-      <w:r>
-        <w:rPr>
-          <w:rFonts w:cs="Calibri"/>
-          <w:color w:val="FF0000"/>
-          <w:sz w:val="24"/>
-          <w:szCs w:val="24"/>
-        </w:rPr>
-        <w:t>A la hora de desplegar, se debe ejecutar la máquina virtual proporcionada a tal efecto. La ventaja</w:t>
-      </w:r>
-      <w:r>
-        <w:rPr>
-          <w:rFonts w:cs="Calibri"/>
-          <w:color w:val="FF0000"/>
-          <w:sz w:val="24"/>
-          <w:szCs w:val="24"/>
-        </w:rPr>
-        <w:t xml:space="preserve"> </w:t>
-      </w:r>
-      <w:r>
-        <w:rPr>
-          <w:rFonts w:cs="Calibri"/>
-          <w:color w:val="FF0000"/>
-          <w:sz w:val="24"/>
-          <w:szCs w:val="24"/>
-        </w:rPr>
-        <w:t>de utilizar una máquina virtual es que no hay que preocuparse por disponer</w:t>
-      </w:r>
-      <w:r>
-        <w:rPr>
-          <w:rFonts w:cs="Calibri"/>
-          <w:color w:val="FF0000"/>
-          <w:sz w:val="24"/>
-          <w:szCs w:val="24"/>
-        </w:rPr>
-        <w:t xml:space="preserve"> una a una de todas </w:t>
-      </w:r>
-      <w:r>
-        <w:rPr>
-          <w:rFonts w:cs="Calibri"/>
-          <w:color w:val="FF0000"/>
-          <w:sz w:val="24"/>
-          <w:szCs w:val="24"/>
-        </w:rPr>
-        <w:t>las herramientas en la versión utilizada, sino que en un mis</w:t>
-      </w:r>
-      <w:r>
-        <w:rPr>
-          <w:rFonts w:cs="Calibri"/>
-          <w:color w:val="FF0000"/>
-          <w:sz w:val="24"/>
-          <w:szCs w:val="24"/>
-        </w:rPr>
-        <w:t xml:space="preserve">mo entorno se puede disponer de </w:t>
-      </w:r>
-      <w:r>
-        <w:rPr>
-          <w:rFonts w:cs="Calibri"/>
-          <w:color w:val="FF0000"/>
-          <w:sz w:val="24"/>
-          <w:szCs w:val="24"/>
-        </w:rPr>
-        <w:t>todo ello directamente.</w:t>
-      </w:r>
-    </w:p>
-    <w:p>
-      <w:pPr>
-        <w:autoSpaceDE w:val="0"/>
-        <w:autoSpaceDN w:val="0"/>
-        <w:adjustRightInd w:val="0"/>
-        <w:spacing w:after="0" w:line="240" w:lineRule="auto"/>
-        <w:jc w:val="both"/>
-        <w:rPr>
-          <w:rFonts w:cs="Calibri"/>
-          <w:color w:val="FF0000"/>
-          <w:sz w:val="24"/>
-          <w:szCs w:val="24"/>
-        </w:rPr>
-      </w:pPr>
-    </w:p>
-    <w:p>
-      <w:pPr>
-        <w:autoSpaceDE w:val="0"/>
-        <w:autoSpaceDN w:val="0"/>
-        <w:adjustRightInd w:val="0"/>
-        <w:spacing w:after="0" w:line="240" w:lineRule="auto"/>
-        <w:jc w:val="both"/>
-        <w:rPr>
-          <w:rFonts w:cs="Calibri"/>
-          <w:color w:val="FF0000"/>
-          <w:sz w:val="24"/>
-          <w:szCs w:val="24"/>
-        </w:rPr>
-      </w:pPr>
-      <w:r>
-        <w:rPr>
-          <w:rFonts w:cs="Calibri"/>
-          <w:color w:val="FF0000"/>
-          <w:sz w:val="24"/>
-          <w:szCs w:val="24"/>
-        </w:rPr>
-        <w:t>Como herramientas, dado que se hace uso de un servido</w:t>
-      </w:r>
-      <w:r>
-        <w:rPr>
-          <w:rFonts w:cs="Calibri"/>
-          <w:color w:val="FF0000"/>
-          <w:sz w:val="24"/>
-          <w:szCs w:val="24"/>
-        </w:rPr>
-        <w:t xml:space="preserve">r Apache y de una base de datos </w:t>
-      </w:r>
-      <w:r>
-        <w:rPr>
-          <w:rFonts w:cs="Calibri"/>
-          <w:color w:val="FF0000"/>
-          <w:sz w:val="24"/>
-          <w:szCs w:val="24"/>
-        </w:rPr>
-        <w:t xml:space="preserve">relacional </w:t>
-      </w:r>
-      <w:proofErr w:type="spellStart"/>
-      <w:r>
-        <w:rPr>
-          <w:rFonts w:cs="Calibri"/>
-          <w:color w:val="FF0000"/>
-          <w:sz w:val="24"/>
-          <w:szCs w:val="24"/>
-        </w:rPr>
-        <w:t>MySQL</w:t>
-      </w:r>
-      <w:proofErr w:type="spellEnd"/>
-      <w:r>
-        <w:rPr>
-          <w:rFonts w:cs="Calibri"/>
-          <w:color w:val="FF0000"/>
-          <w:sz w:val="24"/>
-          <w:szCs w:val="24"/>
-        </w:rPr>
-        <w:t>, se emplea un servidor XAMPP; además, es ne</w:t>
-      </w:r>
-      <w:r>
-        <w:rPr>
-          <w:rFonts w:cs="Calibri"/>
-          <w:color w:val="FF0000"/>
-          <w:sz w:val="24"/>
-          <w:szCs w:val="24"/>
-        </w:rPr>
-        <w:t xml:space="preserve">cesario un servidor </w:t>
-      </w:r>
-      <w:proofErr w:type="spellStart"/>
-      <w:r>
-        <w:rPr>
-          <w:rFonts w:cs="Calibri"/>
-          <w:color w:val="FF0000"/>
-          <w:sz w:val="24"/>
-          <w:szCs w:val="24"/>
-        </w:rPr>
-        <w:t>Tomcat</w:t>
-      </w:r>
-      <w:proofErr w:type="spellEnd"/>
-      <w:r>
-        <w:rPr>
-          <w:rFonts w:cs="Calibri"/>
-          <w:color w:val="FF0000"/>
-          <w:sz w:val="24"/>
-          <w:szCs w:val="24"/>
-        </w:rPr>
-        <w:t xml:space="preserve"> para </w:t>
-      </w:r>
-      <w:r>
-        <w:rPr>
-          <w:rFonts w:cs="Calibri"/>
-          <w:color w:val="FF0000"/>
-          <w:sz w:val="24"/>
-          <w:szCs w:val="24"/>
-        </w:rPr>
-        <w:t>despl</w:t>
-      </w:r>
-      <w:r>
-        <w:rPr>
-          <w:rFonts w:cs="Calibri"/>
-          <w:color w:val="FF0000"/>
-          <w:sz w:val="24"/>
-          <w:szCs w:val="24"/>
-        </w:rPr>
-        <w:t>egar y acceder a la aplicación.</w:t>
-      </w:r>
-    </w:p>
-    <w:p>
-      <w:pPr>
-        <w:autoSpaceDE w:val="0"/>
-        <w:autoSpaceDN w:val="0"/>
-        <w:adjustRightInd w:val="0"/>
-        <w:spacing w:after="0" w:line="240" w:lineRule="auto"/>
-        <w:jc w:val="both"/>
-        <w:rPr>
-          <w:rFonts w:cs="Calibri"/>
-          <w:color w:val="FF0000"/>
-          <w:sz w:val="24"/>
-          <w:szCs w:val="24"/>
-        </w:rPr>
-      </w:pPr>
-    </w:p>
-    <w:p>
-      <w:pPr>
-        <w:jc w:val="both"/>
-        <w:rPr>
-          <w:color w:val="FF0000"/>
-          <w:sz w:val="24"/>
-          <w:szCs w:val="24"/>
-        </w:rPr>
-      </w:pPr>
-      <w:r>
-        <w:rPr>
-          <w:rFonts w:cs="Calibri"/>
-          <w:color w:val="FF0000"/>
-          <w:sz w:val="24"/>
-          <w:szCs w:val="24"/>
-        </w:rPr>
-        <w:t xml:space="preserve">Dicha máquina está elaborada mediante </w:t>
-      </w:r>
-      <w:proofErr w:type="spellStart"/>
-      <w:r>
-        <w:rPr>
-          <w:rFonts w:cs="Calibri"/>
-          <w:color w:val="FF0000"/>
-          <w:sz w:val="24"/>
-          <w:szCs w:val="24"/>
-        </w:rPr>
-        <w:t>VirtualBox</w:t>
-      </w:r>
-      <w:proofErr w:type="spellEnd"/>
-      <w:r>
-        <w:rPr>
-          <w:rFonts w:cs="Calibri"/>
-          <w:color w:val="FF0000"/>
-          <w:sz w:val="24"/>
-          <w:szCs w:val="24"/>
-        </w:rPr>
-        <w:t>, como se especificó en clase.</w:t>
-      </w:r>
     </w:p>
     <w:p/>
     <w:p>
@@ -23179,7 +23147,7 @@
       <w:pPr>
         <w:pStyle w:val="Ttulo1"/>
       </w:pPr>
-      <w:bookmarkStart w:id="85" w:name="_Toc442792888"/>
+      <w:bookmarkStart w:id="86" w:name="_Toc442794424"/>
       <w:r>
         <w:lastRenderedPageBreak/>
         <w:t>9</w:t>
@@ -23187,9 +23155,9 @@
       <w:r>
         <w:t>. Mapa de herramientas</w:t>
       </w:r>
-      <w:bookmarkStart w:id="86" w:name="_Toc441699124"/>
-      <w:bookmarkStart w:id="87" w:name="_Toc441704810"/>
-      <w:bookmarkStart w:id="88" w:name="_Toc441705028"/>
+      <w:bookmarkStart w:id="87" w:name="_Toc441699124"/>
+      <w:bookmarkStart w:id="88" w:name="_Toc441704810"/>
+      <w:bookmarkStart w:id="89" w:name="_Toc441705028"/>
       <w:r>
         <w:rPr>
           <w:b w:val="0"/>
@@ -23251,10 +23219,10 @@
           </wp:anchor>
         </w:drawing>
       </w:r>
-      <w:bookmarkEnd w:id="85"/>
       <w:bookmarkEnd w:id="86"/>
       <w:bookmarkEnd w:id="87"/>
       <w:bookmarkEnd w:id="88"/>
+      <w:bookmarkEnd w:id="89"/>
       <w:r>
         <w:t xml:space="preserve"> </w:t>
       </w:r>
@@ -23310,24 +23278,37 @@
                     <w:pStyle w:val="Epgrafe"/>
                     <w:jc w:val="center"/>
                   </w:pPr>
-                  <w:bookmarkStart w:id="89" w:name="_Toc441854016"/>
-                  <w:bookmarkStart w:id="90" w:name="_Toc442621313"/>
+                  <w:bookmarkStart w:id="90" w:name="_Toc441854016"/>
+                  <w:bookmarkStart w:id="91" w:name="_Toc442621313"/>
                   <w:r>
                     <w:t xml:space="preserve">Figura </w:t>
                   </w:r>
-                  <w:fldSimple w:instr=" SEQ Figura \* ARABIC ">
-                    <w:r>
-                      <w:rPr>
-                        <w:noProof/>
-                      </w:rPr>
-                      <w:t>14</w:t>
-                    </w:r>
-                  </w:fldSimple>
+                  <w:r>
+                    <w:fldChar w:fldCharType="begin"/>
+                  </w:r>
+                  <w:r>
+                    <w:instrText xml:space="preserve"> SEQ Figura \* ARABIC </w:instrText>
+                  </w:r>
+                  <w:r>
+                    <w:fldChar w:fldCharType="separate"/>
+                  </w:r>
+                  <w:r>
+                    <w:rPr>
+                      <w:noProof/>
+                    </w:rPr>
+                    <w:t>14</w:t>
+                  </w:r>
+                  <w:r>
+                    <w:rPr>
+                      <w:noProof/>
+                    </w:rPr>
+                    <w:fldChar w:fldCharType="end"/>
+                  </w:r>
                   <w:r>
                     <w:t>. . Mapa de herramientas</w:t>
                   </w:r>
-                  <w:bookmarkEnd w:id="89"/>
                   <w:bookmarkEnd w:id="90"/>
+                  <w:bookmarkEnd w:id="91"/>
                 </w:p>
                 <w:p>
                   <w:pPr>
@@ -23388,14 +23369,14 @@
         <w:pStyle w:val="Ttulo2"/>
         <w:jc w:val="both"/>
       </w:pPr>
-      <w:bookmarkStart w:id="91" w:name="_Toc442792889"/>
+      <w:bookmarkStart w:id="92" w:name="_Toc442794425"/>
       <w:r>
         <w:t>9</w:t>
       </w:r>
       <w:r>
         <w:t>.1 Descripción del mapa de herramientas</w:t>
       </w:r>
-      <w:bookmarkEnd w:id="91"/>
+      <w:bookmarkEnd w:id="92"/>
     </w:p>
     <w:p/>
     <w:p>
@@ -24746,12 +24727,12 @@
       <w:pPr>
         <w:pStyle w:val="Ttulo1"/>
       </w:pPr>
-      <w:bookmarkStart w:id="92" w:name="_Toc442792890"/>
+      <w:bookmarkStart w:id="93" w:name="_Toc442794426"/>
       <w:r>
         <w:lastRenderedPageBreak/>
         <w:t>10. Conclusiones</w:t>
       </w:r>
-      <w:bookmarkEnd w:id="92"/>
+      <w:bookmarkEnd w:id="93"/>
     </w:p>
     <w:p/>
     <w:p>
@@ -24940,17 +24921,17 @@
       <w:pPr>
         <w:pStyle w:val="Ttulo1"/>
       </w:pPr>
-      <w:bookmarkStart w:id="93" w:name="_Toc441767409"/>
-      <w:bookmarkStart w:id="94" w:name="_Toc442792891"/>
+      <w:bookmarkStart w:id="94" w:name="_Toc441767409"/>
+      <w:bookmarkStart w:id="95" w:name="_Toc442794427"/>
       <w:r>
         <w:lastRenderedPageBreak/>
         <w:t xml:space="preserve">11. </w:t>
       </w:r>
-      <w:bookmarkEnd w:id="93"/>
+      <w:bookmarkEnd w:id="94"/>
       <w:r>
         <w:t>Bibliografía</w:t>
       </w:r>
-      <w:bookmarkEnd w:id="94"/>
+      <w:bookmarkEnd w:id="95"/>
     </w:p>
     <w:p>
       <w:pPr>
@@ -25246,7 +25227,7 @@
             <w:sz w:val="24"/>
             <w:szCs w:val="24"/>
           </w:rPr>
-          <w:t>48</w:t>
+          <w:t>44</w:t>
         </w:r>
         <w:r>
           <w:rPr>
@@ -31895,6 +31876,7 @@
     <w:rsid w:val="00987FE3"/>
     <w:rsid w:val="009C7FF7"/>
     <w:rsid w:val="00A2134E"/>
+    <w:rsid w:val="00A27E77"/>
     <w:rsid w:val="00A61484"/>
     <w:rsid w:val="00A809F5"/>
     <w:rsid w:val="00A928A3"/>
@@ -32736,7 +32718,7 @@
 </file>
 
 <file path=customXml/itemProps2.xml><?xml version="1.0" encoding="utf-8"?>
-<ds:datastoreItem xmlns:ds="http://schemas.openxmlformats.org/officeDocument/2006/customXml" ds:itemID="{17FBF716-D9ED-41B4-8133-EF621B7FC478}">
+<ds:datastoreItem xmlns:ds="http://schemas.openxmlformats.org/officeDocument/2006/customXml" ds:itemID="{653DF287-5814-49E0-85A0-FBD68980EC40}">
   <ds:schemaRefs>
     <ds:schemaRef ds:uri="http://schemas.openxmlformats.org/officeDocument/2006/bibliography"/>
   </ds:schemaRefs>

</xml_diff>